<commit_message>
Added to scripts, used Folium to produce map of path using shortest_path() algorithm.
</commit_message>
<xml_diff>
--- a/Daniel_Jameson_T00158237_FYP.docx
+++ b/Daniel_Jameson_T00158237_FYP.docx
@@ -210,7 +210,7 @@
           <w:szCs w:val="24"/>
           <w:lang w:val="en-GB"/>
         </w:rPr>
-        <w:t>0</w:t>
+        <w:t>XX/YY</w:t>
       </w:r>
       <w:r>
         <w:rPr>
@@ -218,24 +218,15 @@
           <w:szCs w:val="24"/>
           <w:lang w:val="en-GB"/>
         </w:rPr>
-        <w:t>8</w:t>
+        <w:t xml:space="preserve"> 202</w:t>
       </w:r>
       <w:r>
         <w:rPr>
           <w:sz w:val="24"/>
           <w:szCs w:val="24"/>
-          <w:vertAlign w:val="superscript"/>
-          <w:lang w:val="en-GB"/>
-        </w:rPr>
-        <w:t>th</w:t>
-      </w:r>
-      <w:r>
-        <w:rPr>
-          <w:sz w:val="24"/>
-          <w:szCs w:val="24"/>
-          <w:lang w:val="en-GB"/>
-        </w:rPr>
-        <w:t xml:space="preserve"> December 2024</w:t>
+          <w:lang w:val="en-GB"/>
+        </w:rPr>
+        <w:t>5</w:t>
       </w:r>
     </w:p>
     <w:p>
@@ -257,36 +248,33 @@
         </w:rPr>
         <w:t xml:space="preserve">Github Repository: </w:t>
       </w:r>
-      <w:hyperlink r:id="rId9" w:history="1">
-        <w:r>
-          <w:rPr>
-            <w:rStyle w:val="Hyperlink"/>
-            <w:sz w:val="24"/>
-            <w:szCs w:val="24"/>
-            <w:lang w:val="en-GB"/>
-          </w:rPr>
-          <w:t>https://github.com/DogPope/FinalYearProject</w:t>
-        </w:r>
-      </w:hyperlink>
-    </w:p>
-    <w:p>
-      <w:pPr>
-        <w:jc w:val="center"/>
+      <w:r>
         <w:rPr>
           <w:sz w:val="24"/>
           <w:szCs w:val="24"/>
           <w:lang w:val="en-GB"/>
         </w:rPr>
-      </w:pPr>
-      <w:r>
+        <w:t>https://github.com/DogPope/FYP-Development</w:t>
+      </w:r>
+    </w:p>
+    <w:p>
+      <w:pPr>
+        <w:jc w:val="center"/>
         <w:rPr>
           <w:sz w:val="24"/>
           <w:szCs w:val="24"/>
           <w:lang w:val="en-GB"/>
         </w:rPr>
+      </w:pPr>
+      <w:r>
+        <w:rPr>
+          <w:sz w:val="24"/>
+          <w:szCs w:val="24"/>
+          <w:lang w:val="en-GB"/>
+        </w:rPr>
         <w:t xml:space="preserve">JIRA User Stories: </w:t>
       </w:r>
-      <w:hyperlink r:id="rId10" w:history="1">
+      <w:hyperlink r:id="rId9" w:history="1">
         <w:r>
           <w:rPr>
             <w:rStyle w:val="Hyperlink"/>
@@ -426,7 +414,27 @@
           <w:smallCaps/>
           <w:lang w:val="en-US"/>
         </w:rPr>
-        <w:t>Bachelor of Science (Honours) in Computing with Software Development</w:t>
+        <w:t>Bachelor of Science (</w:t>
+      </w:r>
+      <w:proofErr w:type="spellStart"/>
+      <w:r>
+        <w:rPr>
+          <w:rStyle w:val="normaltextrun"/>
+          <w:rFonts w:asciiTheme="minorHAnsi" w:eastAsiaTheme="majorEastAsia" w:hAnsiTheme="minorHAnsi" w:cstheme="minorHAnsi"/>
+          <w:smallCaps/>
+          <w:lang w:val="en-US"/>
+        </w:rPr>
+        <w:t>Honours</w:t>
+      </w:r>
+      <w:proofErr w:type="spellEnd"/>
+      <w:r>
+        <w:rPr>
+          <w:rStyle w:val="normaltextrun"/>
+          <w:rFonts w:asciiTheme="minorHAnsi" w:eastAsiaTheme="majorEastAsia" w:hAnsiTheme="minorHAnsi" w:cstheme="minorHAnsi"/>
+          <w:smallCaps/>
+          <w:lang w:val="en-US"/>
+        </w:rPr>
+        <w:t>) in Computing with Software Development</w:t>
       </w:r>
       <w:r>
         <w:rPr>
@@ -5215,7 +5223,6 @@
           <w:id w:val="-2019219878"/>
           <w:citation/>
         </w:sdtPr>
-        <w:sdtEndPr/>
         <w:sdtContent>
           <w:r>
             <w:rPr>
@@ -5527,7 +5534,6 @@
           <w:id w:val="-1855412961"/>
           <w:citation/>
         </w:sdtPr>
-        <w:sdtEndPr/>
         <w:sdtContent>
           <w:r>
             <w:rPr>
@@ -5705,7 +5711,21 @@
         <w:rPr>
           <w:lang w:val="en-GB"/>
         </w:rPr>
-        <w:t xml:space="preserve"> just have to be called “Missing Person” or </w:t>
+        <w:t xml:space="preserve"> just </w:t>
+      </w:r>
+      <w:proofErr w:type="gramStart"/>
+      <w:r>
+        <w:rPr>
+          <w:lang w:val="en-GB"/>
+        </w:rPr>
+        <w:t>have to</w:t>
+      </w:r>
+      <w:proofErr w:type="gramEnd"/>
+      <w:r>
+        <w:rPr>
+          <w:lang w:val="en-GB"/>
+        </w:rPr>
+        <w:t xml:space="preserve"> be called “Missing Person” or </w:t>
       </w:r>
       <w:r>
         <w:rPr>
@@ -6068,7 +6088,6 @@
           <w:id w:val="-1229060902"/>
           <w:citation/>
         </w:sdtPr>
-        <w:sdtEndPr/>
         <w:sdtContent>
           <w:r>
             <w:rPr>
@@ -6121,7 +6140,14 @@
         <w:rPr>
           <w:lang w:val="en-GB"/>
         </w:rPr>
-        <w:t>For ground base</w:t>
+        <w:t xml:space="preserve">For </w:t>
+      </w:r>
+      <w:proofErr w:type="gramStart"/>
+      <w:r>
+        <w:rPr>
+          <w:lang w:val="en-GB"/>
+        </w:rPr>
+        <w:t>ground base</w:t>
       </w:r>
       <w:r>
         <w:rPr>
@@ -6129,6 +6155,7 @@
         </w:rPr>
         <w:t>d</w:t>
       </w:r>
+      <w:proofErr w:type="gramEnd"/>
       <w:r>
         <w:rPr>
           <w:lang w:val="en-GB"/>
@@ -6181,7 +6208,21 @@
         <w:rPr>
           <w:lang w:val="en-GB"/>
         </w:rPr>
-        <w:t>governing policing activity places an obligation on An Garda Síochána to protect life and property,</w:t>
+        <w:t xml:space="preserve">governing policing activity places an obligation on </w:t>
+      </w:r>
+      <w:proofErr w:type="gramStart"/>
+      <w:r>
+        <w:rPr>
+          <w:lang w:val="en-GB"/>
+        </w:rPr>
+        <w:t>An</w:t>
+      </w:r>
+      <w:proofErr w:type="gramEnd"/>
+      <w:r>
+        <w:rPr>
+          <w:lang w:val="en-GB"/>
+        </w:rPr>
+        <w:t xml:space="preserve"> Garda Síochána to protect life and property,</w:t>
       </w:r>
       <w:r>
         <w:rPr>
@@ -6209,7 +6250,6 @@
           <w:id w:val="199057463"/>
           <w:citation/>
         </w:sdtPr>
-        <w:sdtEndPr/>
         <w:sdtContent>
           <w:r>
             <w:rPr>
@@ -6348,7 +6388,6 @@
           <w:id w:val="2025980102"/>
           <w:citation/>
         </w:sdtPr>
-        <w:sdtEndPr/>
         <w:sdtContent>
           <w:r>
             <w:rPr>
@@ -6460,7 +6499,6 @@
           <w:id w:val="-358809241"/>
           <w:citation/>
         </w:sdtPr>
-        <w:sdtEndPr/>
         <w:sdtContent>
           <w:r>
             <w:rPr>
@@ -6682,7 +6720,6 @@
           <w:id w:val="1878739218"/>
           <w:citation/>
         </w:sdtPr>
-        <w:sdtEndPr/>
         <w:sdtContent>
           <w:r>
             <w:rPr>
@@ -6857,7 +6894,6 @@
           <w:id w:val="1653256625"/>
           <w:citation/>
         </w:sdtPr>
-        <w:sdtEndPr/>
         <w:sdtContent>
           <w:r>
             <w:rPr>
@@ -6974,7 +7010,6 @@
           <w:id w:val="-38128623"/>
           <w:citation/>
         </w:sdtPr>
-        <w:sdtEndPr/>
         <w:sdtContent>
           <w:r>
             <w:rPr>
@@ -7137,7 +7172,6 @@
           <w:id w:val="152807519"/>
           <w:citation/>
         </w:sdtPr>
-        <w:sdtEndPr/>
         <w:sdtContent>
           <w:r>
             <w:rPr>
@@ -7237,7 +7271,6 @@
           <w:id w:val="2000623462"/>
           <w:citation/>
         </w:sdtPr>
-        <w:sdtEndPr/>
         <w:sdtContent>
           <w:r>
             <w:fldChar w:fldCharType="begin"/>
@@ -7362,7 +7395,6 @@
           <w:id w:val="316070463"/>
           <w:citation/>
         </w:sdtPr>
-        <w:sdtEndPr/>
         <w:sdtContent>
           <w:r>
             <w:fldChar w:fldCharType="begin"/>
@@ -7437,7 +7469,6 @@
           <w:id w:val="1034237962"/>
           <w:citation/>
         </w:sdtPr>
-        <w:sdtEndPr/>
         <w:sdtContent>
           <w:r>
             <w:fldChar w:fldCharType="begin"/>
@@ -7497,7 +7528,6 @@
           <w:id w:val="-1989000508"/>
           <w:citation/>
         </w:sdtPr>
-        <w:sdtEndPr/>
         <w:sdtContent>
           <w:r>
             <w:fldChar w:fldCharType="begin"/>
@@ -7549,7 +7579,15 @@
         <w:t xml:space="preserve"> LiDar</w:t>
       </w:r>
       <w:r>
-        <w:t>(LIght Detection And Ranging)</w:t>
+        <w:t xml:space="preserve">(LIght Detection </w:t>
+      </w:r>
+      <w:proofErr w:type="gramStart"/>
+      <w:r>
+        <w:t>And</w:t>
+      </w:r>
+      <w:proofErr w:type="gramEnd"/>
+      <w:r>
+        <w:t xml:space="preserve"> Ranging)</w:t>
       </w:r>
       <w:bookmarkEnd w:id="13"/>
     </w:p>
@@ -7571,7 +7609,6 @@
           <w:id w:val="-1438525794"/>
           <w:citation/>
         </w:sdtPr>
-        <w:sdtEndPr/>
         <w:sdtContent>
           <w:r>
             <w:fldChar w:fldCharType="begin"/>
@@ -7646,7 +7683,6 @@
           <w:id w:val="218941609"/>
           <w:citation/>
         </w:sdtPr>
-        <w:sdtEndPr/>
         <w:sdtContent>
           <w:r>
             <w:fldChar w:fldCharType="begin"/>
@@ -7713,7 +7749,7 @@
                     <pic:cNvPicPr/>
                   </pic:nvPicPr>
                   <pic:blipFill>
-                    <a:blip r:embed="rId11"/>
+                    <a:blip r:embed="rId10"/>
                     <a:stretch>
                       <a:fillRect/>
                     </a:stretch>
@@ -7785,7 +7821,6 @@
           <w:id w:val="-1785421561"/>
           <w:citation/>
         </w:sdtPr>
-        <w:sdtEndPr/>
         <w:sdtContent>
           <w:r>
             <w:fldChar w:fldCharType="begin"/>
@@ -7858,7 +7893,15 @@
         <w:t xml:space="preserve">Google hosts an API for returning the elevation of any point that is indexed on one of their maps. This information could prove to be useful in assessing the surrounding terrain and provide information to incorporate into the pathfinding route. The API </w:t>
       </w:r>
       <w:r>
-        <w:t>receives an input of longitude and latitude, and returns an elevation to the user at the given coordinates</w:t>
+        <w:t xml:space="preserve">receives an input of longitude and </w:t>
+      </w:r>
+      <w:proofErr w:type="gramStart"/>
+      <w:r>
+        <w:t>latitude, and</w:t>
+      </w:r>
+      <w:proofErr w:type="gramEnd"/>
+      <w:r>
+        <w:t xml:space="preserve"> returns an elevation to the user at the given coordinates</w:t>
       </w:r>
       <w:r>
         <w:t>. This returns either a JSON or an XML response in Meters. It should be noted that this a paid API, although usage can be forcibly limited. It must be used sparingly, or a free solution could be found.</w:t>
@@ -7868,7 +7911,6 @@
           <w:id w:val="2056664695"/>
           <w:citation/>
         </w:sdtPr>
-        <w:sdtEndPr/>
         <w:sdtContent>
           <w:r>
             <w:fldChar w:fldCharType="begin"/>
@@ -7947,7 +7989,7 @@
                     <pic:cNvPicPr/>
                   </pic:nvPicPr>
                   <pic:blipFill>
-                    <a:blip r:embed="rId12">
+                    <a:blip r:embed="rId11">
                       <a:extLst>
                         <a:ext uri="{28A0092B-C50C-407E-A947-70E740481C1C}">
                           <a14:useLocalDpi xmlns:a14="http://schemas.microsoft.com/office/drawing/2010/main" val="0"/>
@@ -8046,7 +8088,6 @@
           <w:id w:val="1713465254"/>
           <w:citation/>
         </w:sdtPr>
-        <w:sdtEndPr/>
         <w:sdtContent>
           <w:r>
             <w:fldChar w:fldCharType="begin"/>
@@ -8152,7 +8193,6 @@
           <w:id w:val="2000766078"/>
           <w:citation/>
         </w:sdtPr>
-        <w:sdtEndPr/>
         <w:sdtContent>
           <w:r>
             <w:fldChar w:fldCharType="begin"/>
@@ -8266,7 +8306,6 @@
           <w:id w:val="2036930185"/>
           <w:citation/>
         </w:sdtPr>
-        <w:sdtEndPr/>
         <w:sdtContent>
           <w:r>
             <w:fldChar w:fldCharType="begin"/>
@@ -8363,8 +8402,13 @@
         <w:t xml:space="preserve"> is a</w:t>
       </w:r>
       <w:r>
-        <w:t>n open source</w:t>
-      </w:r>
+        <w:t xml:space="preserve">n </w:t>
+      </w:r>
+      <w:proofErr w:type="gramStart"/>
+      <w:r>
+        <w:t>open source</w:t>
+      </w:r>
+      <w:proofErr w:type="gramEnd"/>
       <w:r>
         <w:t xml:space="preserve"> maths library for the Python programming language. </w:t>
       </w:r>
@@ -8396,7 +8440,15 @@
         <w:t>.</w:t>
       </w:r>
       <w:r>
-        <w:t xml:space="preserve"> NumPy contains several advanced methods of working with arrays, fourier transformation and linear algebra.</w:t>
+        <w:t xml:space="preserve"> NumPy contains several advanced methods of working with arrays, </w:t>
+      </w:r>
+      <w:proofErr w:type="spellStart"/>
+      <w:r>
+        <w:t>fourier</w:t>
+      </w:r>
+      <w:proofErr w:type="spellEnd"/>
+      <w:r>
+        <w:t xml:space="preserve"> transformation and linear algebra.</w:t>
       </w:r>
     </w:p>
     <w:p>
@@ -8414,7 +8466,6 @@
           <w:id w:val="-966651981"/>
           <w:citation/>
         </w:sdtPr>
-        <w:sdtEndPr/>
         <w:sdtContent>
           <w:r>
             <w:fldChar w:fldCharType="begin"/>
@@ -8549,7 +8600,6 @@
           <w:id w:val="1631817827"/>
           <w:citation/>
         </w:sdtPr>
-        <w:sdtEndPr/>
         <w:sdtContent>
           <w:r>
             <w:fldChar w:fldCharType="begin"/>
@@ -8609,7 +8659,15 @@
     </w:p>
     <w:p>
       <w:r>
-        <w:t>In its implementation, it uses a lot of memory, as it has to store each node in memory as it makes its’ calculations. For this reason, it may be more prudent to research many algorithms of similar type to ascertain which one may be the best for the pathfinding purpose.</w:t>
+        <w:t xml:space="preserve">In its implementation, it uses a lot of memory, as it </w:t>
+      </w:r>
+      <w:proofErr w:type="gramStart"/>
+      <w:r>
+        <w:t>has to</w:t>
+      </w:r>
+      <w:proofErr w:type="gramEnd"/>
+      <w:r>
+        <w:t xml:space="preserve"> store each node in memory as it makes its’ calculations. For this reason, it may be more prudent to research many algorithms of similar type to ascertain which one may be the best for the pathfinding purpose.</w:t>
       </w:r>
       <w:r>
         <w:t xml:space="preserve"> Another drawback of this algorithm is that it only increments in angles of 45 degrees, meaning that it would have limited purpose here, as while it is easy to implement, it should not provide the optimal route over a 3D space</w:t>
@@ -8622,7 +8680,6 @@
           <w:id w:val="517740922"/>
           <w:citation/>
         </w:sdtPr>
-        <w:sdtEndPr/>
         <w:sdtContent>
           <w:r>
             <w:fldChar w:fldCharType="begin"/>
@@ -8683,7 +8740,7 @@
                     <pic:cNvPicPr/>
                   </pic:nvPicPr>
                   <pic:blipFill>
-                    <a:blip r:embed="rId13"/>
+                    <a:blip r:embed="rId12"/>
                     <a:stretch>
                       <a:fillRect/>
                     </a:stretch>
@@ -8787,7 +8844,6 @@
           <w:id w:val="1400786870"/>
           <w:citation/>
         </w:sdtPr>
-        <w:sdtEndPr/>
         <w:sdtContent>
           <w:r>
             <w:fldChar w:fldCharType="begin"/>
@@ -8862,7 +8918,7 @@
                     <pic:cNvPicPr/>
                   </pic:nvPicPr>
                   <pic:blipFill>
-                    <a:blip r:embed="rId14"/>
+                    <a:blip r:embed="rId13"/>
                     <a:stretch>
                       <a:fillRect/>
                     </a:stretch>
@@ -9054,7 +9110,15 @@
         <w:t>For the purposes of this report, the data on a selected search area will have to be acquired. The data will involve collecting the Latitudes, Longitudes and Elevations of any given search area.</w:t>
       </w:r>
       <w:r>
-        <w:t xml:space="preserve"> The terrain will then have to be assessed and the appropriate routes and areas gathered.</w:t>
+        <w:t xml:space="preserve"> The terrain will then have to be </w:t>
+      </w:r>
+      <w:proofErr w:type="gramStart"/>
+      <w:r>
+        <w:t>assessed</w:t>
+      </w:r>
+      <w:proofErr w:type="gramEnd"/>
+      <w:r>
+        <w:t xml:space="preserve"> and the appropriate routes and areas gathered.</w:t>
       </w:r>
     </w:p>
     <w:p>
@@ -9097,7 +9161,15 @@
         <w:t xml:space="preserve">2  </w:t>
       </w:r>
       <w:r>
-        <w:t>, the area should be a combination of manageable and detailed, while the calculations should not be prohibitively expensive, hitting the Elevation API 441 times. This falls below Googles maximum number of requests per use, and can be run all at once. If the box was broken down into smaller boxes requiring more points, the API would have to sleep to prevent the API from timing out.</w:t>
+        <w:t xml:space="preserve">, the area should be a combination of manageable and detailed, while the calculations should not be prohibitively expensive, hitting the Elevation API 441 times. This falls below Googles maximum number of requests per </w:t>
+      </w:r>
+      <w:proofErr w:type="gramStart"/>
+      <w:r>
+        <w:t>use, and</w:t>
+      </w:r>
+      <w:proofErr w:type="gramEnd"/>
+      <w:r>
+        <w:t xml:space="preserve"> can be run all at once. If the box was broken down into smaller boxes requiring more points, the API would have to sleep to prevent the API from timing out.</w:t>
       </w:r>
     </w:p>
     <w:p>
@@ -9171,7 +9243,7 @@
                     <pic:cNvPicPr/>
                   </pic:nvPicPr>
                   <pic:blipFill>
-                    <a:blip r:embed="rId15"/>
+                    <a:blip r:embed="rId14"/>
                     <a:stretch>
                       <a:fillRect/>
                     </a:stretch>
@@ -9276,7 +9348,15 @@
     </w:p>
     <w:p>
       <w:r>
-        <w:t>When it comes to working with 3D spaces, Python has various libraries available to assist a user with that task. The data can be viewed using a plot from MatPlotLib. The data needs to be extracted from the CSV file from the previous step. This is accomplished using the Pandas library, as it has methods available for reading values from these files, in the form of a DataFrame. The values for Latitude, Longitude and Elevation can then be determined and inserted into a suitable MatPlotLib figure for</w:t>
+        <w:t xml:space="preserve">When it comes to working with 3D spaces, Python has various libraries available to assist a user with that task. The data can be viewed using a plot from MatPlotLib. The data needs to be extracted from the CSV file from the previous step. This is accomplished using the Pandas library, as it has methods available for reading values from these files, in the form of a </w:t>
+      </w:r>
+      <w:proofErr w:type="spellStart"/>
+      <w:r>
+        <w:t>DataFrame</w:t>
+      </w:r>
+      <w:proofErr w:type="spellEnd"/>
+      <w:r>
+        <w:t>. The values for Latitude, Longitude and Elevation can then be determined and inserted into a suitable MatPlotLib figure for</w:t>
       </w:r>
       <w:r>
         <w:t xml:space="preserve"> </w:t>
@@ -9337,7 +9417,7 @@
                     <pic:cNvPicPr/>
                   </pic:nvPicPr>
                   <pic:blipFill>
-                    <a:blip r:embed="rId16"/>
+                    <a:blip r:embed="rId15"/>
                     <a:stretch>
                       <a:fillRect/>
                     </a:stretch>
@@ -9388,7 +9468,6 @@
           <w:id w:val="1788544750"/>
           <w:citation/>
         </w:sdtPr>
-        <w:sdtEndPr/>
         <w:sdtContent>
           <w:r>
             <w:fldChar w:fldCharType="begin"/>
@@ -9510,7 +9589,7 @@
                     <pic:cNvPicPr/>
                   </pic:nvPicPr>
                   <pic:blipFill>
-                    <a:blip r:embed="rId17"/>
+                    <a:blip r:embed="rId16"/>
                     <a:stretch>
                       <a:fillRect/>
                     </a:stretch>
@@ -9647,7 +9726,7 @@
                     <pic:cNvPicPr/>
                   </pic:nvPicPr>
                   <pic:blipFill>
-                    <a:blip r:embed="rId18"/>
+                    <a:blip r:embed="rId17"/>
                     <a:stretch>
                       <a:fillRect/>
                     </a:stretch>
@@ -11250,7 +11329,7 @@
                     <pic:cNvPicPr/>
                   </pic:nvPicPr>
                   <pic:blipFill>
-                    <a:blip r:embed="rId19"/>
+                    <a:blip r:embed="rId18"/>
                     <a:stretch>
                       <a:fillRect/>
                     </a:stretch>
@@ -11315,7 +11394,15 @@
         <w:t>The OS library will be used to access API keys, as storing these in plain text would introduce security vulnerabilities.</w:t>
       </w:r>
       <w:r>
-        <w:t xml:space="preserve"> Storing the Google API key as an environment variable would be a more prudent way to do this, and is accessed like this: (API Key value removed for security.)</w:t>
+        <w:t xml:space="preserve"> Storing the Google API key as an environment variable would be a more prudent way to do </w:t>
+      </w:r>
+      <w:proofErr w:type="gramStart"/>
+      <w:r>
+        <w:t>this, and</w:t>
+      </w:r>
+      <w:proofErr w:type="gramEnd"/>
+      <w:r>
+        <w:t xml:space="preserve"> is accessed like this: (API Key value removed for security.)</w:t>
       </w:r>
       <w:r>
         <w:rPr>
@@ -11346,7 +11433,7 @@
                     <pic:cNvPicPr/>
                   </pic:nvPicPr>
                   <pic:blipFill>
-                    <a:blip r:embed="rId20">
+                    <a:blip r:embed="rId19">
                       <a:extLst>
                         <a:ext uri="{28A0092B-C50C-407E-A947-70E740481C1C}">
                           <a14:useLocalDpi xmlns:a14="http://schemas.microsoft.com/office/drawing/2010/main" val="0"/>
@@ -11485,7 +11572,7 @@
                     <pic:cNvPicPr/>
                   </pic:nvPicPr>
                   <pic:blipFill>
-                    <a:blip r:embed="rId21"/>
+                    <a:blip r:embed="rId20"/>
                     <a:stretch>
                       <a:fillRect/>
                     </a:stretch>
@@ -11567,7 +11654,7 @@
                     <pic:cNvPicPr/>
                   </pic:nvPicPr>
                   <pic:blipFill>
-                    <a:blip r:embed="rId22"/>
+                    <a:blip r:embed="rId21"/>
                     <a:stretch>
                       <a:fillRect/>
                     </a:stretch>
@@ -11676,7 +11763,7 @@
                     <pic:cNvPicPr/>
                   </pic:nvPicPr>
                   <pic:blipFill>
-                    <a:blip r:embed="rId23"/>
+                    <a:blip r:embed="rId22"/>
                     <a:stretch>
                       <a:fillRect/>
                     </a:stretch>
@@ -11759,7 +11846,7 @@
                     <pic:cNvPicPr/>
                   </pic:nvPicPr>
                   <pic:blipFill>
-                    <a:blip r:embed="rId24"/>
+                    <a:blip r:embed="rId23"/>
                     <a:stretch>
                       <a:fillRect/>
                     </a:stretch>
@@ -11820,7 +11907,6 @@
           <w:id w:val="-1983532438"/>
           <w:citation/>
         </w:sdtPr>
-        <w:sdtEndPr/>
         <w:sdtContent>
           <w:r>
             <w:fldChar w:fldCharType="begin"/>
@@ -11888,7 +11974,7 @@
                     <pic:cNvPicPr/>
                   </pic:nvPicPr>
                   <pic:blipFill>
-                    <a:blip r:embed="rId25"/>
+                    <a:blip r:embed="rId24"/>
                     <a:stretch>
                       <a:fillRect/>
                     </a:stretch>
@@ -11964,7 +12050,7 @@
                     <pic:cNvPicPr/>
                   </pic:nvPicPr>
                   <pic:blipFill>
-                    <a:blip r:embed="rId26"/>
+                    <a:blip r:embed="rId25"/>
                     <a:stretch>
                       <a:fillRect/>
                     </a:stretch>
@@ -12044,12 +12130,19 @@
         <w:t xml:space="preserve"> Timetable</w:t>
       </w:r>
     </w:p>
+    <w:p/>
     <w:p>
       <w:pPr>
         <w:pStyle w:val="Heading3"/>
       </w:pPr>
       <w:r>
-        <w:t>6.1.2 Advanced Data Gathering</w:t>
+        <w:t>6.1.</w:t>
+      </w:r>
+      <w:r>
+        <w:t>1</w:t>
+      </w:r>
+      <w:r>
+        <w:t xml:space="preserve"> Advanced Data Gathering</w:t>
       </w:r>
     </w:p>
     <w:p>
@@ -12060,7 +12153,15 @@
         <w:t>detailed</w:t>
       </w:r>
       <w:r>
-        <w:t xml:space="preserve"> dataset. This can be accomplished by increasing the amount of steps to 200. This means that the loop involved will run 40400 times, representing 40000 boxes, each 10 meters apart, and the</w:t>
+        <w:t xml:space="preserve"> dataset. This can be accomplished by increasing the </w:t>
+      </w:r>
+      <w:proofErr w:type="gramStart"/>
+      <w:r>
+        <w:t>amount</w:t>
+      </w:r>
+      <w:proofErr w:type="gramEnd"/>
+      <w:r>
+        <w:t xml:space="preserve"> of steps to 200. This means that the loop involved will run 40400 times, representing 40000 boxes, each 10 meters apart, and the</w:t>
       </w:r>
       <w:r>
         <w:t xml:space="preserve"> points connecting these boxes</w:t>
@@ -12078,6 +12179,9 @@
         <w:t xml:space="preserve"> </w:t>
       </w:r>
       <w:r>
+        <w:rPr>
+          <w:noProof/>
+        </w:rPr>
         <w:drawing>
           <wp:inline distT="0" distB="0" distL="0" distR="0" wp14:anchorId="4B7D5D92" wp14:editId="3CF72138">
             <wp:extent cx="5731510" cy="4321175"/>
@@ -12094,7 +12198,7 @@
                     <pic:cNvPicPr/>
                   </pic:nvPicPr>
                   <pic:blipFill>
-                    <a:blip r:embed="rId27"/>
+                    <a:blip r:embed="rId26"/>
                     <a:stretch>
                       <a:fillRect/>
                     </a:stretch>
@@ -12117,15 +12221,145 @@
     </w:p>
     <w:p>
       <w:r>
+        <w:t>This version produces a much more detailed dataset, at the expense of readability when viewed with MatPlotLib.</w:t>
+      </w:r>
+      <w:r>
+        <w:t xml:space="preserve"> It is now less clear what is being displayed in the graph.</w:t>
+      </w:r>
+    </w:p>
+    <w:p>
+      <w:r>
         <w:t>The first sprint of this project will entail getting the data from the CSV file to display and find a path from the lowest point to the highest.</w:t>
       </w:r>
       <w:r>
-        <w:t xml:space="preserve"> At the current point in time, the CSV file contains Latitude, Longitude and Elevation(X,Z,Y) coordinates that roughly correspond to a 1 kilometre box around the mountain of Carrauntoohil.</w:t>
-      </w:r>
-    </w:p>
-    <w:p>
-      <w:r>
-        <w:t>6.1.3 Pathfinding Algorithms</w:t>
+        <w:t xml:space="preserve"> At the current point in time, the CSV file contains Latitude, Longitude and Elevation(X,Z,Y) coordinates that roughly correspond to a </w:t>
+      </w:r>
+      <w:proofErr w:type="gramStart"/>
+      <w:r>
+        <w:t>1 kilometre</w:t>
+      </w:r>
+      <w:proofErr w:type="gramEnd"/>
+      <w:r>
+        <w:t xml:space="preserve"> box around the mountain of Carrauntoohil.</w:t>
+      </w:r>
+    </w:p>
+    <w:p>
+      <w:pPr>
+        <w:pStyle w:val="Heading3"/>
+      </w:pPr>
+      <w:r>
+        <w:lastRenderedPageBreak/>
+        <w:t>6.1.</w:t>
+      </w:r>
+      <w:r>
+        <w:t>2</w:t>
+      </w:r>
+      <w:r>
+        <w:t xml:space="preserve"> Pathfinding Algorithms</w:t>
+      </w:r>
+    </w:p>
+    <w:p>
+      <w:r>
+        <w:t xml:space="preserve">As of the first sprint, the pathfinding process will be paired back to basic </w:t>
+      </w:r>
+      <w:proofErr w:type="gramStart"/>
+      <w:r>
+        <w:t>functionality, and</w:t>
+      </w:r>
+      <w:proofErr w:type="gramEnd"/>
+      <w:r>
+        <w:t xml:space="preserve"> will ignore the ‘Elevation’ attribute in the process. This is done for the purpose of </w:t>
+      </w:r>
+      <w:proofErr w:type="gramStart"/>
+      <w:r>
+        <w:t>simplicity, and</w:t>
+      </w:r>
+      <w:proofErr w:type="gramEnd"/>
+      <w:r>
+        <w:t xml:space="preserve"> will be implemented in future sprints.</w:t>
+      </w:r>
+      <w:r>
+        <w:t xml:space="preserve"> For a simple 2D graph, the easiest algorithm to apply to what is effectively a 2D array will be </w:t>
+      </w:r>
+      <w:proofErr w:type="spellStart"/>
+      <w:r>
+        <w:t>Dijkstras</w:t>
+      </w:r>
+      <w:proofErr w:type="spellEnd"/>
+      <w:r>
+        <w:t xml:space="preserve"> algorithm.</w:t>
+      </w:r>
+    </w:p>
+    <w:p>
+      <w:pPr>
+        <w:rPr>
+          <w:noProof/>
+        </w:rPr>
+      </w:pPr>
+      <w:r>
+        <w:t xml:space="preserve">In the case of a basic example, the lowest and highest points in the graph will be found using Python data science libraries. The data from the CSV is stored in a Pandas </w:t>
+      </w:r>
+      <w:proofErr w:type="spellStart"/>
+      <w:r>
+        <w:t>dataframe</w:t>
+      </w:r>
+      <w:proofErr w:type="spellEnd"/>
+      <w:r>
+        <w:t xml:space="preserve"> and the lowest and highest values found using the min() and max() methods. They are returned like so:</w:t>
+      </w:r>
+      <w:r>
+        <w:rPr>
+          <w:noProof/>
+        </w:rPr>
+        <w:t xml:space="preserve"> </w:t>
+      </w:r>
+      <w:r>
+        <w:rPr>
+          <w:noProof/>
+        </w:rPr>
+        <w:drawing>
+          <wp:inline distT="0" distB="0" distL="0" distR="0" wp14:anchorId="5B6C892D" wp14:editId="5DD4FBB6">
+            <wp:extent cx="5731510" cy="1697355"/>
+            <wp:effectExtent l="0" t="0" r="2540" b="0"/>
+            <wp:docPr id="1204723688" name="Picture 1" descr="A screen shot of a computer code&#10;&#10;AI-generated content may be incorrect."/>
+            <wp:cNvGraphicFramePr>
+              <a:graphicFrameLocks xmlns:a="http://schemas.openxmlformats.org/drawingml/2006/main" noChangeAspect="1"/>
+            </wp:cNvGraphicFramePr>
+            <a:graphic xmlns:a="http://schemas.openxmlformats.org/drawingml/2006/main">
+              <a:graphicData uri="http://schemas.openxmlformats.org/drawingml/2006/picture">
+                <pic:pic xmlns:pic="http://schemas.openxmlformats.org/drawingml/2006/picture">
+                  <pic:nvPicPr>
+                    <pic:cNvPr id="1204723688" name="Picture 1" descr="A screen shot of a computer code&#10;&#10;AI-generated content may be incorrect."/>
+                    <pic:cNvPicPr/>
+                  </pic:nvPicPr>
+                  <pic:blipFill>
+                    <a:blip r:embed="rId27"/>
+                    <a:stretch>
+                      <a:fillRect/>
+                    </a:stretch>
+                  </pic:blipFill>
+                  <pic:spPr>
+                    <a:xfrm>
+                      <a:off x="0" y="0"/>
+                      <a:ext cx="5731510" cy="1697355"/>
+                    </a:xfrm>
+                    <a:prstGeom prst="rect">
+                      <a:avLst/>
+                    </a:prstGeom>
+                  </pic:spPr>
+                </pic:pic>
+              </a:graphicData>
+            </a:graphic>
+          </wp:inline>
+        </w:drawing>
+      </w:r>
+    </w:p>
+    <w:p>
+      <w:r>
+        <w:rPr>
+          <w:noProof/>
+        </w:rPr>
+        <w:t>Then the distance between the two points can be gathered using the Haversine formula. In Python, there is a library for installing Haversine, and it can be used by inserting the coordinates into a haversine() method and specifying a distance unit to return the result.</w:t>
       </w:r>
     </w:p>
     <w:p>
@@ -12173,7 +12407,15 @@
     </w:p>
     <w:p>
       <w:r>
-        <w:t>LiDar – LIght Detection And Ranging – Technique that uses lasers to gather distance</w:t>
+        <w:t xml:space="preserve">LiDar – LIght Detection </w:t>
+      </w:r>
+      <w:proofErr w:type="gramStart"/>
+      <w:r>
+        <w:t>And</w:t>
+      </w:r>
+      <w:proofErr w:type="gramEnd"/>
+      <w:r>
+        <w:t xml:space="preserve"> Ranging – Technique that uses lasers to gather distance</w:t>
       </w:r>
       <w:r>
         <w:t xml:space="preserve"> information.</w:t>
@@ -12181,7 +12423,15 @@
     </w:p>
     <w:p>
       <w:r>
-        <w:t>SAR – Search And Rescue</w:t>
+        <w:t xml:space="preserve">SAR – Search </w:t>
+      </w:r>
+      <w:proofErr w:type="gramStart"/>
+      <w:r>
+        <w:t>And</w:t>
+      </w:r>
+      <w:proofErr w:type="gramEnd"/>
+      <w:r>
+        <w:t xml:space="preserve"> Rescue</w:t>
       </w:r>
       <w:r>
         <w:t xml:space="preserve"> – Term describing search and rescue operations.</w:t>
@@ -12200,12 +12450,28 @@
     </w:p>
     <w:p>
       <w:r>
-        <w:t>HTML – HyperText Markup Language – A language for displaying information to web pages.</w:t>
-      </w:r>
-    </w:p>
-    <w:p>
-      <w:r>
-        <w:t>Lidar – LIght Detection And Rangin</w:t>
+        <w:t xml:space="preserve">HTML – </w:t>
+      </w:r>
+      <w:proofErr w:type="spellStart"/>
+      <w:r>
+        <w:t>HyperText</w:t>
+      </w:r>
+      <w:proofErr w:type="spellEnd"/>
+      <w:r>
+        <w:t xml:space="preserve"> Markup Language – A language for displaying information to web pages.</w:t>
+      </w:r>
+    </w:p>
+    <w:p>
+      <w:r>
+        <w:t xml:space="preserve">Lidar – LIght Detection </w:t>
+      </w:r>
+      <w:proofErr w:type="gramStart"/>
+      <w:r>
+        <w:t>And</w:t>
+      </w:r>
+      <w:proofErr w:type="gramEnd"/>
+      <w:r>
+        <w:t xml:space="preserve"> Rangin</w:t>
       </w:r>
       <w:r>
         <w:t>g – Laser technology used to gather distances.</w:t>
@@ -12260,7 +12526,15 @@
     </w:p>
     <w:p>
       <w:r>
-        <w:t xml:space="preserve">User Stories – The JIRA link for this projects user stories can be found at the following link: </w:t>
+        <w:t xml:space="preserve">User Stories – The JIRA link for this </w:t>
+      </w:r>
+      <w:proofErr w:type="gramStart"/>
+      <w:r>
+        <w:t>projects</w:t>
+      </w:r>
+      <w:proofErr w:type="gramEnd"/>
+      <w:r>
+        <w:t xml:space="preserve"> user stories can be found at the following link: </w:t>
       </w:r>
     </w:p>
     <w:p>
@@ -12318,7 +12592,6 @@
           <w:docPartUnique/>
         </w:docPartObj>
       </w:sdtPr>
-      <w:sdtEndPr/>
       <w:sdtContent>
         <w:p>
           <w:pPr>
@@ -12334,7 +12607,6 @@
             <w:id w:val="111145805"/>
             <w:bibliography/>
           </w:sdtPr>
-          <w:sdtEndPr/>
           <w:sdtContent>
             <w:p>
               <w:pPr>

</xml_diff>

<commit_message>
Updated Word Document. Added to Scripts.
</commit_message>
<xml_diff>
--- a/Daniel_Jameson_T00158237_FYP.docx
+++ b/Daniel_Jameson_T00158237_FYP.docx
@@ -414,27 +414,7 @@
           <w:smallCaps/>
           <w:lang w:val="en-US"/>
         </w:rPr>
-        <w:t>Bachelor of Science (</w:t>
-      </w:r>
-      <w:proofErr w:type="spellStart"/>
-      <w:r>
-        <w:rPr>
-          <w:rStyle w:val="normaltextrun"/>
-          <w:rFonts w:asciiTheme="minorHAnsi" w:eastAsiaTheme="majorEastAsia" w:hAnsiTheme="minorHAnsi" w:cstheme="minorHAnsi"/>
-          <w:smallCaps/>
-          <w:lang w:val="en-US"/>
-        </w:rPr>
-        <w:t>Honours</w:t>
-      </w:r>
-      <w:proofErr w:type="spellEnd"/>
-      <w:r>
-        <w:rPr>
-          <w:rStyle w:val="normaltextrun"/>
-          <w:rFonts w:asciiTheme="minorHAnsi" w:eastAsiaTheme="majorEastAsia" w:hAnsiTheme="minorHAnsi" w:cstheme="minorHAnsi"/>
-          <w:smallCaps/>
-          <w:lang w:val="en-US"/>
-        </w:rPr>
-        <w:t>) in Computing with Software Development</w:t>
+        <w:t>Bachelor of Science (Honours) in Computing with Software Development</w:t>
       </w:r>
       <w:r>
         <w:rPr>
@@ -5711,21 +5691,7 @@
         <w:rPr>
           <w:lang w:val="en-GB"/>
         </w:rPr>
-        <w:t xml:space="preserve"> just </w:t>
-      </w:r>
-      <w:proofErr w:type="gramStart"/>
-      <w:r>
-        <w:rPr>
-          <w:lang w:val="en-GB"/>
-        </w:rPr>
-        <w:t>have to</w:t>
-      </w:r>
-      <w:proofErr w:type="gramEnd"/>
-      <w:r>
-        <w:rPr>
-          <w:lang w:val="en-GB"/>
-        </w:rPr>
-        <w:t xml:space="preserve"> be called “Missing Person” or </w:t>
+        <w:t xml:space="preserve"> just have to be called “Missing Person” or </w:t>
       </w:r>
       <w:r>
         <w:rPr>
@@ -6140,14 +6106,7 @@
         <w:rPr>
           <w:lang w:val="en-GB"/>
         </w:rPr>
-        <w:t xml:space="preserve">For </w:t>
-      </w:r>
-      <w:proofErr w:type="gramStart"/>
-      <w:r>
-        <w:rPr>
-          <w:lang w:val="en-GB"/>
-        </w:rPr>
-        <w:t>ground base</w:t>
+        <w:t>For ground base</w:t>
       </w:r>
       <w:r>
         <w:rPr>
@@ -6155,7 +6114,6 @@
         </w:rPr>
         <w:t>d</w:t>
       </w:r>
-      <w:proofErr w:type="gramEnd"/>
       <w:r>
         <w:rPr>
           <w:lang w:val="en-GB"/>
@@ -6208,21 +6166,7 @@
         <w:rPr>
           <w:lang w:val="en-GB"/>
         </w:rPr>
-        <w:t xml:space="preserve">governing policing activity places an obligation on </w:t>
-      </w:r>
-      <w:proofErr w:type="gramStart"/>
-      <w:r>
-        <w:rPr>
-          <w:lang w:val="en-GB"/>
-        </w:rPr>
-        <w:t>An</w:t>
-      </w:r>
-      <w:proofErr w:type="gramEnd"/>
-      <w:r>
-        <w:rPr>
-          <w:lang w:val="en-GB"/>
-        </w:rPr>
-        <w:t xml:space="preserve"> Garda Síochána to protect life and property,</w:t>
+        <w:t>governing policing activity places an obligation on An Garda Síochána to protect life and property,</w:t>
       </w:r>
       <w:r>
         <w:rPr>
@@ -7579,15 +7523,7 @@
         <w:t xml:space="preserve"> LiDar</w:t>
       </w:r>
       <w:r>
-        <w:t xml:space="preserve">(LIght Detection </w:t>
-      </w:r>
-      <w:proofErr w:type="gramStart"/>
-      <w:r>
-        <w:t>And</w:t>
-      </w:r>
-      <w:proofErr w:type="gramEnd"/>
-      <w:r>
-        <w:t xml:space="preserve"> Ranging)</w:t>
+        <w:t>(LIght Detection And Ranging)</w:t>
       </w:r>
       <w:bookmarkEnd w:id="13"/>
     </w:p>
@@ -7893,15 +7829,7 @@
         <w:t xml:space="preserve">Google hosts an API for returning the elevation of any point that is indexed on one of their maps. This information could prove to be useful in assessing the surrounding terrain and provide information to incorporate into the pathfinding route. The API </w:t>
       </w:r>
       <w:r>
-        <w:t xml:space="preserve">receives an input of longitude and </w:t>
-      </w:r>
-      <w:proofErr w:type="gramStart"/>
-      <w:r>
-        <w:t>latitude, and</w:t>
-      </w:r>
-      <w:proofErr w:type="gramEnd"/>
-      <w:r>
-        <w:t xml:space="preserve"> returns an elevation to the user at the given coordinates</w:t>
+        <w:t>receives an input of longitude and latitude, and returns an elevation to the user at the given coordinates</w:t>
       </w:r>
       <w:r>
         <w:t>. This returns either a JSON or an XML response in Meters. It should be noted that this a paid API, although usage can be forcibly limited. It must be used sparingly, or a free solution could be found.</w:t>
@@ -8402,13 +8330,8 @@
         <w:t xml:space="preserve"> is a</w:t>
       </w:r>
       <w:r>
-        <w:t xml:space="preserve">n </w:t>
-      </w:r>
-      <w:proofErr w:type="gramStart"/>
-      <w:r>
-        <w:t>open source</w:t>
-      </w:r>
-      <w:proofErr w:type="gramEnd"/>
+        <w:t>n open source</w:t>
+      </w:r>
       <w:r>
         <w:t xml:space="preserve"> maths library for the Python programming language. </w:t>
       </w:r>
@@ -8440,15 +8363,7 @@
         <w:t>.</w:t>
       </w:r>
       <w:r>
-        <w:t xml:space="preserve"> NumPy contains several advanced methods of working with arrays, </w:t>
-      </w:r>
-      <w:proofErr w:type="spellStart"/>
-      <w:r>
-        <w:t>fourier</w:t>
-      </w:r>
-      <w:proofErr w:type="spellEnd"/>
-      <w:r>
-        <w:t xml:space="preserve"> transformation and linear algebra.</w:t>
+        <w:t xml:space="preserve"> NumPy contains several advanced methods of working with arrays, fourier transformation and linear algebra.</w:t>
       </w:r>
     </w:p>
     <w:p>
@@ -8659,15 +8574,7 @@
     </w:p>
     <w:p>
       <w:r>
-        <w:t xml:space="preserve">In its implementation, it uses a lot of memory, as it </w:t>
-      </w:r>
-      <w:proofErr w:type="gramStart"/>
-      <w:r>
-        <w:t>has to</w:t>
-      </w:r>
-      <w:proofErr w:type="gramEnd"/>
-      <w:r>
-        <w:t xml:space="preserve"> store each node in memory as it makes its’ calculations. For this reason, it may be more prudent to research many algorithms of similar type to ascertain which one may be the best for the pathfinding purpose.</w:t>
+        <w:t>In its implementation, it uses a lot of memory, as it has to store each node in memory as it makes its’ calculations. For this reason, it may be more prudent to research many algorithms of similar type to ascertain which one may be the best for the pathfinding purpose.</w:t>
       </w:r>
       <w:r>
         <w:t xml:space="preserve"> Another drawback of this algorithm is that it only increments in angles of 45 degrees, meaning that it would have limited purpose here, as while it is easy to implement, it should not provide the optimal route over a 3D space</w:t>
@@ -9110,15 +9017,7 @@
         <w:t>For the purposes of this report, the data on a selected search area will have to be acquired. The data will involve collecting the Latitudes, Longitudes and Elevations of any given search area.</w:t>
       </w:r>
       <w:r>
-        <w:t xml:space="preserve"> The terrain will then have to be </w:t>
-      </w:r>
-      <w:proofErr w:type="gramStart"/>
-      <w:r>
-        <w:t>assessed</w:t>
-      </w:r>
-      <w:proofErr w:type="gramEnd"/>
-      <w:r>
-        <w:t xml:space="preserve"> and the appropriate routes and areas gathered.</w:t>
+        <w:t xml:space="preserve"> The terrain will then have to be assessed and the appropriate routes and areas gathered.</w:t>
       </w:r>
     </w:p>
     <w:p>
@@ -9161,15 +9060,7 @@
         <w:t xml:space="preserve">2  </w:t>
       </w:r>
       <w:r>
-        <w:t xml:space="preserve">, the area should be a combination of manageable and detailed, while the calculations should not be prohibitively expensive, hitting the Elevation API 441 times. This falls below Googles maximum number of requests per </w:t>
-      </w:r>
-      <w:proofErr w:type="gramStart"/>
-      <w:r>
-        <w:t>use, and</w:t>
-      </w:r>
-      <w:proofErr w:type="gramEnd"/>
-      <w:r>
-        <w:t xml:space="preserve"> can be run all at once. If the box was broken down into smaller boxes requiring more points, the API would have to sleep to prevent the API from timing out.</w:t>
+        <w:t>, the area should be a combination of manageable and detailed, while the calculations should not be prohibitively expensive, hitting the Elevation API 441 times. This falls below Googles maximum number of requests per use, and can be run all at once. If the box was broken down into smaller boxes requiring more points, the API would have to sleep to prevent the API from timing out.</w:t>
       </w:r>
     </w:p>
     <w:p>
@@ -9348,15 +9239,7 @@
     </w:p>
     <w:p>
       <w:r>
-        <w:t xml:space="preserve">When it comes to working with 3D spaces, Python has various libraries available to assist a user with that task. The data can be viewed using a plot from MatPlotLib. The data needs to be extracted from the CSV file from the previous step. This is accomplished using the Pandas library, as it has methods available for reading values from these files, in the form of a </w:t>
-      </w:r>
-      <w:proofErr w:type="spellStart"/>
-      <w:r>
-        <w:t>DataFrame</w:t>
-      </w:r>
-      <w:proofErr w:type="spellEnd"/>
-      <w:r>
-        <w:t>. The values for Latitude, Longitude and Elevation can then be determined and inserted into a suitable MatPlotLib figure for</w:t>
+        <w:t>When it comes to working with 3D spaces, Python has various libraries available to assist a user with that task. The data can be viewed using a plot from MatPlotLib. The data needs to be extracted from the CSV file from the previous step. This is accomplished using the Pandas library, as it has methods available for reading values from these files, in the form of a DataFrame. The values for Latitude, Longitude and Elevation can then be determined and inserted into a suitable MatPlotLib figure for</w:t>
       </w:r>
       <w:r>
         <w:t xml:space="preserve"> </w:t>
@@ -11394,15 +11277,7 @@
         <w:t>The OS library will be used to access API keys, as storing these in plain text would introduce security vulnerabilities.</w:t>
       </w:r>
       <w:r>
-        <w:t xml:space="preserve"> Storing the Google API key as an environment variable would be a more prudent way to do </w:t>
-      </w:r>
-      <w:proofErr w:type="gramStart"/>
-      <w:r>
-        <w:t>this, and</w:t>
-      </w:r>
-      <w:proofErr w:type="gramEnd"/>
-      <w:r>
-        <w:t xml:space="preserve"> is accessed like this: (API Key value removed for security.)</w:t>
+        <w:t xml:space="preserve"> Storing the Google API key as an environment variable would be a more prudent way to do this, and is accessed like this: (API Key value removed for security.)</w:t>
       </w:r>
       <w:r>
         <w:rPr>
@@ -12114,38 +11989,670 @@
         <w:t>6.0 Sprint Overview</w:t>
       </w:r>
     </w:p>
-    <w:p>
-      <w:r>
-        <w:t>This table will be kept as draft until it is finished, but it can be found on Desktop and Github until then.</w:t>
-      </w:r>
-    </w:p>
+    <w:tbl>
+      <w:tblPr>
+        <w:tblW w:w="9312" w:type="dxa"/>
+        <w:tblInd w:w="55" w:type="dxa"/>
+        <w:tblBorders>
+          <w:top w:val="single" w:sz="4" w:space="0" w:color="auto"/>
+          <w:left w:val="single" w:sz="4" w:space="0" w:color="auto"/>
+          <w:bottom w:val="single" w:sz="4" w:space="0" w:color="auto"/>
+          <w:right w:val="single" w:sz="4" w:space="0" w:color="auto"/>
+          <w:insideH w:val="single" w:sz="4" w:space="0" w:color="auto"/>
+          <w:insideV w:val="single" w:sz="4" w:space="0" w:color="auto"/>
+        </w:tblBorders>
+        <w:tblLook w:val="0000" w:firstRow="0" w:lastRow="0" w:firstColumn="0" w:lastColumn="0" w:noHBand="0" w:noVBand="0"/>
+      </w:tblPr>
+      <w:tblGrid>
+        <w:gridCol w:w="1752"/>
+        <w:gridCol w:w="1992"/>
+        <w:gridCol w:w="2088"/>
+        <w:gridCol w:w="3480"/>
+      </w:tblGrid>
+      <w:tr>
+        <w:trPr>
+          <w:trHeight w:val="558"/>
+        </w:trPr>
+        <w:tc>
+          <w:tcPr>
+            <w:tcW w:w="1752" w:type="dxa"/>
+            <w:shd w:val="clear" w:color="auto" w:fill="A5C9EB" w:themeFill="text2" w:themeFillTint="40"/>
+          </w:tcPr>
+          <w:p>
+            <w:r>
+              <w:t>Sprint Iteration</w:t>
+            </w:r>
+          </w:p>
+        </w:tc>
+        <w:tc>
+          <w:tcPr>
+            <w:tcW w:w="1992" w:type="dxa"/>
+            <w:shd w:val="clear" w:color="auto" w:fill="A5C9EB" w:themeFill="text2" w:themeFillTint="40"/>
+          </w:tcPr>
+          <w:p>
+            <w:r>
+              <w:t>Start Date</w:t>
+            </w:r>
+          </w:p>
+        </w:tc>
+        <w:tc>
+          <w:tcPr>
+            <w:tcW w:w="2088" w:type="dxa"/>
+            <w:shd w:val="clear" w:color="auto" w:fill="A5C9EB" w:themeFill="text2" w:themeFillTint="40"/>
+          </w:tcPr>
+          <w:p>
+            <w:r>
+              <w:t>End Date</w:t>
+            </w:r>
+          </w:p>
+        </w:tc>
+        <w:tc>
+          <w:tcPr>
+            <w:tcW w:w="3480" w:type="dxa"/>
+            <w:shd w:val="clear" w:color="auto" w:fill="A5C9EB" w:themeFill="text2" w:themeFillTint="40"/>
+          </w:tcPr>
+          <w:p>
+            <w:r>
+              <w:t>Main Functionality</w:t>
+            </w:r>
+          </w:p>
+        </w:tc>
+      </w:tr>
+      <w:tr>
+        <w:trPr>
+          <w:trHeight w:val="612"/>
+        </w:trPr>
+        <w:tc>
+          <w:tcPr>
+            <w:tcW w:w="1752" w:type="dxa"/>
+          </w:tcPr>
+          <w:p>
+            <w:r>
+              <w:t>1</w:t>
+            </w:r>
+          </w:p>
+        </w:tc>
+        <w:tc>
+          <w:tcPr>
+            <w:tcW w:w="1992" w:type="dxa"/>
+          </w:tcPr>
+          <w:p>
+            <w:r>
+              <w:t>24</w:t>
+            </w:r>
+            <w:r>
+              <w:rPr>
+                <w:vertAlign w:val="superscript"/>
+              </w:rPr>
+              <w:t>th</w:t>
+            </w:r>
+            <w:r>
+              <w:t xml:space="preserve"> Jan 2025</w:t>
+            </w:r>
+          </w:p>
+        </w:tc>
+        <w:tc>
+          <w:tcPr>
+            <w:tcW w:w="2088" w:type="dxa"/>
+          </w:tcPr>
+          <w:p>
+            <w:r>
+              <w:t>7</w:t>
+            </w:r>
+            <w:r>
+              <w:rPr>
+                <w:vertAlign w:val="superscript"/>
+              </w:rPr>
+              <w:t>th</w:t>
+            </w:r>
+            <w:r>
+              <w:t xml:space="preserve"> Feb 2025</w:t>
+            </w:r>
+          </w:p>
+        </w:tc>
+        <w:tc>
+          <w:tcPr>
+            <w:tcW w:w="3480" w:type="dxa"/>
+          </w:tcPr>
+          <w:p>
+            <w:r>
+              <w:t>Pathfinding Implemented</w:t>
+            </w:r>
+          </w:p>
+        </w:tc>
+      </w:tr>
+      <w:tr>
+        <w:trPr>
+          <w:trHeight w:val="552"/>
+        </w:trPr>
+        <w:tc>
+          <w:tcPr>
+            <w:tcW w:w="1752" w:type="dxa"/>
+          </w:tcPr>
+          <w:p>
+            <w:r>
+              <w:t>2</w:t>
+            </w:r>
+          </w:p>
+        </w:tc>
+        <w:tc>
+          <w:tcPr>
+            <w:tcW w:w="1992" w:type="dxa"/>
+          </w:tcPr>
+          <w:p>
+            <w:r>
+              <w:t>7</w:t>
+            </w:r>
+            <w:r>
+              <w:rPr>
+                <w:vertAlign w:val="superscript"/>
+              </w:rPr>
+              <w:t>th</w:t>
+            </w:r>
+            <w:r>
+              <w:t xml:space="preserve"> Feb 2025</w:t>
+            </w:r>
+          </w:p>
+        </w:tc>
+        <w:tc>
+          <w:tcPr>
+            <w:tcW w:w="2088" w:type="dxa"/>
+          </w:tcPr>
+          <w:p>
+            <w:r>
+              <w:t>21</w:t>
+            </w:r>
+            <w:r>
+              <w:rPr>
+                <w:vertAlign w:val="superscript"/>
+              </w:rPr>
+              <w:t>st</w:t>
+            </w:r>
+            <w:r>
+              <w:t xml:space="preserve"> Feb 2025</w:t>
+            </w:r>
+          </w:p>
+        </w:tc>
+        <w:tc>
+          <w:tcPr>
+            <w:tcW w:w="3480" w:type="dxa"/>
+          </w:tcPr>
+          <w:p>
+            <w:r>
+              <w:t>GUI Design</w:t>
+            </w:r>
+          </w:p>
+        </w:tc>
+      </w:tr>
+      <w:tr>
+        <w:trPr>
+          <w:trHeight w:val="638"/>
+        </w:trPr>
+        <w:tc>
+          <w:tcPr>
+            <w:tcW w:w="1752" w:type="dxa"/>
+          </w:tcPr>
+          <w:p>
+            <w:r>
+              <w:t>3</w:t>
+            </w:r>
+          </w:p>
+        </w:tc>
+        <w:tc>
+          <w:tcPr>
+            <w:tcW w:w="1992" w:type="dxa"/>
+          </w:tcPr>
+          <w:p>
+            <w:r>
+              <w:t>21</w:t>
+            </w:r>
+            <w:r>
+              <w:rPr>
+                <w:vertAlign w:val="superscript"/>
+              </w:rPr>
+              <w:t>st</w:t>
+            </w:r>
+            <w:r>
+              <w:t xml:space="preserve"> Feb 2025</w:t>
+            </w:r>
+          </w:p>
+        </w:tc>
+        <w:tc>
+          <w:tcPr>
+            <w:tcW w:w="2088" w:type="dxa"/>
+          </w:tcPr>
+          <w:p>
+            <w:r>
+              <w:t>7</w:t>
+            </w:r>
+            <w:r>
+              <w:rPr>
+                <w:vertAlign w:val="superscript"/>
+              </w:rPr>
+              <w:t>th</w:t>
+            </w:r>
+            <w:r>
+              <w:t xml:space="preserve"> Mar 2025</w:t>
+            </w:r>
+          </w:p>
+        </w:tc>
+        <w:tc>
+          <w:tcPr>
+            <w:tcW w:w="3480" w:type="dxa"/>
+          </w:tcPr>
+          <w:p/>
+        </w:tc>
+      </w:tr>
+      <w:tr>
+        <w:trPr>
+          <w:trHeight w:val="638"/>
+        </w:trPr>
+        <w:tc>
+          <w:tcPr>
+            <w:tcW w:w="1752" w:type="dxa"/>
+          </w:tcPr>
+          <w:p>
+            <w:r>
+              <w:t>4</w:t>
+            </w:r>
+          </w:p>
+        </w:tc>
+        <w:tc>
+          <w:tcPr>
+            <w:tcW w:w="1992" w:type="dxa"/>
+          </w:tcPr>
+          <w:p>
+            <w:r>
+              <w:t>7</w:t>
+            </w:r>
+            <w:r>
+              <w:rPr>
+                <w:vertAlign w:val="superscript"/>
+              </w:rPr>
+              <w:t>th</w:t>
+            </w:r>
+            <w:r>
+              <w:t xml:space="preserve"> Mar 2025</w:t>
+            </w:r>
+          </w:p>
+        </w:tc>
+        <w:tc>
+          <w:tcPr>
+            <w:tcW w:w="2088" w:type="dxa"/>
+          </w:tcPr>
+          <w:p>
+            <w:r>
+              <w:t>21</w:t>
+            </w:r>
+            <w:r>
+              <w:rPr>
+                <w:vertAlign w:val="superscript"/>
+              </w:rPr>
+              <w:t>st</w:t>
+            </w:r>
+            <w:r>
+              <w:t xml:space="preserve"> Mar 2025</w:t>
+            </w:r>
+          </w:p>
+        </w:tc>
+        <w:tc>
+          <w:tcPr>
+            <w:tcW w:w="3480" w:type="dxa"/>
+          </w:tcPr>
+          <w:p/>
+        </w:tc>
+      </w:tr>
+      <w:tr>
+        <w:trPr>
+          <w:trHeight w:val="638"/>
+        </w:trPr>
+        <w:tc>
+          <w:tcPr>
+            <w:tcW w:w="1752" w:type="dxa"/>
+          </w:tcPr>
+          <w:p>
+            <w:r>
+              <w:t>5</w:t>
+            </w:r>
+          </w:p>
+        </w:tc>
+        <w:tc>
+          <w:tcPr>
+            <w:tcW w:w="1992" w:type="dxa"/>
+          </w:tcPr>
+          <w:p>
+            <w:r>
+              <w:t>4</w:t>
+            </w:r>
+            <w:r>
+              <w:rPr>
+                <w:vertAlign w:val="superscript"/>
+              </w:rPr>
+              <w:t>th</w:t>
+            </w:r>
+            <w:r>
+              <w:t xml:space="preserve"> Apr 2025</w:t>
+            </w:r>
+          </w:p>
+        </w:tc>
+        <w:tc>
+          <w:tcPr>
+            <w:tcW w:w="2088" w:type="dxa"/>
+          </w:tcPr>
+          <w:p>
+            <w:r>
+              <w:t>18</w:t>
+            </w:r>
+            <w:r>
+              <w:rPr>
+                <w:vertAlign w:val="superscript"/>
+              </w:rPr>
+              <w:t>th</w:t>
+            </w:r>
+            <w:r>
+              <w:t xml:space="preserve"> Apr 2025</w:t>
+            </w:r>
+          </w:p>
+        </w:tc>
+        <w:tc>
+          <w:tcPr>
+            <w:tcW w:w="3480" w:type="dxa"/>
+          </w:tcPr>
+          <w:p/>
+        </w:tc>
+      </w:tr>
+      <w:tr>
+        <w:trPr>
+          <w:trHeight w:val="638"/>
+        </w:trPr>
+        <w:tc>
+          <w:tcPr>
+            <w:tcW w:w="1752" w:type="dxa"/>
+          </w:tcPr>
+          <w:p>
+            <w:r>
+              <w:t>6</w:t>
+            </w:r>
+          </w:p>
+        </w:tc>
+        <w:tc>
+          <w:tcPr>
+            <w:tcW w:w="1992" w:type="dxa"/>
+          </w:tcPr>
+          <w:p>
+            <w:r>
+              <w:t>18</w:t>
+            </w:r>
+            <w:r>
+              <w:rPr>
+                <w:vertAlign w:val="superscript"/>
+              </w:rPr>
+              <w:t>th</w:t>
+            </w:r>
+            <w:r>
+              <w:t xml:space="preserve"> Apr 2025</w:t>
+            </w:r>
+          </w:p>
+        </w:tc>
+        <w:tc>
+          <w:tcPr>
+            <w:tcW w:w="2088" w:type="dxa"/>
+          </w:tcPr>
+          <w:p>
+            <w:r>
+              <w:t>2</w:t>
+            </w:r>
+            <w:r>
+              <w:rPr>
+                <w:vertAlign w:val="superscript"/>
+              </w:rPr>
+              <w:t>nd</w:t>
+            </w:r>
+            <w:r>
+              <w:t xml:space="preserve"> May 2025</w:t>
+            </w:r>
+          </w:p>
+        </w:tc>
+        <w:tc>
+          <w:tcPr>
+            <w:tcW w:w="3480" w:type="dxa"/>
+          </w:tcPr>
+          <w:p>
+            <w:r>
+              <w:t>Finishing Point</w:t>
+            </w:r>
+          </w:p>
+        </w:tc>
+      </w:tr>
+    </w:tbl>
+    <w:p/>
     <w:p>
       <w:pPr>
         <w:pStyle w:val="Heading2"/>
       </w:pPr>
       <w:r>
-        <w:t>6.1 Sprint 1</w:t>
-      </w:r>
-      <w:r>
-        <w:t xml:space="preserve"> Timetable</w:t>
-      </w:r>
-    </w:p>
-    <w:p/>
+        <w:t>6.1 Sprint</w:t>
+      </w:r>
+      <w:r>
+        <w:t xml:space="preserve"> </w:t>
+      </w:r>
+      <w:r>
+        <w:t>Timetable</w:t>
+      </w:r>
+      <w:r>
+        <w:t xml:space="preserve"> Overview</w:t>
+      </w:r>
+    </w:p>
     <w:p>
       <w:pPr>
         <w:pStyle w:val="Heading3"/>
       </w:pPr>
       <w:r>
+        <w:t>6.1.1 Working Environment</w:t>
+      </w:r>
+    </w:p>
+    <w:p>
+      <w:r>
+        <w:t>The working environment is going to be a virtual environment using the Python venv library. The following command creates an environment to be used in the program:</w:t>
+      </w:r>
+    </w:p>
+    <w:p>
+      <w:r>
+        <w:t>‘python venv env’</w:t>
+      </w:r>
+      <w:r>
+        <w:t>. This command creates the virtual environment folder, in this case, it is called ‘env’.</w:t>
+      </w:r>
+    </w:p>
+    <w:p>
+      <w:r>
+        <w:t>From there, the environment can be activated in different ways depending on what you are using to interact with it.</w:t>
+      </w:r>
+    </w:p>
+    <w:p>
+      <w:pPr>
+        <w:pStyle w:val="ListParagraph"/>
+        <w:numPr>
+          <w:ilvl w:val="0"/>
+          <w:numId w:val="6"/>
+        </w:numPr>
+      </w:pPr>
+      <w:r>
+        <w:t>CMD: The environment can be activated using ‘env\Scripts\activate.bat’</w:t>
+      </w:r>
+    </w:p>
+    <w:p>
+      <w:pPr>
+        <w:pStyle w:val="ListParagraph"/>
+        <w:numPr>
+          <w:ilvl w:val="0"/>
+          <w:numId w:val="6"/>
+        </w:numPr>
+      </w:pPr>
+      <w:r>
+        <w:t>PowerShell: The environment can be activated using ‘env\Scripts\activate.ps1’</w:t>
+      </w:r>
+    </w:p>
+    <w:p>
+      <w:pPr>
+        <w:pStyle w:val="ListParagraph"/>
+        <w:numPr>
+          <w:ilvl w:val="0"/>
+          <w:numId w:val="6"/>
+        </w:numPr>
+      </w:pPr>
+      <w:r>
+        <w:t>Bash: The environment can be activated using ‘</w:t>
+      </w:r>
+      <w:r>
+        <w:t xml:space="preserve">source </w:t>
+      </w:r>
+      <w:r>
+        <w:t>env/Scripts/activate’</w:t>
+      </w:r>
+    </w:p>
+    <w:p>
+      <w:r>
+        <w:t>To deactivate the environment, all that needs to be done is running the command ‘deactivate’.</w:t>
+      </w:r>
+    </w:p>
+    <w:p>
+      <w:r>
+        <w:t>When cloning from a repository, the environment needs to be created, then the relevant libraries installed. To install the libraries, the following command needs to be run:</w:t>
+      </w:r>
+    </w:p>
+    <w:p>
+      <w:pPr>
+        <w:pStyle w:val="ListParagraph"/>
+        <w:numPr>
+          <w:ilvl w:val="0"/>
+          <w:numId w:val="7"/>
+        </w:numPr>
+      </w:pPr>
+      <w:r>
+        <w:t>‘pip install -r requirements.txt’.</w:t>
+      </w:r>
+    </w:p>
+    <w:p>
+      <w:r>
+        <w:t>When using the virtual environment, the libraries can be stored, or ‘frozen’, in a text file that the environment can create using the following command:</w:t>
+      </w:r>
+    </w:p>
+    <w:p>
+      <w:pPr>
+        <w:pStyle w:val="ListParagraph"/>
+        <w:numPr>
+          <w:ilvl w:val="0"/>
+          <w:numId w:val="7"/>
+        </w:numPr>
+      </w:pPr>
+      <w:r>
+        <w:t>‘pip freeze &gt; requirements.txt’</w:t>
+      </w:r>
+    </w:p>
+    <w:p>
+      <w:r>
+        <w:lastRenderedPageBreak/>
+        <w:t>When libraries are imported, the virtual environment stores them in the ‘env/Lib’</w:t>
+      </w:r>
+      <w:r>
+        <w:t xml:space="preserve"> folder. Any source code can be checked and inspected from there. The algorithms in question in the following sections are stored in the </w:t>
+      </w:r>
+      <w:r>
+        <w:t>NetworkX library.</w:t>
+      </w:r>
+    </w:p>
+    <w:p>
+      <w:pPr>
+        <w:keepNext/>
+      </w:pPr>
+      <w:r>
+        <w:t xml:space="preserve">When the library is viewed, the algorithms can be inspected, like the shortest_path() method, an implementation of Dijkstra’s algorithm. </w:t>
+      </w:r>
+      <w:r>
+        <w:t>Some of the method is pictured below, as the comments within make it hard to tie the algorithm to its functionality, as the algorithm in the presented state has far too many lines of commentary.</w:t>
+      </w:r>
+      <w:r>
+        <w:rPr>
+          <w:noProof/>
+        </w:rPr>
+        <w:t xml:space="preserve"> </w:t>
+      </w:r>
+      <w:r>
+        <w:drawing>
+          <wp:inline distT="0" distB="0" distL="0" distR="0" wp14:anchorId="28A65D86" wp14:editId="6DF09A0D">
+            <wp:extent cx="5731510" cy="3846830"/>
+            <wp:effectExtent l="0" t="0" r="2540" b="1270"/>
+            <wp:docPr id="776651361" name="Picture 1" descr="A screen shot of a computer&#10;&#10;AI-generated content may be incorrect."/>
+            <wp:cNvGraphicFramePr>
+              <a:graphicFrameLocks xmlns:a="http://schemas.openxmlformats.org/drawingml/2006/main" noChangeAspect="1"/>
+            </wp:cNvGraphicFramePr>
+            <a:graphic xmlns:a="http://schemas.openxmlformats.org/drawingml/2006/main">
+              <a:graphicData uri="http://schemas.openxmlformats.org/drawingml/2006/picture">
+                <pic:pic xmlns:pic="http://schemas.openxmlformats.org/drawingml/2006/picture">
+                  <pic:nvPicPr>
+                    <pic:cNvPr id="776651361" name="Picture 1" descr="A screen shot of a computer&#10;&#10;AI-generated content may be incorrect."/>
+                    <pic:cNvPicPr/>
+                  </pic:nvPicPr>
+                  <pic:blipFill>
+                    <a:blip r:embed="rId26"/>
+                    <a:stretch>
+                      <a:fillRect/>
+                    </a:stretch>
+                  </pic:blipFill>
+                  <pic:spPr>
+                    <a:xfrm>
+                      <a:off x="0" y="0"/>
+                      <a:ext cx="5731510" cy="3846830"/>
+                    </a:xfrm>
+                    <a:prstGeom prst="rect">
+                      <a:avLst/>
+                    </a:prstGeom>
+                  </pic:spPr>
+                </pic:pic>
+              </a:graphicData>
+            </a:graphic>
+          </wp:inline>
+        </w:drawing>
+      </w:r>
+    </w:p>
+    <w:p>
+      <w:pPr>
+        <w:pStyle w:val="Caption"/>
+      </w:pPr>
+      <w:r>
+        <w:t xml:space="preserve">Figure </w:t>
+      </w:r>
+      <w:fldSimple w:instr=" SEQ Figure \* ARABIC ">
+        <w:r>
+          <w:rPr>
+            <w:noProof/>
+          </w:rPr>
+          <w:t>17</w:t>
+        </w:r>
+      </w:fldSimple>
+      <w:r>
+        <w:t>: Dijkstra's Algorithm</w:t>
+      </w:r>
+    </w:p>
+    <w:p>
+      <w:pPr>
+        <w:pStyle w:val="Heading3"/>
+      </w:pPr>
+      <w:r>
         <w:t>6.1.</w:t>
       </w:r>
       <w:r>
-        <w:t>1</w:t>
+        <w:t>2</w:t>
       </w:r>
       <w:r>
         <w:t xml:space="preserve"> Advanced Data Gathering</w:t>
       </w:r>
     </w:p>
     <w:p>
+      <w:pPr>
+        <w:keepNext/>
+      </w:pPr>
       <w:r>
         <w:t xml:space="preserve">First, the data gathering process from the section 4.2.1 will have to be refined to produce a more </w:t>
       </w:r>
@@ -12153,15 +12660,7 @@
         <w:t>detailed</w:t>
       </w:r>
       <w:r>
-        <w:t xml:space="preserve"> dataset. This can be accomplished by increasing the </w:t>
-      </w:r>
-      <w:proofErr w:type="gramStart"/>
-      <w:r>
-        <w:t>amount</w:t>
-      </w:r>
-      <w:proofErr w:type="gramEnd"/>
-      <w:r>
-        <w:t xml:space="preserve"> of steps to 200. This means that the loop involved will run 40400 times, representing 40000 boxes, each 10 meters apart, and the</w:t>
+        <w:t xml:space="preserve"> dataset. This can be accomplished by increasing the amount of steps to 200. This means that the loop involved will run 40400 times, representing 40000 boxes, each 10 meters apart, and the</w:t>
       </w:r>
       <w:r>
         <w:t xml:space="preserve"> points connecting these boxes</w:t>
@@ -12170,7 +12669,11 @@
         <w:t>.</w:t>
       </w:r>
       <w:r>
-        <w:t xml:space="preserve"> When run through MatPlotLib, the graph looks like the following:</w:t>
+        <w:t xml:space="preserve"> When run through MatPlotLib, the graph looks like </w:t>
+      </w:r>
+      <w:r>
+        <w:lastRenderedPageBreak/>
+        <w:t>the following:</w:t>
       </w:r>
       <w:r>
         <w:rPr>
@@ -12198,7 +12701,7 @@
                     <pic:cNvPicPr/>
                   </pic:nvPicPr>
                   <pic:blipFill>
-                    <a:blip r:embed="rId26"/>
+                    <a:blip r:embed="rId27"/>
                     <a:stretch>
                       <a:fillRect/>
                     </a:stretch>
@@ -12220,6 +12723,25 @@
       </w:r>
     </w:p>
     <w:p>
+      <w:pPr>
+        <w:pStyle w:val="Caption"/>
+      </w:pPr>
+      <w:r>
+        <w:t xml:space="preserve">Figure </w:t>
+      </w:r>
+      <w:fldSimple w:instr=" SEQ Figure \* ARABIC ">
+        <w:r>
+          <w:rPr>
+            <w:noProof/>
+          </w:rPr>
+          <w:t>18</w:t>
+        </w:r>
+      </w:fldSimple>
+      <w:r>
+        <w:t>: MatPlotLib Plot with Advanced Data Set</w:t>
+      </w:r>
+    </w:p>
+    <w:p>
       <w:r>
         <w:t>This version produces a much more detailed dataset, at the expense of readability when viewed with MatPlotLib.</w:t>
       </w:r>
@@ -12232,15 +12754,7 @@
         <w:t>The first sprint of this project will entail getting the data from the CSV file to display and find a path from the lowest point to the highest.</w:t>
       </w:r>
       <w:r>
-        <w:t xml:space="preserve"> At the current point in time, the CSV file contains Latitude, Longitude and Elevation(X,Z,Y) coordinates that roughly correspond to a </w:t>
-      </w:r>
-      <w:proofErr w:type="gramStart"/>
-      <w:r>
-        <w:t>1 kilometre</w:t>
-      </w:r>
-      <w:proofErr w:type="gramEnd"/>
-      <w:r>
-        <w:t xml:space="preserve"> box around the mountain of Carrauntoohil.</w:t>
+        <w:t xml:space="preserve"> At the current point in time, the CSV file contains Latitude, Longitude and Elevation(X,Z,Y) coordinates that roughly correspond to a 1 kilometre box around the mountain of Carrauntoohil.</w:t>
       </w:r>
     </w:p>
     <w:p>
@@ -12248,64 +12762,53 @@
         <w:pStyle w:val="Heading3"/>
       </w:pPr>
       <w:r>
+        <w:t>6.1.</w:t>
+      </w:r>
+      <w:r>
+        <w:t>3</w:t>
+      </w:r>
+      <w:r>
+        <w:t xml:space="preserve"> </w:t>
+      </w:r>
+      <w:r>
+        <w:t xml:space="preserve">Application of </w:t>
+      </w:r>
+      <w:r>
+        <w:t>Pathfinding Algorithms</w:t>
+      </w:r>
+    </w:p>
+    <w:p>
+      <w:r>
+        <w:t xml:space="preserve">As of the first sprint, the pathfinding process </w:t>
+      </w:r>
+      <w:r>
+        <w:t>will be implemented in a basic capacity.</w:t>
+      </w:r>
+      <w:r>
+        <w:t xml:space="preserve"> Using the SciPy and</w:t>
+      </w:r>
+      <w:r>
+        <w:t xml:space="preserve"> NetworkX</w:t>
+      </w:r>
+      <w:r>
+        <w:t xml:space="preserve"> libraries, the information can be stored and manipulated accordingly.</w:t>
+      </w:r>
+    </w:p>
+    <w:p>
+      <w:r>
+        <w:t>SciPy can be used to store the Latitudes, Longitudes and Elevations as a graph, and NetworkX can be used to apply pathfinding algorithms to the graph.</w:t>
+      </w:r>
+    </w:p>
+    <w:p>
+      <w:pPr>
+        <w:keepNext/>
+      </w:pPr>
+      <w:r>
+        <w:t xml:space="preserve">In the case of a basic example, the lowest and highest points in the graph will be found using Python data science libraries. The data from the CSV is stored in a Pandas dataframe and the </w:t>
+      </w:r>
+      <w:r>
         <w:lastRenderedPageBreak/>
-        <w:t>6.1.</w:t>
-      </w:r>
-      <w:r>
-        <w:t>2</w:t>
-      </w:r>
-      <w:r>
-        <w:t xml:space="preserve"> Pathfinding Algorithms</w:t>
-      </w:r>
-    </w:p>
-    <w:p>
-      <w:r>
-        <w:t xml:space="preserve">As of the first sprint, the pathfinding process will be paired back to basic </w:t>
-      </w:r>
-      <w:proofErr w:type="gramStart"/>
-      <w:r>
-        <w:t>functionality, and</w:t>
-      </w:r>
-      <w:proofErr w:type="gramEnd"/>
-      <w:r>
-        <w:t xml:space="preserve"> will ignore the ‘Elevation’ attribute in the process. This is done for the purpose of </w:t>
-      </w:r>
-      <w:proofErr w:type="gramStart"/>
-      <w:r>
-        <w:t>simplicity, and</w:t>
-      </w:r>
-      <w:proofErr w:type="gramEnd"/>
-      <w:r>
-        <w:t xml:space="preserve"> will be implemented in future sprints.</w:t>
-      </w:r>
-      <w:r>
-        <w:t xml:space="preserve"> For a simple 2D graph, the easiest algorithm to apply to what is effectively a 2D array will be </w:t>
-      </w:r>
-      <w:proofErr w:type="spellStart"/>
-      <w:r>
-        <w:t>Dijkstras</w:t>
-      </w:r>
-      <w:proofErr w:type="spellEnd"/>
-      <w:r>
-        <w:t xml:space="preserve"> algorithm.</w:t>
-      </w:r>
-    </w:p>
-    <w:p>
-      <w:pPr>
-        <w:rPr>
-          <w:noProof/>
-        </w:rPr>
-      </w:pPr>
-      <w:r>
-        <w:t xml:space="preserve">In the case of a basic example, the lowest and highest points in the graph will be found using Python data science libraries. The data from the CSV is stored in a Pandas </w:t>
-      </w:r>
-      <w:proofErr w:type="spellStart"/>
-      <w:r>
-        <w:t>dataframe</w:t>
-      </w:r>
-      <w:proofErr w:type="spellEnd"/>
-      <w:r>
-        <w:t xml:space="preserve"> and the lowest and highest values found using the min() and max() methods. They are returned like so:</w:t>
+        <w:t>lowest and highest values found using the min() and max() methods. They are returned like so:</w:t>
       </w:r>
       <w:r>
         <w:rPr>
@@ -12333,7 +12836,7 @@
                     <pic:cNvPicPr/>
                   </pic:nvPicPr>
                   <pic:blipFill>
-                    <a:blip r:embed="rId27"/>
+                    <a:blip r:embed="rId28"/>
                     <a:stretch>
                       <a:fillRect/>
                     </a:stretch>
@@ -12355,11 +12858,199 @@
       </w:r>
     </w:p>
     <w:p>
-      <w:r>
+      <w:pPr>
+        <w:pStyle w:val="Caption"/>
         <w:rPr>
           <w:noProof/>
         </w:rPr>
+      </w:pPr>
+      <w:r>
+        <w:t xml:space="preserve">Figure </w:t>
+      </w:r>
+      <w:fldSimple w:instr=" SEQ Figure \* ARABIC ">
+        <w:r>
+          <w:rPr>
+            <w:noProof/>
+          </w:rPr>
+          <w:t>19</w:t>
+        </w:r>
+      </w:fldSimple>
+      <w:r>
+        <w:t>: Returning the Lowest and Highest Values</w:t>
+      </w:r>
+    </w:p>
+    <w:p>
+      <w:pPr>
+        <w:rPr>
+          <w:noProof/>
+        </w:rPr>
+      </w:pPr>
+      <w:r>
+        <w:rPr>
+          <w:noProof/>
+        </w:rPr>
         <w:t>Then the distance between the two points can be gathered using the Haversine formula. In Python, there is a library for installing Haversine, and it can be used by inserting the coordinates into a haversine() method and specifying a distance unit to return the result.</w:t>
+      </w:r>
+    </w:p>
+    <w:p>
+      <w:pPr>
+        <w:pStyle w:val="Heading3"/>
+        <w:rPr>
+          <w:noProof/>
+        </w:rPr>
+      </w:pPr>
+      <w:r>
+        <w:rPr>
+          <w:noProof/>
+        </w:rPr>
+        <w:t>6.1.4 Deciding on Path for Testing</w:t>
+      </w:r>
+    </w:p>
+    <w:p>
+      <w:r>
+        <w:t>The algorithms need a path to find, therefore an appropriate path needs to be ascertained and traversed via the graph. The</w:t>
+      </w:r>
+      <w:r>
+        <w:t xml:space="preserve"> start and finish</w:t>
+      </w:r>
+      <w:r>
+        <w:t xml:space="preserve"> points were chosen arbitrarily, using the lowest and highest points available in the data structure.</w:t>
+      </w:r>
+      <w:r>
+        <w:t xml:space="preserve"> This presents a unique issue. The lowest point in the set is in the middle of a lake, roughly </w:t>
+      </w:r>
+      <w:r>
+        <w:t>335 meters above sea level.</w:t>
+      </w:r>
+      <w:r>
+        <w:t xml:space="preserve"> Obviously, the intention is not to have the subject start their traversal from the lake as a starting point</w:t>
+      </w:r>
+      <w:r>
+        <w:t xml:space="preserve">, and leaves the obvious direction going forward, in a later sprint, to overlay the map with </w:t>
+      </w:r>
+      <w:r>
+        <w:t>already existing paths to gather possible entry points for the subject in question.</w:t>
+      </w:r>
+      <w:r>
+        <w:t xml:space="preserve"> The lowest and highest points will be used for now, as a placeholder, to test the algorithms over the space.</w:t>
+      </w:r>
+    </w:p>
+    <w:p>
+      <w:pPr>
+        <w:pStyle w:val="Heading3"/>
+      </w:pPr>
+      <w:r>
+        <w:t>6.1.5 Applying the Algorithms to the Path</w:t>
+      </w:r>
+    </w:p>
+    <w:p>
+      <w:pPr>
+        <w:pStyle w:val="Heading3"/>
+        <w:rPr>
+          <w:noProof/>
+        </w:rPr>
+      </w:pPr>
+      <w:r>
+        <w:rPr>
+          <w:noProof/>
+        </w:rPr>
+        <w:t>6.1.</w:t>
+      </w:r>
+      <w:r>
+        <w:rPr>
+          <w:noProof/>
+        </w:rPr>
+        <w:t>6</w:t>
+      </w:r>
+      <w:r>
+        <w:rPr>
+          <w:noProof/>
+        </w:rPr>
+        <w:t xml:space="preserve"> Displaying the Map</w:t>
+      </w:r>
+    </w:p>
+    <w:p>
+      <w:r>
+        <w:t>Again,</w:t>
+      </w:r>
+      <w:r>
+        <w:t xml:space="preserve"> using the Folium library, the map can be saved locally</w:t>
+      </w:r>
+      <w:r>
+        <w:t xml:space="preserve"> as an HTML file. When the file is viewed, a Javascript plugin displays the map. The Javascript library in question uses resources from the OpenStreetMap project.</w:t>
+      </w:r>
+      <w:r>
+        <w:t xml:space="preserve"> The map is displayed using </w:t>
+      </w:r>
+    </w:p>
+    <w:p>
+      <w:r>
+        <w:t>When displayed using Folium, the following map is displayed:</w:t>
+      </w:r>
+    </w:p>
+    <w:p>
+      <w:pPr>
+        <w:keepNext/>
+      </w:pPr>
+      <w:r>
+        <w:rPr>
+          <w:noProof/>
+        </w:rPr>
+        <w:lastRenderedPageBreak/>
+        <w:drawing>
+          <wp:inline distT="0" distB="0" distL="0" distR="0" wp14:anchorId="3785E3F6" wp14:editId="63134509">
+            <wp:extent cx="5731510" cy="3298825"/>
+            <wp:effectExtent l="0" t="0" r="2540" b="0"/>
+            <wp:docPr id="2005518121" name="Picture 1" descr="A map with a route&#10;&#10;AI-generated content may be incorrect."/>
+            <wp:cNvGraphicFramePr>
+              <a:graphicFrameLocks xmlns:a="http://schemas.openxmlformats.org/drawingml/2006/main" noChangeAspect="1"/>
+            </wp:cNvGraphicFramePr>
+            <a:graphic xmlns:a="http://schemas.openxmlformats.org/drawingml/2006/main">
+              <a:graphicData uri="http://schemas.openxmlformats.org/drawingml/2006/picture">
+                <pic:pic xmlns:pic="http://schemas.openxmlformats.org/drawingml/2006/picture">
+                  <pic:nvPicPr>
+                    <pic:cNvPr id="2005518121" name="Picture 1" descr="A map with a route&#10;&#10;AI-generated content may be incorrect."/>
+                    <pic:cNvPicPr/>
+                  </pic:nvPicPr>
+                  <pic:blipFill>
+                    <a:blip r:embed="rId29"/>
+                    <a:stretch>
+                      <a:fillRect/>
+                    </a:stretch>
+                  </pic:blipFill>
+                  <pic:spPr>
+                    <a:xfrm>
+                      <a:off x="0" y="0"/>
+                      <a:ext cx="5731510" cy="3298825"/>
+                    </a:xfrm>
+                    <a:prstGeom prst="rect">
+                      <a:avLst/>
+                    </a:prstGeom>
+                  </pic:spPr>
+                </pic:pic>
+              </a:graphicData>
+            </a:graphic>
+          </wp:inline>
+        </w:drawing>
+      </w:r>
+    </w:p>
+    <w:p>
+      <w:pPr>
+        <w:pStyle w:val="Caption"/>
+      </w:pPr>
+      <w:r>
+        <w:t xml:space="preserve">Figure </w:t>
+      </w:r>
+      <w:fldSimple w:instr=" SEQ Figure \* ARABIC ">
+        <w:r>
+          <w:rPr>
+            <w:noProof/>
+          </w:rPr>
+          <w:t>20</w:t>
+        </w:r>
+      </w:fldSimple>
+      <w:r>
+        <w:t>: Map with Shortest Path Applied</w:t>
       </w:r>
     </w:p>
     <w:p>
@@ -12407,15 +13098,7 @@
     </w:p>
     <w:p>
       <w:r>
-        <w:t xml:space="preserve">LiDar – LIght Detection </w:t>
-      </w:r>
-      <w:proofErr w:type="gramStart"/>
-      <w:r>
-        <w:t>And</w:t>
-      </w:r>
-      <w:proofErr w:type="gramEnd"/>
-      <w:r>
-        <w:t xml:space="preserve"> Ranging – Technique that uses lasers to gather distance</w:t>
+        <w:t>LiDar – LIght Detection And Ranging – Technique that uses lasers to gather distance</w:t>
       </w:r>
       <w:r>
         <w:t xml:space="preserve"> information.</w:t>
@@ -12423,15 +13106,7 @@
     </w:p>
     <w:p>
       <w:r>
-        <w:t xml:space="preserve">SAR – Search </w:t>
-      </w:r>
-      <w:proofErr w:type="gramStart"/>
-      <w:r>
-        <w:t>And</w:t>
-      </w:r>
-      <w:proofErr w:type="gramEnd"/>
-      <w:r>
-        <w:t xml:space="preserve"> Rescue</w:t>
+        <w:t>SAR – Search And Rescue</w:t>
       </w:r>
       <w:r>
         <w:t xml:space="preserve"> – Term describing search and rescue operations.</w:t>
@@ -12450,28 +13125,12 @@
     </w:p>
     <w:p>
       <w:r>
-        <w:t xml:space="preserve">HTML – </w:t>
-      </w:r>
-      <w:proofErr w:type="spellStart"/>
-      <w:r>
-        <w:t>HyperText</w:t>
-      </w:r>
-      <w:proofErr w:type="spellEnd"/>
-      <w:r>
-        <w:t xml:space="preserve"> Markup Language – A language for displaying information to web pages.</w:t>
-      </w:r>
-    </w:p>
-    <w:p>
-      <w:r>
-        <w:t xml:space="preserve">Lidar – LIght Detection </w:t>
-      </w:r>
-      <w:proofErr w:type="gramStart"/>
-      <w:r>
-        <w:t>And</w:t>
-      </w:r>
-      <w:proofErr w:type="gramEnd"/>
-      <w:r>
-        <w:t xml:space="preserve"> Rangin</w:t>
+        <w:t>HTML – HyperText Markup Language – A language for displaying information to web pages.</w:t>
+      </w:r>
+    </w:p>
+    <w:p>
+      <w:r>
+        <w:t>Lidar – LIght Detection And Rangin</w:t>
       </w:r>
       <w:r>
         <w:t>g – Laser technology used to gather distances.</w:t>
@@ -12526,19 +13185,11 @@
     </w:p>
     <w:p>
       <w:r>
-        <w:t xml:space="preserve">User Stories – The JIRA link for this </w:t>
-      </w:r>
-      <w:proofErr w:type="gramStart"/>
-      <w:r>
-        <w:t>projects</w:t>
-      </w:r>
-      <w:proofErr w:type="gramEnd"/>
-      <w:r>
-        <w:t xml:space="preserve"> user stories can be found at the following link: </w:t>
-      </w:r>
-    </w:p>
-    <w:p>
-      <w:hyperlink r:id="rId28" w:history="1">
+        <w:t xml:space="preserve">User Stories – The JIRA link for this projects user stories can be found at the following link: </w:t>
+      </w:r>
+    </w:p>
+    <w:p>
+      <w:hyperlink r:id="rId30" w:history="1">
         <w:r>
           <w:rPr>
             <w:rStyle w:val="Hyperlink"/>
@@ -12562,7 +13213,7 @@
       </w:r>
     </w:p>
     <w:p>
-      <w:hyperlink r:id="rId29" w:history="1">
+      <w:hyperlink r:id="rId31" w:history="1">
         <w:r>
           <w:rPr>
             <w:rStyle w:val="Hyperlink"/>
@@ -13891,7 +14542,7 @@
       </w:sdtContent>
     </w:sdt>
     <w:sectPr>
-      <w:footerReference w:type="default" r:id="rId30"/>
+      <w:footerReference w:type="default" r:id="rId32"/>
       <w:pgSz w:w="11906" w:h="16838"/>
       <w:pgMar w:top="1440" w:right="1440" w:bottom="1440" w:left="1440" w:header="708" w:footer="708" w:gutter="0"/>
       <w:cols w:space="708"/>
@@ -14220,6 +14871,119 @@
     </w:lvl>
   </w:abstractNum>
   <w:abstractNum w:abstractNumId="2" w15:restartNumberingAfterBreak="0">
+    <w:nsid w:val="577E3688"/>
+    <w:multiLevelType w:val="hybridMultilevel"/>
+    <w:tmpl w:val="F604B8B8"/>
+    <w:lvl w:ilvl="0" w:tplc="18090001">
+      <w:start w:val="1"/>
+      <w:numFmt w:val="bullet"/>
+      <w:lvlText w:val=""/>
+      <w:lvlJc w:val="left"/>
+      <w:pPr>
+        <w:ind w:left="720" w:hanging="360"/>
+      </w:pPr>
+      <w:rPr>
+        <w:rFonts w:ascii="Symbol" w:hAnsi="Symbol" w:hint="default"/>
+      </w:rPr>
+    </w:lvl>
+    <w:lvl w:ilvl="1" w:tplc="18090003" w:tentative="1">
+      <w:start w:val="1"/>
+      <w:numFmt w:val="bullet"/>
+      <w:lvlText w:val="o"/>
+      <w:lvlJc w:val="left"/>
+      <w:pPr>
+        <w:ind w:left="1440" w:hanging="360"/>
+      </w:pPr>
+      <w:rPr>
+        <w:rFonts w:ascii="Courier New" w:hAnsi="Courier New" w:cs="Courier New" w:hint="default"/>
+      </w:rPr>
+    </w:lvl>
+    <w:lvl w:ilvl="2" w:tplc="18090005" w:tentative="1">
+      <w:start w:val="1"/>
+      <w:numFmt w:val="bullet"/>
+      <w:lvlText w:val=""/>
+      <w:lvlJc w:val="left"/>
+      <w:pPr>
+        <w:ind w:left="2160" w:hanging="360"/>
+      </w:pPr>
+      <w:rPr>
+        <w:rFonts w:ascii="Wingdings" w:hAnsi="Wingdings" w:hint="default"/>
+      </w:rPr>
+    </w:lvl>
+    <w:lvl w:ilvl="3" w:tplc="18090001" w:tentative="1">
+      <w:start w:val="1"/>
+      <w:numFmt w:val="bullet"/>
+      <w:lvlText w:val=""/>
+      <w:lvlJc w:val="left"/>
+      <w:pPr>
+        <w:ind w:left="2880" w:hanging="360"/>
+      </w:pPr>
+      <w:rPr>
+        <w:rFonts w:ascii="Symbol" w:hAnsi="Symbol" w:hint="default"/>
+      </w:rPr>
+    </w:lvl>
+    <w:lvl w:ilvl="4" w:tplc="18090003" w:tentative="1">
+      <w:start w:val="1"/>
+      <w:numFmt w:val="bullet"/>
+      <w:lvlText w:val="o"/>
+      <w:lvlJc w:val="left"/>
+      <w:pPr>
+        <w:ind w:left="3600" w:hanging="360"/>
+      </w:pPr>
+      <w:rPr>
+        <w:rFonts w:ascii="Courier New" w:hAnsi="Courier New" w:cs="Courier New" w:hint="default"/>
+      </w:rPr>
+    </w:lvl>
+    <w:lvl w:ilvl="5" w:tplc="18090005" w:tentative="1">
+      <w:start w:val="1"/>
+      <w:numFmt w:val="bullet"/>
+      <w:lvlText w:val=""/>
+      <w:lvlJc w:val="left"/>
+      <w:pPr>
+        <w:ind w:left="4320" w:hanging="360"/>
+      </w:pPr>
+      <w:rPr>
+        <w:rFonts w:ascii="Wingdings" w:hAnsi="Wingdings" w:hint="default"/>
+      </w:rPr>
+    </w:lvl>
+    <w:lvl w:ilvl="6" w:tplc="18090001" w:tentative="1">
+      <w:start w:val="1"/>
+      <w:numFmt w:val="bullet"/>
+      <w:lvlText w:val=""/>
+      <w:lvlJc w:val="left"/>
+      <w:pPr>
+        <w:ind w:left="5040" w:hanging="360"/>
+      </w:pPr>
+      <w:rPr>
+        <w:rFonts w:ascii="Symbol" w:hAnsi="Symbol" w:hint="default"/>
+      </w:rPr>
+    </w:lvl>
+    <w:lvl w:ilvl="7" w:tplc="18090003" w:tentative="1">
+      <w:start w:val="1"/>
+      <w:numFmt w:val="bullet"/>
+      <w:lvlText w:val="o"/>
+      <w:lvlJc w:val="left"/>
+      <w:pPr>
+        <w:ind w:left="5760" w:hanging="360"/>
+      </w:pPr>
+      <w:rPr>
+        <w:rFonts w:ascii="Courier New" w:hAnsi="Courier New" w:cs="Courier New" w:hint="default"/>
+      </w:rPr>
+    </w:lvl>
+    <w:lvl w:ilvl="8" w:tplc="18090005" w:tentative="1">
+      <w:start w:val="1"/>
+      <w:numFmt w:val="bullet"/>
+      <w:lvlText w:val=""/>
+      <w:lvlJc w:val="left"/>
+      <w:pPr>
+        <w:ind w:left="6480" w:hanging="360"/>
+      </w:pPr>
+      <w:rPr>
+        <w:rFonts w:ascii="Wingdings" w:hAnsi="Wingdings" w:hint="default"/>
+      </w:rPr>
+    </w:lvl>
+  </w:abstractNum>
+  <w:abstractNum w:abstractNumId="3" w15:restartNumberingAfterBreak="0">
     <w:nsid w:val="58D94CFF"/>
     <w:multiLevelType w:val="multilevel"/>
     <w:tmpl w:val="7910ED0C"/>
@@ -14332,7 +15096,120 @@
       </w:rPr>
     </w:lvl>
   </w:abstractNum>
-  <w:abstractNum w:abstractNumId="3" w15:restartNumberingAfterBreak="0">
+  <w:abstractNum w:abstractNumId="4" w15:restartNumberingAfterBreak="0">
+    <w:nsid w:val="6D9E21AE"/>
+    <w:multiLevelType w:val="hybridMultilevel"/>
+    <w:tmpl w:val="926A5A38"/>
+    <w:lvl w:ilvl="0" w:tplc="18090001">
+      <w:start w:val="1"/>
+      <w:numFmt w:val="bullet"/>
+      <w:lvlText w:val=""/>
+      <w:lvlJc w:val="left"/>
+      <w:pPr>
+        <w:ind w:left="720" w:hanging="360"/>
+      </w:pPr>
+      <w:rPr>
+        <w:rFonts w:ascii="Symbol" w:hAnsi="Symbol" w:hint="default"/>
+      </w:rPr>
+    </w:lvl>
+    <w:lvl w:ilvl="1" w:tplc="18090003" w:tentative="1">
+      <w:start w:val="1"/>
+      <w:numFmt w:val="bullet"/>
+      <w:lvlText w:val="o"/>
+      <w:lvlJc w:val="left"/>
+      <w:pPr>
+        <w:ind w:left="1440" w:hanging="360"/>
+      </w:pPr>
+      <w:rPr>
+        <w:rFonts w:ascii="Courier New" w:hAnsi="Courier New" w:cs="Courier New" w:hint="default"/>
+      </w:rPr>
+    </w:lvl>
+    <w:lvl w:ilvl="2" w:tplc="18090005" w:tentative="1">
+      <w:start w:val="1"/>
+      <w:numFmt w:val="bullet"/>
+      <w:lvlText w:val=""/>
+      <w:lvlJc w:val="left"/>
+      <w:pPr>
+        <w:ind w:left="2160" w:hanging="360"/>
+      </w:pPr>
+      <w:rPr>
+        <w:rFonts w:ascii="Wingdings" w:hAnsi="Wingdings" w:hint="default"/>
+      </w:rPr>
+    </w:lvl>
+    <w:lvl w:ilvl="3" w:tplc="18090001" w:tentative="1">
+      <w:start w:val="1"/>
+      <w:numFmt w:val="bullet"/>
+      <w:lvlText w:val=""/>
+      <w:lvlJc w:val="left"/>
+      <w:pPr>
+        <w:ind w:left="2880" w:hanging="360"/>
+      </w:pPr>
+      <w:rPr>
+        <w:rFonts w:ascii="Symbol" w:hAnsi="Symbol" w:hint="default"/>
+      </w:rPr>
+    </w:lvl>
+    <w:lvl w:ilvl="4" w:tplc="18090003" w:tentative="1">
+      <w:start w:val="1"/>
+      <w:numFmt w:val="bullet"/>
+      <w:lvlText w:val="o"/>
+      <w:lvlJc w:val="left"/>
+      <w:pPr>
+        <w:ind w:left="3600" w:hanging="360"/>
+      </w:pPr>
+      <w:rPr>
+        <w:rFonts w:ascii="Courier New" w:hAnsi="Courier New" w:cs="Courier New" w:hint="default"/>
+      </w:rPr>
+    </w:lvl>
+    <w:lvl w:ilvl="5" w:tplc="18090005" w:tentative="1">
+      <w:start w:val="1"/>
+      <w:numFmt w:val="bullet"/>
+      <w:lvlText w:val=""/>
+      <w:lvlJc w:val="left"/>
+      <w:pPr>
+        <w:ind w:left="4320" w:hanging="360"/>
+      </w:pPr>
+      <w:rPr>
+        <w:rFonts w:ascii="Wingdings" w:hAnsi="Wingdings" w:hint="default"/>
+      </w:rPr>
+    </w:lvl>
+    <w:lvl w:ilvl="6" w:tplc="18090001" w:tentative="1">
+      <w:start w:val="1"/>
+      <w:numFmt w:val="bullet"/>
+      <w:lvlText w:val=""/>
+      <w:lvlJc w:val="left"/>
+      <w:pPr>
+        <w:ind w:left="5040" w:hanging="360"/>
+      </w:pPr>
+      <w:rPr>
+        <w:rFonts w:ascii="Symbol" w:hAnsi="Symbol" w:hint="default"/>
+      </w:rPr>
+    </w:lvl>
+    <w:lvl w:ilvl="7" w:tplc="18090003" w:tentative="1">
+      <w:start w:val="1"/>
+      <w:numFmt w:val="bullet"/>
+      <w:lvlText w:val="o"/>
+      <w:lvlJc w:val="left"/>
+      <w:pPr>
+        <w:ind w:left="5760" w:hanging="360"/>
+      </w:pPr>
+      <w:rPr>
+        <w:rFonts w:ascii="Courier New" w:hAnsi="Courier New" w:cs="Courier New" w:hint="default"/>
+      </w:rPr>
+    </w:lvl>
+    <w:lvl w:ilvl="8" w:tplc="18090005" w:tentative="1">
+      <w:start w:val="1"/>
+      <w:numFmt w:val="bullet"/>
+      <w:lvlText w:val=""/>
+      <w:lvlJc w:val="left"/>
+      <w:pPr>
+        <w:ind w:left="6480" w:hanging="360"/>
+      </w:pPr>
+      <w:rPr>
+        <w:rFonts w:ascii="Wingdings" w:hAnsi="Wingdings" w:hint="default"/>
+      </w:rPr>
+    </w:lvl>
+  </w:abstractNum>
+  <w:abstractNum w:abstractNumId="5" w15:restartNumberingAfterBreak="0">
     <w:nsid w:val="6F1E2901"/>
     <w:multiLevelType w:val="multilevel"/>
     <w:tmpl w:val="1809001F"/>
@@ -14418,8 +15295,121 @@
       </w:pPr>
     </w:lvl>
   </w:abstractNum>
+  <w:abstractNum w:abstractNumId="6" w15:restartNumberingAfterBreak="0">
+    <w:nsid w:val="7D40667E"/>
+    <w:multiLevelType w:val="hybridMultilevel"/>
+    <w:tmpl w:val="79E23354"/>
+    <w:lvl w:ilvl="0" w:tplc="18090001">
+      <w:start w:val="1"/>
+      <w:numFmt w:val="bullet"/>
+      <w:lvlText w:val=""/>
+      <w:lvlJc w:val="left"/>
+      <w:pPr>
+        <w:ind w:left="720" w:hanging="360"/>
+      </w:pPr>
+      <w:rPr>
+        <w:rFonts w:ascii="Symbol" w:hAnsi="Symbol" w:hint="default"/>
+      </w:rPr>
+    </w:lvl>
+    <w:lvl w:ilvl="1" w:tplc="18090003" w:tentative="1">
+      <w:start w:val="1"/>
+      <w:numFmt w:val="bullet"/>
+      <w:lvlText w:val="o"/>
+      <w:lvlJc w:val="left"/>
+      <w:pPr>
+        <w:ind w:left="1440" w:hanging="360"/>
+      </w:pPr>
+      <w:rPr>
+        <w:rFonts w:ascii="Courier New" w:hAnsi="Courier New" w:cs="Courier New" w:hint="default"/>
+      </w:rPr>
+    </w:lvl>
+    <w:lvl w:ilvl="2" w:tplc="18090005" w:tentative="1">
+      <w:start w:val="1"/>
+      <w:numFmt w:val="bullet"/>
+      <w:lvlText w:val=""/>
+      <w:lvlJc w:val="left"/>
+      <w:pPr>
+        <w:ind w:left="2160" w:hanging="360"/>
+      </w:pPr>
+      <w:rPr>
+        <w:rFonts w:ascii="Wingdings" w:hAnsi="Wingdings" w:hint="default"/>
+      </w:rPr>
+    </w:lvl>
+    <w:lvl w:ilvl="3" w:tplc="18090001" w:tentative="1">
+      <w:start w:val="1"/>
+      <w:numFmt w:val="bullet"/>
+      <w:lvlText w:val=""/>
+      <w:lvlJc w:val="left"/>
+      <w:pPr>
+        <w:ind w:left="2880" w:hanging="360"/>
+      </w:pPr>
+      <w:rPr>
+        <w:rFonts w:ascii="Symbol" w:hAnsi="Symbol" w:hint="default"/>
+      </w:rPr>
+    </w:lvl>
+    <w:lvl w:ilvl="4" w:tplc="18090003" w:tentative="1">
+      <w:start w:val="1"/>
+      <w:numFmt w:val="bullet"/>
+      <w:lvlText w:val="o"/>
+      <w:lvlJc w:val="left"/>
+      <w:pPr>
+        <w:ind w:left="3600" w:hanging="360"/>
+      </w:pPr>
+      <w:rPr>
+        <w:rFonts w:ascii="Courier New" w:hAnsi="Courier New" w:cs="Courier New" w:hint="default"/>
+      </w:rPr>
+    </w:lvl>
+    <w:lvl w:ilvl="5" w:tplc="18090005" w:tentative="1">
+      <w:start w:val="1"/>
+      <w:numFmt w:val="bullet"/>
+      <w:lvlText w:val=""/>
+      <w:lvlJc w:val="left"/>
+      <w:pPr>
+        <w:ind w:left="4320" w:hanging="360"/>
+      </w:pPr>
+      <w:rPr>
+        <w:rFonts w:ascii="Wingdings" w:hAnsi="Wingdings" w:hint="default"/>
+      </w:rPr>
+    </w:lvl>
+    <w:lvl w:ilvl="6" w:tplc="18090001" w:tentative="1">
+      <w:start w:val="1"/>
+      <w:numFmt w:val="bullet"/>
+      <w:lvlText w:val=""/>
+      <w:lvlJc w:val="left"/>
+      <w:pPr>
+        <w:ind w:left="5040" w:hanging="360"/>
+      </w:pPr>
+      <w:rPr>
+        <w:rFonts w:ascii="Symbol" w:hAnsi="Symbol" w:hint="default"/>
+      </w:rPr>
+    </w:lvl>
+    <w:lvl w:ilvl="7" w:tplc="18090003" w:tentative="1">
+      <w:start w:val="1"/>
+      <w:numFmt w:val="bullet"/>
+      <w:lvlText w:val="o"/>
+      <w:lvlJc w:val="left"/>
+      <w:pPr>
+        <w:ind w:left="5760" w:hanging="360"/>
+      </w:pPr>
+      <w:rPr>
+        <w:rFonts w:ascii="Courier New" w:hAnsi="Courier New" w:cs="Courier New" w:hint="default"/>
+      </w:rPr>
+    </w:lvl>
+    <w:lvl w:ilvl="8" w:tplc="18090005" w:tentative="1">
+      <w:start w:val="1"/>
+      <w:numFmt w:val="bullet"/>
+      <w:lvlText w:val=""/>
+      <w:lvlJc w:val="left"/>
+      <w:pPr>
+        <w:ind w:left="6480" w:hanging="360"/>
+      </w:pPr>
+      <w:rPr>
+        <w:rFonts w:ascii="Wingdings" w:hAnsi="Wingdings" w:hint="default"/>
+      </w:rPr>
+    </w:lvl>
+  </w:abstractNum>
   <w:num w:numId="1" w16cid:durableId="1147017396">
-    <w:abstractNumId w:val="2"/>
+    <w:abstractNumId w:val="3"/>
   </w:num>
   <w:num w:numId="2" w16cid:durableId="670256392">
     <w:abstractNumId w:val="0"/>
@@ -14428,7 +15418,16 @@
     <w:abstractNumId w:val="1"/>
   </w:num>
   <w:num w:numId="4" w16cid:durableId="293948182">
-    <w:abstractNumId w:val="3"/>
+    <w:abstractNumId w:val="5"/>
+  </w:num>
+  <w:num w:numId="5" w16cid:durableId="1288467232">
+    <w:abstractNumId w:val="4"/>
+  </w:num>
+  <w:num w:numId="6" w16cid:durableId="1983801463">
+    <w:abstractNumId w:val="6"/>
+  </w:num>
+  <w:num w:numId="7" w16cid:durableId="1677423158">
+    <w:abstractNumId w:val="2"/>
   </w:num>
 </w:numbering>
 </file>

</xml_diff>

<commit_message>
Gathered GoeJSON copies of Paths and stored in hiking_paths.json. Updated a few scripts.
</commit_message>
<xml_diff>
--- a/Daniel_Jameson_T00158237_FYP.docx
+++ b/Daniel_Jameson_T00158237_FYP.docx
@@ -414,27 +414,7 @@
           <w:smallCaps/>
           <w:lang w:val="en-US"/>
         </w:rPr>
-        <w:t>Bachelor of Science (</w:t>
-      </w:r>
-      <w:proofErr w:type="spellStart"/>
-      <w:r>
-        <w:rPr>
-          <w:rStyle w:val="normaltextrun"/>
-          <w:rFonts w:asciiTheme="minorHAnsi" w:eastAsiaTheme="majorEastAsia" w:hAnsiTheme="minorHAnsi" w:cstheme="minorHAnsi"/>
-          <w:smallCaps/>
-          <w:lang w:val="en-US"/>
-        </w:rPr>
-        <w:t>Honours</w:t>
-      </w:r>
-      <w:proofErr w:type="spellEnd"/>
-      <w:r>
-        <w:rPr>
-          <w:rStyle w:val="normaltextrun"/>
-          <w:rFonts w:asciiTheme="minorHAnsi" w:eastAsiaTheme="majorEastAsia" w:hAnsiTheme="minorHAnsi" w:cstheme="minorHAnsi"/>
-          <w:smallCaps/>
-          <w:lang w:val="en-US"/>
-        </w:rPr>
-        <w:t>) in Computing with Software Development</w:t>
+        <w:t>Bachelor of Science (Honours) in Computing with Software Development</w:t>
       </w:r>
       <w:r>
         <w:rPr>
@@ -5223,6 +5203,7 @@
           <w:id w:val="-2019219878"/>
           <w:citation/>
         </w:sdtPr>
+        <w:sdtEndPr/>
         <w:sdtContent>
           <w:r>
             <w:rPr>
@@ -5534,6 +5515,7 @@
           <w:id w:val="-1855412961"/>
           <w:citation/>
         </w:sdtPr>
+        <w:sdtEndPr/>
         <w:sdtContent>
           <w:r>
             <w:rPr>
@@ -5711,21 +5693,7 @@
         <w:rPr>
           <w:lang w:val="en-GB"/>
         </w:rPr>
-        <w:t xml:space="preserve"> just </w:t>
-      </w:r>
-      <w:proofErr w:type="gramStart"/>
-      <w:r>
-        <w:rPr>
-          <w:lang w:val="en-GB"/>
-        </w:rPr>
-        <w:t>have to</w:t>
-      </w:r>
-      <w:proofErr w:type="gramEnd"/>
-      <w:r>
-        <w:rPr>
-          <w:lang w:val="en-GB"/>
-        </w:rPr>
-        <w:t xml:space="preserve"> be called “Missing Person” or </w:t>
+        <w:t xml:space="preserve"> just have to be called “Missing Person” or </w:t>
       </w:r>
       <w:r>
         <w:rPr>
@@ -6088,6 +6056,7 @@
           <w:id w:val="-1229060902"/>
           <w:citation/>
         </w:sdtPr>
+        <w:sdtEndPr/>
         <w:sdtContent>
           <w:r>
             <w:rPr>
@@ -6140,14 +6109,7 @@
         <w:rPr>
           <w:lang w:val="en-GB"/>
         </w:rPr>
-        <w:t xml:space="preserve">For </w:t>
-      </w:r>
-      <w:proofErr w:type="gramStart"/>
-      <w:r>
-        <w:rPr>
-          <w:lang w:val="en-GB"/>
-        </w:rPr>
-        <w:t>ground base</w:t>
+        <w:t>For ground base</w:t>
       </w:r>
       <w:r>
         <w:rPr>
@@ -6155,7 +6117,6 @@
         </w:rPr>
         <w:t>d</w:t>
       </w:r>
-      <w:proofErr w:type="gramEnd"/>
       <w:r>
         <w:rPr>
           <w:lang w:val="en-GB"/>
@@ -6208,21 +6169,7 @@
         <w:rPr>
           <w:lang w:val="en-GB"/>
         </w:rPr>
-        <w:t xml:space="preserve">governing policing activity places an obligation on </w:t>
-      </w:r>
-      <w:proofErr w:type="gramStart"/>
-      <w:r>
-        <w:rPr>
-          <w:lang w:val="en-GB"/>
-        </w:rPr>
-        <w:t>An</w:t>
-      </w:r>
-      <w:proofErr w:type="gramEnd"/>
-      <w:r>
-        <w:rPr>
-          <w:lang w:val="en-GB"/>
-        </w:rPr>
-        <w:t xml:space="preserve"> Garda Síochána to protect life and property,</w:t>
+        <w:t>governing policing activity places an obligation on An Garda Síochána to protect life and property,</w:t>
       </w:r>
       <w:r>
         <w:rPr>
@@ -6250,6 +6197,7 @@
           <w:id w:val="199057463"/>
           <w:citation/>
         </w:sdtPr>
+        <w:sdtEndPr/>
         <w:sdtContent>
           <w:r>
             <w:rPr>
@@ -6388,6 +6336,7 @@
           <w:id w:val="2025980102"/>
           <w:citation/>
         </w:sdtPr>
+        <w:sdtEndPr/>
         <w:sdtContent>
           <w:r>
             <w:rPr>
@@ -6499,6 +6448,7 @@
           <w:id w:val="-358809241"/>
           <w:citation/>
         </w:sdtPr>
+        <w:sdtEndPr/>
         <w:sdtContent>
           <w:r>
             <w:rPr>
@@ -6720,6 +6670,7 @@
           <w:id w:val="1878739218"/>
           <w:citation/>
         </w:sdtPr>
+        <w:sdtEndPr/>
         <w:sdtContent>
           <w:r>
             <w:rPr>
@@ -6894,6 +6845,7 @@
           <w:id w:val="1653256625"/>
           <w:citation/>
         </w:sdtPr>
+        <w:sdtEndPr/>
         <w:sdtContent>
           <w:r>
             <w:rPr>
@@ -7010,6 +6962,7 @@
           <w:id w:val="-38128623"/>
           <w:citation/>
         </w:sdtPr>
+        <w:sdtEndPr/>
         <w:sdtContent>
           <w:r>
             <w:rPr>
@@ -7172,6 +7125,7 @@
           <w:id w:val="152807519"/>
           <w:citation/>
         </w:sdtPr>
+        <w:sdtEndPr/>
         <w:sdtContent>
           <w:r>
             <w:rPr>
@@ -7271,6 +7225,7 @@
           <w:id w:val="2000623462"/>
           <w:citation/>
         </w:sdtPr>
+        <w:sdtEndPr/>
         <w:sdtContent>
           <w:r>
             <w:fldChar w:fldCharType="begin"/>
@@ -7395,6 +7350,7 @@
           <w:id w:val="316070463"/>
           <w:citation/>
         </w:sdtPr>
+        <w:sdtEndPr/>
         <w:sdtContent>
           <w:r>
             <w:fldChar w:fldCharType="begin"/>
@@ -7469,6 +7425,7 @@
           <w:id w:val="1034237962"/>
           <w:citation/>
         </w:sdtPr>
+        <w:sdtEndPr/>
         <w:sdtContent>
           <w:r>
             <w:fldChar w:fldCharType="begin"/>
@@ -7528,6 +7485,7 @@
           <w:id w:val="-1989000508"/>
           <w:citation/>
         </w:sdtPr>
+        <w:sdtEndPr/>
         <w:sdtContent>
           <w:r>
             <w:fldChar w:fldCharType="begin"/>
@@ -7579,15 +7537,7 @@
         <w:t xml:space="preserve"> LiDar</w:t>
       </w:r>
       <w:r>
-        <w:t xml:space="preserve">(LIght Detection </w:t>
-      </w:r>
-      <w:proofErr w:type="gramStart"/>
-      <w:r>
-        <w:t>And</w:t>
-      </w:r>
-      <w:proofErr w:type="gramEnd"/>
-      <w:r>
-        <w:t xml:space="preserve"> Ranging)</w:t>
+        <w:t>(LIght Detection And Ranging)</w:t>
       </w:r>
       <w:bookmarkEnd w:id="13"/>
     </w:p>
@@ -7609,6 +7559,7 @@
           <w:id w:val="-1438525794"/>
           <w:citation/>
         </w:sdtPr>
+        <w:sdtEndPr/>
         <w:sdtContent>
           <w:r>
             <w:fldChar w:fldCharType="begin"/>
@@ -7683,6 +7634,7 @@
           <w:id w:val="218941609"/>
           <w:citation/>
         </w:sdtPr>
+        <w:sdtEndPr/>
         <w:sdtContent>
           <w:r>
             <w:fldChar w:fldCharType="begin"/>
@@ -7821,6 +7773,7 @@
           <w:id w:val="-1785421561"/>
           <w:citation/>
         </w:sdtPr>
+        <w:sdtEndPr/>
         <w:sdtContent>
           <w:r>
             <w:fldChar w:fldCharType="begin"/>
@@ -7893,15 +7846,7 @@
         <w:t xml:space="preserve">Google hosts an API for returning the elevation of any point that is indexed on one of their maps. This information could prove to be useful in assessing the surrounding terrain and provide information to incorporate into the pathfinding route. The API </w:t>
       </w:r>
       <w:r>
-        <w:t xml:space="preserve">receives an input of longitude and </w:t>
-      </w:r>
-      <w:proofErr w:type="gramStart"/>
-      <w:r>
-        <w:t>latitude, and</w:t>
-      </w:r>
-      <w:proofErr w:type="gramEnd"/>
-      <w:r>
-        <w:t xml:space="preserve"> returns an elevation to the user at the given coordinates</w:t>
+        <w:t>receives an input of longitude and latitude, and returns an elevation to the user at the given coordinates</w:t>
       </w:r>
       <w:r>
         <w:t>. This returns either a JSON or an XML response in Meters. It should be noted that this a paid API, although usage can be forcibly limited. It must be used sparingly, or a free solution could be found.</w:t>
@@ -7911,6 +7856,7 @@
           <w:id w:val="2056664695"/>
           <w:citation/>
         </w:sdtPr>
+        <w:sdtEndPr/>
         <w:sdtContent>
           <w:r>
             <w:fldChar w:fldCharType="begin"/>
@@ -8088,6 +8034,7 @@
           <w:id w:val="1713465254"/>
           <w:citation/>
         </w:sdtPr>
+        <w:sdtEndPr/>
         <w:sdtContent>
           <w:r>
             <w:fldChar w:fldCharType="begin"/>
@@ -8193,6 +8140,7 @@
           <w:id w:val="2000766078"/>
           <w:citation/>
         </w:sdtPr>
+        <w:sdtEndPr/>
         <w:sdtContent>
           <w:r>
             <w:fldChar w:fldCharType="begin"/>
@@ -8306,6 +8254,7 @@
           <w:id w:val="2036930185"/>
           <w:citation/>
         </w:sdtPr>
+        <w:sdtEndPr/>
         <w:sdtContent>
           <w:r>
             <w:fldChar w:fldCharType="begin"/>
@@ -8402,13 +8351,8 @@
         <w:t xml:space="preserve"> is a</w:t>
       </w:r>
       <w:r>
-        <w:t xml:space="preserve">n </w:t>
-      </w:r>
-      <w:proofErr w:type="gramStart"/>
-      <w:r>
-        <w:t>open source</w:t>
-      </w:r>
-      <w:proofErr w:type="gramEnd"/>
+        <w:t>n open source</w:t>
+      </w:r>
       <w:r>
         <w:t xml:space="preserve"> maths library for the Python programming language. </w:t>
       </w:r>
@@ -8440,15 +8384,7 @@
         <w:t>.</w:t>
       </w:r>
       <w:r>
-        <w:t xml:space="preserve"> NumPy contains several advanced methods of working with arrays, </w:t>
-      </w:r>
-      <w:proofErr w:type="spellStart"/>
-      <w:r>
-        <w:t>fourier</w:t>
-      </w:r>
-      <w:proofErr w:type="spellEnd"/>
-      <w:r>
-        <w:t xml:space="preserve"> transformation and linear algebra.</w:t>
+        <w:t xml:space="preserve"> NumPy contains several advanced methods of working with arrays, fourier transformation and linear algebra.</w:t>
       </w:r>
     </w:p>
     <w:p>
@@ -8466,6 +8402,7 @@
           <w:id w:val="-966651981"/>
           <w:citation/>
         </w:sdtPr>
+        <w:sdtEndPr/>
         <w:sdtContent>
           <w:r>
             <w:fldChar w:fldCharType="begin"/>
@@ -8600,6 +8537,7 @@
           <w:id w:val="1631817827"/>
           <w:citation/>
         </w:sdtPr>
+        <w:sdtEndPr/>
         <w:sdtContent>
           <w:r>
             <w:fldChar w:fldCharType="begin"/>
@@ -8659,15 +8597,7 @@
     </w:p>
     <w:p>
       <w:r>
-        <w:t xml:space="preserve">In its implementation, it uses a lot of memory, as it </w:t>
-      </w:r>
-      <w:proofErr w:type="gramStart"/>
-      <w:r>
-        <w:t>has to</w:t>
-      </w:r>
-      <w:proofErr w:type="gramEnd"/>
-      <w:r>
-        <w:t xml:space="preserve"> store each node in memory as it makes its’ calculations. For this reason, it may be more prudent to research many algorithms of similar type to ascertain which one may be the best for the pathfinding purpose.</w:t>
+        <w:t>In its implementation, it uses a lot of memory, as it has to store each node in memory as it makes its’ calculations. For this reason, it may be more prudent to research many algorithms of similar type to ascertain which one may be the best for the pathfinding purpose.</w:t>
       </w:r>
       <w:r>
         <w:t xml:space="preserve"> Another drawback of this algorithm is that it only increments in angles of 45 degrees, meaning that it would have limited purpose here, as while it is easy to implement, it should not provide the optimal route over a 3D space</w:t>
@@ -8680,6 +8610,7 @@
           <w:id w:val="517740922"/>
           <w:citation/>
         </w:sdtPr>
+        <w:sdtEndPr/>
         <w:sdtContent>
           <w:r>
             <w:fldChar w:fldCharType="begin"/>
@@ -8844,6 +8775,7 @@
           <w:id w:val="1400786870"/>
           <w:citation/>
         </w:sdtPr>
+        <w:sdtEndPr/>
         <w:sdtContent>
           <w:r>
             <w:fldChar w:fldCharType="begin"/>
@@ -9110,15 +9042,7 @@
         <w:t>For the purposes of this report, the data on a selected search area will have to be acquired. The data will involve collecting the Latitudes, Longitudes and Elevations of any given search area.</w:t>
       </w:r>
       <w:r>
-        <w:t xml:space="preserve"> The terrain will then have to be </w:t>
-      </w:r>
-      <w:proofErr w:type="gramStart"/>
-      <w:r>
-        <w:t>assessed</w:t>
-      </w:r>
-      <w:proofErr w:type="gramEnd"/>
-      <w:r>
-        <w:t xml:space="preserve"> and the appropriate routes and areas gathered.</w:t>
+        <w:t xml:space="preserve"> The terrain will then have to be assessed and the appropriate routes and areas gathered.</w:t>
       </w:r>
     </w:p>
     <w:p>
@@ -9161,15 +9085,7 @@
         <w:t xml:space="preserve">2  </w:t>
       </w:r>
       <w:r>
-        <w:t xml:space="preserve">, the area should be a combination of manageable and detailed, while the calculations should not be prohibitively expensive, hitting the Elevation API 441 times. This falls below Googles maximum number of requests per </w:t>
-      </w:r>
-      <w:proofErr w:type="gramStart"/>
-      <w:r>
-        <w:t>use, and</w:t>
-      </w:r>
-      <w:proofErr w:type="gramEnd"/>
-      <w:r>
-        <w:t xml:space="preserve"> can be run all at once. If the box was broken down into smaller boxes requiring more points, the API would have to sleep to prevent the API from timing out.</w:t>
+        <w:t>, the area should be a combination of manageable and detailed, while the calculations should not be prohibitively expensive, hitting the Elevation API 441 times. This falls below Googles maximum number of requests per use, and can be run all at once. If the box was broken down into smaller boxes requiring more points, the API would have to sleep to prevent the API from timing out.</w:t>
       </w:r>
     </w:p>
     <w:p>
@@ -9348,15 +9264,7 @@
     </w:p>
     <w:p>
       <w:r>
-        <w:t xml:space="preserve">When it comes to working with 3D spaces, Python has various libraries available to assist a user with that task. The data can be viewed using a plot from MatPlotLib. The data needs to be extracted from the CSV file from the previous step. This is accomplished using the Pandas library, as it has methods available for reading values from these files, in the form of a </w:t>
-      </w:r>
-      <w:proofErr w:type="spellStart"/>
-      <w:r>
-        <w:t>DataFrame</w:t>
-      </w:r>
-      <w:proofErr w:type="spellEnd"/>
-      <w:r>
-        <w:t>. The values for Latitude, Longitude and Elevation can then be determined and inserted into a suitable MatPlotLib figure for</w:t>
+        <w:t>When it comes to working with 3D spaces, Python has various libraries available to assist a user with that task. The data can be viewed using a plot from MatPlotLib. The data needs to be extracted from the CSV file from the previous step. This is accomplished using the Pandas library, as it has methods available for reading values from these files, in the form of a DataFrame. The values for Latitude, Longitude and Elevation can then be determined and inserted into a suitable MatPlotLib figure for</w:t>
       </w:r>
       <w:r>
         <w:t xml:space="preserve"> </w:t>
@@ -9468,6 +9376,7 @@
           <w:id w:val="1788544750"/>
           <w:citation/>
         </w:sdtPr>
+        <w:sdtEndPr/>
         <w:sdtContent>
           <w:r>
             <w:fldChar w:fldCharType="begin"/>
@@ -11394,15 +11303,7 @@
         <w:t>The OS library will be used to access API keys, as storing these in plain text would introduce security vulnerabilities.</w:t>
       </w:r>
       <w:r>
-        <w:t xml:space="preserve"> Storing the Google API key as an environment variable would be a more prudent way to do </w:t>
-      </w:r>
-      <w:proofErr w:type="gramStart"/>
-      <w:r>
-        <w:t>this, and</w:t>
-      </w:r>
-      <w:proofErr w:type="gramEnd"/>
-      <w:r>
-        <w:t xml:space="preserve"> is accessed like this: (API Key value removed for security.)</w:t>
+        <w:t xml:space="preserve"> Storing the Google API key as an environment variable would be a more prudent way to do this, and is accessed like this: (API Key value removed for security.)</w:t>
       </w:r>
       <w:r>
         <w:rPr>
@@ -11907,6 +11808,7 @@
           <w:id w:val="-1983532438"/>
           <w:citation/>
         </w:sdtPr>
+        <w:sdtEndPr/>
         <w:sdtContent>
           <w:r>
             <w:fldChar w:fldCharType="begin"/>
@@ -12114,38 +12016,741 @@
         <w:t>6.0 Sprint Overview</w:t>
       </w:r>
     </w:p>
-    <w:p>
-      <w:r>
-        <w:t>This table will be kept as draft until it is finished, but it can be found on Desktop and Github until then.</w:t>
-      </w:r>
-    </w:p>
+    <w:tbl>
+      <w:tblPr>
+        <w:tblW w:w="9312" w:type="dxa"/>
+        <w:tblInd w:w="55" w:type="dxa"/>
+        <w:tblBorders>
+          <w:top w:val="single" w:sz="4" w:space="0" w:color="auto"/>
+          <w:left w:val="single" w:sz="4" w:space="0" w:color="auto"/>
+          <w:bottom w:val="single" w:sz="4" w:space="0" w:color="auto"/>
+          <w:right w:val="single" w:sz="4" w:space="0" w:color="auto"/>
+          <w:insideH w:val="single" w:sz="4" w:space="0" w:color="auto"/>
+          <w:insideV w:val="single" w:sz="4" w:space="0" w:color="auto"/>
+        </w:tblBorders>
+        <w:tblLook w:val="0000" w:firstRow="0" w:lastRow="0" w:firstColumn="0" w:lastColumn="0" w:noHBand="0" w:noVBand="0"/>
+      </w:tblPr>
+      <w:tblGrid>
+        <w:gridCol w:w="1752"/>
+        <w:gridCol w:w="1992"/>
+        <w:gridCol w:w="2088"/>
+        <w:gridCol w:w="3480"/>
+      </w:tblGrid>
+      <w:tr>
+        <w:trPr>
+          <w:trHeight w:val="558"/>
+        </w:trPr>
+        <w:tc>
+          <w:tcPr>
+            <w:tcW w:w="1752" w:type="dxa"/>
+            <w:shd w:val="clear" w:color="auto" w:fill="A5C9EB" w:themeFill="text2" w:themeFillTint="40"/>
+          </w:tcPr>
+          <w:p>
+            <w:r>
+              <w:t>Sprint Iteration</w:t>
+            </w:r>
+          </w:p>
+        </w:tc>
+        <w:tc>
+          <w:tcPr>
+            <w:tcW w:w="1992" w:type="dxa"/>
+            <w:shd w:val="clear" w:color="auto" w:fill="A5C9EB" w:themeFill="text2" w:themeFillTint="40"/>
+          </w:tcPr>
+          <w:p>
+            <w:r>
+              <w:t>Start Date</w:t>
+            </w:r>
+          </w:p>
+        </w:tc>
+        <w:tc>
+          <w:tcPr>
+            <w:tcW w:w="2088" w:type="dxa"/>
+            <w:shd w:val="clear" w:color="auto" w:fill="A5C9EB" w:themeFill="text2" w:themeFillTint="40"/>
+          </w:tcPr>
+          <w:p>
+            <w:r>
+              <w:t>End Date</w:t>
+            </w:r>
+          </w:p>
+        </w:tc>
+        <w:tc>
+          <w:tcPr>
+            <w:tcW w:w="3480" w:type="dxa"/>
+            <w:shd w:val="clear" w:color="auto" w:fill="A5C9EB" w:themeFill="text2" w:themeFillTint="40"/>
+          </w:tcPr>
+          <w:p>
+            <w:r>
+              <w:t>Main Functionality</w:t>
+            </w:r>
+          </w:p>
+        </w:tc>
+      </w:tr>
+      <w:tr>
+        <w:trPr>
+          <w:trHeight w:val="612"/>
+        </w:trPr>
+        <w:tc>
+          <w:tcPr>
+            <w:tcW w:w="1752" w:type="dxa"/>
+          </w:tcPr>
+          <w:p>
+            <w:r>
+              <w:t>1</w:t>
+            </w:r>
+          </w:p>
+        </w:tc>
+        <w:tc>
+          <w:tcPr>
+            <w:tcW w:w="1992" w:type="dxa"/>
+          </w:tcPr>
+          <w:p>
+            <w:r>
+              <w:t>24</w:t>
+            </w:r>
+            <w:r>
+              <w:rPr>
+                <w:vertAlign w:val="superscript"/>
+              </w:rPr>
+              <w:t>th</w:t>
+            </w:r>
+            <w:r>
+              <w:t xml:space="preserve"> Jan 2025</w:t>
+            </w:r>
+          </w:p>
+        </w:tc>
+        <w:tc>
+          <w:tcPr>
+            <w:tcW w:w="2088" w:type="dxa"/>
+          </w:tcPr>
+          <w:p>
+            <w:r>
+              <w:t>7</w:t>
+            </w:r>
+            <w:r>
+              <w:rPr>
+                <w:vertAlign w:val="superscript"/>
+              </w:rPr>
+              <w:t>th</w:t>
+            </w:r>
+            <w:r>
+              <w:t xml:space="preserve"> Feb 2025</w:t>
+            </w:r>
+          </w:p>
+        </w:tc>
+        <w:tc>
+          <w:tcPr>
+            <w:tcW w:w="3480" w:type="dxa"/>
+          </w:tcPr>
+          <w:p>
+            <w:r>
+              <w:t>Pathfinding Implemented</w:t>
+            </w:r>
+          </w:p>
+        </w:tc>
+      </w:tr>
+      <w:tr>
+        <w:trPr>
+          <w:trHeight w:val="552"/>
+        </w:trPr>
+        <w:tc>
+          <w:tcPr>
+            <w:tcW w:w="1752" w:type="dxa"/>
+          </w:tcPr>
+          <w:p>
+            <w:r>
+              <w:t>2</w:t>
+            </w:r>
+          </w:p>
+        </w:tc>
+        <w:tc>
+          <w:tcPr>
+            <w:tcW w:w="1992" w:type="dxa"/>
+          </w:tcPr>
+          <w:p>
+            <w:r>
+              <w:t>7</w:t>
+            </w:r>
+            <w:r>
+              <w:rPr>
+                <w:vertAlign w:val="superscript"/>
+              </w:rPr>
+              <w:t>th</w:t>
+            </w:r>
+            <w:r>
+              <w:t xml:space="preserve"> Feb 2025</w:t>
+            </w:r>
+          </w:p>
+        </w:tc>
+        <w:tc>
+          <w:tcPr>
+            <w:tcW w:w="2088" w:type="dxa"/>
+          </w:tcPr>
+          <w:p>
+            <w:r>
+              <w:t>21</w:t>
+            </w:r>
+            <w:r>
+              <w:rPr>
+                <w:vertAlign w:val="superscript"/>
+              </w:rPr>
+              <w:t>st</w:t>
+            </w:r>
+            <w:r>
+              <w:t xml:space="preserve"> Feb 2025</w:t>
+            </w:r>
+          </w:p>
+        </w:tc>
+        <w:tc>
+          <w:tcPr>
+            <w:tcW w:w="3480" w:type="dxa"/>
+          </w:tcPr>
+          <w:p>
+            <w:r>
+              <w:t>GUI Design</w:t>
+            </w:r>
+          </w:p>
+        </w:tc>
+      </w:tr>
+      <w:tr>
+        <w:trPr>
+          <w:trHeight w:val="638"/>
+        </w:trPr>
+        <w:tc>
+          <w:tcPr>
+            <w:tcW w:w="1752" w:type="dxa"/>
+          </w:tcPr>
+          <w:p>
+            <w:r>
+              <w:t>3</w:t>
+            </w:r>
+          </w:p>
+        </w:tc>
+        <w:tc>
+          <w:tcPr>
+            <w:tcW w:w="1992" w:type="dxa"/>
+          </w:tcPr>
+          <w:p>
+            <w:r>
+              <w:t>21</w:t>
+            </w:r>
+            <w:r>
+              <w:rPr>
+                <w:vertAlign w:val="superscript"/>
+              </w:rPr>
+              <w:t>st</w:t>
+            </w:r>
+            <w:r>
+              <w:t xml:space="preserve"> Feb 2025</w:t>
+            </w:r>
+          </w:p>
+        </w:tc>
+        <w:tc>
+          <w:tcPr>
+            <w:tcW w:w="2088" w:type="dxa"/>
+          </w:tcPr>
+          <w:p>
+            <w:r>
+              <w:t>7</w:t>
+            </w:r>
+            <w:r>
+              <w:rPr>
+                <w:vertAlign w:val="superscript"/>
+              </w:rPr>
+              <w:t>th</w:t>
+            </w:r>
+            <w:r>
+              <w:t xml:space="preserve"> Mar 2025</w:t>
+            </w:r>
+          </w:p>
+        </w:tc>
+        <w:tc>
+          <w:tcPr>
+            <w:tcW w:w="3480" w:type="dxa"/>
+          </w:tcPr>
+          <w:p/>
+        </w:tc>
+      </w:tr>
+      <w:tr>
+        <w:trPr>
+          <w:trHeight w:val="638"/>
+        </w:trPr>
+        <w:tc>
+          <w:tcPr>
+            <w:tcW w:w="1752" w:type="dxa"/>
+          </w:tcPr>
+          <w:p>
+            <w:r>
+              <w:t>4</w:t>
+            </w:r>
+          </w:p>
+        </w:tc>
+        <w:tc>
+          <w:tcPr>
+            <w:tcW w:w="1992" w:type="dxa"/>
+          </w:tcPr>
+          <w:p>
+            <w:r>
+              <w:t>7</w:t>
+            </w:r>
+            <w:r>
+              <w:rPr>
+                <w:vertAlign w:val="superscript"/>
+              </w:rPr>
+              <w:t>th</w:t>
+            </w:r>
+            <w:r>
+              <w:t xml:space="preserve"> Mar 2025</w:t>
+            </w:r>
+          </w:p>
+        </w:tc>
+        <w:tc>
+          <w:tcPr>
+            <w:tcW w:w="2088" w:type="dxa"/>
+          </w:tcPr>
+          <w:p>
+            <w:r>
+              <w:t>21</w:t>
+            </w:r>
+            <w:r>
+              <w:rPr>
+                <w:vertAlign w:val="superscript"/>
+              </w:rPr>
+              <w:t>st</w:t>
+            </w:r>
+            <w:r>
+              <w:t xml:space="preserve"> Mar 2025</w:t>
+            </w:r>
+          </w:p>
+        </w:tc>
+        <w:tc>
+          <w:tcPr>
+            <w:tcW w:w="3480" w:type="dxa"/>
+          </w:tcPr>
+          <w:p/>
+        </w:tc>
+      </w:tr>
+      <w:tr>
+        <w:trPr>
+          <w:trHeight w:val="638"/>
+        </w:trPr>
+        <w:tc>
+          <w:tcPr>
+            <w:tcW w:w="1752" w:type="dxa"/>
+          </w:tcPr>
+          <w:p>
+            <w:r>
+              <w:t>5</w:t>
+            </w:r>
+          </w:p>
+        </w:tc>
+        <w:tc>
+          <w:tcPr>
+            <w:tcW w:w="1992" w:type="dxa"/>
+          </w:tcPr>
+          <w:p>
+            <w:r>
+              <w:t>4</w:t>
+            </w:r>
+            <w:r>
+              <w:rPr>
+                <w:vertAlign w:val="superscript"/>
+              </w:rPr>
+              <w:t>th</w:t>
+            </w:r>
+            <w:r>
+              <w:t xml:space="preserve"> Apr 2025</w:t>
+            </w:r>
+          </w:p>
+        </w:tc>
+        <w:tc>
+          <w:tcPr>
+            <w:tcW w:w="2088" w:type="dxa"/>
+          </w:tcPr>
+          <w:p>
+            <w:r>
+              <w:t>18</w:t>
+            </w:r>
+            <w:r>
+              <w:rPr>
+                <w:vertAlign w:val="superscript"/>
+              </w:rPr>
+              <w:t>th</w:t>
+            </w:r>
+            <w:r>
+              <w:t xml:space="preserve"> Apr 2025</w:t>
+            </w:r>
+          </w:p>
+        </w:tc>
+        <w:tc>
+          <w:tcPr>
+            <w:tcW w:w="3480" w:type="dxa"/>
+          </w:tcPr>
+          <w:p/>
+        </w:tc>
+      </w:tr>
+      <w:tr>
+        <w:trPr>
+          <w:trHeight w:val="638"/>
+        </w:trPr>
+        <w:tc>
+          <w:tcPr>
+            <w:tcW w:w="1752" w:type="dxa"/>
+          </w:tcPr>
+          <w:p>
+            <w:r>
+              <w:t>6</w:t>
+            </w:r>
+          </w:p>
+        </w:tc>
+        <w:tc>
+          <w:tcPr>
+            <w:tcW w:w="1992" w:type="dxa"/>
+          </w:tcPr>
+          <w:p>
+            <w:r>
+              <w:t>18</w:t>
+            </w:r>
+            <w:r>
+              <w:rPr>
+                <w:vertAlign w:val="superscript"/>
+              </w:rPr>
+              <w:t>th</w:t>
+            </w:r>
+            <w:r>
+              <w:t xml:space="preserve"> Apr 2025</w:t>
+            </w:r>
+          </w:p>
+        </w:tc>
+        <w:tc>
+          <w:tcPr>
+            <w:tcW w:w="2088" w:type="dxa"/>
+          </w:tcPr>
+          <w:p>
+            <w:r>
+              <w:t>2</w:t>
+            </w:r>
+            <w:r>
+              <w:rPr>
+                <w:vertAlign w:val="superscript"/>
+              </w:rPr>
+              <w:t>nd</w:t>
+            </w:r>
+            <w:r>
+              <w:t xml:space="preserve"> May 2025</w:t>
+            </w:r>
+          </w:p>
+        </w:tc>
+        <w:tc>
+          <w:tcPr>
+            <w:tcW w:w="3480" w:type="dxa"/>
+          </w:tcPr>
+          <w:p>
+            <w:r>
+              <w:t>Finishing Point</w:t>
+            </w:r>
+          </w:p>
+        </w:tc>
+      </w:tr>
+    </w:tbl>
+    <w:p/>
     <w:p>
       <w:pPr>
         <w:pStyle w:val="Heading2"/>
       </w:pPr>
       <w:r>
-        <w:t>6.1 Sprint 1</w:t>
-      </w:r>
-      <w:r>
-        <w:t xml:space="preserve"> Timetable</w:t>
-      </w:r>
-    </w:p>
+        <w:t>6.1 Sprint</w:t>
+      </w:r>
+      <w:r>
+        <w:t xml:space="preserve"> 1</w:t>
+      </w:r>
+      <w:r>
+        <w:t xml:space="preserve"> </w:t>
+      </w:r>
+      <w:r>
+        <w:t>Timetable</w:t>
+      </w:r>
+      <w:r>
+        <w:t xml:space="preserve"> Overview</w:t>
+      </w:r>
+    </w:p>
+    <w:tbl>
+      <w:tblPr>
+        <w:tblStyle w:val="TableGrid"/>
+        <w:tblW w:w="0" w:type="auto"/>
+        <w:tblLook w:val="04A0" w:firstRow="1" w:lastRow="0" w:firstColumn="1" w:lastColumn="0" w:noHBand="0" w:noVBand="1"/>
+      </w:tblPr>
+      <w:tblGrid>
+        <w:gridCol w:w="2254"/>
+        <w:gridCol w:w="2254"/>
+      </w:tblGrid>
+      <w:tr>
+        <w:tc>
+          <w:tcPr>
+            <w:tcW w:w="2254" w:type="dxa"/>
+            <w:shd w:val="clear" w:color="auto" w:fill="E59EDC" w:themeFill="accent5" w:themeFillTint="66"/>
+          </w:tcPr>
+          <w:p>
+            <w:r>
+              <w:t>Description</w:t>
+            </w:r>
+          </w:p>
+        </w:tc>
+        <w:tc>
+          <w:tcPr>
+            <w:tcW w:w="2254" w:type="dxa"/>
+            <w:shd w:val="clear" w:color="auto" w:fill="E59EDC" w:themeFill="accent5" w:themeFillTint="66"/>
+          </w:tcPr>
+          <w:p>
+            <w:r>
+              <w:t>Status</w:t>
+            </w:r>
+          </w:p>
+        </w:tc>
+      </w:tr>
+      <w:tr>
+        <w:tc>
+          <w:tcPr>
+            <w:tcW w:w="2254" w:type="dxa"/>
+          </w:tcPr>
+          <w:p>
+            <w:r>
+              <w:t>Create Virtual Environment</w:t>
+            </w:r>
+          </w:p>
+        </w:tc>
+        <w:tc>
+          <w:tcPr>
+            <w:tcW w:w="2254" w:type="dxa"/>
+            <w:shd w:val="clear" w:color="auto" w:fill="84E290" w:themeFill="accent3" w:themeFillTint="66"/>
+          </w:tcPr>
+          <w:p>
+            <w:r>
+              <w:t>Success</w:t>
+            </w:r>
+          </w:p>
+        </w:tc>
+      </w:tr>
+      <w:tr>
+        <w:tc>
+          <w:tcPr>
+            <w:tcW w:w="2254" w:type="dxa"/>
+          </w:tcPr>
+          <w:p>
+            <w:r>
+              <w:t>Gather More Detailed Dataset</w:t>
+            </w:r>
+          </w:p>
+        </w:tc>
+        <w:tc>
+          <w:tcPr>
+            <w:tcW w:w="2254" w:type="dxa"/>
+            <w:shd w:val="clear" w:color="auto" w:fill="84E290" w:themeFill="accent3" w:themeFillTint="66"/>
+          </w:tcPr>
+          <w:p>
+            <w:r>
+              <w:t>Success</w:t>
+            </w:r>
+          </w:p>
+        </w:tc>
+      </w:tr>
+      <w:tr>
+        <w:tc>
+          <w:tcPr>
+            <w:tcW w:w="2254" w:type="dxa"/>
+          </w:tcPr>
+          <w:p>
+            <w:r>
+              <w:t>Apply Pathfinding Algorithms</w:t>
+            </w:r>
+          </w:p>
+        </w:tc>
+        <w:tc>
+          <w:tcPr>
+            <w:tcW w:w="2254" w:type="dxa"/>
+            <w:shd w:val="clear" w:color="auto" w:fill="84E290" w:themeFill="accent3" w:themeFillTint="66"/>
+          </w:tcPr>
+          <w:p>
+            <w:r>
+              <w:t>Success</w:t>
+            </w:r>
+          </w:p>
+        </w:tc>
+      </w:tr>
+      <w:tr>
+        <w:tc>
+          <w:tcPr>
+            <w:tcW w:w="2254" w:type="dxa"/>
+          </w:tcPr>
+          <w:p>
+            <w:r>
+              <w:t>Create Test Path</w:t>
+            </w:r>
+          </w:p>
+        </w:tc>
+        <w:tc>
+          <w:tcPr>
+            <w:tcW w:w="2254" w:type="dxa"/>
+            <w:shd w:val="clear" w:color="auto" w:fill="84E290" w:themeFill="accent3" w:themeFillTint="66"/>
+          </w:tcPr>
+          <w:p>
+            <w:r>
+              <w:t>Success</w:t>
+            </w:r>
+          </w:p>
+        </w:tc>
+      </w:tr>
+      <w:tr>
+        <w:tc>
+          <w:tcPr>
+            <w:tcW w:w="2254" w:type="dxa"/>
+          </w:tcPr>
+          <w:p>
+            <w:r>
+              <w:t>Display Updated Map</w:t>
+            </w:r>
+          </w:p>
+        </w:tc>
+        <w:tc>
+          <w:tcPr>
+            <w:tcW w:w="2254" w:type="dxa"/>
+            <w:shd w:val="clear" w:color="auto" w:fill="84E290" w:themeFill="accent3" w:themeFillTint="66"/>
+          </w:tcPr>
+          <w:p>
+            <w:r>
+              <w:t>Success</w:t>
+            </w:r>
+          </w:p>
+        </w:tc>
+      </w:tr>
+    </w:tbl>
     <w:p/>
     <w:p>
       <w:pPr>
         <w:pStyle w:val="Heading3"/>
       </w:pPr>
       <w:r>
+        <w:t xml:space="preserve">6.1.1 </w:t>
+      </w:r>
+      <w:r>
+        <w:t>Create Virtual</w:t>
+      </w:r>
+      <w:r>
+        <w:t xml:space="preserve"> Environment</w:t>
+      </w:r>
+    </w:p>
+    <w:p>
+      <w:r>
+        <w:t>The working environment is going to be a virtual environment using the Python venv library. The following command creates an environment to be used in the program:</w:t>
+      </w:r>
+    </w:p>
+    <w:p>
+      <w:r>
+        <w:t>‘python venv env’</w:t>
+      </w:r>
+      <w:r>
+        <w:t>. This command creates the virtual environment folder, in this case, it is called ‘env’.</w:t>
+      </w:r>
+    </w:p>
+    <w:p>
+      <w:r>
+        <w:t>From there, the environment can be activated in different ways depending on what you are using to interact with it.</w:t>
+      </w:r>
+    </w:p>
+    <w:p>
+      <w:pPr>
+        <w:pStyle w:val="ListParagraph"/>
+        <w:numPr>
+          <w:ilvl w:val="0"/>
+          <w:numId w:val="6"/>
+        </w:numPr>
+      </w:pPr>
+      <w:r>
+        <w:t>CMD: The environment can be activated using ‘env\Scripts\activate.bat’</w:t>
+      </w:r>
+    </w:p>
+    <w:p>
+      <w:pPr>
+        <w:pStyle w:val="ListParagraph"/>
+        <w:numPr>
+          <w:ilvl w:val="0"/>
+          <w:numId w:val="6"/>
+        </w:numPr>
+      </w:pPr>
+      <w:r>
+        <w:t>PowerShell: The environment can be activated using ‘env\Scripts\activate.ps1’</w:t>
+      </w:r>
+    </w:p>
+    <w:p>
+      <w:pPr>
+        <w:pStyle w:val="ListParagraph"/>
+        <w:numPr>
+          <w:ilvl w:val="0"/>
+          <w:numId w:val="6"/>
+        </w:numPr>
+      </w:pPr>
+      <w:r>
+        <w:t>Bash: The environment can be activated using ‘</w:t>
+      </w:r>
+      <w:r>
+        <w:t xml:space="preserve">source </w:t>
+      </w:r>
+      <w:r>
+        <w:t>env/Scripts/activate’</w:t>
+      </w:r>
+    </w:p>
+    <w:p>
+      <w:r>
+        <w:t>To deactivate the environment, all that needs to be done is running the command ‘deactivate’.</w:t>
+      </w:r>
+    </w:p>
+    <w:p>
+      <w:r>
+        <w:lastRenderedPageBreak/>
+        <w:t>When libraries are imported, the virtual environment stores them in the ‘env/Lib’</w:t>
+      </w:r>
+      <w:r>
+        <w:t xml:space="preserve"> folder. Any source code can be checked and inspected from there. The algorithms in question in the following sections are stored in the </w:t>
+      </w:r>
+      <w:r>
+        <w:t>‘</w:t>
+      </w:r>
+      <w:r>
+        <w:t>\env\Lib\site-packages\networkx\algorithms\shortest_paths</w:t>
+      </w:r>
+      <w:r>
+        <w:t>’</w:t>
+      </w:r>
+      <w:r>
+        <w:t xml:space="preserve"> </w:t>
+      </w:r>
+      <w:r>
+        <w:t>directory</w:t>
+      </w:r>
+      <w:r>
+        <w:t>.</w:t>
+      </w:r>
+    </w:p>
+    <w:p>
+      <w:pPr>
+        <w:pStyle w:val="Heading3"/>
+      </w:pPr>
+      <w:r>
         <w:t>6.1.</w:t>
       </w:r>
       <w:r>
-        <w:t>1</w:t>
-      </w:r>
-      <w:r>
-        <w:t xml:space="preserve"> Advanced Data Gathering</w:t>
-      </w:r>
-    </w:p>
-    <w:p>
+        <w:t>2</w:t>
+      </w:r>
+      <w:r>
+        <w:t xml:space="preserve"> </w:t>
+      </w:r>
+      <w:r>
+        <w:t>Gather More Detailed Dataset</w:t>
+      </w:r>
+    </w:p>
+    <w:p>
+      <w:pPr>
+        <w:keepNext/>
+      </w:pPr>
       <w:r>
         <w:t xml:space="preserve">First, the data gathering process from the section 4.2.1 will have to be refined to produce a more </w:t>
       </w:r>
@@ -12155,11 +12760,9 @@
       <w:r>
         <w:t xml:space="preserve"> dataset. This can be accomplished by increasing the </w:t>
       </w:r>
-      <w:proofErr w:type="gramStart"/>
-      <w:r>
-        <w:t>amount</w:t>
-      </w:r>
-      <w:proofErr w:type="gramEnd"/>
+      <w:r>
+        <w:t>number</w:t>
+      </w:r>
       <w:r>
         <w:t xml:space="preserve"> of steps to 200. This means that the loop involved will run 40400 times, representing 40000 boxes, each 10 meters apart, and the</w:t>
       </w:r>
@@ -12220,6 +12823,25 @@
       </w:r>
     </w:p>
     <w:p>
+      <w:pPr>
+        <w:pStyle w:val="Caption"/>
+      </w:pPr>
+      <w:r>
+        <w:t xml:space="preserve">Figure </w:t>
+      </w:r>
+      <w:fldSimple w:instr=" SEQ Figure \* ARABIC ">
+        <w:r>
+          <w:rPr>
+            <w:noProof/>
+          </w:rPr>
+          <w:t>17</w:t>
+        </w:r>
+      </w:fldSimple>
+      <w:r>
+        <w:t>: MatPlotLib Plot with Advanced Data Set</w:t>
+      </w:r>
+    </w:p>
+    <w:p>
       <w:r>
         <w:t>This version produces a much more detailed dataset, at the expense of readability when viewed with MatPlotLib.</w:t>
       </w:r>
@@ -12232,15 +12854,7 @@
         <w:t>The first sprint of this project will entail getting the data from the CSV file to display and find a path from the lowest point to the highest.</w:t>
       </w:r>
       <w:r>
-        <w:t xml:space="preserve"> At the current point in time, the CSV file contains Latitude, Longitude and Elevation(X,Z,Y) coordinates that roughly correspond to a </w:t>
-      </w:r>
-      <w:proofErr w:type="gramStart"/>
-      <w:r>
-        <w:t>1 kilometre</w:t>
-      </w:r>
-      <w:proofErr w:type="gramEnd"/>
-      <w:r>
-        <w:t xml:space="preserve"> box around the mountain of Carrauntoohil.</w:t>
+        <w:t xml:space="preserve"> At the current point in time, the CSV file contains Latitude, Longitude and Elevation(X,Z,Y) coordinates that roughly correspond to a 1 kilometre box around the mountain of Carrauntoohil.</w:t>
       </w:r>
     </w:p>
     <w:p>
@@ -12248,64 +12862,44 @@
         <w:pStyle w:val="Heading3"/>
       </w:pPr>
       <w:r>
+        <w:t>6.1.</w:t>
+      </w:r>
+      <w:r>
+        <w:t>3</w:t>
+      </w:r>
+      <w:r>
+        <w:t xml:space="preserve"> </w:t>
+      </w:r>
+      <w:r>
+        <w:t xml:space="preserve">Application of </w:t>
+      </w:r>
+      <w:r>
+        <w:t>Pathfinding Algorithms</w:t>
+      </w:r>
+    </w:p>
+    <w:p>
+      <w:r>
+        <w:t xml:space="preserve">As of the first sprint, the pathfinding process </w:t>
+      </w:r>
+      <w:r>
+        <w:t>will be implemented in a basic capacity.</w:t>
+      </w:r>
+      <w:r>
+        <w:t xml:space="preserve"> Using the SciPy and KDTree libraries, the information can be stored and manipulated accordingly.</w:t>
+      </w:r>
+    </w:p>
+    <w:p>
+      <w:r>
         <w:lastRenderedPageBreak/>
-        <w:t>6.1.</w:t>
-      </w:r>
-      <w:r>
-        <w:t>2</w:t>
-      </w:r>
-      <w:r>
-        <w:t xml:space="preserve"> Pathfinding Algorithms</w:t>
-      </w:r>
-    </w:p>
-    <w:p>
-      <w:r>
-        <w:t xml:space="preserve">As of the first sprint, the pathfinding process will be paired back to basic </w:t>
-      </w:r>
-      <w:proofErr w:type="gramStart"/>
-      <w:r>
-        <w:t>functionality, and</w:t>
-      </w:r>
-      <w:proofErr w:type="gramEnd"/>
-      <w:r>
-        <w:t xml:space="preserve"> will ignore the ‘Elevation’ attribute in the process. This is done for the purpose of </w:t>
-      </w:r>
-      <w:proofErr w:type="gramStart"/>
-      <w:r>
-        <w:t>simplicity, and</w:t>
-      </w:r>
-      <w:proofErr w:type="gramEnd"/>
-      <w:r>
-        <w:t xml:space="preserve"> will be implemented in future sprints.</w:t>
-      </w:r>
-      <w:r>
-        <w:t xml:space="preserve"> For a simple 2D graph, the easiest algorithm to apply to what is effectively a 2D array will be </w:t>
-      </w:r>
-      <w:proofErr w:type="spellStart"/>
-      <w:r>
-        <w:t>Dijkstras</w:t>
-      </w:r>
-      <w:proofErr w:type="spellEnd"/>
-      <w:r>
-        <w:t xml:space="preserve"> algorithm.</w:t>
-      </w:r>
-    </w:p>
-    <w:p>
-      <w:pPr>
-        <w:rPr>
-          <w:noProof/>
-        </w:rPr>
-      </w:pPr>
-      <w:r>
-        <w:t xml:space="preserve">In the case of a basic example, the lowest and highest points in the graph will be found using Python data science libraries. The data from the CSV is stored in a Pandas </w:t>
-      </w:r>
-      <w:proofErr w:type="spellStart"/>
-      <w:r>
-        <w:t>dataframe</w:t>
-      </w:r>
-      <w:proofErr w:type="spellEnd"/>
-      <w:r>
-        <w:t xml:space="preserve"> and the lowest and highest values found using the min() and max() methods. They are returned like so:</w:t>
+        <w:t>SciPy can be used to store the Latitudes, Longitudes and Elevations as a graph, and NetworkX can be used to apply pathfinding algorithms to the graph.</w:t>
+      </w:r>
+    </w:p>
+    <w:p>
+      <w:pPr>
+        <w:keepNext/>
+      </w:pPr>
+      <w:r>
+        <w:t>In the case of a basic example, the lowest and highest points in the graph will be found using Python data science libraries. The data from the CSV is stored in a Pandas dataframe and the lowest and highest values found using the min() and max() methods. They are returned like so:</w:t>
       </w:r>
       <w:r>
         <w:rPr>
@@ -12355,21 +12949,450 @@
       </w:r>
     </w:p>
     <w:p>
-      <w:r>
+      <w:pPr>
+        <w:pStyle w:val="Caption"/>
         <w:rPr>
           <w:noProof/>
         </w:rPr>
+      </w:pPr>
+      <w:r>
+        <w:t xml:space="preserve">Figure </w:t>
+      </w:r>
+      <w:fldSimple w:instr=" SEQ Figure \* ARABIC ">
+        <w:r>
+          <w:rPr>
+            <w:noProof/>
+          </w:rPr>
+          <w:t>18</w:t>
+        </w:r>
+      </w:fldSimple>
+      <w:r>
+        <w:t>: Returning the Lowest and Highest Values</w:t>
+      </w:r>
+    </w:p>
+    <w:p>
+      <w:pPr>
+        <w:rPr>
+          <w:noProof/>
+        </w:rPr>
+      </w:pPr>
+      <w:r>
+        <w:rPr>
+          <w:noProof/>
+        </w:rPr>
         <w:t>Then the distance between the two points can be gathered using the Haversine formula. In Python, there is a library for installing Haversine, and it can be used by inserting the coordinates into a haversine() method and specifying a distance unit to return the result.</w:t>
       </w:r>
     </w:p>
     <w:p>
       <w:pPr>
+        <w:pStyle w:val="Heading3"/>
+        <w:rPr>
+          <w:noProof/>
+        </w:rPr>
+      </w:pPr>
+      <w:r>
+        <w:rPr>
+          <w:noProof/>
+        </w:rPr>
+        <w:t>6.1.4 Deciding on Path for Testing</w:t>
+      </w:r>
+    </w:p>
+    <w:p>
+      <w:r>
+        <w:t>The algorithms need a path to find, therefore an appropriate path needs to be ascertained and traversed via the graph. The</w:t>
+      </w:r>
+      <w:r>
+        <w:t xml:space="preserve"> start and finish</w:t>
+      </w:r>
+      <w:r>
+        <w:t xml:space="preserve"> points were chosen arbitrarily, using the lowest and highest points available in the data structure.</w:t>
+      </w:r>
+      <w:r>
+        <w:t xml:space="preserve"> This presents a unique issue. The lowest point in the set is in the middle of a lake, roughly </w:t>
+      </w:r>
+      <w:r>
+        <w:t>335 meters above sea level.</w:t>
+      </w:r>
+      <w:r>
+        <w:t xml:space="preserve"> Obviously, the intention is not to have the subject start their traversal from the lake as a starting point</w:t>
+      </w:r>
+      <w:r>
+        <w:t xml:space="preserve">, and leaves the obvious direction going forward, in a later sprint, to overlay the map with </w:t>
+      </w:r>
+      <w:r>
+        <w:t xml:space="preserve">already existing paths to gather possible entry points for the </w:t>
+      </w:r>
+      <w:r>
+        <w:t xml:space="preserve">area </w:t>
+      </w:r>
+      <w:r>
+        <w:t>in question.</w:t>
+      </w:r>
+      <w:r>
+        <w:t xml:space="preserve"> The lowest and highest points will be used for now, as a placeholder, to test the algorithms over the </w:t>
+      </w:r>
+      <w:r>
+        <w:t>selected path</w:t>
+      </w:r>
+      <w:r>
+        <w:t>.</w:t>
+      </w:r>
+    </w:p>
+    <w:p>
+      <w:pPr>
+        <w:pStyle w:val="Heading3"/>
+      </w:pPr>
+      <w:r>
+        <w:t>6.1.5 Applying the Algorithms to the Path</w:t>
+      </w:r>
+    </w:p>
+    <w:p>
+      <w:pPr>
+        <w:keepNext/>
+      </w:pPr>
+      <w:r>
+        <w:t xml:space="preserve">First, the graph needs to be produced and the algorithms applied to that. Application of the Graph and path are done with the NetworkX library, while the SciPy KDTree is used for </w:t>
+      </w:r>
+      <w:r>
+        <w:t>storing the information in a binary tree and traversing</w:t>
+      </w:r>
+      <w:r>
+        <w:t xml:space="preserve">. </w:t>
+      </w:r>
+      <w:r>
+        <w:rPr>
+          <w:noProof/>
+        </w:rPr>
+        <w:drawing>
+          <wp:inline distT="0" distB="0" distL="0" distR="0" wp14:anchorId="37468F94" wp14:editId="52556DDC">
+            <wp:extent cx="5731510" cy="1384935"/>
+            <wp:effectExtent l="0" t="0" r="2540" b="5715"/>
+            <wp:docPr id="824799472" name="Picture 1" descr="A screenshot of a computer program&#10;&#10;AI-generated content may be incorrect."/>
+            <wp:cNvGraphicFramePr>
+              <a:graphicFrameLocks xmlns:a="http://schemas.openxmlformats.org/drawingml/2006/main" noChangeAspect="1"/>
+            </wp:cNvGraphicFramePr>
+            <a:graphic xmlns:a="http://schemas.openxmlformats.org/drawingml/2006/main">
+              <a:graphicData uri="http://schemas.openxmlformats.org/drawingml/2006/picture">
+                <pic:pic xmlns:pic="http://schemas.openxmlformats.org/drawingml/2006/picture">
+                  <pic:nvPicPr>
+                    <pic:cNvPr id="824799472" name="Picture 1" descr="A screenshot of a computer program&#10;&#10;AI-generated content may be incorrect."/>
+                    <pic:cNvPicPr/>
+                  </pic:nvPicPr>
+                  <pic:blipFill>
+                    <a:blip r:embed="rId28"/>
+                    <a:stretch>
+                      <a:fillRect/>
+                    </a:stretch>
+                  </pic:blipFill>
+                  <pic:spPr>
+                    <a:xfrm>
+                      <a:off x="0" y="0"/>
+                      <a:ext cx="5731510" cy="1384935"/>
+                    </a:xfrm>
+                    <a:prstGeom prst="rect">
+                      <a:avLst/>
+                    </a:prstGeom>
+                  </pic:spPr>
+                </pic:pic>
+              </a:graphicData>
+            </a:graphic>
+          </wp:inline>
+        </w:drawing>
+      </w:r>
+    </w:p>
+    <w:p>
+      <w:pPr>
+        <w:pStyle w:val="Caption"/>
+      </w:pPr>
+      <w:r>
+        <w:t xml:space="preserve">Figure </w:t>
+      </w:r>
+      <w:fldSimple w:instr=" SEQ Figure \* ARABIC ">
+        <w:r>
+          <w:rPr>
+            <w:noProof/>
+          </w:rPr>
+          <w:t>19</w:t>
+        </w:r>
+      </w:fldSimple>
+      <w:r>
+        <w:t>: SciPy and NetworkX</w:t>
+      </w:r>
+    </w:p>
+    <w:p>
+      <w:pPr>
+        <w:pStyle w:val="Heading3"/>
+        <w:rPr>
+          <w:noProof/>
+        </w:rPr>
+      </w:pPr>
+      <w:r>
+        <w:rPr>
+          <w:noProof/>
+        </w:rPr>
+        <w:lastRenderedPageBreak/>
+        <w:t>6.1.</w:t>
+      </w:r>
+      <w:r>
+        <w:rPr>
+          <w:noProof/>
+        </w:rPr>
+        <w:t>6</w:t>
+      </w:r>
+      <w:r>
+        <w:rPr>
+          <w:noProof/>
+        </w:rPr>
+        <w:t xml:space="preserve"> Displaying the Map</w:t>
+      </w:r>
+    </w:p>
+    <w:p>
+      <w:r>
+        <w:t>Again,</w:t>
+      </w:r>
+      <w:r>
+        <w:t xml:space="preserve"> using the Folium library, the map can be saved locally</w:t>
+      </w:r>
+      <w:r>
+        <w:t xml:space="preserve"> as an HTML file. When the file is viewed, a Javascript plugin displays the map. The Javascript library in question uses resources from the OpenStreetMap project.</w:t>
+      </w:r>
+    </w:p>
+    <w:p>
+      <w:r>
+        <w:t xml:space="preserve">When displayed using Folium, the following map is </w:t>
+      </w:r>
+      <w:r>
+        <w:t>created and stored in the folder in the form of an HTML file</w:t>
+      </w:r>
+      <w:r>
+        <w:t>:</w:t>
+      </w:r>
+    </w:p>
+    <w:p>
+      <w:pPr>
+        <w:keepNext/>
+      </w:pPr>
+      <w:r>
+        <w:rPr>
+          <w:noProof/>
+        </w:rPr>
+        <w:drawing>
+          <wp:inline distT="0" distB="0" distL="0" distR="0" wp14:anchorId="3785E3F6" wp14:editId="63134509">
+            <wp:extent cx="5731510" cy="3298825"/>
+            <wp:effectExtent l="0" t="0" r="2540" b="0"/>
+            <wp:docPr id="2005518121" name="Picture 1" descr="A map with a route&#10;&#10;AI-generated content may be incorrect."/>
+            <wp:cNvGraphicFramePr>
+              <a:graphicFrameLocks xmlns:a="http://schemas.openxmlformats.org/drawingml/2006/main" noChangeAspect="1"/>
+            </wp:cNvGraphicFramePr>
+            <a:graphic xmlns:a="http://schemas.openxmlformats.org/drawingml/2006/main">
+              <a:graphicData uri="http://schemas.openxmlformats.org/drawingml/2006/picture">
+                <pic:pic xmlns:pic="http://schemas.openxmlformats.org/drawingml/2006/picture">
+                  <pic:nvPicPr>
+                    <pic:cNvPr id="2005518121" name="Picture 1" descr="A map with a route&#10;&#10;AI-generated content may be incorrect."/>
+                    <pic:cNvPicPr/>
+                  </pic:nvPicPr>
+                  <pic:blipFill>
+                    <a:blip r:embed="rId29"/>
+                    <a:stretch>
+                      <a:fillRect/>
+                    </a:stretch>
+                  </pic:blipFill>
+                  <pic:spPr>
+                    <a:xfrm>
+                      <a:off x="0" y="0"/>
+                      <a:ext cx="5731510" cy="3298825"/>
+                    </a:xfrm>
+                    <a:prstGeom prst="rect">
+                      <a:avLst/>
+                    </a:prstGeom>
+                  </pic:spPr>
+                </pic:pic>
+              </a:graphicData>
+            </a:graphic>
+          </wp:inline>
+        </w:drawing>
+      </w:r>
+    </w:p>
+    <w:p>
+      <w:pPr>
+        <w:pStyle w:val="Caption"/>
+      </w:pPr>
+      <w:r>
+        <w:t xml:space="preserve">Figure </w:t>
+      </w:r>
+      <w:fldSimple w:instr=" SEQ Figure \* ARABIC ">
+        <w:r>
+          <w:rPr>
+            <w:noProof/>
+          </w:rPr>
+          <w:t>20</w:t>
+        </w:r>
+      </w:fldSimple>
+      <w:r>
+        <w:t>: Map with Shortest Path Applied</w:t>
+      </w:r>
+    </w:p>
+    <w:p>
+      <w:pPr>
         <w:pStyle w:val="Heading2"/>
       </w:pPr>
       <w:r>
         <w:t>6.2 Sprint 2</w:t>
       </w:r>
-    </w:p>
+      <w:r>
+        <w:t xml:space="preserve"> Timetable Overview</w:t>
+      </w:r>
+    </w:p>
+    <w:tbl>
+      <w:tblPr>
+        <w:tblStyle w:val="TableGrid"/>
+        <w:tblW w:w="0" w:type="auto"/>
+        <w:tblLook w:val="04A0" w:firstRow="1" w:lastRow="0" w:firstColumn="1" w:lastColumn="0" w:noHBand="0" w:noVBand="1"/>
+      </w:tblPr>
+      <w:tblGrid>
+        <w:gridCol w:w="2254"/>
+        <w:gridCol w:w="2254"/>
+      </w:tblGrid>
+      <w:tr>
+        <w:tc>
+          <w:tcPr>
+            <w:tcW w:w="2254" w:type="dxa"/>
+            <w:shd w:val="clear" w:color="auto" w:fill="E59EDC" w:themeFill="accent5" w:themeFillTint="66"/>
+          </w:tcPr>
+          <w:p>
+            <w:r>
+              <w:t>Description</w:t>
+            </w:r>
+          </w:p>
+        </w:tc>
+        <w:tc>
+          <w:tcPr>
+            <w:tcW w:w="2254" w:type="dxa"/>
+            <w:shd w:val="clear" w:color="auto" w:fill="E59EDC" w:themeFill="accent5" w:themeFillTint="66"/>
+          </w:tcPr>
+          <w:p>
+            <w:r>
+              <w:t>Status</w:t>
+            </w:r>
+          </w:p>
+        </w:tc>
+      </w:tr>
+      <w:tr>
+        <w:tc>
+          <w:tcPr>
+            <w:tcW w:w="2254" w:type="dxa"/>
+          </w:tcPr>
+          <w:p>
+            <w:r>
+              <w:t>Refine Data Gathering Script</w:t>
+            </w:r>
+          </w:p>
+        </w:tc>
+        <w:tc>
+          <w:tcPr>
+            <w:tcW w:w="2254" w:type="dxa"/>
+            <w:shd w:val="clear" w:color="auto" w:fill="84E290" w:themeFill="accent3" w:themeFillTint="66"/>
+          </w:tcPr>
+          <w:p>
+            <w:r>
+              <w:t>Success</w:t>
+            </w:r>
+          </w:p>
+        </w:tc>
+      </w:tr>
+      <w:tr>
+        <w:tc>
+          <w:tcPr>
+            <w:tcW w:w="2254" w:type="dxa"/>
+          </w:tcPr>
+          <w:p>
+            <w:r>
+              <w:t>Overlay Already Existing Paths for Reference</w:t>
+            </w:r>
+          </w:p>
+        </w:tc>
+        <w:tc>
+          <w:tcPr>
+            <w:tcW w:w="2254" w:type="dxa"/>
+            <w:shd w:val="clear" w:color="auto" w:fill="84E290" w:themeFill="accent3" w:themeFillTint="66"/>
+          </w:tcPr>
+          <w:p>
+            <w:r>
+              <w:t>Success</w:t>
+            </w:r>
+          </w:p>
+        </w:tc>
+      </w:tr>
+      <w:tr>
+        <w:tc>
+          <w:tcPr>
+            <w:tcW w:w="2254" w:type="dxa"/>
+          </w:tcPr>
+          <w:p>
+            <w:r>
+              <w:t>Apply Pathfinding Algorithms</w:t>
+            </w:r>
+          </w:p>
+        </w:tc>
+        <w:tc>
+          <w:tcPr>
+            <w:tcW w:w="2254" w:type="dxa"/>
+            <w:shd w:val="clear" w:color="auto" w:fill="84E290" w:themeFill="accent3" w:themeFillTint="66"/>
+          </w:tcPr>
+          <w:p>
+            <w:r>
+              <w:t>Success</w:t>
+            </w:r>
+          </w:p>
+        </w:tc>
+      </w:tr>
+      <w:tr>
+        <w:tc>
+          <w:tcPr>
+            <w:tcW w:w="2254" w:type="dxa"/>
+          </w:tcPr>
+          <w:p>
+            <w:r>
+              <w:t>Create Test Path</w:t>
+            </w:r>
+          </w:p>
+        </w:tc>
+        <w:tc>
+          <w:tcPr>
+            <w:tcW w:w="2254" w:type="dxa"/>
+            <w:shd w:val="clear" w:color="auto" w:fill="84E290" w:themeFill="accent3" w:themeFillTint="66"/>
+          </w:tcPr>
+          <w:p>
+            <w:r>
+              <w:t>Success</w:t>
+            </w:r>
+          </w:p>
+        </w:tc>
+      </w:tr>
+      <w:tr>
+        <w:tc>
+          <w:tcPr>
+            <w:tcW w:w="2254" w:type="dxa"/>
+          </w:tcPr>
+          <w:p>
+            <w:r>
+              <w:t>Display Updated Map</w:t>
+            </w:r>
+          </w:p>
+        </w:tc>
+        <w:tc>
+          <w:tcPr>
+            <w:tcW w:w="2254" w:type="dxa"/>
+            <w:shd w:val="clear" w:color="auto" w:fill="84E290" w:themeFill="accent3" w:themeFillTint="66"/>
+          </w:tcPr>
+          <w:p>
+            <w:r>
+              <w:t>Success</w:t>
+            </w:r>
+          </w:p>
+        </w:tc>
+      </w:tr>
+    </w:tbl>
     <w:p>
       <w:r>
         <w:br w:type="page"/>
@@ -12407,15 +13430,7 @@
     </w:p>
     <w:p>
       <w:r>
-        <w:t xml:space="preserve">LiDar – LIght Detection </w:t>
-      </w:r>
-      <w:proofErr w:type="gramStart"/>
-      <w:r>
-        <w:t>And</w:t>
-      </w:r>
-      <w:proofErr w:type="gramEnd"/>
-      <w:r>
-        <w:t xml:space="preserve"> Ranging – Technique that uses lasers to gather distance</w:t>
+        <w:t>LiDar – LIght Detection And Ranging – Technique that uses lasers to gather distance</w:t>
       </w:r>
       <w:r>
         <w:t xml:space="preserve"> information.</w:t>
@@ -12423,15 +13438,7 @@
     </w:p>
     <w:p>
       <w:r>
-        <w:t xml:space="preserve">SAR – Search </w:t>
-      </w:r>
-      <w:proofErr w:type="gramStart"/>
-      <w:r>
-        <w:t>And</w:t>
-      </w:r>
-      <w:proofErr w:type="gramEnd"/>
-      <w:r>
-        <w:t xml:space="preserve"> Rescue</w:t>
+        <w:t>SAR – Search And Rescue</w:t>
       </w:r>
       <w:r>
         <w:t xml:space="preserve"> – Term describing search and rescue operations.</w:t>
@@ -12450,28 +13457,12 @@
     </w:p>
     <w:p>
       <w:r>
-        <w:t xml:space="preserve">HTML – </w:t>
-      </w:r>
-      <w:proofErr w:type="spellStart"/>
-      <w:r>
-        <w:t>HyperText</w:t>
-      </w:r>
-      <w:proofErr w:type="spellEnd"/>
-      <w:r>
-        <w:t xml:space="preserve"> Markup Language – A language for displaying information to web pages.</w:t>
-      </w:r>
-    </w:p>
-    <w:p>
-      <w:r>
-        <w:t xml:space="preserve">Lidar – LIght Detection </w:t>
-      </w:r>
-      <w:proofErr w:type="gramStart"/>
-      <w:r>
-        <w:t>And</w:t>
-      </w:r>
-      <w:proofErr w:type="gramEnd"/>
-      <w:r>
-        <w:t xml:space="preserve"> Rangin</w:t>
+        <w:t>HTML – HyperText Markup Language – A language for displaying information to web pages.</w:t>
+      </w:r>
+    </w:p>
+    <w:p>
+      <w:r>
+        <w:t>Lidar – LIght Detection And Rangin</w:t>
       </w:r>
       <w:r>
         <w:t>g – Laser technology used to gather distances.</w:t>
@@ -12526,19 +13517,11 @@
     </w:p>
     <w:p>
       <w:r>
-        <w:t xml:space="preserve">User Stories – The JIRA link for this </w:t>
-      </w:r>
-      <w:proofErr w:type="gramStart"/>
-      <w:r>
-        <w:t>projects</w:t>
-      </w:r>
-      <w:proofErr w:type="gramEnd"/>
-      <w:r>
-        <w:t xml:space="preserve"> user stories can be found at the following link: </w:t>
-      </w:r>
-    </w:p>
-    <w:p>
-      <w:hyperlink r:id="rId28" w:history="1">
+        <w:t xml:space="preserve">User Stories – The JIRA link for this projects user stories can be found at the following link: </w:t>
+      </w:r>
+    </w:p>
+    <w:p>
+      <w:hyperlink r:id="rId30" w:history="1">
         <w:r>
           <w:rPr>
             <w:rStyle w:val="Hyperlink"/>
@@ -12562,7 +13545,7 @@
       </w:r>
     </w:p>
     <w:p>
-      <w:hyperlink r:id="rId29" w:history="1">
+      <w:hyperlink r:id="rId31" w:history="1">
         <w:r>
           <w:rPr>
             <w:rStyle w:val="Hyperlink"/>
@@ -12592,6 +13575,7 @@
           <w:docPartUnique/>
         </w:docPartObj>
       </w:sdtPr>
+      <w:sdtEndPr/>
       <w:sdtContent>
         <w:p>
           <w:pPr>
@@ -12607,6 +13591,7 @@
             <w:id w:val="111145805"/>
             <w:bibliography/>
           </w:sdtPr>
+          <w:sdtEndPr/>
           <w:sdtContent>
             <w:p>
               <w:pPr>
@@ -13891,7 +14876,7 @@
       </w:sdtContent>
     </w:sdt>
     <w:sectPr>
-      <w:footerReference w:type="default" r:id="rId30"/>
+      <w:footerReference w:type="default" r:id="rId32"/>
       <w:pgSz w:w="11906" w:h="16838"/>
       <w:pgMar w:top="1440" w:right="1440" w:bottom="1440" w:left="1440" w:header="708" w:footer="708" w:gutter="0"/>
       <w:cols w:space="708"/>
@@ -14333,6 +15318,119 @@
     </w:lvl>
   </w:abstractNum>
   <w:abstractNum w:abstractNumId="3" w15:restartNumberingAfterBreak="0">
+    <w:nsid w:val="6D9E21AE"/>
+    <w:multiLevelType w:val="hybridMultilevel"/>
+    <w:tmpl w:val="926A5A38"/>
+    <w:lvl w:ilvl="0" w:tplc="18090001">
+      <w:start w:val="1"/>
+      <w:numFmt w:val="bullet"/>
+      <w:lvlText w:val=""/>
+      <w:lvlJc w:val="left"/>
+      <w:pPr>
+        <w:ind w:left="720" w:hanging="360"/>
+      </w:pPr>
+      <w:rPr>
+        <w:rFonts w:ascii="Symbol" w:hAnsi="Symbol" w:hint="default"/>
+      </w:rPr>
+    </w:lvl>
+    <w:lvl w:ilvl="1" w:tplc="18090003" w:tentative="1">
+      <w:start w:val="1"/>
+      <w:numFmt w:val="bullet"/>
+      <w:lvlText w:val="o"/>
+      <w:lvlJc w:val="left"/>
+      <w:pPr>
+        <w:ind w:left="1440" w:hanging="360"/>
+      </w:pPr>
+      <w:rPr>
+        <w:rFonts w:ascii="Courier New" w:hAnsi="Courier New" w:cs="Courier New" w:hint="default"/>
+      </w:rPr>
+    </w:lvl>
+    <w:lvl w:ilvl="2" w:tplc="18090005" w:tentative="1">
+      <w:start w:val="1"/>
+      <w:numFmt w:val="bullet"/>
+      <w:lvlText w:val=""/>
+      <w:lvlJc w:val="left"/>
+      <w:pPr>
+        <w:ind w:left="2160" w:hanging="360"/>
+      </w:pPr>
+      <w:rPr>
+        <w:rFonts w:ascii="Wingdings" w:hAnsi="Wingdings" w:hint="default"/>
+      </w:rPr>
+    </w:lvl>
+    <w:lvl w:ilvl="3" w:tplc="18090001" w:tentative="1">
+      <w:start w:val="1"/>
+      <w:numFmt w:val="bullet"/>
+      <w:lvlText w:val=""/>
+      <w:lvlJc w:val="left"/>
+      <w:pPr>
+        <w:ind w:left="2880" w:hanging="360"/>
+      </w:pPr>
+      <w:rPr>
+        <w:rFonts w:ascii="Symbol" w:hAnsi="Symbol" w:hint="default"/>
+      </w:rPr>
+    </w:lvl>
+    <w:lvl w:ilvl="4" w:tplc="18090003" w:tentative="1">
+      <w:start w:val="1"/>
+      <w:numFmt w:val="bullet"/>
+      <w:lvlText w:val="o"/>
+      <w:lvlJc w:val="left"/>
+      <w:pPr>
+        <w:ind w:left="3600" w:hanging="360"/>
+      </w:pPr>
+      <w:rPr>
+        <w:rFonts w:ascii="Courier New" w:hAnsi="Courier New" w:cs="Courier New" w:hint="default"/>
+      </w:rPr>
+    </w:lvl>
+    <w:lvl w:ilvl="5" w:tplc="18090005" w:tentative="1">
+      <w:start w:val="1"/>
+      <w:numFmt w:val="bullet"/>
+      <w:lvlText w:val=""/>
+      <w:lvlJc w:val="left"/>
+      <w:pPr>
+        <w:ind w:left="4320" w:hanging="360"/>
+      </w:pPr>
+      <w:rPr>
+        <w:rFonts w:ascii="Wingdings" w:hAnsi="Wingdings" w:hint="default"/>
+      </w:rPr>
+    </w:lvl>
+    <w:lvl w:ilvl="6" w:tplc="18090001" w:tentative="1">
+      <w:start w:val="1"/>
+      <w:numFmt w:val="bullet"/>
+      <w:lvlText w:val=""/>
+      <w:lvlJc w:val="left"/>
+      <w:pPr>
+        <w:ind w:left="5040" w:hanging="360"/>
+      </w:pPr>
+      <w:rPr>
+        <w:rFonts w:ascii="Symbol" w:hAnsi="Symbol" w:hint="default"/>
+      </w:rPr>
+    </w:lvl>
+    <w:lvl w:ilvl="7" w:tplc="18090003" w:tentative="1">
+      <w:start w:val="1"/>
+      <w:numFmt w:val="bullet"/>
+      <w:lvlText w:val="o"/>
+      <w:lvlJc w:val="left"/>
+      <w:pPr>
+        <w:ind w:left="5760" w:hanging="360"/>
+      </w:pPr>
+      <w:rPr>
+        <w:rFonts w:ascii="Courier New" w:hAnsi="Courier New" w:cs="Courier New" w:hint="default"/>
+      </w:rPr>
+    </w:lvl>
+    <w:lvl w:ilvl="8" w:tplc="18090005" w:tentative="1">
+      <w:start w:val="1"/>
+      <w:numFmt w:val="bullet"/>
+      <w:lvlText w:val=""/>
+      <w:lvlJc w:val="left"/>
+      <w:pPr>
+        <w:ind w:left="6480" w:hanging="360"/>
+      </w:pPr>
+      <w:rPr>
+        <w:rFonts w:ascii="Wingdings" w:hAnsi="Wingdings" w:hint="default"/>
+      </w:rPr>
+    </w:lvl>
+  </w:abstractNum>
+  <w:abstractNum w:abstractNumId="4" w15:restartNumberingAfterBreak="0">
     <w:nsid w:val="6F1E2901"/>
     <w:multiLevelType w:val="multilevel"/>
     <w:tmpl w:val="1809001F"/>
@@ -14416,6 +15514,119 @@
       <w:pPr>
         <w:ind w:left="4320" w:hanging="1440"/>
       </w:pPr>
+    </w:lvl>
+  </w:abstractNum>
+  <w:abstractNum w:abstractNumId="5" w15:restartNumberingAfterBreak="0">
+    <w:nsid w:val="7D40667E"/>
+    <w:multiLevelType w:val="hybridMultilevel"/>
+    <w:tmpl w:val="79E23354"/>
+    <w:lvl w:ilvl="0" w:tplc="18090001">
+      <w:start w:val="1"/>
+      <w:numFmt w:val="bullet"/>
+      <w:lvlText w:val=""/>
+      <w:lvlJc w:val="left"/>
+      <w:pPr>
+        <w:ind w:left="720" w:hanging="360"/>
+      </w:pPr>
+      <w:rPr>
+        <w:rFonts w:ascii="Symbol" w:hAnsi="Symbol" w:hint="default"/>
+      </w:rPr>
+    </w:lvl>
+    <w:lvl w:ilvl="1" w:tplc="18090003" w:tentative="1">
+      <w:start w:val="1"/>
+      <w:numFmt w:val="bullet"/>
+      <w:lvlText w:val="o"/>
+      <w:lvlJc w:val="left"/>
+      <w:pPr>
+        <w:ind w:left="1440" w:hanging="360"/>
+      </w:pPr>
+      <w:rPr>
+        <w:rFonts w:ascii="Courier New" w:hAnsi="Courier New" w:cs="Courier New" w:hint="default"/>
+      </w:rPr>
+    </w:lvl>
+    <w:lvl w:ilvl="2" w:tplc="18090005" w:tentative="1">
+      <w:start w:val="1"/>
+      <w:numFmt w:val="bullet"/>
+      <w:lvlText w:val=""/>
+      <w:lvlJc w:val="left"/>
+      <w:pPr>
+        <w:ind w:left="2160" w:hanging="360"/>
+      </w:pPr>
+      <w:rPr>
+        <w:rFonts w:ascii="Wingdings" w:hAnsi="Wingdings" w:hint="default"/>
+      </w:rPr>
+    </w:lvl>
+    <w:lvl w:ilvl="3" w:tplc="18090001" w:tentative="1">
+      <w:start w:val="1"/>
+      <w:numFmt w:val="bullet"/>
+      <w:lvlText w:val=""/>
+      <w:lvlJc w:val="left"/>
+      <w:pPr>
+        <w:ind w:left="2880" w:hanging="360"/>
+      </w:pPr>
+      <w:rPr>
+        <w:rFonts w:ascii="Symbol" w:hAnsi="Symbol" w:hint="default"/>
+      </w:rPr>
+    </w:lvl>
+    <w:lvl w:ilvl="4" w:tplc="18090003" w:tentative="1">
+      <w:start w:val="1"/>
+      <w:numFmt w:val="bullet"/>
+      <w:lvlText w:val="o"/>
+      <w:lvlJc w:val="left"/>
+      <w:pPr>
+        <w:ind w:left="3600" w:hanging="360"/>
+      </w:pPr>
+      <w:rPr>
+        <w:rFonts w:ascii="Courier New" w:hAnsi="Courier New" w:cs="Courier New" w:hint="default"/>
+      </w:rPr>
+    </w:lvl>
+    <w:lvl w:ilvl="5" w:tplc="18090005" w:tentative="1">
+      <w:start w:val="1"/>
+      <w:numFmt w:val="bullet"/>
+      <w:lvlText w:val=""/>
+      <w:lvlJc w:val="left"/>
+      <w:pPr>
+        <w:ind w:left="4320" w:hanging="360"/>
+      </w:pPr>
+      <w:rPr>
+        <w:rFonts w:ascii="Wingdings" w:hAnsi="Wingdings" w:hint="default"/>
+      </w:rPr>
+    </w:lvl>
+    <w:lvl w:ilvl="6" w:tplc="18090001" w:tentative="1">
+      <w:start w:val="1"/>
+      <w:numFmt w:val="bullet"/>
+      <w:lvlText w:val=""/>
+      <w:lvlJc w:val="left"/>
+      <w:pPr>
+        <w:ind w:left="5040" w:hanging="360"/>
+      </w:pPr>
+      <w:rPr>
+        <w:rFonts w:ascii="Symbol" w:hAnsi="Symbol" w:hint="default"/>
+      </w:rPr>
+    </w:lvl>
+    <w:lvl w:ilvl="7" w:tplc="18090003" w:tentative="1">
+      <w:start w:val="1"/>
+      <w:numFmt w:val="bullet"/>
+      <w:lvlText w:val="o"/>
+      <w:lvlJc w:val="left"/>
+      <w:pPr>
+        <w:ind w:left="5760" w:hanging="360"/>
+      </w:pPr>
+      <w:rPr>
+        <w:rFonts w:ascii="Courier New" w:hAnsi="Courier New" w:cs="Courier New" w:hint="default"/>
+      </w:rPr>
+    </w:lvl>
+    <w:lvl w:ilvl="8" w:tplc="18090005" w:tentative="1">
+      <w:start w:val="1"/>
+      <w:numFmt w:val="bullet"/>
+      <w:lvlText w:val=""/>
+      <w:lvlJc w:val="left"/>
+      <w:pPr>
+        <w:ind w:left="6480" w:hanging="360"/>
+      </w:pPr>
+      <w:rPr>
+        <w:rFonts w:ascii="Wingdings" w:hAnsi="Wingdings" w:hint="default"/>
+      </w:rPr>
     </w:lvl>
   </w:abstractNum>
   <w:num w:numId="1" w16cid:durableId="1147017396">
@@ -14428,7 +15639,13 @@
     <w:abstractNumId w:val="1"/>
   </w:num>
   <w:num w:numId="4" w16cid:durableId="293948182">
+    <w:abstractNumId w:val="4"/>
+  </w:num>
+  <w:num w:numId="5" w16cid:durableId="1288467232">
     <w:abstractNumId w:val="3"/>
+  </w:num>
+  <w:num w:numId="6" w16cid:durableId="1983801463">
+    <w:abstractNumId w:val="5"/>
   </w:num>
 </w:numbering>
 </file>

</xml_diff>

<commit_message>
Has Script for user now. Updated word document to reflect completion of Sprint 2. Moving on to Sprint 3.
</commit_message>
<xml_diff>
--- a/Daniel_Jameson_T00158237_FYP.docx
+++ b/Daniel_Jameson_T00158237_FYP.docx
@@ -13130,31 +13130,88 @@
         <w:rPr>
           <w:noProof/>
         </w:rPr>
+        <w:t>6.1.</w:t>
+      </w:r>
+      <w:r>
+        <w:rPr>
+          <w:noProof/>
+        </w:rPr>
+        <w:t>6</w:t>
+      </w:r>
+      <w:r>
+        <w:rPr>
+          <w:noProof/>
+        </w:rPr>
+        <w:t xml:space="preserve"> Displaying the </w:t>
+      </w:r>
+      <w:r>
+        <w:rPr>
+          <w:noProof/>
+        </w:rPr>
+        <w:t>Path</w:t>
+      </w:r>
+    </w:p>
+    <w:p>
+      <w:r>
+        <w:t>Again,</w:t>
+      </w:r>
+      <w:r>
+        <w:t xml:space="preserve"> using the Folium library, the map can be saved locally</w:t>
+      </w:r>
+      <w:r>
+        <w:t xml:space="preserve"> as an HTML file. When the file is viewed, a Javascript plugin displays the map. The Javascript library in question uses resources </w:t>
+      </w:r>
+      <w:r>
         <w:lastRenderedPageBreak/>
-        <w:t>6.1.</w:t>
-      </w:r>
-      <w:r>
-        <w:rPr>
-          <w:noProof/>
-        </w:rPr>
-        <w:t>6</w:t>
-      </w:r>
-      <w:r>
-        <w:rPr>
-          <w:noProof/>
-        </w:rPr>
-        <w:t xml:space="preserve"> Displaying the Map</w:t>
-      </w:r>
-    </w:p>
-    <w:p>
-      <w:r>
-        <w:t>Again,</w:t>
-      </w:r>
-      <w:r>
-        <w:t xml:space="preserve"> using the Folium library, the map can be saved locally</w:t>
-      </w:r>
-      <w:r>
-        <w:t xml:space="preserve"> as an HTML file. When the file is viewed, a Javascript plugin displays the map. The Javascript library in question uses resources from the OpenStreetMap project.</w:t>
+        <w:t>from the OpenStreetMap project.</w:t>
+      </w:r>
+      <w:r>
+        <w:t xml:space="preserve"> The script uses Folium Map method to design a map and adds the necessary resources to it from there, using </w:t>
+      </w:r>
+      <w:r>
+        <w:t>several</w:t>
+      </w:r>
+      <w:r>
+        <w:t xml:space="preserve"> options, such as which marker corresponds to which point on the map. Highest and Lowest, in this case.</w:t>
+      </w:r>
+    </w:p>
+    <w:p>
+      <w:r>
+        <w:drawing>
+          <wp:inline distT="0" distB="0" distL="0" distR="0" wp14:anchorId="0C029B86" wp14:editId="53E97B80">
+            <wp:extent cx="5731510" cy="1797685"/>
+            <wp:effectExtent l="0" t="0" r="2540" b="0"/>
+            <wp:docPr id="1019115564" name="Picture 1" descr="A screen shot of a computer code&#10;&#10;AI-generated content may be incorrect."/>
+            <wp:cNvGraphicFramePr>
+              <a:graphicFrameLocks xmlns:a="http://schemas.openxmlformats.org/drawingml/2006/main" noChangeAspect="1"/>
+            </wp:cNvGraphicFramePr>
+            <a:graphic xmlns:a="http://schemas.openxmlformats.org/drawingml/2006/main">
+              <a:graphicData uri="http://schemas.openxmlformats.org/drawingml/2006/picture">
+                <pic:pic xmlns:pic="http://schemas.openxmlformats.org/drawingml/2006/picture">
+                  <pic:nvPicPr>
+                    <pic:cNvPr id="1019115564" name="Picture 1" descr="A screen shot of a computer code&#10;&#10;AI-generated content may be incorrect."/>
+                    <pic:cNvPicPr/>
+                  </pic:nvPicPr>
+                  <pic:blipFill>
+                    <a:blip r:embed="rId29"/>
+                    <a:stretch>
+                      <a:fillRect/>
+                    </a:stretch>
+                  </pic:blipFill>
+                  <pic:spPr>
+                    <a:xfrm>
+                      <a:off x="0" y="0"/>
+                      <a:ext cx="5731510" cy="1797685"/>
+                    </a:xfrm>
+                    <a:prstGeom prst="rect">
+                      <a:avLst/>
+                    </a:prstGeom>
+                  </pic:spPr>
+                </pic:pic>
+              </a:graphicData>
+            </a:graphic>
+          </wp:inline>
+        </w:drawing>
       </w:r>
     </w:p>
     <w:p>
@@ -13162,10 +13219,10 @@
         <w:t xml:space="preserve">When displayed using Folium, the following map is </w:t>
       </w:r>
       <w:r>
-        <w:t>created and stored in the folder in the form of an HTML file</w:t>
-      </w:r>
-      <w:r>
-        <w:t>:</w:t>
+        <w:t>created and stored in the folder in the form of a HTML file</w:t>
+      </w:r>
+      <w:r>
+        <w:t>, displaying the lowest point marker, located in Lough Gouragh.</w:t>
       </w:r>
     </w:p>
     <w:p>
@@ -13192,7 +13249,7 @@
                     <pic:cNvPicPr/>
                   </pic:nvPicPr>
                   <pic:blipFill>
-                    <a:blip r:embed="rId29"/>
+                    <a:blip r:embed="rId30"/>
                     <a:stretch>
                       <a:fillRect/>
                     </a:stretch>
@@ -13261,6 +13318,7 @@
         <w:pStyle w:val="Heading2"/>
       </w:pPr>
       <w:r>
+        <w:lastRenderedPageBreak/>
         <w:t>6.2 Sprint 2</w:t>
       </w:r>
       <w:r>
@@ -13360,7 +13418,6 @@
           </w:tcPr>
           <w:p>
             <w:r>
-              <w:lastRenderedPageBreak/>
               <w:t>Overlay Already Existing Paths for Reference</w:t>
             </w:r>
           </w:p>
@@ -13382,9 +13439,24 @@
           <w:tcPr>
             <w:tcW w:w="2254" w:type="dxa"/>
           </w:tcPr>
+          <w:p/>
+        </w:tc>
+        <w:tc>
+          <w:tcPr>
+            <w:tcW w:w="2254" w:type="dxa"/>
+            <w:shd w:val="clear" w:color="auto" w:fill="84E290" w:themeFill="accent3" w:themeFillTint="66"/>
+          </w:tcPr>
+          <w:p/>
+        </w:tc>
+      </w:tr>
+      <w:tr>
+        <w:tc>
+          <w:tcPr>
+            <w:tcW w:w="2254" w:type="dxa"/>
+          </w:tcPr>
           <w:p>
             <w:r>
-              <w:t>Create Test Path</w:t>
+              <w:t>Display Updated Map</w:t>
             </w:r>
           </w:p>
         </w:tc>
@@ -13400,29 +13472,6 @@
           </w:p>
         </w:tc>
       </w:tr>
-      <w:tr>
-        <w:tc>
-          <w:tcPr>
-            <w:tcW w:w="2254" w:type="dxa"/>
-          </w:tcPr>
-          <w:p>
-            <w:r>
-              <w:t>Display Updated Map</w:t>
-            </w:r>
-          </w:p>
-        </w:tc>
-        <w:tc>
-          <w:tcPr>
-            <w:tcW w:w="2254" w:type="dxa"/>
-            <w:shd w:val="clear" w:color="auto" w:fill="84E290" w:themeFill="accent3" w:themeFillTint="66"/>
-          </w:tcPr>
-          <w:p>
-            <w:r>
-              <w:t>Success</w:t>
-            </w:r>
-          </w:p>
-        </w:tc>
-      </w:tr>
     </w:tbl>
     <w:p>
       <w:pPr>
@@ -13436,6 +13485,21 @@
       <w:r>
         <w:t>The script used to gather the data set for the plot could be reused by potential users. To this end, a new file will be created, containing methods for taking in a point and generating a bounding box based on the given point.</w:t>
       </w:r>
+      <w:r>
+        <w:t xml:space="preserve"> The idea is to produce a script that would allow the user to insert a single point that would produce the necessary elevation data in </w:t>
+      </w:r>
+      <w:r>
+        <w:t>two</w:t>
+      </w:r>
+      <w:r>
+        <w:t xml:space="preserve"> inputs, Longitude and Latitude.</w:t>
+      </w:r>
+      <w:r>
+        <w:t xml:space="preserve"> It uses the same basic idea as before, with refactored code to make the process easier. It produces a CSV file with the </w:t>
+      </w:r>
+      <w:r>
+        <w:t>elevations added to the data set.</w:t>
+      </w:r>
     </w:p>
     <w:p>
       <w:pPr>
@@ -13468,6 +13532,9 @@
       </w:r>
       <w:r>
         <w:t xml:space="preserve"> and OpenStreetMaps. </w:t>
+      </w:r>
+      <w:r>
+        <w:t>Using the osmnx library, a map of the paths can be exported in GeoJson format.</w:t>
       </w:r>
       <w:r>
         <w:br w:type="page"/>
@@ -13609,7 +13676,7 @@
       </w:r>
     </w:p>
     <w:p>
-      <w:hyperlink r:id="rId30" w:history="1">
+      <w:hyperlink r:id="rId31" w:history="1">
         <w:r>
           <w:rPr>
             <w:rStyle w:val="Hyperlink"/>
@@ -13633,7 +13700,7 @@
       </w:r>
     </w:p>
     <w:p>
-      <w:hyperlink r:id="rId31" w:history="1">
+      <w:hyperlink r:id="rId32" w:history="1">
         <w:r>
           <w:rPr>
             <w:rStyle w:val="Hyperlink"/>
@@ -14964,7 +15031,7 @@
       </w:sdtContent>
     </w:sdt>
     <w:sectPr>
-      <w:footerReference w:type="default" r:id="rId32"/>
+      <w:footerReference w:type="default" r:id="rId33"/>
       <w:pgSz w:w="11906" w:h="16838"/>
       <w:pgMar w:top="1440" w:right="1440" w:bottom="1440" w:left="1440" w:header="708" w:footer="708" w:gutter="0"/>
       <w:cols w:space="708"/>

</xml_diff>

<commit_message>
Incremental improvements for existing scripts, Map features updated and added.
</commit_message>
<xml_diff>
--- a/Daniel_Jameson_T00158237_FYP.docx
+++ b/Daniel_Jameson_T00158237_FYP.docx
@@ -13177,6 +13177,9 @@
     </w:p>
     <w:p>
       <w:r>
+        <w:rPr>
+          <w:noProof/>
+        </w:rPr>
         <w:drawing>
           <wp:inline distT="0" distB="0" distL="0" distR="0" wp14:anchorId="0C029B86" wp14:editId="53E97B80">
             <wp:extent cx="5731510" cy="1797685"/>
@@ -13368,6 +13371,9 @@
             <w:r>
               <w:t>Refine Data Gathering Script</w:t>
             </w:r>
+            <w:r>
+              <w:t>.</w:t>
+            </w:r>
           </w:p>
         </w:tc>
         <w:tc>
@@ -13420,6 +13426,9 @@
             <w:r>
               <w:t>Overlay Already Existing Paths for Reference</w:t>
             </w:r>
+            <w:r>
+              <w:t>.</w:t>
+            </w:r>
           </w:p>
         </w:tc>
         <w:tc>
@@ -13432,6 +13441,757 @@
               <w:t>Success</w:t>
             </w:r>
           </w:p>
+        </w:tc>
+      </w:tr>
+      <w:tr>
+        <w:tc>
+          <w:tcPr>
+            <w:tcW w:w="2254" w:type="dxa"/>
+          </w:tcPr>
+          <w:p>
+            <w:r>
+              <w:t>Overlay Bounding Box on Map</w:t>
+            </w:r>
+            <w:r>
+              <w:t>.</w:t>
+            </w:r>
+          </w:p>
+        </w:tc>
+        <w:tc>
+          <w:tcPr>
+            <w:tcW w:w="2254" w:type="dxa"/>
+            <w:shd w:val="clear" w:color="auto" w:fill="84E290" w:themeFill="accent3" w:themeFillTint="66"/>
+          </w:tcPr>
+          <w:p>
+            <w:r>
+              <w:t>Success</w:t>
+            </w:r>
+          </w:p>
+        </w:tc>
+      </w:tr>
+      <w:tr>
+        <w:tc>
+          <w:tcPr>
+            <w:tcW w:w="2254" w:type="dxa"/>
+          </w:tcPr>
+          <w:p>
+            <w:r>
+              <w:t>Display Updated Map</w:t>
+            </w:r>
+            <w:r>
+              <w:t>.</w:t>
+            </w:r>
+          </w:p>
+        </w:tc>
+        <w:tc>
+          <w:tcPr>
+            <w:tcW w:w="2254" w:type="dxa"/>
+            <w:shd w:val="clear" w:color="auto" w:fill="84E290" w:themeFill="accent3" w:themeFillTint="66"/>
+          </w:tcPr>
+          <w:p>
+            <w:r>
+              <w:t>Success</w:t>
+            </w:r>
+          </w:p>
+        </w:tc>
+      </w:tr>
+    </w:tbl>
+    <w:p>
+      <w:pPr>
+        <w:pStyle w:val="Heading3"/>
+      </w:pPr>
+      <w:r>
+        <w:t>6.2.1 Refine Data Gathering Script</w:t>
+      </w:r>
+    </w:p>
+    <w:p>
+      <w:r>
+        <w:t>The script used to gather the data set for the plot could be reused by potential users. To this end, a new file will be created, containing methods for taking in a point and generating a bounding box based on the given point.</w:t>
+      </w:r>
+      <w:r>
+        <w:t xml:space="preserve"> The idea is to produce a script that would allow the user to insert a single point that would produce the necessary elevation data </w:t>
+      </w:r>
+      <w:r>
+        <w:t>using only</w:t>
+      </w:r>
+      <w:r>
+        <w:t xml:space="preserve"> </w:t>
+      </w:r>
+      <w:r>
+        <w:t>two</w:t>
+      </w:r>
+      <w:r>
+        <w:t xml:space="preserve"> inputs, Longitude and Latitude.</w:t>
+      </w:r>
+      <w:r>
+        <w:t xml:space="preserve"> It uses the same basic idea as before, with refactored code to make the process easier. It produces a CSV file with the </w:t>
+      </w:r>
+      <w:r>
+        <w:t>elevations added to the data set.</w:t>
+      </w:r>
+    </w:p>
+    <w:p>
+      <w:r>
+        <w:t>The script has been broken down into functions based on their usage. The first set of methods concern  validation of the given inputs, decimal points with roughly 6 points of precision. This means that standard number validation methods such as is_numeric() won’t work for this purpose.</w:t>
+      </w:r>
+    </w:p>
+    <w:p>
+      <w:pPr>
+        <w:keepNext/>
+      </w:pPr>
+      <w:r>
+        <w:t>Then the valid data inputted into the script gets fed through a for loop that uses the inverse_haversine() method to return a distance away from the points in each diagonal direction. The size of the bounding box is hard-coded to 1 kilometre for cost-saving purposes, meaning that the inverse_haversine method will always be taking in the square root of two as its distance parameter.</w:t>
+      </w:r>
+      <w:r>
+        <w:t xml:space="preserve"> The</w:t>
+      </w:r>
+      <w:r>
+        <w:t xml:space="preserve"> Pythagor</w:t>
+      </w:r>
+      <w:r>
+        <w:t>ean</w:t>
+      </w:r>
+      <w:r>
+        <w:t xml:space="preserve"> Theorem was used to calculate this distance.</w:t>
+      </w:r>
+      <w:r>
+        <w:t xml:space="preserve"> Each side is 1, meaning that the diagonal distance will always be root 2.</w:t>
+      </w:r>
+      <w:r>
+        <w:t xml:space="preserve"> Proof of the theorem can be found </w:t>
+      </w:r>
+      <w:r>
+        <w:lastRenderedPageBreak/>
+        <w:t>below:</w:t>
+      </w:r>
+      <w:r>
+        <w:rPr>
+          <w:noProof/>
+        </w:rPr>
+        <w:t xml:space="preserve"> </w:t>
+      </w:r>
+      <w:r>
+        <w:drawing>
+          <wp:inline distT="0" distB="0" distL="0" distR="0" wp14:anchorId="797310FA" wp14:editId="4511EC71">
+            <wp:extent cx="5731510" cy="3821430"/>
+            <wp:effectExtent l="0" t="0" r="2540" b="7620"/>
+            <wp:docPr id="899748129" name="Picture 1"/>
+            <wp:cNvGraphicFramePr>
+              <a:graphicFrameLocks xmlns:a="http://schemas.openxmlformats.org/drawingml/2006/main" noChangeAspect="1"/>
+            </wp:cNvGraphicFramePr>
+            <a:graphic xmlns:a="http://schemas.openxmlformats.org/drawingml/2006/main">
+              <a:graphicData uri="http://schemas.openxmlformats.org/drawingml/2006/picture">
+                <pic:pic xmlns:pic="http://schemas.openxmlformats.org/drawingml/2006/picture">
+                  <pic:nvPicPr>
+                    <pic:cNvPr id="899748129" name=""/>
+                    <pic:cNvPicPr/>
+                  </pic:nvPicPr>
+                  <pic:blipFill>
+                    <a:blip r:embed="rId31"/>
+                    <a:stretch>
+                      <a:fillRect/>
+                    </a:stretch>
+                  </pic:blipFill>
+                  <pic:spPr>
+                    <a:xfrm>
+                      <a:off x="0" y="0"/>
+                      <a:ext cx="5731510" cy="3821430"/>
+                    </a:xfrm>
+                    <a:prstGeom prst="rect">
+                      <a:avLst/>
+                    </a:prstGeom>
+                  </pic:spPr>
+                </pic:pic>
+              </a:graphicData>
+            </a:graphic>
+          </wp:inline>
+        </w:drawing>
+      </w:r>
+    </w:p>
+    <w:p>
+      <w:pPr>
+        <w:pStyle w:val="Caption"/>
+      </w:pPr>
+      <w:r>
+        <w:t xml:space="preserve">Figure </w:t>
+      </w:r>
+      <w:fldSimple w:instr=" SEQ Figure \* ARABIC ">
+        <w:r>
+          <w:rPr>
+            <w:noProof/>
+          </w:rPr>
+          <w:t>21</w:t>
+        </w:r>
+      </w:fldSimple>
+      <w:r>
+        <w:t>: Pythagoras Theorem</w:t>
+      </w:r>
+    </w:p>
+    <w:p>
+      <w:pPr>
+        <w:keepNext/>
+      </w:pPr>
+      <w:r>
+        <w:t>The finished method produces a bounding box using the points that exist on the northwestern, northeastern, southwestern and southeastern points of the map using a loop as seen below:</w:t>
+      </w:r>
+      <w:r>
+        <w:rPr>
+          <w:noProof/>
+        </w:rPr>
+        <w:t xml:space="preserve"> </w:t>
+      </w:r>
+      <w:r>
+        <w:drawing>
+          <wp:inline distT="0" distB="0" distL="0" distR="0" wp14:anchorId="75483D37" wp14:editId="48ADC01D">
+            <wp:extent cx="5731510" cy="1595120"/>
+            <wp:effectExtent l="0" t="0" r="2540" b="5080"/>
+            <wp:docPr id="256341220" name="Picture 1" descr="A screen shot of a computer code&#10;&#10;AI-generated content may be incorrect."/>
+            <wp:cNvGraphicFramePr>
+              <a:graphicFrameLocks xmlns:a="http://schemas.openxmlformats.org/drawingml/2006/main" noChangeAspect="1"/>
+            </wp:cNvGraphicFramePr>
+            <a:graphic xmlns:a="http://schemas.openxmlformats.org/drawingml/2006/main">
+              <a:graphicData uri="http://schemas.openxmlformats.org/drawingml/2006/picture">
+                <pic:pic xmlns:pic="http://schemas.openxmlformats.org/drawingml/2006/picture">
+                  <pic:nvPicPr>
+                    <pic:cNvPr id="256341220" name="Picture 1" descr="A screen shot of a computer code&#10;&#10;AI-generated content may be incorrect."/>
+                    <pic:cNvPicPr/>
+                  </pic:nvPicPr>
+                  <pic:blipFill>
+                    <a:blip r:embed="rId32"/>
+                    <a:stretch>
+                      <a:fillRect/>
+                    </a:stretch>
+                  </pic:blipFill>
+                  <pic:spPr>
+                    <a:xfrm>
+                      <a:off x="0" y="0"/>
+                      <a:ext cx="5731510" cy="1595120"/>
+                    </a:xfrm>
+                    <a:prstGeom prst="rect">
+                      <a:avLst/>
+                    </a:prstGeom>
+                  </pic:spPr>
+                </pic:pic>
+              </a:graphicData>
+            </a:graphic>
+          </wp:inline>
+        </w:drawing>
+      </w:r>
+    </w:p>
+    <w:p>
+      <w:pPr>
+        <w:pStyle w:val="Caption"/>
+      </w:pPr>
+      <w:r>
+        <w:t xml:space="preserve">Figure </w:t>
+      </w:r>
+      <w:fldSimple w:instr=" SEQ Figure \* ARABIC ">
+        <w:r>
+          <w:rPr>
+            <w:noProof/>
+          </w:rPr>
+          <w:t>22</w:t>
+        </w:r>
+      </w:fldSimple>
+      <w:r>
+        <w:t>: Using Inverse_Haversine()</w:t>
+      </w:r>
+    </w:p>
+    <w:p>
+      <w:pPr>
+        <w:keepNext/>
+      </w:pPr>
+      <w:r>
+        <w:t>When this step is complete, the data can be broken into a 2D array and exported to a CSV file. This process is mostly a retread of the data gathering method, but with this script, the data gets written automatically, instead of having to take the data from the Jupyter Notebooks output directly from the text editor. It does this using Pythons CSV library.</w:t>
+      </w:r>
+      <w:r>
+        <w:t xml:space="preserve"> The elevation data gets stored in an empty list, and for each iteration of the loop, adds the list item to a file called “custom_data_set.csv”.</w:t>
+      </w:r>
+      <w:r>
+        <w:t xml:space="preserve"> A sample of the scripts output can be seen here, with longitude and </w:t>
+      </w:r>
+      <w:r>
+        <w:lastRenderedPageBreak/>
+        <w:t>latitude points corresponding to the summit of Mount Everest:</w:t>
+      </w:r>
+      <w:r>
+        <w:rPr>
+          <w:noProof/>
+        </w:rPr>
+        <w:t xml:space="preserve"> </w:t>
+      </w:r>
+      <w:r>
+        <w:drawing>
+          <wp:inline distT="0" distB="0" distL="0" distR="0" wp14:anchorId="0D8BB1A6" wp14:editId="4781D60C">
+            <wp:extent cx="5731510" cy="4689475"/>
+            <wp:effectExtent l="0" t="0" r="2540" b="0"/>
+            <wp:docPr id="315956705" name="Picture 1" descr="A screen shot of a computer program&#10;&#10;AI-generated content may be incorrect."/>
+            <wp:cNvGraphicFramePr>
+              <a:graphicFrameLocks xmlns:a="http://schemas.openxmlformats.org/drawingml/2006/main" noChangeAspect="1"/>
+            </wp:cNvGraphicFramePr>
+            <a:graphic xmlns:a="http://schemas.openxmlformats.org/drawingml/2006/main">
+              <a:graphicData uri="http://schemas.openxmlformats.org/drawingml/2006/picture">
+                <pic:pic xmlns:pic="http://schemas.openxmlformats.org/drawingml/2006/picture">
+                  <pic:nvPicPr>
+                    <pic:cNvPr id="315956705" name="Picture 1" descr="A screen shot of a computer program&#10;&#10;AI-generated content may be incorrect."/>
+                    <pic:cNvPicPr/>
+                  </pic:nvPicPr>
+                  <pic:blipFill>
+                    <a:blip r:embed="rId33"/>
+                    <a:stretch>
+                      <a:fillRect/>
+                    </a:stretch>
+                  </pic:blipFill>
+                  <pic:spPr>
+                    <a:xfrm>
+                      <a:off x="0" y="0"/>
+                      <a:ext cx="5731510" cy="4689475"/>
+                    </a:xfrm>
+                    <a:prstGeom prst="rect">
+                      <a:avLst/>
+                    </a:prstGeom>
+                  </pic:spPr>
+                </pic:pic>
+              </a:graphicData>
+            </a:graphic>
+          </wp:inline>
+        </w:drawing>
+      </w:r>
+    </w:p>
+    <w:p>
+      <w:pPr>
+        <w:pStyle w:val="Caption"/>
+      </w:pPr>
+      <w:r>
+        <w:t xml:space="preserve">Figure </w:t>
+      </w:r>
+      <w:fldSimple w:instr=" SEQ Figure \* ARABIC ">
+        <w:r>
+          <w:rPr>
+            <w:noProof/>
+          </w:rPr>
+          <w:t>23</w:t>
+        </w:r>
+      </w:fldSimple>
+      <w:r>
+        <w:t>: Mt. Everest Elevation Data</w:t>
+      </w:r>
+      <w:r>
+        <w:t xml:space="preserve"> Sample</w:t>
+      </w:r>
+    </w:p>
+    <w:p>
+      <w:pPr>
+        <w:pStyle w:val="Heading3"/>
+      </w:pPr>
+      <w:r>
+        <w:t>6.2.2 Gather GeoJson Data for</w:t>
+      </w:r>
+      <w:r>
+        <w:t xml:space="preserve"> Existing</w:t>
+      </w:r>
+      <w:r>
+        <w:t xml:space="preserve"> Paths</w:t>
+      </w:r>
+    </w:p>
+    <w:p>
+      <w:r>
+        <w:t>There are several already existing paths to reach the top of the mountain. They exist in different flavours that depend on each subjects use case.</w:t>
+      </w:r>
+      <w:r>
+        <w:t xml:space="preserve"> The easiest way to assess these routes would be to start at a common point, and all routes start from the same position. The starting area is a local area called “Cronin’s Yard”.</w:t>
+      </w:r>
+      <w:r>
+        <w:t xml:space="preserve"> This point is outside the data set, so the problem now becomes a matter of combining a common entry point into the already produced data.</w:t>
+      </w:r>
+    </w:p>
+    <w:p>
+      <w:r>
+        <w:t>A script can be made for that using the Folium library</w:t>
+      </w:r>
+      <w:r>
+        <w:t xml:space="preserve"> and OpenStreetMaps. </w:t>
+      </w:r>
+      <w:r>
+        <w:t>Using the osmnx library, a map of the paths can be exported in GeoJson format.</w:t>
+      </w:r>
+    </w:p>
+    <w:p>
+      <w:pPr>
+        <w:pStyle w:val="Heading3"/>
+      </w:pPr>
+      <w:r>
+        <w:t>6.2.3</w:t>
+      </w:r>
+      <w:r>
+        <w:t xml:space="preserve"> Overlay Bounding Box on Map</w:t>
+      </w:r>
+    </w:p>
+    <w:p>
+      <w:pPr>
+        <w:keepNext/>
+      </w:pPr>
+      <w:r>
+        <w:t xml:space="preserve">The Folium library will have to be updated from past iterations to display the new data that has been gathered. This is a relatively simple process, involving gathering the borders of the map generated by the CSV file. This can be done using the haversine method taken from the data gathering script. Foliums PolyLine() method can be used to display the points, because there is no pre-existing method for drawing a box over a map. This can be done using the inverse_haversine method, although the implementation from the script cannot be reused for this, as it would have an incompatible return type for the location parameter of the PolyLine() </w:t>
+      </w:r>
+      <w:r>
+        <w:lastRenderedPageBreak/>
+        <w:t>method, so each border would have to be gathered manually. Here is the implementation:</w:t>
+      </w:r>
+      <w:r>
+        <w:rPr>
+          <w:noProof/>
+        </w:rPr>
+        <w:t xml:space="preserve"> </w:t>
+      </w:r>
+      <w:r>
+        <w:drawing>
+          <wp:inline distT="0" distB="0" distL="0" distR="0" wp14:anchorId="419E04AE" wp14:editId="662655BC">
+            <wp:extent cx="5731510" cy="2100580"/>
+            <wp:effectExtent l="0" t="0" r="2540" b="0"/>
+            <wp:docPr id="638056412" name="Picture 1" descr="A screen shot of a computer program&#10;&#10;AI-generated content may be incorrect."/>
+            <wp:cNvGraphicFramePr>
+              <a:graphicFrameLocks xmlns:a="http://schemas.openxmlformats.org/drawingml/2006/main" noChangeAspect="1"/>
+            </wp:cNvGraphicFramePr>
+            <a:graphic xmlns:a="http://schemas.openxmlformats.org/drawingml/2006/main">
+              <a:graphicData uri="http://schemas.openxmlformats.org/drawingml/2006/picture">
+                <pic:pic xmlns:pic="http://schemas.openxmlformats.org/drawingml/2006/picture">
+                  <pic:nvPicPr>
+                    <pic:cNvPr id="1259680496" name="Picture 1" descr="A screen shot of a computer program&#10;&#10;AI-generated content may be incorrect."/>
+                    <pic:cNvPicPr/>
+                  </pic:nvPicPr>
+                  <pic:blipFill>
+                    <a:blip r:embed="rId34"/>
+                    <a:stretch>
+                      <a:fillRect/>
+                    </a:stretch>
+                  </pic:blipFill>
+                  <pic:spPr>
+                    <a:xfrm>
+                      <a:off x="0" y="0"/>
+                      <a:ext cx="5731510" cy="2100580"/>
+                    </a:xfrm>
+                    <a:prstGeom prst="rect">
+                      <a:avLst/>
+                    </a:prstGeom>
+                  </pic:spPr>
+                </pic:pic>
+              </a:graphicData>
+            </a:graphic>
+          </wp:inline>
+        </w:drawing>
+      </w:r>
+    </w:p>
+    <w:p>
+      <w:pPr>
+        <w:pStyle w:val="Caption"/>
+        <w:rPr>
+          <w:noProof/>
+        </w:rPr>
+      </w:pPr>
+      <w:r>
+        <w:t xml:space="preserve">Figure </w:t>
+      </w:r>
+      <w:r>
+        <w:fldChar w:fldCharType="begin"/>
+      </w:r>
+      <w:r>
+        <w:instrText xml:space="preserve"> SEQ Figure \* ARABIC </w:instrText>
+      </w:r>
+      <w:r>
+        <w:fldChar w:fldCharType="separate"/>
+      </w:r>
+      <w:r>
+        <w:rPr>
+          <w:noProof/>
+        </w:rPr>
+        <w:t>24</w:t>
+      </w:r>
+      <w:r>
+        <w:fldChar w:fldCharType="end"/>
+      </w:r>
+      <w:r>
+        <w:t>: Gathering the Border Data</w:t>
+      </w:r>
+    </w:p>
+    <w:p/>
+    <w:p>
+      <w:pPr>
+        <w:pStyle w:val="Heading3"/>
+      </w:pPr>
+      <w:r>
+        <w:t>6.2.</w:t>
+      </w:r>
+      <w:r>
+        <w:t>4</w:t>
+      </w:r>
+      <w:r>
+        <w:t xml:space="preserve"> Display Updated Map</w:t>
+      </w:r>
+    </w:p>
+    <w:p>
+      <w:pPr>
+        <w:keepNext/>
+      </w:pPr>
+      <w:r>
+        <w:rPr>
+          <w:noProof/>
+        </w:rPr>
+        <w:t>Th</w:t>
+      </w:r>
+      <w:r>
+        <w:rPr>
+          <w:noProof/>
+        </w:rPr>
+        <w:t>e newly gathered</w:t>
+      </w:r>
+      <w:r>
+        <w:rPr>
+          <w:noProof/>
+        </w:rPr>
+        <w:t xml:space="preserve"> information can then be inserted into </w:t>
+      </w:r>
+      <w:r>
+        <w:rPr>
+          <w:noProof/>
+        </w:rPr>
+        <w:t>map via the</w:t>
+      </w:r>
+      <w:r>
+        <w:rPr>
+          <w:noProof/>
+        </w:rPr>
+        <w:t xml:space="preserve"> Folium PolyLine</w:t>
+      </w:r>
+      <w:r>
+        <w:rPr>
+          <w:noProof/>
+        </w:rPr>
+        <w:t>()</w:t>
+      </w:r>
+      <w:r>
+        <w:rPr>
+          <w:noProof/>
+        </w:rPr>
+        <w:t xml:space="preserve"> method </w:t>
+      </w:r>
+      <w:r>
+        <w:rPr>
+          <w:noProof/>
+        </w:rPr>
+        <w:t>like</w:t>
+      </w:r>
+      <w:r>
+        <w:rPr>
+          <w:noProof/>
+        </w:rPr>
+        <w:t xml:space="preserve"> so:</w:t>
+      </w:r>
+      <w:r>
+        <w:rPr>
+          <w:noProof/>
+        </w:rPr>
+        <w:t xml:space="preserve"> </w:t>
+      </w:r>
+      <w:r>
+        <w:rPr>
+          <w:noProof/>
+        </w:rPr>
+        <w:drawing>
+          <wp:inline distT="0" distB="0" distL="0" distR="0" wp14:anchorId="70FF82B1" wp14:editId="6517488C">
+            <wp:extent cx="5731510" cy="2889885"/>
+            <wp:effectExtent l="0" t="0" r="2540" b="5715"/>
+            <wp:docPr id="2135983791" name="Picture 1" descr="A screen shot of a computer program&#10;&#10;AI-generated content may be incorrect."/>
+            <wp:cNvGraphicFramePr>
+              <a:graphicFrameLocks xmlns:a="http://schemas.openxmlformats.org/drawingml/2006/main" noChangeAspect="1"/>
+            </wp:cNvGraphicFramePr>
+            <a:graphic xmlns:a="http://schemas.openxmlformats.org/drawingml/2006/main">
+              <a:graphicData uri="http://schemas.openxmlformats.org/drawingml/2006/picture">
+                <pic:pic xmlns:pic="http://schemas.openxmlformats.org/drawingml/2006/picture">
+                  <pic:nvPicPr>
+                    <pic:cNvPr id="2135983791" name="Picture 1" descr="A screen shot of a computer program&#10;&#10;AI-generated content may be incorrect."/>
+                    <pic:cNvPicPr/>
+                  </pic:nvPicPr>
+                  <pic:blipFill>
+                    <a:blip r:embed="rId35"/>
+                    <a:stretch>
+                      <a:fillRect/>
+                    </a:stretch>
+                  </pic:blipFill>
+                  <pic:spPr>
+                    <a:xfrm>
+                      <a:off x="0" y="0"/>
+                      <a:ext cx="5731510" cy="2889885"/>
+                    </a:xfrm>
+                    <a:prstGeom prst="rect">
+                      <a:avLst/>
+                    </a:prstGeom>
+                  </pic:spPr>
+                </pic:pic>
+              </a:graphicData>
+            </a:graphic>
+          </wp:inline>
+        </w:drawing>
+      </w:r>
+    </w:p>
+    <w:p>
+      <w:pPr>
+        <w:pStyle w:val="Caption"/>
+      </w:pPr>
+      <w:r>
+        <w:t xml:space="preserve">Figure </w:t>
+      </w:r>
+      <w:fldSimple w:instr=" SEQ Figure \* ARABIC ">
+        <w:r>
+          <w:rPr>
+            <w:noProof/>
+          </w:rPr>
+          <w:t>25</w:t>
+        </w:r>
+      </w:fldSimple>
+      <w:r>
+        <w:t>: Using Folium to Display the Borders</w:t>
+      </w:r>
+    </w:p>
+    <w:p>
+      <w:pPr>
+        <w:keepNext/>
+      </w:pPr>
+      <w:r>
+        <w:t xml:space="preserve">This updates the map to display more relevant information, including the placeholder path from before, all the borders of the data set and the pre-existing paths gathered from the GeoJson data. This makes assessment of the algorithm performance much easier. Local landmarks can now be viewed together with the path data, and viewers should be able to see the starting points and end points roughly now. This is the completed map, with Cronins Yard being the point at the </w:t>
+      </w:r>
+      <w:r>
+        <w:lastRenderedPageBreak/>
+        <w:t>top right where the path begins:</w:t>
+      </w:r>
+      <w:r>
+        <w:rPr>
+          <w:noProof/>
+        </w:rPr>
+        <w:t xml:space="preserve"> </w:t>
+      </w:r>
+      <w:r>
+        <w:drawing>
+          <wp:inline distT="0" distB="0" distL="0" distR="0" wp14:anchorId="32EBB2DF" wp14:editId="4B467F73">
+            <wp:extent cx="5731510" cy="3395980"/>
+            <wp:effectExtent l="0" t="0" r="2540" b="0"/>
+            <wp:docPr id="1975091038" name="Picture 1" descr="A map with a black square&#10;&#10;AI-generated content may be incorrect."/>
+            <wp:cNvGraphicFramePr>
+              <a:graphicFrameLocks xmlns:a="http://schemas.openxmlformats.org/drawingml/2006/main" noChangeAspect="1"/>
+            </wp:cNvGraphicFramePr>
+            <a:graphic xmlns:a="http://schemas.openxmlformats.org/drawingml/2006/main">
+              <a:graphicData uri="http://schemas.openxmlformats.org/drawingml/2006/picture">
+                <pic:pic xmlns:pic="http://schemas.openxmlformats.org/drawingml/2006/picture">
+                  <pic:nvPicPr>
+                    <pic:cNvPr id="1975091038" name="Picture 1" descr="A map with a black square&#10;&#10;AI-generated content may be incorrect."/>
+                    <pic:cNvPicPr/>
+                  </pic:nvPicPr>
+                  <pic:blipFill>
+                    <a:blip r:embed="rId36"/>
+                    <a:stretch>
+                      <a:fillRect/>
+                    </a:stretch>
+                  </pic:blipFill>
+                  <pic:spPr>
+                    <a:xfrm>
+                      <a:off x="0" y="0"/>
+                      <a:ext cx="5731510" cy="3395980"/>
+                    </a:xfrm>
+                    <a:prstGeom prst="rect">
+                      <a:avLst/>
+                    </a:prstGeom>
+                  </pic:spPr>
+                </pic:pic>
+              </a:graphicData>
+            </a:graphic>
+          </wp:inline>
+        </w:drawing>
+      </w:r>
+    </w:p>
+    <w:p>
+      <w:pPr>
+        <w:pStyle w:val="Caption"/>
+      </w:pPr>
+      <w:r>
+        <w:t xml:space="preserve">Figure </w:t>
+      </w:r>
+      <w:fldSimple w:instr=" SEQ Figure \* ARABIC ">
+        <w:r>
+          <w:rPr>
+            <w:noProof/>
+          </w:rPr>
+          <w:t>26</w:t>
+        </w:r>
+      </w:fldSimple>
+      <w:r>
+        <w:t>: Map with Bounding Box and Paths</w:t>
+      </w:r>
+    </w:p>
+    <w:p>
+      <w:r>
+        <w:br w:type="page"/>
+      </w:r>
+    </w:p>
+    <w:p>
+      <w:pPr>
+        <w:pStyle w:val="Heading2"/>
+      </w:pPr>
+      <w:r>
+        <w:lastRenderedPageBreak/>
+        <w:t>6.3 Sprint 3 Timetable Overview</w:t>
+      </w:r>
+    </w:p>
+    <w:tbl>
+      <w:tblPr>
+        <w:tblStyle w:val="TableGrid"/>
+        <w:tblW w:w="0" w:type="auto"/>
+        <w:tblLook w:val="04A0" w:firstRow="1" w:lastRow="0" w:firstColumn="1" w:lastColumn="0" w:noHBand="0" w:noVBand="1"/>
+      </w:tblPr>
+      <w:tblGrid>
+        <w:gridCol w:w="2254"/>
+        <w:gridCol w:w="2254"/>
+      </w:tblGrid>
+      <w:tr>
+        <w:tc>
+          <w:tcPr>
+            <w:tcW w:w="2254" w:type="dxa"/>
+            <w:shd w:val="clear" w:color="auto" w:fill="E59EDC" w:themeFill="accent5" w:themeFillTint="66"/>
+          </w:tcPr>
+          <w:p>
+            <w:r>
+              <w:t>Description</w:t>
+            </w:r>
+          </w:p>
+        </w:tc>
+        <w:tc>
+          <w:tcPr>
+            <w:tcW w:w="2254" w:type="dxa"/>
+            <w:shd w:val="clear" w:color="auto" w:fill="E59EDC" w:themeFill="accent5" w:themeFillTint="66"/>
+          </w:tcPr>
+          <w:p>
+            <w:r>
+              <w:t>Status</w:t>
+            </w:r>
+          </w:p>
+        </w:tc>
+      </w:tr>
+      <w:tr>
+        <w:tc>
+          <w:tcPr>
+            <w:tcW w:w="2254" w:type="dxa"/>
+          </w:tcPr>
+          <w:p>
+            <w:r>
+              <w:t>Task!</w:t>
+            </w:r>
+          </w:p>
+        </w:tc>
+        <w:tc>
+          <w:tcPr>
+            <w:tcW w:w="2254" w:type="dxa"/>
+            <w:shd w:val="clear" w:color="auto" w:fill="84E290" w:themeFill="accent3" w:themeFillTint="66"/>
+          </w:tcPr>
+          <w:p/>
         </w:tc>
       </w:tr>
       <w:tr>
@@ -13454,88 +14214,53 @@
           <w:tcPr>
             <w:tcW w:w="2254" w:type="dxa"/>
           </w:tcPr>
-          <w:p>
-            <w:r>
-              <w:t>Display Updated Map</w:t>
-            </w:r>
-          </w:p>
+          <w:p/>
         </w:tc>
         <w:tc>
           <w:tcPr>
             <w:tcW w:w="2254" w:type="dxa"/>
             <w:shd w:val="clear" w:color="auto" w:fill="84E290" w:themeFill="accent3" w:themeFillTint="66"/>
           </w:tcPr>
-          <w:p>
-            <w:r>
-              <w:t>Success</w:t>
-            </w:r>
-          </w:p>
+          <w:p/>
+        </w:tc>
+      </w:tr>
+      <w:tr>
+        <w:tc>
+          <w:tcPr>
+            <w:tcW w:w="2254" w:type="dxa"/>
+          </w:tcPr>
+          <w:p/>
+        </w:tc>
+        <w:tc>
+          <w:tcPr>
+            <w:tcW w:w="2254" w:type="dxa"/>
+            <w:shd w:val="clear" w:color="auto" w:fill="84E290" w:themeFill="accent3" w:themeFillTint="66"/>
+          </w:tcPr>
+          <w:p/>
+        </w:tc>
+      </w:tr>
+      <w:tr>
+        <w:tc>
+          <w:tcPr>
+            <w:tcW w:w="2254" w:type="dxa"/>
+          </w:tcPr>
+          <w:p/>
+        </w:tc>
+        <w:tc>
+          <w:tcPr>
+            <w:tcW w:w="2254" w:type="dxa"/>
+            <w:shd w:val="clear" w:color="auto" w:fill="84E290" w:themeFill="accent3" w:themeFillTint="66"/>
+          </w:tcPr>
+          <w:p/>
         </w:tc>
       </w:tr>
     </w:tbl>
     <w:p>
       <w:pPr>
-        <w:pStyle w:val="Heading3"/>
-      </w:pPr>
-      <w:r>
-        <w:t>6.2.1 Refine Data Gathering Script</w:t>
-      </w:r>
-    </w:p>
-    <w:p>
-      <w:r>
-        <w:t>The script used to gather the data set for the plot could be reused by potential users. To this end, a new file will be created, containing methods for taking in a point and generating a bounding box based on the given point.</w:t>
-      </w:r>
-      <w:r>
-        <w:t xml:space="preserve"> The idea is to produce a script that would allow the user to insert a single point that would produce the necessary elevation data in </w:t>
-      </w:r>
-      <w:r>
-        <w:t>two</w:t>
-      </w:r>
-      <w:r>
-        <w:t xml:space="preserve"> inputs, Longitude and Latitude.</w:t>
-      </w:r>
-      <w:r>
-        <w:t xml:space="preserve"> It uses the same basic idea as before, with refactored code to make the process easier. It produces a CSV file with the </w:t>
-      </w:r>
-      <w:r>
-        <w:t>elevations added to the data set.</w:t>
-      </w:r>
-    </w:p>
-    <w:p>
-      <w:pPr>
-        <w:pStyle w:val="Heading3"/>
-      </w:pPr>
-      <w:r>
-        <w:t>6.2.2 Gather GeoJson Data for</w:t>
-      </w:r>
-      <w:r>
-        <w:t xml:space="preserve"> Existing</w:t>
-      </w:r>
-      <w:r>
-        <w:t xml:space="preserve"> Paths</w:t>
-      </w:r>
-    </w:p>
-    <w:p>
-      <w:r>
-        <w:t>There are several already existing paths to reach the top of the mountain. They exist in different flavours that depend on each subjects use case.</w:t>
-      </w:r>
-      <w:r>
-        <w:t xml:space="preserve"> The easiest way to assess these routes would be to start at a common point, and all routes start from the same position. The starting area is a local area called “Cronin’s Yard”.</w:t>
-      </w:r>
-      <w:r>
-        <w:t xml:space="preserve"> This point is outside the data set, so the problem now becomes a matter of combining a common entry point into the already produced data.</w:t>
-      </w:r>
-    </w:p>
-    <w:p>
-      <w:r>
-        <w:t>A script can be made for that using the Folium library</w:t>
-      </w:r>
-      <w:r>
-        <w:t xml:space="preserve"> and OpenStreetMaps. </w:t>
-      </w:r>
-      <w:r>
-        <w:t>Using the osmnx library, a map of the paths can be exported in GeoJson format.</w:t>
-      </w:r>
+        <w:rPr>
+          <w:noProof/>
+        </w:rPr>
+      </w:pPr>
       <w:r>
         <w:br w:type="page"/>
       </w:r>
@@ -13676,7 +14401,7 @@
       </w:r>
     </w:p>
     <w:p>
-      <w:hyperlink r:id="rId31" w:history="1">
+      <w:hyperlink r:id="rId37" w:history="1">
         <w:r>
           <w:rPr>
             <w:rStyle w:val="Hyperlink"/>
@@ -13700,7 +14425,7 @@
       </w:r>
     </w:p>
     <w:p>
-      <w:hyperlink r:id="rId32" w:history="1">
+      <w:hyperlink r:id="rId38" w:history="1">
         <w:r>
           <w:rPr>
             <w:rStyle w:val="Hyperlink"/>
@@ -15031,7 +15756,7 @@
       </w:sdtContent>
     </w:sdt>
     <w:sectPr>
-      <w:footerReference w:type="default" r:id="rId33"/>
+      <w:footerReference w:type="default" r:id="rId39"/>
       <w:pgSz w:w="11906" w:h="16838"/>
       <w:pgMar w:top="1440" w:right="1440" w:bottom="1440" w:left="1440" w:header="708" w:footer="708" w:gutter="0"/>
       <w:cols w:space="708"/>
@@ -16205,7 +16930,7 @@
   <w:style w:type="paragraph" w:default="1" w:styleId="Normal">
     <w:name w:val="Normal"/>
     <w:qFormat/>
-    <w:rsid w:val="00192584"/>
+    <w:rsid w:val="0012430A"/>
   </w:style>
   <w:style w:type="paragraph" w:styleId="Heading1">
     <w:name w:val="heading 1"/>

</xml_diff>

<commit_message>
Added a lot of things, removed a lot of things, too many to list, but combined path data with Graph, so there's that.
</commit_message>
<xml_diff>
--- a/Daniel_Jameson_T00158237_FYP.docx
+++ b/Daniel_Jameson_T00158237_FYP.docx
@@ -414,7 +414,27 @@
           <w:smallCaps/>
           <w:lang w:val="en-US"/>
         </w:rPr>
-        <w:t>Bachelor of Science (Honours) in Computing with Software Development</w:t>
+        <w:t>Bachelor of Science (</w:t>
+      </w:r>
+      <w:proofErr w:type="spellStart"/>
+      <w:r>
+        <w:rPr>
+          <w:rStyle w:val="normaltextrun"/>
+          <w:rFonts w:asciiTheme="minorHAnsi" w:eastAsiaTheme="majorEastAsia" w:hAnsiTheme="minorHAnsi" w:cstheme="minorHAnsi"/>
+          <w:smallCaps/>
+          <w:lang w:val="en-US"/>
+        </w:rPr>
+        <w:t>Honours</w:t>
+      </w:r>
+      <w:proofErr w:type="spellEnd"/>
+      <w:r>
+        <w:rPr>
+          <w:rStyle w:val="normaltextrun"/>
+          <w:rFonts w:asciiTheme="minorHAnsi" w:eastAsiaTheme="majorEastAsia" w:hAnsiTheme="minorHAnsi" w:cstheme="minorHAnsi"/>
+          <w:smallCaps/>
+          <w:lang w:val="en-US"/>
+        </w:rPr>
+        <w:t>) in Computing with Software Development</w:t>
       </w:r>
       <w:r>
         <w:rPr>
@@ -5203,7 +5223,6 @@
           <w:id w:val="-2019219878"/>
           <w:citation/>
         </w:sdtPr>
-        <w:sdtEndPr/>
         <w:sdtContent>
           <w:r>
             <w:rPr>
@@ -5515,7 +5534,6 @@
           <w:id w:val="-1855412961"/>
           <w:citation/>
         </w:sdtPr>
-        <w:sdtEndPr/>
         <w:sdtContent>
           <w:r>
             <w:rPr>
@@ -5693,7 +5711,21 @@
         <w:rPr>
           <w:lang w:val="en-GB"/>
         </w:rPr>
-        <w:t xml:space="preserve"> just have to be called “Missing Person” or </w:t>
+        <w:t xml:space="preserve"> just </w:t>
+      </w:r>
+      <w:proofErr w:type="gramStart"/>
+      <w:r>
+        <w:rPr>
+          <w:lang w:val="en-GB"/>
+        </w:rPr>
+        <w:t>have to</w:t>
+      </w:r>
+      <w:proofErr w:type="gramEnd"/>
+      <w:r>
+        <w:rPr>
+          <w:lang w:val="en-GB"/>
+        </w:rPr>
+        <w:t xml:space="preserve"> be called “Missing Person” or </w:t>
       </w:r>
       <w:r>
         <w:rPr>
@@ -6056,7 +6088,6 @@
           <w:id w:val="-1229060902"/>
           <w:citation/>
         </w:sdtPr>
-        <w:sdtEndPr/>
         <w:sdtContent>
           <w:r>
             <w:rPr>
@@ -6109,7 +6140,14 @@
         <w:rPr>
           <w:lang w:val="en-GB"/>
         </w:rPr>
-        <w:t>For ground base</w:t>
+        <w:t xml:space="preserve">For </w:t>
+      </w:r>
+      <w:proofErr w:type="gramStart"/>
+      <w:r>
+        <w:rPr>
+          <w:lang w:val="en-GB"/>
+        </w:rPr>
+        <w:t>ground base</w:t>
       </w:r>
       <w:r>
         <w:rPr>
@@ -6117,6 +6155,7 @@
         </w:rPr>
         <w:t>d</w:t>
       </w:r>
+      <w:proofErr w:type="gramEnd"/>
       <w:r>
         <w:rPr>
           <w:lang w:val="en-GB"/>
@@ -6139,7 +6178,21 @@
         <w:rPr>
           <w:lang w:val="en-GB"/>
         </w:rPr>
-        <w:t xml:space="preserve"> the National Search and Rescue Plan does not clearly define who is responsible, alluding to An Garda Siochana having a duty to safety. </w:t>
+        <w:t xml:space="preserve"> the National Search and Rescue Plan does not clearly define who is responsible, alluding to </w:t>
+      </w:r>
+      <w:proofErr w:type="gramStart"/>
+      <w:r>
+        <w:rPr>
+          <w:lang w:val="en-GB"/>
+        </w:rPr>
+        <w:t>An</w:t>
+      </w:r>
+      <w:proofErr w:type="gramEnd"/>
+      <w:r>
+        <w:rPr>
+          <w:lang w:val="en-GB"/>
+        </w:rPr>
+        <w:t xml:space="preserve"> Garda Siochana having a duty to safety. </w:t>
       </w:r>
       <w:r>
         <w:rPr>
@@ -6169,7 +6222,21 @@
         <w:rPr>
           <w:lang w:val="en-GB"/>
         </w:rPr>
-        <w:t>governing policing activity places an obligation on An Garda Síochána to protect life and property,</w:t>
+        <w:t xml:space="preserve">governing policing activity places an obligation on </w:t>
+      </w:r>
+      <w:proofErr w:type="gramStart"/>
+      <w:r>
+        <w:rPr>
+          <w:lang w:val="en-GB"/>
+        </w:rPr>
+        <w:t>An</w:t>
+      </w:r>
+      <w:proofErr w:type="gramEnd"/>
+      <w:r>
+        <w:rPr>
+          <w:lang w:val="en-GB"/>
+        </w:rPr>
+        <w:t xml:space="preserve"> Garda Síochána to protect life and property,</w:t>
       </w:r>
       <w:r>
         <w:rPr>
@@ -6197,7 +6264,6 @@
           <w:id w:val="199057463"/>
           <w:citation/>
         </w:sdtPr>
-        <w:sdtEndPr/>
         <w:sdtContent>
           <w:r>
             <w:rPr>
@@ -6336,7 +6402,6 @@
           <w:id w:val="2025980102"/>
           <w:citation/>
         </w:sdtPr>
-        <w:sdtEndPr/>
         <w:sdtContent>
           <w:r>
             <w:rPr>
@@ -6448,7 +6513,6 @@
           <w:id w:val="-358809241"/>
           <w:citation/>
         </w:sdtPr>
-        <w:sdtEndPr/>
         <w:sdtContent>
           <w:r>
             <w:rPr>
@@ -6670,7 +6734,6 @@
           <w:id w:val="1878739218"/>
           <w:citation/>
         </w:sdtPr>
-        <w:sdtEndPr/>
         <w:sdtContent>
           <w:r>
             <w:rPr>
@@ -6845,7 +6908,6 @@
           <w:id w:val="1653256625"/>
           <w:citation/>
         </w:sdtPr>
-        <w:sdtEndPr/>
         <w:sdtContent>
           <w:r>
             <w:rPr>
@@ -6962,7 +7024,6 @@
           <w:id w:val="-38128623"/>
           <w:citation/>
         </w:sdtPr>
-        <w:sdtEndPr/>
         <w:sdtContent>
           <w:r>
             <w:rPr>
@@ -7125,7 +7186,6 @@
           <w:id w:val="152807519"/>
           <w:citation/>
         </w:sdtPr>
-        <w:sdtEndPr/>
         <w:sdtContent>
           <w:r>
             <w:rPr>
@@ -7225,7 +7285,6 @@
           <w:id w:val="2000623462"/>
           <w:citation/>
         </w:sdtPr>
-        <w:sdtEndPr/>
         <w:sdtContent>
           <w:r>
             <w:fldChar w:fldCharType="begin"/>
@@ -7350,7 +7409,6 @@
           <w:id w:val="316070463"/>
           <w:citation/>
         </w:sdtPr>
-        <w:sdtEndPr/>
         <w:sdtContent>
           <w:r>
             <w:fldChar w:fldCharType="begin"/>
@@ -7425,7 +7483,6 @@
           <w:id w:val="1034237962"/>
           <w:citation/>
         </w:sdtPr>
-        <w:sdtEndPr/>
         <w:sdtContent>
           <w:r>
             <w:fldChar w:fldCharType="begin"/>
@@ -7485,7 +7542,6 @@
           <w:id w:val="-1989000508"/>
           <w:citation/>
         </w:sdtPr>
-        <w:sdtEndPr/>
         <w:sdtContent>
           <w:r>
             <w:fldChar w:fldCharType="begin"/>
@@ -7537,7 +7593,15 @@
         <w:t xml:space="preserve"> LiDar</w:t>
       </w:r>
       <w:r>
-        <w:t>(LIght Detection And Ranging)</w:t>
+        <w:t xml:space="preserve">(LIght Detection </w:t>
+      </w:r>
+      <w:proofErr w:type="gramStart"/>
+      <w:r>
+        <w:t>And</w:t>
+      </w:r>
+      <w:proofErr w:type="gramEnd"/>
+      <w:r>
+        <w:t xml:space="preserve"> Ranging)</w:t>
       </w:r>
       <w:bookmarkEnd w:id="13"/>
     </w:p>
@@ -7559,7 +7623,6 @@
           <w:id w:val="-1438525794"/>
           <w:citation/>
         </w:sdtPr>
-        <w:sdtEndPr/>
         <w:sdtContent>
           <w:r>
             <w:fldChar w:fldCharType="begin"/>
@@ -7634,7 +7697,6 @@
           <w:id w:val="218941609"/>
           <w:citation/>
         </w:sdtPr>
-        <w:sdtEndPr/>
         <w:sdtContent>
           <w:r>
             <w:fldChar w:fldCharType="begin"/>
@@ -7773,7 +7835,6 @@
           <w:id w:val="-1785421561"/>
           <w:citation/>
         </w:sdtPr>
-        <w:sdtEndPr/>
         <w:sdtContent>
           <w:r>
             <w:fldChar w:fldCharType="begin"/>
@@ -7846,7 +7907,15 @@
         <w:t xml:space="preserve">Google hosts an API for returning the elevation of any point that is indexed on one of their maps. This information could prove to be useful in assessing the surrounding terrain and provide information to incorporate into the pathfinding route. The API </w:t>
       </w:r>
       <w:r>
-        <w:t>receives an input of longitude and latitude, and returns an elevation to the user at the given coordinates</w:t>
+        <w:t xml:space="preserve">receives an input of longitude and </w:t>
+      </w:r>
+      <w:proofErr w:type="gramStart"/>
+      <w:r>
+        <w:t>latitude, and</w:t>
+      </w:r>
+      <w:proofErr w:type="gramEnd"/>
+      <w:r>
+        <w:t xml:space="preserve"> returns an elevation to the user at the given coordinates</w:t>
       </w:r>
       <w:r>
         <w:t>. This returns either a JSON or an XML response in Meters. It should be noted that this a paid API, although usage can be forcibly limited. It must be used sparingly, or a free solution could be found.</w:t>
@@ -7856,7 +7925,6 @@
           <w:id w:val="2056664695"/>
           <w:citation/>
         </w:sdtPr>
-        <w:sdtEndPr/>
         <w:sdtContent>
           <w:r>
             <w:fldChar w:fldCharType="begin"/>
@@ -8034,7 +8102,6 @@
           <w:id w:val="1713465254"/>
           <w:citation/>
         </w:sdtPr>
-        <w:sdtEndPr/>
         <w:sdtContent>
           <w:r>
             <w:fldChar w:fldCharType="begin"/>
@@ -8140,7 +8207,6 @@
           <w:id w:val="2000766078"/>
           <w:citation/>
         </w:sdtPr>
-        <w:sdtEndPr/>
         <w:sdtContent>
           <w:r>
             <w:fldChar w:fldCharType="begin"/>
@@ -8254,7 +8320,6 @@
           <w:id w:val="2036930185"/>
           <w:citation/>
         </w:sdtPr>
-        <w:sdtEndPr/>
         <w:sdtContent>
           <w:r>
             <w:fldChar w:fldCharType="begin"/>
@@ -8351,8 +8416,13 @@
         <w:t xml:space="preserve"> is a</w:t>
       </w:r>
       <w:r>
-        <w:t>n open source</w:t>
-      </w:r>
+        <w:t xml:space="preserve">n </w:t>
+      </w:r>
+      <w:proofErr w:type="gramStart"/>
+      <w:r>
+        <w:t>open source</w:t>
+      </w:r>
+      <w:proofErr w:type="gramEnd"/>
       <w:r>
         <w:t xml:space="preserve"> maths library for the Python programming language. </w:t>
       </w:r>
@@ -8384,7 +8454,15 @@
         <w:t>.</w:t>
       </w:r>
       <w:r>
-        <w:t xml:space="preserve"> NumPy contains several advanced methods of working with arrays, fourier transformation and linear algebra.</w:t>
+        <w:t xml:space="preserve"> NumPy contains several advanced methods of working with arrays, </w:t>
+      </w:r>
+      <w:proofErr w:type="spellStart"/>
+      <w:r>
+        <w:t>fourier</w:t>
+      </w:r>
+      <w:proofErr w:type="spellEnd"/>
+      <w:r>
+        <w:t xml:space="preserve"> transformation and linear algebra.</w:t>
       </w:r>
     </w:p>
     <w:p>
@@ -8402,7 +8480,6 @@
           <w:id w:val="-966651981"/>
           <w:citation/>
         </w:sdtPr>
-        <w:sdtEndPr/>
         <w:sdtContent>
           <w:r>
             <w:fldChar w:fldCharType="begin"/>
@@ -8537,7 +8614,6 @@
           <w:id w:val="1631817827"/>
           <w:citation/>
         </w:sdtPr>
-        <w:sdtEndPr/>
         <w:sdtContent>
           <w:r>
             <w:fldChar w:fldCharType="begin"/>
@@ -8597,7 +8673,15 @@
     </w:p>
     <w:p>
       <w:r>
-        <w:t>In its implementation, it uses a lot of memory, as it has to store each node in memory as it makes its’ calculations. For this reason, it may be more prudent to research many algorithms of similar type to ascertain which one may be the best for the pathfinding purpose.</w:t>
+        <w:t xml:space="preserve">In its implementation, it uses a lot of memory, as it </w:t>
+      </w:r>
+      <w:proofErr w:type="gramStart"/>
+      <w:r>
+        <w:t>has to</w:t>
+      </w:r>
+      <w:proofErr w:type="gramEnd"/>
+      <w:r>
+        <w:t xml:space="preserve"> store each node in memory as it makes its’ calculations. For this reason, it may be more prudent to research many algorithms of similar type to ascertain which one may be the best for the pathfinding purpose.</w:t>
       </w:r>
       <w:r>
         <w:t xml:space="preserve"> Another drawback of this algorithm is that it only increments in angles of 45 degrees, meaning that it would have limited purpose here, as while it is easy to implement, it should not provide the optimal route over a 3D space</w:t>
@@ -8610,7 +8694,6 @@
           <w:id w:val="517740922"/>
           <w:citation/>
         </w:sdtPr>
-        <w:sdtEndPr/>
         <w:sdtContent>
           <w:r>
             <w:fldChar w:fldCharType="begin"/>
@@ -8775,7 +8858,6 @@
           <w:id w:val="1400786870"/>
           <w:citation/>
         </w:sdtPr>
-        <w:sdtEndPr/>
         <w:sdtContent>
           <w:r>
             <w:fldChar w:fldCharType="begin"/>
@@ -9042,7 +9124,15 @@
         <w:t>For the purposes of this report, the data on a selected search area will have to be acquired. The data will involve collecting the Latitudes, Longitudes and Elevations of any given search area.</w:t>
       </w:r>
       <w:r>
-        <w:t xml:space="preserve"> The terrain will then have to be assessed and the appropriate routes and areas gathered.</w:t>
+        <w:t xml:space="preserve"> The terrain will then have to be </w:t>
+      </w:r>
+      <w:proofErr w:type="gramStart"/>
+      <w:r>
+        <w:t>assessed</w:t>
+      </w:r>
+      <w:proofErr w:type="gramEnd"/>
+      <w:r>
+        <w:t xml:space="preserve"> and the appropriate routes and areas gathered.</w:t>
       </w:r>
     </w:p>
     <w:p>
@@ -9085,7 +9175,15 @@
         <w:t xml:space="preserve">2  </w:t>
       </w:r>
       <w:r>
-        <w:t>, the area should be a combination of manageable and detailed, while the calculations should not be prohibitively expensive, hitting the Elevation API 441 times. This falls below Googles maximum number of requests per use, and can be run all at once. If the box was broken down into smaller boxes requiring more points, the API would have to sleep to prevent the API from timing out.</w:t>
+        <w:t xml:space="preserve">, the area should be a combination of manageable and detailed, while the calculations should not be prohibitively expensive, hitting the Elevation API 441 times. This falls below Googles maximum number of requests per </w:t>
+      </w:r>
+      <w:proofErr w:type="gramStart"/>
+      <w:r>
+        <w:t>use, and</w:t>
+      </w:r>
+      <w:proofErr w:type="gramEnd"/>
+      <w:r>
+        <w:t xml:space="preserve"> can be run all at once. If the box was broken down into smaller boxes requiring more points, the API would have to sleep to prevent the API from timing out.</w:t>
       </w:r>
     </w:p>
     <w:p>
@@ -9264,7 +9362,15 @@
     </w:p>
     <w:p>
       <w:r>
-        <w:t>When it comes to working with 3D spaces, Python has various libraries available to assist a user with that task. The data can be viewed using a plot from MatPlotLib. The data needs to be extracted from the CSV file from the previous step. This is accomplished using the Pandas library, as it has methods available for reading values from these files, in the form of a DataFrame. The values for Latitude, Longitude and Elevation can then be determined and inserted into a suitable MatPlotLib figure for</w:t>
+        <w:t xml:space="preserve">When it comes to working with 3D spaces, Python has various libraries available to assist a user with that task. The data can be viewed using a plot from MatPlotLib. The data needs to be extracted from the CSV file from the previous step. This is accomplished using the Pandas library, as it has methods available for reading values from these files, in the form of a </w:t>
+      </w:r>
+      <w:proofErr w:type="spellStart"/>
+      <w:r>
+        <w:t>DataFrame</w:t>
+      </w:r>
+      <w:proofErr w:type="spellEnd"/>
+      <w:r>
+        <w:t>. The values for Latitude, Longitude and Elevation can then be determined and inserted into a suitable MatPlotLib figure for</w:t>
       </w:r>
       <w:r>
         <w:t xml:space="preserve"> </w:t>
@@ -9376,7 +9482,6 @@
           <w:id w:val="1788544750"/>
           <w:citation/>
         </w:sdtPr>
-        <w:sdtEndPr/>
         <w:sdtContent>
           <w:r>
             <w:fldChar w:fldCharType="begin"/>
@@ -11303,7 +11408,15 @@
         <w:t>The OS library will be used to access API keys, as storing these in plain text would introduce security vulnerabilities.</w:t>
       </w:r>
       <w:r>
-        <w:t xml:space="preserve"> Storing the Google API key as an environment variable would be a more prudent way to do this, and is accessed like this: (API Key value removed for security.)</w:t>
+        <w:t xml:space="preserve"> Storing the Google API key as an environment variable would be a more prudent way to do </w:t>
+      </w:r>
+      <w:proofErr w:type="gramStart"/>
+      <w:r>
+        <w:t>this, and</w:t>
+      </w:r>
+      <w:proofErr w:type="gramEnd"/>
+      <w:r>
+        <w:t xml:space="preserve"> is accessed like this: (API Key value removed for security.)</w:t>
       </w:r>
       <w:r>
         <w:rPr>
@@ -11808,7 +11921,6 @@
           <w:id w:val="-1983532438"/>
           <w:citation/>
         </w:sdtPr>
-        <w:sdtEndPr/>
         <w:sdtContent>
           <w:r>
             <w:fldChar w:fldCharType="begin"/>
@@ -12640,12 +12752,36 @@
     </w:p>
     <w:p>
       <w:r>
-        <w:t>The working environment is going to be a virtual environment using the Python venv library. The following command creates an environment to be used in the program:</w:t>
-      </w:r>
-    </w:p>
-    <w:p>
-      <w:r>
-        <w:t>‘python venv env’</w:t>
+        <w:t xml:space="preserve">The working environment is going to be a virtual environment using the Python </w:t>
+      </w:r>
+      <w:proofErr w:type="spellStart"/>
+      <w:r>
+        <w:t>venv</w:t>
+      </w:r>
+      <w:proofErr w:type="spellEnd"/>
+      <w:r>
+        <w:t xml:space="preserve"> library. The following command creates an environment to be used in the program:</w:t>
+      </w:r>
+    </w:p>
+    <w:p>
+      <w:r>
+        <w:t>‘</w:t>
+      </w:r>
+      <w:proofErr w:type="gramStart"/>
+      <w:r>
+        <w:t>python</w:t>
+      </w:r>
+      <w:proofErr w:type="gramEnd"/>
+      <w:r>
+        <w:t xml:space="preserve"> </w:t>
+      </w:r>
+      <w:proofErr w:type="spellStart"/>
+      <w:r>
+        <w:t>venv</w:t>
+      </w:r>
+      <w:proofErr w:type="spellEnd"/>
+      <w:r>
+        <w:t xml:space="preserve"> env’</w:t>
       </w:r>
       <w:r>
         <w:t>. This command creates the virtual environment folder, in this case, it is called ‘env’.</w:t>
@@ -12715,8 +12851,21 @@
         <w:t>‘</w:t>
       </w:r>
       <w:r>
-        <w:t>\env\Lib\site-packages\networkx\algorithms\shortest_paths</w:t>
-      </w:r>
+        <w:t>\env\Lib\site-packages\</w:t>
+      </w:r>
+      <w:proofErr w:type="spellStart"/>
+      <w:r>
+        <w:t>networkx</w:t>
+      </w:r>
+      <w:proofErr w:type="spellEnd"/>
+      <w:r>
+        <w:t>\algorithms\</w:t>
+      </w:r>
+      <w:proofErr w:type="spellStart"/>
+      <w:r>
+        <w:t>shortest_paths</w:t>
+      </w:r>
+      <w:proofErr w:type="spellEnd"/>
       <w:r>
         <w:t>’</w:t>
       </w:r>
@@ -12854,7 +13003,15 @@
         <w:t>The first sprint of this project will entail getting the data from the CSV file to display and find a path from the lowest point to the highest.</w:t>
       </w:r>
       <w:r>
-        <w:t xml:space="preserve"> At the current point in time, the CSV file contains Latitude, Longitude and Elevation(X,Z,Y) coordinates that roughly correspond to a 1 kilometre box around the mountain of Carrauntoohil.</w:t>
+        <w:t xml:space="preserve"> At the current point in time, the CSV file contains Latitude, Longitude and Elevation(X,Z,Y) coordinates that roughly correspond to a </w:t>
+      </w:r>
+      <w:proofErr w:type="gramStart"/>
+      <w:r>
+        <w:t>1 kilometre</w:t>
+      </w:r>
+      <w:proofErr w:type="gramEnd"/>
+      <w:r>
+        <w:t xml:space="preserve"> box around the mountain of Carrauntoohil.</w:t>
       </w:r>
     </w:p>
     <w:p>
@@ -12885,7 +13042,15 @@
         <w:t>will be implemented in a basic capacity.</w:t>
       </w:r>
       <w:r>
-        <w:t xml:space="preserve"> Using the SciPy and KDTree libraries, the information can be stored and manipulated accordingly.</w:t>
+        <w:t xml:space="preserve"> Using the SciPy and </w:t>
+      </w:r>
+      <w:proofErr w:type="spellStart"/>
+      <w:r>
+        <w:t>KDTree</w:t>
+      </w:r>
+      <w:proofErr w:type="spellEnd"/>
+      <w:r>
+        <w:t xml:space="preserve"> libraries, the information can be stored and manipulated accordingly.</w:t>
       </w:r>
     </w:p>
     <w:p>
@@ -12899,7 +13064,15 @@
         <w:keepNext/>
       </w:pPr>
       <w:r>
-        <w:t>In the case of a basic example, the lowest and highest points in the graph will be found using Python data science libraries. The data from the CSV is stored in a Pandas dataframe and the lowest and highest values found using the min() and max() methods. They are returned like so:</w:t>
+        <w:t xml:space="preserve">In the case of a basic example, the lowest and highest points in the graph will be found using Python data science libraries. The data from the CSV is stored in a Pandas </w:t>
+      </w:r>
+      <w:proofErr w:type="spellStart"/>
+      <w:r>
+        <w:t>dataframe</w:t>
+      </w:r>
+      <w:proofErr w:type="spellEnd"/>
+      <w:r>
+        <w:t xml:space="preserve"> and the lowest and highest values found using the min() and max() methods. They are returned like so:</w:t>
       </w:r>
       <w:r>
         <w:rPr>
@@ -13051,7 +13224,23 @@
         <w:keepNext/>
       </w:pPr>
       <w:r>
-        <w:t xml:space="preserve">First, the graph needs to be produced and the algorithms applied to that. Application of the Graph and path are done with the NetworkX library, while the SciPy KDTree is used for </w:t>
+        <w:t xml:space="preserve">First, the graph needs to be </w:t>
+      </w:r>
+      <w:proofErr w:type="gramStart"/>
+      <w:r>
+        <w:t>produced</w:t>
+      </w:r>
+      <w:proofErr w:type="gramEnd"/>
+      <w:r>
+        <w:t xml:space="preserve"> and the algorithms applied to that. Application of the Graph and path are done with the NetworkX library, while the SciPy </w:t>
+      </w:r>
+      <w:proofErr w:type="spellStart"/>
+      <w:r>
+        <w:t>KDTree</w:t>
+      </w:r>
+      <w:proofErr w:type="spellEnd"/>
+      <w:r>
+        <w:t xml:space="preserve"> is used for </w:t>
       </w:r>
       <w:r>
         <w:t>storing the information in a binary tree and traversing</w:t>
@@ -13225,7 +13414,15 @@
         <w:t>created and stored in the folder in the form of a HTML file</w:t>
       </w:r>
       <w:r>
-        <w:t>, displaying the lowest point marker, located in Lough Gouragh.</w:t>
+        <w:t xml:space="preserve">, displaying the lowest point marker, located in Lough </w:t>
+      </w:r>
+      <w:proofErr w:type="spellStart"/>
+      <w:r>
+        <w:t>Gouragh</w:t>
+      </w:r>
+      <w:proofErr w:type="spellEnd"/>
+      <w:r>
+        <w:t>.</w:t>
       </w:r>
     </w:p>
     <w:p>
@@ -13305,7 +13502,15 @@
         <w:t>This sprint covered a lot of ground.</w:t>
       </w:r>
       <w:r>
-        <w:t xml:space="preserve"> It implemented pathfinding on a basic level, and covered some aspects of reusability for the project. If the aim is to have end users gather data on their own selected areas to find, there is a good starting point here.</w:t>
+        <w:t xml:space="preserve"> It implemented pathfinding on a basic </w:t>
+      </w:r>
+      <w:proofErr w:type="gramStart"/>
+      <w:r>
+        <w:t>level, and</w:t>
+      </w:r>
+      <w:proofErr w:type="gramEnd"/>
+      <w:r>
+        <w:t xml:space="preserve"> covered some aspects of reusability for the project. If the aim is to have end users gather data on their own selected areas to find, there is a good starting point here.</w:t>
       </w:r>
     </w:p>
     <w:p>
@@ -13313,7 +13518,17 @@
         <w:t xml:space="preserve">Going forward, the next sprints are going to have to make the program more reusable and allow for more direct actions from the user. Reusability will have to take more focus going forward, as gathering their own bounding boxes and points of interest would be too much of a barrier to entry for most people. The application has the potential to operate with only a single point being inserted by the user and from there, the application could </w:t>
       </w:r>
       <w:r>
-        <w:t>generate it’s own paths based on that data.</w:t>
+        <w:t xml:space="preserve">generate </w:t>
+      </w:r>
+      <w:proofErr w:type="spellStart"/>
+      <w:proofErr w:type="gramStart"/>
+      <w:r>
+        <w:t>it’s</w:t>
+      </w:r>
+      <w:proofErr w:type="spellEnd"/>
+      <w:proofErr w:type="gramEnd"/>
+      <w:r>
+        <w:t xml:space="preserve"> own paths based on that data.</w:t>
       </w:r>
     </w:p>
     <w:p>
@@ -13532,7 +13747,15 @@
     </w:p>
     <w:p>
       <w:r>
-        <w:t>The script has been broken down into functions based on their usage. The first set of methods concern  validation of the given inputs, decimal points with roughly 6 points of precision. This means that standard number validation methods such as is_numeric() won’t work for this purpose.</w:t>
+        <w:t xml:space="preserve">The script has been broken down into functions based on their usage. The first set of methods concern  validation of the given inputs, decimal points with roughly 6 points of precision. This means that standard number validation methods such as </w:t>
+      </w:r>
+      <w:proofErr w:type="spellStart"/>
+      <w:r>
+        <w:t>is_numeric</w:t>
+      </w:r>
+      <w:proofErr w:type="spellEnd"/>
+      <w:r>
+        <w:t>() won’t work for this purpose.</w:t>
       </w:r>
     </w:p>
     <w:p>
@@ -13540,7 +13763,23 @@
         <w:keepNext/>
       </w:pPr>
       <w:r>
-        <w:t>Then the valid data inputted into the script gets fed through a for loop that uses the inverse_haversine() method to return a distance away from the points in each diagonal direction. The size of the bounding box is hard-coded to 1 kilometre for cost-saving purposes, meaning that the inverse_haversine method will always be taking in the square root of two as its distance parameter.</w:t>
+        <w:t xml:space="preserve">Then the valid data inputted into the script gets fed through a for loop that uses the </w:t>
+      </w:r>
+      <w:proofErr w:type="spellStart"/>
+      <w:r>
+        <w:t>inverse_haversine</w:t>
+      </w:r>
+      <w:proofErr w:type="spellEnd"/>
+      <w:r>
+        <w:t xml:space="preserve">() method to return a distance away from the points in each diagonal direction. The size of the bounding box is hard-coded to 1 kilometre for cost-saving purposes, meaning that the </w:t>
+      </w:r>
+      <w:proofErr w:type="spellStart"/>
+      <w:r>
+        <w:t>inverse_haversine</w:t>
+      </w:r>
+      <w:proofErr w:type="spellEnd"/>
+      <w:r>
+        <w:t xml:space="preserve"> method will always be taking in the square root of two as its distance parameter.</w:t>
       </w:r>
       <w:r>
         <w:t xml:space="preserve"> The</w:t>
@@ -13571,6 +13810,9 @@
         <w:t xml:space="preserve"> </w:t>
       </w:r>
       <w:r>
+        <w:rPr>
+          <w:noProof/>
+        </w:rPr>
         <w:drawing>
           <wp:inline distT="0" distB="0" distL="0" distR="0" wp14:anchorId="797310FA" wp14:editId="4511EC71">
             <wp:extent cx="5731510" cy="3821430"/>
@@ -13641,6 +13883,9 @@
         <w:t xml:space="preserve"> </w:t>
       </w:r>
       <w:r>
+        <w:rPr>
+          <w:noProof/>
+        </w:rPr>
         <w:drawing>
           <wp:inline distT="0" distB="0" distL="0" distR="0" wp14:anchorId="75483D37" wp14:editId="48ADC01D">
             <wp:extent cx="5731510" cy="1595120"/>
@@ -13721,6 +13966,9 @@
         <w:t xml:space="preserve"> </w:t>
       </w:r>
       <w:r>
+        <w:rPr>
+          <w:noProof/>
+        </w:rPr>
         <w:drawing>
           <wp:inline distT="0" distB="0" distL="0" distR="0" wp14:anchorId="0D8BB1A6" wp14:editId="4781D60C">
             <wp:extent cx="5731510" cy="4689475"/>
@@ -13832,7 +14080,39 @@
         <w:keepNext/>
       </w:pPr>
       <w:r>
-        <w:t xml:space="preserve">The Folium library will have to be updated from past iterations to display the new data that has been gathered. This is a relatively simple process, involving gathering the borders of the map generated by the CSV file. This can be done using the haversine method taken from the data gathering script. Foliums PolyLine() method can be used to display the points, because there is no pre-existing method for drawing a box over a map. This can be done using the inverse_haversine method, although the implementation from the script cannot be reused for this, as it would have an incompatible return type for the location parameter of the PolyLine() </w:t>
+        <w:t xml:space="preserve">The Folium library will have to be updated from past iterations to display the new data that has been gathered. This is a relatively simple process, involving gathering the borders of the map generated by the CSV file. This can be done using the haversine method taken from the data gathering script. </w:t>
+      </w:r>
+      <w:proofErr w:type="spellStart"/>
+      <w:r>
+        <w:t>Foliums</w:t>
+      </w:r>
+      <w:proofErr w:type="spellEnd"/>
+      <w:r>
+        <w:t xml:space="preserve"> </w:t>
+      </w:r>
+      <w:proofErr w:type="spellStart"/>
+      <w:r>
+        <w:t>PolyLine</w:t>
+      </w:r>
+      <w:proofErr w:type="spellEnd"/>
+      <w:r>
+        <w:t xml:space="preserve">() method can be used to display the points, because there is no pre-existing method for drawing a box over a map. This can be done using the </w:t>
+      </w:r>
+      <w:proofErr w:type="spellStart"/>
+      <w:r>
+        <w:t>inverse_haversine</w:t>
+      </w:r>
+      <w:proofErr w:type="spellEnd"/>
+      <w:r>
+        <w:t xml:space="preserve"> method, although the implementation from the script cannot be reused for this, as it would have an incompatible return type for the location parameter of the </w:t>
+      </w:r>
+      <w:proofErr w:type="spellStart"/>
+      <w:r>
+        <w:t>PolyLine</w:t>
+      </w:r>
+      <w:proofErr w:type="spellEnd"/>
+      <w:r>
+        <w:t xml:space="preserve">() </w:t>
       </w:r>
       <w:r>
         <w:lastRenderedPageBreak/>
@@ -13845,6 +14125,9 @@
         <w:t xml:space="preserve"> </w:t>
       </w:r>
       <w:r>
+        <w:rPr>
+          <w:noProof/>
+        </w:rPr>
         <w:drawing>
           <wp:inline distT="0" distB="0" distL="0" distR="0" wp14:anchorId="419E04AE" wp14:editId="662655BC">
             <wp:extent cx="5731510" cy="2100580"/>
@@ -13892,24 +14175,14 @@
       <w:r>
         <w:t xml:space="preserve">Figure </w:t>
       </w:r>
-      <w:r>
-        <w:fldChar w:fldCharType="begin"/>
-      </w:r>
-      <w:r>
-        <w:instrText xml:space="preserve"> SEQ Figure \* ARABIC </w:instrText>
-      </w:r>
-      <w:r>
-        <w:fldChar w:fldCharType="separate"/>
-      </w:r>
-      <w:r>
-        <w:rPr>
-          <w:noProof/>
-        </w:rPr>
-        <w:t>24</w:t>
-      </w:r>
-      <w:r>
-        <w:fldChar w:fldCharType="end"/>
-      </w:r>
+      <w:fldSimple w:instr=" SEQ Figure \* ARABIC ">
+        <w:r>
+          <w:rPr>
+            <w:noProof/>
+          </w:rPr>
+          <w:t>24</w:t>
+        </w:r>
+      </w:fldSimple>
       <w:r>
         <w:t>: Gathering the Border Data</w:t>
       </w:r>
@@ -14058,7 +14331,15 @@
         <w:keepNext/>
       </w:pPr>
       <w:r>
-        <w:t xml:space="preserve">This updates the map to display more relevant information, including the placeholder path from before, all the borders of the data set and the pre-existing paths gathered from the GeoJson data. This makes assessment of the algorithm performance much easier. Local landmarks can now be viewed together with the path data, and viewers should be able to see the starting points and end points roughly now. This is the completed map, with Cronins Yard being the point at the </w:t>
+        <w:t xml:space="preserve">This updates the map to display more relevant information, including the placeholder path from before, all the borders of the data set and the pre-existing paths gathered from the GeoJson data. This makes assessment of the algorithm performance much easier. Local landmarks can now be viewed together with the path data, and viewers should be able to see the starting points and end points roughly now. This is the completed map, with </w:t>
+      </w:r>
+      <w:proofErr w:type="spellStart"/>
+      <w:r>
+        <w:t>Cronins</w:t>
+      </w:r>
+      <w:proofErr w:type="spellEnd"/>
+      <w:r>
+        <w:t xml:space="preserve"> Yard being the point at the </w:t>
       </w:r>
       <w:r>
         <w:lastRenderedPageBreak/>
@@ -14071,6 +14352,9 @@
         <w:t xml:space="preserve"> </w:t>
       </w:r>
       <w:r>
+        <w:rPr>
+          <w:noProof/>
+        </w:rPr>
         <w:drawing>
           <wp:inline distT="0" distB="0" distL="0" distR="0" wp14:anchorId="32EBB2DF" wp14:editId="4B467F73">
             <wp:extent cx="5731510" cy="3395980"/>
@@ -14182,7 +14466,7 @@
           </w:tcPr>
           <w:p>
             <w:r>
-              <w:t>Task!</w:t>
+              <w:t>Implement Advanced Algorithms</w:t>
             </w:r>
           </w:p>
         </w:tc>
@@ -14191,7 +14475,11 @@
             <w:tcW w:w="2254" w:type="dxa"/>
             <w:shd w:val="clear" w:color="auto" w:fill="84E290" w:themeFill="accent3" w:themeFillTint="66"/>
           </w:tcPr>
-          <w:p/>
+          <w:p>
+            <w:r>
+              <w:t>Done</w:t>
+            </w:r>
+          </w:p>
         </w:tc>
       </w:tr>
       <w:tr>
@@ -14199,14 +14487,22 @@
           <w:tcPr>
             <w:tcW w:w="2254" w:type="dxa"/>
           </w:tcPr>
-          <w:p/>
+          <w:p>
+            <w:r>
+              <w:t>Supplement Dataset</w:t>
+            </w:r>
+          </w:p>
         </w:tc>
         <w:tc>
           <w:tcPr>
             <w:tcW w:w="2254" w:type="dxa"/>
             <w:shd w:val="clear" w:color="auto" w:fill="84E290" w:themeFill="accent3" w:themeFillTint="66"/>
           </w:tcPr>
-          <w:p/>
+          <w:p>
+            <w:r>
+              <w:t>Done</w:t>
+            </w:r>
+          </w:p>
         </w:tc>
       </w:tr>
       <w:tr>
@@ -14297,7 +14593,15 @@
     </w:p>
     <w:p>
       <w:r>
-        <w:t>LiDar – LIght Detection And Ranging – Technique that uses lasers to gather distance</w:t>
+        <w:t xml:space="preserve">LiDar – LIght Detection </w:t>
+      </w:r>
+      <w:proofErr w:type="gramStart"/>
+      <w:r>
+        <w:t>And</w:t>
+      </w:r>
+      <w:proofErr w:type="gramEnd"/>
+      <w:r>
+        <w:t xml:space="preserve"> Ranging – Technique that uses lasers to gather distance</w:t>
       </w:r>
       <w:r>
         <w:t xml:space="preserve"> information.</w:t>
@@ -14305,7 +14609,15 @@
     </w:p>
     <w:p>
       <w:r>
-        <w:t>SAR – Search And Rescue</w:t>
+        <w:t xml:space="preserve">SAR – Search </w:t>
+      </w:r>
+      <w:proofErr w:type="gramStart"/>
+      <w:r>
+        <w:t>And</w:t>
+      </w:r>
+      <w:proofErr w:type="gramEnd"/>
+      <w:r>
+        <w:t xml:space="preserve"> Rescue</w:t>
       </w:r>
       <w:r>
         <w:t xml:space="preserve"> – Term describing search and rescue operations.</w:t>
@@ -14324,12 +14636,28 @@
     </w:p>
     <w:p>
       <w:r>
-        <w:t>HTML – HyperText Markup Language – A language for displaying information to web pages.</w:t>
-      </w:r>
-    </w:p>
-    <w:p>
-      <w:r>
-        <w:t>Lidar – LIght Detection And Rangin</w:t>
+        <w:t xml:space="preserve">HTML – </w:t>
+      </w:r>
+      <w:proofErr w:type="spellStart"/>
+      <w:r>
+        <w:t>HyperText</w:t>
+      </w:r>
+      <w:proofErr w:type="spellEnd"/>
+      <w:r>
+        <w:t xml:space="preserve"> Markup Language – A language for displaying information to web pages.</w:t>
+      </w:r>
+    </w:p>
+    <w:p>
+      <w:r>
+        <w:t xml:space="preserve">Lidar – LIght Detection </w:t>
+      </w:r>
+      <w:proofErr w:type="gramStart"/>
+      <w:r>
+        <w:t>And</w:t>
+      </w:r>
+      <w:proofErr w:type="gramEnd"/>
+      <w:r>
+        <w:t xml:space="preserve"> Rangin</w:t>
       </w:r>
       <w:r>
         <w:t>g – Laser technology used to gather distances.</w:t>
@@ -14397,7 +14725,15 @@
     </w:p>
     <w:p>
       <w:r>
-        <w:t xml:space="preserve">User Stories – The JIRA link for this projects user stories can be found at the following link: </w:t>
+        <w:t xml:space="preserve">User Stories – The JIRA link for this </w:t>
+      </w:r>
+      <w:proofErr w:type="gramStart"/>
+      <w:r>
+        <w:t>projects</w:t>
+      </w:r>
+      <w:proofErr w:type="gramEnd"/>
+      <w:r>
+        <w:t xml:space="preserve"> user stories can be found at the following link: </w:t>
       </w:r>
     </w:p>
     <w:p>
@@ -14455,7 +14791,6 @@
           <w:docPartUnique/>
         </w:docPartObj>
       </w:sdtPr>
-      <w:sdtEndPr/>
       <w:sdtContent>
         <w:p>
           <w:pPr>
@@ -14471,7 +14806,6 @@
             <w:id w:val="111145805"/>
             <w:bibliography/>
           </w:sdtPr>
-          <w:sdtEndPr/>
           <w:sdtContent>
             <w:p>
               <w:pPr>

</xml_diff>

<commit_message>
Added Terrain data from the Path set. Should add to the Graph.
</commit_message>
<xml_diff>
--- a/Daniel_Jameson_T00158237_FYP.docx
+++ b/Daniel_Jameson_T00158237_FYP.docx
@@ -414,27 +414,7 @@
           <w:smallCaps/>
           <w:lang w:val="en-US"/>
         </w:rPr>
-        <w:t>Bachelor of Science (</w:t>
-      </w:r>
-      <w:proofErr w:type="spellStart"/>
-      <w:r>
-        <w:rPr>
-          <w:rStyle w:val="normaltextrun"/>
-          <w:rFonts w:asciiTheme="minorHAnsi" w:eastAsiaTheme="majorEastAsia" w:hAnsiTheme="minorHAnsi" w:cstheme="minorHAnsi"/>
-          <w:smallCaps/>
-          <w:lang w:val="en-US"/>
-        </w:rPr>
-        <w:t>Honours</w:t>
-      </w:r>
-      <w:proofErr w:type="spellEnd"/>
-      <w:r>
-        <w:rPr>
-          <w:rStyle w:val="normaltextrun"/>
-          <w:rFonts w:asciiTheme="minorHAnsi" w:eastAsiaTheme="majorEastAsia" w:hAnsiTheme="minorHAnsi" w:cstheme="minorHAnsi"/>
-          <w:smallCaps/>
-          <w:lang w:val="en-US"/>
-        </w:rPr>
-        <w:t>) in Computing with Software Development</w:t>
+        <w:t>Bachelor of Science (Honours) in Computing with Software Development</w:t>
       </w:r>
       <w:r>
         <w:rPr>
@@ -8454,15 +8434,7 @@
         <w:t>.</w:t>
       </w:r>
       <w:r>
-        <w:t xml:space="preserve"> NumPy contains several advanced methods of working with arrays, </w:t>
-      </w:r>
-      <w:proofErr w:type="spellStart"/>
-      <w:r>
-        <w:t>fourier</w:t>
-      </w:r>
-      <w:proofErr w:type="spellEnd"/>
-      <w:r>
-        <w:t xml:space="preserve"> transformation and linear algebra.</w:t>
+        <w:t xml:space="preserve"> NumPy contains several advanced methods of working with arrays, fourier transformation and linear algebra.</w:t>
       </w:r>
     </w:p>
     <w:p>
@@ -9362,15 +9334,7 @@
     </w:p>
     <w:p>
       <w:r>
-        <w:t xml:space="preserve">When it comes to working with 3D spaces, Python has various libraries available to assist a user with that task. The data can be viewed using a plot from MatPlotLib. The data needs to be extracted from the CSV file from the previous step. This is accomplished using the Pandas library, as it has methods available for reading values from these files, in the form of a </w:t>
-      </w:r>
-      <w:proofErr w:type="spellStart"/>
-      <w:r>
-        <w:t>DataFrame</w:t>
-      </w:r>
-      <w:proofErr w:type="spellEnd"/>
-      <w:r>
-        <w:t>. The values for Latitude, Longitude and Elevation can then be determined and inserted into a suitable MatPlotLib figure for</w:t>
+        <w:t>When it comes to working with 3D spaces, Python has various libraries available to assist a user with that task. The data can be viewed using a plot from MatPlotLib. The data needs to be extracted from the CSV file from the previous step. This is accomplished using the Pandas library, as it has methods available for reading values from these files, in the form of a DataFrame. The values for Latitude, Longitude and Elevation can then be determined and inserted into a suitable MatPlotLib figure for</w:t>
       </w:r>
       <w:r>
         <w:t xml:space="preserve"> </w:t>
@@ -12752,15 +12716,7 @@
     </w:p>
     <w:p>
       <w:r>
-        <w:t xml:space="preserve">The working environment is going to be a virtual environment using the Python </w:t>
-      </w:r>
-      <w:proofErr w:type="spellStart"/>
-      <w:r>
-        <w:t>venv</w:t>
-      </w:r>
-      <w:proofErr w:type="spellEnd"/>
-      <w:r>
-        <w:t xml:space="preserve"> library. The following command creates an environment to be used in the program:</w:t>
+        <w:t>The working environment is going to be a virtual environment using the Python venv library. The following command creates an environment to be used in the program:</w:t>
       </w:r>
     </w:p>
     <w:p>
@@ -12773,15 +12729,7 @@
       </w:r>
       <w:proofErr w:type="gramEnd"/>
       <w:r>
-        <w:t xml:space="preserve"> </w:t>
-      </w:r>
-      <w:proofErr w:type="spellStart"/>
-      <w:r>
-        <w:t>venv</w:t>
-      </w:r>
-      <w:proofErr w:type="spellEnd"/>
-      <w:r>
-        <w:t xml:space="preserve"> env’</w:t>
+        <w:t xml:space="preserve"> venv env’</w:t>
       </w:r>
       <w:r>
         <w:t>. This command creates the virtual environment folder, in this case, it is called ‘env’.</w:t>
@@ -12851,21 +12799,8 @@
         <w:t>‘</w:t>
       </w:r>
       <w:r>
-        <w:t>\env\Lib\site-packages\</w:t>
-      </w:r>
-      <w:proofErr w:type="spellStart"/>
-      <w:r>
-        <w:t>networkx</w:t>
-      </w:r>
-      <w:proofErr w:type="spellEnd"/>
-      <w:r>
-        <w:t>\algorithms\</w:t>
-      </w:r>
-      <w:proofErr w:type="spellStart"/>
-      <w:r>
-        <w:t>shortest_paths</w:t>
-      </w:r>
-      <w:proofErr w:type="spellEnd"/>
+        <w:t>\env\Lib\site-packages\networkx\algorithms\shortest_paths</w:t>
+      </w:r>
       <w:r>
         <w:t>’</w:t>
       </w:r>
@@ -13042,15 +12977,7 @@
         <w:t>will be implemented in a basic capacity.</w:t>
       </w:r>
       <w:r>
-        <w:t xml:space="preserve"> Using the SciPy and </w:t>
-      </w:r>
-      <w:proofErr w:type="spellStart"/>
-      <w:r>
-        <w:t>KDTree</w:t>
-      </w:r>
-      <w:proofErr w:type="spellEnd"/>
-      <w:r>
-        <w:t xml:space="preserve"> libraries, the information can be stored and manipulated accordingly.</w:t>
+        <w:t xml:space="preserve"> Using the SciPy and KDTree libraries, the information can be stored and manipulated accordingly.</w:t>
       </w:r>
     </w:p>
     <w:p>
@@ -13064,15 +12991,7 @@
         <w:keepNext/>
       </w:pPr>
       <w:r>
-        <w:t xml:space="preserve">In the case of a basic example, the lowest and highest points in the graph will be found using Python data science libraries. The data from the CSV is stored in a Pandas </w:t>
-      </w:r>
-      <w:proofErr w:type="spellStart"/>
-      <w:r>
-        <w:t>dataframe</w:t>
-      </w:r>
-      <w:proofErr w:type="spellEnd"/>
-      <w:r>
-        <w:t xml:space="preserve"> and the lowest and highest values found using the min() and max() methods. They are returned like so:</w:t>
+        <w:t>In the case of a basic example, the lowest and highest points in the graph will be found using Python data science libraries. The data from the CSV is stored in a Pandas dataframe and the lowest and highest values found using the min() and max() methods. They are returned like so:</w:t>
       </w:r>
       <w:r>
         <w:rPr>
@@ -13232,15 +13151,7 @@
       </w:r>
       <w:proofErr w:type="gramEnd"/>
       <w:r>
-        <w:t xml:space="preserve"> and the algorithms applied to that. Application of the Graph and path are done with the NetworkX library, while the SciPy </w:t>
-      </w:r>
-      <w:proofErr w:type="spellStart"/>
-      <w:r>
-        <w:t>KDTree</w:t>
-      </w:r>
-      <w:proofErr w:type="spellEnd"/>
-      <w:r>
-        <w:t xml:space="preserve"> is used for </w:t>
+        <w:t xml:space="preserve"> and the algorithms applied to that. Application of the Graph and path are done with the NetworkX library, while the SciPy KDTree is used for </w:t>
       </w:r>
       <w:r>
         <w:t>storing the information in a binary tree and traversing</w:t>
@@ -13414,15 +13325,7 @@
         <w:t>created and stored in the folder in the form of a HTML file</w:t>
       </w:r>
       <w:r>
-        <w:t xml:space="preserve">, displaying the lowest point marker, located in Lough </w:t>
-      </w:r>
-      <w:proofErr w:type="spellStart"/>
-      <w:r>
-        <w:t>Gouragh</w:t>
-      </w:r>
-      <w:proofErr w:type="spellEnd"/>
-      <w:r>
-        <w:t>.</w:t>
+        <w:t>, displaying the lowest point marker, located in Lough Gouragh.</w:t>
       </w:r>
     </w:p>
     <w:p>
@@ -13520,12 +13423,10 @@
       <w:r>
         <w:t xml:space="preserve">generate </w:t>
       </w:r>
-      <w:proofErr w:type="spellStart"/>
       <w:proofErr w:type="gramStart"/>
       <w:r>
         <w:t>it’s</w:t>
       </w:r>
-      <w:proofErr w:type="spellEnd"/>
       <w:proofErr w:type="gramEnd"/>
       <w:r>
         <w:t xml:space="preserve"> own paths based on that data.</w:t>
@@ -13747,15 +13648,7 @@
     </w:p>
     <w:p>
       <w:r>
-        <w:t xml:space="preserve">The script has been broken down into functions based on their usage. The first set of methods concern  validation of the given inputs, decimal points with roughly 6 points of precision. This means that standard number validation methods such as </w:t>
-      </w:r>
-      <w:proofErr w:type="spellStart"/>
-      <w:r>
-        <w:t>is_numeric</w:t>
-      </w:r>
-      <w:proofErr w:type="spellEnd"/>
-      <w:r>
-        <w:t>() won’t work for this purpose.</w:t>
+        <w:t>The script has been broken down into functions based on their usage. The first set of methods concern  validation of the given inputs, decimal points with roughly 6 points of precision. This means that standard number validation methods such as is_numeric() won’t work for this purpose.</w:t>
       </w:r>
     </w:p>
     <w:p>
@@ -13763,23 +13656,7 @@
         <w:keepNext/>
       </w:pPr>
       <w:r>
-        <w:t xml:space="preserve">Then the valid data inputted into the script gets fed through a for loop that uses the </w:t>
-      </w:r>
-      <w:proofErr w:type="spellStart"/>
-      <w:r>
-        <w:t>inverse_haversine</w:t>
-      </w:r>
-      <w:proofErr w:type="spellEnd"/>
-      <w:r>
-        <w:t xml:space="preserve">() method to return a distance away from the points in each diagonal direction. The size of the bounding box is hard-coded to 1 kilometre for cost-saving purposes, meaning that the </w:t>
-      </w:r>
-      <w:proofErr w:type="spellStart"/>
-      <w:r>
-        <w:t>inverse_haversine</w:t>
-      </w:r>
-      <w:proofErr w:type="spellEnd"/>
-      <w:r>
-        <w:t xml:space="preserve"> method will always be taking in the square root of two as its distance parameter.</w:t>
+        <w:t>Then the valid data inputted into the script gets fed through a for loop that uses the inverse_haversine() method to return a distance away from the points in each diagonal direction. The size of the bounding box is hard-coded to 1 kilometre for cost-saving purposes, meaning that the inverse_haversine method will always be taking in the square root of two as its distance parameter.</w:t>
       </w:r>
       <w:r>
         <w:t xml:space="preserve"> The</w:t>
@@ -14080,39 +13957,7 @@
         <w:keepNext/>
       </w:pPr>
       <w:r>
-        <w:t xml:space="preserve">The Folium library will have to be updated from past iterations to display the new data that has been gathered. This is a relatively simple process, involving gathering the borders of the map generated by the CSV file. This can be done using the haversine method taken from the data gathering script. </w:t>
-      </w:r>
-      <w:proofErr w:type="spellStart"/>
-      <w:r>
-        <w:t>Foliums</w:t>
-      </w:r>
-      <w:proofErr w:type="spellEnd"/>
-      <w:r>
-        <w:t xml:space="preserve"> </w:t>
-      </w:r>
-      <w:proofErr w:type="spellStart"/>
-      <w:r>
-        <w:t>PolyLine</w:t>
-      </w:r>
-      <w:proofErr w:type="spellEnd"/>
-      <w:r>
-        <w:t xml:space="preserve">() method can be used to display the points, because there is no pre-existing method for drawing a box over a map. This can be done using the </w:t>
-      </w:r>
-      <w:proofErr w:type="spellStart"/>
-      <w:r>
-        <w:t>inverse_haversine</w:t>
-      </w:r>
-      <w:proofErr w:type="spellEnd"/>
-      <w:r>
-        <w:t xml:space="preserve"> method, although the implementation from the script cannot be reused for this, as it would have an incompatible return type for the location parameter of the </w:t>
-      </w:r>
-      <w:proofErr w:type="spellStart"/>
-      <w:r>
-        <w:t>PolyLine</w:t>
-      </w:r>
-      <w:proofErr w:type="spellEnd"/>
-      <w:r>
-        <w:t xml:space="preserve">() </w:t>
+        <w:t xml:space="preserve">The Folium library will have to be updated from past iterations to display the new data that has been gathered. This is a relatively simple process, involving gathering the borders of the map generated by the CSV file. This can be done using the haversine method taken from the data gathering script. Foliums PolyLine() method can be used to display the points, because there is no pre-existing method for drawing a box over a map. This can be done using the inverse_haversine method, although the implementation from the script cannot be reused for this, as it would have an incompatible return type for the location parameter of the PolyLine() </w:t>
       </w:r>
       <w:r>
         <w:lastRenderedPageBreak/>
@@ -14331,15 +14176,7 @@
         <w:keepNext/>
       </w:pPr>
       <w:r>
-        <w:t xml:space="preserve">This updates the map to display more relevant information, including the placeholder path from before, all the borders of the data set and the pre-existing paths gathered from the GeoJson data. This makes assessment of the algorithm performance much easier. Local landmarks can now be viewed together with the path data, and viewers should be able to see the starting points and end points roughly now. This is the completed map, with </w:t>
-      </w:r>
-      <w:proofErr w:type="spellStart"/>
-      <w:r>
-        <w:t>Cronins</w:t>
-      </w:r>
-      <w:proofErr w:type="spellEnd"/>
-      <w:r>
-        <w:t xml:space="preserve"> Yard being the point at the </w:t>
+        <w:t xml:space="preserve">This updates the map to display more relevant information, including the placeholder path from before, all the borders of the data set and the pre-existing paths gathered from the GeoJson data. This makes assessment of the algorithm performance much easier. Local landmarks can now be viewed together with the path data, and viewers should be able to see the starting points and end points roughly now. This is the completed map, with Cronins Yard being the point at the </w:t>
       </w:r>
       <w:r>
         <w:lastRenderedPageBreak/>
@@ -14477,7 +14314,7 @@
           </w:tcPr>
           <w:p>
             <w:r>
-              <w:t>Done</w:t>
+              <w:t>No</w:t>
             </w:r>
           </w:p>
         </w:tc>
@@ -14551,12 +14388,104 @@
         </w:tc>
       </w:tr>
     </w:tbl>
-    <w:p>
-      <w:pPr>
-        <w:rPr>
-          <w:noProof/>
-        </w:rPr>
-      </w:pPr>
+    <w:p/>
+    <w:p>
+      <w:pPr>
+        <w:pStyle w:val="Heading3"/>
+      </w:pPr>
+      <w:r>
+        <w:t>6.3.1 Add GeoJSON path data to Data Set</w:t>
+      </w:r>
+    </w:p>
+    <w:p>
+      <w:r>
+        <w:t>The returned GeoJson file, hiking_paths.geojson has several paths generated around it to a radius of around 4 Kilometres. This gives ample room around the data set to use for the purpose of pathfinding. It needs to be added to the already existing data set in some shape or form before it can be used, however. The data can be run through a similar elevation gathering</w:t>
+      </w:r>
+      <w:r>
+        <w:t xml:space="preserve"> process, although not the exact same one. It doesn’t need to be in this case, as the risk of not getting it right, such as a dropped connection, is minimal in this case. The data set produced by this would be much smaller, as the number of edges and nodes would be significantly reduced.</w:t>
+      </w:r>
+    </w:p>
+    <w:p>
+      <w:pPr>
+        <w:pStyle w:val="Heading3"/>
+      </w:pPr>
+      <w:r>
+        <w:t>6.3.2 Mismatch in Data Standards</w:t>
+      </w:r>
+    </w:p>
+    <w:p>
+      <w:r>
+        <w:t>All the coordinates thus far have been listed as Latitude, then Longitude, and there is no real universal standard</w:t>
+      </w:r>
+      <w:r>
+        <w:t xml:space="preserve">. This means that various data sources may have these attributes in different orders. The GeoJSON described above, for example, is listed as Longitude and Latitude, as opposed to the standard that this project uses. This also </w:t>
+      </w:r>
+      <w:proofErr w:type="gramStart"/>
+      <w:r>
+        <w:t>has to</w:t>
+      </w:r>
+      <w:proofErr w:type="gramEnd"/>
+      <w:r>
+        <w:t xml:space="preserve"> be accounted for.</w:t>
+      </w:r>
+      <w:r>
+        <w:br w:type="page"/>
+      </w:r>
+    </w:p>
+    <w:p>
+      <w:pPr>
+        <w:pStyle w:val="Heading1"/>
+      </w:pPr>
+      <w:r>
+        <w:lastRenderedPageBreak/>
+        <w:t>Chapter X: Results</w:t>
+      </w:r>
+    </w:p>
+    <w:p>
+      <w:r>
+        <w:t>This report has shown that it is feasible to take rough metrics from an area, transform it into a viable data set and gather data on traversing the area with programmatic methods such as Graphs and pathfinding algorithms.</w:t>
+      </w:r>
+    </w:p>
+    <w:p>
+      <w:r>
+        <w:br w:type="page"/>
+      </w:r>
+    </w:p>
+    <w:p>
+      <w:pPr>
+        <w:pStyle w:val="Heading1"/>
+      </w:pPr>
+      <w:r>
+        <w:lastRenderedPageBreak/>
+        <w:t>Chapter Y: Conclusions</w:t>
+      </w:r>
+    </w:p>
+    <w:p>
+      <w:r>
+        <w:t xml:space="preserve">The </w:t>
+      </w:r>
+      <w:r>
+        <w:t>report has shown that it is indeed viable to gather data on a given area and transform it into a traversable path. Basic methods can be used with varying degrees of success, such as A* and shortest path algorithm.</w:t>
+      </w:r>
+      <w:r>
+        <w:t xml:space="preserve"> The data gathering process on display here should work in a variety of </w:t>
+      </w:r>
+      <w:proofErr w:type="gramStart"/>
+      <w:r>
+        <w:t>environments, and</w:t>
+      </w:r>
+      <w:proofErr w:type="gramEnd"/>
+      <w:r>
+        <w:t xml:space="preserve"> should be suited to any rough terrain where elevation is a concern. When applied to the mountain Carrauntoohil, it has produced paths that are roughly </w:t>
+      </w:r>
+      <w:proofErr w:type="gramStart"/>
+      <w:r>
+        <w:t>similar to</w:t>
+      </w:r>
+      <w:proofErr w:type="gramEnd"/>
+      <w:r>
+        <w:t xml:space="preserve"> the already existing paths, showcasing years of previous knowledge a </w:t>
+      </w:r>
       <w:r>
         <w:br w:type="page"/>
       </w:r>
@@ -14636,15 +14565,7 @@
     </w:p>
     <w:p>
       <w:r>
-        <w:t xml:space="preserve">HTML – </w:t>
-      </w:r>
-      <w:proofErr w:type="spellStart"/>
-      <w:r>
-        <w:t>HyperText</w:t>
-      </w:r>
-      <w:proofErr w:type="spellEnd"/>
-      <w:r>
-        <w:t xml:space="preserve"> Markup Language – A language for displaying information to web pages.</w:t>
+        <w:t>HTML – HyperText Markup Language – A language for displaying information to web pages.</w:t>
       </w:r>
     </w:p>
     <w:p>
@@ -14757,7 +14678,13 @@
         <w:t xml:space="preserve"> public Github</w:t>
       </w:r>
       <w:r>
-        <w:t xml:space="preserve"> repository can be found at the following link:</w:t>
+        <w:t xml:space="preserve"> repository </w:t>
+      </w:r>
+      <w:r>
+        <w:t>for this project up to chapter 6 can be found at the following address</w:t>
+      </w:r>
+      <w:r>
+        <w:t>:</w:t>
       </w:r>
     </w:p>
     <w:p>
@@ -14767,6 +14694,21 @@
             <w:rStyle w:val="Hyperlink"/>
           </w:rPr>
           <w:t>https://github.com/DogPope/FinalYearProject.git</w:t>
+        </w:r>
+      </w:hyperlink>
+    </w:p>
+    <w:p>
+      <w:r>
+        <w:t>It was then split into another repository for the application development cycle and another Github repository created for the final product:</w:t>
+      </w:r>
+    </w:p>
+    <w:p>
+      <w:hyperlink r:id="rId39" w:history="1">
+        <w:r>
+          <w:rPr>
+            <w:rStyle w:val="Hyperlink"/>
+          </w:rPr>
+          <w:t>https://github.com/DogPope/FYP-Development.git</w:t>
         </w:r>
       </w:hyperlink>
       <w:r>
@@ -16090,7 +16032,7 @@
       </w:sdtContent>
     </w:sdt>
     <w:sectPr>
-      <w:footerReference w:type="default" r:id="rId39"/>
+      <w:footerReference w:type="default" r:id="rId40"/>
       <w:pgSz w:w="11906" w:h="16838"/>
       <w:pgMar w:top="1440" w:right="1440" w:bottom="1440" w:left="1440" w:header="708" w:footer="708" w:gutter="0"/>
       <w:cols w:space="708"/>

</xml_diff>

<commit_message>
Finished With Functions.ipynb. Might leave that one there and start another.
</commit_message>
<xml_diff>
--- a/Daniel_Jameson_T00158237_FYP.docx
+++ b/Daniel_Jameson_T00158237_FYP.docx
@@ -414,7 +414,27 @@
           <w:smallCaps/>
           <w:lang w:val="en-US"/>
         </w:rPr>
-        <w:t>Bachelor of Science (Honours) in Computing with Software Development</w:t>
+        <w:t>Bachelor of Science (</w:t>
+      </w:r>
+      <w:proofErr w:type="spellStart"/>
+      <w:r>
+        <w:rPr>
+          <w:rStyle w:val="normaltextrun"/>
+          <w:rFonts w:asciiTheme="minorHAnsi" w:eastAsiaTheme="majorEastAsia" w:hAnsiTheme="minorHAnsi" w:cstheme="minorHAnsi"/>
+          <w:smallCaps/>
+          <w:lang w:val="en-US"/>
+        </w:rPr>
+        <w:t>Honours</w:t>
+      </w:r>
+      <w:proofErr w:type="spellEnd"/>
+      <w:r>
+        <w:rPr>
+          <w:rStyle w:val="normaltextrun"/>
+          <w:rFonts w:asciiTheme="minorHAnsi" w:eastAsiaTheme="majorEastAsia" w:hAnsiTheme="minorHAnsi" w:cstheme="minorHAnsi"/>
+          <w:smallCaps/>
+          <w:lang w:val="en-US"/>
+        </w:rPr>
+        <w:t>) in Computing with Software Development</w:t>
       </w:r>
       <w:r>
         <w:rPr>
@@ -8434,7 +8454,15 @@
         <w:t>.</w:t>
       </w:r>
       <w:r>
-        <w:t xml:space="preserve"> NumPy contains several advanced methods of working with arrays, fourier transformation and linear algebra.</w:t>
+        <w:t xml:space="preserve"> NumPy contains several advanced methods of working with arrays, </w:t>
+      </w:r>
+      <w:proofErr w:type="spellStart"/>
+      <w:r>
+        <w:t>fourier</w:t>
+      </w:r>
+      <w:proofErr w:type="spellEnd"/>
+      <w:r>
+        <w:t xml:space="preserve"> transformation and linear algebra.</w:t>
       </w:r>
     </w:p>
     <w:p>
@@ -9334,7 +9362,15 @@
     </w:p>
     <w:p>
       <w:r>
-        <w:t>When it comes to working with 3D spaces, Python has various libraries available to assist a user with that task. The data can be viewed using a plot from MatPlotLib. The data needs to be extracted from the CSV file from the previous step. This is accomplished using the Pandas library, as it has methods available for reading values from these files, in the form of a DataFrame. The values for Latitude, Longitude and Elevation can then be determined and inserted into a suitable MatPlotLib figure for</w:t>
+        <w:t xml:space="preserve">When it comes to working with 3D spaces, Python has various libraries available to assist a user with that task. The data can be viewed using a plot from MatPlotLib. The data needs to be extracted from the CSV file from the previous step. This is accomplished using the Pandas library, as it has methods available for reading values from these files, in the form of a </w:t>
+      </w:r>
+      <w:proofErr w:type="spellStart"/>
+      <w:r>
+        <w:t>DataFrame</w:t>
+      </w:r>
+      <w:proofErr w:type="spellEnd"/>
+      <w:r>
+        <w:t>. The values for Latitude, Longitude and Elevation can then be determined and inserted into a suitable MatPlotLib figure for</w:t>
       </w:r>
       <w:r>
         <w:t xml:space="preserve"> </w:t>
@@ -12716,7 +12752,15 @@
     </w:p>
     <w:p>
       <w:r>
-        <w:t>The working environment is going to be a virtual environment using the Python venv library. The following command creates an environment to be used in the program:</w:t>
+        <w:t xml:space="preserve">The working environment is going to be a virtual environment using the Python </w:t>
+      </w:r>
+      <w:proofErr w:type="spellStart"/>
+      <w:r>
+        <w:t>venv</w:t>
+      </w:r>
+      <w:proofErr w:type="spellEnd"/>
+      <w:r>
+        <w:t xml:space="preserve"> library. The following command creates an environment to be used in the program:</w:t>
       </w:r>
     </w:p>
     <w:p>
@@ -12729,7 +12773,15 @@
       </w:r>
       <w:proofErr w:type="gramEnd"/>
       <w:r>
-        <w:t xml:space="preserve"> venv env’</w:t>
+        <w:t xml:space="preserve"> </w:t>
+      </w:r>
+      <w:proofErr w:type="spellStart"/>
+      <w:r>
+        <w:t>venv</w:t>
+      </w:r>
+      <w:proofErr w:type="spellEnd"/>
+      <w:r>
+        <w:t xml:space="preserve"> env’</w:t>
       </w:r>
       <w:r>
         <w:t>. This command creates the virtual environment folder, in this case, it is called ‘env’.</w:t>
@@ -12799,8 +12851,21 @@
         <w:t>‘</w:t>
       </w:r>
       <w:r>
-        <w:t>\env\Lib\site-packages\networkx\algorithms\shortest_paths</w:t>
-      </w:r>
+        <w:t>\env\Lib\site-packages\</w:t>
+      </w:r>
+      <w:proofErr w:type="spellStart"/>
+      <w:r>
+        <w:t>networkx</w:t>
+      </w:r>
+      <w:proofErr w:type="spellEnd"/>
+      <w:r>
+        <w:t>\algorithms\</w:t>
+      </w:r>
+      <w:proofErr w:type="spellStart"/>
+      <w:r>
+        <w:t>shortest_paths</w:t>
+      </w:r>
+      <w:proofErr w:type="spellEnd"/>
       <w:r>
         <w:t>’</w:t>
       </w:r>
@@ -12977,7 +13042,15 @@
         <w:t>will be implemented in a basic capacity.</w:t>
       </w:r>
       <w:r>
-        <w:t xml:space="preserve"> Using the SciPy and KDTree libraries, the information can be stored and manipulated accordingly.</w:t>
+        <w:t xml:space="preserve"> Using the SciPy and </w:t>
+      </w:r>
+      <w:proofErr w:type="spellStart"/>
+      <w:r>
+        <w:t>KDTree</w:t>
+      </w:r>
+      <w:proofErr w:type="spellEnd"/>
+      <w:r>
+        <w:t xml:space="preserve"> libraries, the information can be stored and manipulated accordingly.</w:t>
       </w:r>
     </w:p>
     <w:p>
@@ -12991,7 +13064,15 @@
         <w:keepNext/>
       </w:pPr>
       <w:r>
-        <w:t>In the case of a basic example, the lowest and highest points in the graph will be found using Python data science libraries. The data from the CSV is stored in a Pandas dataframe and the lowest and highest values found using the min() and max() methods. They are returned like so:</w:t>
+        <w:t xml:space="preserve">In the case of a basic example, the lowest and highest points in the graph will be found using Python data science libraries. The data from the CSV is stored in a Pandas </w:t>
+      </w:r>
+      <w:proofErr w:type="spellStart"/>
+      <w:r>
+        <w:t>dataframe</w:t>
+      </w:r>
+      <w:proofErr w:type="spellEnd"/>
+      <w:r>
+        <w:t xml:space="preserve"> and the lowest and highest values found using the min() and max() methods. They are returned like so:</w:t>
       </w:r>
       <w:r>
         <w:rPr>
@@ -13151,7 +13232,15 @@
       </w:r>
       <w:proofErr w:type="gramEnd"/>
       <w:r>
-        <w:t xml:space="preserve"> and the algorithms applied to that. Application of the Graph and path are done with the NetworkX library, while the SciPy KDTree is used for </w:t>
+        <w:t xml:space="preserve"> and the algorithms applied to that. Application of the Graph and path are done with the NetworkX library, while the SciPy </w:t>
+      </w:r>
+      <w:proofErr w:type="spellStart"/>
+      <w:r>
+        <w:t>KDTree</w:t>
+      </w:r>
+      <w:proofErr w:type="spellEnd"/>
+      <w:r>
+        <w:t xml:space="preserve"> is used for </w:t>
       </w:r>
       <w:r>
         <w:t>storing the information in a binary tree and traversing</w:t>
@@ -13423,10 +13512,12 @@
       <w:r>
         <w:t xml:space="preserve">generate </w:t>
       </w:r>
+      <w:proofErr w:type="spellStart"/>
       <w:proofErr w:type="gramStart"/>
       <w:r>
         <w:t>it’s</w:t>
       </w:r>
+      <w:proofErr w:type="spellEnd"/>
       <w:proofErr w:type="gramEnd"/>
       <w:r>
         <w:t xml:space="preserve"> own paths based on that data.</w:t>
@@ -14176,7 +14267,13 @@
         <w:keepNext/>
       </w:pPr>
       <w:r>
-        <w:t xml:space="preserve">This updates the map to display more relevant information, including the placeholder path from before, all the borders of the data set and the pre-existing paths gathered from the GeoJson data. This makes assessment of the algorithm performance much easier. Local landmarks can now be viewed together with the path data, and viewers should be able to see the starting points and end points roughly now. This is the completed map, with Cronins Yard being the point at the </w:t>
+        <w:t xml:space="preserve">This updates the map to display more relevant information, including the placeholder path from before, all the borders of the data set and the pre-existing paths gathered from the GeoJson data. This makes assessment of the algorithm performance much easier. Local landmarks can now be viewed together with the path data, and viewers should be able to see the starting points and end points roughly now. This is the completed map, with </w:t>
+      </w:r>
+      <w:r>
+        <w:t>Cronin’s</w:t>
+      </w:r>
+      <w:r>
+        <w:t xml:space="preserve"> Yard being the point at the </w:t>
       </w:r>
       <w:r>
         <w:lastRenderedPageBreak/>
@@ -14249,6 +14346,20 @@
       </w:r>
     </w:p>
     <w:p>
+      <w:pPr>
+        <w:pStyle w:val="Heading3"/>
+      </w:pPr>
+      <w:r>
+        <w:t>6.2.5 Sprint Retrospective</w:t>
+      </w:r>
+    </w:p>
+    <w:p>
+      <w:r>
+        <w:t>This sprint went to plan, and it supplemented the data set and ran some tests that verified the processes already used.</w:t>
+      </w:r>
+      <w:r>
+        <w:t xml:space="preserve"> The map created by OpenStreetMaps library produced a list of the paths in the surrounding area to be integrated into the path finding process. This provided the project with much needed data that would allow for the comparison to be made between existing paths and the ones that will be created in the path finding process.</w:t>
+      </w:r>
       <w:r>
         <w:br w:type="page"/>
       </w:r>
@@ -14303,7 +14414,7 @@
           </w:tcPr>
           <w:p>
             <w:r>
-              <w:t>Implement Advanced Algorithms</w:t>
+              <w:t>Transfer GeoJSON to Path Data</w:t>
             </w:r>
           </w:p>
         </w:tc>
@@ -14314,7 +14425,7 @@
           </w:tcPr>
           <w:p>
             <w:r>
-              <w:t>No</w:t>
+              <w:t>Done</w:t>
             </w:r>
           </w:p>
         </w:tc>
@@ -14394,15 +14505,232 @@
         <w:pStyle w:val="Heading3"/>
       </w:pPr>
       <w:r>
-        <w:t>6.3.1 Add GeoJSON path data to Data Set</w:t>
-      </w:r>
-    </w:p>
-    <w:p>
-      <w:r>
-        <w:t>The returned GeoJson file, hiking_paths.geojson has several paths generated around it to a radius of around 4 Kilometres. This gives ample room around the data set to use for the purpose of pathfinding. It needs to be added to the already existing data set in some shape or form before it can be used, however. The data can be run through a similar elevation gathering</w:t>
-      </w:r>
-      <w:r>
-        <w:t xml:space="preserve"> process, although not the exact same one. It doesn’t need to be in this case, as the risk of not getting it right, such as a dropped connection, is minimal in this case. The data set produced by this would be much smaller, as the number of edges and nodes would be significantly reduced.</w:t>
+        <w:t xml:space="preserve">6.3.1 </w:t>
+      </w:r>
+      <w:r>
+        <w:t>Transfer GeoJSON to Elevation Data</w:t>
+      </w:r>
+    </w:p>
+    <w:p>
+      <w:r>
+        <w:t xml:space="preserve">All the coordinates thus far have been listed as Latitude, then Longitude, and there is no real universal standard. This means that various data sources may have these attributes in different orders. The GeoJSON described above, for example, is listed as Longitude and Latitude, as opposed to the standard that this project uses. This also </w:t>
+      </w:r>
+      <w:r>
+        <w:t>must</w:t>
+      </w:r>
+      <w:r>
+        <w:t xml:space="preserve"> be accounted for.</w:t>
+      </w:r>
+    </w:p>
+    <w:p>
+      <w:r>
+        <w:t xml:space="preserve">The reason for this discrepancy is that Google takes coordinates in the “Latitude, Longitude” and </w:t>
+      </w:r>
+      <w:r>
+        <w:t>GeoJSON stores its coordinates the other way around</w:t>
+      </w:r>
+      <w:r>
+        <w:t>.</w:t>
+      </w:r>
+      <w:r>
+        <w:t xml:space="preserve"> This led to the creation of a dataset for the paths being made in the Indian Ocean, near Madagascar.</w:t>
+      </w:r>
+      <w:r>
+        <w:t xml:space="preserve"> Here is what </w:t>
+      </w:r>
+      <w:proofErr w:type="gramStart"/>
+      <w:r>
+        <w:t>that coordinate looks</w:t>
+      </w:r>
+      <w:proofErr w:type="gramEnd"/>
+      <w:r>
+        <w:t xml:space="preserve"> like on Google Maps:</w:t>
+      </w:r>
+      <w:r>
+        <w:rPr>
+          <w:noProof/>
+        </w:rPr>
+        <w:t xml:space="preserve"> </w:t>
+      </w:r>
+      <w:r>
+        <w:drawing>
+          <wp:inline distT="0" distB="0" distL="0" distR="0" wp14:anchorId="2F693610" wp14:editId="1108E8B3">
+            <wp:extent cx="5731510" cy="2697480"/>
+            <wp:effectExtent l="0" t="0" r="2540" b="7620"/>
+            <wp:docPr id="1034075279" name="Picture 1" descr="A screenshot of a computer&#10;&#10;AI-generated content may be incorrect."/>
+            <wp:cNvGraphicFramePr>
+              <a:graphicFrameLocks xmlns:a="http://schemas.openxmlformats.org/drawingml/2006/main" noChangeAspect="1"/>
+            </wp:cNvGraphicFramePr>
+            <a:graphic xmlns:a="http://schemas.openxmlformats.org/drawingml/2006/main">
+              <a:graphicData uri="http://schemas.openxmlformats.org/drawingml/2006/picture">
+                <pic:pic xmlns:pic="http://schemas.openxmlformats.org/drawingml/2006/picture">
+                  <pic:nvPicPr>
+                    <pic:cNvPr id="1034075279" name="Picture 1" descr="A screenshot of a computer&#10;&#10;AI-generated content may be incorrect."/>
+                    <pic:cNvPicPr/>
+                  </pic:nvPicPr>
+                  <pic:blipFill>
+                    <a:blip r:embed="rId37"/>
+                    <a:stretch>
+                      <a:fillRect/>
+                    </a:stretch>
+                  </pic:blipFill>
+                  <pic:spPr>
+                    <a:xfrm>
+                      <a:off x="0" y="0"/>
+                      <a:ext cx="5731510" cy="2697480"/>
+                    </a:xfrm>
+                    <a:prstGeom prst="rect">
+                      <a:avLst/>
+                    </a:prstGeom>
+                  </pic:spPr>
+                </pic:pic>
+              </a:graphicData>
+            </a:graphic>
+          </wp:inline>
+        </w:drawing>
+      </w:r>
+    </w:p>
+    <w:p>
+      <w:r>
+        <w:t xml:space="preserve">This step of the project ran into numerous problems, as extracting the path data from the GeoJSON file turned out to be more difficult than expected. The first problem associated with this is </w:t>
+      </w:r>
+      <w:r>
+        <w:t>extracting</w:t>
+      </w:r>
+      <w:r>
+        <w:t xml:space="preserve"> the data. This could not be done with a basic script, as the LineString data structure that holds the data is held at varying depths of the JSON structure, meaning that no one approach of assessing the JSON will return the path data for all the paths. This problem will have to be </w:t>
+      </w:r>
+      <w:r>
+        <w:t>rectified by finding a different library or approach to extracting the necessary values.</w:t>
+      </w:r>
+    </w:p>
+    <w:p>
+      <w:r>
+        <w:t>The third problem is p</w:t>
+      </w:r>
+      <w:r>
+        <w:t>roducing these paths from the OpenStreetMap data set only produces paths in the given area where it can reach the start and end of a path.</w:t>
+      </w:r>
+      <w:r>
+        <w:t xml:space="preserve"> What this means from a practical perspective is that you need to cover a much wider area that the bounding box described above, as it will not return all available paths within the 1 Kilometre radius, as they don’t start within the box.</w:t>
+      </w:r>
+      <w:r>
+        <w:t xml:space="preserve"> This was adjusted by increasing the distance of the check to 3,500 metres instead of 1 Kilometre.</w:t>
+      </w:r>
+    </w:p>
+    <w:p>
+      <w:r>
+        <w:lastRenderedPageBreak/>
+        <w:t>This leads to problems with programmatic variables, as it means that no one approach will work for every area that might be considered to gather data on. The path data for something like Mount Everest, for example, is going to look very different than it would here</w:t>
+      </w:r>
+      <w:r>
+        <w:t>. Producing a set regarding this area would have to be handled differently, as all the paths might not be returned with this approach.</w:t>
+      </w:r>
+    </w:p>
+    <w:p>
+      <w:pPr>
+        <w:rPr>
+          <w:noProof/>
+        </w:rPr>
+      </w:pPr>
+      <w:r>
+        <w:t>This problem was eventually solved using the GeoPandas library to parse the data. GeoPandas has methods for assessing the individual Geometry features returned into the file. It is assessed like so:</w:t>
+      </w:r>
+      <w:r>
+        <w:rPr>
+          <w:noProof/>
+        </w:rPr>
+        <w:t xml:space="preserve"> </w:t>
+      </w:r>
+      <w:r>
+        <w:drawing>
+          <wp:inline distT="0" distB="0" distL="0" distR="0" wp14:anchorId="0B253F6F" wp14:editId="13F043C7">
+            <wp:extent cx="5731510" cy="1388745"/>
+            <wp:effectExtent l="0" t="0" r="2540" b="1905"/>
+            <wp:docPr id="1693065059" name="Picture 1" descr="A screen shot of a computer program&#10;&#10;AI-generated content may be incorrect."/>
+            <wp:cNvGraphicFramePr>
+              <a:graphicFrameLocks xmlns:a="http://schemas.openxmlformats.org/drawingml/2006/main" noChangeAspect="1"/>
+            </wp:cNvGraphicFramePr>
+            <a:graphic xmlns:a="http://schemas.openxmlformats.org/drawingml/2006/main">
+              <a:graphicData uri="http://schemas.openxmlformats.org/drawingml/2006/picture">
+                <pic:pic xmlns:pic="http://schemas.openxmlformats.org/drawingml/2006/picture">
+                  <pic:nvPicPr>
+                    <pic:cNvPr id="1693065059" name="Picture 1" descr="A screen shot of a computer program&#10;&#10;AI-generated content may be incorrect."/>
+                    <pic:cNvPicPr/>
+                  </pic:nvPicPr>
+                  <pic:blipFill>
+                    <a:blip r:embed="rId38"/>
+                    <a:stretch>
+                      <a:fillRect/>
+                    </a:stretch>
+                  </pic:blipFill>
+                  <pic:spPr>
+                    <a:xfrm>
+                      <a:off x="0" y="0"/>
+                      <a:ext cx="5731510" cy="1388745"/>
+                    </a:xfrm>
+                    <a:prstGeom prst="rect">
+                      <a:avLst/>
+                    </a:prstGeom>
+                  </pic:spPr>
+                </pic:pic>
+              </a:graphicData>
+            </a:graphic>
+          </wp:inline>
+        </w:drawing>
+      </w:r>
+    </w:p>
+    <w:p>
+      <w:pPr>
+        <w:rPr>
+          <w:noProof/>
+        </w:rPr>
+      </w:pPr>
+      <w:r>
+        <w:rPr>
+          <w:noProof/>
+        </w:rPr>
+        <w:t>Using Shapely, GeoPandas can store various geometry features as attributes that can be more easily assessed by using simple loops.</w:t>
+      </w:r>
+    </w:p>
+    <w:p>
+      <w:pPr>
+        <w:rPr>
+          <w:noProof/>
+        </w:rPr>
+      </w:pPr>
+      <w:r>
+        <w:rPr>
+          <w:noProof/>
+        </w:rPr>
+        <w:t>The geom_type being searched for is a LineString, the type that is returned as a path in a GeoJSON file.</w:t>
+      </w:r>
+    </w:p>
+    <w:p>
+      <w:pPr>
+        <w:rPr>
+          <w:noProof/>
+        </w:rPr>
+      </w:pPr>
+      <w:r>
+        <w:rPr>
+          <w:noProof/>
+        </w:rPr>
+        <w:t>The sorting function here deserves special attention, as there is a lot going on in this line in particular.</w:t>
+      </w:r>
+      <w:r>
+        <w:rPr>
+          <w:noProof/>
+        </w:rPr>
+        <w:t xml:space="preserve"> It is sorting a list, converting it to a set, just for the purpose of removing duplicates, then returning it as a list at the end. It sorts by the first value, the Latitude, then Longitude and returns a list for easier access.</w:t>
+      </w:r>
+    </w:p>
+    <w:p>
+      <w:r>
+        <w:rPr>
+          <w:noProof/>
+        </w:rPr>
+        <w:t>So what is returned here afterwards, is a list of coordinates in the same format that the carrauntoohil_data_set.csv file was before adding the elevations to it.</w:t>
       </w:r>
     </w:p>
     <w:p>
@@ -14410,23 +14738,224 @@
         <w:pStyle w:val="Heading3"/>
       </w:pPr>
       <w:r>
-        <w:t>6.3.2 Mismatch in Data Standards</w:t>
-      </w:r>
-    </w:p>
-    <w:p>
-      <w:r>
-        <w:t>All the coordinates thus far have been listed as Latitude, then Longitude, and there is no real universal standard</w:t>
-      </w:r>
-      <w:r>
-        <w:t xml:space="preserve">. This means that various data sources may have these attributes in different orders. The GeoJSON described above, for example, is listed as Longitude and Latitude, as opposed to the standard that this project uses. This also </w:t>
-      </w:r>
-      <w:proofErr w:type="gramStart"/>
-      <w:r>
-        <w:t>has to</w:t>
-      </w:r>
-      <w:proofErr w:type="gramEnd"/>
-      <w:r>
-        <w:t xml:space="preserve"> be accounted for.</w:t>
+        <w:t>6.3.</w:t>
+      </w:r>
+      <w:r>
+        <w:t>2</w:t>
+      </w:r>
+      <w:r>
+        <w:t xml:space="preserve"> </w:t>
+      </w:r>
+      <w:r>
+        <w:t>Add Path Values to Data Set</w:t>
+      </w:r>
+    </w:p>
+    <w:p>
+      <w:r>
+        <w:t>The values taken above from the paths can have the same elevation gathering process applied to it, making it take the same format as the Carrauntoohil_data_set.csv file. This process will allow for consolidating the data into a single Graph using a simplified version of the elevation gathering method described in the steps located in above sprints.</w:t>
+      </w:r>
+      <w:r>
+        <w:t xml:space="preserve"> When run through the method, it produces a similar CSV file called ‘path_terrain_set.csv’.</w:t>
+      </w:r>
+    </w:p>
+    <w:p>
+      <w:r>
+        <w:t>This produces a nice data set that should have all the necessary values for traversal of the data set concerning the mountain. From here, it should be possible to implement the pathfinding methods and see if any improvements can be made over pre-existing paths, or whether new approaches are needed.</w:t>
+      </w:r>
+    </w:p>
+    <w:p>
+      <w:pPr>
+        <w:pStyle w:val="Heading3"/>
+      </w:pPr>
+      <w:r>
+        <w:t xml:space="preserve">6.3.3 </w:t>
+      </w:r>
+      <w:r>
+        <w:t>Sprint Retrospective</w:t>
+      </w:r>
+    </w:p>
+    <w:p>
+      <w:r>
+        <w:t xml:space="preserve">This sprint did not go to plan, as the parsing of GeoJSON data into a more usable format was fraught with issues. Deciding the best approach </w:t>
+      </w:r>
+      <w:r>
+        <w:t xml:space="preserve">for data formats here was a time sink that involved spending a lot of time on </w:t>
+      </w:r>
+      <w:r>
+        <w:t>gathering the wrong data, as it was wrongly assumed that the GeoJSON data would be in roughly the same format as the rest of the sets, as standard convention dictates that it should have been. Taking the wrong approach here led to this sprint taking longer than expected and could have been prevented with more research.</w:t>
+      </w:r>
+      <w:r>
+        <w:br w:type="page"/>
+      </w:r>
+    </w:p>
+    <w:p>
+      <w:pPr>
+        <w:pStyle w:val="Heading2"/>
+      </w:pPr>
+      <w:r>
+        <w:lastRenderedPageBreak/>
+        <w:t>6.</w:t>
+      </w:r>
+      <w:r>
+        <w:t>4</w:t>
+      </w:r>
+      <w:r>
+        <w:t xml:space="preserve"> Sprint </w:t>
+      </w:r>
+      <w:r>
+        <w:t>4</w:t>
+      </w:r>
+      <w:r>
+        <w:t xml:space="preserve"> Timetable Overview</w:t>
+      </w:r>
+    </w:p>
+    <w:tbl>
+      <w:tblPr>
+        <w:tblStyle w:val="TableGrid"/>
+        <w:tblW w:w="0" w:type="auto"/>
+        <w:tblLook w:val="04A0" w:firstRow="1" w:lastRow="0" w:firstColumn="1" w:lastColumn="0" w:noHBand="0" w:noVBand="1"/>
+      </w:tblPr>
+      <w:tblGrid>
+        <w:gridCol w:w="2254"/>
+        <w:gridCol w:w="2254"/>
+      </w:tblGrid>
+      <w:tr>
+        <w:tc>
+          <w:tcPr>
+            <w:tcW w:w="2254" w:type="dxa"/>
+            <w:shd w:val="clear" w:color="auto" w:fill="E59EDC" w:themeFill="accent5" w:themeFillTint="66"/>
+          </w:tcPr>
+          <w:p>
+            <w:r>
+              <w:t>Description</w:t>
+            </w:r>
+          </w:p>
+        </w:tc>
+        <w:tc>
+          <w:tcPr>
+            <w:tcW w:w="2254" w:type="dxa"/>
+            <w:shd w:val="clear" w:color="auto" w:fill="E59EDC" w:themeFill="accent5" w:themeFillTint="66"/>
+          </w:tcPr>
+          <w:p>
+            <w:r>
+              <w:t>Status</w:t>
+            </w:r>
+          </w:p>
+        </w:tc>
+      </w:tr>
+      <w:tr>
+        <w:tc>
+          <w:tcPr>
+            <w:tcW w:w="2254" w:type="dxa"/>
+          </w:tcPr>
+          <w:p>
+            <w:r>
+              <w:t>Consolidate Data into One Graph</w:t>
+            </w:r>
+          </w:p>
+        </w:tc>
+        <w:tc>
+          <w:tcPr>
+            <w:tcW w:w="2254" w:type="dxa"/>
+            <w:shd w:val="clear" w:color="auto" w:fill="84E290" w:themeFill="accent3" w:themeFillTint="66"/>
+          </w:tcPr>
+          <w:p>
+            <w:r>
+              <w:t>Done</w:t>
+            </w:r>
+          </w:p>
+        </w:tc>
+      </w:tr>
+      <w:tr>
+        <w:tc>
+          <w:tcPr>
+            <w:tcW w:w="2254" w:type="dxa"/>
+          </w:tcPr>
+          <w:p/>
+        </w:tc>
+        <w:tc>
+          <w:tcPr>
+            <w:tcW w:w="2254" w:type="dxa"/>
+            <w:shd w:val="clear" w:color="auto" w:fill="84E290" w:themeFill="accent3" w:themeFillTint="66"/>
+          </w:tcPr>
+          <w:p/>
+        </w:tc>
+      </w:tr>
+      <w:tr>
+        <w:tc>
+          <w:tcPr>
+            <w:tcW w:w="2254" w:type="dxa"/>
+          </w:tcPr>
+          <w:p/>
+        </w:tc>
+        <w:tc>
+          <w:tcPr>
+            <w:tcW w:w="2254" w:type="dxa"/>
+            <w:shd w:val="clear" w:color="auto" w:fill="84E290" w:themeFill="accent3" w:themeFillTint="66"/>
+          </w:tcPr>
+          <w:p/>
+        </w:tc>
+      </w:tr>
+      <w:tr>
+        <w:tc>
+          <w:tcPr>
+            <w:tcW w:w="2254" w:type="dxa"/>
+          </w:tcPr>
+          <w:p/>
+        </w:tc>
+        <w:tc>
+          <w:tcPr>
+            <w:tcW w:w="2254" w:type="dxa"/>
+            <w:shd w:val="clear" w:color="auto" w:fill="84E290" w:themeFill="accent3" w:themeFillTint="66"/>
+          </w:tcPr>
+          <w:p/>
+        </w:tc>
+      </w:tr>
+    </w:tbl>
+    <w:p/>
+    <w:p>
+      <w:pPr>
+        <w:pStyle w:val="Heading3"/>
+      </w:pPr>
+      <w:r>
+        <w:t>6.</w:t>
+      </w:r>
+      <w:r>
+        <w:t>4</w:t>
+      </w:r>
+      <w:r>
+        <w:t xml:space="preserve">.1 </w:t>
+      </w:r>
+      <w:r>
+        <w:t>Consolidate Data into One Graph</w:t>
+      </w:r>
+    </w:p>
+    <w:p>
+      <w:r>
+        <w:t xml:space="preserve">The data gathered above could be refactored into a single Graph using the NetworkX and </w:t>
+      </w:r>
+      <w:proofErr w:type="spellStart"/>
+      <w:r>
+        <w:t>Sci</w:t>
+      </w:r>
+      <w:r>
+        <w:t>P</w:t>
+      </w:r>
+      <w:r>
+        <w:t>y.</w:t>
+      </w:r>
+      <w:r>
+        <w:t>S</w:t>
+      </w:r>
+      <w:r>
+        <w:t>patial</w:t>
+      </w:r>
+      <w:proofErr w:type="spellEnd"/>
+      <w:r>
+        <w:t xml:space="preserve"> libraries.</w:t>
+      </w:r>
+      <w:r>
+        <w:t xml:space="preserve"> This would allow traversal between all nodes available in the Graph.</w:t>
       </w:r>
       <w:r>
         <w:br w:type="page"/>
@@ -14478,13 +15007,30 @@
       <w:r>
         <w:t xml:space="preserve"> should be suited to any rough terrain where elevation is a concern. When applied to the mountain Carrauntoohil, it has produced paths that are roughly </w:t>
       </w:r>
+      <w:r>
+        <w:t>to</w:t>
+      </w:r>
+      <w:r>
+        <w:t xml:space="preserve"> the already existing </w:t>
+      </w:r>
       <w:proofErr w:type="gramStart"/>
       <w:r>
-        <w:t>similar to</w:t>
+        <w:t>paths,</w:t>
+      </w:r>
+      <w:r>
+        <w:t xml:space="preserve"> and</w:t>
       </w:r>
       <w:proofErr w:type="gramEnd"/>
       <w:r>
-        <w:t xml:space="preserve"> the already existing paths, showcasing years of previous knowledge a </w:t>
+        <w:t xml:space="preserve"> can provide some valuable insight into the thought process that made the already existing paths reality.</w:t>
+      </w:r>
+    </w:p>
+    <w:p>
+      <w:r>
+        <w:t>The most important aspect of this project, up to this point, is probably the automation factor. It should be considered impressive that through abstraction and external libraries, this entire process can be run in just a few scripts. What is as impressive here, is what is kept hidden even from the developer.</w:t>
+      </w:r>
+      <w:r>
+        <w:t xml:space="preserve"> The use of libraries has contributed to visualising the data and assessing it in a manner that is much easier to convey to any possible end user.</w:t>
       </w:r>
       <w:r>
         <w:br w:type="page"/>
@@ -14565,7 +15111,15 @@
     </w:p>
     <w:p>
       <w:r>
-        <w:t>HTML – HyperText Markup Language – A language for displaying information to web pages.</w:t>
+        <w:t xml:space="preserve">HTML – </w:t>
+      </w:r>
+      <w:proofErr w:type="spellStart"/>
+      <w:r>
+        <w:t>HyperText</w:t>
+      </w:r>
+      <w:proofErr w:type="spellEnd"/>
+      <w:r>
+        <w:t xml:space="preserve"> Markup Language – A language for displaying information to web pages.</w:t>
       </w:r>
     </w:p>
     <w:p>
@@ -14658,7 +15212,7 @@
       </w:r>
     </w:p>
     <w:p>
-      <w:hyperlink r:id="rId37" w:history="1">
+      <w:hyperlink r:id="rId39" w:history="1">
         <w:r>
           <w:rPr>
             <w:rStyle w:val="Hyperlink"/>
@@ -14688,7 +15242,7 @@
       </w:r>
     </w:p>
     <w:p>
-      <w:hyperlink r:id="rId38" w:history="1">
+      <w:hyperlink r:id="rId40" w:history="1">
         <w:r>
           <w:rPr>
             <w:rStyle w:val="Hyperlink"/>
@@ -14703,7 +15257,7 @@
       </w:r>
     </w:p>
     <w:p>
-      <w:hyperlink r:id="rId39" w:history="1">
+      <w:hyperlink r:id="rId41" w:history="1">
         <w:r>
           <w:rPr>
             <w:rStyle w:val="Hyperlink"/>
@@ -16032,7 +16586,7 @@
       </w:sdtContent>
     </w:sdt>
     <w:sectPr>
-      <w:footerReference w:type="default" r:id="rId40"/>
+      <w:footerReference w:type="default" r:id="rId42"/>
       <w:pgSz w:w="11906" w:h="16838"/>
       <w:pgMar w:top="1440" w:right="1440" w:bottom="1440" w:left="1440" w:header="708" w:footer="708" w:gutter="0"/>
       <w:cols w:space="708"/>
@@ -17206,7 +17760,7 @@
   <w:style w:type="paragraph" w:default="1" w:styleId="Normal">
     <w:name w:val="Normal"/>
     <w:qFormat/>
-    <w:rsid w:val="0012430A"/>
+    <w:rsid w:val="00586721"/>
   </w:style>
   <w:style w:type="paragraph" w:styleId="Heading1">
     <w:name w:val="heading 1"/>

</xml_diff>

<commit_message>
Can display data on MatPlotLib now.
</commit_message>
<xml_diff>
--- a/Daniel_Jameson_T00158237_FYP.docx
+++ b/Daniel_Jameson_T00158237_FYP.docx
@@ -414,27 +414,7 @@
           <w:smallCaps/>
           <w:lang w:val="en-US"/>
         </w:rPr>
-        <w:t>Bachelor of Science (</w:t>
-      </w:r>
-      <w:proofErr w:type="spellStart"/>
-      <w:r>
-        <w:rPr>
-          <w:rStyle w:val="normaltextrun"/>
-          <w:rFonts w:asciiTheme="minorHAnsi" w:eastAsiaTheme="majorEastAsia" w:hAnsiTheme="minorHAnsi" w:cstheme="minorHAnsi"/>
-          <w:smallCaps/>
-          <w:lang w:val="en-US"/>
-        </w:rPr>
-        <w:t>Honours</w:t>
-      </w:r>
-      <w:proofErr w:type="spellEnd"/>
-      <w:r>
-        <w:rPr>
-          <w:rStyle w:val="normaltextrun"/>
-          <w:rFonts w:asciiTheme="minorHAnsi" w:eastAsiaTheme="majorEastAsia" w:hAnsiTheme="minorHAnsi" w:cstheme="minorHAnsi"/>
-          <w:smallCaps/>
-          <w:lang w:val="en-US"/>
-        </w:rPr>
-        <w:t>) in Computing with Software Development</w:t>
+        <w:t>Bachelor of Science (Honours) in Computing with Software Development</w:t>
       </w:r>
       <w:r>
         <w:rPr>
@@ -5711,21 +5691,7 @@
         <w:rPr>
           <w:lang w:val="en-GB"/>
         </w:rPr>
-        <w:t xml:space="preserve"> just </w:t>
-      </w:r>
-      <w:proofErr w:type="gramStart"/>
-      <w:r>
-        <w:rPr>
-          <w:lang w:val="en-GB"/>
-        </w:rPr>
-        <w:t>have to</w:t>
-      </w:r>
-      <w:proofErr w:type="gramEnd"/>
-      <w:r>
-        <w:rPr>
-          <w:lang w:val="en-GB"/>
-        </w:rPr>
-        <w:t xml:space="preserve"> be called “Missing Person” or </w:t>
+        <w:t xml:space="preserve"> just have to be called “Missing Person” or </w:t>
       </w:r>
       <w:r>
         <w:rPr>
@@ -6140,14 +6106,7 @@
         <w:rPr>
           <w:lang w:val="en-GB"/>
         </w:rPr>
-        <w:t xml:space="preserve">For </w:t>
-      </w:r>
-      <w:proofErr w:type="gramStart"/>
-      <w:r>
-        <w:rPr>
-          <w:lang w:val="en-GB"/>
-        </w:rPr>
-        <w:t>ground base</w:t>
+        <w:t>For ground base</w:t>
       </w:r>
       <w:r>
         <w:rPr>
@@ -6155,7 +6114,6 @@
         </w:rPr>
         <w:t>d</w:t>
       </w:r>
-      <w:proofErr w:type="gramEnd"/>
       <w:r>
         <w:rPr>
           <w:lang w:val="en-GB"/>
@@ -6178,21 +6136,7 @@
         <w:rPr>
           <w:lang w:val="en-GB"/>
         </w:rPr>
-        <w:t xml:space="preserve"> the National Search and Rescue Plan does not clearly define who is responsible, alluding to </w:t>
-      </w:r>
-      <w:proofErr w:type="gramStart"/>
-      <w:r>
-        <w:rPr>
-          <w:lang w:val="en-GB"/>
-        </w:rPr>
-        <w:t>An</w:t>
-      </w:r>
-      <w:proofErr w:type="gramEnd"/>
-      <w:r>
-        <w:rPr>
-          <w:lang w:val="en-GB"/>
-        </w:rPr>
-        <w:t xml:space="preserve"> Garda Siochana having a duty to safety. </w:t>
+        <w:t xml:space="preserve"> the National Search and Rescue Plan does not clearly define who is responsible, alluding to An Garda Siochana having a duty to safety. </w:t>
       </w:r>
       <w:r>
         <w:rPr>
@@ -6222,21 +6166,7 @@
         <w:rPr>
           <w:lang w:val="en-GB"/>
         </w:rPr>
-        <w:t xml:space="preserve">governing policing activity places an obligation on </w:t>
-      </w:r>
-      <w:proofErr w:type="gramStart"/>
-      <w:r>
-        <w:rPr>
-          <w:lang w:val="en-GB"/>
-        </w:rPr>
-        <w:t>An</w:t>
-      </w:r>
-      <w:proofErr w:type="gramEnd"/>
-      <w:r>
-        <w:rPr>
-          <w:lang w:val="en-GB"/>
-        </w:rPr>
-        <w:t xml:space="preserve"> Garda Síochána to protect life and property,</w:t>
+        <w:t>governing policing activity places an obligation on An Garda Síochána to protect life and property,</w:t>
       </w:r>
       <w:r>
         <w:rPr>
@@ -7593,15 +7523,7 @@
         <w:t xml:space="preserve"> LiDar</w:t>
       </w:r>
       <w:r>
-        <w:t xml:space="preserve">(LIght Detection </w:t>
-      </w:r>
-      <w:proofErr w:type="gramStart"/>
-      <w:r>
-        <w:t>And</w:t>
-      </w:r>
-      <w:proofErr w:type="gramEnd"/>
-      <w:r>
-        <w:t xml:space="preserve"> Ranging)</w:t>
+        <w:t>(LIght Detection And Ranging)</w:t>
       </w:r>
       <w:bookmarkEnd w:id="13"/>
     </w:p>
@@ -7792,14 +7714,27 @@
       <w:r>
         <w:t xml:space="preserve">Figure </w:t>
       </w:r>
-      <w:fldSimple w:instr=" SEQ Figure \* ARABIC ">
-        <w:r>
-          <w:rPr>
-            <w:noProof/>
-          </w:rPr>
-          <w:t>1</w:t>
-        </w:r>
-      </w:fldSimple>
+      <w:r>
+        <w:fldChar w:fldCharType="begin"/>
+      </w:r>
+      <w:r>
+        <w:instrText xml:space="preserve"> SEQ Figure \* ARABIC </w:instrText>
+      </w:r>
+      <w:r>
+        <w:fldChar w:fldCharType="separate"/>
+      </w:r>
+      <w:r>
+        <w:rPr>
+          <w:noProof/>
+        </w:rPr>
+        <w:t>1</w:t>
+      </w:r>
+      <w:r>
+        <w:rPr>
+          <w:noProof/>
+        </w:rPr>
+        <w:fldChar w:fldCharType="end"/>
+      </w:r>
       <w:r>
         <w:t>: Haversine Formula</w:t>
       </w:r>
@@ -7907,15 +7842,7 @@
         <w:t xml:space="preserve">Google hosts an API for returning the elevation of any point that is indexed on one of their maps. This information could prove to be useful in assessing the surrounding terrain and provide information to incorporate into the pathfinding route. The API </w:t>
       </w:r>
       <w:r>
-        <w:t xml:space="preserve">receives an input of longitude and </w:t>
-      </w:r>
-      <w:proofErr w:type="gramStart"/>
-      <w:r>
-        <w:t>latitude, and</w:t>
-      </w:r>
-      <w:proofErr w:type="gramEnd"/>
-      <w:r>
-        <w:t xml:space="preserve"> returns an elevation to the user at the given coordinates</w:t>
+        <w:t>receives an input of longitude and latitude, and returns an elevation to the user at the given coordinates</w:t>
       </w:r>
       <w:r>
         <w:t>. This returns either a JSON or an XML response in Meters. It should be noted that this a paid API, although usage can be forcibly limited. It must be used sparingly, or a free solution could be found.</w:t>
@@ -8038,14 +7965,27 @@
       <w:r>
         <w:t xml:space="preserve">Figure </w:t>
       </w:r>
-      <w:fldSimple w:instr=" SEQ Figure \* ARABIC ">
-        <w:r>
-          <w:rPr>
-            <w:noProof/>
-          </w:rPr>
-          <w:t>2</w:t>
-        </w:r>
-      </w:fldSimple>
+      <w:r>
+        <w:fldChar w:fldCharType="begin"/>
+      </w:r>
+      <w:r>
+        <w:instrText xml:space="preserve"> SEQ Figure \* ARABIC </w:instrText>
+      </w:r>
+      <w:r>
+        <w:fldChar w:fldCharType="separate"/>
+      </w:r>
+      <w:r>
+        <w:rPr>
+          <w:noProof/>
+        </w:rPr>
+        <w:t>2</w:t>
+      </w:r>
+      <w:r>
+        <w:rPr>
+          <w:noProof/>
+        </w:rPr>
+        <w:fldChar w:fldCharType="end"/>
+      </w:r>
       <w:r>
         <w:t>: Elevation API</w:t>
       </w:r>
@@ -8256,6 +8196,19 @@
     </w:p>
     <w:p>
       <w:pPr>
+        <w:pStyle w:val="Heading3"/>
+      </w:pPr>
+      <w:r>
+        <w:t>3.6.7 Raster Data</w:t>
+      </w:r>
+    </w:p>
+    <w:p>
+      <w:r>
+        <w:t xml:space="preserve">Raster data refers to </w:t>
+      </w:r>
+    </w:p>
+    <w:p>
+      <w:pPr>
         <w:pStyle w:val="Heading2"/>
       </w:pPr>
       <w:bookmarkStart w:id="20" w:name="_Toc184562947"/>
@@ -8416,13 +8369,8 @@
         <w:t xml:space="preserve"> is a</w:t>
       </w:r>
       <w:r>
-        <w:t xml:space="preserve">n </w:t>
-      </w:r>
-      <w:proofErr w:type="gramStart"/>
-      <w:r>
-        <w:t>open source</w:t>
-      </w:r>
-      <w:proofErr w:type="gramEnd"/>
+        <w:t>n open source</w:t>
+      </w:r>
       <w:r>
         <w:t xml:space="preserve"> maths library for the Python programming language. </w:t>
       </w:r>
@@ -8454,15 +8402,7 @@
         <w:t>.</w:t>
       </w:r>
       <w:r>
-        <w:t xml:space="preserve"> NumPy contains several advanced methods of working with arrays, </w:t>
-      </w:r>
-      <w:proofErr w:type="spellStart"/>
-      <w:r>
-        <w:t>fourier</w:t>
-      </w:r>
-      <w:proofErr w:type="spellEnd"/>
-      <w:r>
-        <w:t xml:space="preserve"> transformation and linear algebra.</w:t>
+        <w:t xml:space="preserve"> NumPy contains several advanced methods of working with arrays, fourier transformation and linear algebra.</w:t>
       </w:r>
     </w:p>
     <w:p>
@@ -8520,6 +8460,7 @@
       </w:pPr>
       <w:bookmarkStart w:id="23" w:name="_Toc184562950"/>
       <w:r>
+        <w:lastRenderedPageBreak/>
         <w:t>3</w:t>
       </w:r>
       <w:r>
@@ -8582,7 +8523,6 @@
     </w:p>
     <w:p>
       <w:r>
-        <w:lastRenderedPageBreak/>
         <w:t xml:space="preserve">The algorithm works by assigning a weighting to different </w:t>
       </w:r>
       <w:r>
@@ -8673,15 +8613,7 @@
     </w:p>
     <w:p>
       <w:r>
-        <w:t xml:space="preserve">In its implementation, it uses a lot of memory, as it </w:t>
-      </w:r>
-      <w:proofErr w:type="gramStart"/>
-      <w:r>
-        <w:t>has to</w:t>
-      </w:r>
-      <w:proofErr w:type="gramEnd"/>
-      <w:r>
-        <w:t xml:space="preserve"> store each node in memory as it makes its’ calculations. For this reason, it may be more prudent to research many algorithms of similar type to ascertain which one may be the best for the pathfinding purpose.</w:t>
+        <w:t>In its implementation, it uses a lot of memory, as it has to store each node in memory as it makes its’ calculations. For this reason, it may be more prudent to research many algorithms of similar type to ascertain which one may be the best for the pathfinding purpose.</w:t>
       </w:r>
       <w:r>
         <w:t xml:space="preserve"> Another drawback of this algorithm is that it only increments in angles of 45 degrees, meaning that it would have limited purpose here, as while it is easy to implement, it should not provide the optimal route over a 3D space</w:t>
@@ -8738,6 +8670,7 @@
         <w:rPr>
           <w:noProof/>
         </w:rPr>
+        <w:lastRenderedPageBreak/>
         <w:drawing>
           <wp:inline distT="0" distB="0" distL="0" distR="0" wp14:anchorId="019CBDF5" wp14:editId="0E9C52E5">
             <wp:extent cx="3962400" cy="6162675"/>
@@ -8783,14 +8716,27 @@
       <w:r>
         <w:t xml:space="preserve">Figure </w:t>
       </w:r>
-      <w:fldSimple w:instr=" SEQ Figure \* ARABIC ">
-        <w:r>
-          <w:rPr>
-            <w:noProof/>
-          </w:rPr>
-          <w:t>3</w:t>
-        </w:r>
-      </w:fldSimple>
+      <w:r>
+        <w:fldChar w:fldCharType="begin"/>
+      </w:r>
+      <w:r>
+        <w:instrText xml:space="preserve"> SEQ Figure \* ARABIC </w:instrText>
+      </w:r>
+      <w:r>
+        <w:fldChar w:fldCharType="separate"/>
+      </w:r>
+      <w:r>
+        <w:rPr>
+          <w:noProof/>
+        </w:rPr>
+        <w:t>3</w:t>
+      </w:r>
+      <w:r>
+        <w:rPr>
+          <w:noProof/>
+        </w:rPr>
+        <w:fldChar w:fldCharType="end"/>
+      </w:r>
       <w:r>
         <w:t>: A* Algorithm (Nash, 2010)</w:t>
       </w:r>
@@ -8803,7 +8749,6 @@
       </w:pPr>
       <w:bookmarkStart w:id="25" w:name="_Toc184562951"/>
       <w:r>
-        <w:lastRenderedPageBreak/>
         <w:t>3</w:t>
       </w:r>
       <w:r>
@@ -8896,6 +8841,7 @@
     </w:p>
     <w:p>
       <w:r>
+        <w:lastRenderedPageBreak/>
         <w:t>These</w:t>
       </w:r>
       <w:r>
@@ -8961,14 +8907,27 @@
       <w:r>
         <w:t xml:space="preserve">Figure </w:t>
       </w:r>
-      <w:fldSimple w:instr=" SEQ Figure \* ARABIC ">
-        <w:r>
-          <w:rPr>
-            <w:noProof/>
-          </w:rPr>
-          <w:t>4</w:t>
-        </w:r>
-      </w:fldSimple>
+      <w:r>
+        <w:fldChar w:fldCharType="begin"/>
+      </w:r>
+      <w:r>
+        <w:instrText xml:space="preserve"> SEQ Figure \* ARABIC </w:instrText>
+      </w:r>
+      <w:r>
+        <w:fldChar w:fldCharType="separate"/>
+      </w:r>
+      <w:r>
+        <w:rPr>
+          <w:noProof/>
+        </w:rPr>
+        <w:t>4</w:t>
+      </w:r>
+      <w:r>
+        <w:rPr>
+          <w:noProof/>
+        </w:rPr>
+        <w:fldChar w:fldCharType="end"/>
+      </w:r>
       <w:r>
         <w:t>: Lazy Theta* Algorithm</w:t>
       </w:r>
@@ -9124,15 +9083,7 @@
         <w:t>For the purposes of this report, the data on a selected search area will have to be acquired. The data will involve collecting the Latitudes, Longitudes and Elevations of any given search area.</w:t>
       </w:r>
       <w:r>
-        <w:t xml:space="preserve"> The terrain will then have to be </w:t>
-      </w:r>
-      <w:proofErr w:type="gramStart"/>
-      <w:r>
-        <w:t>assessed</w:t>
-      </w:r>
-      <w:proofErr w:type="gramEnd"/>
-      <w:r>
-        <w:t xml:space="preserve"> and the appropriate routes and areas gathered.</w:t>
+        <w:t xml:space="preserve"> The terrain will then have to be assessed and the appropriate routes and areas gathered.</w:t>
       </w:r>
     </w:p>
     <w:p>
@@ -9175,15 +9126,7 @@
         <w:t xml:space="preserve">2  </w:t>
       </w:r>
       <w:r>
-        <w:t xml:space="preserve">, the area should be a combination of manageable and detailed, while the calculations should not be prohibitively expensive, hitting the Elevation API 441 times. This falls below Googles maximum number of requests per </w:t>
-      </w:r>
-      <w:proofErr w:type="gramStart"/>
-      <w:r>
-        <w:t>use, and</w:t>
-      </w:r>
-      <w:proofErr w:type="gramEnd"/>
-      <w:r>
-        <w:t xml:space="preserve"> can be run all at once. If the box was broken down into smaller boxes requiring more points, the API would have to sleep to prevent the API from timing out.</w:t>
+        <w:t>, the area should be a combination of manageable and detailed, while the calculations should not be prohibitively expensive, hitting the Elevation API 441 times. This falls below Googles maximum number of requests per use, and can be run all at once. If the box was broken down into smaller boxes requiring more points, the API would have to sleep to prevent the API from timing out.</w:t>
       </w:r>
     </w:p>
     <w:p>
@@ -9289,14 +9232,27 @@
       <w:r>
         <w:t xml:space="preserve">Figure </w:t>
       </w:r>
-      <w:fldSimple w:instr=" SEQ Figure \* ARABIC ">
-        <w:r>
-          <w:rPr>
-            <w:noProof/>
-          </w:rPr>
-          <w:t>5</w:t>
-        </w:r>
-      </w:fldSimple>
+      <w:r>
+        <w:fldChar w:fldCharType="begin"/>
+      </w:r>
+      <w:r>
+        <w:instrText xml:space="preserve"> SEQ Figure \* ARABIC </w:instrText>
+      </w:r>
+      <w:r>
+        <w:fldChar w:fldCharType="separate"/>
+      </w:r>
+      <w:r>
+        <w:rPr>
+          <w:noProof/>
+        </w:rPr>
+        <w:t>5</w:t>
+      </w:r>
+      <w:r>
+        <w:rPr>
+          <w:noProof/>
+        </w:rPr>
+        <w:fldChar w:fldCharType="end"/>
+      </w:r>
       <w:r>
         <w:t>: Producing Elevation from Points</w:t>
       </w:r>
@@ -9362,15 +9318,7 @@
     </w:p>
     <w:p>
       <w:r>
-        <w:t xml:space="preserve">When it comes to working with 3D spaces, Python has various libraries available to assist a user with that task. The data can be viewed using a plot from MatPlotLib. The data needs to be extracted from the CSV file from the previous step. This is accomplished using the Pandas library, as it has methods available for reading values from these files, in the form of a </w:t>
-      </w:r>
-      <w:proofErr w:type="spellStart"/>
-      <w:r>
-        <w:t>DataFrame</w:t>
-      </w:r>
-      <w:proofErr w:type="spellEnd"/>
-      <w:r>
-        <w:t>. The values for Latitude, Longitude and Elevation can then be determined and inserted into a suitable MatPlotLib figure for</w:t>
+        <w:t>When it comes to working with 3D spaces, Python has various libraries available to assist a user with that task. The data can be viewed using a plot from MatPlotLib. The data needs to be extracted from the CSV file from the previous step. This is accomplished using the Pandas library, as it has methods available for reading values from these files, in the form of a DataFrame. The values for Latitude, Longitude and Elevation can then be determined and inserted into a suitable MatPlotLib figure for</w:t>
       </w:r>
       <w:r>
         <w:t xml:space="preserve"> </w:t>
@@ -9460,14 +9408,27 @@
       <w:r>
         <w:t xml:space="preserve">Figure </w:t>
       </w:r>
-      <w:fldSimple w:instr=" SEQ Figure \* ARABIC ">
-        <w:r>
-          <w:rPr>
-            <w:noProof/>
-          </w:rPr>
-          <w:t>6</w:t>
-        </w:r>
-      </w:fldSimple>
+      <w:r>
+        <w:fldChar w:fldCharType="begin"/>
+      </w:r>
+      <w:r>
+        <w:instrText xml:space="preserve"> SEQ Figure \* ARABIC </w:instrText>
+      </w:r>
+      <w:r>
+        <w:fldChar w:fldCharType="separate"/>
+      </w:r>
+      <w:r>
+        <w:rPr>
+          <w:noProof/>
+        </w:rPr>
+        <w:t>6</w:t>
+      </w:r>
+      <w:r>
+        <w:rPr>
+          <w:noProof/>
+        </w:rPr>
+        <w:fldChar w:fldCharType="end"/>
+      </w:r>
       <w:r>
         <w:t>: Verifying Summit Coordinates</w:t>
       </w:r>
@@ -9632,14 +9593,27 @@
       <w:r>
         <w:t xml:space="preserve">Figure </w:t>
       </w:r>
-      <w:fldSimple w:instr=" SEQ Figure \* ARABIC ">
-        <w:r>
-          <w:rPr>
-            <w:noProof/>
-          </w:rPr>
-          <w:t>7</w:t>
-        </w:r>
-      </w:fldSimple>
+      <w:r>
+        <w:fldChar w:fldCharType="begin"/>
+      </w:r>
+      <w:r>
+        <w:instrText xml:space="preserve"> SEQ Figure \* ARABIC </w:instrText>
+      </w:r>
+      <w:r>
+        <w:fldChar w:fldCharType="separate"/>
+      </w:r>
+      <w:r>
+        <w:rPr>
+          <w:noProof/>
+        </w:rPr>
+        <w:t>7</w:t>
+      </w:r>
+      <w:r>
+        <w:rPr>
+          <w:noProof/>
+        </w:rPr>
+        <w:fldChar w:fldCharType="end"/>
+      </w:r>
       <w:r>
         <w:t>: Inverse Haversine</w:t>
       </w:r>
@@ -9769,14 +9743,27 @@
       <w:r>
         <w:t xml:space="preserve">Figure </w:t>
       </w:r>
-      <w:fldSimple w:instr=" SEQ Figure \* ARABIC ">
-        <w:r>
-          <w:rPr>
-            <w:noProof/>
-          </w:rPr>
-          <w:t>8</w:t>
-        </w:r>
-      </w:fldSimple>
+      <w:r>
+        <w:fldChar w:fldCharType="begin"/>
+      </w:r>
+      <w:r>
+        <w:instrText xml:space="preserve"> SEQ Figure \* ARABIC </w:instrText>
+      </w:r>
+      <w:r>
+        <w:fldChar w:fldCharType="separate"/>
+      </w:r>
+      <w:r>
+        <w:rPr>
+          <w:noProof/>
+        </w:rPr>
+        <w:t>8</w:t>
+      </w:r>
+      <w:r>
+        <w:rPr>
+          <w:noProof/>
+        </w:rPr>
+        <w:fldChar w:fldCharType="end"/>
+      </w:r>
       <w:r>
         <w:t>: JIRA Board</w:t>
       </w:r>
@@ -11372,14 +11359,27 @@
       <w:r>
         <w:t xml:space="preserve">Figure </w:t>
       </w:r>
-      <w:fldSimple w:instr=" SEQ Figure \* ARABIC ">
-        <w:r>
-          <w:rPr>
-            <w:noProof/>
-          </w:rPr>
-          <w:t>9</w:t>
-        </w:r>
-      </w:fldSimple>
+      <w:r>
+        <w:fldChar w:fldCharType="begin"/>
+      </w:r>
+      <w:r>
+        <w:instrText xml:space="preserve"> SEQ Figure \* ARABIC </w:instrText>
+      </w:r>
+      <w:r>
+        <w:fldChar w:fldCharType="separate"/>
+      </w:r>
+      <w:r>
+        <w:rPr>
+          <w:noProof/>
+        </w:rPr>
+        <w:t>9</w:t>
+      </w:r>
+      <w:r>
+        <w:rPr>
+          <w:noProof/>
+        </w:rPr>
+        <w:fldChar w:fldCharType="end"/>
+      </w:r>
       <w:r>
         <w:t>: Work Environment</w:t>
       </w:r>
@@ -11408,15 +11408,7 @@
         <w:t>The OS library will be used to access API keys, as storing these in plain text would introduce security vulnerabilities.</w:t>
       </w:r>
       <w:r>
-        <w:t xml:space="preserve"> Storing the Google API key as an environment variable would be a more prudent way to do </w:t>
-      </w:r>
-      <w:proofErr w:type="gramStart"/>
-      <w:r>
-        <w:t>this, and</w:t>
-      </w:r>
-      <w:proofErr w:type="gramEnd"/>
-      <w:r>
-        <w:t xml:space="preserve"> is accessed like this: (API Key value removed for security.)</w:t>
+        <w:t xml:space="preserve"> Storing the Google API key as an environment variable would be a more prudent way to do this, and is accessed like this: (API Key value removed for security.)</w:t>
       </w:r>
       <w:r>
         <w:rPr>
@@ -11482,14 +11474,27 @@
       <w:r>
         <w:t xml:space="preserve">Figure </w:t>
       </w:r>
-      <w:fldSimple w:instr=" SEQ Figure \* ARABIC ">
-        <w:r>
-          <w:rPr>
-            <w:noProof/>
-          </w:rPr>
-          <w:t>10</w:t>
-        </w:r>
-      </w:fldSimple>
+      <w:r>
+        <w:fldChar w:fldCharType="begin"/>
+      </w:r>
+      <w:r>
+        <w:instrText xml:space="preserve"> SEQ Figure \* ARABIC </w:instrText>
+      </w:r>
+      <w:r>
+        <w:fldChar w:fldCharType="separate"/>
+      </w:r>
+      <w:r>
+        <w:rPr>
+          <w:noProof/>
+        </w:rPr>
+        <w:t>10</w:t>
+      </w:r>
+      <w:r>
+        <w:rPr>
+          <w:noProof/>
+        </w:rPr>
+        <w:fldChar w:fldCharType="end"/>
+      </w:r>
       <w:r>
         <w:t>: Environment Variables</w:t>
       </w:r>
@@ -11615,14 +11620,27 @@
       <w:r>
         <w:t xml:space="preserve">Figure </w:t>
       </w:r>
-      <w:fldSimple w:instr=" SEQ Figure \* ARABIC ">
-        <w:r>
-          <w:rPr>
-            <w:noProof/>
-          </w:rPr>
-          <w:t>11</w:t>
-        </w:r>
-      </w:fldSimple>
+      <w:r>
+        <w:fldChar w:fldCharType="begin"/>
+      </w:r>
+      <w:r>
+        <w:instrText xml:space="preserve"> SEQ Figure \* ARABIC </w:instrText>
+      </w:r>
+      <w:r>
+        <w:fldChar w:fldCharType="separate"/>
+      </w:r>
+      <w:r>
+        <w:rPr>
+          <w:noProof/>
+        </w:rPr>
+        <w:t>11</w:t>
+      </w:r>
+      <w:r>
+        <w:rPr>
+          <w:noProof/>
+        </w:rPr>
+        <w:fldChar w:fldCharType="end"/>
+      </w:r>
       <w:r>
         <w:t>: MatPlotLib Code</w:t>
       </w:r>
@@ -11700,14 +11718,27 @@
       <w:r>
         <w:t xml:space="preserve">Figure </w:t>
       </w:r>
-      <w:fldSimple w:instr=" SEQ Figure \* ARABIC ">
-        <w:r>
-          <w:rPr>
-            <w:noProof/>
-          </w:rPr>
-          <w:t>12</w:t>
-        </w:r>
-      </w:fldSimple>
+      <w:r>
+        <w:fldChar w:fldCharType="begin"/>
+      </w:r>
+      <w:r>
+        <w:instrText xml:space="preserve"> SEQ Figure \* ARABIC </w:instrText>
+      </w:r>
+      <w:r>
+        <w:fldChar w:fldCharType="separate"/>
+      </w:r>
+      <w:r>
+        <w:rPr>
+          <w:noProof/>
+        </w:rPr>
+        <w:t>12</w:t>
+      </w:r>
+      <w:r>
+        <w:rPr>
+          <w:noProof/>
+        </w:rPr>
+        <w:fldChar w:fldCharType="end"/>
+      </w:r>
       <w:r>
         <w:t>: Data Visualisation</w:t>
       </w:r>
@@ -11809,14 +11840,27 @@
       <w:r>
         <w:t xml:space="preserve">Figure </w:t>
       </w:r>
-      <w:fldSimple w:instr=" SEQ Figure \* ARABIC ">
-        <w:r>
-          <w:rPr>
-            <w:noProof/>
-          </w:rPr>
-          <w:t>13</w:t>
-        </w:r>
-      </w:fldSimple>
+      <w:r>
+        <w:fldChar w:fldCharType="begin"/>
+      </w:r>
+      <w:r>
+        <w:instrText xml:space="preserve"> SEQ Figure \* ARABIC </w:instrText>
+      </w:r>
+      <w:r>
+        <w:fldChar w:fldCharType="separate"/>
+      </w:r>
+      <w:r>
+        <w:rPr>
+          <w:noProof/>
+        </w:rPr>
+        <w:t>13</w:t>
+      </w:r>
+      <w:r>
+        <w:rPr>
+          <w:noProof/>
+        </w:rPr>
+        <w:fldChar w:fldCharType="end"/>
+      </w:r>
       <w:r>
         <w:t>: Lowest and Highest Coordinates</w:t>
       </w:r>
@@ -11889,14 +11933,27 @@
       <w:r>
         <w:t xml:space="preserve">Figure </w:t>
       </w:r>
-      <w:fldSimple w:instr=" SEQ Figure \* ARABIC ">
-        <w:r>
-          <w:rPr>
-            <w:noProof/>
-          </w:rPr>
-          <w:t>14</w:t>
-        </w:r>
-      </w:fldSimple>
+      <w:r>
+        <w:fldChar w:fldCharType="begin"/>
+      </w:r>
+      <w:r>
+        <w:instrText xml:space="preserve"> SEQ Figure \* ARABIC </w:instrText>
+      </w:r>
+      <w:r>
+        <w:fldChar w:fldCharType="separate"/>
+      </w:r>
+      <w:r>
+        <w:rPr>
+          <w:noProof/>
+        </w:rPr>
+        <w:t>14</w:t>
+      </w:r>
+      <w:r>
+        <w:rPr>
+          <w:noProof/>
+        </w:rPr>
+        <w:fldChar w:fldCharType="end"/>
+      </w:r>
       <w:r>
         <w:t>: Distance Between Lowest and Highest Points</w:t>
       </w:r>
@@ -12017,14 +12074,27 @@
       <w:r>
         <w:t xml:space="preserve">Figure </w:t>
       </w:r>
-      <w:fldSimple w:instr=" SEQ Figure \* ARABIC ">
-        <w:r>
-          <w:rPr>
-            <w:noProof/>
-          </w:rPr>
-          <w:t>15</w:t>
-        </w:r>
-      </w:fldSimple>
+      <w:r>
+        <w:fldChar w:fldCharType="begin"/>
+      </w:r>
+      <w:r>
+        <w:instrText xml:space="preserve"> SEQ Figure \* ARABIC </w:instrText>
+      </w:r>
+      <w:r>
+        <w:fldChar w:fldCharType="separate"/>
+      </w:r>
+      <w:r>
+        <w:rPr>
+          <w:noProof/>
+        </w:rPr>
+        <w:t>15</w:t>
+      </w:r>
+      <w:r>
+        <w:rPr>
+          <w:noProof/>
+        </w:rPr>
+        <w:fldChar w:fldCharType="end"/>
+      </w:r>
       <w:r>
         <w:t>: Folium Code</w:t>
       </w:r>
@@ -12093,14 +12163,27 @@
       <w:r>
         <w:t xml:space="preserve">Figure </w:t>
       </w:r>
-      <w:fldSimple w:instr=" SEQ Figure \* ARABIC ">
-        <w:r>
-          <w:rPr>
-            <w:noProof/>
-          </w:rPr>
-          <w:t>16</w:t>
-        </w:r>
-      </w:fldSimple>
+      <w:r>
+        <w:fldChar w:fldCharType="begin"/>
+      </w:r>
+      <w:r>
+        <w:instrText xml:space="preserve"> SEQ Figure \* ARABIC </w:instrText>
+      </w:r>
+      <w:r>
+        <w:fldChar w:fldCharType="separate"/>
+      </w:r>
+      <w:r>
+        <w:rPr>
+          <w:noProof/>
+        </w:rPr>
+        <w:t>16</w:t>
+      </w:r>
+      <w:r>
+        <w:rPr>
+          <w:noProof/>
+        </w:rPr>
+        <w:fldChar w:fldCharType="end"/>
+      </w:r>
       <w:r>
         <w:t>: Basic Path Between Points</w:t>
       </w:r>
@@ -12126,6 +12209,11 @@
       </w:pPr>
       <w:r>
         <w:t>6.0 Sprint Overview</w:t>
+      </w:r>
+    </w:p>
+    <w:p>
+      <w:r>
+        <w:t>This project will be broken down into six sprints, totalling twelve weeks. This will allow adequate time to implement the main functionality of the project.</w:t>
       </w:r>
     </w:p>
     <w:tbl>
@@ -12318,7 +12406,7 @@
           </w:tcPr>
           <w:p>
             <w:r>
-              <w:t>GUI Design</w:t>
+              <w:t>Enhance Reusability</w:t>
             </w:r>
           </w:p>
         </w:tc>
@@ -12379,7 +12467,11 @@
           <w:tcPr>
             <w:tcW w:w="3480" w:type="dxa"/>
           </w:tcPr>
-          <w:p/>
+          <w:p>
+            <w:r>
+              <w:t>Gather More Data</w:t>
+            </w:r>
+          </w:p>
         </w:tc>
       </w:tr>
       <w:tr>
@@ -12438,7 +12530,11 @@
           <w:tcPr>
             <w:tcW w:w="3480" w:type="dxa"/>
           </w:tcPr>
-          <w:p/>
+          <w:p>
+            <w:r>
+              <w:t>Final Data Gathering Sprint</w:t>
+            </w:r>
+          </w:p>
         </w:tc>
       </w:tr>
       <w:tr>
@@ -12497,7 +12593,11 @@
           <w:tcPr>
             <w:tcW w:w="3480" w:type="dxa"/>
           </w:tcPr>
-          <w:p/>
+          <w:p>
+            <w:r>
+              <w:t>Implement Algorithms</w:t>
+            </w:r>
+          </w:p>
         </w:tc>
       </w:tr>
       <w:tr>
@@ -12587,149 +12687,680 @@
     </w:p>
     <w:tbl>
       <w:tblPr>
-        <w:tblStyle w:val="TableGrid"/>
-        <w:tblW w:w="0" w:type="auto"/>
+        <w:tblW w:w="8638" w:type="dxa"/>
+        <w:tblBorders>
+          <w:top w:val="outset" w:sz="6" w:space="0" w:color="auto"/>
+          <w:left w:val="outset" w:sz="6" w:space="0" w:color="auto"/>
+          <w:bottom w:val="outset" w:sz="6" w:space="0" w:color="auto"/>
+          <w:right w:val="outset" w:sz="6" w:space="0" w:color="auto"/>
+        </w:tblBorders>
+        <w:tblCellMar>
+          <w:left w:w="0" w:type="dxa"/>
+          <w:right w:w="0" w:type="dxa"/>
+        </w:tblCellMar>
         <w:tblLook w:val="04A0" w:firstRow="1" w:lastRow="0" w:firstColumn="1" w:lastColumn="0" w:noHBand="0" w:noVBand="1"/>
       </w:tblPr>
       <w:tblGrid>
-        <w:gridCol w:w="2254"/>
-        <w:gridCol w:w="2254"/>
+        <w:gridCol w:w="1070"/>
+        <w:gridCol w:w="4689"/>
+        <w:gridCol w:w="2879"/>
       </w:tblGrid>
       <w:tr>
+        <w:trPr>
+          <w:trHeight w:val="648"/>
+        </w:trPr>
         <w:tc>
           <w:tcPr>
-            <w:tcW w:w="2254" w:type="dxa"/>
-            <w:shd w:val="clear" w:color="auto" w:fill="E59EDC" w:themeFill="accent5" w:themeFillTint="66"/>
+            <w:tcW w:w="1070" w:type="dxa"/>
+            <w:tcBorders>
+              <w:top w:val="single" w:sz="6" w:space="0" w:color="BFBFBF"/>
+              <w:left w:val="single" w:sz="6" w:space="0" w:color="BFBFBF"/>
+              <w:bottom w:val="single" w:sz="6" w:space="0" w:color="BFBFBF"/>
+              <w:right w:val="single" w:sz="6" w:space="0" w:color="BFBFBF"/>
+            </w:tcBorders>
+            <w:shd w:val="clear" w:color="auto" w:fill="auto"/>
+            <w:hideMark/>
           </w:tcPr>
           <w:p>
-            <w:r>
-              <w:t>Description</w:t>
+            <w:pPr>
+              <w:spacing w:after="0" w:line="240" w:lineRule="auto"/>
+              <w:textAlignment w:val="baseline"/>
+              <w:rPr>
+                <w:rFonts w:ascii="Times New Roman" w:eastAsia="Times New Roman" w:hAnsi="Times New Roman" w:cs="Times New Roman"/>
+                <w:kern w:val="0"/>
+                <w:sz w:val="24"/>
+                <w:szCs w:val="24"/>
+                <w:lang w:eastAsia="en-IE"/>
+                <w14:ligatures w14:val="none"/>
+              </w:rPr>
+            </w:pPr>
+            <w:r>
+              <w:rPr>
+                <w:rFonts w:ascii="Calibri" w:eastAsia="Times New Roman" w:hAnsi="Calibri" w:cs="Calibri"/>
+                <w:kern w:val="0"/>
+                <w:sz w:val="24"/>
+                <w:szCs w:val="24"/>
+                <w:lang w:val="en-US" w:eastAsia="en-IE"/>
+                <w14:ligatures w14:val="none"/>
+              </w:rPr>
+              <w:t>Task Number</w:t>
             </w:r>
           </w:p>
         </w:tc>
         <w:tc>
           <w:tcPr>
-            <w:tcW w:w="2254" w:type="dxa"/>
-            <w:shd w:val="clear" w:color="auto" w:fill="E59EDC" w:themeFill="accent5" w:themeFillTint="66"/>
+            <w:tcW w:w="4689" w:type="dxa"/>
+            <w:tcBorders>
+              <w:top w:val="single" w:sz="6" w:space="0" w:color="BFBFBF"/>
+              <w:left w:val="single" w:sz="6" w:space="0" w:color="BFBFBF"/>
+              <w:bottom w:val="single" w:sz="6" w:space="0" w:color="BFBFBF"/>
+              <w:right w:val="single" w:sz="6" w:space="0" w:color="BFBFBF"/>
+            </w:tcBorders>
+            <w:shd w:val="clear" w:color="auto" w:fill="auto"/>
+            <w:hideMark/>
           </w:tcPr>
           <w:p>
-            <w:r>
+            <w:pPr>
+              <w:spacing w:after="0" w:line="240" w:lineRule="auto"/>
+              <w:textAlignment w:val="baseline"/>
+              <w:rPr>
+                <w:rFonts w:ascii="Times New Roman" w:eastAsia="Times New Roman" w:hAnsi="Times New Roman" w:cs="Times New Roman"/>
+                <w:kern w:val="0"/>
+                <w:sz w:val="24"/>
+                <w:szCs w:val="24"/>
+                <w:lang w:eastAsia="en-IE"/>
+                <w14:ligatures w14:val="none"/>
+              </w:rPr>
+            </w:pPr>
+            <w:r>
+              <w:rPr>
+                <w:rFonts w:ascii="Calibri" w:eastAsia="Times New Roman" w:hAnsi="Calibri" w:cs="Calibri"/>
+                <w:kern w:val="0"/>
+                <w:sz w:val="24"/>
+                <w:szCs w:val="24"/>
+                <w:lang w:val="en-US" w:eastAsia="en-IE"/>
+                <w14:ligatures w14:val="none"/>
+              </w:rPr>
+              <w:t>De</w:t>
+            </w:r>
+            <w:r>
+              <w:rPr>
+                <w:rFonts w:ascii="Calibri" w:eastAsia="Times New Roman" w:hAnsi="Calibri" w:cs="Calibri"/>
+                <w:kern w:val="0"/>
+                <w:sz w:val="24"/>
+                <w:szCs w:val="24"/>
+                <w:lang w:val="en-US" w:eastAsia="en-IE"/>
+                <w14:ligatures w14:val="none"/>
+              </w:rPr>
+              <w:t>scription</w:t>
+            </w:r>
+          </w:p>
+        </w:tc>
+        <w:tc>
+          <w:tcPr>
+            <w:tcW w:w="2879" w:type="dxa"/>
+            <w:tcBorders>
+              <w:top w:val="single" w:sz="6" w:space="0" w:color="BFBFBF"/>
+              <w:left w:val="single" w:sz="6" w:space="0" w:color="BFBFBF"/>
+              <w:bottom w:val="single" w:sz="6" w:space="0" w:color="BFBFBF"/>
+              <w:right w:val="single" w:sz="6" w:space="0" w:color="BFBFBF"/>
+            </w:tcBorders>
+            <w:shd w:val="clear" w:color="auto" w:fill="auto"/>
+            <w:hideMark/>
+          </w:tcPr>
+          <w:p>
+            <w:pPr>
+              <w:spacing w:after="0" w:line="240" w:lineRule="auto"/>
+              <w:textAlignment w:val="baseline"/>
+              <w:rPr>
+                <w:rFonts w:ascii="Times New Roman" w:eastAsia="Times New Roman" w:hAnsi="Times New Roman" w:cs="Times New Roman"/>
+                <w:kern w:val="0"/>
+                <w:sz w:val="24"/>
+                <w:szCs w:val="24"/>
+                <w:lang w:eastAsia="en-IE"/>
+                <w14:ligatures w14:val="none"/>
+              </w:rPr>
+            </w:pPr>
+            <w:r>
+              <w:rPr>
+                <w:rFonts w:ascii="Calibri" w:eastAsia="Times New Roman" w:hAnsi="Calibri" w:cs="Calibri"/>
+                <w:kern w:val="0"/>
+                <w:sz w:val="24"/>
+                <w:szCs w:val="24"/>
+                <w:lang w:val="en-US" w:eastAsia="en-IE"/>
+                <w14:ligatures w14:val="none"/>
+              </w:rPr>
               <w:t>Status</w:t>
+            </w:r>
+            <w:r>
+              <w:rPr>
+                <w:rFonts w:ascii="Calibri" w:eastAsia="Times New Roman" w:hAnsi="Calibri" w:cs="Calibri"/>
+                <w:kern w:val="0"/>
+                <w:sz w:val="24"/>
+                <w:szCs w:val="24"/>
+                <w:lang w:eastAsia="en-IE"/>
+                <w14:ligatures w14:val="none"/>
+              </w:rPr>
+              <w:t> </w:t>
             </w:r>
           </w:p>
         </w:tc>
       </w:tr>
       <w:tr>
+        <w:trPr>
+          <w:trHeight w:val="648"/>
+        </w:trPr>
         <w:tc>
           <w:tcPr>
-            <w:tcW w:w="2254" w:type="dxa"/>
+            <w:tcW w:w="1070" w:type="dxa"/>
+            <w:tcBorders>
+              <w:top w:val="single" w:sz="6" w:space="0" w:color="BFBFBF"/>
+              <w:left w:val="single" w:sz="6" w:space="0" w:color="BFBFBF"/>
+              <w:bottom w:val="single" w:sz="6" w:space="0" w:color="BFBFBF"/>
+              <w:right w:val="single" w:sz="6" w:space="0" w:color="BFBFBF"/>
+            </w:tcBorders>
+            <w:shd w:val="clear" w:color="auto" w:fill="FFFFFF" w:themeFill="background1"/>
+            <w:hideMark/>
           </w:tcPr>
           <w:p>
-            <w:r>
-              <w:t>Create Virtual Environment</w:t>
+            <w:pPr>
+              <w:spacing w:after="0" w:line="240" w:lineRule="auto"/>
+              <w:jc w:val="center"/>
+              <w:textAlignment w:val="baseline"/>
+              <w:rPr>
+                <w:rFonts w:ascii="Times New Roman" w:eastAsia="Times New Roman" w:hAnsi="Times New Roman" w:cs="Times New Roman"/>
+                <w:kern w:val="0"/>
+                <w:sz w:val="24"/>
+                <w:szCs w:val="24"/>
+                <w:lang w:eastAsia="en-IE"/>
+                <w14:ligatures w14:val="none"/>
+              </w:rPr>
+            </w:pPr>
+            <w:r>
+              <w:rPr>
+                <w:rFonts w:ascii="Calibri" w:eastAsia="Times New Roman" w:hAnsi="Calibri" w:cs="Calibri"/>
+                <w:kern w:val="0"/>
+                <w:sz w:val="24"/>
+                <w:szCs w:val="24"/>
+                <w:lang w:val="en-US" w:eastAsia="en-IE"/>
+                <w14:ligatures w14:val="none"/>
+              </w:rPr>
+              <w:t>1</w:t>
             </w:r>
           </w:p>
         </w:tc>
         <w:tc>
           <w:tcPr>
-            <w:tcW w:w="2254" w:type="dxa"/>
-            <w:shd w:val="clear" w:color="auto" w:fill="84E290" w:themeFill="accent3" w:themeFillTint="66"/>
+            <w:tcW w:w="4689" w:type="dxa"/>
+            <w:tcBorders>
+              <w:top w:val="single" w:sz="6" w:space="0" w:color="BFBFBF"/>
+              <w:left w:val="single" w:sz="6" w:space="0" w:color="BFBFBF"/>
+              <w:bottom w:val="single" w:sz="6" w:space="0" w:color="BFBFBF"/>
+              <w:right w:val="single" w:sz="6" w:space="0" w:color="BFBFBF"/>
+            </w:tcBorders>
+            <w:shd w:val="clear" w:color="auto" w:fill="FFFFFF" w:themeFill="background1"/>
+            <w:hideMark/>
           </w:tcPr>
           <w:p>
-            <w:r>
-              <w:t>Success</w:t>
+            <w:pPr>
+              <w:spacing w:after="0" w:line="240" w:lineRule="auto"/>
+              <w:jc w:val="center"/>
+              <w:textAlignment w:val="baseline"/>
+              <w:rPr>
+                <w:rFonts w:eastAsia="Times New Roman" w:cs="Times New Roman"/>
+                <w:kern w:val="0"/>
+                <w:sz w:val="24"/>
+                <w:szCs w:val="24"/>
+                <w:lang w:eastAsia="en-IE"/>
+                <w14:ligatures w14:val="none"/>
+              </w:rPr>
+            </w:pPr>
+            <w:r>
+              <w:rPr>
+                <w:rFonts w:eastAsia="Times New Roman" w:cs="Times New Roman"/>
+                <w:kern w:val="0"/>
+                <w:sz w:val="24"/>
+                <w:szCs w:val="24"/>
+                <w:lang w:eastAsia="en-IE"/>
+                <w14:ligatures w14:val="none"/>
+              </w:rPr>
+              <w:t>Create Virtual Environment</w:t>
+            </w:r>
+          </w:p>
+        </w:tc>
+        <w:tc>
+          <w:tcPr>
+            <w:tcW w:w="2879" w:type="dxa"/>
+            <w:tcBorders>
+              <w:top w:val="single" w:sz="6" w:space="0" w:color="BFBFBF"/>
+              <w:left w:val="single" w:sz="6" w:space="0" w:color="BFBFBF"/>
+              <w:bottom w:val="single" w:sz="6" w:space="0" w:color="BFBFBF"/>
+              <w:right w:val="single" w:sz="6" w:space="0" w:color="BFBFBF"/>
+            </w:tcBorders>
+            <w:shd w:val="clear" w:color="auto" w:fill="FFFFFF" w:themeFill="background1"/>
+            <w:hideMark/>
+          </w:tcPr>
+          <w:p>
+            <w:pPr>
+              <w:spacing w:after="0" w:line="240" w:lineRule="auto"/>
+              <w:jc w:val="center"/>
+              <w:textAlignment w:val="baseline"/>
+              <w:rPr>
+                <w:rFonts w:ascii="Times New Roman" w:eastAsia="Times New Roman" w:hAnsi="Times New Roman" w:cs="Times New Roman"/>
+                <w:kern w:val="0"/>
+                <w:sz w:val="24"/>
+                <w:szCs w:val="24"/>
+                <w:lang w:eastAsia="en-IE"/>
+                <w14:ligatures w14:val="none"/>
+              </w:rPr>
+            </w:pPr>
+            <w:r>
+              <w:rPr>
+                <w:rFonts w:cstheme="minorHAnsi"/>
+                <w:sz w:val="24"/>
+                <w:szCs w:val="24"/>
+              </w:rPr>
+              <w:t>Completed</w:t>
             </w:r>
           </w:p>
         </w:tc>
       </w:tr>
       <w:tr>
+        <w:trPr>
+          <w:trHeight w:val="648"/>
+        </w:trPr>
         <w:tc>
           <w:tcPr>
-            <w:tcW w:w="2254" w:type="dxa"/>
+            <w:tcW w:w="1070" w:type="dxa"/>
+            <w:tcBorders>
+              <w:top w:val="single" w:sz="6" w:space="0" w:color="BFBFBF"/>
+              <w:left w:val="single" w:sz="6" w:space="0" w:color="BFBFBF"/>
+              <w:bottom w:val="single" w:sz="6" w:space="0" w:color="BFBFBF"/>
+              <w:right w:val="single" w:sz="6" w:space="0" w:color="BFBFBF"/>
+            </w:tcBorders>
+            <w:shd w:val="clear" w:color="auto" w:fill="FFFFFF" w:themeFill="background1"/>
           </w:tcPr>
           <w:p>
-            <w:r>
-              <w:t>Gather More Detailed Dataset</w:t>
+            <w:pPr>
+              <w:spacing w:after="0" w:line="240" w:lineRule="auto"/>
+              <w:jc w:val="center"/>
+              <w:textAlignment w:val="baseline"/>
+              <w:rPr>
+                <w:rFonts w:ascii="Calibri" w:eastAsia="Times New Roman" w:hAnsi="Calibri" w:cs="Calibri"/>
+                <w:kern w:val="0"/>
+                <w:sz w:val="24"/>
+                <w:szCs w:val="24"/>
+                <w:lang w:val="en-US" w:eastAsia="en-IE"/>
+                <w14:ligatures w14:val="none"/>
+              </w:rPr>
+            </w:pPr>
+            <w:r>
+              <w:rPr>
+                <w:rFonts w:ascii="Calibri" w:eastAsia="Times New Roman" w:hAnsi="Calibri" w:cs="Calibri"/>
+                <w:kern w:val="0"/>
+                <w:sz w:val="24"/>
+                <w:szCs w:val="24"/>
+                <w:lang w:val="en-US" w:eastAsia="en-IE"/>
+                <w14:ligatures w14:val="none"/>
+              </w:rPr>
+              <w:t>2</w:t>
             </w:r>
           </w:p>
         </w:tc>
         <w:tc>
           <w:tcPr>
-            <w:tcW w:w="2254" w:type="dxa"/>
-            <w:shd w:val="clear" w:color="auto" w:fill="84E290" w:themeFill="accent3" w:themeFillTint="66"/>
+            <w:tcW w:w="4689" w:type="dxa"/>
+            <w:tcBorders>
+              <w:top w:val="single" w:sz="6" w:space="0" w:color="BFBFBF"/>
+              <w:left w:val="single" w:sz="6" w:space="0" w:color="BFBFBF"/>
+              <w:bottom w:val="single" w:sz="6" w:space="0" w:color="BFBFBF"/>
+              <w:right w:val="single" w:sz="6" w:space="0" w:color="BFBFBF"/>
+            </w:tcBorders>
+            <w:shd w:val="clear" w:color="auto" w:fill="FFFFFF" w:themeFill="background1"/>
           </w:tcPr>
           <w:p>
-            <w:r>
-              <w:t>Success</w:t>
+            <w:pPr>
+              <w:spacing w:after="0" w:line="240" w:lineRule="auto"/>
+              <w:jc w:val="center"/>
+              <w:textAlignment w:val="baseline"/>
+              <w:rPr>
+                <w:rStyle w:val="normaltextrun"/>
+                <w:rFonts w:ascii="Calibri" w:hAnsi="Calibri" w:cs="Calibri"/>
+                <w:shd w:val="clear" w:color="auto" w:fill="FFFFFF"/>
+                <w:lang w:val="en-US"/>
+              </w:rPr>
+            </w:pPr>
+            <w:r>
+              <w:rPr>
+                <w:rFonts w:eastAsia="Times New Roman" w:cs="Times New Roman"/>
+                <w:kern w:val="0"/>
+                <w:sz w:val="24"/>
+                <w:szCs w:val="24"/>
+                <w:lang w:eastAsia="en-IE"/>
+                <w14:ligatures w14:val="none"/>
+              </w:rPr>
+              <w:t>Gather</w:t>
+            </w:r>
+            <w:r>
+              <w:rPr>
+                <w:rFonts w:eastAsia="Times New Roman" w:cs="Times New Roman"/>
+                <w:kern w:val="0"/>
+                <w:sz w:val="24"/>
+                <w:szCs w:val="24"/>
+                <w:lang w:eastAsia="en-IE"/>
+                <w14:ligatures w14:val="none"/>
+              </w:rPr>
+              <w:t xml:space="preserve"> </w:t>
+            </w:r>
+            <w:r>
+              <w:rPr>
+                <w:rFonts w:eastAsia="Times New Roman" w:cs="Times New Roman"/>
+                <w:kern w:val="0"/>
+                <w:sz w:val="24"/>
+                <w:szCs w:val="24"/>
+                <w:lang w:eastAsia="en-IE"/>
+                <w14:ligatures w14:val="none"/>
+              </w:rPr>
+              <w:t>A More Detailed Data Set</w:t>
+            </w:r>
+          </w:p>
+        </w:tc>
+        <w:tc>
+          <w:tcPr>
+            <w:tcW w:w="2879" w:type="dxa"/>
+            <w:tcBorders>
+              <w:top w:val="single" w:sz="6" w:space="0" w:color="BFBFBF"/>
+              <w:left w:val="single" w:sz="6" w:space="0" w:color="BFBFBF"/>
+              <w:bottom w:val="single" w:sz="6" w:space="0" w:color="BFBFBF"/>
+              <w:right w:val="single" w:sz="6" w:space="0" w:color="BFBFBF"/>
+            </w:tcBorders>
+            <w:shd w:val="clear" w:color="auto" w:fill="FFFFFF" w:themeFill="background1"/>
+          </w:tcPr>
+          <w:p>
+            <w:pPr>
+              <w:spacing w:after="0" w:line="240" w:lineRule="auto"/>
+              <w:jc w:val="center"/>
+              <w:textAlignment w:val="baseline"/>
+              <w:rPr>
+                <w:rFonts w:ascii="Calibri" w:eastAsia="Times New Roman" w:hAnsi="Calibri" w:cs="Calibri"/>
+                <w:kern w:val="0"/>
+                <w:sz w:val="24"/>
+                <w:szCs w:val="24"/>
+                <w:lang w:val="en-GB" w:eastAsia="en-IE"/>
+                <w14:ligatures w14:val="none"/>
+              </w:rPr>
+            </w:pPr>
+            <w:r>
+              <w:rPr>
+                <w:rFonts w:cstheme="minorHAnsi"/>
+                <w:sz w:val="24"/>
+                <w:szCs w:val="24"/>
+              </w:rPr>
+              <w:t>Completed</w:t>
             </w:r>
           </w:p>
         </w:tc>
       </w:tr>
       <w:tr>
+        <w:trPr>
+          <w:trHeight w:val="648"/>
+        </w:trPr>
         <w:tc>
           <w:tcPr>
-            <w:tcW w:w="2254" w:type="dxa"/>
+            <w:tcW w:w="1070" w:type="dxa"/>
+            <w:tcBorders>
+              <w:top w:val="single" w:sz="6" w:space="0" w:color="BFBFBF"/>
+              <w:left w:val="single" w:sz="6" w:space="0" w:color="BFBFBF"/>
+              <w:bottom w:val="single" w:sz="6" w:space="0" w:color="BFBFBF"/>
+              <w:right w:val="single" w:sz="6" w:space="0" w:color="BFBFBF"/>
+            </w:tcBorders>
+            <w:shd w:val="clear" w:color="auto" w:fill="FFFFFF" w:themeFill="background1"/>
           </w:tcPr>
           <w:p>
-            <w:r>
-              <w:t>Apply Pathfinding Algorithms</w:t>
+            <w:pPr>
+              <w:spacing w:after="0" w:line="240" w:lineRule="auto"/>
+              <w:jc w:val="center"/>
+              <w:textAlignment w:val="baseline"/>
+              <w:rPr>
+                <w:rFonts w:ascii="Calibri" w:eastAsia="Times New Roman" w:hAnsi="Calibri" w:cs="Calibri"/>
+                <w:kern w:val="0"/>
+                <w:sz w:val="24"/>
+                <w:szCs w:val="24"/>
+                <w:lang w:val="en-US" w:eastAsia="en-IE"/>
+                <w14:ligatures w14:val="none"/>
+              </w:rPr>
+            </w:pPr>
+            <w:r>
+              <w:rPr>
+                <w:rFonts w:ascii="Calibri" w:eastAsia="Times New Roman" w:hAnsi="Calibri" w:cs="Calibri"/>
+                <w:kern w:val="0"/>
+                <w:sz w:val="24"/>
+                <w:szCs w:val="24"/>
+                <w:lang w:val="en-US" w:eastAsia="en-IE"/>
+                <w14:ligatures w14:val="none"/>
+              </w:rPr>
+              <w:t>3</w:t>
             </w:r>
           </w:p>
         </w:tc>
         <w:tc>
           <w:tcPr>
-            <w:tcW w:w="2254" w:type="dxa"/>
-            <w:shd w:val="clear" w:color="auto" w:fill="84E290" w:themeFill="accent3" w:themeFillTint="66"/>
+            <w:tcW w:w="4689" w:type="dxa"/>
+            <w:tcBorders>
+              <w:top w:val="single" w:sz="6" w:space="0" w:color="BFBFBF"/>
+              <w:left w:val="single" w:sz="6" w:space="0" w:color="BFBFBF"/>
+              <w:bottom w:val="single" w:sz="6" w:space="0" w:color="BFBFBF"/>
+              <w:right w:val="single" w:sz="6" w:space="0" w:color="BFBFBF"/>
+            </w:tcBorders>
+            <w:shd w:val="clear" w:color="auto" w:fill="FFFFFF" w:themeFill="background1"/>
           </w:tcPr>
           <w:p>
-            <w:r>
-              <w:t>Success</w:t>
+            <w:pPr>
+              <w:tabs>
+                <w:tab w:val="left" w:pos="1785"/>
+              </w:tabs>
+              <w:spacing w:after="0" w:line="240" w:lineRule="auto"/>
+              <w:jc w:val="center"/>
+              <w:textAlignment w:val="baseline"/>
+              <w:rPr>
+                <w:rStyle w:val="normaltextrun"/>
+                <w:rFonts w:ascii="Calibri" w:hAnsi="Calibri" w:cs="Calibri"/>
+                <w:shd w:val="clear" w:color="auto" w:fill="FFFFFF"/>
+                <w:lang w:val="en-US"/>
+              </w:rPr>
+            </w:pPr>
+            <w:r>
+              <w:rPr>
+                <w:rFonts w:eastAsia="Times New Roman" w:cs="Times New Roman"/>
+                <w:kern w:val="0"/>
+                <w:sz w:val="24"/>
+                <w:szCs w:val="24"/>
+                <w:lang w:eastAsia="en-IE"/>
+                <w14:ligatures w14:val="none"/>
+              </w:rPr>
+              <w:t>Creat</w:t>
+            </w:r>
+            <w:r>
+              <w:rPr>
+                <w:rFonts w:eastAsia="Times New Roman" w:cs="Times New Roman"/>
+                <w:kern w:val="0"/>
+                <w:sz w:val="24"/>
+                <w:szCs w:val="24"/>
+                <w:lang w:eastAsia="en-IE"/>
+                <w14:ligatures w14:val="none"/>
+              </w:rPr>
+              <w:t>e</w:t>
+            </w:r>
+            <w:r>
+              <w:rPr>
+                <w:rFonts w:eastAsia="Times New Roman" w:cs="Times New Roman"/>
+                <w:kern w:val="0"/>
+                <w:sz w:val="24"/>
+                <w:szCs w:val="24"/>
+                <w:lang w:eastAsia="en-IE"/>
+                <w14:ligatures w14:val="none"/>
+              </w:rPr>
+              <w:t xml:space="preserve"> </w:t>
+            </w:r>
+            <w:r>
+              <w:rPr>
+                <w:rFonts w:eastAsia="Times New Roman" w:cs="Times New Roman"/>
+                <w:kern w:val="0"/>
+                <w:sz w:val="24"/>
+                <w:szCs w:val="24"/>
+                <w:lang w:eastAsia="en-IE"/>
+                <w14:ligatures w14:val="none"/>
+              </w:rPr>
+              <w:t>Test Path</w:t>
+            </w:r>
+          </w:p>
+        </w:tc>
+        <w:tc>
+          <w:tcPr>
+            <w:tcW w:w="2879" w:type="dxa"/>
+            <w:tcBorders>
+              <w:top w:val="single" w:sz="6" w:space="0" w:color="BFBFBF"/>
+              <w:left w:val="single" w:sz="6" w:space="0" w:color="BFBFBF"/>
+              <w:bottom w:val="single" w:sz="6" w:space="0" w:color="BFBFBF"/>
+              <w:right w:val="single" w:sz="6" w:space="0" w:color="BFBFBF"/>
+            </w:tcBorders>
+            <w:shd w:val="clear" w:color="auto" w:fill="FFFFFF" w:themeFill="background1"/>
+          </w:tcPr>
+          <w:p>
+            <w:pPr>
+              <w:spacing w:after="0" w:line="240" w:lineRule="auto"/>
+              <w:jc w:val="center"/>
+              <w:textAlignment w:val="baseline"/>
+              <w:rPr>
+                <w:rFonts w:ascii="Calibri" w:eastAsia="Times New Roman" w:hAnsi="Calibri" w:cs="Calibri"/>
+                <w:kern w:val="0"/>
+                <w:sz w:val="24"/>
+                <w:szCs w:val="24"/>
+                <w:lang w:val="en-GB" w:eastAsia="en-IE"/>
+                <w14:ligatures w14:val="none"/>
+              </w:rPr>
+            </w:pPr>
+            <w:r>
+              <w:rPr>
+                <w:rFonts w:cstheme="minorHAnsi"/>
+                <w:sz w:val="24"/>
+                <w:szCs w:val="24"/>
+              </w:rPr>
+              <w:t>Completed</w:t>
             </w:r>
           </w:p>
         </w:tc>
       </w:tr>
       <w:tr>
+        <w:trPr>
+          <w:trHeight w:val="648"/>
+        </w:trPr>
         <w:tc>
           <w:tcPr>
-            <w:tcW w:w="2254" w:type="dxa"/>
+            <w:tcW w:w="1070" w:type="dxa"/>
+            <w:tcBorders>
+              <w:top w:val="single" w:sz="6" w:space="0" w:color="BFBFBF"/>
+              <w:left w:val="single" w:sz="6" w:space="0" w:color="BFBFBF"/>
+              <w:bottom w:val="single" w:sz="6" w:space="0" w:color="BFBFBF"/>
+              <w:right w:val="single" w:sz="6" w:space="0" w:color="BFBFBF"/>
+            </w:tcBorders>
+            <w:shd w:val="clear" w:color="auto" w:fill="FFFFFF" w:themeFill="background1"/>
           </w:tcPr>
           <w:p>
-            <w:r>
-              <w:t>Create Test Path</w:t>
+            <w:pPr>
+              <w:spacing w:after="0" w:line="240" w:lineRule="auto"/>
+              <w:jc w:val="center"/>
+              <w:textAlignment w:val="baseline"/>
+              <w:rPr>
+                <w:rFonts w:ascii="Calibri" w:eastAsia="Times New Roman" w:hAnsi="Calibri" w:cs="Calibri"/>
+                <w:kern w:val="0"/>
+                <w:sz w:val="24"/>
+                <w:szCs w:val="24"/>
+                <w:lang w:val="en-US" w:eastAsia="en-IE"/>
+                <w14:ligatures w14:val="none"/>
+              </w:rPr>
+            </w:pPr>
+            <w:r>
+              <w:rPr>
+                <w:rFonts w:ascii="Calibri" w:eastAsia="Times New Roman" w:hAnsi="Calibri" w:cs="Calibri"/>
+                <w:kern w:val="0"/>
+                <w:sz w:val="24"/>
+                <w:szCs w:val="24"/>
+                <w:lang w:val="en-US" w:eastAsia="en-IE"/>
+                <w14:ligatures w14:val="none"/>
+              </w:rPr>
+              <w:t>4</w:t>
             </w:r>
           </w:p>
         </w:tc>
         <w:tc>
           <w:tcPr>
-            <w:tcW w:w="2254" w:type="dxa"/>
-            <w:shd w:val="clear" w:color="auto" w:fill="84E290" w:themeFill="accent3" w:themeFillTint="66"/>
+            <w:tcW w:w="4689" w:type="dxa"/>
+            <w:tcBorders>
+              <w:top w:val="single" w:sz="6" w:space="0" w:color="BFBFBF"/>
+              <w:left w:val="single" w:sz="6" w:space="0" w:color="BFBFBF"/>
+              <w:bottom w:val="single" w:sz="6" w:space="0" w:color="BFBFBF"/>
+              <w:right w:val="single" w:sz="6" w:space="0" w:color="BFBFBF"/>
+            </w:tcBorders>
+            <w:shd w:val="clear" w:color="auto" w:fill="FFFFFF" w:themeFill="background1"/>
           </w:tcPr>
           <w:p>
-            <w:r>
-              <w:t>Success</w:t>
-            </w:r>
-          </w:p>
-        </w:tc>
-      </w:tr>
-      <w:tr>
-        <w:tc>
-          <w:tcPr>
-            <w:tcW w:w="2254" w:type="dxa"/>
-          </w:tcPr>
-          <w:p>
-            <w:r>
+            <w:pPr>
+              <w:spacing w:after="0" w:line="240" w:lineRule="auto"/>
+              <w:jc w:val="center"/>
+              <w:textAlignment w:val="baseline"/>
+              <w:rPr>
+                <w:rStyle w:val="normaltextrun"/>
+                <w:rFonts w:ascii="Calibri" w:hAnsi="Calibri" w:cs="Calibri"/>
+                <w:shd w:val="clear" w:color="auto" w:fill="FFFFFF"/>
+                <w:lang w:val="en-US"/>
+              </w:rPr>
+            </w:pPr>
+            <w:r>
+              <w:rPr>
+                <w:rFonts w:eastAsia="Times New Roman" w:cs="Times New Roman"/>
+                <w:kern w:val="0"/>
+                <w:sz w:val="24"/>
+                <w:szCs w:val="24"/>
+                <w:lang w:eastAsia="en-IE"/>
+                <w14:ligatures w14:val="none"/>
+              </w:rPr>
               <w:t>Display Updated Map</w:t>
             </w:r>
           </w:p>
         </w:tc>
         <w:tc>
           <w:tcPr>
-            <w:tcW w:w="2254" w:type="dxa"/>
-            <w:shd w:val="clear" w:color="auto" w:fill="84E290" w:themeFill="accent3" w:themeFillTint="66"/>
+            <w:tcW w:w="2879" w:type="dxa"/>
+            <w:tcBorders>
+              <w:top w:val="single" w:sz="6" w:space="0" w:color="BFBFBF"/>
+              <w:left w:val="single" w:sz="6" w:space="0" w:color="BFBFBF"/>
+              <w:bottom w:val="single" w:sz="6" w:space="0" w:color="BFBFBF"/>
+              <w:right w:val="single" w:sz="6" w:space="0" w:color="BFBFBF"/>
+            </w:tcBorders>
+            <w:shd w:val="clear" w:color="auto" w:fill="FFFFFF" w:themeFill="background1"/>
           </w:tcPr>
           <w:p>
-            <w:r>
-              <w:t>Success</w:t>
+            <w:pPr>
+              <w:spacing w:after="0" w:line="240" w:lineRule="auto"/>
+              <w:jc w:val="center"/>
+              <w:textAlignment w:val="baseline"/>
+              <w:rPr>
+                <w:rFonts w:ascii="Calibri" w:eastAsia="Times New Roman" w:hAnsi="Calibri" w:cs="Calibri"/>
+                <w:kern w:val="0"/>
+                <w:sz w:val="24"/>
+                <w:szCs w:val="24"/>
+                <w:lang w:val="en-GB" w:eastAsia="en-IE"/>
+                <w14:ligatures w14:val="none"/>
+              </w:rPr>
+            </w:pPr>
+            <w:r>
+              <w:rPr>
+                <w:rFonts w:cstheme="minorHAnsi"/>
+                <w:sz w:val="24"/>
+                <w:szCs w:val="24"/>
+              </w:rPr>
+              <w:t>Completed</w:t>
             </w:r>
           </w:p>
         </w:tc>
@@ -12752,36 +13383,12 @@
     </w:p>
     <w:p>
       <w:r>
-        <w:t xml:space="preserve">The working environment is going to be a virtual environment using the Python </w:t>
-      </w:r>
-      <w:proofErr w:type="spellStart"/>
-      <w:r>
-        <w:t>venv</w:t>
-      </w:r>
-      <w:proofErr w:type="spellEnd"/>
-      <w:r>
-        <w:t xml:space="preserve"> library. The following command creates an environment to be used in the program:</w:t>
-      </w:r>
-    </w:p>
-    <w:p>
-      <w:r>
-        <w:t>‘</w:t>
-      </w:r>
-      <w:proofErr w:type="gramStart"/>
-      <w:r>
-        <w:t>python</w:t>
-      </w:r>
-      <w:proofErr w:type="gramEnd"/>
-      <w:r>
-        <w:t xml:space="preserve"> </w:t>
-      </w:r>
-      <w:proofErr w:type="spellStart"/>
-      <w:r>
-        <w:t>venv</w:t>
-      </w:r>
-      <w:proofErr w:type="spellEnd"/>
-      <w:r>
-        <w:t xml:space="preserve"> env’</w:t>
+        <w:t>The working environment is going to be a virtual environment using the Python venv library. The following command creates an environment to be used in the program:</w:t>
+      </w:r>
+    </w:p>
+    <w:p>
+      <w:r>
+        <w:t>‘python venv env’</w:t>
       </w:r>
       <w:r>
         <w:t>. This command creates the virtual environment folder, in this case, it is called ‘env’.</w:t>
@@ -12801,6 +13408,7 @@
         </w:numPr>
       </w:pPr>
       <w:r>
+        <w:lastRenderedPageBreak/>
         <w:t>CMD: The environment can be activated using ‘env\Scripts\activate.bat’</w:t>
       </w:r>
     </w:p>
@@ -12841,31 +13449,29 @@
     </w:p>
     <w:p>
       <w:r>
-        <w:lastRenderedPageBreak/>
         <w:t>When libraries are imported, the virtual environment stores them in the ‘env/Lib’</w:t>
       </w:r>
       <w:r>
-        <w:t xml:space="preserve"> folder. Any source code can be checked and inspected from there. The algorithms in question in the following sections are stored in the </w:t>
+        <w:t xml:space="preserve"> folder. Any source code can be checked and inspected from there. </w:t>
+      </w:r>
+      <w:r>
+        <w:t>A sample</w:t>
+      </w:r>
+      <w:r>
+        <w:t xml:space="preserve"> algorithm </w:t>
+      </w:r>
+      <w:r>
+        <w:t>can be found in the NetworkX directory,</w:t>
+      </w:r>
+      <w:r>
+        <w:t xml:space="preserve"> </w:t>
       </w:r>
       <w:r>
         <w:t>‘</w:t>
       </w:r>
       <w:r>
-        <w:t>\env\Lib\site-packages\</w:t>
-      </w:r>
-      <w:proofErr w:type="spellStart"/>
-      <w:r>
-        <w:t>networkx</w:t>
-      </w:r>
-      <w:proofErr w:type="spellEnd"/>
-      <w:r>
-        <w:t>\algorithms\</w:t>
-      </w:r>
-      <w:proofErr w:type="spellStart"/>
-      <w:r>
-        <w:t>shortest_paths</w:t>
-      </w:r>
-      <w:proofErr w:type="spellEnd"/>
+        <w:t>\env\Lib\site-packages\networkx\algorithms\shortest_paths</w:t>
+      </w:r>
       <w:r>
         <w:t>’</w:t>
       </w:r>
@@ -12876,7 +13482,7 @@
         <w:t>directory</w:t>
       </w:r>
       <w:r>
-        <w:t>.</w:t>
+        <w:t>, and it is displayed here:</w:t>
       </w:r>
     </w:p>
     <w:p>
@@ -12978,14 +13584,27 @@
       <w:r>
         <w:t xml:space="preserve">Figure </w:t>
       </w:r>
-      <w:fldSimple w:instr=" SEQ Figure \* ARABIC ">
-        <w:r>
-          <w:rPr>
-            <w:noProof/>
-          </w:rPr>
-          <w:t>17</w:t>
-        </w:r>
-      </w:fldSimple>
+      <w:r>
+        <w:fldChar w:fldCharType="begin"/>
+      </w:r>
+      <w:r>
+        <w:instrText xml:space="preserve"> SEQ Figure \* ARABIC </w:instrText>
+      </w:r>
+      <w:r>
+        <w:fldChar w:fldCharType="separate"/>
+      </w:r>
+      <w:r>
+        <w:rPr>
+          <w:noProof/>
+        </w:rPr>
+        <w:t>17</w:t>
+      </w:r>
+      <w:r>
+        <w:rPr>
+          <w:noProof/>
+        </w:rPr>
+        <w:fldChar w:fldCharType="end"/>
+      </w:r>
       <w:r>
         <w:t>: MatPlotLib Plot with Advanced Data Set</w:t>
       </w:r>
@@ -13003,15 +13622,11 @@
         <w:t>The first sprint of this project will entail getting the data from the CSV file to display and find a path from the lowest point to the highest.</w:t>
       </w:r>
       <w:r>
-        <w:t xml:space="preserve"> At the current point in time, the CSV file contains Latitude, Longitude and Elevation(X,Z,Y) coordinates that roughly correspond to a </w:t>
-      </w:r>
-      <w:proofErr w:type="gramStart"/>
-      <w:r>
-        <w:t>1 kilometre</w:t>
-      </w:r>
-      <w:proofErr w:type="gramEnd"/>
-      <w:r>
-        <w:t xml:space="preserve"> box around the mountain of Carrauntoohil.</w:t>
+        <w:t xml:space="preserve"> At the current point in time, the CSV file contains </w:t>
+      </w:r>
+      <w:r>
+        <w:lastRenderedPageBreak/>
+        <w:t>Latitude, Longitude and Elevation(X,Z,Y) coordinates that roughly correspond to a 1 kilometre box around the mountain of Carrauntoohil.</w:t>
       </w:r>
     </w:p>
     <w:p>
@@ -13042,20 +13657,11 @@
         <w:t>will be implemented in a basic capacity.</w:t>
       </w:r>
       <w:r>
-        <w:t xml:space="preserve"> Using the SciPy and </w:t>
-      </w:r>
-      <w:proofErr w:type="spellStart"/>
-      <w:r>
-        <w:t>KDTree</w:t>
-      </w:r>
-      <w:proofErr w:type="spellEnd"/>
-      <w:r>
-        <w:t xml:space="preserve"> libraries, the information can be stored and manipulated accordingly.</w:t>
-      </w:r>
-    </w:p>
-    <w:p>
-      <w:r>
-        <w:lastRenderedPageBreak/>
+        <w:t xml:space="preserve"> Using the SciPy and KDTree libraries, the information can be stored and manipulated accordingly.</w:t>
+      </w:r>
+    </w:p>
+    <w:p>
+      <w:r>
         <w:t>SciPy can be used to store the Latitudes, Longitudes and Elevations as a graph, and NetworkX can be used to apply pathfinding algorithms to the graph.</w:t>
       </w:r>
     </w:p>
@@ -13064,15 +13670,7 @@
         <w:keepNext/>
       </w:pPr>
       <w:r>
-        <w:t xml:space="preserve">In the case of a basic example, the lowest and highest points in the graph will be found using Python data science libraries. The data from the CSV is stored in a Pandas </w:t>
-      </w:r>
-      <w:proofErr w:type="spellStart"/>
-      <w:r>
-        <w:t>dataframe</w:t>
-      </w:r>
-      <w:proofErr w:type="spellEnd"/>
-      <w:r>
-        <w:t xml:space="preserve"> and the lowest and highest values found using the min() and max() methods. They are returned like so:</w:t>
+        <w:t>In the case of a basic example, the lowest and highest points in the graph will be found using Python data science libraries. The data from the CSV is stored in a Pandas dataframe and the lowest and highest values found using the min() and max() methods. They are returned like so:</w:t>
       </w:r>
       <w:r>
         <w:rPr>
@@ -13131,14 +13729,27 @@
       <w:r>
         <w:t xml:space="preserve">Figure </w:t>
       </w:r>
-      <w:fldSimple w:instr=" SEQ Figure \* ARABIC ">
-        <w:r>
-          <w:rPr>
-            <w:noProof/>
-          </w:rPr>
-          <w:t>18</w:t>
-        </w:r>
-      </w:fldSimple>
+      <w:r>
+        <w:fldChar w:fldCharType="begin"/>
+      </w:r>
+      <w:r>
+        <w:instrText xml:space="preserve"> SEQ Figure \* ARABIC </w:instrText>
+      </w:r>
+      <w:r>
+        <w:fldChar w:fldCharType="separate"/>
+      </w:r>
+      <w:r>
+        <w:rPr>
+          <w:noProof/>
+        </w:rPr>
+        <w:t>18</w:t>
+      </w:r>
+      <w:r>
+        <w:rPr>
+          <w:noProof/>
+        </w:rPr>
+        <w:fldChar w:fldCharType="end"/>
+      </w:r>
       <w:r>
         <w:t>: Returning the Lowest and Highest Values</w:t>
       </w:r>
@@ -13216,7 +13827,10 @@
         <w:pStyle w:val="Heading3"/>
       </w:pPr>
       <w:r>
-        <w:t>6.1.5 Applying the Algorithms to the Path</w:t>
+        <w:t xml:space="preserve">6.1.5 </w:t>
+      </w:r>
+      <w:r>
+        <w:t>Create a Graph of Points</w:t>
       </w:r>
     </w:p>
     <w:p>
@@ -13224,26 +13838,14 @@
         <w:keepNext/>
       </w:pPr>
       <w:r>
-        <w:t xml:space="preserve">First, the graph needs to be </w:t>
-      </w:r>
-      <w:proofErr w:type="gramStart"/>
-      <w:r>
-        <w:t>produced</w:t>
-      </w:r>
-      <w:proofErr w:type="gramEnd"/>
-      <w:r>
-        <w:t xml:space="preserve"> and the algorithms applied to that. Application of the Graph and path are done with the NetworkX library, while the SciPy </w:t>
-      </w:r>
-      <w:proofErr w:type="spellStart"/>
-      <w:r>
-        <w:t>KDTree</w:t>
-      </w:r>
-      <w:proofErr w:type="spellEnd"/>
-      <w:r>
-        <w:t xml:space="preserve"> is used for </w:t>
-      </w:r>
-      <w:r>
-        <w:t>storing the information in a binary tree and traversing</w:t>
+        <w:t xml:space="preserve">First, the graph needs to be produced and the algorithms applied to that. Application of the Graph and path are done with the NetworkX library, while the SciPy KDTree is used for </w:t>
+      </w:r>
+      <w:r>
+        <w:t xml:space="preserve">storing </w:t>
+      </w:r>
+      <w:r>
+        <w:lastRenderedPageBreak/>
+        <w:t>the information in a binary tree and traversing</w:t>
       </w:r>
       <w:r>
         <w:t xml:space="preserve">. </w:t>
@@ -13296,17 +13898,33 @@
       <w:r>
         <w:t xml:space="preserve">Figure </w:t>
       </w:r>
-      <w:fldSimple w:instr=" SEQ Figure \* ARABIC ">
-        <w:r>
-          <w:rPr>
-            <w:noProof/>
-          </w:rPr>
-          <w:t>19</w:t>
-        </w:r>
-      </w:fldSimple>
+      <w:r>
+        <w:fldChar w:fldCharType="begin"/>
+      </w:r>
+      <w:r>
+        <w:instrText xml:space="preserve"> SEQ Figure \* ARABIC </w:instrText>
+      </w:r>
+      <w:r>
+        <w:fldChar w:fldCharType="separate"/>
+      </w:r>
+      <w:r>
+        <w:rPr>
+          <w:noProof/>
+        </w:rPr>
+        <w:t>19</w:t>
+      </w:r>
+      <w:r>
+        <w:rPr>
+          <w:noProof/>
+        </w:rPr>
+        <w:fldChar w:fldCharType="end"/>
+      </w:r>
       <w:r>
         <w:t>: SciPy and NetworkX</w:t>
       </w:r>
+      <w:r>
+        <w:t xml:space="preserve"> and KDTree for queries</w:t>
+      </w:r>
     </w:p>
     <w:p>
       <w:pPr>
@@ -13331,13 +13949,13 @@
         <w:rPr>
           <w:noProof/>
         </w:rPr>
-        <w:t xml:space="preserve"> Displaying the </w:t>
+        <w:t xml:space="preserve"> Display </w:t>
       </w:r>
       <w:r>
         <w:rPr>
           <w:noProof/>
         </w:rPr>
-        <w:t>Path</w:t>
+        <w:t>Updated Map</w:t>
       </w:r>
     </w:p>
     <w:p>
@@ -13348,11 +13966,7 @@
         <w:t xml:space="preserve"> using the Folium library, the map can be saved locally</w:t>
       </w:r>
       <w:r>
-        <w:t xml:space="preserve"> as an HTML file. When the file is viewed, a Javascript plugin displays the map. The Javascript library in question uses resources </w:t>
-      </w:r>
-      <w:r>
-        <w:lastRenderedPageBreak/>
-        <w:t>from the OpenStreetMap project.</w:t>
+        <w:t xml:space="preserve"> as an HTML file. When the file is viewed, a Javascript plugin displays the map. The Javascript library in question uses resources from the OpenStreetMap project.</w:t>
       </w:r>
       <w:r>
         <w:t xml:space="preserve"> The script uses Folium Map method to design a map and adds the necessary resources to it from there, using </w:t>
@@ -13365,6 +13979,9 @@
       </w:r>
     </w:p>
     <w:p>
+      <w:pPr>
+        <w:keepNext/>
+      </w:pPr>
       <w:r>
         <w:rPr>
           <w:noProof/>
@@ -13407,6 +14024,35 @@
       </w:r>
     </w:p>
     <w:p>
+      <w:pPr>
+        <w:pStyle w:val="Caption"/>
+      </w:pPr>
+      <w:r>
+        <w:t xml:space="preserve">Figure </w:t>
+      </w:r>
+      <w:r>
+        <w:fldChar w:fldCharType="begin"/>
+      </w:r>
+      <w:r>
+        <w:instrText xml:space="preserve"> SEQ Figure \* ARABIC </w:instrText>
+      </w:r>
+      <w:r>
+        <w:fldChar w:fldCharType="separate"/>
+      </w:r>
+      <w:r>
+        <w:rPr>
+          <w:noProof/>
+        </w:rPr>
+        <w:t>20</w:t>
+      </w:r>
+      <w:r>
+        <w:fldChar w:fldCharType="end"/>
+      </w:r>
+      <w:r>
+        <w:t>: Folium to Display the Sample Path</w:t>
+      </w:r>
+    </w:p>
+    <w:p>
       <w:r>
         <w:t xml:space="preserve">When displayed using Folium, the following map is </w:t>
       </w:r>
@@ -13425,6 +14071,7 @@
         <w:rPr>
           <w:noProof/>
         </w:rPr>
+        <w:lastRenderedPageBreak/>
         <w:drawing>
           <wp:inline distT="0" distB="0" distL="0" distR="0" wp14:anchorId="3785E3F6" wp14:editId="63134509">
             <wp:extent cx="5731510" cy="3298825"/>
@@ -13469,14 +14116,27 @@
       <w:r>
         <w:t xml:space="preserve">Figure </w:t>
       </w:r>
-      <w:fldSimple w:instr=" SEQ Figure \* ARABIC ">
-        <w:r>
-          <w:rPr>
-            <w:noProof/>
-          </w:rPr>
-          <w:t>20</w:t>
-        </w:r>
-      </w:fldSimple>
+      <w:r>
+        <w:fldChar w:fldCharType="begin"/>
+      </w:r>
+      <w:r>
+        <w:instrText xml:space="preserve"> SEQ Figure \* ARABIC </w:instrText>
+      </w:r>
+      <w:r>
+        <w:fldChar w:fldCharType="separate"/>
+      </w:r>
+      <w:r>
+        <w:rPr>
+          <w:noProof/>
+        </w:rPr>
+        <w:t>21</w:t>
+      </w:r>
+      <w:r>
+        <w:rPr>
+          <w:noProof/>
+        </w:rPr>
+        <w:fldChar w:fldCharType="end"/>
+      </w:r>
       <w:r>
         <w:t>: Map with Shortest Path Applied</w:t>
       </w:r>
@@ -13494,15 +14154,7 @@
         <w:t>This sprint covered a lot of ground.</w:t>
       </w:r>
       <w:r>
-        <w:t xml:space="preserve"> It implemented pathfinding on a basic </w:t>
-      </w:r>
-      <w:proofErr w:type="gramStart"/>
-      <w:r>
-        <w:t>level, and</w:t>
-      </w:r>
-      <w:proofErr w:type="gramEnd"/>
-      <w:r>
-        <w:t xml:space="preserve"> covered some aspects of reusability for the project. If the aim is to have end users gather data on their own selected areas to find, there is a good starting point here.</w:t>
+        <w:t xml:space="preserve"> It implemented pathfinding on a basic level, and covered some aspects of reusability for the project. If the aim is to have end users gather data on their own selected areas to find, there is a good starting point here.</w:t>
       </w:r>
     </w:p>
     <w:p>
@@ -13510,25 +14162,18 @@
         <w:t xml:space="preserve">Going forward, the next sprints are going to have to make the program more reusable and allow for more direct actions from the user. Reusability will have to take more focus going forward, as gathering their own bounding boxes and points of interest would be too much of a barrier to entry for most people. The application has the potential to operate with only a single point being inserted by the user and from there, the application could </w:t>
       </w:r>
       <w:r>
-        <w:t xml:space="preserve">generate </w:t>
-      </w:r>
-      <w:proofErr w:type="spellStart"/>
-      <w:proofErr w:type="gramStart"/>
-      <w:r>
-        <w:t>it’s</w:t>
-      </w:r>
-      <w:proofErr w:type="spellEnd"/>
-      <w:proofErr w:type="gramEnd"/>
-      <w:r>
-        <w:t xml:space="preserve"> own paths based on that data.</w:t>
-      </w:r>
-    </w:p>
+        <w:t>generate it’s own paths based on that data.</w:t>
+      </w:r>
+      <w:r>
+        <w:br w:type="page"/>
+      </w:r>
+    </w:p>
+    <w:p/>
     <w:p>
       <w:pPr>
         <w:pStyle w:val="Heading2"/>
       </w:pPr>
       <w:r>
-        <w:lastRenderedPageBreak/>
         <w:t>6.2 Sprint 2</w:t>
       </w:r>
       <w:r>
@@ -13537,167 +14182,659 @@
     </w:p>
     <w:tbl>
       <w:tblPr>
-        <w:tblStyle w:val="TableGrid"/>
-        <w:tblW w:w="0" w:type="auto"/>
+        <w:tblW w:w="8638" w:type="dxa"/>
+        <w:tblBorders>
+          <w:top w:val="outset" w:sz="6" w:space="0" w:color="auto"/>
+          <w:left w:val="outset" w:sz="6" w:space="0" w:color="auto"/>
+          <w:bottom w:val="outset" w:sz="6" w:space="0" w:color="auto"/>
+          <w:right w:val="outset" w:sz="6" w:space="0" w:color="auto"/>
+        </w:tblBorders>
+        <w:tblCellMar>
+          <w:left w:w="0" w:type="dxa"/>
+          <w:right w:w="0" w:type="dxa"/>
+        </w:tblCellMar>
         <w:tblLook w:val="04A0" w:firstRow="1" w:lastRow="0" w:firstColumn="1" w:lastColumn="0" w:noHBand="0" w:noVBand="1"/>
       </w:tblPr>
       <w:tblGrid>
-        <w:gridCol w:w="2254"/>
-        <w:gridCol w:w="2254"/>
+        <w:gridCol w:w="1070"/>
+        <w:gridCol w:w="4689"/>
+        <w:gridCol w:w="2879"/>
       </w:tblGrid>
       <w:tr>
+        <w:trPr>
+          <w:trHeight w:val="648"/>
+        </w:trPr>
         <w:tc>
           <w:tcPr>
-            <w:tcW w:w="2254" w:type="dxa"/>
-            <w:shd w:val="clear" w:color="auto" w:fill="E59EDC" w:themeFill="accent5" w:themeFillTint="66"/>
+            <w:tcW w:w="1070" w:type="dxa"/>
+            <w:tcBorders>
+              <w:top w:val="single" w:sz="6" w:space="0" w:color="BFBFBF"/>
+              <w:left w:val="single" w:sz="6" w:space="0" w:color="BFBFBF"/>
+              <w:bottom w:val="single" w:sz="6" w:space="0" w:color="BFBFBF"/>
+              <w:right w:val="single" w:sz="6" w:space="0" w:color="BFBFBF"/>
+            </w:tcBorders>
+            <w:shd w:val="clear" w:color="auto" w:fill="auto"/>
+            <w:hideMark/>
           </w:tcPr>
           <w:p>
-            <w:r>
-              <w:t>Description</w:t>
+            <w:pPr>
+              <w:spacing w:after="0" w:line="240" w:lineRule="auto"/>
+              <w:jc w:val="center"/>
+              <w:textAlignment w:val="baseline"/>
+              <w:rPr>
+                <w:rFonts w:ascii="Times New Roman" w:eastAsia="Times New Roman" w:hAnsi="Times New Roman" w:cs="Times New Roman"/>
+                <w:kern w:val="0"/>
+                <w:sz w:val="24"/>
+                <w:szCs w:val="24"/>
+                <w:lang w:eastAsia="en-IE"/>
+                <w14:ligatures w14:val="none"/>
+              </w:rPr>
+            </w:pPr>
+            <w:r>
+              <w:rPr>
+                <w:rFonts w:ascii="Calibri" w:eastAsia="Times New Roman" w:hAnsi="Calibri" w:cs="Calibri"/>
+                <w:kern w:val="0"/>
+                <w:sz w:val="24"/>
+                <w:szCs w:val="24"/>
+                <w:lang w:val="en-US" w:eastAsia="en-IE"/>
+                <w14:ligatures w14:val="none"/>
+              </w:rPr>
+              <w:t>Task Number</w:t>
             </w:r>
           </w:p>
         </w:tc>
         <w:tc>
           <w:tcPr>
-            <w:tcW w:w="2254" w:type="dxa"/>
-            <w:shd w:val="clear" w:color="auto" w:fill="E59EDC" w:themeFill="accent5" w:themeFillTint="66"/>
+            <w:tcW w:w="4689" w:type="dxa"/>
+            <w:tcBorders>
+              <w:top w:val="single" w:sz="6" w:space="0" w:color="BFBFBF"/>
+              <w:left w:val="single" w:sz="6" w:space="0" w:color="BFBFBF"/>
+              <w:bottom w:val="single" w:sz="6" w:space="0" w:color="BFBFBF"/>
+              <w:right w:val="single" w:sz="6" w:space="0" w:color="BFBFBF"/>
+            </w:tcBorders>
+            <w:shd w:val="clear" w:color="auto" w:fill="auto"/>
+            <w:hideMark/>
           </w:tcPr>
           <w:p>
-            <w:r>
+            <w:pPr>
+              <w:spacing w:after="0" w:line="240" w:lineRule="auto"/>
+              <w:textAlignment w:val="baseline"/>
+              <w:rPr>
+                <w:rFonts w:ascii="Times New Roman" w:eastAsia="Times New Roman" w:hAnsi="Times New Roman" w:cs="Times New Roman"/>
+                <w:kern w:val="0"/>
+                <w:sz w:val="24"/>
+                <w:szCs w:val="24"/>
+                <w:lang w:eastAsia="en-IE"/>
+                <w14:ligatures w14:val="none"/>
+              </w:rPr>
+            </w:pPr>
+            <w:r>
+              <w:rPr>
+                <w:rFonts w:ascii="Calibri" w:eastAsia="Times New Roman" w:hAnsi="Calibri" w:cs="Calibri"/>
+                <w:kern w:val="0"/>
+                <w:sz w:val="24"/>
+                <w:szCs w:val="24"/>
+                <w:lang w:val="en-US" w:eastAsia="en-IE"/>
+                <w14:ligatures w14:val="none"/>
+              </w:rPr>
+              <w:t>Description</w:t>
+            </w:r>
+          </w:p>
+        </w:tc>
+        <w:tc>
+          <w:tcPr>
+            <w:tcW w:w="2879" w:type="dxa"/>
+            <w:tcBorders>
+              <w:top w:val="single" w:sz="6" w:space="0" w:color="BFBFBF"/>
+              <w:left w:val="single" w:sz="6" w:space="0" w:color="BFBFBF"/>
+              <w:bottom w:val="single" w:sz="6" w:space="0" w:color="BFBFBF"/>
+              <w:right w:val="single" w:sz="6" w:space="0" w:color="BFBFBF"/>
+            </w:tcBorders>
+            <w:shd w:val="clear" w:color="auto" w:fill="auto"/>
+            <w:hideMark/>
+          </w:tcPr>
+          <w:p>
+            <w:pPr>
+              <w:spacing w:after="0" w:line="240" w:lineRule="auto"/>
+              <w:textAlignment w:val="baseline"/>
+              <w:rPr>
+                <w:rFonts w:ascii="Times New Roman" w:eastAsia="Times New Roman" w:hAnsi="Times New Roman" w:cs="Times New Roman"/>
+                <w:kern w:val="0"/>
+                <w:sz w:val="24"/>
+                <w:szCs w:val="24"/>
+                <w:lang w:eastAsia="en-IE"/>
+                <w14:ligatures w14:val="none"/>
+              </w:rPr>
+            </w:pPr>
+            <w:r>
+              <w:rPr>
+                <w:rFonts w:ascii="Calibri" w:eastAsia="Times New Roman" w:hAnsi="Calibri" w:cs="Calibri"/>
+                <w:kern w:val="0"/>
+                <w:sz w:val="24"/>
+                <w:szCs w:val="24"/>
+                <w:lang w:val="en-US" w:eastAsia="en-IE"/>
+                <w14:ligatures w14:val="none"/>
+              </w:rPr>
               <w:t>Status</w:t>
+            </w:r>
+            <w:r>
+              <w:rPr>
+                <w:rFonts w:ascii="Calibri" w:eastAsia="Times New Roman" w:hAnsi="Calibri" w:cs="Calibri"/>
+                <w:kern w:val="0"/>
+                <w:sz w:val="24"/>
+                <w:szCs w:val="24"/>
+                <w:lang w:eastAsia="en-IE"/>
+                <w14:ligatures w14:val="none"/>
+              </w:rPr>
+              <w:t> </w:t>
             </w:r>
           </w:p>
         </w:tc>
       </w:tr>
       <w:tr>
+        <w:trPr>
+          <w:trHeight w:val="648"/>
+        </w:trPr>
         <w:tc>
           <w:tcPr>
-            <w:tcW w:w="2254" w:type="dxa"/>
+            <w:tcW w:w="1070" w:type="dxa"/>
+            <w:tcBorders>
+              <w:top w:val="single" w:sz="6" w:space="0" w:color="BFBFBF"/>
+              <w:left w:val="single" w:sz="6" w:space="0" w:color="BFBFBF"/>
+              <w:bottom w:val="single" w:sz="6" w:space="0" w:color="BFBFBF"/>
+              <w:right w:val="single" w:sz="6" w:space="0" w:color="BFBFBF"/>
+            </w:tcBorders>
+            <w:shd w:val="clear" w:color="auto" w:fill="FFFFFF" w:themeFill="background1"/>
+            <w:hideMark/>
           </w:tcPr>
           <w:p>
-            <w:r>
-              <w:t>Refine Data Gathering Script</w:t>
-            </w:r>
-            <w:r>
-              <w:t>.</w:t>
+            <w:pPr>
+              <w:spacing w:after="0" w:line="240" w:lineRule="auto"/>
+              <w:jc w:val="center"/>
+              <w:textAlignment w:val="baseline"/>
+              <w:rPr>
+                <w:rFonts w:ascii="Times New Roman" w:eastAsia="Times New Roman" w:hAnsi="Times New Roman" w:cs="Times New Roman"/>
+                <w:kern w:val="0"/>
+                <w:sz w:val="24"/>
+                <w:szCs w:val="24"/>
+                <w:lang w:eastAsia="en-IE"/>
+                <w14:ligatures w14:val="none"/>
+              </w:rPr>
+            </w:pPr>
+            <w:r>
+              <w:rPr>
+                <w:rFonts w:ascii="Calibri" w:eastAsia="Times New Roman" w:hAnsi="Calibri" w:cs="Calibri"/>
+                <w:kern w:val="0"/>
+                <w:sz w:val="24"/>
+                <w:szCs w:val="24"/>
+                <w:lang w:val="en-US" w:eastAsia="en-IE"/>
+                <w14:ligatures w14:val="none"/>
+              </w:rPr>
+              <w:t>1</w:t>
             </w:r>
           </w:p>
         </w:tc>
         <w:tc>
           <w:tcPr>
-            <w:tcW w:w="2254" w:type="dxa"/>
-            <w:shd w:val="clear" w:color="auto" w:fill="84E290" w:themeFill="accent3" w:themeFillTint="66"/>
+            <w:tcW w:w="4689" w:type="dxa"/>
+            <w:tcBorders>
+              <w:top w:val="single" w:sz="6" w:space="0" w:color="BFBFBF"/>
+              <w:left w:val="single" w:sz="6" w:space="0" w:color="BFBFBF"/>
+              <w:bottom w:val="single" w:sz="6" w:space="0" w:color="BFBFBF"/>
+              <w:right w:val="single" w:sz="6" w:space="0" w:color="BFBFBF"/>
+            </w:tcBorders>
+            <w:shd w:val="clear" w:color="auto" w:fill="FFFFFF" w:themeFill="background1"/>
+            <w:hideMark/>
           </w:tcPr>
           <w:p>
-            <w:r>
-              <w:t>Success</w:t>
+            <w:pPr>
+              <w:spacing w:after="0" w:line="240" w:lineRule="auto"/>
+              <w:jc w:val="center"/>
+              <w:textAlignment w:val="baseline"/>
+              <w:rPr>
+                <w:rFonts w:eastAsia="Times New Roman" w:cs="Times New Roman"/>
+                <w:kern w:val="0"/>
+                <w:sz w:val="24"/>
+                <w:szCs w:val="24"/>
+                <w:lang w:eastAsia="en-IE"/>
+                <w14:ligatures w14:val="none"/>
+              </w:rPr>
+            </w:pPr>
+            <w:r>
+              <w:rPr>
+                <w:rFonts w:eastAsia="Times New Roman" w:cs="Times New Roman"/>
+                <w:kern w:val="0"/>
+                <w:sz w:val="24"/>
+                <w:szCs w:val="24"/>
+                <w:lang w:eastAsia="en-IE"/>
+                <w14:ligatures w14:val="none"/>
+              </w:rPr>
+              <w:t>Refine Data Gathering Script</w:t>
+            </w:r>
+          </w:p>
+        </w:tc>
+        <w:tc>
+          <w:tcPr>
+            <w:tcW w:w="2879" w:type="dxa"/>
+            <w:tcBorders>
+              <w:top w:val="single" w:sz="6" w:space="0" w:color="BFBFBF"/>
+              <w:left w:val="single" w:sz="6" w:space="0" w:color="BFBFBF"/>
+              <w:bottom w:val="single" w:sz="6" w:space="0" w:color="BFBFBF"/>
+              <w:right w:val="single" w:sz="6" w:space="0" w:color="BFBFBF"/>
+            </w:tcBorders>
+            <w:shd w:val="clear" w:color="auto" w:fill="FFFFFF" w:themeFill="background1"/>
+            <w:hideMark/>
+          </w:tcPr>
+          <w:p>
+            <w:pPr>
+              <w:spacing w:after="0" w:line="240" w:lineRule="auto"/>
+              <w:jc w:val="center"/>
+              <w:textAlignment w:val="baseline"/>
+              <w:rPr>
+                <w:rFonts w:ascii="Times New Roman" w:eastAsia="Times New Roman" w:hAnsi="Times New Roman" w:cs="Times New Roman"/>
+                <w:kern w:val="0"/>
+                <w:sz w:val="24"/>
+                <w:szCs w:val="24"/>
+                <w:lang w:eastAsia="en-IE"/>
+                <w14:ligatures w14:val="none"/>
+              </w:rPr>
+            </w:pPr>
+            <w:r>
+              <w:rPr>
+                <w:rFonts w:cstheme="minorHAnsi"/>
+                <w:sz w:val="24"/>
+                <w:szCs w:val="24"/>
+              </w:rPr>
+              <w:t>Completed</w:t>
             </w:r>
           </w:p>
         </w:tc>
       </w:tr>
       <w:tr>
+        <w:trPr>
+          <w:trHeight w:val="648"/>
+        </w:trPr>
         <w:tc>
           <w:tcPr>
-            <w:tcW w:w="2254" w:type="dxa"/>
+            <w:tcW w:w="1070" w:type="dxa"/>
+            <w:tcBorders>
+              <w:top w:val="single" w:sz="6" w:space="0" w:color="BFBFBF"/>
+              <w:left w:val="single" w:sz="6" w:space="0" w:color="BFBFBF"/>
+              <w:bottom w:val="single" w:sz="6" w:space="0" w:color="BFBFBF"/>
+              <w:right w:val="single" w:sz="6" w:space="0" w:color="BFBFBF"/>
+            </w:tcBorders>
+            <w:shd w:val="clear" w:color="auto" w:fill="FFFFFF" w:themeFill="background1"/>
           </w:tcPr>
           <w:p>
-            <w:r>
-              <w:t xml:space="preserve">Gather GeoJson data </w:t>
-            </w:r>
-            <w:r>
-              <w:t>for Existing</w:t>
-            </w:r>
-            <w:r>
-              <w:t xml:space="preserve"> Paths.</w:t>
+            <w:pPr>
+              <w:spacing w:after="0" w:line="240" w:lineRule="auto"/>
+              <w:jc w:val="center"/>
+              <w:textAlignment w:val="baseline"/>
+              <w:rPr>
+                <w:rFonts w:ascii="Calibri" w:eastAsia="Times New Roman" w:hAnsi="Calibri" w:cs="Calibri"/>
+                <w:kern w:val="0"/>
+                <w:sz w:val="24"/>
+                <w:szCs w:val="24"/>
+                <w:lang w:val="en-US" w:eastAsia="en-IE"/>
+                <w14:ligatures w14:val="none"/>
+              </w:rPr>
+            </w:pPr>
+            <w:r>
+              <w:rPr>
+                <w:rFonts w:ascii="Calibri" w:eastAsia="Times New Roman" w:hAnsi="Calibri" w:cs="Calibri"/>
+                <w:kern w:val="0"/>
+                <w:sz w:val="24"/>
+                <w:szCs w:val="24"/>
+                <w:lang w:val="en-US" w:eastAsia="en-IE"/>
+                <w14:ligatures w14:val="none"/>
+              </w:rPr>
+              <w:t>2</w:t>
             </w:r>
           </w:p>
         </w:tc>
         <w:tc>
           <w:tcPr>
-            <w:tcW w:w="2254" w:type="dxa"/>
-            <w:shd w:val="clear" w:color="auto" w:fill="84E290" w:themeFill="accent3" w:themeFillTint="66"/>
+            <w:tcW w:w="4689" w:type="dxa"/>
+            <w:tcBorders>
+              <w:top w:val="single" w:sz="6" w:space="0" w:color="BFBFBF"/>
+              <w:left w:val="single" w:sz="6" w:space="0" w:color="BFBFBF"/>
+              <w:bottom w:val="single" w:sz="6" w:space="0" w:color="BFBFBF"/>
+              <w:right w:val="single" w:sz="6" w:space="0" w:color="BFBFBF"/>
+            </w:tcBorders>
+            <w:shd w:val="clear" w:color="auto" w:fill="FFFFFF" w:themeFill="background1"/>
           </w:tcPr>
           <w:p>
-            <w:r>
-              <w:t>Success</w:t>
+            <w:pPr>
+              <w:spacing w:after="0" w:line="240" w:lineRule="auto"/>
+              <w:jc w:val="center"/>
+              <w:textAlignment w:val="baseline"/>
+              <w:rPr>
+                <w:rStyle w:val="normaltextrun"/>
+                <w:rFonts w:ascii="Calibri" w:hAnsi="Calibri" w:cs="Calibri"/>
+                <w:shd w:val="clear" w:color="auto" w:fill="FFFFFF"/>
+                <w:lang w:val="en-US"/>
+              </w:rPr>
+            </w:pPr>
+            <w:r>
+              <w:rPr>
+                <w:rFonts w:eastAsia="Times New Roman" w:cs="Times New Roman"/>
+                <w:kern w:val="0"/>
+                <w:sz w:val="24"/>
+                <w:szCs w:val="24"/>
+                <w:lang w:eastAsia="en-IE"/>
+                <w14:ligatures w14:val="none"/>
+              </w:rPr>
+              <w:t>Gather</w:t>
+            </w:r>
+            <w:r>
+              <w:rPr>
+                <w:rFonts w:eastAsia="Times New Roman" w:cs="Times New Roman"/>
+                <w:kern w:val="0"/>
+                <w:sz w:val="24"/>
+                <w:szCs w:val="24"/>
+                <w:lang w:eastAsia="en-IE"/>
+                <w14:ligatures w14:val="none"/>
+              </w:rPr>
+              <w:t xml:space="preserve"> </w:t>
+            </w:r>
+            <w:r>
+              <w:rPr>
+                <w:rFonts w:eastAsia="Times New Roman" w:cs="Times New Roman"/>
+                <w:kern w:val="0"/>
+                <w:sz w:val="24"/>
+                <w:szCs w:val="24"/>
+                <w:lang w:eastAsia="en-IE"/>
+                <w14:ligatures w14:val="none"/>
+              </w:rPr>
+              <w:t>GeoJSON Data for Existing Paths</w:t>
+            </w:r>
+          </w:p>
+        </w:tc>
+        <w:tc>
+          <w:tcPr>
+            <w:tcW w:w="2879" w:type="dxa"/>
+            <w:tcBorders>
+              <w:top w:val="single" w:sz="6" w:space="0" w:color="BFBFBF"/>
+              <w:left w:val="single" w:sz="6" w:space="0" w:color="BFBFBF"/>
+              <w:bottom w:val="single" w:sz="6" w:space="0" w:color="BFBFBF"/>
+              <w:right w:val="single" w:sz="6" w:space="0" w:color="BFBFBF"/>
+            </w:tcBorders>
+            <w:shd w:val="clear" w:color="auto" w:fill="FFFFFF" w:themeFill="background1"/>
+          </w:tcPr>
+          <w:p>
+            <w:pPr>
+              <w:spacing w:after="0" w:line="240" w:lineRule="auto"/>
+              <w:jc w:val="center"/>
+              <w:textAlignment w:val="baseline"/>
+              <w:rPr>
+                <w:rFonts w:ascii="Calibri" w:eastAsia="Times New Roman" w:hAnsi="Calibri" w:cs="Calibri"/>
+                <w:kern w:val="0"/>
+                <w:sz w:val="24"/>
+                <w:szCs w:val="24"/>
+                <w:lang w:val="en-GB" w:eastAsia="en-IE"/>
+                <w14:ligatures w14:val="none"/>
+              </w:rPr>
+            </w:pPr>
+            <w:r>
+              <w:rPr>
+                <w:rFonts w:cstheme="minorHAnsi"/>
+                <w:sz w:val="24"/>
+                <w:szCs w:val="24"/>
+              </w:rPr>
+              <w:t>Completed</w:t>
             </w:r>
           </w:p>
         </w:tc>
       </w:tr>
       <w:tr>
+        <w:trPr>
+          <w:trHeight w:val="648"/>
+        </w:trPr>
         <w:tc>
           <w:tcPr>
-            <w:tcW w:w="2254" w:type="dxa"/>
+            <w:tcW w:w="1070" w:type="dxa"/>
+            <w:tcBorders>
+              <w:top w:val="single" w:sz="6" w:space="0" w:color="BFBFBF"/>
+              <w:left w:val="single" w:sz="6" w:space="0" w:color="BFBFBF"/>
+              <w:bottom w:val="single" w:sz="6" w:space="0" w:color="BFBFBF"/>
+              <w:right w:val="single" w:sz="6" w:space="0" w:color="BFBFBF"/>
+            </w:tcBorders>
+            <w:shd w:val="clear" w:color="auto" w:fill="FFFFFF" w:themeFill="background1"/>
           </w:tcPr>
           <w:p>
-            <w:r>
-              <w:t>Overlay Already Existing Paths for Reference</w:t>
-            </w:r>
-            <w:r>
-              <w:t>.</w:t>
+            <w:pPr>
+              <w:spacing w:after="0" w:line="240" w:lineRule="auto"/>
+              <w:jc w:val="center"/>
+              <w:textAlignment w:val="baseline"/>
+              <w:rPr>
+                <w:rFonts w:ascii="Calibri" w:eastAsia="Times New Roman" w:hAnsi="Calibri" w:cs="Calibri"/>
+                <w:kern w:val="0"/>
+                <w:sz w:val="24"/>
+                <w:szCs w:val="24"/>
+                <w:lang w:val="en-US" w:eastAsia="en-IE"/>
+                <w14:ligatures w14:val="none"/>
+              </w:rPr>
+            </w:pPr>
+            <w:r>
+              <w:rPr>
+                <w:rFonts w:ascii="Calibri" w:eastAsia="Times New Roman" w:hAnsi="Calibri" w:cs="Calibri"/>
+                <w:kern w:val="0"/>
+                <w:sz w:val="24"/>
+                <w:szCs w:val="24"/>
+                <w:lang w:val="en-US" w:eastAsia="en-IE"/>
+                <w14:ligatures w14:val="none"/>
+              </w:rPr>
+              <w:t>3</w:t>
             </w:r>
           </w:p>
         </w:tc>
         <w:tc>
           <w:tcPr>
-            <w:tcW w:w="2254" w:type="dxa"/>
-            <w:shd w:val="clear" w:color="auto" w:fill="84E290" w:themeFill="accent3" w:themeFillTint="66"/>
+            <w:tcW w:w="4689" w:type="dxa"/>
+            <w:tcBorders>
+              <w:top w:val="single" w:sz="6" w:space="0" w:color="BFBFBF"/>
+              <w:left w:val="single" w:sz="6" w:space="0" w:color="BFBFBF"/>
+              <w:bottom w:val="single" w:sz="6" w:space="0" w:color="BFBFBF"/>
+              <w:right w:val="single" w:sz="6" w:space="0" w:color="BFBFBF"/>
+            </w:tcBorders>
+            <w:shd w:val="clear" w:color="auto" w:fill="FFFFFF" w:themeFill="background1"/>
           </w:tcPr>
           <w:p>
-            <w:r>
-              <w:t>Success</w:t>
+            <w:pPr>
+              <w:tabs>
+                <w:tab w:val="left" w:pos="1785"/>
+              </w:tabs>
+              <w:spacing w:after="0" w:line="240" w:lineRule="auto"/>
+              <w:jc w:val="center"/>
+              <w:textAlignment w:val="baseline"/>
+              <w:rPr>
+                <w:rStyle w:val="normaltextrun"/>
+                <w:rFonts w:ascii="Calibri" w:hAnsi="Calibri" w:cs="Calibri"/>
+                <w:shd w:val="clear" w:color="auto" w:fill="FFFFFF"/>
+                <w:lang w:val="en-US"/>
+              </w:rPr>
+            </w:pPr>
+            <w:r>
+              <w:rPr>
+                <w:rFonts w:eastAsia="Times New Roman" w:cs="Times New Roman"/>
+                <w:kern w:val="0"/>
+                <w:sz w:val="24"/>
+                <w:szCs w:val="24"/>
+                <w:lang w:eastAsia="en-IE"/>
+                <w14:ligatures w14:val="none"/>
+              </w:rPr>
+              <w:t xml:space="preserve">Overlay Paths on </w:t>
+            </w:r>
+            <w:r>
+              <w:rPr>
+                <w:rFonts w:eastAsia="Times New Roman" w:cs="Times New Roman"/>
+                <w:kern w:val="0"/>
+                <w:sz w:val="24"/>
+                <w:szCs w:val="24"/>
+                <w:lang w:eastAsia="en-IE"/>
+                <w14:ligatures w14:val="none"/>
+              </w:rPr>
+              <w:t>Ma</w:t>
+            </w:r>
+            <w:r>
+              <w:rPr>
+                <w:rFonts w:eastAsia="Times New Roman" w:cs="Times New Roman"/>
+                <w:kern w:val="0"/>
+                <w:sz w:val="24"/>
+                <w:szCs w:val="24"/>
+                <w:lang w:eastAsia="en-IE"/>
+                <w14:ligatures w14:val="none"/>
+              </w:rPr>
+              <w:t>p</w:t>
+            </w:r>
+          </w:p>
+        </w:tc>
+        <w:tc>
+          <w:tcPr>
+            <w:tcW w:w="2879" w:type="dxa"/>
+            <w:tcBorders>
+              <w:top w:val="single" w:sz="6" w:space="0" w:color="BFBFBF"/>
+              <w:left w:val="single" w:sz="6" w:space="0" w:color="BFBFBF"/>
+              <w:bottom w:val="single" w:sz="6" w:space="0" w:color="BFBFBF"/>
+              <w:right w:val="single" w:sz="6" w:space="0" w:color="BFBFBF"/>
+            </w:tcBorders>
+            <w:shd w:val="clear" w:color="auto" w:fill="FFFFFF" w:themeFill="background1"/>
+          </w:tcPr>
+          <w:p>
+            <w:pPr>
+              <w:spacing w:after="0" w:line="240" w:lineRule="auto"/>
+              <w:jc w:val="center"/>
+              <w:textAlignment w:val="baseline"/>
+              <w:rPr>
+                <w:rFonts w:ascii="Calibri" w:eastAsia="Times New Roman" w:hAnsi="Calibri" w:cs="Calibri"/>
+                <w:kern w:val="0"/>
+                <w:sz w:val="24"/>
+                <w:szCs w:val="24"/>
+                <w:lang w:val="en-GB" w:eastAsia="en-IE"/>
+                <w14:ligatures w14:val="none"/>
+              </w:rPr>
+            </w:pPr>
+            <w:r>
+              <w:rPr>
+                <w:rFonts w:cstheme="minorHAnsi"/>
+                <w:sz w:val="24"/>
+                <w:szCs w:val="24"/>
+              </w:rPr>
+              <w:t>Completed</w:t>
             </w:r>
           </w:p>
         </w:tc>
       </w:tr>
       <w:tr>
+        <w:trPr>
+          <w:trHeight w:val="648"/>
+        </w:trPr>
         <w:tc>
           <w:tcPr>
-            <w:tcW w:w="2254" w:type="dxa"/>
+            <w:tcW w:w="1070" w:type="dxa"/>
+            <w:tcBorders>
+              <w:top w:val="single" w:sz="6" w:space="0" w:color="BFBFBF"/>
+              <w:left w:val="single" w:sz="6" w:space="0" w:color="BFBFBF"/>
+              <w:bottom w:val="single" w:sz="6" w:space="0" w:color="BFBFBF"/>
+              <w:right w:val="single" w:sz="6" w:space="0" w:color="BFBFBF"/>
+            </w:tcBorders>
+            <w:shd w:val="clear" w:color="auto" w:fill="FFFFFF" w:themeFill="background1"/>
           </w:tcPr>
           <w:p>
-            <w:r>
-              <w:t>Overlay Bounding Box on Map</w:t>
-            </w:r>
-            <w:r>
-              <w:t>.</w:t>
+            <w:pPr>
+              <w:spacing w:after="0" w:line="240" w:lineRule="auto"/>
+              <w:jc w:val="center"/>
+              <w:textAlignment w:val="baseline"/>
+              <w:rPr>
+                <w:rFonts w:ascii="Calibri" w:eastAsia="Times New Roman" w:hAnsi="Calibri" w:cs="Calibri"/>
+                <w:kern w:val="0"/>
+                <w:sz w:val="24"/>
+                <w:szCs w:val="24"/>
+                <w:lang w:val="en-US" w:eastAsia="en-IE"/>
+                <w14:ligatures w14:val="none"/>
+              </w:rPr>
+            </w:pPr>
+            <w:r>
+              <w:rPr>
+                <w:rFonts w:ascii="Calibri" w:eastAsia="Times New Roman" w:hAnsi="Calibri" w:cs="Calibri"/>
+                <w:kern w:val="0"/>
+                <w:sz w:val="24"/>
+                <w:szCs w:val="24"/>
+                <w:lang w:val="en-US" w:eastAsia="en-IE"/>
+                <w14:ligatures w14:val="none"/>
+              </w:rPr>
+              <w:t>4</w:t>
             </w:r>
           </w:p>
         </w:tc>
         <w:tc>
           <w:tcPr>
-            <w:tcW w:w="2254" w:type="dxa"/>
-            <w:shd w:val="clear" w:color="auto" w:fill="84E290" w:themeFill="accent3" w:themeFillTint="66"/>
+            <w:tcW w:w="4689" w:type="dxa"/>
+            <w:tcBorders>
+              <w:top w:val="single" w:sz="6" w:space="0" w:color="BFBFBF"/>
+              <w:left w:val="single" w:sz="6" w:space="0" w:color="BFBFBF"/>
+              <w:bottom w:val="single" w:sz="6" w:space="0" w:color="BFBFBF"/>
+              <w:right w:val="single" w:sz="6" w:space="0" w:color="BFBFBF"/>
+            </w:tcBorders>
+            <w:shd w:val="clear" w:color="auto" w:fill="FFFFFF" w:themeFill="background1"/>
           </w:tcPr>
           <w:p>
-            <w:r>
-              <w:t>Success</w:t>
-            </w:r>
-          </w:p>
-        </w:tc>
-      </w:tr>
-      <w:tr>
-        <w:tc>
-          <w:tcPr>
-            <w:tcW w:w="2254" w:type="dxa"/>
-          </w:tcPr>
-          <w:p>
-            <w:r>
+            <w:pPr>
+              <w:spacing w:after="0" w:line="240" w:lineRule="auto"/>
+              <w:jc w:val="center"/>
+              <w:textAlignment w:val="baseline"/>
+              <w:rPr>
+                <w:rStyle w:val="normaltextrun"/>
+                <w:rFonts w:ascii="Calibri" w:hAnsi="Calibri" w:cs="Calibri"/>
+                <w:shd w:val="clear" w:color="auto" w:fill="FFFFFF"/>
+                <w:lang w:val="en-US"/>
+              </w:rPr>
+            </w:pPr>
+            <w:r>
+              <w:rPr>
+                <w:rFonts w:eastAsia="Times New Roman" w:cs="Times New Roman"/>
+                <w:kern w:val="0"/>
+                <w:sz w:val="24"/>
+                <w:szCs w:val="24"/>
+                <w:lang w:eastAsia="en-IE"/>
+                <w14:ligatures w14:val="none"/>
+              </w:rPr>
               <w:t>Display Updated Map</w:t>
-            </w:r>
-            <w:r>
-              <w:t>.</w:t>
             </w:r>
           </w:p>
         </w:tc>
         <w:tc>
           <w:tcPr>
-            <w:tcW w:w="2254" w:type="dxa"/>
-            <w:shd w:val="clear" w:color="auto" w:fill="84E290" w:themeFill="accent3" w:themeFillTint="66"/>
+            <w:tcW w:w="2879" w:type="dxa"/>
+            <w:tcBorders>
+              <w:top w:val="single" w:sz="6" w:space="0" w:color="BFBFBF"/>
+              <w:left w:val="single" w:sz="6" w:space="0" w:color="BFBFBF"/>
+              <w:bottom w:val="single" w:sz="6" w:space="0" w:color="BFBFBF"/>
+              <w:right w:val="single" w:sz="6" w:space="0" w:color="BFBFBF"/>
+            </w:tcBorders>
+            <w:shd w:val="clear" w:color="auto" w:fill="FFFFFF" w:themeFill="background1"/>
           </w:tcPr>
           <w:p>
-            <w:r>
-              <w:t>Success</w:t>
+            <w:pPr>
+              <w:spacing w:after="0" w:line="240" w:lineRule="auto"/>
+              <w:jc w:val="center"/>
+              <w:textAlignment w:val="baseline"/>
+              <w:rPr>
+                <w:rFonts w:ascii="Calibri" w:eastAsia="Times New Roman" w:hAnsi="Calibri" w:cs="Calibri"/>
+                <w:kern w:val="0"/>
+                <w:sz w:val="24"/>
+                <w:szCs w:val="24"/>
+                <w:lang w:val="en-GB" w:eastAsia="en-IE"/>
+                <w14:ligatures w14:val="none"/>
+              </w:rPr>
+            </w:pPr>
+            <w:r>
+              <w:rPr>
+                <w:rFonts w:cstheme="minorHAnsi"/>
+                <w:sz w:val="24"/>
+                <w:szCs w:val="24"/>
+              </w:rPr>
+              <w:t>Completed</w:t>
             </w:r>
           </w:p>
         </w:tc>
@@ -13825,14 +14962,27 @@
       <w:r>
         <w:t xml:space="preserve">Figure </w:t>
       </w:r>
-      <w:fldSimple w:instr=" SEQ Figure \* ARABIC ">
-        <w:r>
-          <w:rPr>
-            <w:noProof/>
-          </w:rPr>
-          <w:t>21</w:t>
-        </w:r>
-      </w:fldSimple>
+      <w:r>
+        <w:fldChar w:fldCharType="begin"/>
+      </w:r>
+      <w:r>
+        <w:instrText xml:space="preserve"> SEQ Figure \* ARABIC </w:instrText>
+      </w:r>
+      <w:r>
+        <w:fldChar w:fldCharType="separate"/>
+      </w:r>
+      <w:r>
+        <w:rPr>
+          <w:noProof/>
+        </w:rPr>
+        <w:t>22</w:t>
+      </w:r>
+      <w:r>
+        <w:rPr>
+          <w:noProof/>
+        </w:rPr>
+        <w:fldChar w:fldCharType="end"/>
+      </w:r>
       <w:r>
         <w:t>: Pythagoras Theorem</w:t>
       </w:r>
@@ -13898,14 +15048,27 @@
       <w:r>
         <w:t xml:space="preserve">Figure </w:t>
       </w:r>
-      <w:fldSimple w:instr=" SEQ Figure \* ARABIC ">
-        <w:r>
-          <w:rPr>
-            <w:noProof/>
-          </w:rPr>
-          <w:t>22</w:t>
-        </w:r>
-      </w:fldSimple>
+      <w:r>
+        <w:fldChar w:fldCharType="begin"/>
+      </w:r>
+      <w:r>
+        <w:instrText xml:space="preserve"> SEQ Figure \* ARABIC </w:instrText>
+      </w:r>
+      <w:r>
+        <w:fldChar w:fldCharType="separate"/>
+      </w:r>
+      <w:r>
+        <w:rPr>
+          <w:noProof/>
+        </w:rPr>
+        <w:t>23</w:t>
+      </w:r>
+      <w:r>
+        <w:rPr>
+          <w:noProof/>
+        </w:rPr>
+        <w:fldChar w:fldCharType="end"/>
+      </w:r>
       <w:r>
         <w:t>: Using Inverse_Haversine()</w:t>
       </w:r>
@@ -13981,14 +15144,27 @@
       <w:r>
         <w:t xml:space="preserve">Figure </w:t>
       </w:r>
-      <w:fldSimple w:instr=" SEQ Figure \* ARABIC ">
-        <w:r>
-          <w:rPr>
-            <w:noProof/>
-          </w:rPr>
-          <w:t>23</w:t>
-        </w:r>
-      </w:fldSimple>
+      <w:r>
+        <w:fldChar w:fldCharType="begin"/>
+      </w:r>
+      <w:r>
+        <w:instrText xml:space="preserve"> SEQ Figure \* ARABIC </w:instrText>
+      </w:r>
+      <w:r>
+        <w:fldChar w:fldCharType="separate"/>
+      </w:r>
+      <w:r>
+        <w:rPr>
+          <w:noProof/>
+        </w:rPr>
+        <w:t>24</w:t>
+      </w:r>
+      <w:r>
+        <w:rPr>
+          <w:noProof/>
+        </w:rPr>
+        <w:fldChar w:fldCharType="end"/>
+      </w:r>
       <w:r>
         <w:t>: Mt. Everest Elevation Data</w:t>
       </w:r>
@@ -14111,14 +15287,27 @@
       <w:r>
         <w:t xml:space="preserve">Figure </w:t>
       </w:r>
-      <w:fldSimple w:instr=" SEQ Figure \* ARABIC ">
-        <w:r>
-          <w:rPr>
-            <w:noProof/>
-          </w:rPr>
-          <w:t>24</w:t>
-        </w:r>
-      </w:fldSimple>
+      <w:r>
+        <w:fldChar w:fldCharType="begin"/>
+      </w:r>
+      <w:r>
+        <w:instrText xml:space="preserve"> SEQ Figure \* ARABIC </w:instrText>
+      </w:r>
+      <w:r>
+        <w:fldChar w:fldCharType="separate"/>
+      </w:r>
+      <w:r>
+        <w:rPr>
+          <w:noProof/>
+        </w:rPr>
+        <w:t>25</w:t>
+      </w:r>
+      <w:r>
+        <w:rPr>
+          <w:noProof/>
+        </w:rPr>
+        <w:fldChar w:fldCharType="end"/>
+      </w:r>
       <w:r>
         <w:t>: Gathering the Border Data</w:t>
       </w:r>
@@ -14250,14 +15439,27 @@
       <w:r>
         <w:t xml:space="preserve">Figure </w:t>
       </w:r>
-      <w:fldSimple w:instr=" SEQ Figure \* ARABIC ">
-        <w:r>
-          <w:rPr>
-            <w:noProof/>
-          </w:rPr>
-          <w:t>25</w:t>
-        </w:r>
-      </w:fldSimple>
+      <w:r>
+        <w:fldChar w:fldCharType="begin"/>
+      </w:r>
+      <w:r>
+        <w:instrText xml:space="preserve"> SEQ Figure \* ARABIC </w:instrText>
+      </w:r>
+      <w:r>
+        <w:fldChar w:fldCharType="separate"/>
+      </w:r>
+      <w:r>
+        <w:rPr>
+          <w:noProof/>
+        </w:rPr>
+        <w:t>26</w:t>
+      </w:r>
+      <w:r>
+        <w:rPr>
+          <w:noProof/>
+        </w:rPr>
+        <w:fldChar w:fldCharType="end"/>
+      </w:r>
       <w:r>
         <w:t>: Using Folium to Display the Borders</w:t>
       </w:r>
@@ -14333,14 +15535,27 @@
       <w:r>
         <w:t xml:space="preserve">Figure </w:t>
       </w:r>
-      <w:fldSimple w:instr=" SEQ Figure \* ARABIC ">
-        <w:r>
-          <w:rPr>
-            <w:noProof/>
-          </w:rPr>
-          <w:t>26</w:t>
-        </w:r>
-      </w:fldSimple>
+      <w:r>
+        <w:fldChar w:fldCharType="begin"/>
+      </w:r>
+      <w:r>
+        <w:instrText xml:space="preserve"> SEQ Figure \* ARABIC </w:instrText>
+      </w:r>
+      <w:r>
+        <w:fldChar w:fldCharType="separate"/>
+      </w:r>
+      <w:r>
+        <w:rPr>
+          <w:noProof/>
+        </w:rPr>
+        <w:t>27</w:t>
+      </w:r>
+      <w:r>
+        <w:rPr>
+          <w:noProof/>
+        </w:rPr>
+        <w:fldChar w:fldCharType="end"/>
+      </w:r>
       <w:r>
         <w:t>: Map with Bounding Box and Paths</w:t>
       </w:r>
@@ -14359,6 +15574,11 @@
       </w:r>
       <w:r>
         <w:t xml:space="preserve"> The map created by OpenStreetMaps library produced a list of the paths in the surrounding area to be integrated into the path finding process. This provided the project with much needed data that would allow for the comparison to be made between existing paths and the ones that will be created in the path finding process.</w:t>
+      </w:r>
+    </w:p>
+    <w:p>
+      <w:r>
+        <w:t>At the point here, it was considered that maybe sticking to Jupyter Notebook files alone would not be a great method of dealing with data. The functions are all there, but this is an approach that does not lend itself too well with reusability. At this point, the decision should probably be made to put more code in functions, enhancing the code functions and allowing for easier script integration.</w:t>
       </w:r>
       <w:r>
         <w:br w:type="page"/>
@@ -14453,12 +15673,379 @@
           </w:p>
         </w:tc>
       </w:tr>
+    </w:tbl>
+    <w:p/>
+    <w:p>
+      <w:pPr>
+        <w:pStyle w:val="Heading3"/>
+      </w:pPr>
+      <w:r>
+        <w:t xml:space="preserve">6.3.1 </w:t>
+      </w:r>
+      <w:r>
+        <w:t>Transfer GeoJSON to Elevation Data</w:t>
+      </w:r>
+    </w:p>
+    <w:p>
+      <w:r>
+        <w:t xml:space="preserve">All the coordinates thus far have been listed as Latitude, then Longitude, and there is no real universal standard. This means that various data sources may have these attributes in different orders. The GeoJSON described above, for example, is listed as Longitude and Latitude, as opposed to the standard that this project uses. This also </w:t>
+      </w:r>
+      <w:r>
+        <w:t>must</w:t>
+      </w:r>
+      <w:r>
+        <w:t xml:space="preserve"> be accounted for.</w:t>
+      </w:r>
+    </w:p>
+    <w:p>
+      <w:r>
+        <w:t xml:space="preserve">The reason for this discrepancy is that Google takes coordinates in the “Latitude, Longitude” and </w:t>
+      </w:r>
+      <w:r>
+        <w:t>GeoJSON stores its coordinates the other way around</w:t>
+      </w:r>
+      <w:r>
+        <w:t>.</w:t>
+      </w:r>
+      <w:r>
+        <w:t xml:space="preserve"> This led to the creation of a dataset for the paths being made in the Indian Ocean, near Madagascar.</w:t>
+      </w:r>
+      <w:r>
+        <w:t xml:space="preserve"> Here is what that coordinate looks like on Google Maps:</w:t>
+      </w:r>
+      <w:r>
+        <w:rPr>
+          <w:noProof/>
+        </w:rPr>
+        <w:t xml:space="preserve"> </w:t>
+      </w:r>
+      <w:r>
+        <w:rPr>
+          <w:noProof/>
+        </w:rPr>
+        <w:drawing>
+          <wp:inline distT="0" distB="0" distL="0" distR="0" wp14:anchorId="2F693610" wp14:editId="1108E8B3">
+            <wp:extent cx="5731510" cy="2697480"/>
+            <wp:effectExtent l="0" t="0" r="2540" b="7620"/>
+            <wp:docPr id="1034075279" name="Picture 1" descr="A screenshot of a computer&#10;&#10;AI-generated content may be incorrect."/>
+            <wp:cNvGraphicFramePr>
+              <a:graphicFrameLocks xmlns:a="http://schemas.openxmlformats.org/drawingml/2006/main" noChangeAspect="1"/>
+            </wp:cNvGraphicFramePr>
+            <a:graphic xmlns:a="http://schemas.openxmlformats.org/drawingml/2006/main">
+              <a:graphicData uri="http://schemas.openxmlformats.org/drawingml/2006/picture">
+                <pic:pic xmlns:pic="http://schemas.openxmlformats.org/drawingml/2006/picture">
+                  <pic:nvPicPr>
+                    <pic:cNvPr id="1034075279" name="Picture 1" descr="A screenshot of a computer&#10;&#10;AI-generated content may be incorrect."/>
+                    <pic:cNvPicPr/>
+                  </pic:nvPicPr>
+                  <pic:blipFill>
+                    <a:blip r:embed="rId37"/>
+                    <a:stretch>
+                      <a:fillRect/>
+                    </a:stretch>
+                  </pic:blipFill>
+                  <pic:spPr>
+                    <a:xfrm>
+                      <a:off x="0" y="0"/>
+                      <a:ext cx="5731510" cy="2697480"/>
+                    </a:xfrm>
+                    <a:prstGeom prst="rect">
+                      <a:avLst/>
+                    </a:prstGeom>
+                  </pic:spPr>
+                </pic:pic>
+              </a:graphicData>
+            </a:graphic>
+          </wp:inline>
+        </w:drawing>
+      </w:r>
+    </w:p>
+    <w:p>
+      <w:r>
+        <w:t xml:space="preserve">This step of the project ran into numerous problems, as extracting the path data from the GeoJSON file turned out to be more difficult than expected. The first problem associated with this is </w:t>
+      </w:r>
+      <w:r>
+        <w:t>extracting</w:t>
+      </w:r>
+      <w:r>
+        <w:t xml:space="preserve"> the data. This could not be done with a basic script, as the LineString data structure that holds the data is held at varying depths of the JSON structure, meaning that no one approach of assessing the JSON will return the path data for all the paths. This problem will have to be </w:t>
+      </w:r>
+      <w:r>
+        <w:t>rectified by finding a different library or approach to extracting the necessary values.</w:t>
+      </w:r>
+    </w:p>
+    <w:p>
+      <w:r>
+        <w:t>The third problem is p</w:t>
+      </w:r>
+      <w:r>
+        <w:t>roducing these paths from the OpenStreetMap data set only produces paths in the given area where it can reach the start and end of a path.</w:t>
+      </w:r>
+      <w:r>
+        <w:t xml:space="preserve"> What this means from a practical perspective is that you need to cover a much wider area that the bounding box described above, as it will not return all available paths within the 1 Kilometre radius, as they don’t start within the box.</w:t>
+      </w:r>
+      <w:r>
+        <w:t xml:space="preserve"> This was adjusted by increasing the distance of the check to 3,500 metres instead of 1 Kilometre.</w:t>
+      </w:r>
+    </w:p>
+    <w:p>
+      <w:r>
+        <w:t xml:space="preserve">This leads to problems with programmatic variables, as it means that no one approach will work for every area that might be considered to gather data on. The path data for something like </w:t>
+      </w:r>
+      <w:r>
+        <w:lastRenderedPageBreak/>
+        <w:t>Mount Everest, for example, is going to look very different than it would here</w:t>
+      </w:r>
+      <w:r>
+        <w:t>. Producing a set regarding this area would have to be handled differently, as all the paths might not be returned with this approach.</w:t>
+      </w:r>
+    </w:p>
+    <w:p>
+      <w:pPr>
+        <w:rPr>
+          <w:noProof/>
+        </w:rPr>
+      </w:pPr>
+      <w:r>
+        <w:t>This problem was eventually solved using the GeoPandas library to parse the data. GeoPandas has methods for assessing the individual Geometry features returned into the file. It is assessed like so:</w:t>
+      </w:r>
+      <w:r>
+        <w:rPr>
+          <w:noProof/>
+        </w:rPr>
+        <w:t xml:space="preserve"> </w:t>
+      </w:r>
+      <w:r>
+        <w:rPr>
+          <w:noProof/>
+        </w:rPr>
+        <w:drawing>
+          <wp:inline distT="0" distB="0" distL="0" distR="0" wp14:anchorId="0B253F6F" wp14:editId="13F043C7">
+            <wp:extent cx="5731510" cy="1388745"/>
+            <wp:effectExtent l="0" t="0" r="2540" b="1905"/>
+            <wp:docPr id="1693065059" name="Picture 1" descr="A screen shot of a computer program&#10;&#10;AI-generated content may be incorrect."/>
+            <wp:cNvGraphicFramePr>
+              <a:graphicFrameLocks xmlns:a="http://schemas.openxmlformats.org/drawingml/2006/main" noChangeAspect="1"/>
+            </wp:cNvGraphicFramePr>
+            <a:graphic xmlns:a="http://schemas.openxmlformats.org/drawingml/2006/main">
+              <a:graphicData uri="http://schemas.openxmlformats.org/drawingml/2006/picture">
+                <pic:pic xmlns:pic="http://schemas.openxmlformats.org/drawingml/2006/picture">
+                  <pic:nvPicPr>
+                    <pic:cNvPr id="1693065059" name="Picture 1" descr="A screen shot of a computer program&#10;&#10;AI-generated content may be incorrect."/>
+                    <pic:cNvPicPr/>
+                  </pic:nvPicPr>
+                  <pic:blipFill>
+                    <a:blip r:embed="rId38"/>
+                    <a:stretch>
+                      <a:fillRect/>
+                    </a:stretch>
+                  </pic:blipFill>
+                  <pic:spPr>
+                    <a:xfrm>
+                      <a:off x="0" y="0"/>
+                      <a:ext cx="5731510" cy="1388745"/>
+                    </a:xfrm>
+                    <a:prstGeom prst="rect">
+                      <a:avLst/>
+                    </a:prstGeom>
+                  </pic:spPr>
+                </pic:pic>
+              </a:graphicData>
+            </a:graphic>
+          </wp:inline>
+        </w:drawing>
+      </w:r>
+    </w:p>
+    <w:p>
+      <w:pPr>
+        <w:rPr>
+          <w:noProof/>
+        </w:rPr>
+      </w:pPr>
+      <w:r>
+        <w:rPr>
+          <w:noProof/>
+        </w:rPr>
+        <w:t>Using Shapely, GeoPandas can store various geometry features as attributes that can be more easily assessed by using simple loops.</w:t>
+      </w:r>
+    </w:p>
+    <w:p>
+      <w:pPr>
+        <w:rPr>
+          <w:noProof/>
+        </w:rPr>
+      </w:pPr>
+      <w:r>
+        <w:rPr>
+          <w:noProof/>
+        </w:rPr>
+        <w:t>The geom_type being searched for is a LineString, the type that is returned as a path in a GeoJSON file.</w:t>
+      </w:r>
+    </w:p>
+    <w:p>
+      <w:pPr>
+        <w:rPr>
+          <w:noProof/>
+        </w:rPr>
+      </w:pPr>
+      <w:r>
+        <w:rPr>
+          <w:noProof/>
+        </w:rPr>
+        <w:t>The sorting function here deserves special attention, as there is a lot going on in this line in particular.</w:t>
+      </w:r>
+      <w:r>
+        <w:rPr>
+          <w:noProof/>
+        </w:rPr>
+        <w:t xml:space="preserve"> It is sorting a list, converting it to a set, just for the purpose of removing duplicates, then returning it as a list at the end. It sorts by the first value, the Latitude, then Longitude and returns a list for easier access.</w:t>
+      </w:r>
+    </w:p>
+    <w:p>
+      <w:r>
+        <w:rPr>
+          <w:noProof/>
+        </w:rPr>
+        <w:t>So what is returned here afterwards, is a list of coordinates in the same format that the carrauntoohil_data_set.csv file was before adding the elevations to it.</w:t>
+      </w:r>
+    </w:p>
+    <w:p>
+      <w:pPr>
+        <w:pStyle w:val="Heading3"/>
+      </w:pPr>
+      <w:r>
+        <w:t>6.3.</w:t>
+      </w:r>
+      <w:r>
+        <w:t>2</w:t>
+      </w:r>
+      <w:r>
+        <w:t xml:space="preserve"> </w:t>
+      </w:r>
+      <w:r>
+        <w:t>Add Path Values to Data Set</w:t>
+      </w:r>
+    </w:p>
+    <w:p>
+      <w:r>
+        <w:t>The values taken above from the paths can have the same elevation gathering process applied to it, making it take the same format as the Carrauntoohil_data_set.csv file. This process will allow for consolidating the data into a single Graph using a simplified version of the elevation gathering method described in the steps located in above sprints.</w:t>
+      </w:r>
+      <w:r>
+        <w:t xml:space="preserve"> When run through the method, it produces a similar CSV file called ‘path_terrain_set.csv’.</w:t>
+      </w:r>
+    </w:p>
+    <w:p>
+      <w:r>
+        <w:t>This produces a nice data set that should have all the necessary values for traversal of the data set concerning the mountain. From here, it should be possible to implement the pathfinding methods and see if any improvements can be made over pre-existing paths, or whether new approaches are needed.</w:t>
+      </w:r>
+    </w:p>
+    <w:p>
+      <w:pPr>
+        <w:pStyle w:val="Heading3"/>
+      </w:pPr>
+      <w:r>
+        <w:t xml:space="preserve">6.3.3 </w:t>
+      </w:r>
+      <w:r>
+        <w:t>Sprint Retrospective</w:t>
+      </w:r>
+    </w:p>
+    <w:p>
+      <w:r>
+        <w:t xml:space="preserve">This sprint did not go to plan, as the parsing of GeoJSON data into a more usable format was fraught with issues. Deciding the best approach </w:t>
+      </w:r>
+      <w:r>
+        <w:t xml:space="preserve">for data formats here was a time sink that involved spending a lot of time on </w:t>
+      </w:r>
+      <w:r>
+        <w:t xml:space="preserve">gathering the wrong data, as it was wrongly assumed that the GeoJSON data would be in roughly the same format as the rest of the sets, as standard convention dictates that it should have been. Taking the wrong approach here led to this sprint taking longer than expected and could have been prevented with more </w:t>
+      </w:r>
+      <w:r>
+        <w:t>research, although this area is quite niche and may not have been uncovered even by experienced developers</w:t>
+      </w:r>
+      <w:r>
+        <w:t>.</w:t>
+      </w:r>
+      <w:r>
+        <w:br w:type="page"/>
+      </w:r>
+    </w:p>
+    <w:p>
+      <w:pPr>
+        <w:pStyle w:val="Heading2"/>
+      </w:pPr>
+      <w:r>
+        <w:lastRenderedPageBreak/>
+        <w:t>6.4 Sprint 4 Timetable Overview</w:t>
+      </w:r>
+    </w:p>
+    <w:tbl>
+      <w:tblPr>
+        <w:tblStyle w:val="TableGrid"/>
+        <w:tblW w:w="0" w:type="auto"/>
+        <w:tblLook w:val="04A0" w:firstRow="1" w:lastRow="0" w:firstColumn="1" w:lastColumn="0" w:noHBand="0" w:noVBand="1"/>
+      </w:tblPr>
+      <w:tblGrid>
+        <w:gridCol w:w="2254"/>
+        <w:gridCol w:w="2254"/>
+      </w:tblGrid>
+      <w:tr>
+        <w:tc>
+          <w:tcPr>
+            <w:tcW w:w="2254" w:type="dxa"/>
+            <w:shd w:val="clear" w:color="auto" w:fill="E59EDC" w:themeFill="accent5" w:themeFillTint="66"/>
+          </w:tcPr>
+          <w:p>
+            <w:r>
+              <w:t>Description</w:t>
+            </w:r>
+          </w:p>
+        </w:tc>
+        <w:tc>
+          <w:tcPr>
+            <w:tcW w:w="2254" w:type="dxa"/>
+            <w:shd w:val="clear" w:color="auto" w:fill="E59EDC" w:themeFill="accent5" w:themeFillTint="66"/>
+          </w:tcPr>
+          <w:p>
+            <w:r>
+              <w:t>Status</w:t>
+            </w:r>
+          </w:p>
+        </w:tc>
+      </w:tr>
       <w:tr>
         <w:tc>
           <w:tcPr>
             <w:tcW w:w="2254" w:type="dxa"/>
           </w:tcPr>
-          <w:p/>
+          <w:p>
+            <w:r>
+              <w:t>Consolidate Data into One Graph</w:t>
+            </w:r>
+          </w:p>
+        </w:tc>
+        <w:tc>
+          <w:tcPr>
+            <w:tcW w:w="2254" w:type="dxa"/>
+            <w:shd w:val="clear" w:color="auto" w:fill="84E290" w:themeFill="accent3" w:themeFillTint="66"/>
+          </w:tcPr>
+          <w:p>
+            <w:r>
+              <w:t>Done</w:t>
+            </w:r>
+          </w:p>
+        </w:tc>
+      </w:tr>
+      <w:tr>
+        <w:tc>
+          <w:tcPr>
+            <w:tcW w:w="2254" w:type="dxa"/>
+          </w:tcPr>
+          <w:p>
+            <w:r>
+              <w:t>Gather Feature Data Set</w:t>
+            </w:r>
+          </w:p>
         </w:tc>
         <w:tc>
           <w:tcPr>
@@ -14505,410 +16092,642 @@
         <w:pStyle w:val="Heading3"/>
       </w:pPr>
       <w:r>
-        <w:t xml:space="preserve">6.3.1 </w:t>
-      </w:r>
-      <w:r>
-        <w:t>Transfer GeoJSON to Elevation Data</w:t>
-      </w:r>
-    </w:p>
-    <w:p>
-      <w:r>
-        <w:t xml:space="preserve">All the coordinates thus far have been listed as Latitude, then Longitude, and there is no real universal standard. This means that various data sources may have these attributes in different orders. The GeoJSON described above, for example, is listed as Longitude and Latitude, as opposed to the standard that this project uses. This also </w:t>
-      </w:r>
-      <w:r>
-        <w:t>must</w:t>
-      </w:r>
-      <w:r>
-        <w:t xml:space="preserve"> be accounted for.</w:t>
-      </w:r>
-    </w:p>
-    <w:p>
-      <w:r>
-        <w:t xml:space="preserve">The reason for this discrepancy is that Google takes coordinates in the “Latitude, Longitude” and </w:t>
-      </w:r>
-      <w:r>
-        <w:t>GeoJSON stores its coordinates the other way around</w:t>
-      </w:r>
-      <w:r>
-        <w:t>.</w:t>
-      </w:r>
-      <w:r>
-        <w:t xml:space="preserve"> This led to the creation of a dataset for the paths being made in the Indian Ocean, near Madagascar.</w:t>
-      </w:r>
-      <w:r>
-        <w:t xml:space="preserve"> Here is what </w:t>
-      </w:r>
-      <w:proofErr w:type="gramStart"/>
-      <w:r>
-        <w:t>that coordinate looks</w:t>
-      </w:r>
-      <w:proofErr w:type="gramEnd"/>
-      <w:r>
-        <w:t xml:space="preserve"> like on Google Maps:</w:t>
-      </w:r>
-      <w:r>
-        <w:rPr>
-          <w:noProof/>
-        </w:rPr>
-        <w:t xml:space="preserve"> </w:t>
-      </w:r>
-      <w:r>
-        <w:drawing>
-          <wp:inline distT="0" distB="0" distL="0" distR="0" wp14:anchorId="2F693610" wp14:editId="1108E8B3">
-            <wp:extent cx="5731510" cy="2697480"/>
-            <wp:effectExtent l="0" t="0" r="2540" b="7620"/>
-            <wp:docPr id="1034075279" name="Picture 1" descr="A screenshot of a computer&#10;&#10;AI-generated content may be incorrect."/>
-            <wp:cNvGraphicFramePr>
-              <a:graphicFrameLocks xmlns:a="http://schemas.openxmlformats.org/drawingml/2006/main" noChangeAspect="1"/>
-            </wp:cNvGraphicFramePr>
-            <a:graphic xmlns:a="http://schemas.openxmlformats.org/drawingml/2006/main">
-              <a:graphicData uri="http://schemas.openxmlformats.org/drawingml/2006/picture">
-                <pic:pic xmlns:pic="http://schemas.openxmlformats.org/drawingml/2006/picture">
-                  <pic:nvPicPr>
-                    <pic:cNvPr id="1034075279" name="Picture 1" descr="A screenshot of a computer&#10;&#10;AI-generated content may be incorrect."/>
-                    <pic:cNvPicPr/>
-                  </pic:nvPicPr>
-                  <pic:blipFill>
-                    <a:blip r:embed="rId37"/>
-                    <a:stretch>
-                      <a:fillRect/>
-                    </a:stretch>
-                  </pic:blipFill>
-                  <pic:spPr>
-                    <a:xfrm>
-                      <a:off x="0" y="0"/>
-                      <a:ext cx="5731510" cy="2697480"/>
-                    </a:xfrm>
-                    <a:prstGeom prst="rect">
-                      <a:avLst/>
-                    </a:prstGeom>
-                  </pic:spPr>
-                </pic:pic>
-              </a:graphicData>
-            </a:graphic>
-          </wp:inline>
-        </w:drawing>
-      </w:r>
-    </w:p>
-    <w:p>
-      <w:r>
-        <w:t xml:space="preserve">This step of the project ran into numerous problems, as extracting the path data from the GeoJSON file turned out to be more difficult than expected. The first problem associated with this is </w:t>
-      </w:r>
-      <w:r>
-        <w:t>extracting</w:t>
-      </w:r>
-      <w:r>
-        <w:t xml:space="preserve"> the data. This could not be done with a basic script, as the LineString data structure that holds the data is held at varying depths of the JSON structure, meaning that no one approach of assessing the JSON will return the path data for all the paths. This problem will have to be </w:t>
-      </w:r>
-      <w:r>
-        <w:t>rectified by finding a different library or approach to extracting the necessary values.</w:t>
-      </w:r>
-    </w:p>
-    <w:p>
-      <w:r>
-        <w:t>The third problem is p</w:t>
-      </w:r>
-      <w:r>
-        <w:t>roducing these paths from the OpenStreetMap data set only produces paths in the given area where it can reach the start and end of a path.</w:t>
-      </w:r>
-      <w:r>
-        <w:t xml:space="preserve"> What this means from a practical perspective is that you need to cover a much wider area that the bounding box described above, as it will not return all available paths within the 1 Kilometre radius, as they don’t start within the box.</w:t>
-      </w:r>
-      <w:r>
-        <w:t xml:space="preserve"> This was adjusted by increasing the distance of the check to 3,500 metres instead of 1 Kilometre.</w:t>
-      </w:r>
-    </w:p>
-    <w:p>
+        <w:t xml:space="preserve">6.4.1 </w:t>
+      </w:r>
+      <w:r>
+        <w:t>Consolidate Data into One Graph</w:t>
+      </w:r>
+    </w:p>
+    <w:p>
+      <w:r>
+        <w:t>The data gathered above could be refactored into a single Graph using the NetworkX and Sci</w:t>
+      </w:r>
+      <w:r>
+        <w:t>P</w:t>
+      </w:r>
+      <w:r>
+        <w:t>y.</w:t>
+      </w:r>
+      <w:r>
+        <w:t>S</w:t>
+      </w:r>
+      <w:r>
+        <w:t>patial libraries.</w:t>
+      </w:r>
+      <w:r>
+        <w:t xml:space="preserve"> This would allow traversal between all nodes available in the Graph</w:t>
+      </w:r>
+      <w:r>
+        <w:t xml:space="preserve"> and allow for more mathematical calculations made between them.</w:t>
+      </w:r>
+    </w:p>
+    <w:p>
+      <w:pPr>
+        <w:pStyle w:val="Heading3"/>
+      </w:pPr>
+      <w:r>
+        <w:t>6.4.2 Gather Feature Data Set</w:t>
+      </w:r>
+    </w:p>
+    <w:p>
+      <w:r>
+        <w:t xml:space="preserve">The introduction of a feature data set would allow for even greater terrain assessment, allowing for the individual </w:t>
+      </w:r>
+    </w:p>
+    <w:p>
+      <w:r>
+        <w:br w:type="page"/>
+      </w:r>
+    </w:p>
+    <w:p>
+      <w:pPr>
+        <w:pStyle w:val="Heading2"/>
+      </w:pPr>
       <w:r>
         <w:lastRenderedPageBreak/>
-        <w:t>This leads to problems with programmatic variables, as it means that no one approach will work for every area that might be considered to gather data on. The path data for something like Mount Everest, for example, is going to look very different than it would here</w:t>
-      </w:r>
-      <w:r>
-        <w:t>. Producing a set regarding this area would have to be handled differently, as all the paths might not be returned with this approach.</w:t>
-      </w:r>
-    </w:p>
-    <w:p>
-      <w:pPr>
-        <w:rPr>
-          <w:noProof/>
-        </w:rPr>
-      </w:pPr>
-      <w:r>
-        <w:t>This problem was eventually solved using the GeoPandas library to parse the data. GeoPandas has methods for assessing the individual Geometry features returned into the file. It is assessed like so:</w:t>
-      </w:r>
-      <w:r>
-        <w:rPr>
-          <w:noProof/>
-        </w:rPr>
-        <w:t xml:space="preserve"> </w:t>
-      </w:r>
-      <w:r>
-        <w:drawing>
-          <wp:inline distT="0" distB="0" distL="0" distR="0" wp14:anchorId="0B253F6F" wp14:editId="13F043C7">
-            <wp:extent cx="5731510" cy="1388745"/>
-            <wp:effectExtent l="0" t="0" r="2540" b="1905"/>
-            <wp:docPr id="1693065059" name="Picture 1" descr="A screen shot of a computer program&#10;&#10;AI-generated content may be incorrect."/>
-            <wp:cNvGraphicFramePr>
-              <a:graphicFrameLocks xmlns:a="http://schemas.openxmlformats.org/drawingml/2006/main" noChangeAspect="1"/>
-            </wp:cNvGraphicFramePr>
-            <a:graphic xmlns:a="http://schemas.openxmlformats.org/drawingml/2006/main">
-              <a:graphicData uri="http://schemas.openxmlformats.org/drawingml/2006/picture">
-                <pic:pic xmlns:pic="http://schemas.openxmlformats.org/drawingml/2006/picture">
-                  <pic:nvPicPr>
-                    <pic:cNvPr id="1693065059" name="Picture 1" descr="A screen shot of a computer program&#10;&#10;AI-generated content may be incorrect."/>
-                    <pic:cNvPicPr/>
-                  </pic:nvPicPr>
-                  <pic:blipFill>
-                    <a:blip r:embed="rId38"/>
-                    <a:stretch>
-                      <a:fillRect/>
-                    </a:stretch>
-                  </pic:blipFill>
-                  <pic:spPr>
-                    <a:xfrm>
-                      <a:off x="0" y="0"/>
-                      <a:ext cx="5731510" cy="1388745"/>
-                    </a:xfrm>
-                    <a:prstGeom prst="rect">
-                      <a:avLst/>
-                    </a:prstGeom>
-                  </pic:spPr>
-                </pic:pic>
-              </a:graphicData>
-            </a:graphic>
-          </wp:inline>
-        </w:drawing>
-      </w:r>
-    </w:p>
-    <w:p>
-      <w:pPr>
-        <w:rPr>
-          <w:noProof/>
-        </w:rPr>
-      </w:pPr>
-      <w:r>
-        <w:rPr>
-          <w:noProof/>
-        </w:rPr>
-        <w:t>Using Shapely, GeoPandas can store various geometry features as attributes that can be more easily assessed by using simple loops.</w:t>
-      </w:r>
-    </w:p>
-    <w:p>
-      <w:pPr>
-        <w:rPr>
-          <w:noProof/>
-        </w:rPr>
-      </w:pPr>
-      <w:r>
-        <w:rPr>
-          <w:noProof/>
-        </w:rPr>
-        <w:t>The geom_type being searched for is a LineString, the type that is returned as a path in a GeoJSON file.</w:t>
-      </w:r>
-    </w:p>
-    <w:p>
-      <w:pPr>
-        <w:rPr>
-          <w:noProof/>
-        </w:rPr>
-      </w:pPr>
-      <w:r>
-        <w:rPr>
-          <w:noProof/>
-        </w:rPr>
-        <w:t>The sorting function here deserves special attention, as there is a lot going on in this line in particular.</w:t>
-      </w:r>
-      <w:r>
-        <w:rPr>
-          <w:noProof/>
-        </w:rPr>
-        <w:t xml:space="preserve"> It is sorting a list, converting it to a set, just for the purpose of removing duplicates, then returning it as a list at the end. It sorts by the first value, the Latitude, then Longitude and returns a list for easier access.</w:t>
-      </w:r>
-    </w:p>
-    <w:p>
-      <w:r>
-        <w:rPr>
-          <w:noProof/>
-        </w:rPr>
-        <w:t>So what is returned here afterwards, is a list of coordinates in the same format that the carrauntoohil_data_set.csv file was before adding the elevations to it.</w:t>
-      </w:r>
-    </w:p>
-    <w:p>
-      <w:pPr>
-        <w:pStyle w:val="Heading3"/>
-      </w:pPr>
-      <w:r>
-        <w:t>6.3.</w:t>
-      </w:r>
-      <w:r>
-        <w:t>2</w:t>
-      </w:r>
-      <w:r>
-        <w:t xml:space="preserve"> </w:t>
-      </w:r>
-      <w:r>
-        <w:t>Add Path Values to Data Set</w:t>
-      </w:r>
-    </w:p>
-    <w:p>
-      <w:r>
-        <w:t>The values taken above from the paths can have the same elevation gathering process applied to it, making it take the same format as the Carrauntoohil_data_set.csv file. This process will allow for consolidating the data into a single Graph using a simplified version of the elevation gathering method described in the steps located in above sprints.</w:t>
-      </w:r>
-      <w:r>
-        <w:t xml:space="preserve"> When run through the method, it produces a similar CSV file called ‘path_terrain_set.csv’.</w:t>
-      </w:r>
-    </w:p>
-    <w:p>
-      <w:r>
-        <w:t>This produces a nice data set that should have all the necessary values for traversal of the data set concerning the mountain. From here, it should be possible to implement the pathfinding methods and see if any improvements can be made over pre-existing paths, or whether new approaches are needed.</w:t>
-      </w:r>
-    </w:p>
-    <w:p>
-      <w:pPr>
-        <w:pStyle w:val="Heading3"/>
-      </w:pPr>
-      <w:r>
-        <w:t xml:space="preserve">6.3.3 </w:t>
-      </w:r>
-      <w:r>
-        <w:t>Sprint Retrospective</w:t>
-      </w:r>
-    </w:p>
-    <w:p>
-      <w:r>
-        <w:t xml:space="preserve">This sprint did not go to plan, as the parsing of GeoJSON data into a more usable format was fraught with issues. Deciding the best approach </w:t>
-      </w:r>
-      <w:r>
-        <w:t xml:space="preserve">for data formats here was a time sink that involved spending a lot of time on </w:t>
-      </w:r>
-      <w:r>
-        <w:t>gathering the wrong data, as it was wrongly assumed that the GeoJSON data would be in roughly the same format as the rest of the sets, as standard convention dictates that it should have been. Taking the wrong approach here led to this sprint taking longer than expected and could have been prevented with more research.</w:t>
-      </w:r>
-      <w:r>
-        <w:br w:type="page"/>
-      </w:r>
-    </w:p>
-    <w:p>
-      <w:pPr>
-        <w:pStyle w:val="Heading2"/>
-      </w:pPr>
-      <w:r>
-        <w:lastRenderedPageBreak/>
-        <w:t>6.</w:t>
-      </w:r>
-      <w:r>
-        <w:t>4</w:t>
-      </w:r>
-      <w:r>
-        <w:t xml:space="preserve"> Sprint </w:t>
-      </w:r>
-      <w:r>
-        <w:t>4</w:t>
-      </w:r>
-      <w:r>
-        <w:t xml:space="preserve"> Timetable Overview</w:t>
+        <w:t>6.5 Sprint 5 Timetable Overview</w:t>
       </w:r>
     </w:p>
     <w:tbl>
       <w:tblPr>
-        <w:tblStyle w:val="TableGrid"/>
-        <w:tblW w:w="0" w:type="auto"/>
+        <w:tblW w:w="8638" w:type="dxa"/>
+        <w:tblBorders>
+          <w:top w:val="outset" w:sz="6" w:space="0" w:color="auto"/>
+          <w:left w:val="outset" w:sz="6" w:space="0" w:color="auto"/>
+          <w:bottom w:val="outset" w:sz="6" w:space="0" w:color="auto"/>
+          <w:right w:val="outset" w:sz="6" w:space="0" w:color="auto"/>
+        </w:tblBorders>
+        <w:tblCellMar>
+          <w:left w:w="0" w:type="dxa"/>
+          <w:right w:w="0" w:type="dxa"/>
+        </w:tblCellMar>
         <w:tblLook w:val="04A0" w:firstRow="1" w:lastRow="0" w:firstColumn="1" w:lastColumn="0" w:noHBand="0" w:noVBand="1"/>
       </w:tblPr>
       <w:tblGrid>
-        <w:gridCol w:w="2254"/>
-        <w:gridCol w:w="2254"/>
+        <w:gridCol w:w="1070"/>
+        <w:gridCol w:w="4689"/>
+        <w:gridCol w:w="2879"/>
       </w:tblGrid>
       <w:tr>
+        <w:trPr>
+          <w:trHeight w:val="648"/>
+        </w:trPr>
         <w:tc>
           <w:tcPr>
-            <w:tcW w:w="2254" w:type="dxa"/>
-            <w:shd w:val="clear" w:color="auto" w:fill="E59EDC" w:themeFill="accent5" w:themeFillTint="66"/>
+            <w:tcW w:w="1070" w:type="dxa"/>
+            <w:tcBorders>
+              <w:top w:val="single" w:sz="6" w:space="0" w:color="BFBFBF"/>
+              <w:left w:val="single" w:sz="6" w:space="0" w:color="BFBFBF"/>
+              <w:bottom w:val="single" w:sz="6" w:space="0" w:color="BFBFBF"/>
+              <w:right w:val="single" w:sz="6" w:space="0" w:color="BFBFBF"/>
+            </w:tcBorders>
+            <w:shd w:val="clear" w:color="auto" w:fill="auto"/>
+            <w:hideMark/>
           </w:tcPr>
           <w:p>
-            <w:r>
-              <w:t>Description</w:t>
+            <w:pPr>
+              <w:spacing w:after="0" w:line="240" w:lineRule="auto"/>
+              <w:jc w:val="center"/>
+              <w:textAlignment w:val="baseline"/>
+              <w:rPr>
+                <w:rFonts w:ascii="Times New Roman" w:eastAsia="Times New Roman" w:hAnsi="Times New Roman" w:cs="Times New Roman"/>
+                <w:b/>
+                <w:bCs/>
+                <w:kern w:val="0"/>
+                <w:sz w:val="24"/>
+                <w:szCs w:val="24"/>
+                <w:lang w:eastAsia="en-IE"/>
+                <w14:ligatures w14:val="none"/>
+              </w:rPr>
+            </w:pPr>
+            <w:r>
+              <w:rPr>
+                <w:rFonts w:ascii="Calibri" w:eastAsia="Times New Roman" w:hAnsi="Calibri" w:cs="Calibri"/>
+                <w:b/>
+                <w:bCs/>
+                <w:kern w:val="0"/>
+                <w:sz w:val="24"/>
+                <w:szCs w:val="24"/>
+                <w:lang w:val="en-US" w:eastAsia="en-IE"/>
+                <w14:ligatures w14:val="none"/>
+              </w:rPr>
+              <w:t>Task Number</w:t>
             </w:r>
           </w:p>
         </w:tc>
         <w:tc>
           <w:tcPr>
-            <w:tcW w:w="2254" w:type="dxa"/>
-            <w:shd w:val="clear" w:color="auto" w:fill="E59EDC" w:themeFill="accent5" w:themeFillTint="66"/>
+            <w:tcW w:w="4689" w:type="dxa"/>
+            <w:tcBorders>
+              <w:top w:val="single" w:sz="6" w:space="0" w:color="BFBFBF"/>
+              <w:left w:val="single" w:sz="6" w:space="0" w:color="BFBFBF"/>
+              <w:bottom w:val="single" w:sz="6" w:space="0" w:color="BFBFBF"/>
+              <w:right w:val="single" w:sz="6" w:space="0" w:color="BFBFBF"/>
+            </w:tcBorders>
+            <w:shd w:val="clear" w:color="auto" w:fill="auto"/>
+            <w:hideMark/>
           </w:tcPr>
           <w:p>
-            <w:r>
+            <w:pPr>
+              <w:spacing w:after="0" w:line="240" w:lineRule="auto"/>
+              <w:textAlignment w:val="baseline"/>
+              <w:rPr>
+                <w:rFonts w:ascii="Times New Roman" w:eastAsia="Times New Roman" w:hAnsi="Times New Roman" w:cs="Times New Roman"/>
+                <w:b/>
+                <w:bCs/>
+                <w:kern w:val="0"/>
+                <w:sz w:val="24"/>
+                <w:szCs w:val="24"/>
+                <w:lang w:eastAsia="en-IE"/>
+                <w14:ligatures w14:val="none"/>
+              </w:rPr>
+            </w:pPr>
+            <w:r>
+              <w:rPr>
+                <w:rFonts w:ascii="Calibri" w:eastAsia="Times New Roman" w:hAnsi="Calibri" w:cs="Calibri"/>
+                <w:b/>
+                <w:bCs/>
+                <w:kern w:val="0"/>
+                <w:sz w:val="24"/>
+                <w:szCs w:val="24"/>
+                <w:lang w:val="en-US" w:eastAsia="en-IE"/>
+                <w14:ligatures w14:val="none"/>
+              </w:rPr>
+              <w:t>Details</w:t>
+            </w:r>
+            <w:r>
+              <w:rPr>
+                <w:rFonts w:ascii="Calibri" w:eastAsia="Times New Roman" w:hAnsi="Calibri" w:cs="Calibri"/>
+                <w:b/>
+                <w:bCs/>
+                <w:kern w:val="0"/>
+                <w:sz w:val="24"/>
+                <w:szCs w:val="24"/>
+                <w:lang w:eastAsia="en-IE"/>
+                <w14:ligatures w14:val="none"/>
+              </w:rPr>
+              <w:t> </w:t>
+            </w:r>
+          </w:p>
+        </w:tc>
+        <w:tc>
+          <w:tcPr>
+            <w:tcW w:w="2879" w:type="dxa"/>
+            <w:tcBorders>
+              <w:top w:val="single" w:sz="6" w:space="0" w:color="BFBFBF"/>
+              <w:left w:val="single" w:sz="6" w:space="0" w:color="BFBFBF"/>
+              <w:bottom w:val="single" w:sz="6" w:space="0" w:color="BFBFBF"/>
+              <w:right w:val="single" w:sz="6" w:space="0" w:color="BFBFBF"/>
+            </w:tcBorders>
+            <w:shd w:val="clear" w:color="auto" w:fill="auto"/>
+            <w:hideMark/>
+          </w:tcPr>
+          <w:p>
+            <w:pPr>
+              <w:spacing w:after="0" w:line="240" w:lineRule="auto"/>
+              <w:textAlignment w:val="baseline"/>
+              <w:rPr>
+                <w:rFonts w:ascii="Times New Roman" w:eastAsia="Times New Roman" w:hAnsi="Times New Roman" w:cs="Times New Roman"/>
+                <w:b/>
+                <w:bCs/>
+                <w:kern w:val="0"/>
+                <w:sz w:val="24"/>
+                <w:szCs w:val="24"/>
+                <w:lang w:eastAsia="en-IE"/>
+                <w14:ligatures w14:val="none"/>
+              </w:rPr>
+            </w:pPr>
+            <w:r>
+              <w:rPr>
+                <w:rFonts w:ascii="Calibri" w:eastAsia="Times New Roman" w:hAnsi="Calibri" w:cs="Calibri"/>
+                <w:b/>
+                <w:bCs/>
+                <w:kern w:val="0"/>
+                <w:sz w:val="24"/>
+                <w:szCs w:val="24"/>
+                <w:lang w:val="en-US" w:eastAsia="en-IE"/>
+                <w14:ligatures w14:val="none"/>
+              </w:rPr>
               <w:t>Status</w:t>
+            </w:r>
+            <w:r>
+              <w:rPr>
+                <w:rFonts w:ascii="Calibri" w:eastAsia="Times New Roman" w:hAnsi="Calibri" w:cs="Calibri"/>
+                <w:b/>
+                <w:bCs/>
+                <w:kern w:val="0"/>
+                <w:sz w:val="24"/>
+                <w:szCs w:val="24"/>
+                <w:lang w:eastAsia="en-IE"/>
+                <w14:ligatures w14:val="none"/>
+              </w:rPr>
+              <w:t> </w:t>
             </w:r>
           </w:p>
         </w:tc>
       </w:tr>
       <w:tr>
+        <w:trPr>
+          <w:trHeight w:val="648"/>
+        </w:trPr>
         <w:tc>
           <w:tcPr>
-            <w:tcW w:w="2254" w:type="dxa"/>
+            <w:tcW w:w="1070" w:type="dxa"/>
+            <w:tcBorders>
+              <w:top w:val="single" w:sz="6" w:space="0" w:color="BFBFBF"/>
+              <w:left w:val="single" w:sz="6" w:space="0" w:color="BFBFBF"/>
+              <w:bottom w:val="single" w:sz="6" w:space="0" w:color="BFBFBF"/>
+              <w:right w:val="single" w:sz="6" w:space="0" w:color="BFBFBF"/>
+            </w:tcBorders>
+            <w:shd w:val="clear" w:color="auto" w:fill="F2F2F2"/>
+            <w:hideMark/>
           </w:tcPr>
           <w:p>
-            <w:r>
-              <w:t>Consolidate Data into One Graph</w:t>
+            <w:pPr>
+              <w:spacing w:after="0" w:line="240" w:lineRule="auto"/>
+              <w:jc w:val="center"/>
+              <w:textAlignment w:val="baseline"/>
+              <w:rPr>
+                <w:rFonts w:ascii="Times New Roman" w:eastAsia="Times New Roman" w:hAnsi="Times New Roman" w:cs="Times New Roman"/>
+                <w:b/>
+                <w:bCs/>
+                <w:kern w:val="0"/>
+                <w:sz w:val="24"/>
+                <w:szCs w:val="24"/>
+                <w:lang w:eastAsia="en-IE"/>
+                <w14:ligatures w14:val="none"/>
+              </w:rPr>
+            </w:pPr>
+            <w:r>
+              <w:rPr>
+                <w:rFonts w:ascii="Calibri" w:eastAsia="Times New Roman" w:hAnsi="Calibri" w:cs="Calibri"/>
+                <w:b/>
+                <w:bCs/>
+                <w:kern w:val="0"/>
+                <w:sz w:val="24"/>
+                <w:szCs w:val="24"/>
+                <w:lang w:val="en-US" w:eastAsia="en-IE"/>
+                <w14:ligatures w14:val="none"/>
+              </w:rPr>
+              <w:t>1</w:t>
             </w:r>
           </w:p>
         </w:tc>
         <w:tc>
           <w:tcPr>
-            <w:tcW w:w="2254" w:type="dxa"/>
-            <w:shd w:val="clear" w:color="auto" w:fill="84E290" w:themeFill="accent3" w:themeFillTint="66"/>
+            <w:tcW w:w="4689" w:type="dxa"/>
+            <w:tcBorders>
+              <w:top w:val="single" w:sz="6" w:space="0" w:color="BFBFBF"/>
+              <w:left w:val="single" w:sz="6" w:space="0" w:color="BFBFBF"/>
+              <w:bottom w:val="single" w:sz="6" w:space="0" w:color="BFBFBF"/>
+              <w:right w:val="single" w:sz="6" w:space="0" w:color="BFBFBF"/>
+            </w:tcBorders>
+            <w:shd w:val="clear" w:color="auto" w:fill="F2F2F2"/>
+            <w:hideMark/>
           </w:tcPr>
           <w:p>
-            <w:r>
-              <w:t>Done</w:t>
-            </w:r>
+            <w:pPr>
+              <w:spacing w:after="0" w:line="240" w:lineRule="auto"/>
+              <w:jc w:val="center"/>
+              <w:textAlignment w:val="baseline"/>
+              <w:rPr>
+                <w:rFonts w:ascii="Times New Roman" w:eastAsia="Times New Roman" w:hAnsi="Times New Roman" w:cs="Times New Roman"/>
+                <w:kern w:val="0"/>
+                <w:sz w:val="24"/>
+                <w:szCs w:val="24"/>
+                <w:lang w:eastAsia="en-IE"/>
+                <w14:ligatures w14:val="none"/>
+              </w:rPr>
+            </w:pPr>
+          </w:p>
+        </w:tc>
+        <w:tc>
+          <w:tcPr>
+            <w:tcW w:w="2879" w:type="dxa"/>
+            <w:tcBorders>
+              <w:top w:val="single" w:sz="6" w:space="0" w:color="BFBFBF"/>
+              <w:left w:val="single" w:sz="6" w:space="0" w:color="BFBFBF"/>
+              <w:bottom w:val="single" w:sz="6" w:space="0" w:color="BFBFBF"/>
+              <w:right w:val="single" w:sz="6" w:space="0" w:color="BFBFBF"/>
+            </w:tcBorders>
+            <w:shd w:val="clear" w:color="auto" w:fill="F2F2F2"/>
+            <w:hideMark/>
+          </w:tcPr>
+          <w:p>
+            <w:pPr>
+              <w:spacing w:after="0" w:line="240" w:lineRule="auto"/>
+              <w:jc w:val="center"/>
+              <w:textAlignment w:val="baseline"/>
+              <w:rPr>
+                <w:rFonts w:ascii="Times New Roman" w:eastAsia="Times New Roman" w:hAnsi="Times New Roman" w:cs="Times New Roman"/>
+                <w:kern w:val="0"/>
+                <w:sz w:val="24"/>
+                <w:szCs w:val="24"/>
+                <w:lang w:eastAsia="en-IE"/>
+                <w14:ligatures w14:val="none"/>
+              </w:rPr>
+            </w:pPr>
           </w:p>
         </w:tc>
       </w:tr>
       <w:tr>
+        <w:trPr>
+          <w:trHeight w:val="648"/>
+        </w:trPr>
         <w:tc>
           <w:tcPr>
-            <w:tcW w:w="2254" w:type="dxa"/>
+            <w:tcW w:w="1070" w:type="dxa"/>
+            <w:tcBorders>
+              <w:top w:val="single" w:sz="6" w:space="0" w:color="BFBFBF"/>
+              <w:left w:val="single" w:sz="6" w:space="0" w:color="BFBFBF"/>
+              <w:bottom w:val="single" w:sz="6" w:space="0" w:color="BFBFBF"/>
+              <w:right w:val="single" w:sz="6" w:space="0" w:color="BFBFBF"/>
+            </w:tcBorders>
+            <w:shd w:val="clear" w:color="auto" w:fill="F2F2F2"/>
           </w:tcPr>
-          <w:p/>
+          <w:p>
+            <w:pPr>
+              <w:spacing w:after="0" w:line="240" w:lineRule="auto"/>
+              <w:jc w:val="center"/>
+              <w:textAlignment w:val="baseline"/>
+              <w:rPr>
+                <w:rFonts w:ascii="Calibri" w:eastAsia="Times New Roman" w:hAnsi="Calibri" w:cs="Calibri"/>
+                <w:b/>
+                <w:bCs/>
+                <w:kern w:val="0"/>
+                <w:sz w:val="24"/>
+                <w:szCs w:val="24"/>
+                <w:lang w:val="en-US" w:eastAsia="en-IE"/>
+                <w14:ligatures w14:val="none"/>
+              </w:rPr>
+            </w:pPr>
+            <w:r>
+              <w:rPr>
+                <w:rFonts w:ascii="Calibri" w:eastAsia="Times New Roman" w:hAnsi="Calibri" w:cs="Calibri"/>
+                <w:b/>
+                <w:bCs/>
+                <w:kern w:val="0"/>
+                <w:sz w:val="24"/>
+                <w:szCs w:val="24"/>
+                <w:lang w:val="en-US" w:eastAsia="en-IE"/>
+                <w14:ligatures w14:val="none"/>
+              </w:rPr>
+              <w:t>2</w:t>
+            </w:r>
+          </w:p>
         </w:tc>
         <w:tc>
           <w:tcPr>
-            <w:tcW w:w="2254" w:type="dxa"/>
-            <w:shd w:val="clear" w:color="auto" w:fill="84E290" w:themeFill="accent3" w:themeFillTint="66"/>
+            <w:tcW w:w="4689" w:type="dxa"/>
+            <w:tcBorders>
+              <w:top w:val="single" w:sz="6" w:space="0" w:color="BFBFBF"/>
+              <w:left w:val="single" w:sz="6" w:space="0" w:color="BFBFBF"/>
+              <w:bottom w:val="single" w:sz="6" w:space="0" w:color="BFBFBF"/>
+              <w:right w:val="single" w:sz="6" w:space="0" w:color="BFBFBF"/>
+            </w:tcBorders>
+            <w:shd w:val="clear" w:color="auto" w:fill="F2F2F2"/>
           </w:tcPr>
-          <w:p/>
+          <w:p>
+            <w:pPr>
+              <w:spacing w:after="0" w:line="240" w:lineRule="auto"/>
+              <w:jc w:val="center"/>
+              <w:textAlignment w:val="baseline"/>
+              <w:rPr>
+                <w:rStyle w:val="normaltextrun"/>
+                <w:rFonts w:ascii="Calibri" w:hAnsi="Calibri" w:cs="Calibri"/>
+                <w:shd w:val="clear" w:color="auto" w:fill="FFFFFF"/>
+                <w:lang w:val="en-US"/>
+              </w:rPr>
+            </w:pPr>
+          </w:p>
+        </w:tc>
+        <w:tc>
+          <w:tcPr>
+            <w:tcW w:w="2879" w:type="dxa"/>
+            <w:tcBorders>
+              <w:top w:val="single" w:sz="6" w:space="0" w:color="BFBFBF"/>
+              <w:left w:val="single" w:sz="6" w:space="0" w:color="BFBFBF"/>
+              <w:bottom w:val="single" w:sz="6" w:space="0" w:color="BFBFBF"/>
+              <w:right w:val="single" w:sz="6" w:space="0" w:color="BFBFBF"/>
+            </w:tcBorders>
+            <w:shd w:val="clear" w:color="auto" w:fill="F2F2F2"/>
+          </w:tcPr>
+          <w:p>
+            <w:pPr>
+              <w:spacing w:after="0" w:line="240" w:lineRule="auto"/>
+              <w:jc w:val="center"/>
+              <w:textAlignment w:val="baseline"/>
+              <w:rPr>
+                <w:rFonts w:ascii="Calibri" w:eastAsia="Times New Roman" w:hAnsi="Calibri" w:cs="Calibri"/>
+                <w:kern w:val="0"/>
+                <w:sz w:val="24"/>
+                <w:szCs w:val="24"/>
+                <w:lang w:val="en-GB" w:eastAsia="en-IE"/>
+                <w14:ligatures w14:val="none"/>
+              </w:rPr>
+            </w:pPr>
+          </w:p>
         </w:tc>
       </w:tr>
       <w:tr>
+        <w:trPr>
+          <w:trHeight w:val="648"/>
+        </w:trPr>
         <w:tc>
           <w:tcPr>
-            <w:tcW w:w="2254" w:type="dxa"/>
+            <w:tcW w:w="1070" w:type="dxa"/>
+            <w:tcBorders>
+              <w:top w:val="single" w:sz="6" w:space="0" w:color="BFBFBF"/>
+              <w:left w:val="single" w:sz="6" w:space="0" w:color="BFBFBF"/>
+              <w:bottom w:val="single" w:sz="6" w:space="0" w:color="BFBFBF"/>
+              <w:right w:val="single" w:sz="6" w:space="0" w:color="BFBFBF"/>
+            </w:tcBorders>
+            <w:shd w:val="clear" w:color="auto" w:fill="F2F2F2"/>
           </w:tcPr>
-          <w:p/>
+          <w:p>
+            <w:pPr>
+              <w:spacing w:after="0" w:line="240" w:lineRule="auto"/>
+              <w:jc w:val="center"/>
+              <w:textAlignment w:val="baseline"/>
+              <w:rPr>
+                <w:rFonts w:ascii="Calibri" w:eastAsia="Times New Roman" w:hAnsi="Calibri" w:cs="Calibri"/>
+                <w:b/>
+                <w:bCs/>
+                <w:kern w:val="0"/>
+                <w:sz w:val="24"/>
+                <w:szCs w:val="24"/>
+                <w:lang w:val="en-US" w:eastAsia="en-IE"/>
+                <w14:ligatures w14:val="none"/>
+              </w:rPr>
+            </w:pPr>
+            <w:r>
+              <w:rPr>
+                <w:rFonts w:ascii="Calibri" w:eastAsia="Times New Roman" w:hAnsi="Calibri" w:cs="Calibri"/>
+                <w:b/>
+                <w:bCs/>
+                <w:kern w:val="0"/>
+                <w:sz w:val="24"/>
+                <w:szCs w:val="24"/>
+                <w:lang w:val="en-US" w:eastAsia="en-IE"/>
+                <w14:ligatures w14:val="none"/>
+              </w:rPr>
+              <w:t>3</w:t>
+            </w:r>
+          </w:p>
         </w:tc>
         <w:tc>
           <w:tcPr>
-            <w:tcW w:w="2254" w:type="dxa"/>
-            <w:shd w:val="clear" w:color="auto" w:fill="84E290" w:themeFill="accent3" w:themeFillTint="66"/>
+            <w:tcW w:w="4689" w:type="dxa"/>
+            <w:tcBorders>
+              <w:top w:val="single" w:sz="6" w:space="0" w:color="BFBFBF"/>
+              <w:left w:val="single" w:sz="6" w:space="0" w:color="BFBFBF"/>
+              <w:bottom w:val="single" w:sz="6" w:space="0" w:color="BFBFBF"/>
+              <w:right w:val="single" w:sz="6" w:space="0" w:color="BFBFBF"/>
+            </w:tcBorders>
+            <w:shd w:val="clear" w:color="auto" w:fill="F2F2F2"/>
           </w:tcPr>
-          <w:p/>
+          <w:p>
+            <w:pPr>
+              <w:tabs>
+                <w:tab w:val="left" w:pos="1785"/>
+              </w:tabs>
+              <w:spacing w:after="0" w:line="240" w:lineRule="auto"/>
+              <w:jc w:val="center"/>
+              <w:textAlignment w:val="baseline"/>
+              <w:rPr>
+                <w:rStyle w:val="normaltextrun"/>
+                <w:rFonts w:ascii="Calibri" w:hAnsi="Calibri" w:cs="Calibri"/>
+                <w:shd w:val="clear" w:color="auto" w:fill="FFFFFF"/>
+                <w:lang w:val="en-US"/>
+              </w:rPr>
+            </w:pPr>
+          </w:p>
+        </w:tc>
+        <w:tc>
+          <w:tcPr>
+            <w:tcW w:w="2879" w:type="dxa"/>
+            <w:tcBorders>
+              <w:top w:val="single" w:sz="6" w:space="0" w:color="BFBFBF"/>
+              <w:left w:val="single" w:sz="6" w:space="0" w:color="BFBFBF"/>
+              <w:bottom w:val="single" w:sz="6" w:space="0" w:color="BFBFBF"/>
+              <w:right w:val="single" w:sz="6" w:space="0" w:color="BFBFBF"/>
+            </w:tcBorders>
+            <w:shd w:val="clear" w:color="auto" w:fill="F2F2F2"/>
+          </w:tcPr>
+          <w:p>
+            <w:pPr>
+              <w:spacing w:after="0" w:line="240" w:lineRule="auto"/>
+              <w:jc w:val="center"/>
+              <w:textAlignment w:val="baseline"/>
+              <w:rPr>
+                <w:rFonts w:ascii="Calibri" w:eastAsia="Times New Roman" w:hAnsi="Calibri" w:cs="Calibri"/>
+                <w:kern w:val="0"/>
+                <w:sz w:val="24"/>
+                <w:szCs w:val="24"/>
+                <w:lang w:val="en-GB" w:eastAsia="en-IE"/>
+                <w14:ligatures w14:val="none"/>
+              </w:rPr>
+            </w:pPr>
+          </w:p>
         </w:tc>
       </w:tr>
       <w:tr>
+        <w:trPr>
+          <w:trHeight w:val="648"/>
+        </w:trPr>
         <w:tc>
           <w:tcPr>
-            <w:tcW w:w="2254" w:type="dxa"/>
+            <w:tcW w:w="1070" w:type="dxa"/>
+            <w:tcBorders>
+              <w:top w:val="single" w:sz="6" w:space="0" w:color="BFBFBF"/>
+              <w:left w:val="single" w:sz="6" w:space="0" w:color="BFBFBF"/>
+              <w:bottom w:val="single" w:sz="6" w:space="0" w:color="BFBFBF"/>
+              <w:right w:val="single" w:sz="6" w:space="0" w:color="BFBFBF"/>
+            </w:tcBorders>
+            <w:shd w:val="clear" w:color="auto" w:fill="F2F2F2"/>
           </w:tcPr>
-          <w:p/>
+          <w:p>
+            <w:pPr>
+              <w:spacing w:after="0" w:line="240" w:lineRule="auto"/>
+              <w:jc w:val="center"/>
+              <w:textAlignment w:val="baseline"/>
+              <w:rPr>
+                <w:rFonts w:ascii="Calibri" w:eastAsia="Times New Roman" w:hAnsi="Calibri" w:cs="Calibri"/>
+                <w:b/>
+                <w:bCs/>
+                <w:kern w:val="0"/>
+                <w:sz w:val="24"/>
+                <w:szCs w:val="24"/>
+                <w:lang w:val="en-US" w:eastAsia="en-IE"/>
+                <w14:ligatures w14:val="none"/>
+              </w:rPr>
+            </w:pPr>
+            <w:r>
+              <w:rPr>
+                <w:rFonts w:ascii="Calibri" w:eastAsia="Times New Roman" w:hAnsi="Calibri" w:cs="Calibri"/>
+                <w:b/>
+                <w:bCs/>
+                <w:kern w:val="0"/>
+                <w:sz w:val="24"/>
+                <w:szCs w:val="24"/>
+                <w:lang w:val="en-US" w:eastAsia="en-IE"/>
+                <w14:ligatures w14:val="none"/>
+              </w:rPr>
+              <w:t>4</w:t>
+            </w:r>
+          </w:p>
         </w:tc>
         <w:tc>
           <w:tcPr>
-            <w:tcW w:w="2254" w:type="dxa"/>
-            <w:shd w:val="clear" w:color="auto" w:fill="84E290" w:themeFill="accent3" w:themeFillTint="66"/>
+            <w:tcW w:w="4689" w:type="dxa"/>
+            <w:tcBorders>
+              <w:top w:val="single" w:sz="6" w:space="0" w:color="BFBFBF"/>
+              <w:left w:val="single" w:sz="6" w:space="0" w:color="BFBFBF"/>
+              <w:bottom w:val="single" w:sz="6" w:space="0" w:color="BFBFBF"/>
+              <w:right w:val="single" w:sz="6" w:space="0" w:color="BFBFBF"/>
+            </w:tcBorders>
+            <w:shd w:val="clear" w:color="auto" w:fill="F2F2F2"/>
           </w:tcPr>
-          <w:p/>
+          <w:p>
+            <w:pPr>
+              <w:spacing w:after="0" w:line="240" w:lineRule="auto"/>
+              <w:jc w:val="center"/>
+              <w:textAlignment w:val="baseline"/>
+              <w:rPr>
+                <w:rStyle w:val="normaltextrun"/>
+                <w:rFonts w:ascii="Calibri" w:hAnsi="Calibri" w:cs="Calibri"/>
+                <w:shd w:val="clear" w:color="auto" w:fill="FFFFFF"/>
+                <w:lang w:val="en-US"/>
+              </w:rPr>
+            </w:pPr>
+          </w:p>
+        </w:tc>
+        <w:tc>
+          <w:tcPr>
+            <w:tcW w:w="2879" w:type="dxa"/>
+            <w:tcBorders>
+              <w:top w:val="single" w:sz="6" w:space="0" w:color="BFBFBF"/>
+              <w:left w:val="single" w:sz="6" w:space="0" w:color="BFBFBF"/>
+              <w:bottom w:val="single" w:sz="6" w:space="0" w:color="BFBFBF"/>
+              <w:right w:val="single" w:sz="6" w:space="0" w:color="BFBFBF"/>
+            </w:tcBorders>
+            <w:shd w:val="clear" w:color="auto" w:fill="F2F2F2"/>
+          </w:tcPr>
+          <w:p>
+            <w:pPr>
+              <w:spacing w:after="0" w:line="240" w:lineRule="auto"/>
+              <w:jc w:val="center"/>
+              <w:textAlignment w:val="baseline"/>
+              <w:rPr>
+                <w:rFonts w:ascii="Calibri" w:eastAsia="Times New Roman" w:hAnsi="Calibri" w:cs="Calibri"/>
+                <w:kern w:val="0"/>
+                <w:sz w:val="24"/>
+                <w:szCs w:val="24"/>
+                <w:lang w:val="en-GB" w:eastAsia="en-IE"/>
+                <w14:ligatures w14:val="none"/>
+              </w:rPr>
+            </w:pPr>
+          </w:p>
         </w:tc>
       </w:tr>
     </w:tbl>
@@ -14918,48 +16737,55 @@
         <w:pStyle w:val="Heading3"/>
       </w:pPr>
       <w:r>
-        <w:t>6.</w:t>
-      </w:r>
-      <w:r>
-        <w:t>4</w:t>
-      </w:r>
-      <w:r>
-        <w:t xml:space="preserve">.1 </w:t>
-      </w:r>
-      <w:r>
-        <w:t>Consolidate Data into One Graph</w:t>
-      </w:r>
-    </w:p>
-    <w:p>
-      <w:r>
-        <w:t xml:space="preserve">The data gathered above could be refactored into a single Graph using the NetworkX and </w:t>
-      </w:r>
-      <w:proofErr w:type="spellStart"/>
-      <w:r>
-        <w:t>Sci</w:t>
-      </w:r>
-      <w:r>
-        <w:t>P</w:t>
-      </w:r>
-      <w:r>
-        <w:t>y.</w:t>
-      </w:r>
-      <w:r>
-        <w:t>S</w:t>
-      </w:r>
-      <w:r>
-        <w:t>patial</w:t>
-      </w:r>
-      <w:proofErr w:type="spellEnd"/>
-      <w:r>
-        <w:t xml:space="preserve"> libraries.</w:t>
-      </w:r>
-      <w:r>
-        <w:t xml:space="preserve"> This would allow traversal between all nodes available in the Graph.</w:t>
-      </w:r>
+        <w:t>6.5.1 Implement A* Algorithm</w:t>
+      </w:r>
+    </w:p>
+    <w:p>
+      <w:r>
+        <w:t>The A* Algorithm is used here to gather a path between the start of a path on the boundary of the data set</w:t>
+      </w:r>
+      <w:r>
+        <w:t>, leading to the top of the mountain.</w:t>
+      </w:r>
+    </w:p>
+    <w:p>
+      <w:pPr>
+        <w:pStyle w:val="Heading3"/>
+      </w:pPr>
+      <w:r>
+        <w:t>6.5.2 Investigate Cost Function</w:t>
+      </w:r>
+    </w:p>
+    <w:p>
+      <w:r>
+        <w:t xml:space="preserve">The NetworkX implementation of the A* algorithm has a weighting assigned to it as part of the library. This weighting allows users to modify the process by changing it. A </w:t>
+      </w:r>
+    </w:p>
+    <w:p/>
+    <w:p>
+      <w:pPr>
+        <w:pStyle w:val="Heading2"/>
+      </w:pPr>
       <w:r>
         <w:br w:type="page"/>
       </w:r>
+      <w:r>
+        <w:lastRenderedPageBreak/>
+        <w:t>6.6 Sprint 6 Timetable Overview</w:t>
+      </w:r>
+    </w:p>
+    <w:p/>
+    <w:p/>
+    <w:p>
+      <w:pPr>
+        <w:pStyle w:val="Heading3"/>
+      </w:pPr>
+      <w:r>
+        <w:t>6.6.2 Implement Theta Star Algorithm</w:t>
+      </w:r>
+      <w:r>
+        <w:br w:type="page"/>
+      </w:r>
     </w:p>
     <w:p>
       <w:pPr>
@@ -14967,13 +16793,114 @@
       </w:pPr>
       <w:r>
         <w:lastRenderedPageBreak/>
-        <w:t>Chapter X: Results</w:t>
+        <w:t>Chapter 7: Project Retrospective</w:t>
+      </w:r>
+      <w:r>
+        <w:t xml:space="preserve"> / Possible Future Implementations</w:t>
+      </w:r>
+    </w:p>
+    <w:p>
+      <w:pPr>
+        <w:pStyle w:val="Heading2"/>
+      </w:pPr>
+      <w:r>
+        <w:t>Chapter 7.1 Technology</w:t>
+      </w:r>
+    </w:p>
+    <w:p>
+      <w:r>
+        <w:t>In future implementations of the project, better technology could definitely be leveraged to gather a better data set.</w:t>
+      </w:r>
+      <w:r>
+        <w:t xml:space="preserve"> There exist programs such as QGIS and ArcGIS that could provide better forms of map for the information gathering proces</w:t>
+      </w:r>
+      <w:r>
+        <w:t>s, but they were discovered too late to really be implemented within the bounds of this project.</w:t>
+      </w:r>
+    </w:p>
+    <w:p>
+      <w:r>
+        <w:t>Other types of data such as land cover and general precipitation maps could enhance the path finding process, and may be implemented in the future in a more live service environment that could give real-time data on the conditions surrounding the mountain. As these conditions often change, this real-time data could give users the necessary information as to whether the route they are choosing is appropriate for their application. Adverse weather may affect the users choice of route. But that would be more appropriate for a satellite navigation system, although maybe future iterations of this project may go in that direction.</w:t>
+      </w:r>
+    </w:p>
+    <w:p>
+      <w:pPr>
+        <w:pStyle w:val="Heading2"/>
+      </w:pPr>
+      <w:r>
+        <w:t>Chapter 7.2 Funding</w:t>
+      </w:r>
+      <w:r>
+        <w:t xml:space="preserve"> and Resources</w:t>
+      </w:r>
+    </w:p>
+    <w:p>
+      <w:r>
+        <w:t>One of the main problems that kept coming up was the sourcing of good data sets. Most of the relevant sets were held behind paywalls and strictly controlled. Accessing these sets could have greatly improved the project data set and allowed for more in the way of assessment over the covered area.</w:t>
+      </w:r>
+    </w:p>
+    <w:p>
+      <w:r>
+        <w:t>Accessing real-time data would also have a cost associated with it. This data would enhance the project, but the funding was limited, therefore accessing this data was unfeasible for this implementation.</w:t>
+      </w:r>
+    </w:p>
+    <w:p>
+      <w:pPr>
+        <w:pStyle w:val="Heading2"/>
+      </w:pPr>
+      <w:r>
+        <w:t>Chapter 7.3 Scheduling</w:t>
+      </w:r>
+    </w:p>
+    <w:p>
+      <w:r>
+        <w:t>This project suffered heavily from scheduling issues, as can be seen by looking at the sprint timetables. The bulk of the work was done early in the project, and the later sprints are much sparse</w:t>
+      </w:r>
+      <w:r>
+        <w:t>r</w:t>
+      </w:r>
+      <w:r>
+        <w:t xml:space="preserve"> in comparison.</w:t>
+      </w:r>
+    </w:p>
+    <w:p>
+      <w:r>
+        <w:t>Later sprints implement the algorithm, but the real show here is the data gathering process.</w:t>
+      </w:r>
+      <w:r>
+        <w:br w:type="page"/>
+      </w:r>
+    </w:p>
+    <w:p>
+      <w:pPr>
+        <w:pStyle w:val="Heading1"/>
+      </w:pPr>
+      <w:r>
+        <w:lastRenderedPageBreak/>
+        <w:t xml:space="preserve">Chapter </w:t>
+      </w:r>
+      <w:r>
+        <w:t>8</w:t>
+      </w:r>
+      <w:r>
+        <w:t>: Results</w:t>
       </w:r>
     </w:p>
     <w:p>
       <w:r>
         <w:t>This report has shown that it is feasible to take rough metrics from an area, transform it into a viable data set and gather data on traversing the area with programmatic methods such as Graphs and pathfinding algorithms.</w:t>
       </w:r>
+      <w:r>
+        <w:t xml:space="preserve"> The area of assessment is probably the most interesting part of the process, and the ability to create a data set from very small input is impressive.</w:t>
+      </w:r>
+      <w:r>
+        <w:t xml:space="preserve"> The user needs to insert a Latitude and Longitude into the program and data sets are produced for the given area.</w:t>
+      </w:r>
+    </w:p>
+    <w:p>
+      <w:r>
+        <w:t>The main challenge with assessing the results of a project like this is subjectivity. The effectiveness of any given path finding algorithm is ultimately up to the end user, as all people are different. This means that the optimal route will always be regarded as different. A professional climber may search for a harder route as they are looking for a challenge, and an elderly climber may prefer an easier route.</w:t>
+      </w:r>
     </w:p>
     <w:p>
       <w:r>
@@ -14986,7 +16913,13 @@
       </w:pPr>
       <w:r>
         <w:lastRenderedPageBreak/>
-        <w:t>Chapter Y: Conclusions</w:t>
+        <w:t xml:space="preserve">Chapter </w:t>
+      </w:r>
+      <w:r>
+        <w:t>9</w:t>
+      </w:r>
+      <w:r>
+        <w:t>: Conclusions</w:t>
       </w:r>
     </w:p>
     <w:p>
@@ -14997,32 +16930,16 @@
         <w:t>report has shown that it is indeed viable to gather data on a given area and transform it into a traversable path. Basic methods can be used with varying degrees of success, such as A* and shortest path algorithm.</w:t>
       </w:r>
       <w:r>
-        <w:t xml:space="preserve"> The data gathering process on display here should work in a variety of </w:t>
-      </w:r>
-      <w:proofErr w:type="gramStart"/>
-      <w:r>
-        <w:t>environments, and</w:t>
-      </w:r>
-      <w:proofErr w:type="gramEnd"/>
-      <w:r>
-        <w:t xml:space="preserve"> should be suited to any rough terrain where elevation is a concern. When applied to the mountain Carrauntoohil, it has produced paths that are roughly </w:t>
+        <w:t xml:space="preserve"> The data gathering process on display here should work in a variety of environments, and should be suited to any rough terrain where elevation is a concern. When applied to the mountain Carrauntoohil, it has produced paths that are roughly </w:t>
       </w:r>
       <w:r>
         <w:t>to</w:t>
       </w:r>
       <w:r>
-        <w:t xml:space="preserve"> the already existing </w:t>
-      </w:r>
-      <w:proofErr w:type="gramStart"/>
-      <w:r>
-        <w:t>paths,</w:t>
-      </w:r>
-      <w:r>
-        <w:t xml:space="preserve"> and</w:t>
-      </w:r>
-      <w:proofErr w:type="gramEnd"/>
-      <w:r>
-        <w:t xml:space="preserve"> can provide some valuable insight into the thought process that made the already existing paths reality.</w:t>
+        <w:t xml:space="preserve"> the already existing paths,</w:t>
+      </w:r>
+      <w:r>
+        <w:t xml:space="preserve"> and can provide some valuable insight into the thought process that made the already existing paths reality.</w:t>
       </w:r>
     </w:p>
     <w:p>
@@ -15049,7 +16966,13 @@
         <w:t>ppendix</w:t>
       </w:r>
       <w:r>
-        <w:t xml:space="preserve"> - Glossary</w:t>
+        <w:t xml:space="preserve"> </w:t>
+      </w:r>
+      <w:r>
+        <w:t>–</w:t>
+      </w:r>
+      <w:r>
+        <w:t xml:space="preserve"> Glossary</w:t>
       </w:r>
       <w:bookmarkEnd w:id="58"/>
     </w:p>
@@ -15068,15 +16991,7 @@
     </w:p>
     <w:p>
       <w:r>
-        <w:t xml:space="preserve">LiDar – LIght Detection </w:t>
-      </w:r>
-      <w:proofErr w:type="gramStart"/>
-      <w:r>
-        <w:t>And</w:t>
-      </w:r>
-      <w:proofErr w:type="gramEnd"/>
-      <w:r>
-        <w:t xml:space="preserve"> Ranging – Technique that uses lasers to gather distance</w:t>
+        <w:t>LiDar – LIght Detection And Ranging – Technique that uses lasers to gather distance</w:t>
       </w:r>
       <w:r>
         <w:t xml:space="preserve"> information.</w:t>
@@ -15084,15 +16999,7 @@
     </w:p>
     <w:p>
       <w:r>
-        <w:t xml:space="preserve">SAR – Search </w:t>
-      </w:r>
-      <w:proofErr w:type="gramStart"/>
-      <w:r>
-        <w:t>And</w:t>
-      </w:r>
-      <w:proofErr w:type="gramEnd"/>
-      <w:r>
-        <w:t xml:space="preserve"> Rescue</w:t>
+        <w:t>SAR – Search And Rescue</w:t>
       </w:r>
       <w:r>
         <w:t xml:space="preserve"> – Term describing search and rescue operations.</w:t>
@@ -15111,28 +17018,12 @@
     </w:p>
     <w:p>
       <w:r>
-        <w:t xml:space="preserve">HTML – </w:t>
-      </w:r>
-      <w:proofErr w:type="spellStart"/>
-      <w:r>
-        <w:t>HyperText</w:t>
-      </w:r>
-      <w:proofErr w:type="spellEnd"/>
-      <w:r>
-        <w:t xml:space="preserve"> Markup Language – A language for displaying information to web pages.</w:t>
-      </w:r>
-    </w:p>
-    <w:p>
-      <w:r>
-        <w:t xml:space="preserve">Lidar – LIght Detection </w:t>
-      </w:r>
-      <w:proofErr w:type="gramStart"/>
-      <w:r>
-        <w:t>And</w:t>
-      </w:r>
-      <w:proofErr w:type="gramEnd"/>
-      <w:r>
-        <w:t xml:space="preserve"> Rangin</w:t>
+        <w:t>HTML – HyperText Markup Language – A language for displaying information to web pages.</w:t>
+      </w:r>
+    </w:p>
+    <w:p>
+      <w:r>
+        <w:t>Lidar – LIght Detection And Rangin</w:t>
       </w:r>
       <w:r>
         <w:t>g – Laser technology used to gather distances.</w:t>
@@ -15200,49 +17091,23 @@
     </w:p>
     <w:p>
       <w:r>
-        <w:t xml:space="preserve">User Stories – The JIRA link for this </w:t>
-      </w:r>
-      <w:proofErr w:type="gramStart"/>
-      <w:r>
-        <w:t>projects</w:t>
-      </w:r>
-      <w:proofErr w:type="gramEnd"/>
-      <w:r>
-        <w:t xml:space="preserve"> user stories can be found at the following link: </w:t>
+        <w:t>Github Repository – The</w:t>
+      </w:r>
+      <w:r>
+        <w:t xml:space="preserve"> public Github</w:t>
+      </w:r>
+      <w:r>
+        <w:t xml:space="preserve"> repository </w:t>
+      </w:r>
+      <w:r>
+        <w:t>for this project up to chapter 6 can be found at the following address</w:t>
+      </w:r>
+      <w:r>
+        <w:t>:</w:t>
       </w:r>
     </w:p>
     <w:p>
       <w:hyperlink r:id="rId39" w:history="1">
-        <w:r>
-          <w:rPr>
-            <w:rStyle w:val="Hyperlink"/>
-          </w:rPr>
-          <w:t>https://mountain-navigation.atlassian.net/jira/software/projects/SCRUM/boards/1/</w:t>
-        </w:r>
-      </w:hyperlink>
-      <w:r>
-        <w:t xml:space="preserve"> </w:t>
-      </w:r>
-    </w:p>
-    <w:p>
-      <w:r>
-        <w:t>Github Repository – The</w:t>
-      </w:r>
-      <w:r>
-        <w:t xml:space="preserve"> public Github</w:t>
-      </w:r>
-      <w:r>
-        <w:t xml:space="preserve"> repository </w:t>
-      </w:r>
-      <w:r>
-        <w:t>for this project up to chapter 6 can be found at the following address</w:t>
-      </w:r>
-      <w:r>
-        <w:t>:</w:t>
-      </w:r>
-    </w:p>
-    <w:p>
-      <w:hyperlink r:id="rId40" w:history="1">
         <w:r>
           <w:rPr>
             <w:rStyle w:val="Hyperlink"/>
@@ -15257,7 +17122,7 @@
       </w:r>
     </w:p>
     <w:p>
-      <w:hyperlink r:id="rId41" w:history="1">
+      <w:hyperlink r:id="rId40" w:history="1">
         <w:r>
           <w:rPr>
             <w:rStyle w:val="Hyperlink"/>
@@ -16586,7 +18451,7 @@
       </w:sdtContent>
     </w:sdt>
     <w:sectPr>
-      <w:footerReference w:type="default" r:id="rId42"/>
+      <w:footerReference w:type="default" r:id="rId41"/>
       <w:pgSz w:w="11906" w:h="16838"/>
       <w:pgMar w:top="1440" w:right="1440" w:bottom="1440" w:left="1440" w:header="708" w:footer="708" w:gutter="0"/>
       <w:cols w:space="708"/>
@@ -17760,7 +19625,7 @@
   <w:style w:type="paragraph" w:default="1" w:styleId="Normal">
     <w:name w:val="Normal"/>
     <w:qFormat/>
-    <w:rsid w:val="00586721"/>
+    <w:rsid w:val="00F15F25"/>
   </w:style>
   <w:style w:type="paragraph" w:styleId="Heading1">
     <w:name w:val="heading 1"/>

</xml_diff>

<commit_message>
Happy, I am not, but what can you do?
</commit_message>
<xml_diff>
--- a/Daniel_Jameson_T00158237_FYP.docx
+++ b/Daniel_Jameson_T00158237_FYP.docx
@@ -414,7 +414,27 @@
           <w:smallCaps/>
           <w:lang w:val="en-US"/>
         </w:rPr>
-        <w:t>Bachelor of Science (Honours) in Computing with Software Development</w:t>
+        <w:t>Bachelor of Science (</w:t>
+      </w:r>
+      <w:proofErr w:type="spellStart"/>
+      <w:r>
+        <w:rPr>
+          <w:rStyle w:val="normaltextrun"/>
+          <w:rFonts w:asciiTheme="minorHAnsi" w:eastAsiaTheme="majorEastAsia" w:hAnsiTheme="minorHAnsi" w:cstheme="minorHAnsi"/>
+          <w:smallCaps/>
+          <w:lang w:val="en-US"/>
+        </w:rPr>
+        <w:t>Honours</w:t>
+      </w:r>
+      <w:proofErr w:type="spellEnd"/>
+      <w:r>
+        <w:rPr>
+          <w:rStyle w:val="normaltextrun"/>
+          <w:rFonts w:asciiTheme="minorHAnsi" w:eastAsiaTheme="majorEastAsia" w:hAnsiTheme="minorHAnsi" w:cstheme="minorHAnsi"/>
+          <w:smallCaps/>
+          <w:lang w:val="en-US"/>
+        </w:rPr>
+        <w:t>) in Computing with Software Development</w:t>
       </w:r>
       <w:r>
         <w:rPr>
@@ -5691,7 +5711,21 @@
         <w:rPr>
           <w:lang w:val="en-GB"/>
         </w:rPr>
-        <w:t xml:space="preserve"> just have to be called “Missing Person” or </w:t>
+        <w:t xml:space="preserve"> just </w:t>
+      </w:r>
+      <w:proofErr w:type="gramStart"/>
+      <w:r>
+        <w:rPr>
+          <w:lang w:val="en-GB"/>
+        </w:rPr>
+        <w:t>have to</w:t>
+      </w:r>
+      <w:proofErr w:type="gramEnd"/>
+      <w:r>
+        <w:rPr>
+          <w:lang w:val="en-GB"/>
+        </w:rPr>
+        <w:t xml:space="preserve"> be called “Missing Person” or </w:t>
       </w:r>
       <w:r>
         <w:rPr>
@@ -5945,7 +5979,19 @@
         <w:rPr>
           <w:lang w:val="en-GB"/>
         </w:rPr>
-        <w:t xml:space="preserve"> The process of dividing a search area falls under the jurisdiction of two United Nations organizations, the International Maritime </w:t>
+        <w:t xml:space="preserve"> The process of dividing a search area falls under the jurisdiction of two United Nations organi</w:t>
+      </w:r>
+      <w:r>
+        <w:rPr>
+          <w:lang w:val="en-GB"/>
+        </w:rPr>
+        <w:t>s</w:t>
+      </w:r>
+      <w:r>
+        <w:rPr>
+          <w:lang w:val="en-GB"/>
+        </w:rPr>
+        <w:t xml:space="preserve">ations, the International Maritime </w:t>
       </w:r>
       <w:r>
         <w:rPr>
@@ -6106,7 +6152,14 @@
         <w:rPr>
           <w:lang w:val="en-GB"/>
         </w:rPr>
-        <w:t>For ground base</w:t>
+        <w:t xml:space="preserve">For </w:t>
+      </w:r>
+      <w:proofErr w:type="gramStart"/>
+      <w:r>
+        <w:rPr>
+          <w:lang w:val="en-GB"/>
+        </w:rPr>
+        <w:t>ground base</w:t>
       </w:r>
       <w:r>
         <w:rPr>
@@ -6114,6 +6167,7 @@
         </w:rPr>
         <w:t>d</w:t>
       </w:r>
+      <w:proofErr w:type="gramEnd"/>
       <w:r>
         <w:rPr>
           <w:lang w:val="en-GB"/>
@@ -6136,7 +6190,21 @@
         <w:rPr>
           <w:lang w:val="en-GB"/>
         </w:rPr>
-        <w:t xml:space="preserve"> the National Search and Rescue Plan does not clearly define who is responsible, alluding to An Garda Siochana having a duty to safety. </w:t>
+        <w:t xml:space="preserve"> the National Search and Rescue Plan does not clearly define who is responsible, alluding to </w:t>
+      </w:r>
+      <w:proofErr w:type="gramStart"/>
+      <w:r>
+        <w:rPr>
+          <w:lang w:val="en-GB"/>
+        </w:rPr>
+        <w:t>An</w:t>
+      </w:r>
+      <w:proofErr w:type="gramEnd"/>
+      <w:r>
+        <w:rPr>
+          <w:lang w:val="en-GB"/>
+        </w:rPr>
+        <w:t xml:space="preserve"> Garda Siochana having a duty to safety. </w:t>
       </w:r>
       <w:r>
         <w:rPr>
@@ -6166,7 +6234,21 @@
         <w:rPr>
           <w:lang w:val="en-GB"/>
         </w:rPr>
-        <w:t>governing policing activity places an obligation on An Garda Síochána to protect life and property,</w:t>
+        <w:t xml:space="preserve">governing policing activity places an obligation on </w:t>
+      </w:r>
+      <w:proofErr w:type="gramStart"/>
+      <w:r>
+        <w:rPr>
+          <w:lang w:val="en-GB"/>
+        </w:rPr>
+        <w:t>An</w:t>
+      </w:r>
+      <w:proofErr w:type="gramEnd"/>
+      <w:r>
+        <w:rPr>
+          <w:lang w:val="en-GB"/>
+        </w:rPr>
+        <w:t xml:space="preserve"> Garda Síochána to protect life and property,</w:t>
       </w:r>
       <w:r>
         <w:rPr>
@@ -7523,7 +7605,15 @@
         <w:t xml:space="preserve"> LiDar</w:t>
       </w:r>
       <w:r>
-        <w:t>(LIght Detection And Ranging)</w:t>
+        <w:t xml:space="preserve">(LIght Detection </w:t>
+      </w:r>
+      <w:proofErr w:type="gramStart"/>
+      <w:r>
+        <w:t>And</w:t>
+      </w:r>
+      <w:proofErr w:type="gramEnd"/>
+      <w:r>
+        <w:t xml:space="preserve"> Ranging)</w:t>
       </w:r>
       <w:bookmarkEnd w:id="13"/>
     </w:p>
@@ -7714,27 +7804,14 @@
       <w:r>
         <w:t xml:space="preserve">Figure </w:t>
       </w:r>
-      <w:r>
-        <w:fldChar w:fldCharType="begin"/>
-      </w:r>
-      <w:r>
-        <w:instrText xml:space="preserve"> SEQ Figure \* ARABIC </w:instrText>
-      </w:r>
-      <w:r>
-        <w:fldChar w:fldCharType="separate"/>
-      </w:r>
-      <w:r>
-        <w:rPr>
-          <w:noProof/>
-        </w:rPr>
-        <w:t>1</w:t>
-      </w:r>
-      <w:r>
-        <w:rPr>
-          <w:noProof/>
-        </w:rPr>
-        <w:fldChar w:fldCharType="end"/>
-      </w:r>
+      <w:fldSimple w:instr=" SEQ Figure \* ARABIC ">
+        <w:r>
+          <w:rPr>
+            <w:noProof/>
+          </w:rPr>
+          <w:t>1</w:t>
+        </w:r>
+      </w:fldSimple>
       <w:r>
         <w:t>: Haversine Formula</w:t>
       </w:r>
@@ -7842,7 +7919,15 @@
         <w:t xml:space="preserve">Google hosts an API for returning the elevation of any point that is indexed on one of their maps. This information could prove to be useful in assessing the surrounding terrain and provide information to incorporate into the pathfinding route. The API </w:t>
       </w:r>
       <w:r>
-        <w:t>receives an input of longitude and latitude, and returns an elevation to the user at the given coordinates</w:t>
+        <w:t xml:space="preserve">receives an input of longitude and </w:t>
+      </w:r>
+      <w:proofErr w:type="gramStart"/>
+      <w:r>
+        <w:t>latitude, and</w:t>
+      </w:r>
+      <w:proofErr w:type="gramEnd"/>
+      <w:r>
+        <w:t xml:space="preserve"> returns an elevation to the user at the given coordinates</w:t>
       </w:r>
       <w:r>
         <w:t>. This returns either a JSON or an XML response in Meters. It should be noted that this a paid API, although usage can be forcibly limited. It must be used sparingly, or a free solution could be found.</w:t>
@@ -7965,27 +8050,14 @@
       <w:r>
         <w:t xml:space="preserve">Figure </w:t>
       </w:r>
-      <w:r>
-        <w:fldChar w:fldCharType="begin"/>
-      </w:r>
-      <w:r>
-        <w:instrText xml:space="preserve"> SEQ Figure \* ARABIC </w:instrText>
-      </w:r>
-      <w:r>
-        <w:fldChar w:fldCharType="separate"/>
-      </w:r>
-      <w:r>
-        <w:rPr>
-          <w:noProof/>
-        </w:rPr>
-        <w:t>2</w:t>
-      </w:r>
-      <w:r>
-        <w:rPr>
-          <w:noProof/>
-        </w:rPr>
-        <w:fldChar w:fldCharType="end"/>
-      </w:r>
+      <w:fldSimple w:instr=" SEQ Figure \* ARABIC ">
+        <w:r>
+          <w:rPr>
+            <w:noProof/>
+          </w:rPr>
+          <w:t>2</w:t>
+        </w:r>
+      </w:fldSimple>
       <w:r>
         <w:t>: Elevation API</w:t>
       </w:r>
@@ -8196,19 +8268,6 @@
     </w:p>
     <w:p>
       <w:pPr>
-        <w:pStyle w:val="Heading3"/>
-      </w:pPr>
-      <w:r>
-        <w:t>3.6.7 Raster Data</w:t>
-      </w:r>
-    </w:p>
-    <w:p>
-      <w:r>
-        <w:t xml:space="preserve">Raster data refers to </w:t>
-      </w:r>
-    </w:p>
-    <w:p>
-      <w:pPr>
         <w:pStyle w:val="Heading2"/>
       </w:pPr>
       <w:bookmarkStart w:id="20" w:name="_Toc184562947"/>
@@ -8369,8 +8428,13 @@
         <w:t xml:space="preserve"> is a</w:t>
       </w:r>
       <w:r>
-        <w:t>n open source</w:t>
-      </w:r>
+        <w:t xml:space="preserve">n </w:t>
+      </w:r>
+      <w:proofErr w:type="gramStart"/>
+      <w:r>
+        <w:t>open source</w:t>
+      </w:r>
+      <w:proofErr w:type="gramEnd"/>
       <w:r>
         <w:t xml:space="preserve"> maths library for the Python programming language. </w:t>
       </w:r>
@@ -8402,7 +8466,15 @@
         <w:t>.</w:t>
       </w:r>
       <w:r>
-        <w:t xml:space="preserve"> NumPy contains several advanced methods of working with arrays, fourier transformation and linear algebra.</w:t>
+        <w:t xml:space="preserve"> NumPy contains several advanced methods of working with arrays, </w:t>
+      </w:r>
+      <w:proofErr w:type="spellStart"/>
+      <w:r>
+        <w:t>fourier</w:t>
+      </w:r>
+      <w:proofErr w:type="spellEnd"/>
+      <w:r>
+        <w:t xml:space="preserve"> transformation and linear algebra.</w:t>
       </w:r>
     </w:p>
     <w:p>
@@ -8460,69 +8532,69 @@
       </w:pPr>
       <w:bookmarkStart w:id="23" w:name="_Toc184562950"/>
       <w:r>
+        <w:t>3</w:t>
+      </w:r>
+      <w:r>
+        <w:t>.</w:t>
+      </w:r>
+      <w:r>
+        <w:t>7</w:t>
+      </w:r>
+      <w:r>
+        <w:t>.</w:t>
+      </w:r>
+      <w:r>
+        <w:t>3</w:t>
+      </w:r>
+      <w:r>
+        <w:t xml:space="preserve"> </w:t>
+      </w:r>
+      <w:r>
+        <w:t>A</w:t>
+      </w:r>
+      <w:r>
+        <w:t>* Algorithm</w:t>
+      </w:r>
+      <w:bookmarkEnd w:id="23"/>
+    </w:p>
+    <w:p>
+      <w:r>
+        <w:t xml:space="preserve">The </w:t>
+      </w:r>
+      <w:r>
+        <w:t>A</w:t>
+      </w:r>
+      <w:r>
+        <w:t xml:space="preserve">* Algorithm is an Any-Angle pathfinding algorithm </w:t>
+      </w:r>
+      <w:r>
+        <w:t xml:space="preserve">that tends towards finding the shortest path between </w:t>
+      </w:r>
+      <w:r>
+        <w:t>a source node and a destination node, traversing many adjacencies in the process</w:t>
+      </w:r>
+      <w:r>
+        <w:t xml:space="preserve">. A* is regarded as a smart algorithm that uses many factors such as weighting to decide which </w:t>
+      </w:r>
+      <w:r>
+        <w:t>direction</w:t>
+      </w:r>
+      <w:r>
+        <w:t xml:space="preserve"> to prioritise in its quest to</w:t>
+      </w:r>
+      <w:r>
+        <w:t xml:space="preserve"> efficiently find</w:t>
+      </w:r>
+      <w:r>
+        <w:t xml:space="preserve"> the shortest path</w:t>
+      </w:r>
+      <w:r>
+        <w:t xml:space="preserve"> between nodes.</w:t>
+      </w:r>
+    </w:p>
+    <w:p>
+      <w:r>
         <w:lastRenderedPageBreak/>
-        <w:t>3</w:t>
-      </w:r>
-      <w:r>
-        <w:t>.</w:t>
-      </w:r>
-      <w:r>
-        <w:t>7</w:t>
-      </w:r>
-      <w:r>
-        <w:t>.</w:t>
-      </w:r>
-      <w:r>
-        <w:t>3</w:t>
-      </w:r>
-      <w:r>
-        <w:t xml:space="preserve"> </w:t>
-      </w:r>
-      <w:r>
-        <w:t>A</w:t>
-      </w:r>
-      <w:r>
-        <w:t>* Algorithm</w:t>
-      </w:r>
-      <w:bookmarkEnd w:id="23"/>
-    </w:p>
-    <w:p>
-      <w:r>
-        <w:t xml:space="preserve">The </w:t>
-      </w:r>
-      <w:r>
-        <w:t>A</w:t>
-      </w:r>
-      <w:r>
-        <w:t xml:space="preserve">* Algorithm is an Any-Angle pathfinding algorithm </w:t>
-      </w:r>
-      <w:r>
-        <w:t xml:space="preserve">that tends towards finding the shortest path between </w:t>
-      </w:r>
-      <w:r>
-        <w:t>a source node and a destination node, traversing many adjacencies in the process</w:t>
-      </w:r>
-      <w:r>
-        <w:t xml:space="preserve">. A* is regarded as a smart algorithm that uses many factors such as weighting to decide which </w:t>
-      </w:r>
-      <w:r>
-        <w:t>direction</w:t>
-      </w:r>
-      <w:r>
-        <w:t xml:space="preserve"> to prioritise in its quest to</w:t>
-      </w:r>
-      <w:r>
-        <w:t xml:space="preserve"> efficiently find</w:t>
-      </w:r>
-      <w:r>
-        <w:t xml:space="preserve"> the shortest path</w:t>
-      </w:r>
-      <w:r>
-        <w:t xml:space="preserve"> between nodes.</w:t>
-      </w:r>
-    </w:p>
-    <w:p>
-      <w:r>
         <w:t xml:space="preserve">The algorithm works by assigning a weighting to different </w:t>
       </w:r>
       <w:r>
@@ -8613,7 +8685,15 @@
     </w:p>
     <w:p>
       <w:r>
-        <w:t>In its implementation, it uses a lot of memory, as it has to store each node in memory as it makes its’ calculations. For this reason, it may be more prudent to research many algorithms of similar type to ascertain which one may be the best for the pathfinding purpose.</w:t>
+        <w:t xml:space="preserve">In its implementation, it uses a lot of memory, as it </w:t>
+      </w:r>
+      <w:proofErr w:type="gramStart"/>
+      <w:r>
+        <w:t>has to</w:t>
+      </w:r>
+      <w:proofErr w:type="gramEnd"/>
+      <w:r>
+        <w:t xml:space="preserve"> store each node in memory as it makes its’ calculations. For this reason, it may be more prudent to research many algorithms of similar type to ascertain which one may be the best for the pathfinding purpose.</w:t>
       </w:r>
       <w:r>
         <w:t xml:space="preserve"> Another drawback of this algorithm is that it only increments in angles of 45 degrees, meaning that it would have limited purpose here, as while it is easy to implement, it should not provide the optimal route over a 3D space</w:t>
@@ -8670,7 +8750,6 @@
         <w:rPr>
           <w:noProof/>
         </w:rPr>
-        <w:lastRenderedPageBreak/>
         <w:drawing>
           <wp:inline distT="0" distB="0" distL="0" distR="0" wp14:anchorId="019CBDF5" wp14:editId="0E9C52E5">
             <wp:extent cx="3962400" cy="6162675"/>
@@ -8716,27 +8795,14 @@
       <w:r>
         <w:t xml:space="preserve">Figure </w:t>
       </w:r>
-      <w:r>
-        <w:fldChar w:fldCharType="begin"/>
-      </w:r>
-      <w:r>
-        <w:instrText xml:space="preserve"> SEQ Figure \* ARABIC </w:instrText>
-      </w:r>
-      <w:r>
-        <w:fldChar w:fldCharType="separate"/>
-      </w:r>
-      <w:r>
-        <w:rPr>
-          <w:noProof/>
-        </w:rPr>
-        <w:t>3</w:t>
-      </w:r>
-      <w:r>
-        <w:rPr>
-          <w:noProof/>
-        </w:rPr>
-        <w:fldChar w:fldCharType="end"/>
-      </w:r>
+      <w:fldSimple w:instr=" SEQ Figure \* ARABIC ">
+        <w:r>
+          <w:rPr>
+            <w:noProof/>
+          </w:rPr>
+          <w:t>3</w:t>
+        </w:r>
+      </w:fldSimple>
       <w:r>
         <w:t>: A* Algorithm (Nash, 2010)</w:t>
       </w:r>
@@ -8749,6 +8815,7 @@
       </w:pPr>
       <w:bookmarkStart w:id="25" w:name="_Toc184562951"/>
       <w:r>
+        <w:lastRenderedPageBreak/>
         <w:t>3</w:t>
       </w:r>
       <w:r>
@@ -8841,7 +8908,6 @@
     </w:p>
     <w:p>
       <w:r>
-        <w:lastRenderedPageBreak/>
         <w:t>These</w:t>
       </w:r>
       <w:r>
@@ -8907,27 +8973,14 @@
       <w:r>
         <w:t xml:space="preserve">Figure </w:t>
       </w:r>
-      <w:r>
-        <w:fldChar w:fldCharType="begin"/>
-      </w:r>
-      <w:r>
-        <w:instrText xml:space="preserve"> SEQ Figure \* ARABIC </w:instrText>
-      </w:r>
-      <w:r>
-        <w:fldChar w:fldCharType="separate"/>
-      </w:r>
-      <w:r>
-        <w:rPr>
-          <w:noProof/>
-        </w:rPr>
-        <w:t>4</w:t>
-      </w:r>
-      <w:r>
-        <w:rPr>
-          <w:noProof/>
-        </w:rPr>
-        <w:fldChar w:fldCharType="end"/>
-      </w:r>
+      <w:fldSimple w:instr=" SEQ Figure \* ARABIC ">
+        <w:r>
+          <w:rPr>
+            <w:noProof/>
+          </w:rPr>
+          <w:t>4</w:t>
+        </w:r>
+      </w:fldSimple>
       <w:r>
         <w:t>: Lazy Theta* Algorithm</w:t>
       </w:r>
@@ -9083,7 +9136,15 @@
         <w:t>For the purposes of this report, the data on a selected search area will have to be acquired. The data will involve collecting the Latitudes, Longitudes and Elevations of any given search area.</w:t>
       </w:r>
       <w:r>
-        <w:t xml:space="preserve"> The terrain will then have to be assessed and the appropriate routes and areas gathered.</w:t>
+        <w:t xml:space="preserve"> The terrain will then have to be </w:t>
+      </w:r>
+      <w:proofErr w:type="gramStart"/>
+      <w:r>
+        <w:t>assessed</w:t>
+      </w:r>
+      <w:proofErr w:type="gramEnd"/>
+      <w:r>
+        <w:t xml:space="preserve"> and the appropriate routes and areas gathered.</w:t>
       </w:r>
     </w:p>
     <w:p>
@@ -9126,7 +9187,15 @@
         <w:t xml:space="preserve">2  </w:t>
       </w:r>
       <w:r>
-        <w:t>, the area should be a combination of manageable and detailed, while the calculations should not be prohibitively expensive, hitting the Elevation API 441 times. This falls below Googles maximum number of requests per use, and can be run all at once. If the box was broken down into smaller boxes requiring more points, the API would have to sleep to prevent the API from timing out.</w:t>
+        <w:t xml:space="preserve">, the area should be a combination of manageable and detailed, while the calculations should not be prohibitively expensive, hitting the Elevation API 441 times. This falls below Googles maximum number of requests per </w:t>
+      </w:r>
+      <w:proofErr w:type="gramStart"/>
+      <w:r>
+        <w:t>use, and</w:t>
+      </w:r>
+      <w:proofErr w:type="gramEnd"/>
+      <w:r>
+        <w:t xml:space="preserve"> can be run all at once. If the box was broken down into smaller boxes requiring more points, the API would have to sleep to prevent the API from timing out.</w:t>
       </w:r>
     </w:p>
     <w:p>
@@ -9232,31 +9301,31 @@
       <w:r>
         <w:t xml:space="preserve">Figure </w:t>
       </w:r>
-      <w:r>
-        <w:fldChar w:fldCharType="begin"/>
-      </w:r>
-      <w:r>
-        <w:instrText xml:space="preserve"> SEQ Figure \* ARABIC </w:instrText>
-      </w:r>
-      <w:r>
-        <w:fldChar w:fldCharType="separate"/>
-      </w:r>
-      <w:r>
+      <w:fldSimple w:instr=" SEQ Figure \* ARABIC ">
+        <w:r>
+          <w:rPr>
+            <w:noProof/>
+          </w:rPr>
+          <w:t>5</w:t>
+        </w:r>
+      </w:fldSimple>
+      <w:r>
+        <w:t>: Producing Elevation from Points</w:t>
+      </w:r>
+      <w:bookmarkEnd w:id="31"/>
+    </w:p>
+    <w:p>
+      <w:pPr>
         <w:rPr>
           <w:noProof/>
         </w:rPr>
-        <w:t>5</w:t>
-      </w:r>
+      </w:pPr>
       <w:r>
         <w:rPr>
           <w:noProof/>
         </w:rPr>
-        <w:fldChar w:fldCharType="end"/>
-      </w:r>
-      <w:r>
-        <w:t>: Producing Elevation from Points</w:t>
-      </w:r>
-      <w:bookmarkEnd w:id="31"/>
+        <w:t>This method returns the elevation at each point that is entered. It is run through a loop, for each of the steps given. The JSON needs to be parsed from the returned request, and it is accessed at various points using the JSON library to access it. The elevation, Latitude and Longitude are all accessed and returned from where they were located in the response.</w:t>
+      </w:r>
     </w:p>
     <w:p>
       <w:pPr>
@@ -9268,7 +9337,7 @@
         <w:rPr>
           <w:noProof/>
         </w:rPr>
-        <w:t>This method returns the elevation at each point that is entered. It is run through a loop, for each of the steps given. The JSON needs to be parsed from the returned request, and it is accessed at various points using the JSON library to access it. The elevation, Latitude and Longitude are all accessed and returned from where they were located in the response.</w:t>
+        <w:t>In the case of the code, it returns elevation for each point, using nested loops of equal value to produce a box of coordinates.</w:t>
       </w:r>
     </w:p>
     <w:p>
@@ -9281,19 +9350,6 @@
         <w:rPr>
           <w:noProof/>
         </w:rPr>
-        <w:t>In the case of the code, it returns elevation for each point, using nested loops of equal value to produce a box of coordinates.</w:t>
-      </w:r>
-    </w:p>
-    <w:p>
-      <w:pPr>
-        <w:rPr>
-          <w:noProof/>
-        </w:rPr>
-      </w:pPr>
-      <w:r>
-        <w:rPr>
-          <w:noProof/>
-        </w:rPr>
         <w:t>The sets of Longitude and Latitude were then exported to an excel Comma Separated Values(.csv) file for manipulation later.</w:t>
       </w:r>
     </w:p>
@@ -9318,7 +9374,15 @@
     </w:p>
     <w:p>
       <w:r>
-        <w:t>When it comes to working with 3D spaces, Python has various libraries available to assist a user with that task. The data can be viewed using a plot from MatPlotLib. The data needs to be extracted from the CSV file from the previous step. This is accomplished using the Pandas library, as it has methods available for reading values from these files, in the form of a DataFrame. The values for Latitude, Longitude and Elevation can then be determined and inserted into a suitable MatPlotLib figure for</w:t>
+        <w:t xml:space="preserve">When it comes to working with 3D spaces, Python has various libraries available to assist a user with that task. The data can be viewed using a plot from MatPlotLib. The data needs to be extracted from the CSV file from the previous step. This is accomplished using the Pandas library, as it has methods available for reading values from these files, in the form of a </w:t>
+      </w:r>
+      <w:proofErr w:type="spellStart"/>
+      <w:r>
+        <w:t>DataFrame</w:t>
+      </w:r>
+      <w:proofErr w:type="spellEnd"/>
+      <w:r>
+        <w:t>. The values for Latitude, Longitude and Elevation can then be determined and inserted into a suitable MatPlotLib figure for</w:t>
       </w:r>
       <w:r>
         <w:t xml:space="preserve"> </w:t>
@@ -9408,27 +9472,14 @@
       <w:r>
         <w:t xml:space="preserve">Figure </w:t>
       </w:r>
-      <w:r>
-        <w:fldChar w:fldCharType="begin"/>
-      </w:r>
-      <w:r>
-        <w:instrText xml:space="preserve"> SEQ Figure \* ARABIC </w:instrText>
-      </w:r>
-      <w:r>
-        <w:fldChar w:fldCharType="separate"/>
-      </w:r>
-      <w:r>
-        <w:rPr>
-          <w:noProof/>
-        </w:rPr>
-        <w:t>6</w:t>
-      </w:r>
-      <w:r>
-        <w:rPr>
-          <w:noProof/>
-        </w:rPr>
-        <w:fldChar w:fldCharType="end"/>
-      </w:r>
+      <w:fldSimple w:instr=" SEQ Figure \* ARABIC ">
+        <w:r>
+          <w:rPr>
+            <w:noProof/>
+          </w:rPr>
+          <w:t>6</w:t>
+        </w:r>
+      </w:fldSimple>
       <w:r>
         <w:t>: Verifying Summit Coordinates</w:t>
       </w:r>
@@ -9593,27 +9644,14 @@
       <w:r>
         <w:t xml:space="preserve">Figure </w:t>
       </w:r>
-      <w:r>
-        <w:fldChar w:fldCharType="begin"/>
-      </w:r>
-      <w:r>
-        <w:instrText xml:space="preserve"> SEQ Figure \* ARABIC </w:instrText>
-      </w:r>
-      <w:r>
-        <w:fldChar w:fldCharType="separate"/>
-      </w:r>
-      <w:r>
-        <w:rPr>
-          <w:noProof/>
-        </w:rPr>
-        <w:t>7</w:t>
-      </w:r>
-      <w:r>
-        <w:rPr>
-          <w:noProof/>
-        </w:rPr>
-        <w:fldChar w:fldCharType="end"/>
-      </w:r>
+      <w:fldSimple w:instr=" SEQ Figure \* ARABIC ">
+        <w:r>
+          <w:rPr>
+            <w:noProof/>
+          </w:rPr>
+          <w:t>7</w:t>
+        </w:r>
+      </w:fldSimple>
       <w:r>
         <w:t>: Inverse Haversine</w:t>
       </w:r>
@@ -9743,27 +9781,14 @@
       <w:r>
         <w:t xml:space="preserve">Figure </w:t>
       </w:r>
-      <w:r>
-        <w:fldChar w:fldCharType="begin"/>
-      </w:r>
-      <w:r>
-        <w:instrText xml:space="preserve"> SEQ Figure \* ARABIC </w:instrText>
-      </w:r>
-      <w:r>
-        <w:fldChar w:fldCharType="separate"/>
-      </w:r>
-      <w:r>
-        <w:rPr>
-          <w:noProof/>
-        </w:rPr>
-        <w:t>8</w:t>
-      </w:r>
-      <w:r>
-        <w:rPr>
-          <w:noProof/>
-        </w:rPr>
-        <w:fldChar w:fldCharType="end"/>
-      </w:r>
+      <w:fldSimple w:instr=" SEQ Figure \* ARABIC ">
+        <w:r>
+          <w:rPr>
+            <w:noProof/>
+          </w:rPr>
+          <w:t>8</w:t>
+        </w:r>
+      </w:fldSimple>
       <w:r>
         <w:t>: JIRA Board</w:t>
       </w:r>
@@ -11359,27 +11384,14 @@
       <w:r>
         <w:t xml:space="preserve">Figure </w:t>
       </w:r>
-      <w:r>
-        <w:fldChar w:fldCharType="begin"/>
-      </w:r>
-      <w:r>
-        <w:instrText xml:space="preserve"> SEQ Figure \* ARABIC </w:instrText>
-      </w:r>
-      <w:r>
-        <w:fldChar w:fldCharType="separate"/>
-      </w:r>
-      <w:r>
-        <w:rPr>
-          <w:noProof/>
-        </w:rPr>
-        <w:t>9</w:t>
-      </w:r>
-      <w:r>
-        <w:rPr>
-          <w:noProof/>
-        </w:rPr>
-        <w:fldChar w:fldCharType="end"/>
-      </w:r>
+      <w:fldSimple w:instr=" SEQ Figure \* ARABIC ">
+        <w:r>
+          <w:rPr>
+            <w:noProof/>
+          </w:rPr>
+          <w:t>9</w:t>
+        </w:r>
+      </w:fldSimple>
       <w:r>
         <w:t>: Work Environment</w:t>
       </w:r>
@@ -11408,7 +11420,15 @@
         <w:t>The OS library will be used to access API keys, as storing these in plain text would introduce security vulnerabilities.</w:t>
       </w:r>
       <w:r>
-        <w:t xml:space="preserve"> Storing the Google API key as an environment variable would be a more prudent way to do this, and is accessed like this: (API Key value removed for security.)</w:t>
+        <w:t xml:space="preserve"> Storing the Google API key as an environment variable would be a more prudent way to do </w:t>
+      </w:r>
+      <w:proofErr w:type="gramStart"/>
+      <w:r>
+        <w:t>this, and</w:t>
+      </w:r>
+      <w:proofErr w:type="gramEnd"/>
+      <w:r>
+        <w:t xml:space="preserve"> is accessed like this: (API Key value removed for security.)</w:t>
       </w:r>
       <w:r>
         <w:rPr>
@@ -11474,27 +11494,14 @@
       <w:r>
         <w:t xml:space="preserve">Figure </w:t>
       </w:r>
-      <w:r>
-        <w:fldChar w:fldCharType="begin"/>
-      </w:r>
-      <w:r>
-        <w:instrText xml:space="preserve"> SEQ Figure \* ARABIC </w:instrText>
-      </w:r>
-      <w:r>
-        <w:fldChar w:fldCharType="separate"/>
-      </w:r>
-      <w:r>
-        <w:rPr>
-          <w:noProof/>
-        </w:rPr>
-        <w:t>10</w:t>
-      </w:r>
-      <w:r>
-        <w:rPr>
-          <w:noProof/>
-        </w:rPr>
-        <w:fldChar w:fldCharType="end"/>
-      </w:r>
+      <w:fldSimple w:instr=" SEQ Figure \* ARABIC ">
+        <w:r>
+          <w:rPr>
+            <w:noProof/>
+          </w:rPr>
+          <w:t>10</w:t>
+        </w:r>
+      </w:fldSimple>
       <w:r>
         <w:t>: Environment Variables</w:t>
       </w:r>
@@ -11620,27 +11627,14 @@
       <w:r>
         <w:t xml:space="preserve">Figure </w:t>
       </w:r>
-      <w:r>
-        <w:fldChar w:fldCharType="begin"/>
-      </w:r>
-      <w:r>
-        <w:instrText xml:space="preserve"> SEQ Figure \* ARABIC </w:instrText>
-      </w:r>
-      <w:r>
-        <w:fldChar w:fldCharType="separate"/>
-      </w:r>
-      <w:r>
-        <w:rPr>
-          <w:noProof/>
-        </w:rPr>
-        <w:t>11</w:t>
-      </w:r>
-      <w:r>
-        <w:rPr>
-          <w:noProof/>
-        </w:rPr>
-        <w:fldChar w:fldCharType="end"/>
-      </w:r>
+      <w:fldSimple w:instr=" SEQ Figure \* ARABIC ">
+        <w:r>
+          <w:rPr>
+            <w:noProof/>
+          </w:rPr>
+          <w:t>11</w:t>
+        </w:r>
+      </w:fldSimple>
       <w:r>
         <w:t>: MatPlotLib Code</w:t>
       </w:r>
@@ -11718,27 +11712,14 @@
       <w:r>
         <w:t xml:space="preserve">Figure </w:t>
       </w:r>
-      <w:r>
-        <w:fldChar w:fldCharType="begin"/>
-      </w:r>
-      <w:r>
-        <w:instrText xml:space="preserve"> SEQ Figure \* ARABIC </w:instrText>
-      </w:r>
-      <w:r>
-        <w:fldChar w:fldCharType="separate"/>
-      </w:r>
-      <w:r>
-        <w:rPr>
-          <w:noProof/>
-        </w:rPr>
-        <w:t>12</w:t>
-      </w:r>
-      <w:r>
-        <w:rPr>
-          <w:noProof/>
-        </w:rPr>
-        <w:fldChar w:fldCharType="end"/>
-      </w:r>
+      <w:fldSimple w:instr=" SEQ Figure \* ARABIC ">
+        <w:r>
+          <w:rPr>
+            <w:noProof/>
+          </w:rPr>
+          <w:t>12</w:t>
+        </w:r>
+      </w:fldSimple>
       <w:r>
         <w:t>: Data Visualisation</w:t>
       </w:r>
@@ -11840,27 +11821,14 @@
       <w:r>
         <w:t xml:space="preserve">Figure </w:t>
       </w:r>
-      <w:r>
-        <w:fldChar w:fldCharType="begin"/>
-      </w:r>
-      <w:r>
-        <w:instrText xml:space="preserve"> SEQ Figure \* ARABIC </w:instrText>
-      </w:r>
-      <w:r>
-        <w:fldChar w:fldCharType="separate"/>
-      </w:r>
-      <w:r>
-        <w:rPr>
-          <w:noProof/>
-        </w:rPr>
-        <w:t>13</w:t>
-      </w:r>
-      <w:r>
-        <w:rPr>
-          <w:noProof/>
-        </w:rPr>
-        <w:fldChar w:fldCharType="end"/>
-      </w:r>
+      <w:fldSimple w:instr=" SEQ Figure \* ARABIC ">
+        <w:r>
+          <w:rPr>
+            <w:noProof/>
+          </w:rPr>
+          <w:t>13</w:t>
+        </w:r>
+      </w:fldSimple>
       <w:r>
         <w:t>: Lowest and Highest Coordinates</w:t>
       </w:r>
@@ -11933,27 +11901,14 @@
       <w:r>
         <w:t xml:space="preserve">Figure </w:t>
       </w:r>
-      <w:r>
-        <w:fldChar w:fldCharType="begin"/>
-      </w:r>
-      <w:r>
-        <w:instrText xml:space="preserve"> SEQ Figure \* ARABIC </w:instrText>
-      </w:r>
-      <w:r>
-        <w:fldChar w:fldCharType="separate"/>
-      </w:r>
-      <w:r>
-        <w:rPr>
-          <w:noProof/>
-        </w:rPr>
-        <w:t>14</w:t>
-      </w:r>
-      <w:r>
-        <w:rPr>
-          <w:noProof/>
-        </w:rPr>
-        <w:fldChar w:fldCharType="end"/>
-      </w:r>
+      <w:fldSimple w:instr=" SEQ Figure \* ARABIC ">
+        <w:r>
+          <w:rPr>
+            <w:noProof/>
+          </w:rPr>
+          <w:t>14</w:t>
+        </w:r>
+      </w:fldSimple>
       <w:r>
         <w:t>: Distance Between Lowest and Highest Points</w:t>
       </w:r>
@@ -12074,27 +12029,14 @@
       <w:r>
         <w:t xml:space="preserve">Figure </w:t>
       </w:r>
-      <w:r>
-        <w:fldChar w:fldCharType="begin"/>
-      </w:r>
-      <w:r>
-        <w:instrText xml:space="preserve"> SEQ Figure \* ARABIC </w:instrText>
-      </w:r>
-      <w:r>
-        <w:fldChar w:fldCharType="separate"/>
-      </w:r>
-      <w:r>
-        <w:rPr>
-          <w:noProof/>
-        </w:rPr>
-        <w:t>15</w:t>
-      </w:r>
-      <w:r>
-        <w:rPr>
-          <w:noProof/>
-        </w:rPr>
-        <w:fldChar w:fldCharType="end"/>
-      </w:r>
+      <w:fldSimple w:instr=" SEQ Figure \* ARABIC ">
+        <w:r>
+          <w:rPr>
+            <w:noProof/>
+          </w:rPr>
+          <w:t>15</w:t>
+        </w:r>
+      </w:fldSimple>
       <w:r>
         <w:t>: Folium Code</w:t>
       </w:r>
@@ -12163,27 +12105,14 @@
       <w:r>
         <w:t xml:space="preserve">Figure </w:t>
       </w:r>
-      <w:r>
-        <w:fldChar w:fldCharType="begin"/>
-      </w:r>
-      <w:r>
-        <w:instrText xml:space="preserve"> SEQ Figure \* ARABIC </w:instrText>
-      </w:r>
-      <w:r>
-        <w:fldChar w:fldCharType="separate"/>
-      </w:r>
-      <w:r>
-        <w:rPr>
-          <w:noProof/>
-        </w:rPr>
-        <w:t>16</w:t>
-      </w:r>
-      <w:r>
-        <w:rPr>
-          <w:noProof/>
-        </w:rPr>
-        <w:fldChar w:fldCharType="end"/>
-      </w:r>
+      <w:fldSimple w:instr=" SEQ Figure \* ARABIC ">
+        <w:r>
+          <w:rPr>
+            <w:noProof/>
+          </w:rPr>
+          <w:t>16</w:t>
+        </w:r>
+      </w:fldSimple>
       <w:r>
         <w:t>: Basic Path Between Points</w:t>
       </w:r>
@@ -12781,18 +12710,7 @@
                 <w:lang w:val="en-US" w:eastAsia="en-IE"/>
                 <w14:ligatures w14:val="none"/>
               </w:rPr>
-              <w:t>De</w:t>
-            </w:r>
-            <w:r>
-              <w:rPr>
-                <w:rFonts w:ascii="Calibri" w:eastAsia="Times New Roman" w:hAnsi="Calibri" w:cs="Calibri"/>
-                <w:kern w:val="0"/>
-                <w:sz w:val="24"/>
-                <w:szCs w:val="24"/>
-                <w:lang w:val="en-US" w:eastAsia="en-IE"/>
-                <w14:ligatures w14:val="none"/>
-              </w:rPr>
-              <w:t>scription</w:t>
+              <w:t>Description</w:t>
             </w:r>
           </w:p>
         </w:tc>
@@ -13388,7 +13306,15 @@
     </w:p>
     <w:p>
       <w:r>
-        <w:t>‘python venv env’</w:t>
+        <w:t>‘</w:t>
+      </w:r>
+      <w:proofErr w:type="gramStart"/>
+      <w:r>
+        <w:t>python</w:t>
+      </w:r>
+      <w:proofErr w:type="gramEnd"/>
+      <w:r>
+        <w:t xml:space="preserve"> venv env’</w:t>
       </w:r>
       <w:r>
         <w:t>. This command creates the virtual environment folder, in this case, it is called ‘env’.</w:t>
@@ -13584,27 +13510,14 @@
       <w:r>
         <w:t xml:space="preserve">Figure </w:t>
       </w:r>
-      <w:r>
-        <w:fldChar w:fldCharType="begin"/>
-      </w:r>
-      <w:r>
-        <w:instrText xml:space="preserve"> SEQ Figure \* ARABIC </w:instrText>
-      </w:r>
-      <w:r>
-        <w:fldChar w:fldCharType="separate"/>
-      </w:r>
-      <w:r>
-        <w:rPr>
-          <w:noProof/>
-        </w:rPr>
-        <w:t>17</w:t>
-      </w:r>
-      <w:r>
-        <w:rPr>
-          <w:noProof/>
-        </w:rPr>
-        <w:fldChar w:fldCharType="end"/>
-      </w:r>
+      <w:fldSimple w:instr=" SEQ Figure \* ARABIC ">
+        <w:r>
+          <w:rPr>
+            <w:noProof/>
+          </w:rPr>
+          <w:t>17</w:t>
+        </w:r>
+      </w:fldSimple>
       <w:r>
         <w:t>: MatPlotLib Plot with Advanced Data Set</w:t>
       </w:r>
@@ -13626,7 +13539,15 @@
       </w:r>
       <w:r>
         <w:lastRenderedPageBreak/>
-        <w:t>Latitude, Longitude and Elevation(X,Z,Y) coordinates that roughly correspond to a 1 kilometre box around the mountain of Carrauntoohil.</w:t>
+        <w:t xml:space="preserve">Latitude, Longitude and Elevation(X,Z,Y) coordinates that roughly correspond to a </w:t>
+      </w:r>
+      <w:proofErr w:type="gramStart"/>
+      <w:r>
+        <w:t>1 kilometre</w:t>
+      </w:r>
+      <w:proofErr w:type="gramEnd"/>
+      <w:r>
+        <w:t xml:space="preserve"> box around the mountain of Carrauntoohil.</w:t>
       </w:r>
     </w:p>
     <w:p>
@@ -13729,33 +13650,34 @@
       <w:r>
         <w:t xml:space="preserve">Figure </w:t>
       </w:r>
-      <w:r>
-        <w:fldChar w:fldCharType="begin"/>
-      </w:r>
-      <w:r>
-        <w:instrText xml:space="preserve"> SEQ Figure \* ARABIC </w:instrText>
-      </w:r>
-      <w:r>
-        <w:fldChar w:fldCharType="separate"/>
-      </w:r>
-      <w:r>
+      <w:fldSimple w:instr=" SEQ Figure \* ARABIC ">
+        <w:r>
+          <w:rPr>
+            <w:noProof/>
+          </w:rPr>
+          <w:t>18</w:t>
+        </w:r>
+      </w:fldSimple>
+      <w:r>
+        <w:t>: Returning the Lowest and Highest Values</w:t>
+      </w:r>
+    </w:p>
+    <w:p>
+      <w:pPr>
         <w:rPr>
           <w:noProof/>
         </w:rPr>
-        <w:t>18</w:t>
-      </w:r>
+      </w:pPr>
       <w:r>
         <w:rPr>
           <w:noProof/>
         </w:rPr>
-        <w:fldChar w:fldCharType="end"/>
-      </w:r>
-      <w:r>
-        <w:t>: Returning the Lowest and Highest Values</w:t>
-      </w:r>
-    </w:p>
-    <w:p>
-      <w:pPr>
+        <w:t>Then the distance between the two points can be gathered using the Haversine formula. In Python, there is a library for installing Haversine, and it can be used by inserting the coordinates into a haversine() method and specifying a distance unit to return the result.</w:t>
+      </w:r>
+    </w:p>
+    <w:p>
+      <w:pPr>
+        <w:pStyle w:val="Heading3"/>
         <w:rPr>
           <w:noProof/>
         </w:rPr>
@@ -13764,67 +13686,53 @@
         <w:rPr>
           <w:noProof/>
         </w:rPr>
-        <w:t>Then the distance between the two points can be gathered using the Haversine formula. In Python, there is a library for installing Haversine, and it can be used by inserting the coordinates into a haversine() method and specifying a distance unit to return the result.</w:t>
+        <w:t>6.1.4 Deciding on Path for Testing</w:t>
+      </w:r>
+    </w:p>
+    <w:p>
+      <w:r>
+        <w:t>The algorithms need a path to find, therefore an appropriate path needs to be ascertained and traversed via the graph. The</w:t>
+      </w:r>
+      <w:r>
+        <w:t xml:space="preserve"> start and finish</w:t>
+      </w:r>
+      <w:r>
+        <w:t xml:space="preserve"> points were chosen arbitrarily, using the lowest and highest points available in the data structure.</w:t>
+      </w:r>
+      <w:r>
+        <w:t xml:space="preserve"> This presents a unique issue. The lowest point in the set is in the middle of a lake, roughly </w:t>
+      </w:r>
+      <w:r>
+        <w:t>335 meters above sea level.</w:t>
+      </w:r>
+      <w:r>
+        <w:t xml:space="preserve"> Obviously, the intention is not to have the subject start their traversal from the lake as a starting point</w:t>
+      </w:r>
+      <w:r>
+        <w:t xml:space="preserve">, and leaves the obvious direction going forward, in a later sprint, to overlay the map with </w:t>
+      </w:r>
+      <w:r>
+        <w:t xml:space="preserve">already existing paths to gather possible entry points for the </w:t>
+      </w:r>
+      <w:r>
+        <w:t xml:space="preserve">area </w:t>
+      </w:r>
+      <w:r>
+        <w:t>in question.</w:t>
+      </w:r>
+      <w:r>
+        <w:t xml:space="preserve"> The lowest and highest points will be used for now, as a placeholder, to test the algorithms over the </w:t>
+      </w:r>
+      <w:r>
+        <w:t>selected path</w:t>
+      </w:r>
+      <w:r>
+        <w:t>.</w:t>
       </w:r>
     </w:p>
     <w:p>
       <w:pPr>
         <w:pStyle w:val="Heading3"/>
-        <w:rPr>
-          <w:noProof/>
-        </w:rPr>
-      </w:pPr>
-      <w:r>
-        <w:rPr>
-          <w:noProof/>
-        </w:rPr>
-        <w:t>6.1.4 Deciding on Path for Testing</w:t>
-      </w:r>
-    </w:p>
-    <w:p>
-      <w:r>
-        <w:t>The algorithms need a path to find, therefore an appropriate path needs to be ascertained and traversed via the graph. The</w:t>
-      </w:r>
-      <w:r>
-        <w:t xml:space="preserve"> start and finish</w:t>
-      </w:r>
-      <w:r>
-        <w:t xml:space="preserve"> points were chosen arbitrarily, using the lowest and highest points available in the data structure.</w:t>
-      </w:r>
-      <w:r>
-        <w:t xml:space="preserve"> This presents a unique issue. The lowest point in the set is in the middle of a lake, roughly </w:t>
-      </w:r>
-      <w:r>
-        <w:t>335 meters above sea level.</w:t>
-      </w:r>
-      <w:r>
-        <w:t xml:space="preserve"> Obviously, the intention is not to have the subject start their traversal from the lake as a starting point</w:t>
-      </w:r>
-      <w:r>
-        <w:t xml:space="preserve">, and leaves the obvious direction going forward, in a later sprint, to overlay the map with </w:t>
-      </w:r>
-      <w:r>
-        <w:t xml:space="preserve">already existing paths to gather possible entry points for the </w:t>
-      </w:r>
-      <w:r>
-        <w:t xml:space="preserve">area </w:t>
-      </w:r>
-      <w:r>
-        <w:t>in question.</w:t>
-      </w:r>
-      <w:r>
-        <w:t xml:space="preserve"> The lowest and highest points will be used for now, as a placeholder, to test the algorithms over the </w:t>
-      </w:r>
-      <w:r>
-        <w:t>selected path</w:t>
-      </w:r>
-      <w:r>
-        <w:t>.</w:t>
-      </w:r>
-    </w:p>
-    <w:p>
-      <w:pPr>
-        <w:pStyle w:val="Heading3"/>
       </w:pPr>
       <w:r>
         <w:t xml:space="preserve">6.1.5 </w:t>
@@ -13838,7 +13746,15 @@
         <w:keepNext/>
       </w:pPr>
       <w:r>
-        <w:t xml:space="preserve">First, the graph needs to be produced and the algorithms applied to that. Application of the Graph and path are done with the NetworkX library, while the SciPy KDTree is used for </w:t>
+        <w:t xml:space="preserve">First, the graph needs to be </w:t>
+      </w:r>
+      <w:proofErr w:type="gramStart"/>
+      <w:r>
+        <w:t>produced</w:t>
+      </w:r>
+      <w:proofErr w:type="gramEnd"/>
+      <w:r>
+        <w:t xml:space="preserve"> and the algorithms applied to that. Application of the Graph and path are done with the NetworkX library, while the SciPy KDTree is used for </w:t>
       </w:r>
       <w:r>
         <w:t xml:space="preserve">storing </w:t>
@@ -13898,27 +13814,14 @@
       <w:r>
         <w:t xml:space="preserve">Figure </w:t>
       </w:r>
-      <w:r>
-        <w:fldChar w:fldCharType="begin"/>
-      </w:r>
-      <w:r>
-        <w:instrText xml:space="preserve"> SEQ Figure \* ARABIC </w:instrText>
-      </w:r>
-      <w:r>
-        <w:fldChar w:fldCharType="separate"/>
-      </w:r>
-      <w:r>
-        <w:rPr>
-          <w:noProof/>
-        </w:rPr>
-        <w:t>19</w:t>
-      </w:r>
-      <w:r>
-        <w:rPr>
-          <w:noProof/>
-        </w:rPr>
-        <w:fldChar w:fldCharType="end"/>
-      </w:r>
+      <w:fldSimple w:instr=" SEQ Figure \* ARABIC ">
+        <w:r>
+          <w:rPr>
+            <w:noProof/>
+          </w:rPr>
+          <w:t>19</w:t>
+        </w:r>
+      </w:fldSimple>
       <w:r>
         <w:t>: SciPy and NetworkX</w:t>
       </w:r>
@@ -14030,24 +13933,14 @@
       <w:r>
         <w:t xml:space="preserve">Figure </w:t>
       </w:r>
-      <w:r>
-        <w:fldChar w:fldCharType="begin"/>
-      </w:r>
-      <w:r>
-        <w:instrText xml:space="preserve"> SEQ Figure \* ARABIC </w:instrText>
-      </w:r>
-      <w:r>
-        <w:fldChar w:fldCharType="separate"/>
-      </w:r>
-      <w:r>
-        <w:rPr>
-          <w:noProof/>
-        </w:rPr>
-        <w:t>20</w:t>
-      </w:r>
-      <w:r>
-        <w:fldChar w:fldCharType="end"/>
-      </w:r>
+      <w:fldSimple w:instr=" SEQ Figure \* ARABIC ">
+        <w:r>
+          <w:rPr>
+            <w:noProof/>
+          </w:rPr>
+          <w:t>20</w:t>
+        </w:r>
+      </w:fldSimple>
       <w:r>
         <w:t>: Folium to Display the Sample Path</w:t>
       </w:r>
@@ -14116,27 +14009,14 @@
       <w:r>
         <w:t xml:space="preserve">Figure </w:t>
       </w:r>
-      <w:r>
-        <w:fldChar w:fldCharType="begin"/>
-      </w:r>
-      <w:r>
-        <w:instrText xml:space="preserve"> SEQ Figure \* ARABIC </w:instrText>
-      </w:r>
-      <w:r>
-        <w:fldChar w:fldCharType="separate"/>
-      </w:r>
-      <w:r>
-        <w:rPr>
-          <w:noProof/>
-        </w:rPr>
-        <w:t>21</w:t>
-      </w:r>
-      <w:r>
-        <w:rPr>
-          <w:noProof/>
-        </w:rPr>
-        <w:fldChar w:fldCharType="end"/>
-      </w:r>
+      <w:fldSimple w:instr=" SEQ Figure \* ARABIC ">
+        <w:r>
+          <w:rPr>
+            <w:noProof/>
+          </w:rPr>
+          <w:t>21</w:t>
+        </w:r>
+      </w:fldSimple>
       <w:r>
         <w:t>: Map with Shortest Path Applied</w:t>
       </w:r>
@@ -14154,7 +14034,15 @@
         <w:t>This sprint covered a lot of ground.</w:t>
       </w:r>
       <w:r>
-        <w:t xml:space="preserve"> It implemented pathfinding on a basic level, and covered some aspects of reusability for the project. If the aim is to have end users gather data on their own selected areas to find, there is a good starting point here.</w:t>
+        <w:t xml:space="preserve"> It implemented pathfinding on a basic </w:t>
+      </w:r>
+      <w:proofErr w:type="gramStart"/>
+      <w:r>
+        <w:t>level, and</w:t>
+      </w:r>
+      <w:proofErr w:type="gramEnd"/>
+      <w:r>
+        <w:t xml:space="preserve"> covered some aspects of reusability for the project. If the aim is to have end users gather data on their own selected areas to find, there is a good starting point here.</w:t>
       </w:r>
     </w:p>
     <w:p>
@@ -14162,7 +14050,17 @@
         <w:t xml:space="preserve">Going forward, the next sprints are going to have to make the program more reusable and allow for more direct actions from the user. Reusability will have to take more focus going forward, as gathering their own bounding boxes and points of interest would be too much of a barrier to entry for most people. The application has the potential to operate with only a single point being inserted by the user and from there, the application could </w:t>
       </w:r>
       <w:r>
-        <w:t>generate it’s own paths based on that data.</w:t>
+        <w:t xml:space="preserve">generate </w:t>
+      </w:r>
+      <w:proofErr w:type="spellStart"/>
+      <w:proofErr w:type="gramStart"/>
+      <w:r>
+        <w:t>it’s</w:t>
+      </w:r>
+      <w:proofErr w:type="spellEnd"/>
+      <w:proofErr w:type="gramEnd"/>
+      <w:r>
+        <w:t xml:space="preserve"> own paths based on that data.</w:t>
       </w:r>
       <w:r>
         <w:br w:type="page"/>
@@ -14663,29 +14561,7 @@
                 <w:lang w:eastAsia="en-IE"/>
                 <w14:ligatures w14:val="none"/>
               </w:rPr>
-              <w:t xml:space="preserve">Overlay Paths on </w:t>
-            </w:r>
-            <w:r>
-              <w:rPr>
-                <w:rFonts w:eastAsia="Times New Roman" w:cs="Times New Roman"/>
-                <w:kern w:val="0"/>
-                <w:sz w:val="24"/>
-                <w:szCs w:val="24"/>
-                <w:lang w:eastAsia="en-IE"/>
-                <w14:ligatures w14:val="none"/>
-              </w:rPr>
-              <w:t>Ma</w:t>
-            </w:r>
-            <w:r>
-              <w:rPr>
-                <w:rFonts w:eastAsia="Times New Roman" w:cs="Times New Roman"/>
-                <w:kern w:val="0"/>
-                <w:sz w:val="24"/>
-                <w:szCs w:val="24"/>
-                <w:lang w:eastAsia="en-IE"/>
-                <w14:ligatures w14:val="none"/>
-              </w:rPr>
-              <w:t>p</w:t>
+              <w:t>Overlay Paths on Map</w:t>
             </w:r>
           </w:p>
         </w:tc>
@@ -14962,27 +14838,14 @@
       <w:r>
         <w:t xml:space="preserve">Figure </w:t>
       </w:r>
-      <w:r>
-        <w:fldChar w:fldCharType="begin"/>
-      </w:r>
-      <w:r>
-        <w:instrText xml:space="preserve"> SEQ Figure \* ARABIC </w:instrText>
-      </w:r>
-      <w:r>
-        <w:fldChar w:fldCharType="separate"/>
-      </w:r>
-      <w:r>
-        <w:rPr>
-          <w:noProof/>
-        </w:rPr>
-        <w:t>22</w:t>
-      </w:r>
-      <w:r>
-        <w:rPr>
-          <w:noProof/>
-        </w:rPr>
-        <w:fldChar w:fldCharType="end"/>
-      </w:r>
+      <w:fldSimple w:instr=" SEQ Figure \* ARABIC ">
+        <w:r>
+          <w:rPr>
+            <w:noProof/>
+          </w:rPr>
+          <w:t>22</w:t>
+        </w:r>
+      </w:fldSimple>
       <w:r>
         <w:t>: Pythagoras Theorem</w:t>
       </w:r>
@@ -15048,27 +14911,14 @@
       <w:r>
         <w:t xml:space="preserve">Figure </w:t>
       </w:r>
-      <w:r>
-        <w:fldChar w:fldCharType="begin"/>
-      </w:r>
-      <w:r>
-        <w:instrText xml:space="preserve"> SEQ Figure \* ARABIC </w:instrText>
-      </w:r>
-      <w:r>
-        <w:fldChar w:fldCharType="separate"/>
-      </w:r>
-      <w:r>
-        <w:rPr>
-          <w:noProof/>
-        </w:rPr>
-        <w:t>23</w:t>
-      </w:r>
-      <w:r>
-        <w:rPr>
-          <w:noProof/>
-        </w:rPr>
-        <w:fldChar w:fldCharType="end"/>
-      </w:r>
+      <w:fldSimple w:instr=" SEQ Figure \* ARABIC ">
+        <w:r>
+          <w:rPr>
+            <w:noProof/>
+          </w:rPr>
+          <w:t>23</w:t>
+        </w:r>
+      </w:fldSimple>
       <w:r>
         <w:t>: Using Inverse_Haversine()</w:t>
       </w:r>
@@ -15144,27 +14994,14 @@
       <w:r>
         <w:t xml:space="preserve">Figure </w:t>
       </w:r>
-      <w:r>
-        <w:fldChar w:fldCharType="begin"/>
-      </w:r>
-      <w:r>
-        <w:instrText xml:space="preserve"> SEQ Figure \* ARABIC </w:instrText>
-      </w:r>
-      <w:r>
-        <w:fldChar w:fldCharType="separate"/>
-      </w:r>
-      <w:r>
-        <w:rPr>
-          <w:noProof/>
-        </w:rPr>
-        <w:t>24</w:t>
-      </w:r>
-      <w:r>
-        <w:rPr>
-          <w:noProof/>
-        </w:rPr>
-        <w:fldChar w:fldCharType="end"/>
-      </w:r>
+      <w:fldSimple w:instr=" SEQ Figure \* ARABIC ">
+        <w:r>
+          <w:rPr>
+            <w:noProof/>
+          </w:rPr>
+          <w:t>24</w:t>
+        </w:r>
+      </w:fldSimple>
       <w:r>
         <w:t>: Mt. Everest Elevation Data</w:t>
       </w:r>
@@ -15287,27 +15124,14 @@
       <w:r>
         <w:t xml:space="preserve">Figure </w:t>
       </w:r>
-      <w:r>
-        <w:fldChar w:fldCharType="begin"/>
-      </w:r>
-      <w:r>
-        <w:instrText xml:space="preserve"> SEQ Figure \* ARABIC </w:instrText>
-      </w:r>
-      <w:r>
-        <w:fldChar w:fldCharType="separate"/>
-      </w:r>
-      <w:r>
-        <w:rPr>
-          <w:noProof/>
-        </w:rPr>
-        <w:t>25</w:t>
-      </w:r>
-      <w:r>
-        <w:rPr>
-          <w:noProof/>
-        </w:rPr>
-        <w:fldChar w:fldCharType="end"/>
-      </w:r>
+      <w:fldSimple w:instr=" SEQ Figure \* ARABIC ">
+        <w:r>
+          <w:rPr>
+            <w:noProof/>
+          </w:rPr>
+          <w:t>25</w:t>
+        </w:r>
+      </w:fldSimple>
       <w:r>
         <w:t>: Gathering the Border Data</w:t>
       </w:r>
@@ -15439,27 +15263,14 @@
       <w:r>
         <w:t xml:space="preserve">Figure </w:t>
       </w:r>
-      <w:r>
-        <w:fldChar w:fldCharType="begin"/>
-      </w:r>
-      <w:r>
-        <w:instrText xml:space="preserve"> SEQ Figure \* ARABIC </w:instrText>
-      </w:r>
-      <w:r>
-        <w:fldChar w:fldCharType="separate"/>
-      </w:r>
-      <w:r>
-        <w:rPr>
-          <w:noProof/>
-        </w:rPr>
-        <w:t>26</w:t>
-      </w:r>
-      <w:r>
-        <w:rPr>
-          <w:noProof/>
-        </w:rPr>
-        <w:fldChar w:fldCharType="end"/>
-      </w:r>
+      <w:fldSimple w:instr=" SEQ Figure \* ARABIC ">
+        <w:r>
+          <w:rPr>
+            <w:noProof/>
+          </w:rPr>
+          <w:t>26</w:t>
+        </w:r>
+      </w:fldSimple>
       <w:r>
         <w:t>: Using Folium to Display the Borders</w:t>
       </w:r>
@@ -15535,27 +15346,14 @@
       <w:r>
         <w:t xml:space="preserve">Figure </w:t>
       </w:r>
-      <w:r>
-        <w:fldChar w:fldCharType="begin"/>
-      </w:r>
-      <w:r>
-        <w:instrText xml:space="preserve"> SEQ Figure \* ARABIC </w:instrText>
-      </w:r>
-      <w:r>
-        <w:fldChar w:fldCharType="separate"/>
-      </w:r>
-      <w:r>
-        <w:rPr>
-          <w:noProof/>
-        </w:rPr>
-        <w:t>27</w:t>
-      </w:r>
-      <w:r>
-        <w:rPr>
-          <w:noProof/>
-        </w:rPr>
-        <w:fldChar w:fldCharType="end"/>
-      </w:r>
+      <w:fldSimple w:instr=" SEQ Figure \* ARABIC ">
+        <w:r>
+          <w:rPr>
+            <w:noProof/>
+          </w:rPr>
+          <w:t>27</w:t>
+        </w:r>
+      </w:fldSimple>
       <w:r>
         <w:t>: Map with Bounding Box and Paths</w:t>
       </w:r>
@@ -15711,7 +15509,15 @@
         <w:t xml:space="preserve"> This led to the creation of a dataset for the paths being made in the Indian Ocean, near Madagascar.</w:t>
       </w:r>
       <w:r>
-        <w:t xml:space="preserve"> Here is what that coordinate looks like on Google Maps:</w:t>
+        <w:t xml:space="preserve"> Here is what </w:t>
+      </w:r>
+      <w:proofErr w:type="gramStart"/>
+      <w:r>
+        <w:t>that coordinate looks</w:t>
+      </w:r>
+      <w:proofErr w:type="gramEnd"/>
+      <w:r>
+        <w:t xml:space="preserve"> like on Google Maps:</w:t>
       </w:r>
       <w:r>
         <w:rPr>
@@ -16100,7 +15906,11 @@
     </w:p>
     <w:p>
       <w:r>
-        <w:t>The data gathered above could be refactored into a single Graph using the NetworkX and Sci</w:t>
+        <w:t xml:space="preserve">The data gathered above could be refactored into a single Graph using the NetworkX and </w:t>
+      </w:r>
+      <w:proofErr w:type="spellStart"/>
+      <w:r>
+        <w:t>Sci</w:t>
       </w:r>
       <w:r>
         <w:t>P</w:t>
@@ -16112,7 +15922,11 @@
         <w:t>S</w:t>
       </w:r>
       <w:r>
-        <w:t>patial libraries.</w:t>
+        <w:t>patial</w:t>
+      </w:r>
+      <w:proofErr w:type="spellEnd"/>
+      <w:r>
+        <w:t xml:space="preserve"> libraries.</w:t>
       </w:r>
       <w:r>
         <w:t xml:space="preserve"> This would allow traversal between all nodes available in the Graph</w:t>
@@ -16126,12 +15940,100 @@
         <w:pStyle w:val="Heading3"/>
       </w:pPr>
       <w:r>
-        <w:t>6.4.2 Gather Feature Data Set</w:t>
-      </w:r>
-    </w:p>
-    <w:p>
-      <w:r>
-        <w:t xml:space="preserve">The introduction of a feature data set would allow for even greater terrain assessment, allowing for the individual </w:t>
+        <w:t xml:space="preserve">6.4.2 </w:t>
+      </w:r>
+      <w:r>
+        <w:t>Create a MatPlotLib Graphical Representation</w:t>
+      </w:r>
+    </w:p>
+    <w:p>
+      <w:r>
+        <w:t>The MatPlotLib library can be used here to visualise the data of both data sets. This can be done by using a surface plot, with the y-axis being used to represent the Elevation column, and x and z-axes are representing the latitudinal and longitudinal values.</w:t>
+      </w:r>
+    </w:p>
+    <w:p>
+      <w:r>
+        <w:t>Note that the trailing set of nodes are coming from outside the main plot, which is why they appear to be floating in mid-air. This is what is supposed to be output from the plot.</w:t>
+      </w:r>
+      <w:r>
+        <w:t xml:space="preserve"> Overall, this would appear to be correct as for this point in the project.</w:t>
+      </w:r>
+    </w:p>
+    <w:p>
+      <w:pPr>
+        <w:rPr>
+          <w:noProof/>
+        </w:rPr>
+      </w:pPr>
+      <w:r>
+        <w:lastRenderedPageBreak/>
+        <w:t>The finished plot can be viewed here:</w:t>
+      </w:r>
+      <w:r>
+        <w:rPr>
+          <w:noProof/>
+        </w:rPr>
+        <w:t xml:space="preserve"> </w:t>
+      </w:r>
+      <w:r>
+        <w:rPr>
+          <w:noProof/>
+        </w:rPr>
+        <w:drawing>
+          <wp:inline distT="0" distB="0" distL="0" distR="0" wp14:anchorId="1DB5B36A" wp14:editId="54C750E7">
+            <wp:extent cx="5731510" cy="4885055"/>
+            <wp:effectExtent l="0" t="0" r="2540" b="0"/>
+            <wp:docPr id="247024494" name="Picture 1" descr="A graph with a colorful graph&#10;&#10;AI-generated content may be incorrect."/>
+            <wp:cNvGraphicFramePr>
+              <a:graphicFrameLocks xmlns:a="http://schemas.openxmlformats.org/drawingml/2006/main" noChangeAspect="1"/>
+            </wp:cNvGraphicFramePr>
+            <a:graphic xmlns:a="http://schemas.openxmlformats.org/drawingml/2006/main">
+              <a:graphicData uri="http://schemas.openxmlformats.org/drawingml/2006/picture">
+                <pic:pic xmlns:pic="http://schemas.openxmlformats.org/drawingml/2006/picture">
+                  <pic:nvPicPr>
+                    <pic:cNvPr id="247024494" name="Picture 1" descr="A graph with a colorful graph&#10;&#10;AI-generated content may be incorrect."/>
+                    <pic:cNvPicPr/>
+                  </pic:nvPicPr>
+                  <pic:blipFill>
+                    <a:blip r:embed="rId39"/>
+                    <a:stretch>
+                      <a:fillRect/>
+                    </a:stretch>
+                  </pic:blipFill>
+                  <pic:spPr>
+                    <a:xfrm>
+                      <a:off x="0" y="0"/>
+                      <a:ext cx="5731510" cy="4885055"/>
+                    </a:xfrm>
+                    <a:prstGeom prst="rect">
+                      <a:avLst/>
+                    </a:prstGeom>
+                  </pic:spPr>
+                </pic:pic>
+              </a:graphicData>
+            </a:graphic>
+          </wp:inline>
+        </w:drawing>
+      </w:r>
+    </w:p>
+    <w:p>
+      <w:r>
+        <w:rPr>
+          <w:noProof/>
+        </w:rPr>
+        <w:t xml:space="preserve">This plot contains all the gathered path data from the script, with </w:t>
+      </w:r>
+      <w:r>
+        <w:rPr>
+          <w:noProof/>
+        </w:rPr>
+        <w:t>the elevations displayed and the paths interspersed within the same plot. This gives the area a more detailed feature set</w:t>
+      </w:r>
+      <w:r>
+        <w:rPr>
+          <w:noProof/>
+        </w:rPr>
+        <w:t>, and allows for easier traversal of the area.</w:t>
       </w:r>
     </w:p>
     <w:p>
@@ -16339,7 +16241,7 @@
               <w:bottom w:val="single" w:sz="6" w:space="0" w:color="BFBFBF"/>
               <w:right w:val="single" w:sz="6" w:space="0" w:color="BFBFBF"/>
             </w:tcBorders>
-            <w:shd w:val="clear" w:color="auto" w:fill="F2F2F2"/>
+            <w:shd w:val="clear" w:color="auto" w:fill="FFFFFF" w:themeFill="background1"/>
             <w:hideMark/>
           </w:tcPr>
           <w:p>
@@ -16382,7 +16284,7 @@
               <w:bottom w:val="single" w:sz="6" w:space="0" w:color="BFBFBF"/>
               <w:right w:val="single" w:sz="6" w:space="0" w:color="BFBFBF"/>
             </w:tcBorders>
-            <w:shd w:val="clear" w:color="auto" w:fill="F2F2F2"/>
+            <w:shd w:val="clear" w:color="auto" w:fill="FFFFFF" w:themeFill="background1"/>
             <w:hideMark/>
           </w:tcPr>
           <w:p>
@@ -16391,7 +16293,7 @@
               <w:jc w:val="center"/>
               <w:textAlignment w:val="baseline"/>
               <w:rPr>
-                <w:rFonts w:ascii="Times New Roman" w:eastAsia="Times New Roman" w:hAnsi="Times New Roman" w:cs="Times New Roman"/>
+                <w:rFonts w:eastAsia="Times New Roman" w:cs="Times New Roman"/>
                 <w:kern w:val="0"/>
                 <w:sz w:val="24"/>
                 <w:szCs w:val="24"/>
@@ -16399,6 +16301,17 @@
                 <w14:ligatures w14:val="none"/>
               </w:rPr>
             </w:pPr>
+            <w:r>
+              <w:rPr>
+                <w:rFonts w:eastAsia="Times New Roman" w:cs="Times New Roman"/>
+                <w:kern w:val="0"/>
+                <w:sz w:val="24"/>
+                <w:szCs w:val="24"/>
+                <w:lang w:eastAsia="en-IE"/>
+                <w14:ligatures w14:val="none"/>
+              </w:rPr>
+              <w:t>Implement A* Algorithm</w:t>
+            </w:r>
           </w:p>
         </w:tc>
         <w:tc>
@@ -16410,7 +16323,7 @@
               <w:bottom w:val="single" w:sz="6" w:space="0" w:color="BFBFBF"/>
               <w:right w:val="single" w:sz="6" w:space="0" w:color="BFBFBF"/>
             </w:tcBorders>
-            <w:shd w:val="clear" w:color="auto" w:fill="F2F2F2"/>
+            <w:shd w:val="clear" w:color="auto" w:fill="FFFFFF" w:themeFill="background1"/>
             <w:hideMark/>
           </w:tcPr>
           <w:p>
@@ -16443,7 +16356,7 @@
               <w:bottom w:val="single" w:sz="6" w:space="0" w:color="BFBFBF"/>
               <w:right w:val="single" w:sz="6" w:space="0" w:color="BFBFBF"/>
             </w:tcBorders>
-            <w:shd w:val="clear" w:color="auto" w:fill="F2F2F2"/>
+            <w:shd w:val="clear" w:color="auto" w:fill="FFFFFF" w:themeFill="background1"/>
           </w:tcPr>
           <w:p>
             <w:pPr>
@@ -16485,7 +16398,7 @@
               <w:bottom w:val="single" w:sz="6" w:space="0" w:color="BFBFBF"/>
               <w:right w:val="single" w:sz="6" w:space="0" w:color="BFBFBF"/>
             </w:tcBorders>
-            <w:shd w:val="clear" w:color="auto" w:fill="F2F2F2"/>
+            <w:shd w:val="clear" w:color="auto" w:fill="FFFFFF" w:themeFill="background1"/>
           </w:tcPr>
           <w:p>
             <w:pPr>
@@ -16499,6 +16412,17 @@
                 <w:lang w:val="en-US"/>
               </w:rPr>
             </w:pPr>
+            <w:r>
+              <w:rPr>
+                <w:rFonts w:eastAsia="Times New Roman" w:cs="Times New Roman"/>
+                <w:kern w:val="0"/>
+                <w:sz w:val="24"/>
+                <w:szCs w:val="24"/>
+                <w:lang w:eastAsia="en-IE"/>
+                <w14:ligatures w14:val="none"/>
+              </w:rPr>
+              <w:t>Implement A* Algorithm</w:t>
+            </w:r>
           </w:p>
         </w:tc>
         <w:tc>
@@ -16510,7 +16434,7 @@
               <w:bottom w:val="single" w:sz="6" w:space="0" w:color="BFBFBF"/>
               <w:right w:val="single" w:sz="6" w:space="0" w:color="BFBFBF"/>
             </w:tcBorders>
-            <w:shd w:val="clear" w:color="auto" w:fill="F2F2F2"/>
+            <w:shd w:val="clear" w:color="auto" w:fill="FFFFFF" w:themeFill="background1"/>
           </w:tcPr>
           <w:p>
             <w:pPr>
@@ -16529,207 +16453,6 @@
           </w:p>
         </w:tc>
       </w:tr>
-      <w:tr>
-        <w:trPr>
-          <w:trHeight w:val="648"/>
-        </w:trPr>
-        <w:tc>
-          <w:tcPr>
-            <w:tcW w:w="1070" w:type="dxa"/>
-            <w:tcBorders>
-              <w:top w:val="single" w:sz="6" w:space="0" w:color="BFBFBF"/>
-              <w:left w:val="single" w:sz="6" w:space="0" w:color="BFBFBF"/>
-              <w:bottom w:val="single" w:sz="6" w:space="0" w:color="BFBFBF"/>
-              <w:right w:val="single" w:sz="6" w:space="0" w:color="BFBFBF"/>
-            </w:tcBorders>
-            <w:shd w:val="clear" w:color="auto" w:fill="F2F2F2"/>
-          </w:tcPr>
-          <w:p>
-            <w:pPr>
-              <w:spacing w:after="0" w:line="240" w:lineRule="auto"/>
-              <w:jc w:val="center"/>
-              <w:textAlignment w:val="baseline"/>
-              <w:rPr>
-                <w:rFonts w:ascii="Calibri" w:eastAsia="Times New Roman" w:hAnsi="Calibri" w:cs="Calibri"/>
-                <w:b/>
-                <w:bCs/>
-                <w:kern w:val="0"/>
-                <w:sz w:val="24"/>
-                <w:szCs w:val="24"/>
-                <w:lang w:val="en-US" w:eastAsia="en-IE"/>
-                <w14:ligatures w14:val="none"/>
-              </w:rPr>
-            </w:pPr>
-            <w:r>
-              <w:rPr>
-                <w:rFonts w:ascii="Calibri" w:eastAsia="Times New Roman" w:hAnsi="Calibri" w:cs="Calibri"/>
-                <w:b/>
-                <w:bCs/>
-                <w:kern w:val="0"/>
-                <w:sz w:val="24"/>
-                <w:szCs w:val="24"/>
-                <w:lang w:val="en-US" w:eastAsia="en-IE"/>
-                <w14:ligatures w14:val="none"/>
-              </w:rPr>
-              <w:t>3</w:t>
-            </w:r>
-          </w:p>
-        </w:tc>
-        <w:tc>
-          <w:tcPr>
-            <w:tcW w:w="4689" w:type="dxa"/>
-            <w:tcBorders>
-              <w:top w:val="single" w:sz="6" w:space="0" w:color="BFBFBF"/>
-              <w:left w:val="single" w:sz="6" w:space="0" w:color="BFBFBF"/>
-              <w:bottom w:val="single" w:sz="6" w:space="0" w:color="BFBFBF"/>
-              <w:right w:val="single" w:sz="6" w:space="0" w:color="BFBFBF"/>
-            </w:tcBorders>
-            <w:shd w:val="clear" w:color="auto" w:fill="F2F2F2"/>
-          </w:tcPr>
-          <w:p>
-            <w:pPr>
-              <w:tabs>
-                <w:tab w:val="left" w:pos="1785"/>
-              </w:tabs>
-              <w:spacing w:after="0" w:line="240" w:lineRule="auto"/>
-              <w:jc w:val="center"/>
-              <w:textAlignment w:val="baseline"/>
-              <w:rPr>
-                <w:rStyle w:val="normaltextrun"/>
-                <w:rFonts w:ascii="Calibri" w:hAnsi="Calibri" w:cs="Calibri"/>
-                <w:shd w:val="clear" w:color="auto" w:fill="FFFFFF"/>
-                <w:lang w:val="en-US"/>
-              </w:rPr>
-            </w:pPr>
-          </w:p>
-        </w:tc>
-        <w:tc>
-          <w:tcPr>
-            <w:tcW w:w="2879" w:type="dxa"/>
-            <w:tcBorders>
-              <w:top w:val="single" w:sz="6" w:space="0" w:color="BFBFBF"/>
-              <w:left w:val="single" w:sz="6" w:space="0" w:color="BFBFBF"/>
-              <w:bottom w:val="single" w:sz="6" w:space="0" w:color="BFBFBF"/>
-              <w:right w:val="single" w:sz="6" w:space="0" w:color="BFBFBF"/>
-            </w:tcBorders>
-            <w:shd w:val="clear" w:color="auto" w:fill="F2F2F2"/>
-          </w:tcPr>
-          <w:p>
-            <w:pPr>
-              <w:spacing w:after="0" w:line="240" w:lineRule="auto"/>
-              <w:jc w:val="center"/>
-              <w:textAlignment w:val="baseline"/>
-              <w:rPr>
-                <w:rFonts w:ascii="Calibri" w:eastAsia="Times New Roman" w:hAnsi="Calibri" w:cs="Calibri"/>
-                <w:kern w:val="0"/>
-                <w:sz w:val="24"/>
-                <w:szCs w:val="24"/>
-                <w:lang w:val="en-GB" w:eastAsia="en-IE"/>
-                <w14:ligatures w14:val="none"/>
-              </w:rPr>
-            </w:pPr>
-          </w:p>
-        </w:tc>
-      </w:tr>
-      <w:tr>
-        <w:trPr>
-          <w:trHeight w:val="648"/>
-        </w:trPr>
-        <w:tc>
-          <w:tcPr>
-            <w:tcW w:w="1070" w:type="dxa"/>
-            <w:tcBorders>
-              <w:top w:val="single" w:sz="6" w:space="0" w:color="BFBFBF"/>
-              <w:left w:val="single" w:sz="6" w:space="0" w:color="BFBFBF"/>
-              <w:bottom w:val="single" w:sz="6" w:space="0" w:color="BFBFBF"/>
-              <w:right w:val="single" w:sz="6" w:space="0" w:color="BFBFBF"/>
-            </w:tcBorders>
-            <w:shd w:val="clear" w:color="auto" w:fill="F2F2F2"/>
-          </w:tcPr>
-          <w:p>
-            <w:pPr>
-              <w:spacing w:after="0" w:line="240" w:lineRule="auto"/>
-              <w:jc w:val="center"/>
-              <w:textAlignment w:val="baseline"/>
-              <w:rPr>
-                <w:rFonts w:ascii="Calibri" w:eastAsia="Times New Roman" w:hAnsi="Calibri" w:cs="Calibri"/>
-                <w:b/>
-                <w:bCs/>
-                <w:kern w:val="0"/>
-                <w:sz w:val="24"/>
-                <w:szCs w:val="24"/>
-                <w:lang w:val="en-US" w:eastAsia="en-IE"/>
-                <w14:ligatures w14:val="none"/>
-              </w:rPr>
-            </w:pPr>
-            <w:r>
-              <w:rPr>
-                <w:rFonts w:ascii="Calibri" w:eastAsia="Times New Roman" w:hAnsi="Calibri" w:cs="Calibri"/>
-                <w:b/>
-                <w:bCs/>
-                <w:kern w:val="0"/>
-                <w:sz w:val="24"/>
-                <w:szCs w:val="24"/>
-                <w:lang w:val="en-US" w:eastAsia="en-IE"/>
-                <w14:ligatures w14:val="none"/>
-              </w:rPr>
-              <w:t>4</w:t>
-            </w:r>
-          </w:p>
-        </w:tc>
-        <w:tc>
-          <w:tcPr>
-            <w:tcW w:w="4689" w:type="dxa"/>
-            <w:tcBorders>
-              <w:top w:val="single" w:sz="6" w:space="0" w:color="BFBFBF"/>
-              <w:left w:val="single" w:sz="6" w:space="0" w:color="BFBFBF"/>
-              <w:bottom w:val="single" w:sz="6" w:space="0" w:color="BFBFBF"/>
-              <w:right w:val="single" w:sz="6" w:space="0" w:color="BFBFBF"/>
-            </w:tcBorders>
-            <w:shd w:val="clear" w:color="auto" w:fill="F2F2F2"/>
-          </w:tcPr>
-          <w:p>
-            <w:pPr>
-              <w:spacing w:after="0" w:line="240" w:lineRule="auto"/>
-              <w:jc w:val="center"/>
-              <w:textAlignment w:val="baseline"/>
-              <w:rPr>
-                <w:rStyle w:val="normaltextrun"/>
-                <w:rFonts w:ascii="Calibri" w:hAnsi="Calibri" w:cs="Calibri"/>
-                <w:shd w:val="clear" w:color="auto" w:fill="FFFFFF"/>
-                <w:lang w:val="en-US"/>
-              </w:rPr>
-            </w:pPr>
-          </w:p>
-        </w:tc>
-        <w:tc>
-          <w:tcPr>
-            <w:tcW w:w="2879" w:type="dxa"/>
-            <w:tcBorders>
-              <w:top w:val="single" w:sz="6" w:space="0" w:color="BFBFBF"/>
-              <w:left w:val="single" w:sz="6" w:space="0" w:color="BFBFBF"/>
-              <w:bottom w:val="single" w:sz="6" w:space="0" w:color="BFBFBF"/>
-              <w:right w:val="single" w:sz="6" w:space="0" w:color="BFBFBF"/>
-            </w:tcBorders>
-            <w:shd w:val="clear" w:color="auto" w:fill="F2F2F2"/>
-          </w:tcPr>
-          <w:p>
-            <w:pPr>
-              <w:spacing w:after="0" w:line="240" w:lineRule="auto"/>
-              <w:jc w:val="center"/>
-              <w:textAlignment w:val="baseline"/>
-              <w:rPr>
-                <w:rFonts w:ascii="Calibri" w:eastAsia="Times New Roman" w:hAnsi="Calibri" w:cs="Calibri"/>
-                <w:kern w:val="0"/>
-                <w:sz w:val="24"/>
-                <w:szCs w:val="24"/>
-                <w:lang w:val="en-GB" w:eastAsia="en-IE"/>
-                <w14:ligatures w14:val="none"/>
-              </w:rPr>
-            </w:pPr>
-          </w:p>
-        </w:tc>
-      </w:tr>
     </w:tbl>
     <w:p/>
     <w:p>
@@ -16747,6 +16470,36 @@
       <w:r>
         <w:t>, leading to the top of the mountain.</w:t>
       </w:r>
+      <w:r>
+        <w:t xml:space="preserve"> The A* algorithm is implemented by the NetworkX library, and it finds the shortest path between the start and end point that it is given.</w:t>
+      </w:r>
+      <w:r>
+        <w:t xml:space="preserve"> It has an optional weighting </w:t>
+      </w:r>
+      <w:r>
+        <w:t>feature;</w:t>
+      </w:r>
+      <w:r>
+        <w:t xml:space="preserve"> this will allow it to assess the elevation between the start and end point.</w:t>
+      </w:r>
+      <w:r>
+        <w:t xml:space="preserve"> When implemented, the shortest path should have displayed on the map, although it did not. This indicates a problem in</w:t>
+      </w:r>
+      <w:r>
+        <w:t xml:space="preserve"> either the data set, or the algorithm implementation. Because this is a</w:t>
+      </w:r>
+      <w:r>
+        <w:t>n</w:t>
+      </w:r>
+      <w:r>
+        <w:t xml:space="preserve"> external library, the algorithm is unlikely to be the issue.</w:t>
+      </w:r>
+      <w:r>
+        <w:t xml:space="preserve"> A method here is provided to return the shortest path from the data set.</w:t>
+      </w:r>
+      <w:r>
+        <w:t xml:space="preserve"> The source in this case is in Cronins Yard, and the returned data from this path indicates an elevation of less than one meter.</w:t>
+      </w:r>
     </w:p>
     <w:p>
       <w:pPr>
@@ -16759,29 +16512,6 @@
     <w:p>
       <w:r>
         <w:t xml:space="preserve">The NetworkX implementation of the A* algorithm has a weighting assigned to it as part of the library. This weighting allows users to modify the process by changing it. A </w:t>
-      </w:r>
-    </w:p>
-    <w:p/>
-    <w:p>
-      <w:pPr>
-        <w:pStyle w:val="Heading2"/>
-      </w:pPr>
-      <w:r>
-        <w:br w:type="page"/>
-      </w:r>
-      <w:r>
-        <w:lastRenderedPageBreak/>
-        <w:t>6.6 Sprint 6 Timetable Overview</w:t>
-      </w:r>
-    </w:p>
-    <w:p/>
-    <w:p/>
-    <w:p>
-      <w:pPr>
-        <w:pStyle w:val="Heading3"/>
-      </w:pPr>
-      <w:r>
-        <w:t>6.6.2 Implement Theta Star Algorithm</w:t>
       </w:r>
       <w:r>
         <w:br w:type="page"/>
@@ -16804,12 +16534,26 @@
         <w:pStyle w:val="Heading2"/>
       </w:pPr>
       <w:r>
-        <w:t>Chapter 7.1 Technology</w:t>
-      </w:r>
-    </w:p>
-    <w:p>
-      <w:r>
-        <w:t>In future implementations of the project, better technology could definitely be leveraged to gather a better data set.</w:t>
+        <w:t>Chapter 7.</w:t>
+      </w:r>
+      <w:r>
+        <w:t>1</w:t>
+      </w:r>
+      <w:r>
+        <w:t xml:space="preserve"> Technology</w:t>
+      </w:r>
+    </w:p>
+    <w:p>
+      <w:r>
+        <w:t xml:space="preserve">In future implementations of the project, better technology could </w:t>
+      </w:r>
+      <w:proofErr w:type="gramStart"/>
+      <w:r>
+        <w:t>definitely be</w:t>
+      </w:r>
+      <w:proofErr w:type="gramEnd"/>
+      <w:r>
+        <w:t xml:space="preserve"> leveraged to gather a better data set.</w:t>
       </w:r>
       <w:r>
         <w:t xml:space="preserve"> There exist programs such as QGIS and ArcGIS that could provide better forms of map for the information gathering proces</w:t>
@@ -16820,7 +16564,23 @@
     </w:p>
     <w:p>
       <w:r>
-        <w:t>Other types of data such as land cover and general precipitation maps could enhance the path finding process, and may be implemented in the future in a more live service environment that could give real-time data on the conditions surrounding the mountain. As these conditions often change, this real-time data could give users the necessary information as to whether the route they are choosing is appropriate for their application. Adverse weather may affect the users choice of route. But that would be more appropriate for a satellite navigation system, although maybe future iterations of this project may go in that direction.</w:t>
+        <w:t xml:space="preserve">Other types of data such as land cover and general precipitation maps could enhance the path finding </w:t>
+      </w:r>
+      <w:proofErr w:type="gramStart"/>
+      <w:r>
+        <w:t>process, and</w:t>
+      </w:r>
+      <w:proofErr w:type="gramEnd"/>
+      <w:r>
+        <w:t xml:space="preserve"> may be implemented in the future in a more live service environment that could give real-time data on the conditions surrounding the mountain. As these conditions often change, this real-time data could give users the necessary information as to whether the route they are choosing is appropriate for their application. Adverse weather may affect the </w:t>
+      </w:r>
+      <w:proofErr w:type="gramStart"/>
+      <w:r>
+        <w:t>users</w:t>
+      </w:r>
+      <w:proofErr w:type="gramEnd"/>
+      <w:r>
+        <w:t xml:space="preserve"> choice of route. But that would be more appropriate for a satellite navigation system, although maybe future iterations of this project may go in that direction.</w:t>
       </w:r>
     </w:p>
     <w:p>
@@ -16930,16 +16690,32 @@
         <w:t>report has shown that it is indeed viable to gather data on a given area and transform it into a traversable path. Basic methods can be used with varying degrees of success, such as A* and shortest path algorithm.</w:t>
       </w:r>
       <w:r>
-        <w:t xml:space="preserve"> The data gathering process on display here should work in a variety of environments, and should be suited to any rough terrain where elevation is a concern. When applied to the mountain Carrauntoohil, it has produced paths that are roughly </w:t>
+        <w:t xml:space="preserve"> The data gathering process on display here should work in a variety of </w:t>
+      </w:r>
+      <w:proofErr w:type="gramStart"/>
+      <w:r>
+        <w:t>environments, and</w:t>
+      </w:r>
+      <w:proofErr w:type="gramEnd"/>
+      <w:r>
+        <w:t xml:space="preserve"> should be suited to any rough terrain where elevation is a concern. When applied to the mountain Carrauntoohil, it has produced paths that are roughly </w:t>
       </w:r>
       <w:r>
         <w:t>to</w:t>
       </w:r>
       <w:r>
-        <w:t xml:space="preserve"> the already existing paths,</w:t>
-      </w:r>
-      <w:r>
-        <w:t xml:space="preserve"> and can provide some valuable insight into the thought process that made the already existing paths reality.</w:t>
+        <w:t xml:space="preserve"> the already existing </w:t>
+      </w:r>
+      <w:proofErr w:type="gramStart"/>
+      <w:r>
+        <w:t>paths,</w:t>
+      </w:r>
+      <w:r>
+        <w:t xml:space="preserve"> and</w:t>
+      </w:r>
+      <w:proofErr w:type="gramEnd"/>
+      <w:r>
+        <w:t xml:space="preserve"> can provide some valuable insight into the thought process that made the already existing paths reality.</w:t>
       </w:r>
     </w:p>
     <w:p>
@@ -16991,7 +16767,15 @@
     </w:p>
     <w:p>
       <w:r>
-        <w:t>LiDar – LIght Detection And Ranging – Technique that uses lasers to gather distance</w:t>
+        <w:t xml:space="preserve">LiDar – LIght Detection </w:t>
+      </w:r>
+      <w:proofErr w:type="gramStart"/>
+      <w:r>
+        <w:t>And</w:t>
+      </w:r>
+      <w:proofErr w:type="gramEnd"/>
+      <w:r>
+        <w:t xml:space="preserve"> Ranging – Technique that uses lasers to gather distance</w:t>
       </w:r>
       <w:r>
         <w:t xml:space="preserve"> information.</w:t>
@@ -16999,7 +16783,15 @@
     </w:p>
     <w:p>
       <w:r>
-        <w:t>SAR – Search And Rescue</w:t>
+        <w:t xml:space="preserve">SAR – Search </w:t>
+      </w:r>
+      <w:proofErr w:type="gramStart"/>
+      <w:r>
+        <w:t>And</w:t>
+      </w:r>
+      <w:proofErr w:type="gramEnd"/>
+      <w:r>
+        <w:t xml:space="preserve"> Rescue</w:t>
       </w:r>
       <w:r>
         <w:t xml:space="preserve"> – Term describing search and rescue operations.</w:t>
@@ -17018,12 +16810,28 @@
     </w:p>
     <w:p>
       <w:r>
-        <w:t>HTML – HyperText Markup Language – A language for displaying information to web pages.</w:t>
-      </w:r>
-    </w:p>
-    <w:p>
-      <w:r>
-        <w:t>Lidar – LIght Detection And Rangin</w:t>
+        <w:t xml:space="preserve">HTML – </w:t>
+      </w:r>
+      <w:proofErr w:type="spellStart"/>
+      <w:r>
+        <w:t>HyperText</w:t>
+      </w:r>
+      <w:proofErr w:type="spellEnd"/>
+      <w:r>
+        <w:t xml:space="preserve"> Markup Language – A language for displaying information to web pages.</w:t>
+      </w:r>
+    </w:p>
+    <w:p>
+      <w:r>
+        <w:t xml:space="preserve">Lidar – LIght Detection </w:t>
+      </w:r>
+      <w:proofErr w:type="gramStart"/>
+      <w:r>
+        <w:t>And</w:t>
+      </w:r>
+      <w:proofErr w:type="gramEnd"/>
+      <w:r>
+        <w:t xml:space="preserve"> Rangin</w:t>
       </w:r>
       <w:r>
         <w:t>g – Laser technology used to gather distances.</w:t>
@@ -17107,7 +16915,7 @@
       </w:r>
     </w:p>
     <w:p>
-      <w:hyperlink r:id="rId39" w:history="1">
+      <w:hyperlink r:id="rId40" w:history="1">
         <w:r>
           <w:rPr>
             <w:rStyle w:val="Hyperlink"/>
@@ -17122,7 +16930,7 @@
       </w:r>
     </w:p>
     <w:p>
-      <w:hyperlink r:id="rId40" w:history="1">
+      <w:hyperlink r:id="rId41" w:history="1">
         <w:r>
           <w:rPr>
             <w:rStyle w:val="Hyperlink"/>
@@ -18451,7 +18259,7 @@
       </w:sdtContent>
     </w:sdt>
     <w:sectPr>
-      <w:footerReference w:type="default" r:id="rId41"/>
+      <w:footerReference w:type="default" r:id="rId42"/>
       <w:pgSz w:w="11906" w:h="16838"/>
       <w:pgMar w:top="1440" w:right="1440" w:bottom="1440" w:left="1440" w:header="708" w:footer="708" w:gutter="0"/>
       <w:cols w:space="708"/>

</xml_diff>

<commit_message>
Custom Pathfinding Algorithm Working.
</commit_message>
<xml_diff>
--- a/Daniel_Jameson_T00158237_FYP.docx
+++ b/Daniel_Jameson_T00158237_FYP.docx
@@ -248,38 +248,15 @@
         </w:rPr>
         <w:t xml:space="preserve">Github Repository: </w:t>
       </w:r>
-      <w:r>
-        <w:rPr>
-          <w:sz w:val="24"/>
-          <w:szCs w:val="24"/>
-          <w:lang w:val="en-GB"/>
-        </w:rPr>
-        <w:t>https://github.com/DogPope/FYP-Development</w:t>
-      </w:r>
-    </w:p>
-    <w:p>
-      <w:pPr>
-        <w:jc w:val="center"/>
-        <w:rPr>
-          <w:sz w:val="24"/>
-          <w:szCs w:val="24"/>
-          <w:lang w:val="en-GB"/>
-        </w:rPr>
-      </w:pPr>
-      <w:r>
-        <w:rPr>
-          <w:sz w:val="24"/>
-          <w:szCs w:val="24"/>
-          <w:lang w:val="en-GB"/>
-        </w:rPr>
-        <w:t xml:space="preserve">JIRA User Stories: </w:t>
-      </w:r>
       <w:hyperlink r:id="rId9" w:history="1">
         <w:r>
           <w:rPr>
             <w:rStyle w:val="Hyperlink"/>
+            <w:sz w:val="24"/>
+            <w:szCs w:val="24"/>
+            <w:lang w:val="en-GB"/>
           </w:rPr>
-          <w:t>https://mountain-navigation.atlassian.net/jira/software/projects/SCRUM/boards/1/</w:t>
+          <w:t>https://github.com/DogPope/FYP-Development</w:t>
         </w:r>
       </w:hyperlink>
     </w:p>
@@ -287,8 +264,34 @@
       <w:pPr>
         <w:jc w:val="center"/>
         <w:rPr>
+          <w:color w:val="467886" w:themeColor="hyperlink"/>
           <w:sz w:val="24"/>
           <w:szCs w:val="24"/>
+          <w:u w:val="single"/>
+          <w:lang w:val="en-GB"/>
+        </w:rPr>
+      </w:pPr>
+    </w:p>
+    <w:p>
+      <w:pPr>
+        <w:jc w:val="center"/>
+        <w:rPr>
+          <w:color w:val="467886" w:themeColor="hyperlink"/>
+          <w:sz w:val="24"/>
+          <w:szCs w:val="24"/>
+          <w:u w:val="single"/>
+          <w:lang w:val="en-GB"/>
+        </w:rPr>
+      </w:pPr>
+    </w:p>
+    <w:p>
+      <w:pPr>
+        <w:jc w:val="center"/>
+        <w:rPr>
+          <w:color w:val="467886" w:themeColor="hyperlink"/>
+          <w:sz w:val="24"/>
+          <w:szCs w:val="24"/>
+          <w:u w:val="single"/>
           <w:lang w:val="en-GB"/>
         </w:rPr>
       </w:pPr>
@@ -5711,21 +5714,7 @@
         <w:rPr>
           <w:lang w:val="en-GB"/>
         </w:rPr>
-        <w:t xml:space="preserve"> just </w:t>
-      </w:r>
-      <w:proofErr w:type="gramStart"/>
-      <w:r>
-        <w:rPr>
-          <w:lang w:val="en-GB"/>
-        </w:rPr>
-        <w:t>have to</w:t>
-      </w:r>
-      <w:proofErr w:type="gramEnd"/>
-      <w:r>
-        <w:rPr>
-          <w:lang w:val="en-GB"/>
-        </w:rPr>
-        <w:t xml:space="preserve"> be called “Missing Person” or </w:t>
+        <w:t xml:space="preserve"> just have to be called “Missing Person” or </w:t>
       </w:r>
       <w:r>
         <w:rPr>
@@ -6152,14 +6141,7 @@
         <w:rPr>
           <w:lang w:val="en-GB"/>
         </w:rPr>
-        <w:t xml:space="preserve">For </w:t>
-      </w:r>
-      <w:proofErr w:type="gramStart"/>
-      <w:r>
-        <w:rPr>
-          <w:lang w:val="en-GB"/>
-        </w:rPr>
-        <w:t>ground base</w:t>
+        <w:t>For ground base</w:t>
       </w:r>
       <w:r>
         <w:rPr>
@@ -6167,7 +6149,6 @@
         </w:rPr>
         <w:t>d</w:t>
       </w:r>
-      <w:proofErr w:type="gramEnd"/>
       <w:r>
         <w:rPr>
           <w:lang w:val="en-GB"/>
@@ -6190,21 +6171,7 @@
         <w:rPr>
           <w:lang w:val="en-GB"/>
         </w:rPr>
-        <w:t xml:space="preserve"> the National Search and Rescue Plan does not clearly define who is responsible, alluding to </w:t>
-      </w:r>
-      <w:proofErr w:type="gramStart"/>
-      <w:r>
-        <w:rPr>
-          <w:lang w:val="en-GB"/>
-        </w:rPr>
-        <w:t>An</w:t>
-      </w:r>
-      <w:proofErr w:type="gramEnd"/>
-      <w:r>
-        <w:rPr>
-          <w:lang w:val="en-GB"/>
-        </w:rPr>
-        <w:t xml:space="preserve"> Garda Siochana having a duty to safety. </w:t>
+        <w:t xml:space="preserve"> the National Search and Rescue Plan does not clearly define who is responsible, alluding to An Garda Siochana having a duty to safety. </w:t>
       </w:r>
       <w:r>
         <w:rPr>
@@ -6234,21 +6201,7 @@
         <w:rPr>
           <w:lang w:val="en-GB"/>
         </w:rPr>
-        <w:t xml:space="preserve">governing policing activity places an obligation on </w:t>
-      </w:r>
-      <w:proofErr w:type="gramStart"/>
-      <w:r>
-        <w:rPr>
-          <w:lang w:val="en-GB"/>
-        </w:rPr>
-        <w:t>An</w:t>
-      </w:r>
-      <w:proofErr w:type="gramEnd"/>
-      <w:r>
-        <w:rPr>
-          <w:lang w:val="en-GB"/>
-        </w:rPr>
-        <w:t xml:space="preserve"> Garda Síochána to protect life and property,</w:t>
+        <w:t>governing policing activity places an obligation on An Garda Síochána to protect life and property,</w:t>
       </w:r>
       <w:r>
         <w:rPr>
@@ -7605,15 +7558,7 @@
         <w:t xml:space="preserve"> LiDar</w:t>
       </w:r>
       <w:r>
-        <w:t xml:space="preserve">(LIght Detection </w:t>
-      </w:r>
-      <w:proofErr w:type="gramStart"/>
-      <w:r>
-        <w:t>And</w:t>
-      </w:r>
-      <w:proofErr w:type="gramEnd"/>
-      <w:r>
-        <w:t xml:space="preserve"> Ranging)</w:t>
+        <w:t>(LIght Detection And Ranging)</w:t>
       </w:r>
       <w:bookmarkEnd w:id="13"/>
     </w:p>
@@ -7919,15 +7864,7 @@
         <w:t xml:space="preserve">Google hosts an API for returning the elevation of any point that is indexed on one of their maps. This information could prove to be useful in assessing the surrounding terrain and provide information to incorporate into the pathfinding route. The API </w:t>
       </w:r>
       <w:r>
-        <w:t xml:space="preserve">receives an input of longitude and </w:t>
-      </w:r>
-      <w:proofErr w:type="gramStart"/>
-      <w:r>
-        <w:t>latitude, and</w:t>
-      </w:r>
-      <w:proofErr w:type="gramEnd"/>
-      <w:r>
-        <w:t xml:space="preserve"> returns an elevation to the user at the given coordinates</w:t>
+        <w:t>receives an input of longitude and latitude, and returns an elevation to the user at the given coordinates</w:t>
       </w:r>
       <w:r>
         <w:t>. This returns either a JSON or an XML response in Meters. It should be noted that this a paid API, although usage can be forcibly limited. It must be used sparingly, or a free solution could be found.</w:t>
@@ -8428,13 +8365,8 @@
         <w:t xml:space="preserve"> is a</w:t>
       </w:r>
       <w:r>
-        <w:t xml:space="preserve">n </w:t>
-      </w:r>
-      <w:proofErr w:type="gramStart"/>
-      <w:r>
-        <w:t>open source</w:t>
-      </w:r>
-      <w:proofErr w:type="gramEnd"/>
+        <w:t>n open source</w:t>
+      </w:r>
       <w:r>
         <w:t xml:space="preserve"> maths library for the Python programming language. </w:t>
       </w:r>
@@ -8685,15 +8617,7 @@
     </w:p>
     <w:p>
       <w:r>
-        <w:t xml:space="preserve">In its implementation, it uses a lot of memory, as it </w:t>
-      </w:r>
-      <w:proofErr w:type="gramStart"/>
-      <w:r>
-        <w:t>has to</w:t>
-      </w:r>
-      <w:proofErr w:type="gramEnd"/>
-      <w:r>
-        <w:t xml:space="preserve"> store each node in memory as it makes its’ calculations. For this reason, it may be more prudent to research many algorithms of similar type to ascertain which one may be the best for the pathfinding purpose.</w:t>
+        <w:t>In its implementation, it uses a lot of memory, as it has to store each node in memory as it makes its’ calculations. For this reason, it may be more prudent to research many algorithms of similar type to ascertain which one may be the best for the pathfinding purpose.</w:t>
       </w:r>
       <w:r>
         <w:t xml:space="preserve"> Another drawback of this algorithm is that it only increments in angles of 45 degrees, meaning that it would have limited purpose here, as while it is easy to implement, it should not provide the optimal route over a 3D space</w:t>
@@ -9136,15 +9060,7 @@
         <w:t>For the purposes of this report, the data on a selected search area will have to be acquired. The data will involve collecting the Latitudes, Longitudes and Elevations of any given search area.</w:t>
       </w:r>
       <w:r>
-        <w:t xml:space="preserve"> The terrain will then have to be </w:t>
-      </w:r>
-      <w:proofErr w:type="gramStart"/>
-      <w:r>
-        <w:t>assessed</w:t>
-      </w:r>
-      <w:proofErr w:type="gramEnd"/>
-      <w:r>
-        <w:t xml:space="preserve"> and the appropriate routes and areas gathered.</w:t>
+        <w:t xml:space="preserve"> The terrain will then have to be assessed and the appropriate routes and areas gathered.</w:t>
       </w:r>
     </w:p>
     <w:p>
@@ -9187,15 +9103,7 @@
         <w:t xml:space="preserve">2  </w:t>
       </w:r>
       <w:r>
-        <w:t xml:space="preserve">, the area should be a combination of manageable and detailed, while the calculations should not be prohibitively expensive, hitting the Elevation API 441 times. This falls below Googles maximum number of requests per </w:t>
-      </w:r>
-      <w:proofErr w:type="gramStart"/>
-      <w:r>
-        <w:t>use, and</w:t>
-      </w:r>
-      <w:proofErr w:type="gramEnd"/>
-      <w:r>
-        <w:t xml:space="preserve"> can be run all at once. If the box was broken down into smaller boxes requiring more points, the API would have to sleep to prevent the API from timing out.</w:t>
+        <w:t>, the area should be a combination of manageable and detailed, while the calculations should not be prohibitively expensive, hitting the Elevation API 441 times. This falls below Googles maximum number of requests per use, and can be run all at once. If the box was broken down into smaller boxes requiring more points, the API would have to sleep to prevent the API from timing out.</w:t>
       </w:r>
     </w:p>
     <w:p>
@@ -11420,15 +11328,7 @@
         <w:t>The OS library will be used to access API keys, as storing these in plain text would introduce security vulnerabilities.</w:t>
       </w:r>
       <w:r>
-        <w:t xml:space="preserve"> Storing the Google API key as an environment variable would be a more prudent way to do </w:t>
-      </w:r>
-      <w:proofErr w:type="gramStart"/>
-      <w:r>
-        <w:t>this, and</w:t>
-      </w:r>
-      <w:proofErr w:type="gramEnd"/>
-      <w:r>
-        <w:t xml:space="preserve"> is accessed like this: (API Key value removed for security.)</w:t>
+        <w:t xml:space="preserve"> Storing the Google API key as an environment variable would be a more prudent way to do this, and is accessed like this: (API Key value removed for security.)</w:t>
       </w:r>
       <w:r>
         <w:rPr>
@@ -13306,15 +13206,7 @@
     </w:p>
     <w:p>
       <w:r>
-        <w:t>‘</w:t>
-      </w:r>
-      <w:proofErr w:type="gramStart"/>
-      <w:r>
-        <w:t>python</w:t>
-      </w:r>
-      <w:proofErr w:type="gramEnd"/>
-      <w:r>
-        <w:t xml:space="preserve"> venv env’</w:t>
+        <w:t>‘python venv env’</w:t>
       </w:r>
       <w:r>
         <w:t>. This command creates the virtual environment folder, in this case, it is called ‘env’.</w:t>
@@ -13539,15 +13431,7 @@
       </w:r>
       <w:r>
         <w:lastRenderedPageBreak/>
-        <w:t xml:space="preserve">Latitude, Longitude and Elevation(X,Z,Y) coordinates that roughly correspond to a </w:t>
-      </w:r>
-      <w:proofErr w:type="gramStart"/>
-      <w:r>
-        <w:t>1 kilometre</w:t>
-      </w:r>
-      <w:proofErr w:type="gramEnd"/>
-      <w:r>
-        <w:t xml:space="preserve"> box around the mountain of Carrauntoohil.</w:t>
+        <w:t>Latitude, Longitude and Elevation(X,Z,Y) coordinates that roughly correspond to a 1 kilometre box around the mountain of Carrauntoohil.</w:t>
       </w:r>
     </w:p>
     <w:p>
@@ -13746,15 +13630,7 @@
         <w:keepNext/>
       </w:pPr>
       <w:r>
-        <w:t xml:space="preserve">First, the graph needs to be </w:t>
-      </w:r>
-      <w:proofErr w:type="gramStart"/>
-      <w:r>
-        <w:t>produced</w:t>
-      </w:r>
-      <w:proofErr w:type="gramEnd"/>
-      <w:r>
-        <w:t xml:space="preserve"> and the algorithms applied to that. Application of the Graph and path are done with the NetworkX library, while the SciPy KDTree is used for </w:t>
+        <w:t xml:space="preserve">First, the graph needs to be produced and the algorithms applied to that. Application of the Graph and path are done with the NetworkX library, while the SciPy KDTree is used for </w:t>
       </w:r>
       <w:r>
         <w:t xml:space="preserve">storing </w:t>
@@ -13869,7 +13745,7 @@
         <w:t xml:space="preserve"> using the Folium library, the map can be saved locally</w:t>
       </w:r>
       <w:r>
-        <w:t xml:space="preserve"> as an HTML file. When the file is viewed, a Javascript plugin displays the map. The Javascript library in question uses resources from the OpenStreetMap project.</w:t>
+        <w:t xml:space="preserve"> as a HTML file. When the file is viewed, a Javascript plugin displays the map. The Javascript library in question uses resources from the OpenStreetMap project.</w:t>
       </w:r>
       <w:r>
         <w:t xml:space="preserve"> The script uses Folium Map method to design a map and adds the necessary resources to it from there, using </w:t>
@@ -14034,15 +13910,7 @@
         <w:t>This sprint covered a lot of ground.</w:t>
       </w:r>
       <w:r>
-        <w:t xml:space="preserve"> It implemented pathfinding on a basic </w:t>
-      </w:r>
-      <w:proofErr w:type="gramStart"/>
-      <w:r>
-        <w:t>level, and</w:t>
-      </w:r>
-      <w:proofErr w:type="gramEnd"/>
-      <w:r>
-        <w:t xml:space="preserve"> covered some aspects of reusability for the project. If the aim is to have end users gather data on their own selected areas to find, there is a good starting point here.</w:t>
+        <w:t xml:space="preserve"> It implemented pathfinding on a basic level, and covered some aspects of reusability for the project. If the aim is to have end users gather data on their own selected areas to find, there is a good starting point here.</w:t>
       </w:r>
     </w:p>
     <w:p>
@@ -14053,12 +13921,10 @@
         <w:t xml:space="preserve">generate </w:t>
       </w:r>
       <w:proofErr w:type="spellStart"/>
-      <w:proofErr w:type="gramStart"/>
       <w:r>
         <w:t>it’s</w:t>
       </w:r>
       <w:proofErr w:type="spellEnd"/>
-      <w:proofErr w:type="gramEnd"/>
       <w:r>
         <w:t xml:space="preserve"> own paths based on that data.</w:t>
       </w:r>
@@ -15393,80 +15259,375 @@
     </w:p>
     <w:tbl>
       <w:tblPr>
-        <w:tblStyle w:val="TableGrid"/>
-        <w:tblW w:w="0" w:type="auto"/>
+        <w:tblW w:w="8638" w:type="dxa"/>
+        <w:tblBorders>
+          <w:top w:val="outset" w:sz="6" w:space="0" w:color="auto"/>
+          <w:left w:val="outset" w:sz="6" w:space="0" w:color="auto"/>
+          <w:bottom w:val="outset" w:sz="6" w:space="0" w:color="auto"/>
+          <w:right w:val="outset" w:sz="6" w:space="0" w:color="auto"/>
+        </w:tblBorders>
+        <w:tblCellMar>
+          <w:left w:w="0" w:type="dxa"/>
+          <w:right w:w="0" w:type="dxa"/>
+        </w:tblCellMar>
         <w:tblLook w:val="04A0" w:firstRow="1" w:lastRow="0" w:firstColumn="1" w:lastColumn="0" w:noHBand="0" w:noVBand="1"/>
       </w:tblPr>
       <w:tblGrid>
-        <w:gridCol w:w="2254"/>
-        <w:gridCol w:w="2254"/>
+        <w:gridCol w:w="1070"/>
+        <w:gridCol w:w="4689"/>
+        <w:gridCol w:w="2879"/>
       </w:tblGrid>
       <w:tr>
+        <w:trPr>
+          <w:trHeight w:val="648"/>
+        </w:trPr>
         <w:tc>
           <w:tcPr>
-            <w:tcW w:w="2254" w:type="dxa"/>
-            <w:shd w:val="clear" w:color="auto" w:fill="E59EDC" w:themeFill="accent5" w:themeFillTint="66"/>
+            <w:tcW w:w="1070" w:type="dxa"/>
+            <w:tcBorders>
+              <w:top w:val="single" w:sz="6" w:space="0" w:color="BFBFBF"/>
+              <w:left w:val="single" w:sz="6" w:space="0" w:color="BFBFBF"/>
+              <w:bottom w:val="single" w:sz="6" w:space="0" w:color="BFBFBF"/>
+              <w:right w:val="single" w:sz="6" w:space="0" w:color="BFBFBF"/>
+            </w:tcBorders>
+            <w:shd w:val="clear" w:color="auto" w:fill="auto"/>
+            <w:hideMark/>
           </w:tcPr>
           <w:p>
-            <w:r>
-              <w:t>Description</w:t>
+            <w:pPr>
+              <w:spacing w:after="0" w:line="240" w:lineRule="auto"/>
+              <w:jc w:val="center"/>
+              <w:textAlignment w:val="baseline"/>
+              <w:rPr>
+                <w:rFonts w:ascii="Times New Roman" w:eastAsia="Times New Roman" w:hAnsi="Times New Roman" w:cs="Times New Roman"/>
+                <w:kern w:val="0"/>
+                <w:sz w:val="24"/>
+                <w:szCs w:val="24"/>
+                <w:lang w:eastAsia="en-IE"/>
+                <w14:ligatures w14:val="none"/>
+              </w:rPr>
+            </w:pPr>
+            <w:r>
+              <w:rPr>
+                <w:rFonts w:ascii="Calibri" w:eastAsia="Times New Roman" w:hAnsi="Calibri" w:cs="Calibri"/>
+                <w:kern w:val="0"/>
+                <w:sz w:val="24"/>
+                <w:szCs w:val="24"/>
+                <w:lang w:val="en-US" w:eastAsia="en-IE"/>
+                <w14:ligatures w14:val="none"/>
+              </w:rPr>
+              <w:t>Task Number</w:t>
             </w:r>
           </w:p>
         </w:tc>
         <w:tc>
           <w:tcPr>
-            <w:tcW w:w="2254" w:type="dxa"/>
-            <w:shd w:val="clear" w:color="auto" w:fill="E59EDC" w:themeFill="accent5" w:themeFillTint="66"/>
+            <w:tcW w:w="4689" w:type="dxa"/>
+            <w:tcBorders>
+              <w:top w:val="single" w:sz="6" w:space="0" w:color="BFBFBF"/>
+              <w:left w:val="single" w:sz="6" w:space="0" w:color="BFBFBF"/>
+              <w:bottom w:val="single" w:sz="6" w:space="0" w:color="BFBFBF"/>
+              <w:right w:val="single" w:sz="6" w:space="0" w:color="BFBFBF"/>
+            </w:tcBorders>
+            <w:shd w:val="clear" w:color="auto" w:fill="auto"/>
+            <w:hideMark/>
           </w:tcPr>
           <w:p>
-            <w:r>
+            <w:pPr>
+              <w:spacing w:after="0" w:line="240" w:lineRule="auto"/>
+              <w:jc w:val="center"/>
+              <w:textAlignment w:val="baseline"/>
+              <w:rPr>
+                <w:rFonts w:ascii="Times New Roman" w:eastAsia="Times New Roman" w:hAnsi="Times New Roman" w:cs="Times New Roman"/>
+                <w:kern w:val="0"/>
+                <w:sz w:val="24"/>
+                <w:szCs w:val="24"/>
+                <w:lang w:eastAsia="en-IE"/>
+                <w14:ligatures w14:val="none"/>
+              </w:rPr>
+            </w:pPr>
+            <w:r>
+              <w:rPr>
+                <w:rFonts w:ascii="Calibri" w:eastAsia="Times New Roman" w:hAnsi="Calibri" w:cs="Calibri"/>
+                <w:kern w:val="0"/>
+                <w:sz w:val="24"/>
+                <w:szCs w:val="24"/>
+                <w:lang w:val="en-US" w:eastAsia="en-IE"/>
+                <w14:ligatures w14:val="none"/>
+              </w:rPr>
+              <w:t>Description</w:t>
+            </w:r>
+          </w:p>
+        </w:tc>
+        <w:tc>
+          <w:tcPr>
+            <w:tcW w:w="2879" w:type="dxa"/>
+            <w:tcBorders>
+              <w:top w:val="single" w:sz="6" w:space="0" w:color="BFBFBF"/>
+              <w:left w:val="single" w:sz="6" w:space="0" w:color="BFBFBF"/>
+              <w:bottom w:val="single" w:sz="6" w:space="0" w:color="BFBFBF"/>
+              <w:right w:val="single" w:sz="6" w:space="0" w:color="BFBFBF"/>
+            </w:tcBorders>
+            <w:shd w:val="clear" w:color="auto" w:fill="auto"/>
+            <w:hideMark/>
+          </w:tcPr>
+          <w:p>
+            <w:pPr>
+              <w:spacing w:after="0" w:line="240" w:lineRule="auto"/>
+              <w:jc w:val="center"/>
+              <w:textAlignment w:val="baseline"/>
+              <w:rPr>
+                <w:rFonts w:ascii="Times New Roman" w:eastAsia="Times New Roman" w:hAnsi="Times New Roman" w:cs="Times New Roman"/>
+                <w:kern w:val="0"/>
+                <w:sz w:val="24"/>
+                <w:szCs w:val="24"/>
+                <w:lang w:eastAsia="en-IE"/>
+                <w14:ligatures w14:val="none"/>
+              </w:rPr>
+            </w:pPr>
+            <w:r>
+              <w:rPr>
+                <w:rFonts w:ascii="Calibri" w:eastAsia="Times New Roman" w:hAnsi="Calibri" w:cs="Calibri"/>
+                <w:kern w:val="0"/>
+                <w:sz w:val="24"/>
+                <w:szCs w:val="24"/>
+                <w:lang w:val="en-US" w:eastAsia="en-IE"/>
+                <w14:ligatures w14:val="none"/>
+              </w:rPr>
               <w:t>Status</w:t>
             </w:r>
           </w:p>
         </w:tc>
       </w:tr>
       <w:tr>
+        <w:trPr>
+          <w:trHeight w:val="648"/>
+        </w:trPr>
         <w:tc>
           <w:tcPr>
-            <w:tcW w:w="2254" w:type="dxa"/>
+            <w:tcW w:w="1070" w:type="dxa"/>
+            <w:tcBorders>
+              <w:top w:val="single" w:sz="6" w:space="0" w:color="BFBFBF"/>
+              <w:left w:val="single" w:sz="6" w:space="0" w:color="BFBFBF"/>
+              <w:bottom w:val="single" w:sz="6" w:space="0" w:color="BFBFBF"/>
+              <w:right w:val="single" w:sz="6" w:space="0" w:color="BFBFBF"/>
+            </w:tcBorders>
+            <w:shd w:val="clear" w:color="auto" w:fill="FFFFFF" w:themeFill="background1"/>
+            <w:hideMark/>
           </w:tcPr>
           <w:p>
-            <w:r>
-              <w:t>Transfer GeoJSON to Path Data</w:t>
+            <w:pPr>
+              <w:spacing w:after="0" w:line="240" w:lineRule="auto"/>
+              <w:jc w:val="center"/>
+              <w:textAlignment w:val="baseline"/>
+              <w:rPr>
+                <w:rFonts w:ascii="Times New Roman" w:eastAsia="Times New Roman" w:hAnsi="Times New Roman" w:cs="Times New Roman"/>
+                <w:kern w:val="0"/>
+                <w:sz w:val="24"/>
+                <w:szCs w:val="24"/>
+                <w:lang w:eastAsia="en-IE"/>
+                <w14:ligatures w14:val="none"/>
+              </w:rPr>
+            </w:pPr>
+            <w:r>
+              <w:rPr>
+                <w:rFonts w:ascii="Calibri" w:eastAsia="Times New Roman" w:hAnsi="Calibri" w:cs="Calibri"/>
+                <w:kern w:val="0"/>
+                <w:sz w:val="24"/>
+                <w:szCs w:val="24"/>
+                <w:lang w:val="en-US" w:eastAsia="en-IE"/>
+                <w14:ligatures w14:val="none"/>
+              </w:rPr>
+              <w:t>1</w:t>
             </w:r>
           </w:p>
         </w:tc>
         <w:tc>
           <w:tcPr>
-            <w:tcW w:w="2254" w:type="dxa"/>
-            <w:shd w:val="clear" w:color="auto" w:fill="84E290" w:themeFill="accent3" w:themeFillTint="66"/>
+            <w:tcW w:w="4689" w:type="dxa"/>
+            <w:tcBorders>
+              <w:top w:val="single" w:sz="6" w:space="0" w:color="BFBFBF"/>
+              <w:left w:val="single" w:sz="6" w:space="0" w:color="BFBFBF"/>
+              <w:bottom w:val="single" w:sz="6" w:space="0" w:color="BFBFBF"/>
+              <w:right w:val="single" w:sz="6" w:space="0" w:color="BFBFBF"/>
+            </w:tcBorders>
+            <w:shd w:val="clear" w:color="auto" w:fill="FFFFFF" w:themeFill="background1"/>
+            <w:hideMark/>
           </w:tcPr>
           <w:p>
-            <w:r>
-              <w:t>Done</w:t>
+            <w:pPr>
+              <w:spacing w:after="0" w:line="240" w:lineRule="auto"/>
+              <w:jc w:val="center"/>
+              <w:textAlignment w:val="baseline"/>
+              <w:rPr>
+                <w:rFonts w:eastAsia="Times New Roman" w:cs="Times New Roman"/>
+                <w:kern w:val="0"/>
+                <w:sz w:val="24"/>
+                <w:szCs w:val="24"/>
+                <w:lang w:eastAsia="en-IE"/>
+                <w14:ligatures w14:val="none"/>
+              </w:rPr>
+            </w:pPr>
+            <w:r>
+              <w:rPr>
+                <w:rFonts w:eastAsia="Times New Roman" w:cs="Times New Roman"/>
+                <w:kern w:val="0"/>
+                <w:sz w:val="24"/>
+                <w:szCs w:val="24"/>
+                <w:lang w:eastAsia="en-IE"/>
+                <w14:ligatures w14:val="none"/>
+              </w:rPr>
+              <w:t>Transfer GeoJSON to Elevation Data</w:t>
+            </w:r>
+          </w:p>
+        </w:tc>
+        <w:tc>
+          <w:tcPr>
+            <w:tcW w:w="2879" w:type="dxa"/>
+            <w:tcBorders>
+              <w:top w:val="single" w:sz="6" w:space="0" w:color="BFBFBF"/>
+              <w:left w:val="single" w:sz="6" w:space="0" w:color="BFBFBF"/>
+              <w:bottom w:val="single" w:sz="6" w:space="0" w:color="BFBFBF"/>
+              <w:right w:val="single" w:sz="6" w:space="0" w:color="BFBFBF"/>
+            </w:tcBorders>
+            <w:shd w:val="clear" w:color="auto" w:fill="FFFFFF" w:themeFill="background1"/>
+            <w:hideMark/>
+          </w:tcPr>
+          <w:p>
+            <w:pPr>
+              <w:spacing w:after="0" w:line="240" w:lineRule="auto"/>
+              <w:jc w:val="center"/>
+              <w:textAlignment w:val="baseline"/>
+              <w:rPr>
+                <w:rFonts w:ascii="Times New Roman" w:eastAsia="Times New Roman" w:hAnsi="Times New Roman" w:cs="Times New Roman"/>
+                <w:kern w:val="0"/>
+                <w:sz w:val="24"/>
+                <w:szCs w:val="24"/>
+                <w:lang w:eastAsia="en-IE"/>
+                <w14:ligatures w14:val="none"/>
+              </w:rPr>
+            </w:pPr>
+            <w:r>
+              <w:rPr>
+                <w:rFonts w:cstheme="minorHAnsi"/>
+                <w:sz w:val="24"/>
+                <w:szCs w:val="24"/>
+              </w:rPr>
+              <w:t>Completed</w:t>
             </w:r>
           </w:p>
         </w:tc>
       </w:tr>
       <w:tr>
+        <w:trPr>
+          <w:trHeight w:val="648"/>
+        </w:trPr>
         <w:tc>
           <w:tcPr>
-            <w:tcW w:w="2254" w:type="dxa"/>
+            <w:tcW w:w="1070" w:type="dxa"/>
+            <w:tcBorders>
+              <w:top w:val="single" w:sz="6" w:space="0" w:color="BFBFBF"/>
+              <w:left w:val="single" w:sz="6" w:space="0" w:color="BFBFBF"/>
+              <w:bottom w:val="single" w:sz="6" w:space="0" w:color="BFBFBF"/>
+              <w:right w:val="single" w:sz="6" w:space="0" w:color="BFBFBF"/>
+            </w:tcBorders>
+            <w:shd w:val="clear" w:color="auto" w:fill="FFFFFF" w:themeFill="background1"/>
           </w:tcPr>
           <w:p>
-            <w:r>
-              <w:t>Supplement Dataset</w:t>
+            <w:pPr>
+              <w:spacing w:after="0" w:line="240" w:lineRule="auto"/>
+              <w:jc w:val="center"/>
+              <w:textAlignment w:val="baseline"/>
+              <w:rPr>
+                <w:rFonts w:ascii="Calibri" w:eastAsia="Times New Roman" w:hAnsi="Calibri" w:cs="Calibri"/>
+                <w:kern w:val="0"/>
+                <w:sz w:val="24"/>
+                <w:szCs w:val="24"/>
+                <w:lang w:val="en-US" w:eastAsia="en-IE"/>
+                <w14:ligatures w14:val="none"/>
+              </w:rPr>
+            </w:pPr>
+            <w:r>
+              <w:rPr>
+                <w:rFonts w:ascii="Calibri" w:eastAsia="Times New Roman" w:hAnsi="Calibri" w:cs="Calibri"/>
+                <w:kern w:val="0"/>
+                <w:sz w:val="24"/>
+                <w:szCs w:val="24"/>
+                <w:lang w:val="en-US" w:eastAsia="en-IE"/>
+                <w14:ligatures w14:val="none"/>
+              </w:rPr>
+              <w:t>2</w:t>
             </w:r>
           </w:p>
         </w:tc>
         <w:tc>
           <w:tcPr>
-            <w:tcW w:w="2254" w:type="dxa"/>
-            <w:shd w:val="clear" w:color="auto" w:fill="84E290" w:themeFill="accent3" w:themeFillTint="66"/>
+            <w:tcW w:w="4689" w:type="dxa"/>
+            <w:tcBorders>
+              <w:top w:val="single" w:sz="6" w:space="0" w:color="BFBFBF"/>
+              <w:left w:val="single" w:sz="6" w:space="0" w:color="BFBFBF"/>
+              <w:bottom w:val="single" w:sz="6" w:space="0" w:color="BFBFBF"/>
+              <w:right w:val="single" w:sz="6" w:space="0" w:color="BFBFBF"/>
+            </w:tcBorders>
+            <w:shd w:val="clear" w:color="auto" w:fill="FFFFFF" w:themeFill="background1"/>
           </w:tcPr>
           <w:p>
-            <w:r>
-              <w:t>Done</w:t>
+            <w:pPr>
+              <w:spacing w:after="0" w:line="240" w:lineRule="auto"/>
+              <w:jc w:val="center"/>
+              <w:textAlignment w:val="baseline"/>
+              <w:rPr>
+                <w:rStyle w:val="normaltextrun"/>
+                <w:rFonts w:ascii="Calibri" w:hAnsi="Calibri" w:cs="Calibri"/>
+                <w:shd w:val="clear" w:color="auto" w:fill="FFFFFF"/>
+                <w:lang w:val="en-US"/>
+              </w:rPr>
+            </w:pPr>
+            <w:r>
+              <w:rPr>
+                <w:rFonts w:eastAsia="Times New Roman" w:cs="Times New Roman"/>
+                <w:kern w:val="0"/>
+                <w:sz w:val="24"/>
+                <w:szCs w:val="24"/>
+                <w:lang w:eastAsia="en-IE"/>
+                <w14:ligatures w14:val="none"/>
+              </w:rPr>
+              <w:t>Add Path Values to Data Set</w:t>
+            </w:r>
+          </w:p>
+        </w:tc>
+        <w:tc>
+          <w:tcPr>
+            <w:tcW w:w="2879" w:type="dxa"/>
+            <w:tcBorders>
+              <w:top w:val="single" w:sz="6" w:space="0" w:color="BFBFBF"/>
+              <w:left w:val="single" w:sz="6" w:space="0" w:color="BFBFBF"/>
+              <w:bottom w:val="single" w:sz="6" w:space="0" w:color="BFBFBF"/>
+              <w:right w:val="single" w:sz="6" w:space="0" w:color="BFBFBF"/>
+            </w:tcBorders>
+            <w:shd w:val="clear" w:color="auto" w:fill="FFFFFF" w:themeFill="background1"/>
+          </w:tcPr>
+          <w:p>
+            <w:pPr>
+              <w:spacing w:after="0" w:line="240" w:lineRule="auto"/>
+              <w:jc w:val="center"/>
+              <w:textAlignment w:val="baseline"/>
+              <w:rPr>
+                <w:rFonts w:ascii="Calibri" w:eastAsia="Times New Roman" w:hAnsi="Calibri" w:cs="Calibri"/>
+                <w:kern w:val="0"/>
+                <w:sz w:val="24"/>
+                <w:szCs w:val="24"/>
+                <w:lang w:val="en-GB" w:eastAsia="en-IE"/>
+                <w14:ligatures w14:val="none"/>
+              </w:rPr>
+            </w:pPr>
+            <w:r>
+              <w:rPr>
+                <w:rFonts w:cstheme="minorHAnsi"/>
+                <w:sz w:val="24"/>
+                <w:szCs w:val="24"/>
+              </w:rPr>
+              <w:t>Completed</w:t>
             </w:r>
           </w:p>
         </w:tc>
@@ -15509,15 +15670,7 @@
         <w:t xml:space="preserve"> This led to the creation of a dataset for the paths being made in the Indian Ocean, near Madagascar.</w:t>
       </w:r>
       <w:r>
-        <w:t xml:space="preserve"> Here is what </w:t>
-      </w:r>
-      <w:proofErr w:type="gramStart"/>
-      <w:r>
-        <w:t>that coordinate looks</w:t>
-      </w:r>
-      <w:proofErr w:type="gramEnd"/>
-      <w:r>
-        <w:t xml:space="preserve"> like on Google Maps:</w:t>
+        <w:t xml:space="preserve"> Here is what that coordinate looks like on Google Maps:</w:t>
       </w:r>
       <w:r>
         <w:rPr>
@@ -15596,11 +15749,8 @@
     </w:p>
     <w:p>
       <w:r>
-        <w:t xml:space="preserve">This leads to problems with programmatic variables, as it means that no one approach will work for every area that might be considered to gather data on. The path data for something like </w:t>
-      </w:r>
-      <w:r>
         <w:lastRenderedPageBreak/>
-        <w:t>Mount Everest, for example, is going to look very different than it would here</w:t>
+        <w:t>This leads to problems with programmatic variables, as it means that no one approach will work for every area that might be considered to gather data on. The path data for something like Mount Everest, for example, is going to look very different than it would here</w:t>
       </w:r>
       <w:r>
         <w:t>. Producing a set regarding this area would have to be handled differently, as all the paths might not be returned with this approach.</w:t>
@@ -15758,13 +15908,23 @@
     </w:p>
     <w:p>
       <w:r>
-        <w:t xml:space="preserve">This sprint did not go to plan, as the parsing of GeoJSON data into a more usable format was fraught with issues. Deciding the best approach </w:t>
+        <w:t>This sprint did not</w:t>
+      </w:r>
+      <w:r>
+        <w:t xml:space="preserve"> quite</w:t>
+      </w:r>
+      <w:r>
+        <w:t xml:space="preserve"> go to plan, as the parsing of GeoJSON data into a more usable format was fraught with issues. Deciding the best approach </w:t>
       </w:r>
       <w:r>
         <w:t xml:space="preserve">for data formats here was a time sink that involved spending a lot of time on </w:t>
       </w:r>
       <w:r>
-        <w:t xml:space="preserve">gathering the wrong data, as it was wrongly assumed that the GeoJSON data would be in roughly the same format as the rest of the sets, as standard convention dictates that it should have been. Taking the wrong approach here led to this sprint taking longer than expected and could have been prevented with more </w:t>
+        <w:t xml:space="preserve">gathering the wrong data, as it was wrongly assumed that the GeoJSON data would be in roughly the same format as the rest of the sets, as standard convention dictates that it should have been. Taking the wrong approach here led to this sprint </w:t>
+      </w:r>
+      <w:r>
+        <w:lastRenderedPageBreak/>
+        <w:t xml:space="preserve">taking longer than expected and could have been prevented with more </w:t>
       </w:r>
       <w:r>
         <w:t>research, although this area is quite niche and may not have been uncovered even by experienced developers</w:t>
@@ -15783,271 +15943,6 @@
       <w:r>
         <w:lastRenderedPageBreak/>
         <w:t>6.4 Sprint 4 Timetable Overview</w:t>
-      </w:r>
-    </w:p>
-    <w:tbl>
-      <w:tblPr>
-        <w:tblStyle w:val="TableGrid"/>
-        <w:tblW w:w="0" w:type="auto"/>
-        <w:tblLook w:val="04A0" w:firstRow="1" w:lastRow="0" w:firstColumn="1" w:lastColumn="0" w:noHBand="0" w:noVBand="1"/>
-      </w:tblPr>
-      <w:tblGrid>
-        <w:gridCol w:w="2254"/>
-        <w:gridCol w:w="2254"/>
-      </w:tblGrid>
-      <w:tr>
-        <w:tc>
-          <w:tcPr>
-            <w:tcW w:w="2254" w:type="dxa"/>
-            <w:shd w:val="clear" w:color="auto" w:fill="E59EDC" w:themeFill="accent5" w:themeFillTint="66"/>
-          </w:tcPr>
-          <w:p>
-            <w:r>
-              <w:t>Description</w:t>
-            </w:r>
-          </w:p>
-        </w:tc>
-        <w:tc>
-          <w:tcPr>
-            <w:tcW w:w="2254" w:type="dxa"/>
-            <w:shd w:val="clear" w:color="auto" w:fill="E59EDC" w:themeFill="accent5" w:themeFillTint="66"/>
-          </w:tcPr>
-          <w:p>
-            <w:r>
-              <w:t>Status</w:t>
-            </w:r>
-          </w:p>
-        </w:tc>
-      </w:tr>
-      <w:tr>
-        <w:tc>
-          <w:tcPr>
-            <w:tcW w:w="2254" w:type="dxa"/>
-          </w:tcPr>
-          <w:p>
-            <w:r>
-              <w:t>Consolidate Data into One Graph</w:t>
-            </w:r>
-          </w:p>
-        </w:tc>
-        <w:tc>
-          <w:tcPr>
-            <w:tcW w:w="2254" w:type="dxa"/>
-            <w:shd w:val="clear" w:color="auto" w:fill="84E290" w:themeFill="accent3" w:themeFillTint="66"/>
-          </w:tcPr>
-          <w:p>
-            <w:r>
-              <w:t>Done</w:t>
-            </w:r>
-          </w:p>
-        </w:tc>
-      </w:tr>
-      <w:tr>
-        <w:tc>
-          <w:tcPr>
-            <w:tcW w:w="2254" w:type="dxa"/>
-          </w:tcPr>
-          <w:p>
-            <w:r>
-              <w:t>Gather Feature Data Set</w:t>
-            </w:r>
-          </w:p>
-        </w:tc>
-        <w:tc>
-          <w:tcPr>
-            <w:tcW w:w="2254" w:type="dxa"/>
-            <w:shd w:val="clear" w:color="auto" w:fill="84E290" w:themeFill="accent3" w:themeFillTint="66"/>
-          </w:tcPr>
-          <w:p/>
-        </w:tc>
-      </w:tr>
-      <w:tr>
-        <w:tc>
-          <w:tcPr>
-            <w:tcW w:w="2254" w:type="dxa"/>
-          </w:tcPr>
-          <w:p/>
-        </w:tc>
-        <w:tc>
-          <w:tcPr>
-            <w:tcW w:w="2254" w:type="dxa"/>
-            <w:shd w:val="clear" w:color="auto" w:fill="84E290" w:themeFill="accent3" w:themeFillTint="66"/>
-          </w:tcPr>
-          <w:p/>
-        </w:tc>
-      </w:tr>
-      <w:tr>
-        <w:tc>
-          <w:tcPr>
-            <w:tcW w:w="2254" w:type="dxa"/>
-          </w:tcPr>
-          <w:p/>
-        </w:tc>
-        <w:tc>
-          <w:tcPr>
-            <w:tcW w:w="2254" w:type="dxa"/>
-            <w:shd w:val="clear" w:color="auto" w:fill="84E290" w:themeFill="accent3" w:themeFillTint="66"/>
-          </w:tcPr>
-          <w:p/>
-        </w:tc>
-      </w:tr>
-    </w:tbl>
-    <w:p/>
-    <w:p>
-      <w:pPr>
-        <w:pStyle w:val="Heading3"/>
-      </w:pPr>
-      <w:r>
-        <w:t xml:space="preserve">6.4.1 </w:t>
-      </w:r>
-      <w:r>
-        <w:t>Consolidate Data into One Graph</w:t>
-      </w:r>
-    </w:p>
-    <w:p>
-      <w:r>
-        <w:t xml:space="preserve">The data gathered above could be refactored into a single Graph using the NetworkX and </w:t>
-      </w:r>
-      <w:proofErr w:type="spellStart"/>
-      <w:r>
-        <w:t>Sci</w:t>
-      </w:r>
-      <w:r>
-        <w:t>P</w:t>
-      </w:r>
-      <w:r>
-        <w:t>y.</w:t>
-      </w:r>
-      <w:r>
-        <w:t>S</w:t>
-      </w:r>
-      <w:r>
-        <w:t>patial</w:t>
-      </w:r>
-      <w:proofErr w:type="spellEnd"/>
-      <w:r>
-        <w:t xml:space="preserve"> libraries.</w:t>
-      </w:r>
-      <w:r>
-        <w:t xml:space="preserve"> This would allow traversal between all nodes available in the Graph</w:t>
-      </w:r>
-      <w:r>
-        <w:t xml:space="preserve"> and allow for more mathematical calculations made between them.</w:t>
-      </w:r>
-    </w:p>
-    <w:p>
-      <w:pPr>
-        <w:pStyle w:val="Heading3"/>
-      </w:pPr>
-      <w:r>
-        <w:t xml:space="preserve">6.4.2 </w:t>
-      </w:r>
-      <w:r>
-        <w:t>Create a MatPlotLib Graphical Representation</w:t>
-      </w:r>
-    </w:p>
-    <w:p>
-      <w:r>
-        <w:t>The MatPlotLib library can be used here to visualise the data of both data sets. This can be done by using a surface plot, with the y-axis being used to represent the Elevation column, and x and z-axes are representing the latitudinal and longitudinal values.</w:t>
-      </w:r>
-    </w:p>
-    <w:p>
-      <w:r>
-        <w:t>Note that the trailing set of nodes are coming from outside the main plot, which is why they appear to be floating in mid-air. This is what is supposed to be output from the plot.</w:t>
-      </w:r>
-      <w:r>
-        <w:t xml:space="preserve"> Overall, this would appear to be correct as for this point in the project.</w:t>
-      </w:r>
-    </w:p>
-    <w:p>
-      <w:pPr>
-        <w:rPr>
-          <w:noProof/>
-        </w:rPr>
-      </w:pPr>
-      <w:r>
-        <w:lastRenderedPageBreak/>
-        <w:t>The finished plot can be viewed here:</w:t>
-      </w:r>
-      <w:r>
-        <w:rPr>
-          <w:noProof/>
-        </w:rPr>
-        <w:t xml:space="preserve"> </w:t>
-      </w:r>
-      <w:r>
-        <w:rPr>
-          <w:noProof/>
-        </w:rPr>
-        <w:drawing>
-          <wp:inline distT="0" distB="0" distL="0" distR="0" wp14:anchorId="1DB5B36A" wp14:editId="54C750E7">
-            <wp:extent cx="5731510" cy="4885055"/>
-            <wp:effectExtent l="0" t="0" r="2540" b="0"/>
-            <wp:docPr id="247024494" name="Picture 1" descr="A graph with a colorful graph&#10;&#10;AI-generated content may be incorrect."/>
-            <wp:cNvGraphicFramePr>
-              <a:graphicFrameLocks xmlns:a="http://schemas.openxmlformats.org/drawingml/2006/main" noChangeAspect="1"/>
-            </wp:cNvGraphicFramePr>
-            <a:graphic xmlns:a="http://schemas.openxmlformats.org/drawingml/2006/main">
-              <a:graphicData uri="http://schemas.openxmlformats.org/drawingml/2006/picture">
-                <pic:pic xmlns:pic="http://schemas.openxmlformats.org/drawingml/2006/picture">
-                  <pic:nvPicPr>
-                    <pic:cNvPr id="247024494" name="Picture 1" descr="A graph with a colorful graph&#10;&#10;AI-generated content may be incorrect."/>
-                    <pic:cNvPicPr/>
-                  </pic:nvPicPr>
-                  <pic:blipFill>
-                    <a:blip r:embed="rId39"/>
-                    <a:stretch>
-                      <a:fillRect/>
-                    </a:stretch>
-                  </pic:blipFill>
-                  <pic:spPr>
-                    <a:xfrm>
-                      <a:off x="0" y="0"/>
-                      <a:ext cx="5731510" cy="4885055"/>
-                    </a:xfrm>
-                    <a:prstGeom prst="rect">
-                      <a:avLst/>
-                    </a:prstGeom>
-                  </pic:spPr>
-                </pic:pic>
-              </a:graphicData>
-            </a:graphic>
-          </wp:inline>
-        </w:drawing>
-      </w:r>
-    </w:p>
-    <w:p>
-      <w:r>
-        <w:rPr>
-          <w:noProof/>
-        </w:rPr>
-        <w:t xml:space="preserve">This plot contains all the gathered path data from the script, with </w:t>
-      </w:r>
-      <w:r>
-        <w:rPr>
-          <w:noProof/>
-        </w:rPr>
-        <w:t>the elevations displayed and the paths interspersed within the same plot. This gives the area a more detailed feature set</w:t>
-      </w:r>
-      <w:r>
-        <w:rPr>
-          <w:noProof/>
-        </w:rPr>
-        <w:t>, and allows for easier traversal of the area.</w:t>
-      </w:r>
-    </w:p>
-    <w:p>
-      <w:r>
-        <w:br w:type="page"/>
-      </w:r>
-    </w:p>
-    <w:p>
-      <w:pPr>
-        <w:pStyle w:val="Heading2"/>
-      </w:pPr>
-      <w:r>
-        <w:lastRenderedPageBreak/>
-        <w:t>6.5 Sprint 5 Timetable Overview</w:t>
       </w:r>
     </w:p>
     <w:tbl>
@@ -16093,8 +15988,6 @@
               <w:textAlignment w:val="baseline"/>
               <w:rPr>
                 <w:rFonts w:ascii="Times New Roman" w:eastAsia="Times New Roman" w:hAnsi="Times New Roman" w:cs="Times New Roman"/>
-                <w:b/>
-                <w:bCs/>
                 <w:kern w:val="0"/>
                 <w:sz w:val="24"/>
                 <w:szCs w:val="24"/>
@@ -16105,8 +15998,6 @@
             <w:r>
               <w:rPr>
                 <w:rFonts w:ascii="Calibri" w:eastAsia="Times New Roman" w:hAnsi="Calibri" w:cs="Calibri"/>
-                <w:b/>
-                <w:bCs/>
                 <w:kern w:val="0"/>
                 <w:sz w:val="24"/>
                 <w:szCs w:val="24"/>
@@ -16132,11 +16023,10 @@
           <w:p>
             <w:pPr>
               <w:spacing w:after="0" w:line="240" w:lineRule="auto"/>
+              <w:jc w:val="center"/>
               <w:textAlignment w:val="baseline"/>
               <w:rPr>
                 <w:rFonts w:ascii="Times New Roman" w:eastAsia="Times New Roman" w:hAnsi="Times New Roman" w:cs="Times New Roman"/>
-                <w:b/>
-                <w:bCs/>
                 <w:kern w:val="0"/>
                 <w:sz w:val="24"/>
                 <w:szCs w:val="24"/>
@@ -16147,28 +16037,13 @@
             <w:r>
               <w:rPr>
                 <w:rFonts w:ascii="Calibri" w:eastAsia="Times New Roman" w:hAnsi="Calibri" w:cs="Calibri"/>
-                <w:b/>
-                <w:bCs/>
                 <w:kern w:val="0"/>
                 <w:sz w:val="24"/>
                 <w:szCs w:val="24"/>
                 <w:lang w:val="en-US" w:eastAsia="en-IE"/>
                 <w14:ligatures w14:val="none"/>
               </w:rPr>
-              <w:t>Details</w:t>
-            </w:r>
-            <w:r>
-              <w:rPr>
-                <w:rFonts w:ascii="Calibri" w:eastAsia="Times New Roman" w:hAnsi="Calibri" w:cs="Calibri"/>
-                <w:b/>
-                <w:bCs/>
-                <w:kern w:val="0"/>
-                <w:sz w:val="24"/>
-                <w:szCs w:val="24"/>
-                <w:lang w:eastAsia="en-IE"/>
-                <w14:ligatures w14:val="none"/>
-              </w:rPr>
-              <w:t> </w:t>
+              <w:t>Description</w:t>
             </w:r>
           </w:p>
         </w:tc>
@@ -16187,11 +16062,10 @@
           <w:p>
             <w:pPr>
               <w:spacing w:after="0" w:line="240" w:lineRule="auto"/>
+              <w:jc w:val="center"/>
               <w:textAlignment w:val="baseline"/>
               <w:rPr>
                 <w:rFonts w:ascii="Times New Roman" w:eastAsia="Times New Roman" w:hAnsi="Times New Roman" w:cs="Times New Roman"/>
-                <w:b/>
-                <w:bCs/>
                 <w:kern w:val="0"/>
                 <w:sz w:val="24"/>
                 <w:szCs w:val="24"/>
@@ -16202,8 +16076,6 @@
             <w:r>
               <w:rPr>
                 <w:rFonts w:ascii="Calibri" w:eastAsia="Times New Roman" w:hAnsi="Calibri" w:cs="Calibri"/>
-                <w:b/>
-                <w:bCs/>
                 <w:kern w:val="0"/>
                 <w:sz w:val="24"/>
                 <w:szCs w:val="24"/>
@@ -16211,19 +16083,6 @@
                 <w14:ligatures w14:val="none"/>
               </w:rPr>
               <w:t>Status</w:t>
-            </w:r>
-            <w:r>
-              <w:rPr>
-                <w:rFonts w:ascii="Calibri" w:eastAsia="Times New Roman" w:hAnsi="Calibri" w:cs="Calibri"/>
-                <w:b/>
-                <w:bCs/>
-                <w:kern w:val="0"/>
-                <w:sz w:val="24"/>
-                <w:szCs w:val="24"/>
-                <w:lang w:eastAsia="en-IE"/>
-                <w14:ligatures w14:val="none"/>
-              </w:rPr>
-              <w:t> </w:t>
             </w:r>
           </w:p>
         </w:tc>
@@ -16251,8 +16110,6 @@
               <w:textAlignment w:val="baseline"/>
               <w:rPr>
                 <w:rFonts w:ascii="Times New Roman" w:eastAsia="Times New Roman" w:hAnsi="Times New Roman" w:cs="Times New Roman"/>
-                <w:b/>
-                <w:bCs/>
                 <w:kern w:val="0"/>
                 <w:sz w:val="24"/>
                 <w:szCs w:val="24"/>
@@ -16263,8 +16120,6 @@
             <w:r>
               <w:rPr>
                 <w:rFonts w:ascii="Calibri" w:eastAsia="Times New Roman" w:hAnsi="Calibri" w:cs="Calibri"/>
-                <w:b/>
-                <w:bCs/>
                 <w:kern w:val="0"/>
                 <w:sz w:val="24"/>
                 <w:szCs w:val="24"/>
@@ -16310,7 +16165,7 @@
                 <w:lang w:eastAsia="en-IE"/>
                 <w14:ligatures w14:val="none"/>
               </w:rPr>
-              <w:t>Implement A* Algorithm</w:t>
+              <w:t>Consolidate Data into One Graph</w:t>
             </w:r>
           </w:p>
         </w:tc>
@@ -16340,6 +16195,14 @@
                 <w14:ligatures w14:val="none"/>
               </w:rPr>
             </w:pPr>
+            <w:r>
+              <w:rPr>
+                <w:rFonts w:cstheme="minorHAnsi"/>
+                <w:sz w:val="24"/>
+                <w:szCs w:val="24"/>
+              </w:rPr>
+              <w:t>Completed</w:t>
+            </w:r>
           </w:p>
         </w:tc>
       </w:tr>
@@ -16365,8 +16228,6 @@
               <w:textAlignment w:val="baseline"/>
               <w:rPr>
                 <w:rFonts w:ascii="Calibri" w:eastAsia="Times New Roman" w:hAnsi="Calibri" w:cs="Calibri"/>
-                <w:b/>
-                <w:bCs/>
                 <w:kern w:val="0"/>
                 <w:sz w:val="24"/>
                 <w:szCs w:val="24"/>
@@ -16377,8 +16238,6 @@
             <w:r>
               <w:rPr>
                 <w:rFonts w:ascii="Calibri" w:eastAsia="Times New Roman" w:hAnsi="Calibri" w:cs="Calibri"/>
-                <w:b/>
-                <w:bCs/>
                 <w:kern w:val="0"/>
                 <w:sz w:val="24"/>
                 <w:szCs w:val="24"/>
@@ -16421,7 +16280,7 @@
                 <w:lang w:eastAsia="en-IE"/>
                 <w14:ligatures w14:val="none"/>
               </w:rPr>
-              <w:t>Implement A* Algorithm</w:t>
+              <w:t>Create MatPlotLib Graphical Representation</w:t>
             </w:r>
           </w:p>
         </w:tc>
@@ -16450,6 +16309,14 @@
                 <w14:ligatures w14:val="none"/>
               </w:rPr>
             </w:pPr>
+            <w:r>
+              <w:rPr>
+                <w:rFonts w:cstheme="minorHAnsi"/>
+                <w:sz w:val="24"/>
+                <w:szCs w:val="24"/>
+              </w:rPr>
+              <w:t>Completed</w:t>
+            </w:r>
           </w:p>
         </w:tc>
       </w:tr>
@@ -16460,45 +16327,68 @@
         <w:pStyle w:val="Heading3"/>
       </w:pPr>
       <w:r>
-        <w:t>6.5.1 Implement A* Algorithm</w:t>
-      </w:r>
-    </w:p>
-    <w:p>
-      <w:r>
-        <w:t>The A* Algorithm is used here to gather a path between the start of a path on the boundary of the data set</w:t>
-      </w:r>
-      <w:r>
-        <w:t>, leading to the top of the mountain.</w:t>
-      </w:r>
-      <w:r>
-        <w:t xml:space="preserve"> The A* algorithm is implemented by the NetworkX library, and it finds the shortest path between the start and end point that it is given.</w:t>
-      </w:r>
-      <w:r>
-        <w:t xml:space="preserve"> It has an optional weighting </w:t>
-      </w:r>
-      <w:r>
-        <w:t>feature;</w:t>
-      </w:r>
-      <w:r>
-        <w:t xml:space="preserve"> this will allow it to assess the elevation between the start and end point.</w:t>
-      </w:r>
-      <w:r>
-        <w:t xml:space="preserve"> When implemented, the shortest path should have displayed on the map, although it did not. This indicates a problem in</w:t>
-      </w:r>
-      <w:r>
-        <w:t xml:space="preserve"> either the data set, or the algorithm implementation. Because this is a</w:t>
-      </w:r>
-      <w:r>
-        <w:t>n</w:t>
-      </w:r>
-      <w:r>
-        <w:t xml:space="preserve"> external library, the algorithm is unlikely to be the issue.</w:t>
-      </w:r>
-      <w:r>
-        <w:t xml:space="preserve"> A method here is provided to return the shortest path from the data set.</w:t>
-      </w:r>
-      <w:r>
-        <w:t xml:space="preserve"> The source in this case is in Cronins Yard, and the returned data from this path indicates an elevation of less than one meter.</w:t>
+        <w:t xml:space="preserve">6.4.1 </w:t>
+      </w:r>
+      <w:r>
+        <w:t>Consolidate Data into One Graph</w:t>
+      </w:r>
+    </w:p>
+    <w:p>
+      <w:r>
+        <w:t xml:space="preserve">The data gathered above could be refactored into a single Graph using the NetworkX and </w:t>
+      </w:r>
+      <w:proofErr w:type="spellStart"/>
+      <w:r>
+        <w:t>Sci</w:t>
+      </w:r>
+      <w:r>
+        <w:t>P</w:t>
+      </w:r>
+      <w:r>
+        <w:t>y.</w:t>
+      </w:r>
+      <w:r>
+        <w:t>S</w:t>
+      </w:r>
+      <w:r>
+        <w:t>patial</w:t>
+      </w:r>
+      <w:proofErr w:type="spellEnd"/>
+      <w:r>
+        <w:t xml:space="preserve"> libraries.</w:t>
+      </w:r>
+      <w:r>
+        <w:t xml:space="preserve"> This would allow traversal between all nodes available in the Graph</w:t>
+      </w:r>
+      <w:r>
+        <w:t xml:space="preserve"> and allow for more mathematical calculations made between them.</w:t>
+      </w:r>
+      <w:r>
+        <w:t xml:space="preserve"> The NetworkX library has functions available for offloading a Graph object into a file </w:t>
+      </w:r>
+      <w:r>
+        <w:t>for parsing as</w:t>
+      </w:r>
+      <w:r>
+        <w:t xml:space="preserve"> Extensible Markup Language</w:t>
+      </w:r>
+      <w:r>
+        <w:t xml:space="preserve"> </w:t>
+      </w:r>
+      <w:r>
+        <w:t>(</w:t>
+      </w:r>
+      <w:r>
+        <w:t>XML</w:t>
+      </w:r>
+      <w:r>
+        <w:t>)</w:t>
+      </w:r>
+      <w:r>
+        <w:t>.</w:t>
+      </w:r>
+      <w:r>
+        <w:t xml:space="preserve"> This means that any Graph can be created and destroyed as necessary, and provides hard storage for the Graph data.</w:t>
       </w:r>
     </w:p>
     <w:p>
@@ -16506,12 +16396,914 @@
         <w:pStyle w:val="Heading3"/>
       </w:pPr>
       <w:r>
-        <w:t>6.5.2 Investigate Cost Function</w:t>
-      </w:r>
-    </w:p>
-    <w:p>
-      <w:r>
-        <w:t xml:space="preserve">The NetworkX implementation of the A* algorithm has a weighting assigned to it as part of the library. This weighting allows users to modify the process by changing it. A </w:t>
+        <w:t xml:space="preserve">6.4.2 </w:t>
+      </w:r>
+      <w:r>
+        <w:t>Create a MatPlotLib Graphical Representation</w:t>
+      </w:r>
+    </w:p>
+    <w:p>
+      <w:r>
+        <w:t>The MatPlotLib library can be used here to visualise the data of both data sets. This can be done by using a surface plot, with the y-axis being used to represent the Elevation column, and x and z-axes are representing the latitudinal and longitudinal values.</w:t>
+      </w:r>
+    </w:p>
+    <w:p>
+      <w:r>
+        <w:t>Note that the trailing set of nodes are coming from outside the main plot, which is why they appear to be floating in mid-air. This is what is supposed to be output from the plot.</w:t>
+      </w:r>
+      <w:r>
+        <w:t xml:space="preserve"> Overall, this would appear to be correct as for this point in the project.</w:t>
+      </w:r>
+    </w:p>
+    <w:p>
+      <w:pPr>
+        <w:pStyle w:val="Heading3"/>
+      </w:pPr>
+      <w:r>
+        <w:t>6.4.3 Sprint Retrospective</w:t>
+      </w:r>
+    </w:p>
+    <w:p>
+      <w:r>
+        <w:t xml:space="preserve">This sprint allowed the progress made so far to be visualised and interpreted. The best form of testing is a visual test for a project like this. The aspect of </w:t>
+      </w:r>
+    </w:p>
+    <w:p>
+      <w:pPr>
+        <w:rPr>
+          <w:noProof/>
+        </w:rPr>
+      </w:pPr>
+      <w:r>
+        <w:lastRenderedPageBreak/>
+        <w:t>The finished plot can be viewed here:</w:t>
+      </w:r>
+      <w:r>
+        <w:rPr>
+          <w:noProof/>
+        </w:rPr>
+        <w:t xml:space="preserve"> </w:t>
+      </w:r>
+      <w:r>
+        <w:rPr>
+          <w:noProof/>
+        </w:rPr>
+        <w:drawing>
+          <wp:inline distT="0" distB="0" distL="0" distR="0" wp14:anchorId="1DB5B36A" wp14:editId="54C750E7">
+            <wp:extent cx="5731510" cy="4885055"/>
+            <wp:effectExtent l="0" t="0" r="2540" b="0"/>
+            <wp:docPr id="247024494" name="Picture 1" descr="A graph with a colorful graph&#10;&#10;AI-generated content may be incorrect."/>
+            <wp:cNvGraphicFramePr>
+              <a:graphicFrameLocks xmlns:a="http://schemas.openxmlformats.org/drawingml/2006/main" noChangeAspect="1"/>
+            </wp:cNvGraphicFramePr>
+            <a:graphic xmlns:a="http://schemas.openxmlformats.org/drawingml/2006/main">
+              <a:graphicData uri="http://schemas.openxmlformats.org/drawingml/2006/picture">
+                <pic:pic xmlns:pic="http://schemas.openxmlformats.org/drawingml/2006/picture">
+                  <pic:nvPicPr>
+                    <pic:cNvPr id="247024494" name="Picture 1" descr="A graph with a colorful graph&#10;&#10;AI-generated content may be incorrect."/>
+                    <pic:cNvPicPr/>
+                  </pic:nvPicPr>
+                  <pic:blipFill>
+                    <a:blip r:embed="rId39"/>
+                    <a:stretch>
+                      <a:fillRect/>
+                    </a:stretch>
+                  </pic:blipFill>
+                  <pic:spPr>
+                    <a:xfrm>
+                      <a:off x="0" y="0"/>
+                      <a:ext cx="5731510" cy="4885055"/>
+                    </a:xfrm>
+                    <a:prstGeom prst="rect">
+                      <a:avLst/>
+                    </a:prstGeom>
+                  </pic:spPr>
+                </pic:pic>
+              </a:graphicData>
+            </a:graphic>
+          </wp:inline>
+        </w:drawing>
+      </w:r>
+    </w:p>
+    <w:p>
+      <w:r>
+        <w:rPr>
+          <w:noProof/>
+        </w:rPr>
+        <w:t xml:space="preserve">This plot contains all the gathered path data from the script, with </w:t>
+      </w:r>
+      <w:r>
+        <w:rPr>
+          <w:noProof/>
+        </w:rPr>
+        <w:t>the elevations displayed and the paths interspersed within the same plot. This gives the area a more detailed feature set</w:t>
+      </w:r>
+      <w:r>
+        <w:rPr>
+          <w:noProof/>
+        </w:rPr>
+        <w:t>, and allows for easier traversal of the area.</w:t>
+      </w:r>
+    </w:p>
+    <w:p>
+      <w:r>
+        <w:br w:type="page"/>
+      </w:r>
+    </w:p>
+    <w:p>
+      <w:pPr>
+        <w:pStyle w:val="Heading2"/>
+      </w:pPr>
+      <w:r>
+        <w:lastRenderedPageBreak/>
+        <w:t>6.5 Sprint 5 Timetable Overview</w:t>
+      </w:r>
+    </w:p>
+    <w:tbl>
+      <w:tblPr>
+        <w:tblW w:w="8638" w:type="dxa"/>
+        <w:tblBorders>
+          <w:top w:val="outset" w:sz="6" w:space="0" w:color="auto"/>
+          <w:left w:val="outset" w:sz="6" w:space="0" w:color="auto"/>
+          <w:bottom w:val="outset" w:sz="6" w:space="0" w:color="auto"/>
+          <w:right w:val="outset" w:sz="6" w:space="0" w:color="auto"/>
+        </w:tblBorders>
+        <w:tblCellMar>
+          <w:left w:w="0" w:type="dxa"/>
+          <w:right w:w="0" w:type="dxa"/>
+        </w:tblCellMar>
+        <w:tblLook w:val="04A0" w:firstRow="1" w:lastRow="0" w:firstColumn="1" w:lastColumn="0" w:noHBand="0" w:noVBand="1"/>
+      </w:tblPr>
+      <w:tblGrid>
+        <w:gridCol w:w="1070"/>
+        <w:gridCol w:w="4689"/>
+        <w:gridCol w:w="2879"/>
+      </w:tblGrid>
+      <w:tr>
+        <w:trPr>
+          <w:trHeight w:val="648"/>
+        </w:trPr>
+        <w:tc>
+          <w:tcPr>
+            <w:tcW w:w="1070" w:type="dxa"/>
+            <w:tcBorders>
+              <w:top w:val="single" w:sz="6" w:space="0" w:color="BFBFBF"/>
+              <w:left w:val="single" w:sz="6" w:space="0" w:color="BFBFBF"/>
+              <w:bottom w:val="single" w:sz="6" w:space="0" w:color="BFBFBF"/>
+              <w:right w:val="single" w:sz="6" w:space="0" w:color="BFBFBF"/>
+            </w:tcBorders>
+            <w:shd w:val="clear" w:color="auto" w:fill="auto"/>
+            <w:hideMark/>
+          </w:tcPr>
+          <w:p>
+            <w:pPr>
+              <w:spacing w:after="0" w:line="240" w:lineRule="auto"/>
+              <w:jc w:val="center"/>
+              <w:textAlignment w:val="baseline"/>
+              <w:rPr>
+                <w:rFonts w:ascii="Times New Roman" w:eastAsia="Times New Roman" w:hAnsi="Times New Roman" w:cs="Times New Roman"/>
+                <w:kern w:val="0"/>
+                <w:sz w:val="24"/>
+                <w:szCs w:val="24"/>
+                <w:lang w:eastAsia="en-IE"/>
+                <w14:ligatures w14:val="none"/>
+              </w:rPr>
+            </w:pPr>
+            <w:r>
+              <w:rPr>
+                <w:rFonts w:ascii="Calibri" w:eastAsia="Times New Roman" w:hAnsi="Calibri" w:cs="Calibri"/>
+                <w:kern w:val="0"/>
+                <w:sz w:val="24"/>
+                <w:szCs w:val="24"/>
+                <w:lang w:val="en-US" w:eastAsia="en-IE"/>
+                <w14:ligatures w14:val="none"/>
+              </w:rPr>
+              <w:t>Task Number</w:t>
+            </w:r>
+          </w:p>
+        </w:tc>
+        <w:tc>
+          <w:tcPr>
+            <w:tcW w:w="4689" w:type="dxa"/>
+            <w:tcBorders>
+              <w:top w:val="single" w:sz="6" w:space="0" w:color="BFBFBF"/>
+              <w:left w:val="single" w:sz="6" w:space="0" w:color="BFBFBF"/>
+              <w:bottom w:val="single" w:sz="6" w:space="0" w:color="BFBFBF"/>
+              <w:right w:val="single" w:sz="6" w:space="0" w:color="BFBFBF"/>
+            </w:tcBorders>
+            <w:shd w:val="clear" w:color="auto" w:fill="auto"/>
+            <w:hideMark/>
+          </w:tcPr>
+          <w:p>
+            <w:pPr>
+              <w:spacing w:after="0" w:line="240" w:lineRule="auto"/>
+              <w:jc w:val="center"/>
+              <w:textAlignment w:val="baseline"/>
+              <w:rPr>
+                <w:rFonts w:ascii="Times New Roman" w:eastAsia="Times New Roman" w:hAnsi="Times New Roman" w:cs="Times New Roman"/>
+                <w:kern w:val="0"/>
+                <w:sz w:val="24"/>
+                <w:szCs w:val="24"/>
+                <w:lang w:eastAsia="en-IE"/>
+                <w14:ligatures w14:val="none"/>
+              </w:rPr>
+            </w:pPr>
+            <w:r>
+              <w:rPr>
+                <w:rFonts w:ascii="Calibri" w:eastAsia="Times New Roman" w:hAnsi="Calibri" w:cs="Calibri"/>
+                <w:kern w:val="0"/>
+                <w:sz w:val="24"/>
+                <w:szCs w:val="24"/>
+                <w:lang w:val="en-US" w:eastAsia="en-IE"/>
+                <w14:ligatures w14:val="none"/>
+              </w:rPr>
+              <w:t>Details</w:t>
+            </w:r>
+          </w:p>
+        </w:tc>
+        <w:tc>
+          <w:tcPr>
+            <w:tcW w:w="2879" w:type="dxa"/>
+            <w:tcBorders>
+              <w:top w:val="single" w:sz="6" w:space="0" w:color="BFBFBF"/>
+              <w:left w:val="single" w:sz="6" w:space="0" w:color="BFBFBF"/>
+              <w:bottom w:val="single" w:sz="6" w:space="0" w:color="BFBFBF"/>
+              <w:right w:val="single" w:sz="6" w:space="0" w:color="BFBFBF"/>
+            </w:tcBorders>
+            <w:shd w:val="clear" w:color="auto" w:fill="auto"/>
+            <w:hideMark/>
+          </w:tcPr>
+          <w:p>
+            <w:pPr>
+              <w:spacing w:after="0" w:line="240" w:lineRule="auto"/>
+              <w:jc w:val="center"/>
+              <w:textAlignment w:val="baseline"/>
+              <w:rPr>
+                <w:rFonts w:ascii="Times New Roman" w:eastAsia="Times New Roman" w:hAnsi="Times New Roman" w:cs="Times New Roman"/>
+                <w:kern w:val="0"/>
+                <w:sz w:val="24"/>
+                <w:szCs w:val="24"/>
+                <w:lang w:eastAsia="en-IE"/>
+                <w14:ligatures w14:val="none"/>
+              </w:rPr>
+            </w:pPr>
+            <w:r>
+              <w:rPr>
+                <w:rFonts w:ascii="Calibri" w:eastAsia="Times New Roman" w:hAnsi="Calibri" w:cs="Calibri"/>
+                <w:kern w:val="0"/>
+                <w:sz w:val="24"/>
+                <w:szCs w:val="24"/>
+                <w:lang w:val="en-US" w:eastAsia="en-IE"/>
+                <w14:ligatures w14:val="none"/>
+              </w:rPr>
+              <w:t>Status</w:t>
+            </w:r>
+          </w:p>
+        </w:tc>
+      </w:tr>
+      <w:tr>
+        <w:trPr>
+          <w:trHeight w:val="648"/>
+        </w:trPr>
+        <w:tc>
+          <w:tcPr>
+            <w:tcW w:w="1070" w:type="dxa"/>
+            <w:tcBorders>
+              <w:top w:val="single" w:sz="6" w:space="0" w:color="BFBFBF"/>
+              <w:left w:val="single" w:sz="6" w:space="0" w:color="BFBFBF"/>
+              <w:bottom w:val="single" w:sz="6" w:space="0" w:color="BFBFBF"/>
+              <w:right w:val="single" w:sz="6" w:space="0" w:color="BFBFBF"/>
+            </w:tcBorders>
+            <w:shd w:val="clear" w:color="auto" w:fill="FFFFFF" w:themeFill="background1"/>
+            <w:hideMark/>
+          </w:tcPr>
+          <w:p>
+            <w:pPr>
+              <w:spacing w:after="0" w:line="240" w:lineRule="auto"/>
+              <w:jc w:val="center"/>
+              <w:textAlignment w:val="baseline"/>
+              <w:rPr>
+                <w:rFonts w:ascii="Times New Roman" w:eastAsia="Times New Roman" w:hAnsi="Times New Roman" w:cs="Times New Roman"/>
+                <w:kern w:val="0"/>
+                <w:sz w:val="24"/>
+                <w:szCs w:val="24"/>
+                <w:lang w:eastAsia="en-IE"/>
+                <w14:ligatures w14:val="none"/>
+              </w:rPr>
+            </w:pPr>
+            <w:r>
+              <w:rPr>
+                <w:rFonts w:ascii="Calibri" w:eastAsia="Times New Roman" w:hAnsi="Calibri" w:cs="Calibri"/>
+                <w:kern w:val="0"/>
+                <w:sz w:val="24"/>
+                <w:szCs w:val="24"/>
+                <w:lang w:val="en-US" w:eastAsia="en-IE"/>
+                <w14:ligatures w14:val="none"/>
+              </w:rPr>
+              <w:t>1</w:t>
+            </w:r>
+          </w:p>
+        </w:tc>
+        <w:tc>
+          <w:tcPr>
+            <w:tcW w:w="4689" w:type="dxa"/>
+            <w:tcBorders>
+              <w:top w:val="single" w:sz="6" w:space="0" w:color="BFBFBF"/>
+              <w:left w:val="single" w:sz="6" w:space="0" w:color="BFBFBF"/>
+              <w:bottom w:val="single" w:sz="6" w:space="0" w:color="BFBFBF"/>
+              <w:right w:val="single" w:sz="6" w:space="0" w:color="BFBFBF"/>
+            </w:tcBorders>
+            <w:shd w:val="clear" w:color="auto" w:fill="FFFFFF" w:themeFill="background1"/>
+            <w:hideMark/>
+          </w:tcPr>
+          <w:p>
+            <w:pPr>
+              <w:spacing w:after="0" w:line="240" w:lineRule="auto"/>
+              <w:jc w:val="center"/>
+              <w:textAlignment w:val="baseline"/>
+              <w:rPr>
+                <w:rFonts w:eastAsia="Times New Roman" w:cs="Times New Roman"/>
+                <w:kern w:val="0"/>
+                <w:sz w:val="24"/>
+                <w:szCs w:val="24"/>
+                <w:lang w:eastAsia="en-IE"/>
+                <w14:ligatures w14:val="none"/>
+              </w:rPr>
+            </w:pPr>
+            <w:r>
+              <w:rPr>
+                <w:rFonts w:eastAsia="Times New Roman" w:cs="Times New Roman"/>
+                <w:kern w:val="0"/>
+                <w:sz w:val="24"/>
+                <w:szCs w:val="24"/>
+                <w:lang w:eastAsia="en-IE"/>
+                <w14:ligatures w14:val="none"/>
+              </w:rPr>
+              <w:t>Implement Custom Pathfinding</w:t>
+            </w:r>
+            <w:r>
+              <w:rPr>
+                <w:rFonts w:eastAsia="Times New Roman" w:cs="Times New Roman"/>
+                <w:kern w:val="0"/>
+                <w:sz w:val="24"/>
+                <w:szCs w:val="24"/>
+                <w:lang w:eastAsia="en-IE"/>
+                <w14:ligatures w14:val="none"/>
+              </w:rPr>
+              <w:t xml:space="preserve"> Algorithm</w:t>
+            </w:r>
+          </w:p>
+        </w:tc>
+        <w:tc>
+          <w:tcPr>
+            <w:tcW w:w="2879" w:type="dxa"/>
+            <w:tcBorders>
+              <w:top w:val="single" w:sz="6" w:space="0" w:color="BFBFBF"/>
+              <w:left w:val="single" w:sz="6" w:space="0" w:color="BFBFBF"/>
+              <w:bottom w:val="single" w:sz="6" w:space="0" w:color="BFBFBF"/>
+              <w:right w:val="single" w:sz="6" w:space="0" w:color="BFBFBF"/>
+            </w:tcBorders>
+            <w:shd w:val="clear" w:color="auto" w:fill="FFFFFF" w:themeFill="background1"/>
+            <w:hideMark/>
+          </w:tcPr>
+          <w:p>
+            <w:pPr>
+              <w:spacing w:after="0" w:line="240" w:lineRule="auto"/>
+              <w:jc w:val="center"/>
+              <w:textAlignment w:val="baseline"/>
+              <w:rPr>
+                <w:rFonts w:eastAsia="Times New Roman" w:cs="Times New Roman"/>
+                <w:kern w:val="0"/>
+                <w:sz w:val="24"/>
+                <w:szCs w:val="24"/>
+                <w:lang w:eastAsia="en-IE"/>
+                <w14:ligatures w14:val="none"/>
+              </w:rPr>
+            </w:pPr>
+            <w:r>
+              <w:rPr>
+                <w:rFonts w:eastAsia="Times New Roman" w:cs="Times New Roman"/>
+                <w:kern w:val="0"/>
+                <w:sz w:val="24"/>
+                <w:szCs w:val="24"/>
+                <w:lang w:eastAsia="en-IE"/>
+                <w14:ligatures w14:val="none"/>
+              </w:rPr>
+              <w:t>Done</w:t>
+            </w:r>
+          </w:p>
+        </w:tc>
+      </w:tr>
+      <w:tr>
+        <w:trPr>
+          <w:trHeight w:val="648"/>
+        </w:trPr>
+        <w:tc>
+          <w:tcPr>
+            <w:tcW w:w="1070" w:type="dxa"/>
+            <w:tcBorders>
+              <w:top w:val="single" w:sz="6" w:space="0" w:color="BFBFBF"/>
+              <w:left w:val="single" w:sz="6" w:space="0" w:color="BFBFBF"/>
+              <w:bottom w:val="single" w:sz="6" w:space="0" w:color="BFBFBF"/>
+              <w:right w:val="single" w:sz="6" w:space="0" w:color="BFBFBF"/>
+            </w:tcBorders>
+            <w:shd w:val="clear" w:color="auto" w:fill="FFFFFF" w:themeFill="background1"/>
+          </w:tcPr>
+          <w:p>
+            <w:pPr>
+              <w:spacing w:after="0" w:line="240" w:lineRule="auto"/>
+              <w:jc w:val="center"/>
+              <w:textAlignment w:val="baseline"/>
+              <w:rPr>
+                <w:rFonts w:ascii="Calibri" w:eastAsia="Times New Roman" w:hAnsi="Calibri" w:cs="Calibri"/>
+                <w:kern w:val="0"/>
+                <w:sz w:val="24"/>
+                <w:szCs w:val="24"/>
+                <w:lang w:val="en-US" w:eastAsia="en-IE"/>
+                <w14:ligatures w14:val="none"/>
+              </w:rPr>
+            </w:pPr>
+            <w:r>
+              <w:rPr>
+                <w:rFonts w:ascii="Calibri" w:eastAsia="Times New Roman" w:hAnsi="Calibri" w:cs="Calibri"/>
+                <w:kern w:val="0"/>
+                <w:sz w:val="24"/>
+                <w:szCs w:val="24"/>
+                <w:lang w:val="en-US" w:eastAsia="en-IE"/>
+                <w14:ligatures w14:val="none"/>
+              </w:rPr>
+              <w:t>2</w:t>
+            </w:r>
+          </w:p>
+        </w:tc>
+        <w:tc>
+          <w:tcPr>
+            <w:tcW w:w="4689" w:type="dxa"/>
+            <w:tcBorders>
+              <w:top w:val="single" w:sz="6" w:space="0" w:color="BFBFBF"/>
+              <w:left w:val="single" w:sz="6" w:space="0" w:color="BFBFBF"/>
+              <w:bottom w:val="single" w:sz="6" w:space="0" w:color="BFBFBF"/>
+              <w:right w:val="single" w:sz="6" w:space="0" w:color="BFBFBF"/>
+            </w:tcBorders>
+            <w:shd w:val="clear" w:color="auto" w:fill="FFFFFF" w:themeFill="background1"/>
+          </w:tcPr>
+          <w:p>
+            <w:pPr>
+              <w:spacing w:after="0" w:line="240" w:lineRule="auto"/>
+              <w:jc w:val="center"/>
+              <w:textAlignment w:val="baseline"/>
+              <w:rPr>
+                <w:rStyle w:val="normaltextrun"/>
+                <w:rFonts w:ascii="Calibri" w:hAnsi="Calibri" w:cs="Calibri"/>
+                <w:shd w:val="clear" w:color="auto" w:fill="FFFFFF"/>
+                <w:lang w:val="en-US"/>
+              </w:rPr>
+            </w:pPr>
+            <w:r>
+              <w:rPr>
+                <w:rFonts w:eastAsia="Times New Roman" w:cs="Times New Roman"/>
+                <w:kern w:val="0"/>
+                <w:sz w:val="24"/>
+                <w:szCs w:val="24"/>
+                <w:lang w:eastAsia="en-IE"/>
+                <w14:ligatures w14:val="none"/>
+              </w:rPr>
+              <w:t>Design a Cost Function</w:t>
+            </w:r>
+          </w:p>
+        </w:tc>
+        <w:tc>
+          <w:tcPr>
+            <w:tcW w:w="2879" w:type="dxa"/>
+            <w:tcBorders>
+              <w:top w:val="single" w:sz="6" w:space="0" w:color="BFBFBF"/>
+              <w:left w:val="single" w:sz="6" w:space="0" w:color="BFBFBF"/>
+              <w:bottom w:val="single" w:sz="6" w:space="0" w:color="BFBFBF"/>
+              <w:right w:val="single" w:sz="6" w:space="0" w:color="BFBFBF"/>
+            </w:tcBorders>
+            <w:shd w:val="clear" w:color="auto" w:fill="FFFFFF" w:themeFill="background1"/>
+          </w:tcPr>
+          <w:p>
+            <w:pPr>
+              <w:spacing w:after="0" w:line="240" w:lineRule="auto"/>
+              <w:jc w:val="center"/>
+              <w:textAlignment w:val="baseline"/>
+              <w:rPr>
+                <w:rFonts w:eastAsia="Times New Roman" w:cs="Calibri"/>
+                <w:kern w:val="0"/>
+                <w:sz w:val="24"/>
+                <w:szCs w:val="24"/>
+                <w:lang w:val="en-GB" w:eastAsia="en-IE"/>
+                <w14:ligatures w14:val="none"/>
+              </w:rPr>
+            </w:pPr>
+            <w:r>
+              <w:rPr>
+                <w:rFonts w:eastAsia="Times New Roman" w:cs="Calibri"/>
+                <w:kern w:val="0"/>
+                <w:sz w:val="24"/>
+                <w:szCs w:val="24"/>
+                <w:lang w:val="en-GB" w:eastAsia="en-IE"/>
+                <w14:ligatures w14:val="none"/>
+              </w:rPr>
+              <w:t>Done</w:t>
+            </w:r>
+          </w:p>
+        </w:tc>
+      </w:tr>
+    </w:tbl>
+    <w:p/>
+    <w:p>
+      <w:pPr>
+        <w:pStyle w:val="Heading3"/>
+      </w:pPr>
+      <w:r>
+        <w:t>6.5.2 Define a Cost Function</w:t>
+      </w:r>
+    </w:p>
+    <w:p>
+      <w:r>
+        <w:t>In this case, a sharp elevation should be penalised as the goal is to traverse the environment easily. In this case, the elevation difference is used to calculate the slope between source and destination, with a penalty of fifty percent for every ten percent slope. Here, the slope can be negative or positive.</w:t>
+      </w:r>
+    </w:p>
+    <w:p>
+      <w:r>
+        <w:t>The slope_percent variable is calculated by converting the distance to Kilometres and multiplying it by one-hundred. The power operator here allows the cost to exponentially increase in proportion to the increase in the slope.</w:t>
+      </w:r>
+    </w:p>
+    <w:p>
+      <w:r>
+        <w:t>A small downward slope here is considered beneficial, as a small decline is easier to traverse than an incline. As the value of decline increases, so does the penalty. The steep_factor variable is a normalised variable that can range in value between zero and one. When a lower value is received in this variable, the output will be a value relating to the percentage of the slope.</w:t>
+      </w:r>
+    </w:p>
+    <w:tbl>
+      <w:tblPr>
+        <w:tblStyle w:val="TableGrid"/>
+        <w:tblW w:w="0" w:type="auto"/>
+        <w:tblLook w:val="04A0" w:firstRow="1" w:lastRow="0" w:firstColumn="1" w:lastColumn="0" w:noHBand="0" w:noVBand="1"/>
+      </w:tblPr>
+      <w:tblGrid>
+        <w:gridCol w:w="2147"/>
+        <w:gridCol w:w="2313"/>
+        <w:gridCol w:w="2409"/>
+      </w:tblGrid>
+      <w:tr>
+        <w:tc>
+          <w:tcPr>
+            <w:tcW w:w="2147" w:type="dxa"/>
+          </w:tcPr>
+          <w:p>
+            <w:r>
+              <w:t>steep_factor value</w:t>
+            </w:r>
+          </w:p>
+        </w:tc>
+        <w:tc>
+          <w:tcPr>
+            <w:tcW w:w="2313" w:type="dxa"/>
+          </w:tcPr>
+          <w:p>
+            <w:r>
+              <w:t>Slope</w:t>
+            </w:r>
+          </w:p>
+        </w:tc>
+        <w:tc>
+          <w:tcPr>
+            <w:tcW w:w="2409" w:type="dxa"/>
+          </w:tcPr>
+          <w:p>
+            <w:r>
+              <w:t>Difficulty</w:t>
+            </w:r>
+          </w:p>
+        </w:tc>
+      </w:tr>
+      <w:tr>
+        <w:tc>
+          <w:tcPr>
+            <w:tcW w:w="2147" w:type="dxa"/>
+          </w:tcPr>
+          <w:p>
+            <w:r>
+              <w:t>-0.05</w:t>
+            </w:r>
+          </w:p>
+        </w:tc>
+        <w:tc>
+          <w:tcPr>
+            <w:tcW w:w="2313" w:type="dxa"/>
+          </w:tcPr>
+          <w:p>
+            <w:r>
+              <w:t>-5%</w:t>
+            </w:r>
+          </w:p>
+        </w:tc>
+        <w:tc>
+          <w:tcPr>
+            <w:tcW w:w="2409" w:type="dxa"/>
+          </w:tcPr>
+          <w:p>
+            <w:r>
+              <w:t>13% Easier</w:t>
+            </w:r>
+          </w:p>
+        </w:tc>
+      </w:tr>
+      <w:tr>
+        <w:tc>
+          <w:tcPr>
+            <w:tcW w:w="2147" w:type="dxa"/>
+          </w:tcPr>
+          <w:p>
+            <w:r>
+              <w:t>-0.1</w:t>
+            </w:r>
+          </w:p>
+        </w:tc>
+        <w:tc>
+          <w:tcPr>
+            <w:tcW w:w="2313" w:type="dxa"/>
+          </w:tcPr>
+          <w:p>
+            <w:r>
+              <w:t>-10%</w:t>
+            </w:r>
+          </w:p>
+        </w:tc>
+        <w:tc>
+          <w:tcPr>
+            <w:tcW w:w="2409" w:type="dxa"/>
+          </w:tcPr>
+          <w:p>
+            <w:r>
+              <w:t>3% Easier</w:t>
+            </w:r>
+          </w:p>
+        </w:tc>
+      </w:tr>
+      <w:tr>
+        <w:tc>
+          <w:tcPr>
+            <w:tcW w:w="2147" w:type="dxa"/>
+          </w:tcPr>
+          <w:p>
+            <w:r>
+              <w:t>-0.2</w:t>
+            </w:r>
+          </w:p>
+        </w:tc>
+        <w:tc>
+          <w:tcPr>
+            <w:tcW w:w="2313" w:type="dxa"/>
+          </w:tcPr>
+          <w:p>
+            <w:r>
+              <w:t>-20%</w:t>
+            </w:r>
+          </w:p>
+        </w:tc>
+        <w:tc>
+          <w:tcPr>
+            <w:tcW w:w="2409" w:type="dxa"/>
+          </w:tcPr>
+          <w:p>
+            <w:r>
+              <w:t>23% Harder</w:t>
+            </w:r>
+          </w:p>
+        </w:tc>
+      </w:tr>
+      <w:tr>
+        <w:tc>
+          <w:tcPr>
+            <w:tcW w:w="2147" w:type="dxa"/>
+          </w:tcPr>
+          <w:p>
+            <w:r>
+              <w:t>-0.3</w:t>
+            </w:r>
+          </w:p>
+        </w:tc>
+        <w:tc>
+          <w:tcPr>
+            <w:tcW w:w="2313" w:type="dxa"/>
+          </w:tcPr>
+          <w:p>
+            <w:r>
+              <w:t>-30%</w:t>
+            </w:r>
+          </w:p>
+        </w:tc>
+        <w:tc>
+          <w:tcPr>
+            <w:tcW w:w="2409" w:type="dxa"/>
+          </w:tcPr>
+          <w:p>
+            <w:r>
+              <w:t>50% Harder</w:t>
+            </w:r>
+          </w:p>
+        </w:tc>
+      </w:tr>
+    </w:tbl>
+    <w:p>
+      <w:pPr>
+        <w:rPr>
+          <w:noProof/>
+        </w:rPr>
+      </w:pPr>
+      <w:r>
+        <w:t>Here is the completed cost function:</w:t>
+      </w:r>
+      <w:r>
+        <w:rPr>
+          <w:noProof/>
+        </w:rPr>
+        <w:t xml:space="preserve"> </w:t>
+      </w:r>
+      <w:r>
+        <w:drawing>
+          <wp:inline distT="0" distB="0" distL="0" distR="0" wp14:anchorId="2052DB59" wp14:editId="7EFBB296">
+            <wp:extent cx="5731510" cy="1947545"/>
+            <wp:effectExtent l="0" t="0" r="2540" b="0"/>
+            <wp:docPr id="1156788610" name="Picture 1" descr="A computer screen shot of a code&#10;&#10;AI-generated content may be incorrect."/>
+            <wp:cNvGraphicFramePr>
+              <a:graphicFrameLocks xmlns:a="http://schemas.openxmlformats.org/drawingml/2006/main" noChangeAspect="1"/>
+            </wp:cNvGraphicFramePr>
+            <a:graphic xmlns:a="http://schemas.openxmlformats.org/drawingml/2006/main">
+              <a:graphicData uri="http://schemas.openxmlformats.org/drawingml/2006/picture">
+                <pic:pic xmlns:pic="http://schemas.openxmlformats.org/drawingml/2006/picture">
+                  <pic:nvPicPr>
+                    <pic:cNvPr id="1156788610" name="Picture 1" descr="A computer screen shot of a code&#10;&#10;AI-generated content may be incorrect."/>
+                    <pic:cNvPicPr/>
+                  </pic:nvPicPr>
+                  <pic:blipFill>
+                    <a:blip r:embed="rId40"/>
+                    <a:stretch>
+                      <a:fillRect/>
+                    </a:stretch>
+                  </pic:blipFill>
+                  <pic:spPr>
+                    <a:xfrm>
+                      <a:off x="0" y="0"/>
+                      <a:ext cx="5731510" cy="1947545"/>
+                    </a:xfrm>
+                    <a:prstGeom prst="rect">
+                      <a:avLst/>
+                    </a:prstGeom>
+                  </pic:spPr>
+                </pic:pic>
+              </a:graphicData>
+            </a:graphic>
+          </wp:inline>
+        </w:drawing>
+      </w:r>
+    </w:p>
+    <w:p>
+      <w:pPr>
+        <w:pStyle w:val="Heading3"/>
+      </w:pPr>
+      <w:r>
+        <w:t>6.5.1 Implement</w:t>
+      </w:r>
+      <w:r>
+        <w:t xml:space="preserve"> Custom</w:t>
+      </w:r>
+      <w:r>
+        <w:t xml:space="preserve"> </w:t>
+      </w:r>
+      <w:r>
+        <w:t>Pathfinding</w:t>
+      </w:r>
+      <w:r>
+        <w:t xml:space="preserve"> Algorithm</w:t>
+      </w:r>
+    </w:p>
+    <w:p>
+      <w:r>
+        <w:t xml:space="preserve">This step involves the dissection of the A* algorithm and implementing a custom version of it that penalises major changes in elevation. This is going to be based on the NetworkX implementation of the algorithm </w:t>
+      </w:r>
+      <w:sdt>
+        <w:sdtPr>
+          <w:id w:val="1657641620"/>
+          <w:citation/>
+        </w:sdtPr>
+        <w:sdtContent>
+          <w:r>
+            <w:fldChar w:fldCharType="begin"/>
+          </w:r>
+          <w:r>
+            <w:instrText xml:space="preserve"> CITATION Net24 \l 6153 </w:instrText>
+          </w:r>
+          <w:r>
+            <w:fldChar w:fldCharType="separate"/>
+          </w:r>
+          <w:r>
+            <w:rPr>
+              <w:noProof/>
+            </w:rPr>
+            <w:t>(NetworkX, 2024)</w:t>
+          </w:r>
+          <w:r>
+            <w:fldChar w:fldCharType="end"/>
+          </w:r>
+        </w:sdtContent>
+      </w:sdt>
+      <w:r>
+        <w:t>.</w:t>
+      </w:r>
+      <w:r>
+        <w:t xml:space="preserve"> This means that it will need to mimic some of the behaviours of the original, with added functionality allowing for assessing the elevation of the nodes within the Graph. The first step here is to define the method and its parameters. It will </w:t>
+      </w:r>
+      <w:r>
+        <w:lastRenderedPageBreak/>
+        <w:t>need to take in a NetworkX Graph, a source and destination, and a weighting for the elevation.</w:t>
+      </w:r>
+      <w:r>
+        <w:t xml:space="preserve"> If successful, it should return a series of points that ends at the destination point.</w:t>
+      </w:r>
+    </w:p>
+    <w:p>
+      <w:r>
+        <w:t>The heuristic parameter in the original library corresponds to the haversine distance between two points. There is already a library for returning this value, in the form of the Haversine library</w:t>
+      </w:r>
+      <w:sdt>
+        <w:sdtPr>
+          <w:id w:val="-1058312629"/>
+          <w:citation/>
+        </w:sdtPr>
+        <w:sdtContent>
+          <w:r>
+            <w:fldChar w:fldCharType="begin"/>
+          </w:r>
+          <w:r>
+            <w:instrText xml:space="preserve"> CITATION PyP24 \l 6153 </w:instrText>
+          </w:r>
+          <w:r>
+            <w:fldChar w:fldCharType="separate"/>
+          </w:r>
+          <w:r>
+            <w:rPr>
+              <w:noProof/>
+            </w:rPr>
+            <w:t xml:space="preserve"> </w:t>
+          </w:r>
+          <w:r>
+            <w:rPr>
+              <w:noProof/>
+            </w:rPr>
+            <w:t>(PyPi, 2024)</w:t>
+          </w:r>
+          <w:r>
+            <w:fldChar w:fldCharType="end"/>
+          </w:r>
+        </w:sdtContent>
+      </w:sdt>
+      <w:r>
+        <w:t>. This function returns the Great-Circle distance between two points, and serves as the heuristic in this case.</w:t>
+      </w:r>
+      <w:r>
+        <w:t xml:space="preserve"> This is implemented in the form of importing the library and returning the distance between the source and destination.</w:t>
+      </w:r>
+    </w:p>
+    <w:p>
+      <w:r>
+        <w:t>Breaking down the method, the first thing that needs to be done is validating the input. This can be done with a simple check if the source node and destination node are in the Graph.</w:t>
+      </w:r>
+      <w:r>
+        <w:t xml:space="preserve"> If not, then return</w:t>
+      </w:r>
+      <w:r>
+        <w:t xml:space="preserve"> a ValueError message.</w:t>
+      </w:r>
+    </w:p>
+    <w:p>
+      <w:r>
+        <w:t xml:space="preserve">Two data are initialised here, a queue and a dictionary to store nodes for two purposes, storing the </w:t>
+      </w:r>
+    </w:p>
+    <w:p>
+      <w:pPr>
+        <w:pStyle w:val="Heading3"/>
+        <w:rPr>
+          <w:noProof/>
+        </w:rPr>
+      </w:pPr>
+      <w:r>
+        <w:rPr>
+          <w:noProof/>
+        </w:rPr>
+        <w:t>6.5.3 Sprint Retrospective</w:t>
+      </w:r>
+    </w:p>
+    <w:p>
+      <w:r>
+        <w:rPr>
+          <w:noProof/>
+        </w:rPr>
+        <w:t>This sprint has successfully implemented an algorithm that mimics the usage of the A* algorithm with a cost function. The resulting array of nodes has an increased number of nodes over the standard library implementation.</w:t>
       </w:r>
       <w:r>
         <w:br w:type="page"/>
@@ -16545,15 +17337,7 @@
     </w:p>
     <w:p>
       <w:r>
-        <w:t xml:space="preserve">In future implementations of the project, better technology could </w:t>
-      </w:r>
-      <w:proofErr w:type="gramStart"/>
-      <w:r>
-        <w:t>definitely be</w:t>
-      </w:r>
-      <w:proofErr w:type="gramEnd"/>
-      <w:r>
-        <w:t xml:space="preserve"> leveraged to gather a better data set.</w:t>
+        <w:t>In future implementations of the project, better technology could definitely be leveraged to gather a better data set.</w:t>
       </w:r>
       <w:r>
         <w:t xml:space="preserve"> There exist programs such as QGIS and ArcGIS that could provide better forms of map for the information gathering proces</w:t>
@@ -16564,23 +17348,7 @@
     </w:p>
     <w:p>
       <w:r>
-        <w:t xml:space="preserve">Other types of data such as land cover and general precipitation maps could enhance the path finding </w:t>
-      </w:r>
-      <w:proofErr w:type="gramStart"/>
-      <w:r>
-        <w:t>process, and</w:t>
-      </w:r>
-      <w:proofErr w:type="gramEnd"/>
-      <w:r>
-        <w:t xml:space="preserve"> may be implemented in the future in a more live service environment that could give real-time data on the conditions surrounding the mountain. As these conditions often change, this real-time data could give users the necessary information as to whether the route they are choosing is appropriate for their application. Adverse weather may affect the </w:t>
-      </w:r>
-      <w:proofErr w:type="gramStart"/>
-      <w:r>
-        <w:t>users</w:t>
-      </w:r>
-      <w:proofErr w:type="gramEnd"/>
-      <w:r>
-        <w:t xml:space="preserve"> choice of route. But that would be more appropriate for a satellite navigation system, although maybe future iterations of this project may go in that direction.</w:t>
+        <w:t>Other types of data such as land cover and general precipitation maps could enhance the path finding process, and may be implemented in the future in a more live service environment that could give real-time data on the conditions surrounding the mountain. As these conditions often change, this real-time data could give users the necessary information as to whether the route they are choosing is appropriate for their application. Adverse weather may affect the users choice of route. But that would be more appropriate for a satellite navigation system, although maybe future iterations of this project may go in that direction.</w:t>
       </w:r>
     </w:p>
     <w:p>
@@ -16603,30 +17371,11 @@
       <w:r>
         <w:t>Accessing real-time data would also have a cost associated with it. This data would enhance the project, but the funding was limited, therefore accessing this data was unfeasible for this implementation.</w:t>
       </w:r>
-    </w:p>
-    <w:p>
-      <w:pPr>
-        <w:pStyle w:val="Heading2"/>
-      </w:pPr>
-      <w:r>
-        <w:t>Chapter 7.3 Scheduling</w:t>
-      </w:r>
-    </w:p>
-    <w:p>
-      <w:r>
-        <w:t>This project suffered heavily from scheduling issues, as can be seen by looking at the sprint timetables. The bulk of the work was done early in the project, and the later sprints are much sparse</w:t>
-      </w:r>
-      <w:r>
-        <w:t>r</w:t>
-      </w:r>
-      <w:r>
-        <w:t xml:space="preserve"> in comparison.</w:t>
-      </w:r>
-    </w:p>
-    <w:p>
-      <w:r>
-        <w:t>Later sprints implement the algorithm, but the real show here is the data gathering process.</w:t>
-      </w:r>
+      <w:r>
+        <w:t xml:space="preserve"> </w:t>
+      </w:r>
+    </w:p>
+    <w:p>
       <w:r>
         <w:br w:type="page"/>
       </w:r>
@@ -16690,32 +17439,16 @@
         <w:t>report has shown that it is indeed viable to gather data on a given area and transform it into a traversable path. Basic methods can be used with varying degrees of success, such as A* and shortest path algorithm.</w:t>
       </w:r>
       <w:r>
-        <w:t xml:space="preserve"> The data gathering process on display here should work in a variety of </w:t>
-      </w:r>
-      <w:proofErr w:type="gramStart"/>
-      <w:r>
-        <w:t>environments, and</w:t>
-      </w:r>
-      <w:proofErr w:type="gramEnd"/>
-      <w:r>
-        <w:t xml:space="preserve"> should be suited to any rough terrain where elevation is a concern. When applied to the mountain Carrauntoohil, it has produced paths that are roughly </w:t>
+        <w:t xml:space="preserve"> The data gathering process on display here should work in a variety of environments, and should be suited to any rough terrain where elevation is a concern. When applied to the mountain Carrauntoohil, it has produced paths that are roughly </w:t>
       </w:r>
       <w:r>
         <w:t>to</w:t>
       </w:r>
       <w:r>
-        <w:t xml:space="preserve"> the already existing </w:t>
-      </w:r>
-      <w:proofErr w:type="gramStart"/>
-      <w:r>
-        <w:t>paths,</w:t>
-      </w:r>
-      <w:r>
-        <w:t xml:space="preserve"> and</w:t>
-      </w:r>
-      <w:proofErr w:type="gramEnd"/>
-      <w:r>
-        <w:t xml:space="preserve"> can provide some valuable insight into the thought process that made the already existing paths reality.</w:t>
+        <w:t xml:space="preserve"> the already existing paths,</w:t>
+      </w:r>
+      <w:r>
+        <w:t xml:space="preserve"> and can provide some valuable insight into the thought process that made the already existing paths reality.</w:t>
       </w:r>
     </w:p>
     <w:p>
@@ -16767,15 +17500,7 @@
     </w:p>
     <w:p>
       <w:r>
-        <w:t xml:space="preserve">LiDar – LIght Detection </w:t>
-      </w:r>
-      <w:proofErr w:type="gramStart"/>
-      <w:r>
-        <w:t>And</w:t>
-      </w:r>
-      <w:proofErr w:type="gramEnd"/>
-      <w:r>
-        <w:t xml:space="preserve"> Ranging – Technique that uses lasers to gather distance</w:t>
+        <w:t>LiDar – LIght Detection And Ranging – Technique that uses lasers to gather distance</w:t>
       </w:r>
       <w:r>
         <w:t xml:space="preserve"> information.</w:t>
@@ -16783,15 +17508,7 @@
     </w:p>
     <w:p>
       <w:r>
-        <w:t xml:space="preserve">SAR – Search </w:t>
-      </w:r>
-      <w:proofErr w:type="gramStart"/>
-      <w:r>
-        <w:t>And</w:t>
-      </w:r>
-      <w:proofErr w:type="gramEnd"/>
-      <w:r>
-        <w:t xml:space="preserve"> Rescue</w:t>
+        <w:t>SAR – Search And Rescue</w:t>
       </w:r>
       <w:r>
         <w:t xml:space="preserve"> – Term describing search and rescue operations.</w:t>
@@ -16823,15 +17540,7 @@
     </w:p>
     <w:p>
       <w:r>
-        <w:t xml:space="preserve">Lidar – LIght Detection </w:t>
-      </w:r>
-      <w:proofErr w:type="gramStart"/>
-      <w:r>
-        <w:t>And</w:t>
-      </w:r>
-      <w:proofErr w:type="gramEnd"/>
-      <w:r>
-        <w:t xml:space="preserve"> Rangin</w:t>
+        <w:t>Lidar – LIght Detection And Rangin</w:t>
       </w:r>
       <w:r>
         <w:t>g – Laser technology used to gather distances.</w:t>
@@ -16879,6 +17588,14 @@
     <w:p>
       <w:r>
         <w:t>UAV – Unmanned Ariel Vehicle, otherwise known as a drone.</w:t>
+      </w:r>
+    </w:p>
+    <w:p>
+      <w:r>
+        <w:t>XML – Extensible Markup Language – XML is a document format that is designed to be readable by machines and humans.</w:t>
+      </w:r>
+      <w:r>
+        <w:t xml:space="preserve"> Similar to HTML, but does not use pre-defined tags.</w:t>
       </w:r>
     </w:p>
     <w:p>
@@ -16915,7 +17632,7 @@
       </w:r>
     </w:p>
     <w:p>
-      <w:hyperlink r:id="rId40" w:history="1">
+      <w:hyperlink r:id="rId41" w:history="1">
         <w:r>
           <w:rPr>
             <w:rStyle w:val="Hyperlink"/>
@@ -16930,7 +17647,7 @@
       </w:r>
     </w:p>
     <w:p>
-      <w:hyperlink r:id="rId41" w:history="1">
+      <w:hyperlink r:id="rId42" w:history="1">
         <w:r>
           <w:rPr>
             <w:rStyle w:val="Hyperlink"/>
@@ -18259,7 +18976,7 @@
       </w:sdtContent>
     </w:sdt>
     <w:sectPr>
-      <w:footerReference w:type="default" r:id="rId42"/>
+      <w:footerReference w:type="default" r:id="rId43"/>
       <w:pgSz w:w="11906" w:h="16838"/>
       <w:pgMar w:top="1440" w:right="1440" w:bottom="1440" w:left="1440" w:header="708" w:footer="708" w:gutter="0"/>
       <w:cols w:space="708"/>
@@ -19433,7 +20150,7 @@
   <w:style w:type="paragraph" w:default="1" w:styleId="Normal">
     <w:name w:val="Normal"/>
     <w:qFormat/>
-    <w:rsid w:val="00F15F25"/>
+    <w:rsid w:val="00D90DB3"/>
   </w:style>
   <w:style w:type="paragraph" w:styleId="Heading1">
     <w:name w:val="heading 1"/>
@@ -20508,7 +21225,7 @@
     <b:MonthAccessed>October</b:MonthAccessed>
     <b:DayAccessed>6</b:DayAccessed>
     <b:URL>https://www.researchgate.net/publication/376719056_Research_on_optimal_path_planning_technology_for_vehicle_positioning_and_navigation_system</b:URL>
-    <b:RefOrder>26</b:RefOrder>
+    <b:RefOrder>27</b:RefOrder>
   </b:Source>
   <b:Source>
     <b:Tag>Goo24</b:Tag>
@@ -21009,11 +21726,28 @@
     <b:URL>https://pypi.org/project/folium/</b:URL>
     <b:RefOrder>25</b:RefOrder>
   </b:Source>
+  <b:Source>
+    <b:Tag>Net24</b:Tag>
+    <b:SourceType>InternetSite</b:SourceType>
+    <b:Guid>{1F74994C-1B8D-4481-BB0E-8B8AC1FBE640}</b:Guid>
+    <b:Author>
+      <b:Author>
+        <b:Corporate>NetworkX</b:Corporate>
+      </b:Author>
+    </b:Author>
+    <b:Title>NetworkX Algorithm Shortest Path</b:Title>
+    <b:Year>2024</b:Year>
+    <b:YearAccessed>2025</b:YearAccessed>
+    <b:MonthAccessed>April</b:MonthAccessed>
+    <b:DayAccessed>25</b:DayAccessed>
+    <b:URL>https://networkx.org/documentation/stable/reference/algorithms/generated/networkx.algorithms.shortest_paths.astar.astar_path.html</b:URL>
+    <b:RefOrder>26</b:RefOrder>
+  </b:Source>
 </b:Sources>
 </file>
 
 <file path=customXml/itemProps1.xml><?xml version="1.0" encoding="utf-8"?>
-<ds:datastoreItem xmlns:ds="http://schemas.openxmlformats.org/officeDocument/2006/customXml" ds:itemID="{14A1F93C-7628-4D2A-86B2-2F0ADA54FDA5}">
+<ds:datastoreItem xmlns:ds="http://schemas.openxmlformats.org/officeDocument/2006/customXml" ds:itemID="{7798EF24-8B8D-4745-9103-6651AB647848}">
   <ds:schemaRefs>
     <ds:schemaRef ds:uri="http://schemas.openxmlformats.org/officeDocument/2006/bibliography"/>
   </ds:schemaRefs>

</xml_diff>

<commit_message>
Added Declaration of Originality, some finishing touches.
</commit_message>
<xml_diff>
--- a/Daniel_Jameson_T00158237_FYP.docx
+++ b/Daniel_Jameson_T00158237_FYP.docx
@@ -417,27 +417,7 @@
           <w:smallCaps/>
           <w:lang w:val="en-US"/>
         </w:rPr>
-        <w:t>Bachelor of Science (</w:t>
-      </w:r>
-      <w:proofErr w:type="spellStart"/>
-      <w:r>
-        <w:rPr>
-          <w:rStyle w:val="normaltextrun"/>
-          <w:rFonts w:asciiTheme="minorHAnsi" w:eastAsiaTheme="majorEastAsia" w:hAnsiTheme="minorHAnsi" w:cstheme="minorHAnsi"/>
-          <w:smallCaps/>
-          <w:lang w:val="en-US"/>
-        </w:rPr>
-        <w:t>Honours</w:t>
-      </w:r>
-      <w:proofErr w:type="spellEnd"/>
-      <w:r>
-        <w:rPr>
-          <w:rStyle w:val="normaltextrun"/>
-          <w:rFonts w:asciiTheme="minorHAnsi" w:eastAsiaTheme="majorEastAsia" w:hAnsiTheme="minorHAnsi" w:cstheme="minorHAnsi"/>
-          <w:smallCaps/>
-          <w:lang w:val="en-US"/>
-        </w:rPr>
-        <w:t>) in Computing with Software Development</w:t>
+        <w:t>Bachelor of Science (Honours) in Computing with Software Development</w:t>
       </w:r>
       <w:r>
         <w:rPr>
@@ -7410,7 +7390,6 @@
     <w:p>
       <w:pPr>
         <w:pStyle w:val="Heading3"/>
-        <w:ind w:firstLine="720"/>
       </w:pPr>
       <w:bookmarkStart w:id="12" w:name="_Toc184562941"/>
       <w:r>
@@ -8398,15 +8377,7 @@
         <w:t>.</w:t>
       </w:r>
       <w:r>
-        <w:t xml:space="preserve"> NumPy contains several advanced methods of working with arrays, </w:t>
-      </w:r>
-      <w:proofErr w:type="spellStart"/>
-      <w:r>
-        <w:t>fourier</w:t>
-      </w:r>
-      <w:proofErr w:type="spellEnd"/>
-      <w:r>
-        <w:t xml:space="preserve"> transformation and linear algebra.</w:t>
+        <w:t xml:space="preserve"> NumPy contains several advanced methods of working with arrays, fourier transformation and linear algebra.</w:t>
       </w:r>
     </w:p>
     <w:p>
@@ -9282,15 +9253,7 @@
     </w:p>
     <w:p>
       <w:r>
-        <w:t xml:space="preserve">When it comes to working with 3D spaces, Python has various libraries available to assist a user with that task. The data can be viewed using a plot from MatPlotLib. The data needs to be extracted from the CSV file from the previous step. This is accomplished using the Pandas library, as it has methods available for reading values from these files, in the form of a </w:t>
-      </w:r>
-      <w:proofErr w:type="spellStart"/>
-      <w:r>
-        <w:t>DataFrame</w:t>
-      </w:r>
-      <w:proofErr w:type="spellEnd"/>
-      <w:r>
-        <w:t>. The values for Latitude, Longitude and Elevation can then be determined and inserted into a suitable MatPlotLib figure for</w:t>
+        <w:t>When it comes to working with 3D spaces, Python has various libraries available to assist a user with that task. The data can be viewed using a plot from MatPlotLib. The data needs to be extracted from the CSV file from the previous step. This is accomplished using the Pandas library, as it has methods available for reading values from these files, in the form of a DataFrame. The values for Latitude, Longitude and Elevation can then be determined and inserted into a suitable MatPlotLib figure for</w:t>
       </w:r>
       <w:r>
         <w:t xml:space="preserve"> </w:t>
@@ -13918,15 +13881,7 @@
         <w:t xml:space="preserve">Going forward, the next sprints are going to have to make the program more reusable and allow for more direct actions from the user. Reusability will have to take more focus going forward, as gathering their own bounding boxes and points of interest would be too much of a barrier to entry for most people. The application has the potential to operate with only a single point being inserted by the user and from there, the application could </w:t>
       </w:r>
       <w:r>
-        <w:t xml:space="preserve">generate </w:t>
-      </w:r>
-      <w:proofErr w:type="spellStart"/>
-      <w:r>
-        <w:t>it’s</w:t>
-      </w:r>
-      <w:proofErr w:type="spellEnd"/>
-      <w:r>
-        <w:t xml:space="preserve"> own paths based on that data.</w:t>
+        <w:t>generate it’s own paths based on that data.</w:t>
       </w:r>
       <w:r>
         <w:br w:type="page"/>
@@ -15657,6 +15612,9 @@
       </w:r>
     </w:p>
     <w:p>
+      <w:pPr>
+        <w:keepNext/>
+      </w:pPr>
       <w:r>
         <w:t xml:space="preserve">The reason for this discrepancy is that Google takes coordinates in the “Latitude, Longitude” and </w:t>
       </w:r>
@@ -15720,6 +15678,25 @@
       </w:r>
     </w:p>
     <w:p>
+      <w:pPr>
+        <w:pStyle w:val="Caption"/>
+      </w:pPr>
+      <w:r>
+        <w:t xml:space="preserve">Figure </w:t>
+      </w:r>
+      <w:fldSimple w:instr=" SEQ Figure \* ARABIC ">
+        <w:r>
+          <w:rPr>
+            <w:noProof/>
+          </w:rPr>
+          <w:t>28</w:t>
+        </w:r>
+      </w:fldSimple>
+      <w:r>
+        <w:t>: Madagascar Coordinates</w:t>
+      </w:r>
+    </w:p>
+    <w:p>
       <w:r>
         <w:t xml:space="preserve">This step of the project ran into numerous problems, as extracting the path data from the GeoJSON file turned out to be more difficult than expected. The first problem associated with this is </w:t>
       </w:r>
@@ -15741,7 +15718,11 @@
         <w:t>roducing these paths from the OpenStreetMap data set only produces paths in the given area where it can reach the start and end of a path.</w:t>
       </w:r>
       <w:r>
-        <w:t xml:space="preserve"> What this means from a practical perspective is that you need to cover a much wider area that the bounding box described above, as it will not return all available paths within the 1 Kilometre radius, as they don’t start within the box.</w:t>
+        <w:t xml:space="preserve"> What this means from a practical perspective is that you need to cover a much wider area that the bounding box described above, as it will not return all available paths within the 1 Kilometre radius, as they </w:t>
+      </w:r>
+      <w:r>
+        <w:lastRenderedPageBreak/>
+        <w:t>don’t start within the box.</w:t>
       </w:r>
       <w:r>
         <w:t xml:space="preserve"> This was adjusted by increasing the distance of the check to 3,500 metres instead of 1 Kilometre.</w:t>
@@ -15749,7 +15730,6 @@
     </w:p>
     <w:p>
       <w:r>
-        <w:lastRenderedPageBreak/>
         <w:t>This leads to problems with programmatic variables, as it means that no one approach will work for every area that might be considered to gather data on. The path data for something like Mount Everest, for example, is going to look very different than it would here</w:t>
       </w:r>
       <w:r>
@@ -15758,9 +15738,7 @@
     </w:p>
     <w:p>
       <w:pPr>
-        <w:rPr>
-          <w:noProof/>
-        </w:rPr>
+        <w:keepNext/>
       </w:pPr>
       <w:r>
         <w:t>This problem was eventually solved using the GeoPandas library to parse the data. GeoPandas has methods for assessing the individual Geometry features returned into the file. It is assessed like so:</w:t>
@@ -15814,14 +15792,36 @@
     </w:p>
     <w:p>
       <w:pPr>
+        <w:pStyle w:val="Caption"/>
         <w:rPr>
           <w:noProof/>
         </w:rPr>
       </w:pPr>
       <w:r>
+        <w:t xml:space="preserve">Figure </w:t>
+      </w:r>
+      <w:fldSimple w:instr=" SEQ Figure \* ARABIC ">
+        <w:r>
+          <w:rPr>
+            <w:noProof/>
+          </w:rPr>
+          <w:t>29</w:t>
+        </w:r>
+      </w:fldSimple>
+      <w:r>
+        <w:t>: Extract Path Data</w:t>
+      </w:r>
+    </w:p>
+    <w:p>
+      <w:pPr>
         <w:rPr>
           <w:noProof/>
         </w:rPr>
+      </w:pPr>
+      <w:r>
+        <w:rPr>
+          <w:noProof/>
+        </w:rPr>
         <w:t>Using Shapely, GeoPandas can store various geometry features as attributes that can be more easily assessed by using simple loops.</w:t>
       </w:r>
     </w:p>
@@ -15917,14 +15917,14 @@
         <w:t xml:space="preserve"> go to plan, as the parsing of GeoJSON data into a more usable format was fraught with issues. Deciding the best approach </w:t>
       </w:r>
       <w:r>
-        <w:t xml:space="preserve">for data formats here was a time sink that involved spending a lot of time on </w:t>
-      </w:r>
-      <w:r>
-        <w:t xml:space="preserve">gathering the wrong data, as it was wrongly assumed that the GeoJSON data would be in roughly the same format as the rest of the sets, as standard convention dictates that it should have been. Taking the wrong approach here led to this sprint </w:t>
+        <w:t xml:space="preserve">for data formats here was a time sink that </w:t>
       </w:r>
       <w:r>
         <w:lastRenderedPageBreak/>
-        <w:t xml:space="preserve">taking longer than expected and could have been prevented with more </w:t>
+        <w:t xml:space="preserve">involved spending a lot of time on </w:t>
+      </w:r>
+      <w:r>
+        <w:t xml:space="preserve">gathering the wrong data, as it was wrongly assumed that the GeoJSON data would be in roughly the same format as the rest of the sets, as standard convention dictates that it should have been. Taking the wrong approach here led to this sprint taking longer than expected and could have been prevented with more </w:t>
       </w:r>
       <w:r>
         <w:t>research, although this area is quite niche and may not have been uncovered even by experienced developers</w:t>
@@ -16335,11 +16335,7 @@
     </w:p>
     <w:p>
       <w:r>
-        <w:t xml:space="preserve">The data gathered above could be refactored into a single Graph using the NetworkX and </w:t>
-      </w:r>
-      <w:proofErr w:type="spellStart"/>
-      <w:r>
-        <w:t>Sci</w:t>
+        <w:t>The data gathered above could be refactored into a single Graph using the NetworkX and Sci</w:t>
       </w:r>
       <w:r>
         <w:t>P</w:t>
@@ -16351,11 +16347,7 @@
         <w:t>S</w:t>
       </w:r>
       <w:r>
-        <w:t>patial</w:t>
-      </w:r>
-      <w:proofErr w:type="spellEnd"/>
-      <w:r>
-        <w:t xml:space="preserve"> libraries.</w:t>
+        <w:t>patial libraries.</w:t>
       </w:r>
       <w:r>
         <w:t xml:space="preserve"> This would allow traversal between all nodes available in the Graph</w:t>
@@ -16430,9 +16422,7 @@
     </w:p>
     <w:p>
       <w:pPr>
-        <w:rPr>
-          <w:noProof/>
-        </w:rPr>
+        <w:keepNext/>
       </w:pPr>
       <w:r>
         <w:lastRenderedPageBreak/>
@@ -16483,6 +16473,28 @@
             </a:graphic>
           </wp:inline>
         </w:drawing>
+      </w:r>
+    </w:p>
+    <w:p>
+      <w:pPr>
+        <w:pStyle w:val="Caption"/>
+        <w:rPr>
+          <w:noProof/>
+        </w:rPr>
+      </w:pPr>
+      <w:r>
+        <w:t xml:space="preserve">Figure </w:t>
+      </w:r>
+      <w:fldSimple w:instr=" SEQ Figure \* ARABIC ">
+        <w:r>
+          <w:rPr>
+            <w:noProof/>
+          </w:rPr>
+          <w:t>30</w:t>
+        </w:r>
+      </w:fldSimple>
+      <w:r>
+        <w:t>: View of Both Graphs</w:t>
       </w:r>
     </w:p>
     <w:p>
@@ -16739,18 +16751,7 @@
                 <w:lang w:eastAsia="en-IE"/>
                 <w14:ligatures w14:val="none"/>
               </w:rPr>
-              <w:t>Implement Custom Pathfinding</w:t>
-            </w:r>
-            <w:r>
-              <w:rPr>
-                <w:rFonts w:eastAsia="Times New Roman" w:cs="Times New Roman"/>
-                <w:kern w:val="0"/>
-                <w:sz w:val="24"/>
-                <w:szCs w:val="24"/>
-                <w:lang w:eastAsia="en-IE"/>
-                <w14:ligatures w14:val="none"/>
-              </w:rPr>
-              <w:t xml:space="preserve"> Algorithm</w:t>
+              <w:t>Design a Cost Function</w:t>
             </w:r>
           </w:p>
         </w:tc>
@@ -16868,7 +16869,29 @@
                 <w:lang w:eastAsia="en-IE"/>
                 <w14:ligatures w14:val="none"/>
               </w:rPr>
-              <w:t>Design a Cost Function</w:t>
+              <w:t>Implement Custom</w:t>
+            </w:r>
+            <w:r>
+              <w:rPr>
+                <w:rFonts w:eastAsia="Times New Roman" w:cs="Times New Roman"/>
+                <w:kern w:val="0"/>
+                <w:sz w:val="24"/>
+                <w:szCs w:val="24"/>
+                <w:lang w:eastAsia="en-IE"/>
+                <w14:ligatures w14:val="none"/>
+              </w:rPr>
+              <w:t xml:space="preserve"> Pathfinding</w:t>
+            </w:r>
+            <w:r>
+              <w:rPr>
+                <w:rFonts w:eastAsia="Times New Roman" w:cs="Times New Roman"/>
+                <w:kern w:val="0"/>
+                <w:sz w:val="24"/>
+                <w:szCs w:val="24"/>
+                <w:lang w:eastAsia="en-IE"/>
+                <w14:ligatures w14:val="none"/>
+              </w:rPr>
+              <w:t xml:space="preserve"> Algorithm</w:t>
             </w:r>
           </w:p>
         </w:tc>
@@ -16918,7 +16941,25 @@
         <w:pStyle w:val="Heading3"/>
       </w:pPr>
       <w:r>
-        <w:t>6.5.2 Define a Cost Function</w:t>
+        <w:t>6.5.</w:t>
+      </w:r>
+      <w:r>
+        <w:t>1</w:t>
+      </w:r>
+      <w:r>
+        <w:t xml:space="preserve"> De</w:t>
+      </w:r>
+      <w:r>
+        <w:t>s</w:t>
+      </w:r>
+      <w:r>
+        <w:t>i</w:t>
+      </w:r>
+      <w:r>
+        <w:t>g</w:t>
+      </w:r>
+      <w:r>
+        <w:t>n a Cost Function</w:t>
       </w:r>
     </w:p>
     <w:p>
@@ -17110,20 +17151,21 @@
     </w:tbl>
     <w:p>
       <w:pPr>
+        <w:keepNext/>
+      </w:pPr>
+      <w:r>
+        <w:t>Here is the completed cost function:</w:t>
+      </w:r>
+      <w:r>
         <w:rPr>
           <w:noProof/>
         </w:rPr>
-      </w:pPr>
-      <w:r>
-        <w:t>Here is the completed cost function:</w:t>
+        <w:t xml:space="preserve"> </w:t>
       </w:r>
       <w:r>
         <w:rPr>
           <w:noProof/>
         </w:rPr>
-        <w:t xml:space="preserve"> </w:t>
-      </w:r>
-      <w:r>
         <w:drawing>
           <wp:inline distT="0" distB="0" distL="0" distR="0" wp14:anchorId="2052DB59" wp14:editId="7EFBB296">
             <wp:extent cx="5731510" cy="1947545"/>
@@ -17163,10 +17205,38 @@
     </w:p>
     <w:p>
       <w:pPr>
+        <w:pStyle w:val="Caption"/>
+        <w:rPr>
+          <w:noProof/>
+        </w:rPr>
+      </w:pPr>
+      <w:r>
+        <w:t xml:space="preserve">Figure </w:t>
+      </w:r>
+      <w:fldSimple w:instr=" SEQ Figure \* ARABIC ">
+        <w:r>
+          <w:rPr>
+            <w:noProof/>
+          </w:rPr>
+          <w:t>31</w:t>
+        </w:r>
+      </w:fldSimple>
+      <w:r>
+        <w:t>: Cost Function</w:t>
+      </w:r>
+    </w:p>
+    <w:p>
+      <w:pPr>
         <w:pStyle w:val="Heading3"/>
       </w:pPr>
       <w:r>
-        <w:t>6.5.1 Implement</w:t>
+        <w:t>6.5.</w:t>
+      </w:r>
+      <w:r>
+        <w:t>2</w:t>
+      </w:r>
+      <w:r>
+        <w:t xml:space="preserve"> Implement</w:t>
       </w:r>
       <w:r>
         <w:t xml:space="preserve"> Custom</w:t>
@@ -17215,11 +17285,11 @@
         <w:t>.</w:t>
       </w:r>
       <w:r>
-        <w:t xml:space="preserve"> This means that it will need to mimic some of the behaviours of the original, with added functionality allowing for assessing the elevation of the nodes within the Graph. The first step here is to define the method and its parameters. It will </w:t>
+        <w:t xml:space="preserve"> This means that it will need to mimic some </w:t>
       </w:r>
       <w:r>
         <w:lastRenderedPageBreak/>
-        <w:t>need to take in a NetworkX Graph, a source and destination, and a weighting for the elevation.</w:t>
+        <w:t>of the behaviours of the original, with added functionality allowing for assessing the elevation of the nodes within the Graph. The first step here is to define the method and its parameters. It will need to take in a NetworkX Graph, a source and destination, and a weighting for the elevation.</w:t>
       </w:r>
       <w:r>
         <w:t xml:space="preserve"> If successful, it should return a series of points that ends at the destination point.</w:t>
@@ -17262,7 +17332,7 @@
         </w:sdtContent>
       </w:sdt>
       <w:r>
-        <w:t>. This function returns the Great-Circle distance between two points, and serves as the heuristic in this case.</w:t>
+        <w:t>. This function returns the Great-Circle distance between two points and serves as the heuristic in this case.</w:t>
       </w:r>
       <w:r>
         <w:t xml:space="preserve"> This is implemented in the form of importing the library and returning the distance between the source and destination.</w:t>
@@ -17281,7 +17351,29 @@
     </w:p>
     <w:p>
       <w:r>
-        <w:t xml:space="preserve">Two data are initialised here, a queue and a dictionary to store nodes for two purposes, storing the </w:t>
+        <w:t xml:space="preserve">This algorithm will continually assess the nodes it reaches until one of two conditions are met. Either the destination is reached, or the </w:t>
+      </w:r>
+      <w:r>
+        <w:t xml:space="preserve">nodes are fully explored. </w:t>
+      </w:r>
+      <w:r>
+        <w:t>If no path is found, the resulting value that will be returned is none.</w:t>
+      </w:r>
+    </w:p>
+    <w:p>
+      <w:r>
+        <w:t>The algorithm, if designed correctly, should take in parameters in the same way the NetworkX path algorithms do, with a source and destination Latitude and Longitude, a Graph object, and a</w:t>
+      </w:r>
+      <w:r>
+        <w:t>n</w:t>
+      </w:r>
+      <w:r>
+        <w:t xml:space="preserve"> elevation weighting that will allow the relative penalties to be applied.</w:t>
+      </w:r>
+    </w:p>
+    <w:p>
+      <w:r>
+        <w:t>The implementation above allows for easy comparisons with similar algorithms, making testing an easier process and ensuring that it works the same way as the others, abstracting away the function itself, and the costs associated with it.</w:t>
       </w:r>
     </w:p>
     <w:p>
@@ -17303,9 +17395,88 @@
         <w:rPr>
           <w:noProof/>
         </w:rPr>
-        <w:t>This sprint has successfully implemented an algorithm that mimics the usage of the A* algorithm with a cost function. The resulting array of nodes has an increased number of nodes over the standard library implementation.</w:t>
-      </w:r>
-      <w:r>
+        <w:t xml:space="preserve">This sprint has successfully implemented an algorithm that mimics the usage of the A* algorithm with a cost function. The resulting </w:t>
+      </w:r>
+      <w:r>
+        <w:rPr>
+          <w:noProof/>
+        </w:rPr>
+        <w:t>path generated by this algorithm will ensure that the more steep path options are avoided for any potential climbers, and traversal is made easier for any who attempt to use it.</w:t>
+      </w:r>
+    </w:p>
+    <w:p>
+      <w:pPr>
+        <w:keepNext/>
+      </w:pPr>
+      <w:r>
+        <w:t>The algorithm appears to work to a more optimal degree than the previously tested A* method, and the path is longer to ascend the mountain than it is with the A* algorithm. A sample of the algorithms output can be seen below.</w:t>
+      </w:r>
+      <w:r>
+        <w:rPr>
+          <w:noProof/>
+        </w:rPr>
+        <w:t xml:space="preserve"> </w:t>
+      </w:r>
+      <w:r>
+        <w:drawing>
+          <wp:inline distT="0" distB="0" distL="0" distR="0" wp14:anchorId="1AEB52C5" wp14:editId="17EF72A9">
+            <wp:extent cx="5731510" cy="2286000"/>
+            <wp:effectExtent l="0" t="0" r="2540" b="0"/>
+            <wp:docPr id="761988178" name="Picture 1" descr="A screenshot of a computer program&#10;&#10;AI-generated content may be incorrect."/>
+            <wp:cNvGraphicFramePr>
+              <a:graphicFrameLocks xmlns:a="http://schemas.openxmlformats.org/drawingml/2006/main" noChangeAspect="1"/>
+            </wp:cNvGraphicFramePr>
+            <a:graphic xmlns:a="http://schemas.openxmlformats.org/drawingml/2006/main">
+              <a:graphicData uri="http://schemas.openxmlformats.org/drawingml/2006/picture">
+                <pic:pic xmlns:pic="http://schemas.openxmlformats.org/drawingml/2006/picture">
+                  <pic:nvPicPr>
+                    <pic:cNvPr id="761988178" name="Picture 1" descr="A screenshot of a computer program&#10;&#10;AI-generated content may be incorrect."/>
+                    <pic:cNvPicPr/>
+                  </pic:nvPicPr>
+                  <pic:blipFill>
+                    <a:blip r:embed="rId41"/>
+                    <a:stretch>
+                      <a:fillRect/>
+                    </a:stretch>
+                  </pic:blipFill>
+                  <pic:spPr>
+                    <a:xfrm>
+                      <a:off x="0" y="0"/>
+                      <a:ext cx="5731510" cy="2286000"/>
+                    </a:xfrm>
+                    <a:prstGeom prst="rect">
+                      <a:avLst/>
+                    </a:prstGeom>
+                  </pic:spPr>
+                </pic:pic>
+              </a:graphicData>
+            </a:graphic>
+          </wp:inline>
+        </w:drawing>
+      </w:r>
+    </w:p>
+    <w:p>
+      <w:pPr>
+        <w:pStyle w:val="Caption"/>
+      </w:pPr>
+      <w:r>
+        <w:t xml:space="preserve">Figure </w:t>
+      </w:r>
+      <w:fldSimple w:instr=" SEQ Figure \* ARABIC ">
+        <w:r>
+          <w:rPr>
+            <w:noProof/>
+          </w:rPr>
+          <w:t>32</w:t>
+        </w:r>
+      </w:fldSimple>
+      <w:r>
+        <w:t>: Sample Algorithm Output</w:t>
+      </w:r>
+    </w:p>
+    <w:p>
+      <w:r>
+        <w:lastRenderedPageBreak/>
         <w:br w:type="page"/>
       </w:r>
     </w:p>
@@ -17412,6 +17583,541 @@
       </w:r>
     </w:p>
     <w:p>
+      <w:pPr>
+        <w:keepNext/>
+      </w:pPr>
+      <w:r>
+        <w:t xml:space="preserve">Because the cost function in the algorithm is averse to </w:t>
+      </w:r>
+      <w:r>
+        <w:t>higher elevations, this algorithm, when tested, should produce a higher number of nodes when traversing from the source at the bottom of the graph to the top.</w:t>
+      </w:r>
+      <w:r>
+        <w:t xml:space="preserve"> This MatPlotLib plot shows a theoretical path returned by this algorithm</w:t>
+      </w:r>
+      <w:r>
+        <w:t>, with a weighting factor of 3.0</w:t>
+      </w:r>
+      <w:r>
+        <w:t>:</w:t>
+      </w:r>
+      <w:r>
+        <w:rPr>
+          <w:noProof/>
+        </w:rPr>
+        <w:t xml:space="preserve"> </w:t>
+      </w:r>
+      <w:r>
+        <w:drawing>
+          <wp:inline distT="0" distB="0" distL="0" distR="0" wp14:anchorId="1172ECB0" wp14:editId="59E55D1A">
+            <wp:extent cx="5731510" cy="2667635"/>
+            <wp:effectExtent l="0" t="0" r="2540" b="0"/>
+            <wp:docPr id="2022300986" name="Picture 1" descr="A graph showing a red line and a green star&#10;&#10;AI-generated content may be incorrect."/>
+            <wp:cNvGraphicFramePr>
+              <a:graphicFrameLocks xmlns:a="http://schemas.openxmlformats.org/drawingml/2006/main" noChangeAspect="1"/>
+            </wp:cNvGraphicFramePr>
+            <a:graphic xmlns:a="http://schemas.openxmlformats.org/drawingml/2006/main">
+              <a:graphicData uri="http://schemas.openxmlformats.org/drawingml/2006/picture">
+                <pic:pic xmlns:pic="http://schemas.openxmlformats.org/drawingml/2006/picture">
+                  <pic:nvPicPr>
+                    <pic:cNvPr id="2022300986" name="Picture 1" descr="A graph showing a red line and a green star&#10;&#10;AI-generated content may be incorrect."/>
+                    <pic:cNvPicPr/>
+                  </pic:nvPicPr>
+                  <pic:blipFill>
+                    <a:blip r:embed="rId42"/>
+                    <a:stretch>
+                      <a:fillRect/>
+                    </a:stretch>
+                  </pic:blipFill>
+                  <pic:spPr>
+                    <a:xfrm>
+                      <a:off x="0" y="0"/>
+                      <a:ext cx="5731510" cy="2667635"/>
+                    </a:xfrm>
+                    <a:prstGeom prst="rect">
+                      <a:avLst/>
+                    </a:prstGeom>
+                  </pic:spPr>
+                </pic:pic>
+              </a:graphicData>
+            </a:graphic>
+          </wp:inline>
+        </w:drawing>
+      </w:r>
+    </w:p>
+    <w:p>
+      <w:pPr>
+        <w:pStyle w:val="Caption"/>
+      </w:pPr>
+      <w:r>
+        <w:t xml:space="preserve">Figure </w:t>
+      </w:r>
+      <w:fldSimple w:instr=" SEQ Figure \* ARABIC ">
+        <w:r>
+          <w:rPr>
+            <w:noProof/>
+          </w:rPr>
+          <w:t>33</w:t>
+        </w:r>
+      </w:fldSimple>
+      <w:r>
+        <w:t>: Ariel View of Path</w:t>
+      </w:r>
+    </w:p>
+    <w:p>
+      <w:pPr>
+        <w:keepNext/>
+      </w:pPr>
+      <w:r>
+        <w:lastRenderedPageBreak/>
+        <w:t>In comparison, when the weighting factor is set to 0.0, in other words, the algorithm behaves the same way that A* does, it produces the following</w:t>
+      </w:r>
+      <w:r>
+        <w:t>, slightly shorter</w:t>
+      </w:r>
+      <w:r>
+        <w:t xml:space="preserve"> path:</w:t>
+      </w:r>
+      <w:r>
+        <w:rPr>
+          <w:noProof/>
+        </w:rPr>
+        <w:t xml:space="preserve"> </w:t>
+      </w:r>
+      <w:r>
+        <w:drawing>
+          <wp:inline distT="0" distB="0" distL="0" distR="0" wp14:anchorId="01FB8FEE" wp14:editId="6AFE2DEE">
+            <wp:extent cx="5731510" cy="2688590"/>
+            <wp:effectExtent l="0" t="0" r="2540" b="0"/>
+            <wp:docPr id="1333793997" name="Picture 1" descr="A hand pointing to a graph&#10;&#10;AI-generated content may be incorrect."/>
+            <wp:cNvGraphicFramePr>
+              <a:graphicFrameLocks xmlns:a="http://schemas.openxmlformats.org/drawingml/2006/main" noChangeAspect="1"/>
+            </wp:cNvGraphicFramePr>
+            <a:graphic xmlns:a="http://schemas.openxmlformats.org/drawingml/2006/main">
+              <a:graphicData uri="http://schemas.openxmlformats.org/drawingml/2006/picture">
+                <pic:pic xmlns:pic="http://schemas.openxmlformats.org/drawingml/2006/picture">
+                  <pic:nvPicPr>
+                    <pic:cNvPr id="1333793997" name="Picture 1" descr="A hand pointing to a graph&#10;&#10;AI-generated content may be incorrect."/>
+                    <pic:cNvPicPr/>
+                  </pic:nvPicPr>
+                  <pic:blipFill>
+                    <a:blip r:embed="rId43"/>
+                    <a:stretch>
+                      <a:fillRect/>
+                    </a:stretch>
+                  </pic:blipFill>
+                  <pic:spPr>
+                    <a:xfrm>
+                      <a:off x="0" y="0"/>
+                      <a:ext cx="5731510" cy="2688590"/>
+                    </a:xfrm>
+                    <a:prstGeom prst="rect">
+                      <a:avLst/>
+                    </a:prstGeom>
+                  </pic:spPr>
+                </pic:pic>
+              </a:graphicData>
+            </a:graphic>
+          </wp:inline>
+        </w:drawing>
+      </w:r>
+    </w:p>
+    <w:p>
+      <w:pPr>
+        <w:pStyle w:val="Caption"/>
+        <w:rPr>
+          <w:noProof/>
+        </w:rPr>
+      </w:pPr>
+      <w:r>
+        <w:t xml:space="preserve">Figure </w:t>
+      </w:r>
+      <w:fldSimple w:instr=" SEQ Figure \* ARABIC ">
+        <w:r>
+          <w:rPr>
+            <w:noProof/>
+          </w:rPr>
+          <w:t>34</w:t>
+        </w:r>
+      </w:fldSimple>
+      <w:r>
+        <w:t>: Ariel View with Weighting</w:t>
+      </w:r>
+    </w:p>
+    <w:p>
+      <w:pPr>
+        <w:rPr>
+          <w:noProof/>
+        </w:rPr>
+      </w:pPr>
+      <w:r>
+        <w:rPr>
+          <w:noProof/>
+        </w:rPr>
+        <w:t xml:space="preserve">Looking more in-depth at the results, the paths come back with a different number of nodes traversed depending on the </w:t>
+      </w:r>
+      <w:r>
+        <w:rPr>
+          <w:noProof/>
+        </w:rPr>
+        <w:t>weight factor.</w:t>
+      </w:r>
+      <w:r>
+        <w:rPr>
+          <w:noProof/>
+        </w:rPr>
+        <w:t xml:space="preserve"> The following source and destination points are true for both algorithms.</w:t>
+      </w:r>
+    </w:p>
+    <w:p>
+      <w:pPr>
+        <w:rPr>
+          <w:noProof/>
+        </w:rPr>
+      </w:pPr>
+      <w:r>
+        <w:rPr>
+          <w:noProof/>
+        </w:rPr>
+        <w:t>Method_name</w:t>
+      </w:r>
+      <w:r>
+        <w:rPr>
+          <w:noProof/>
+        </w:rPr>
+        <w:t>(G, source=(51.99895007, -9.74338607), target=(52.025803, -9.7086641))</w:t>
+      </w:r>
+    </w:p>
+    <w:tbl>
+      <w:tblPr>
+        <w:tblStyle w:val="TableGrid"/>
+        <w:tblW w:w="0" w:type="auto"/>
+        <w:tblLook w:val="04A0" w:firstRow="1" w:lastRow="0" w:firstColumn="1" w:lastColumn="0" w:noHBand="0" w:noVBand="1"/>
+      </w:tblPr>
+      <w:tblGrid>
+        <w:gridCol w:w="3253"/>
+        <w:gridCol w:w="3073"/>
+        <w:gridCol w:w="2690"/>
+      </w:tblGrid>
+      <w:tr>
+        <w:tc>
+          <w:tcPr>
+            <w:tcW w:w="3253" w:type="dxa"/>
+          </w:tcPr>
+          <w:p>
+            <w:r>
+              <w:t>Algorithm</w:t>
+            </w:r>
+          </w:p>
+        </w:tc>
+        <w:tc>
+          <w:tcPr>
+            <w:tcW w:w="3073" w:type="dxa"/>
+          </w:tcPr>
+          <w:p>
+            <w:r>
+              <w:t>Number of Nodes Traversed</w:t>
+            </w:r>
+          </w:p>
+        </w:tc>
+        <w:tc>
+          <w:tcPr>
+            <w:tcW w:w="2690" w:type="dxa"/>
+          </w:tcPr>
+          <w:p>
+            <w:r>
+              <w:t>Algorithm Weighting</w:t>
+            </w:r>
+          </w:p>
+        </w:tc>
+      </w:tr>
+      <w:tr>
+        <w:tc>
+          <w:tcPr>
+            <w:tcW w:w="3253" w:type="dxa"/>
+          </w:tcPr>
+          <w:p>
+            <w:r>
+              <w:t>A*</w:t>
+            </w:r>
+          </w:p>
+        </w:tc>
+        <w:tc>
+          <w:tcPr>
+            <w:tcW w:w="3073" w:type="dxa"/>
+          </w:tcPr>
+          <w:p>
+            <w:r>
+              <w:t>215</w:t>
+            </w:r>
+          </w:p>
+        </w:tc>
+        <w:tc>
+          <w:tcPr>
+            <w:tcW w:w="2690" w:type="dxa"/>
+          </w:tcPr>
+          <w:p>
+            <w:r>
+              <w:t>Elevation</w:t>
+            </w:r>
+          </w:p>
+        </w:tc>
+      </w:tr>
+      <w:tr>
+        <w:tc>
+          <w:tcPr>
+            <w:tcW w:w="3253" w:type="dxa"/>
+          </w:tcPr>
+          <w:p>
+            <w:r>
+              <w:t>Shortest</w:t>
+            </w:r>
+            <w:r>
+              <w:t xml:space="preserve"> </w:t>
+            </w:r>
+            <w:r>
+              <w:t>Path (Dijkstras)</w:t>
+            </w:r>
+          </w:p>
+        </w:tc>
+        <w:tc>
+          <w:tcPr>
+            <w:tcW w:w="3073" w:type="dxa"/>
+          </w:tcPr>
+          <w:p>
+            <w:r>
+              <w:t>215</w:t>
+            </w:r>
+          </w:p>
+        </w:tc>
+        <w:tc>
+          <w:tcPr>
+            <w:tcW w:w="2690" w:type="dxa"/>
+          </w:tcPr>
+          <w:p>
+            <w:r>
+              <w:t>N/A</w:t>
+            </w:r>
+          </w:p>
+        </w:tc>
+      </w:tr>
+      <w:tr>
+        <w:tc>
+          <w:tcPr>
+            <w:tcW w:w="3253" w:type="dxa"/>
+          </w:tcPr>
+          <w:p>
+            <w:r>
+              <w:t>Elevation</w:t>
+            </w:r>
+            <w:r>
+              <w:t xml:space="preserve"> </w:t>
+            </w:r>
+            <w:r>
+              <w:t>Aware</w:t>
+            </w:r>
+            <w:r>
+              <w:t xml:space="preserve"> </w:t>
+            </w:r>
+            <w:r>
+              <w:t>Pathfinding</w:t>
+            </w:r>
+          </w:p>
+        </w:tc>
+        <w:tc>
+          <w:tcPr>
+            <w:tcW w:w="3073" w:type="dxa"/>
+          </w:tcPr>
+          <w:p>
+            <w:r>
+              <w:t>215</w:t>
+            </w:r>
+          </w:p>
+        </w:tc>
+        <w:tc>
+          <w:tcPr>
+            <w:tcW w:w="2690" w:type="dxa"/>
+          </w:tcPr>
+          <w:p>
+            <w:r>
+              <w:t>0</w:t>
+            </w:r>
+            <w:r>
+              <w:t>.0</w:t>
+            </w:r>
+          </w:p>
+        </w:tc>
+      </w:tr>
+      <w:tr>
+        <w:tc>
+          <w:tcPr>
+            <w:tcW w:w="3253" w:type="dxa"/>
+          </w:tcPr>
+          <w:p>
+            <w:r>
+              <w:t>Elevation</w:t>
+            </w:r>
+            <w:r>
+              <w:t xml:space="preserve"> </w:t>
+            </w:r>
+            <w:r>
+              <w:t>Aware</w:t>
+            </w:r>
+            <w:r>
+              <w:t xml:space="preserve"> </w:t>
+            </w:r>
+            <w:r>
+              <w:t>Pathfindin</w:t>
+            </w:r>
+            <w:r>
+              <w:t>g</w:t>
+            </w:r>
+          </w:p>
+        </w:tc>
+        <w:tc>
+          <w:tcPr>
+            <w:tcW w:w="3073" w:type="dxa"/>
+          </w:tcPr>
+          <w:p>
+            <w:r>
+              <w:t>2</w:t>
+            </w:r>
+            <w:r>
+              <w:t>55</w:t>
+            </w:r>
+          </w:p>
+        </w:tc>
+        <w:tc>
+          <w:tcPr>
+            <w:tcW w:w="2690" w:type="dxa"/>
+          </w:tcPr>
+          <w:p>
+            <w:r>
+              <w:t>1</w:t>
+            </w:r>
+            <w:r>
+              <w:t>.0</w:t>
+            </w:r>
+          </w:p>
+        </w:tc>
+      </w:tr>
+      <w:tr>
+        <w:tc>
+          <w:tcPr>
+            <w:tcW w:w="3253" w:type="dxa"/>
+          </w:tcPr>
+          <w:p>
+            <w:r>
+              <w:t>Elevation</w:t>
+            </w:r>
+            <w:r>
+              <w:t xml:space="preserve"> </w:t>
+            </w:r>
+            <w:r>
+              <w:t>Aware</w:t>
+            </w:r>
+            <w:r>
+              <w:t xml:space="preserve"> </w:t>
+            </w:r>
+            <w:r>
+              <w:t>Pathfinding</w:t>
+            </w:r>
+          </w:p>
+        </w:tc>
+        <w:tc>
+          <w:tcPr>
+            <w:tcW w:w="3073" w:type="dxa"/>
+          </w:tcPr>
+          <w:p>
+            <w:r>
+              <w:t>2</w:t>
+            </w:r>
+            <w:r>
+              <w:t>76</w:t>
+            </w:r>
+          </w:p>
+        </w:tc>
+        <w:tc>
+          <w:tcPr>
+            <w:tcW w:w="2690" w:type="dxa"/>
+          </w:tcPr>
+          <w:p>
+            <w:r>
+              <w:t>2</w:t>
+            </w:r>
+            <w:r>
+              <w:t>.0</w:t>
+            </w:r>
+          </w:p>
+        </w:tc>
+      </w:tr>
+      <w:tr>
+        <w:tc>
+          <w:tcPr>
+            <w:tcW w:w="3253" w:type="dxa"/>
+          </w:tcPr>
+          <w:p>
+            <w:r>
+              <w:t>Elevation</w:t>
+            </w:r>
+            <w:r>
+              <w:t xml:space="preserve"> </w:t>
+            </w:r>
+            <w:r>
+              <w:t>Aware</w:t>
+            </w:r>
+            <w:r>
+              <w:t xml:space="preserve"> </w:t>
+            </w:r>
+            <w:r>
+              <w:t>Pathfinding</w:t>
+            </w:r>
+          </w:p>
+        </w:tc>
+        <w:tc>
+          <w:tcPr>
+            <w:tcW w:w="3073" w:type="dxa"/>
+          </w:tcPr>
+          <w:p>
+            <w:r>
+              <w:t>425</w:t>
+            </w:r>
+          </w:p>
+        </w:tc>
+        <w:tc>
+          <w:tcPr>
+            <w:tcW w:w="2690" w:type="dxa"/>
+          </w:tcPr>
+          <w:p>
+            <w:r>
+              <w:t>3</w:t>
+            </w:r>
+            <w:r>
+              <w:t>.0</w:t>
+            </w:r>
+          </w:p>
+        </w:tc>
+      </w:tr>
+    </w:tbl>
+    <w:p/>
+    <w:p>
+      <w:r>
+        <w:t xml:space="preserve">This table shows the results of testing the algorithm on a small scale. </w:t>
+      </w:r>
+      <w:r>
+        <w:t xml:space="preserve">The algorithm would appear to perform as intended, using many more steps when the elevation requirement </w:t>
+      </w:r>
+      <w:r>
+        <w:t>is increased, meaning that the algorithm is searching for paths that are less steep on a vertical incline.</w:t>
+      </w:r>
+    </w:p>
+    <w:p>
+      <w:r>
+        <w:t>With regards to testing these results, the best method would be physically, as the area is best assessed in person.</w:t>
+      </w:r>
+      <w:r>
+        <w:t xml:space="preserve"> Methods for assessing physical strain could be utilised, and could be tested by relevant people, such as climbers and other recreational users.</w:t>
+      </w:r>
       <w:r>
         <w:br w:type="page"/>
       </w:r>
@@ -17436,10 +18142,19 @@
         <w:t xml:space="preserve">The </w:t>
       </w:r>
       <w:r>
-        <w:t>report has shown that it is indeed viable to gather data on a given area and transform it into a traversable path. Basic methods can be used with varying degrees of success, such as A* and shortest path algorithm.</w:t>
-      </w:r>
-      <w:r>
-        <w:t xml:space="preserve"> The data gathering process on display here should work in a variety of environments, and should be suited to any rough terrain where elevation is a concern. When applied to the mountain Carrauntoohil, it has produced paths that are roughly </w:t>
+        <w:t>project</w:t>
+      </w:r>
+      <w:r>
+        <w:t xml:space="preserve"> has shown that it is indeed viable to gather data on a given area and transform it into a traversable path. Basic methods can be used with varying degrees of success, such as A* and shortest path algorithm.</w:t>
+      </w:r>
+      <w:r>
+        <w:t xml:space="preserve"> The data gathering process on display here should work in a variety of environments and should be suited to any rough terrain where elevation is a concern. When applied to the mountain Carrauntoohil, it has produced paths that are roughly</w:t>
+      </w:r>
+      <w:r>
+        <w:t xml:space="preserve"> equal</w:t>
+      </w:r>
+      <w:r>
+        <w:t xml:space="preserve"> </w:t>
       </w:r>
       <w:r>
         <w:t>to</w:t>
@@ -17448,7 +18163,15 @@
         <w:t xml:space="preserve"> the already existing paths,</w:t>
       </w:r>
       <w:r>
-        <w:t xml:space="preserve"> and can provide some valuable insight into the thought process that made the already existing paths reality.</w:t>
+        <w:t xml:space="preserve"> and </w:t>
+      </w:r>
+      <w:r>
+        <w:t>when an algorithm considering elevation differences was applied, it made the necessary changes to the path, allowing for easier traversal of the terrain.</w:t>
+      </w:r>
+    </w:p>
+    <w:p>
+      <w:r>
+        <w:t>This project has produced a framework for the generation and assessment of this terrain, and should allow future iterations of this software to build on and improve the already existing processes for even greater terrain navigability going forward.</w:t>
       </w:r>
     </w:p>
     <w:p>
@@ -17527,15 +18250,7 @@
     </w:p>
     <w:p>
       <w:r>
-        <w:t xml:space="preserve">HTML – </w:t>
-      </w:r>
-      <w:proofErr w:type="spellStart"/>
-      <w:r>
-        <w:t>HyperText</w:t>
-      </w:r>
-      <w:proofErr w:type="spellEnd"/>
-      <w:r>
-        <w:t xml:space="preserve"> Markup Language – A language for displaying information to web pages.</w:t>
+        <w:t>HTML – HyperText Markup Language – A language for displaying information to web pages.</w:t>
       </w:r>
     </w:p>
     <w:p>
@@ -17632,7 +18347,7 @@
       </w:r>
     </w:p>
     <w:p>
-      <w:hyperlink r:id="rId41" w:history="1">
+      <w:hyperlink r:id="rId44" w:history="1">
         <w:r>
           <w:rPr>
             <w:rStyle w:val="Hyperlink"/>
@@ -17647,7 +18362,7 @@
       </w:r>
     </w:p>
     <w:p>
-      <w:hyperlink r:id="rId42" w:history="1">
+      <w:hyperlink r:id="rId45" w:history="1">
         <w:r>
           <w:rPr>
             <w:rStyle w:val="Hyperlink"/>
@@ -18453,6 +19168,55 @@
                 <w:rPr>
                   <w:noProof/>
                 </w:rPr>
+                <w:t xml:space="preserve">NetworkX, 2024. </w:t>
+              </w:r>
+              <w:r>
+                <w:rPr>
+                  <w:i/>
+                  <w:iCs/>
+                  <w:noProof/>
+                </w:rPr>
+                <w:t xml:space="preserve">NetworkX Algorithm Shortest Path. </w:t>
+              </w:r>
+              <w:r>
+                <w:rPr>
+                  <w:noProof/>
+                </w:rPr>
+                <w:t xml:space="preserve">[Online] </w:t>
+              </w:r>
+              <w:r>
+                <w:rPr>
+                  <w:noProof/>
+                </w:rPr>
+                <w:br/>
+                <w:t xml:space="preserve">Available at: </w:t>
+              </w:r>
+              <w:r>
+                <w:rPr>
+                  <w:noProof/>
+                  <w:u w:val="single"/>
+                </w:rPr>
+                <w:t>https://networkx.org/documentation/stable/reference/algorithms/generated/networkx.algorithms.shortest_paths.astar.astar_path.html</w:t>
+              </w:r>
+              <w:r>
+                <w:rPr>
+                  <w:noProof/>
+                </w:rPr>
+                <w:br/>
+                <w:t>[Accessed 25 April 2025].</w:t>
+              </w:r>
+            </w:p>
+            <w:p>
+              <w:pPr>
+                <w:pStyle w:val="Bibliography"/>
+                <w:rPr>
+                  <w:noProof/>
+                </w:rPr>
+              </w:pPr>
+              <w:r>
+                <w:rPr>
+                  <w:noProof/>
+                </w:rPr>
                 <w:t xml:space="preserve">Norman, J., 2024. </w:t>
               </w:r>
               <w:r>
@@ -18796,6 +19560,7 @@
                 <w:rPr>
                   <w:noProof/>
                 </w:rPr>
+                <w:lastRenderedPageBreak/>
                 <w:t xml:space="preserve">Thomas H. Cormen, C. E. L. R. L. R. a. C. S., 2009. </w:t>
               </w:r>
               <w:r>
@@ -18873,7 +19638,6 @@
                 <w:rPr>
                   <w:noProof/>
                 </w:rPr>
-                <w:lastRenderedPageBreak/>
                 <w:t xml:space="preserve">Yan, Y., 2022. </w:t>
               </w:r>
               <w:r>
@@ -18976,7 +19740,7 @@
       </w:sdtContent>
     </w:sdt>
     <w:sectPr>
-      <w:footerReference w:type="default" r:id="rId43"/>
+      <w:footerReference w:type="default" r:id="rId46"/>
       <w:pgSz w:w="11906" w:h="16838"/>
       <w:pgMar w:top="1440" w:right="1440" w:bottom="1440" w:left="1440" w:header="708" w:footer="708" w:gutter="0"/>
       <w:cols w:space="708"/>
@@ -20350,7 +21114,6 @@
   <w:style w:type="character" w:default="1" w:styleId="DefaultParagraphFont">
     <w:name w:val="Default Paragraph Font"/>
     <w:uiPriority w:val="1"/>
-    <w:semiHidden/>
     <w:unhideWhenUsed/>
   </w:style>
   <w:style w:type="table" w:default="1" w:styleId="TableNormal">

</xml_diff>

<commit_message>
Making sure both copies of this repository are the same.
</commit_message>
<xml_diff>
--- a/Daniel_Jameson_T00158237_FYP.docx
+++ b/Daniel_Jameson_T00158237_FYP.docx
@@ -9442,7 +9442,21 @@
         <w:rPr>
           <w:lang w:val="en-GB"/>
         </w:rPr>
-        <w:t xml:space="preserve"> just have to be called “Missing Person” or </w:t>
+        <w:t xml:space="preserve"> just </w:t>
+      </w:r>
+      <w:proofErr w:type="gramStart"/>
+      <w:r>
+        <w:rPr>
+          <w:lang w:val="en-GB"/>
+        </w:rPr>
+        <w:t>have to</w:t>
+      </w:r>
+      <w:proofErr w:type="gramEnd"/>
+      <w:r>
+        <w:rPr>
+          <w:lang w:val="en-GB"/>
+        </w:rPr>
+        <w:t xml:space="preserve"> be called “Missing Person” or </w:t>
       </w:r>
       <w:r>
         <w:rPr>
@@ -9869,7 +9883,14 @@
         <w:rPr>
           <w:lang w:val="en-GB"/>
         </w:rPr>
-        <w:t>For ground base</w:t>
+        <w:t xml:space="preserve">For </w:t>
+      </w:r>
+      <w:proofErr w:type="gramStart"/>
+      <w:r>
+        <w:rPr>
+          <w:lang w:val="en-GB"/>
+        </w:rPr>
+        <w:t>ground base</w:t>
       </w:r>
       <w:r>
         <w:rPr>
@@ -9877,6 +9898,7 @@
         </w:rPr>
         <w:t>d</w:t>
       </w:r>
+      <w:proofErr w:type="gramEnd"/>
       <w:r>
         <w:rPr>
           <w:lang w:val="en-GB"/>
@@ -9899,7 +9921,21 @@
         <w:rPr>
           <w:lang w:val="en-GB"/>
         </w:rPr>
-        <w:t xml:space="preserve"> the National Search and Rescue Plan does not clearly define who is responsible, alluding to An Garda Siochana having a duty to safety. </w:t>
+        <w:t xml:space="preserve"> the National Search and Rescue Plan does not clearly define who is responsible, alluding to </w:t>
+      </w:r>
+      <w:proofErr w:type="gramStart"/>
+      <w:r>
+        <w:rPr>
+          <w:lang w:val="en-GB"/>
+        </w:rPr>
+        <w:t>An</w:t>
+      </w:r>
+      <w:proofErr w:type="gramEnd"/>
+      <w:r>
+        <w:rPr>
+          <w:lang w:val="en-GB"/>
+        </w:rPr>
+        <w:t xml:space="preserve"> Garda Siochana having a duty to safety. </w:t>
       </w:r>
       <w:r>
         <w:rPr>
@@ -9929,7 +9965,21 @@
         <w:rPr>
           <w:lang w:val="en-GB"/>
         </w:rPr>
-        <w:t>governing policing activity places an obligation on An Garda Síochána to protect life and property,</w:t>
+        <w:t xml:space="preserve">governing policing activity places an obligation on </w:t>
+      </w:r>
+      <w:proofErr w:type="gramStart"/>
+      <w:r>
+        <w:rPr>
+          <w:lang w:val="en-GB"/>
+        </w:rPr>
+        <w:t>An</w:t>
+      </w:r>
+      <w:proofErr w:type="gramEnd"/>
+      <w:r>
+        <w:rPr>
+          <w:lang w:val="en-GB"/>
+        </w:rPr>
+        <w:t xml:space="preserve"> Garda Síochána to protect life and property,</w:t>
       </w:r>
       <w:r>
         <w:rPr>
@@ -11285,7 +11335,15 @@
         <w:t xml:space="preserve"> LiDar</w:t>
       </w:r>
       <w:r>
-        <w:t>(LIght Detection And Ranging)</w:t>
+        <w:t xml:space="preserve">(LIght Detection </w:t>
+      </w:r>
+      <w:proofErr w:type="gramStart"/>
+      <w:r>
+        <w:t>And</w:t>
+      </w:r>
+      <w:proofErr w:type="gramEnd"/>
+      <w:r>
+        <w:t xml:space="preserve"> Ranging)</w:t>
       </w:r>
       <w:bookmarkEnd w:id="13"/>
     </w:p>
@@ -11593,7 +11651,15 @@
         <w:t xml:space="preserve">Google hosts an API for returning the elevation of any point that is indexed on one of their maps. This information could prove to be useful in assessing the surrounding terrain and provide information to incorporate into the pathfinding route. The API </w:t>
       </w:r>
       <w:r>
-        <w:t>receives an input of longitude and latitude, and returns an elevation to the user at the given coordinates</w:t>
+        <w:t xml:space="preserve">receives an input of longitude and </w:t>
+      </w:r>
+      <w:proofErr w:type="gramStart"/>
+      <w:r>
+        <w:t>latitude, and</w:t>
+      </w:r>
+      <w:proofErr w:type="gramEnd"/>
+      <w:r>
+        <w:t xml:space="preserve"> returns an elevation to the user at the given coordinates</w:t>
       </w:r>
       <w:r>
         <w:t>. This returns either a JSON or an XML response in Meters. It should be noted that this a paid API, although usage can be forcibly limited. It must be used sparingly, or a free solution could be found.</w:t>
@@ -12096,8 +12162,13 @@
         <w:t xml:space="preserve"> is a</w:t>
       </w:r>
       <w:r>
-        <w:t>n open source</w:t>
-      </w:r>
+        <w:t xml:space="preserve">n </w:t>
+      </w:r>
+      <w:proofErr w:type="gramStart"/>
+      <w:r>
+        <w:t>open source</w:t>
+      </w:r>
+      <w:proofErr w:type="gramEnd"/>
       <w:r>
         <w:t xml:space="preserve"> maths library for the Python programming language. </w:t>
       </w:r>
@@ -12348,7 +12419,15 @@
     </w:p>
     <w:p>
       <w:r>
-        <w:t>In its implementation, it uses a lot of memory, as it has to store each node in memory as it makes its’ calculations. For this reason, it may be more prudent to research many algorithms of similar type to ascertain which one may be the best for the pathfinding purpose.</w:t>
+        <w:t xml:space="preserve">In its implementation, it uses a lot of memory, as it </w:t>
+      </w:r>
+      <w:proofErr w:type="gramStart"/>
+      <w:r>
+        <w:t>has to</w:t>
+      </w:r>
+      <w:proofErr w:type="gramEnd"/>
+      <w:r>
+        <w:t xml:space="preserve"> store each node in memory as it makes its’ calculations. For this reason, it may be more prudent to research many algorithms of similar type to ascertain which one may be the best for the pathfinding purpose.</w:t>
       </w:r>
       <w:r>
         <w:t xml:space="preserve"> Another drawback of this algorithm is that it only increments in angles of 45 degrees, meaning that it would have limited purpose here, as while it is easy to implement, it should not provide the optimal route over a 3D space</w:t>
@@ -12795,7 +12874,15 @@
         <w:t>For the purposes of this report, the data on a selected search area will have to be acquired. The data will involve collecting the Latitudes, Longitudes and Elevations of any given search area.</w:t>
       </w:r>
       <w:r>
-        <w:t xml:space="preserve"> The terrain will then have to be assessed and the appropriate routes and areas gathered.</w:t>
+        <w:t xml:space="preserve"> The terrain will then have to be </w:t>
+      </w:r>
+      <w:proofErr w:type="gramStart"/>
+      <w:r>
+        <w:t>assessed</w:t>
+      </w:r>
+      <w:proofErr w:type="gramEnd"/>
+      <w:r>
+        <w:t xml:space="preserve"> and the appropriate routes and areas gathered.</w:t>
       </w:r>
     </w:p>
     <w:p>
@@ -12838,7 +12925,15 @@
         <w:t xml:space="preserve">2  </w:t>
       </w:r>
       <w:r>
-        <w:t>, the area should be a combination of manageable and detailed, while the calculations should not be prohibitively expensive, hitting the Elevation API 441 times. This falls below Googles maximum number of requests per use, and can be run all at once. If the box was broken down into smaller boxes requiring more points, the API would have to sleep to prevent the API from timing out.</w:t>
+        <w:t xml:space="preserve">, the area should be a combination of manageable and detailed, while the calculations should not be prohibitively expensive, hitting the Elevation API 441 times. This falls below Googles maximum number of requests per </w:t>
+      </w:r>
+      <w:proofErr w:type="gramStart"/>
+      <w:r>
+        <w:t>use, and</w:t>
+      </w:r>
+      <w:proofErr w:type="gramEnd"/>
+      <w:r>
+        <w:t xml:space="preserve"> can be run all at once. If the box was broken down into smaller boxes requiring more points, the API would have to sleep to prevent the API from timing out.</w:t>
       </w:r>
     </w:p>
     <w:p>
@@ -15073,7 +15168,15 @@
         <w:t>The OS library will be used to access API keys, as storing these in plain text would introduce security vulnerabilities.</w:t>
       </w:r>
       <w:r>
-        <w:t xml:space="preserve"> Storing the Google API key as an environment variable would be a more prudent way to do this, and is accessed like this: (API Key value removed for security.)</w:t>
+        <w:t xml:space="preserve"> Storing the Google API key as an environment variable would be a more prudent way to do </w:t>
+      </w:r>
+      <w:proofErr w:type="gramStart"/>
+      <w:r>
+        <w:t>this, and</w:t>
+      </w:r>
+      <w:proofErr w:type="gramEnd"/>
+      <w:r>
+        <w:t xml:space="preserve"> is accessed like this: (API Key value removed for security.)</w:t>
       </w:r>
       <w:r>
         <w:rPr>
@@ -16973,7 +17076,15 @@
     </w:p>
     <w:p>
       <w:r>
-        <w:t>‘python venv env’</w:t>
+        <w:t>‘</w:t>
+      </w:r>
+      <w:proofErr w:type="gramStart"/>
+      <w:r>
+        <w:t>python</w:t>
+      </w:r>
+      <w:proofErr w:type="gramEnd"/>
+      <w:r>
+        <w:t xml:space="preserve"> venv env’</w:t>
       </w:r>
       <w:r>
         <w:t>. This command creates the virtual environment folder, in this case, it is called ‘env’.</w:t>
@@ -17202,7 +17313,15 @@
       </w:r>
       <w:r>
         <w:lastRenderedPageBreak/>
-        <w:t>Latitude, Longitude and Elevation(X,Z,Y) coordinates that roughly correspond to a 1 kilometre box around the mountain of Carrauntoohil.</w:t>
+        <w:t xml:space="preserve">Latitude, Longitude and Elevation(X,Z,Y) coordinates that roughly correspond to a </w:t>
+      </w:r>
+      <w:proofErr w:type="gramStart"/>
+      <w:r>
+        <w:t>1 kilometre</w:t>
+      </w:r>
+      <w:proofErr w:type="gramEnd"/>
+      <w:r>
+        <w:t xml:space="preserve"> box around the mountain of Carrauntoohil.</w:t>
       </w:r>
     </w:p>
     <w:p>
@@ -17409,7 +17528,15 @@
         <w:keepNext/>
       </w:pPr>
       <w:r>
-        <w:t xml:space="preserve">First, the graph needs to be produced and the algorithms applied to that. Application of the Graph and path are done with the NetworkX library, while the SciPy KDTree is used for </w:t>
+        <w:t xml:space="preserve">First, the graph needs to be </w:t>
+      </w:r>
+      <w:proofErr w:type="gramStart"/>
+      <w:r>
+        <w:t>produced</w:t>
+      </w:r>
+      <w:proofErr w:type="gramEnd"/>
+      <w:r>
+        <w:t xml:space="preserve"> and the algorithms applied to that. Application of the Graph and path are done with the NetworkX library, while the SciPy KDTree is used for </w:t>
       </w:r>
       <w:r>
         <w:t xml:space="preserve">storing </w:t>
@@ -17699,7 +17826,15 @@
         <w:t>This sprint covered a lot of ground.</w:t>
       </w:r>
       <w:r>
-        <w:t xml:space="preserve"> It implemented pathfinding on a basic level, and covered some aspects of reusability for the project. If the aim is to have end users gather data on their own selected areas to find, there is a good starting point here.</w:t>
+        <w:t xml:space="preserve"> It implemented pathfinding on a basic </w:t>
+      </w:r>
+      <w:proofErr w:type="gramStart"/>
+      <w:r>
+        <w:t>level, and</w:t>
+      </w:r>
+      <w:proofErr w:type="gramEnd"/>
+      <w:r>
+        <w:t xml:space="preserve"> covered some aspects of reusability for the project. If the aim is to have end users gather data on their own selected areas to find, there is a good starting point here.</w:t>
       </w:r>
     </w:p>
     <w:p>
@@ -17710,10 +17845,12 @@
         <w:t xml:space="preserve">generate </w:t>
       </w:r>
       <w:proofErr w:type="spellStart"/>
+      <w:proofErr w:type="gramStart"/>
       <w:r>
         <w:t>it’s</w:t>
       </w:r>
       <w:proofErr w:type="spellEnd"/>
+      <w:proofErr w:type="gramEnd"/>
       <w:r>
         <w:t xml:space="preserve"> own paths based on that data.</w:t>
       </w:r>
@@ -19490,7 +19627,15 @@
         <w:t xml:space="preserve"> This led to the creation of a dataset for the paths being made in the Indian Ocean, near Madagascar.</w:t>
       </w:r>
       <w:r>
-        <w:t xml:space="preserve"> Here is what that coordinate looks like on Google Maps:</w:t>
+        <w:t xml:space="preserve"> Here is what </w:t>
+      </w:r>
+      <w:proofErr w:type="gramStart"/>
+      <w:r>
+        <w:t>that coordinate looks</w:t>
+      </w:r>
+      <w:proofErr w:type="gramEnd"/>
+      <w:r>
+        <w:t xml:space="preserve"> like on Google Maps:</w:t>
       </w:r>
       <w:r>
         <w:rPr>
@@ -20262,7 +20407,15 @@
         <w:t>.</w:t>
       </w:r>
       <w:r>
-        <w:t xml:space="preserve"> This means that any Graph can be created and destroyed as necessary, and provides hard storage for the Graph data.</w:t>
+        <w:t xml:space="preserve"> This means that any Graph can be created and destroyed as </w:t>
+      </w:r>
+      <w:proofErr w:type="gramStart"/>
+      <w:r>
+        <w:t>necessary, and</w:t>
+      </w:r>
+      <w:proofErr w:type="gramEnd"/>
+      <w:r>
+        <w:t xml:space="preserve"> provides hard storage for the Graph data.</w:t>
       </w:r>
     </w:p>
     <w:p>
@@ -20861,7 +21014,15 @@
     </w:p>
     <w:p>
       <w:r>
-        <w:t>The slope_percent variable is calculated by converting the distance to Kilometres and multiplying it by one-hundred. The power operator here allows the cost to exponentially increase in proportion to the increase in the slope.</w:t>
+        <w:t xml:space="preserve">The slope_percent variable is calculated by converting the distance to Kilometres and multiplying it by </w:t>
+      </w:r>
+      <w:proofErr w:type="gramStart"/>
+      <w:r>
+        <w:t>one-hundred</w:t>
+      </w:r>
+      <w:proofErr w:type="gramEnd"/>
+      <w:r>
+        <w:t>. The power operator here allows the cost to exponentially increase in proportion to the increase in the slope.</w:t>
       </w:r>
     </w:p>
     <w:p>
@@ -21415,7 +21576,15 @@
     </w:p>
     <w:p>
       <w:r>
-        <w:t>In future implementations of the project, better technology could definitely be leveraged to gather a better data set.</w:t>
+        <w:t xml:space="preserve">In future implementations of the project, better technology could </w:t>
+      </w:r>
+      <w:proofErr w:type="gramStart"/>
+      <w:r>
+        <w:t>definitely be</w:t>
+      </w:r>
+      <w:proofErr w:type="gramEnd"/>
+      <w:r>
+        <w:t xml:space="preserve"> leveraged to gather a better data set.</w:t>
       </w:r>
       <w:r>
         <w:t xml:space="preserve"> There exist programs such as QGIS and ArcGIS that could provide better forms of map for the information gathering proces</w:t>
@@ -21426,7 +21595,23 @@
     </w:p>
     <w:p>
       <w:r>
-        <w:t>Other types of data such as land cover and general precipitation maps could enhance the path finding process, and may be implemented in the future in a more live service environment that could give real-time data on the conditions surrounding the mountain. As these conditions often change, this real-time data could give users the necessary information as to whether the route they are choosing is appropriate for their application. Adverse weather may affect the users choice of route. But that would be more appropriate for a satellite navigation system, although maybe future iterations of this project may go in that direction.</w:t>
+        <w:t xml:space="preserve">Other types of data such as land cover and general precipitation maps could enhance the path finding </w:t>
+      </w:r>
+      <w:proofErr w:type="gramStart"/>
+      <w:r>
+        <w:t>process, and</w:t>
+      </w:r>
+      <w:proofErr w:type="gramEnd"/>
+      <w:r>
+        <w:t xml:space="preserve"> may be implemented in the future in a more live service environment that could give real-time data on the conditions surrounding the mountain. As these conditions often change, this real-time data could give users the necessary information as to whether the route they are choosing is appropriate for their application. Adverse weather may affect the </w:t>
+      </w:r>
+      <w:proofErr w:type="gramStart"/>
+      <w:r>
+        <w:t>users</w:t>
+      </w:r>
+      <w:proofErr w:type="gramEnd"/>
+      <w:r>
+        <w:t xml:space="preserve"> choice of route. But that would be more appropriate for a satellite navigation system, although maybe future iterations of this project may go in that direction.</w:t>
       </w:r>
     </w:p>
     <w:p>
@@ -21724,10 +21909,46 @@
         <w:tc>
           <w:tcPr>
             <w:tcW w:w="3253" w:type="dxa"/>
+            <w:shd w:val="clear" w:color="auto" w:fill="DAE9F7" w:themeFill="text2" w:themeFillTint="1A"/>
           </w:tcPr>
           <w:p>
             <w:r>
               <w:t>Algorithm</w:t>
+            </w:r>
+          </w:p>
+        </w:tc>
+        <w:tc>
+          <w:tcPr>
+            <w:tcW w:w="3073" w:type="dxa"/>
+            <w:shd w:val="clear" w:color="auto" w:fill="DAE9F7" w:themeFill="text2" w:themeFillTint="1A"/>
+          </w:tcPr>
+          <w:p>
+            <w:r>
+              <w:t>Number of Nodes Traversed</w:t>
+            </w:r>
+          </w:p>
+        </w:tc>
+        <w:tc>
+          <w:tcPr>
+            <w:tcW w:w="2690" w:type="dxa"/>
+            <w:shd w:val="clear" w:color="auto" w:fill="DAE9F7" w:themeFill="text2" w:themeFillTint="1A"/>
+          </w:tcPr>
+          <w:p>
+            <w:r>
+              <w:t>Algorithm Weighting</w:t>
+            </w:r>
+          </w:p>
+        </w:tc>
+      </w:tr>
+      <w:tr>
+        <w:tc>
+          <w:tcPr>
+            <w:tcW w:w="3253" w:type="dxa"/>
+            <w:shd w:val="clear" w:color="auto" w:fill="D1D1D1" w:themeFill="background2" w:themeFillShade="E6"/>
+          </w:tcPr>
+          <w:p>
+            <w:r>
+              <w:t>A*</w:t>
             </w:r>
           </w:p>
         </w:tc>
@@ -21737,7 +21958,7 @@
           </w:tcPr>
           <w:p>
             <w:r>
-              <w:t>Number of Nodes Traversed</w:t>
+              <w:t>215</w:t>
             </w:r>
           </w:p>
         </w:tc>
@@ -21747,7 +21968,16 @@
           </w:tcPr>
           <w:p>
             <w:r>
-              <w:t>Algorithm Weighting</w:t>
+              <w:t>“</w:t>
+            </w:r>
+            <w:r>
+              <w:t>Elevation</w:t>
+            </w:r>
+            <w:r>
+              <w:t>”</w:t>
+            </w:r>
+            <w:r>
+              <w:t xml:space="preserve"> as a key</w:t>
             </w:r>
           </w:p>
         </w:tc>
@@ -21756,10 +21986,17 @@
         <w:tc>
           <w:tcPr>
             <w:tcW w:w="3253" w:type="dxa"/>
+            <w:shd w:val="clear" w:color="auto" w:fill="D1D1D1" w:themeFill="background2" w:themeFillShade="E6"/>
           </w:tcPr>
           <w:p>
             <w:r>
-              <w:t>A*</w:t>
+              <w:t>Shortest</w:t>
+            </w:r>
+            <w:r>
+              <w:t xml:space="preserve"> </w:t>
+            </w:r>
+            <w:r>
+              <w:t>Path (Dijkstras)</w:t>
             </w:r>
           </w:p>
         </w:tc>
@@ -21779,7 +22016,7 @@
           </w:tcPr>
           <w:p>
             <w:r>
-              <w:t>Elevation</w:t>
+              <w:t>N/A</w:t>
             </w:r>
           </w:p>
         </w:tc>
@@ -21788,16 +22025,23 @@
         <w:tc>
           <w:tcPr>
             <w:tcW w:w="3253" w:type="dxa"/>
+            <w:shd w:val="clear" w:color="auto" w:fill="D1D1D1" w:themeFill="background2" w:themeFillShade="E6"/>
           </w:tcPr>
           <w:p>
             <w:r>
-              <w:t>Shortest</w:t>
+              <w:t>Elevation</w:t>
             </w:r>
             <w:r>
               <w:t xml:space="preserve"> </w:t>
             </w:r>
             <w:r>
-              <w:t>Path (Dijkstras)</w:t>
+              <w:t>Aware</w:t>
+            </w:r>
+            <w:r>
+              <w:t xml:space="preserve"> </w:t>
+            </w:r>
+            <w:r>
+              <w:t>Pathfinding</w:t>
             </w:r>
           </w:p>
         </w:tc>
@@ -21817,7 +22061,10 @@
           </w:tcPr>
           <w:p>
             <w:r>
-              <w:t>N/A</w:t>
+              <w:t>0</w:t>
+            </w:r>
+            <w:r>
+              <w:t>.0</w:t>
             </w:r>
           </w:p>
         </w:tc>
@@ -21826,6 +22073,7 @@
         <w:tc>
           <w:tcPr>
             <w:tcW w:w="3253" w:type="dxa"/>
+            <w:shd w:val="clear" w:color="auto" w:fill="D1D1D1" w:themeFill="background2" w:themeFillShade="E6"/>
           </w:tcPr>
           <w:p>
             <w:r>
@@ -21851,7 +22099,10 @@
           </w:tcPr>
           <w:p>
             <w:r>
-              <w:t>215</w:t>
+              <w:t>2</w:t>
+            </w:r>
+            <w:r>
+              <w:t>55</w:t>
             </w:r>
           </w:p>
         </w:tc>
@@ -21861,7 +22112,7 @@
           </w:tcPr>
           <w:p>
             <w:r>
-              <w:t>0</w:t>
+              <w:t>1</w:t>
             </w:r>
             <w:r>
               <w:t>.0</w:t>
@@ -21873,6 +22124,7 @@
         <w:tc>
           <w:tcPr>
             <w:tcW w:w="3253" w:type="dxa"/>
+            <w:shd w:val="clear" w:color="auto" w:fill="D1D1D1" w:themeFill="background2" w:themeFillShade="E6"/>
           </w:tcPr>
           <w:p>
             <w:r>
@@ -21901,7 +22153,7 @@
               <w:t>2</w:t>
             </w:r>
             <w:r>
-              <w:t>55</w:t>
+              <w:t>76</w:t>
             </w:r>
           </w:p>
         </w:tc>
@@ -21911,7 +22163,7 @@
           </w:tcPr>
           <w:p>
             <w:r>
-              <w:t>1</w:t>
+              <w:t>2</w:t>
             </w:r>
             <w:r>
               <w:t>.0</w:t>
@@ -21923,6 +22175,7 @@
         <w:tc>
           <w:tcPr>
             <w:tcW w:w="3253" w:type="dxa"/>
+            <w:shd w:val="clear" w:color="auto" w:fill="D1D1D1" w:themeFill="background2" w:themeFillShade="E6"/>
           </w:tcPr>
           <w:p>
             <w:r>
@@ -21948,10 +22201,7 @@
           </w:tcPr>
           <w:p>
             <w:r>
-              <w:t>2</w:t>
-            </w:r>
-            <w:r>
-              <w:t>76</w:t>
+              <w:t>425</w:t>
             </w:r>
           </w:p>
         </w:tc>
@@ -21961,7 +22211,7 @@
           </w:tcPr>
           <w:p>
             <w:r>
-              <w:t>2</w:t>
+              <w:t>3</w:t>
             </w:r>
             <w:r>
               <w:t>.0</w:t>
@@ -21973,22 +22223,11 @@
         <w:tc>
           <w:tcPr>
             <w:tcW w:w="3253" w:type="dxa"/>
+            <w:shd w:val="clear" w:color="auto" w:fill="D1D1D1" w:themeFill="background2" w:themeFillShade="E6"/>
           </w:tcPr>
           <w:p>
             <w:r>
-              <w:t>Elevation</w:t>
-            </w:r>
-            <w:r>
-              <w:t xml:space="preserve"> </w:t>
-            </w:r>
-            <w:r>
-              <w:t>Aware</w:t>
-            </w:r>
-            <w:r>
-              <w:t xml:space="preserve"> </w:t>
-            </w:r>
-            <w:r>
-              <w:t>Pathfinding</w:t>
+              <w:t>Elevation Aware Pathfinding</w:t>
             </w:r>
           </w:p>
         </w:tc>
@@ -21998,7 +22237,7 @@
           </w:tcPr>
           <w:p>
             <w:r>
-              <w:t>425</w:t>
+              <w:t>437</w:t>
             </w:r>
           </w:p>
         </w:tc>
@@ -22008,10 +22247,40 @@
           </w:tcPr>
           <w:p>
             <w:r>
-              <w:t>3</w:t>
-            </w:r>
-            <w:r>
-              <w:t>.0</w:t>
+              <w:t>4.0</w:t>
+            </w:r>
+          </w:p>
+        </w:tc>
+      </w:tr>
+      <w:tr>
+        <w:tc>
+          <w:tcPr>
+            <w:tcW w:w="3253" w:type="dxa"/>
+            <w:shd w:val="clear" w:color="auto" w:fill="D1D1D1" w:themeFill="background2" w:themeFillShade="E6"/>
+          </w:tcPr>
+          <w:p>
+            <w:r>
+              <w:t>Elevation Aware Pathfinding</w:t>
+            </w:r>
+          </w:p>
+        </w:tc>
+        <w:tc>
+          <w:tcPr>
+            <w:tcW w:w="3073" w:type="dxa"/>
+          </w:tcPr>
+          <w:p>
+            <w:r>
+              <w:t>465</w:t>
+            </w:r>
+          </w:p>
+        </w:tc>
+        <w:tc>
+          <w:tcPr>
+            <w:tcW w:w="2690" w:type="dxa"/>
+          </w:tcPr>
+          <w:p>
+            <w:r>
+              <w:t>5.0</w:t>
             </w:r>
           </w:p>
         </w:tc>
@@ -22091,7 +22360,15 @@
     </w:p>
     <w:p>
       <w:r>
-        <w:t>This project has produced a framework for the generation and assessment of this terrain, and should allow future iterations of this software to build on and improve the already existing processes for even greater terrain navigability going forward.</w:t>
+        <w:t xml:space="preserve">This project has produced a framework for the generation and assessment of this </w:t>
+      </w:r>
+      <w:proofErr w:type="gramStart"/>
+      <w:r>
+        <w:t>terrain, and</w:t>
+      </w:r>
+      <w:proofErr w:type="gramEnd"/>
+      <w:r>
+        <w:t xml:space="preserve"> should allow future iterations of this software to build on and improve the already existing processes for even greater terrain navigability going forward.</w:t>
       </w:r>
     </w:p>
     <w:p>
@@ -22143,7 +22420,15 @@
     </w:p>
     <w:p>
       <w:r>
-        <w:t>LiDar – LIght Detection And Ranging – Technique that uses lasers to gather distance</w:t>
+        <w:t xml:space="preserve">LiDar – LIght Detection </w:t>
+      </w:r>
+      <w:proofErr w:type="gramStart"/>
+      <w:r>
+        <w:t>And</w:t>
+      </w:r>
+      <w:proofErr w:type="gramEnd"/>
+      <w:r>
+        <w:t xml:space="preserve"> Ranging – Technique that uses lasers to gather distance</w:t>
       </w:r>
       <w:r>
         <w:t xml:space="preserve"> information.</w:t>
@@ -22151,7 +22436,15 @@
     </w:p>
     <w:p>
       <w:r>
-        <w:t>SAR – Search And Rescue</w:t>
+        <w:t xml:space="preserve">SAR – Search </w:t>
+      </w:r>
+      <w:proofErr w:type="gramStart"/>
+      <w:r>
+        <w:t>And</w:t>
+      </w:r>
+      <w:proofErr w:type="gramEnd"/>
+      <w:r>
+        <w:t xml:space="preserve"> Rescue</w:t>
       </w:r>
       <w:r>
         <w:t xml:space="preserve"> – Term describing search and rescue operations.</w:t>
@@ -22183,7 +22476,15 @@
     </w:p>
     <w:p>
       <w:r>
-        <w:t>Lidar – LIght Detection And Rangin</w:t>
+        <w:t xml:space="preserve">Lidar – LIght Detection </w:t>
+      </w:r>
+      <w:proofErr w:type="gramStart"/>
+      <w:r>
+        <w:t>And</w:t>
+      </w:r>
+      <w:proofErr w:type="gramEnd"/>
+      <w:r>
+        <w:t xml:space="preserve"> Rangin</w:t>
       </w:r>
       <w:r>
         <w:t>g – Laser technology used to gather distances.</w:t>
@@ -22238,7 +22539,23 @@
         <w:t>XML – Extensible Markup Language – XML is a document format that is designed to be readable by machines and humans.</w:t>
       </w:r>
       <w:r>
-        <w:t xml:space="preserve"> Similar to HTML, but does not use pre-defined tags.</w:t>
+        <w:t xml:space="preserve"> </w:t>
+      </w:r>
+      <w:proofErr w:type="gramStart"/>
+      <w:r>
+        <w:t>Similar to</w:t>
+      </w:r>
+      <w:proofErr w:type="gramEnd"/>
+      <w:r>
+        <w:t xml:space="preserve"> </w:t>
+      </w:r>
+      <w:proofErr w:type="gramStart"/>
+      <w:r>
+        <w:t>HTML, but</w:t>
+      </w:r>
+      <w:proofErr w:type="gramEnd"/>
+      <w:r>
+        <w:t xml:space="preserve"> does not use pre-defined tags.</w:t>
       </w:r>
     </w:p>
     <w:p>

</xml_diff>